<commit_message>
HighLevelArchitecture diagram and Deployment diagram added
</commit_message>
<xml_diff>
--- a/DD v0.2.docx
+++ b/DD v0.2.docx
@@ -1,6 +1,6 @@
 
 <file path=word/document.xml><?xml version="1.0" encoding="utf-8"?>
-<w:document xmlns:wpc="http://schemas.microsoft.com/office/word/2010/wordprocessingCanvas" xmlns:mc="http://schemas.openxmlformats.org/markup-compatibility/2006" xmlns:o="urn:schemas-microsoft-com:office:office" xmlns:r="http://schemas.openxmlformats.org/officeDocument/2006/relationships" xmlns:m="http://schemas.openxmlformats.org/officeDocument/2006/math" xmlns:v="urn:schemas-microsoft-com:vml" xmlns:wp14="http://schemas.microsoft.com/office/word/2010/wordprocessingDrawing" xmlns:wp="http://schemas.openxmlformats.org/drawingml/2006/wordprocessingDrawing" xmlns:w10="urn:schemas-microsoft-com:office:word" xmlns:w="http://schemas.openxmlformats.org/wordprocessingml/2006/main" xmlns:w14="http://schemas.microsoft.com/office/word/2010/wordml" xmlns:wpg="http://schemas.microsoft.com/office/word/2010/wordprocessingGroup" xmlns:wpi="http://schemas.microsoft.com/office/word/2010/wordprocessingInk" xmlns:wne="http://schemas.microsoft.com/office/word/2006/wordml" xmlns:wps="http://schemas.microsoft.com/office/word/2010/wordprocessingShape" mc:Ignorable="w14 wp14">
+<w:document xmlns:wpc="http://schemas.microsoft.com/office/word/2010/wordprocessingCanvas" xmlns:mc="http://schemas.openxmlformats.org/markup-compatibility/2006" xmlns:o="urn:schemas-microsoft-com:office:office" xmlns:r="http://schemas.openxmlformats.org/officeDocument/2006/relationships" xmlns:m="http://schemas.openxmlformats.org/officeDocument/2006/math" xmlns:v="urn:schemas-microsoft-com:vml" xmlns:wp14="http://schemas.microsoft.com/office/word/2010/wordprocessingDrawing" xmlns:wp="http://schemas.openxmlformats.org/drawingml/2006/wordprocessingDrawing" xmlns:w10="urn:schemas-microsoft-com:office:word" xmlns:w="http://schemas.openxmlformats.org/wordprocessingml/2006/main" xmlns:w14="http://schemas.microsoft.com/office/word/2010/wordml" xmlns:w15="http://schemas.microsoft.com/office/word/2012/wordml" xmlns:wpg="http://schemas.microsoft.com/office/word/2010/wordprocessingGroup" xmlns:wpi="http://schemas.microsoft.com/office/word/2010/wordprocessingInk" xmlns:wne="http://schemas.microsoft.com/office/word/2006/wordml" xmlns:wps="http://schemas.microsoft.com/office/word/2010/wordprocessingShape" mc:Ignorable="w14 w15 wp14">
   <w:body>
     <w:p>
       <w:pPr>
@@ -26,7 +26,7 @@
                     <pic:cNvPicPr/>
                   </pic:nvPicPr>
                   <pic:blipFill>
-                    <a:blip r:embed="rId9"/>
+                    <a:blip r:embed="rId8"/>
                     <a:stretch>
                       <a:fillRect/>
                     </a:stretch>
@@ -211,28 +211,12 @@
         </w:rPr>
         <w:t xml:space="preserve">), </w:t>
       </w:r>
-      <w:proofErr w:type="spellStart"/>
       <w:r>
         <w:rPr>
           <w:sz w:val="24"/>
         </w:rPr>
-        <w:t>Pavle</w:t>
-      </w:r>
-      <w:proofErr w:type="spellEnd"/>
-      <w:r>
-        <w:rPr>
-          <w:sz w:val="24"/>
-        </w:rPr>
-        <w:t xml:space="preserve"> </w:t>
-      </w:r>
-      <w:proofErr w:type="spellStart"/>
-      <w:r>
-        <w:rPr>
-          <w:sz w:val="24"/>
-        </w:rPr>
-        <w:t>Vidanovic</w:t>
-      </w:r>
-      <w:proofErr w:type="spellEnd"/>
+        <w:t>Pavle Vidanovic</w:t>
+      </w:r>
       <w:r>
         <w:rPr>
           <w:sz w:val="24"/>
@@ -2180,9 +2164,9 @@
     <w:p>
       <w:pPr>
         <w:sectPr>
-          <w:footerReference w:type="even" r:id="rId10"/>
-          <w:footerReference w:type="default" r:id="rId11"/>
-          <w:footerReference w:type="first" r:id="rId12"/>
+          <w:footerReference w:type="even" r:id="rId9"/>
+          <w:footerReference w:type="default" r:id="rId10"/>
+          <w:footerReference w:type="first" r:id="rId11"/>
           <w:pgSz w:w="12240" w:h="15840"/>
           <w:pgMar w:top="2497" w:right="2370" w:bottom="2705" w:left="2675" w:header="720" w:footer="720" w:gutter="0"/>
           <w:cols w:space="720"/>
@@ -3354,9 +3338,167 @@
       </w:pPr>
       <w:bookmarkStart w:id="8" w:name="_Toc435522738"/>
       <w:r>
-        <w:t>High level components and their interaction</w:t>
+        <w:t>High level components</w:t>
+      </w:r>
+      <w:r>
+        <w:t xml:space="preserve"> </w:t>
+      </w:r>
+      <w:r>
+        <w:t>and their interaction</w:t>
       </w:r>
       <w:bookmarkEnd w:id="8"/>
+    </w:p>
+    <w:p>
+      <w:pPr>
+        <w:ind w:left="0" w:firstLine="0"/>
+        <w:jc w:val="center"/>
+      </w:pPr>
+      <w:r>
+        <w:pict>
+          <v:shapetype id="_x0000_t75" coordsize="21600,21600" o:spt="75" o:preferrelative="t" path="m@4@5l@4@11@9@11@9@5xe" filled="f" stroked="f">
+            <v:stroke joinstyle="miter"/>
+            <v:formulas>
+              <v:f eqn="if lineDrawn pixelLineWidth 0"/>
+              <v:f eqn="sum @0 1 0"/>
+              <v:f eqn="sum 0 0 @1"/>
+              <v:f eqn="prod @2 1 2"/>
+              <v:f eqn="prod @3 21600 pixelWidth"/>
+              <v:f eqn="prod @3 21600 pixelHeight"/>
+              <v:f eqn="sum @0 0 1"/>
+              <v:f eqn="prod @6 1 2"/>
+              <v:f eqn="prod @7 21600 pixelWidth"/>
+              <v:f eqn="sum @8 21600 0"/>
+              <v:f eqn="prod @7 21600 pixelHeight"/>
+              <v:f eqn="sum @10 21600 0"/>
+            </v:formulas>
+            <v:path o:extrusionok="f" gradientshapeok="t" o:connecttype="rect"/>
+            <o:lock v:ext="edit" aspectratio="t"/>
+          </v:shapetype>
+          <v:shape id="_x0000_i1025" type="#_x0000_t75" style="width:417.5pt;height:444.9pt">
+            <v:imagedata r:id="rId12" o:title="high level arch"/>
+          </v:shape>
+        </w:pict>
+      </w:r>
+    </w:p>
+    <w:p>
+      <w:pPr>
+        <w:ind w:left="0" w:firstLine="0"/>
+        <w:jc w:val="center"/>
+      </w:pPr>
+      <w:r>
+        <w:t>Figure 2.1</w:t>
+      </w:r>
+    </w:p>
+    <w:p>
+      <w:pPr>
+        <w:ind w:left="0" w:firstLine="0"/>
+        <w:jc w:val="left"/>
+      </w:pPr>
+      <w:proofErr w:type="spellStart"/>
+      <w:proofErr w:type="gramStart"/>
+      <w:r>
+        <w:lastRenderedPageBreak/>
+        <w:t>myTaxiService</w:t>
+      </w:r>
+      <w:proofErr w:type="spellEnd"/>
+      <w:proofErr w:type="gramEnd"/>
+      <w:r>
+        <w:t xml:space="preserve"> architecture is a 3-tier architecture, which consists of Client tier, Web server tier and Database server tier. </w:t>
+      </w:r>
+    </w:p>
+    <w:p>
+      <w:pPr>
+        <w:pStyle w:val="ListParagraph"/>
+        <w:numPr>
+          <w:ilvl w:val="0"/>
+          <w:numId w:val="37"/>
+        </w:numPr>
+      </w:pPr>
+      <w:r>
+        <w:rPr>
+          <w:b/>
+        </w:rPr>
+        <w:t>Client Tier</w:t>
+      </w:r>
+      <w:r>
+        <w:t xml:space="preserve">: it contains </w:t>
+      </w:r>
+      <w:r>
+        <w:t>Cross platform application</w:t>
+      </w:r>
+      <w:r>
+        <w:t xml:space="preserve"> and </w:t>
+      </w:r>
+      <w:r>
+        <w:t>Mobile Web application</w:t>
+      </w:r>
+      <w:r>
+        <w:t xml:space="preserve"> and it is the layer that interacts directly with the actors. As our project will be a web application the client will use</w:t>
+      </w:r>
+      <w:r>
+        <w:t xml:space="preserve"> a web browser to access pages</w:t>
+      </w:r>
+    </w:p>
+    <w:p>
+      <w:pPr>
+        <w:pStyle w:val="ListParagraph"/>
+        <w:numPr>
+          <w:ilvl w:val="0"/>
+          <w:numId w:val="37"/>
+        </w:numPr>
+      </w:pPr>
+      <w:r>
+        <w:rPr>
+          <w:b/>
+        </w:rPr>
+        <w:t>Web Server Tier:</w:t>
+      </w:r>
+      <w:r>
+        <w:t xml:space="preserve"> Is consisted of two layers, Business layer and ORM layer. Business layer contains </w:t>
+      </w:r>
+      <w:proofErr w:type="spellStart"/>
+      <w:r>
+        <w:t>php</w:t>
+      </w:r>
+      <w:proofErr w:type="spellEnd"/>
+      <w:r>
+        <w:t xml:space="preserve"> scripts that are representing web services with application logic. ORM layer accepts the data from client and packs it in a form acceptable by database server, as well as extracting data from database and forms an object from them.</w:t>
+      </w:r>
+      <w:r>
+        <w:t xml:space="preserve"> </w:t>
+      </w:r>
+    </w:p>
+    <w:p>
+      <w:pPr>
+        <w:pStyle w:val="ListParagraph"/>
+        <w:numPr>
+          <w:ilvl w:val="0"/>
+          <w:numId w:val="37"/>
+        </w:numPr>
+      </w:pPr>
+      <w:r>
+        <w:rPr>
+          <w:b/>
+        </w:rPr>
+        <w:t>Database Server Tier</w:t>
+      </w:r>
+      <w:r>
+        <w:t xml:space="preserve">: </w:t>
+      </w:r>
+      <w:r>
+        <w:t xml:space="preserve">Establishes a connection with </w:t>
+      </w:r>
+      <w:proofErr w:type="spellStart"/>
+      <w:r>
+        <w:t>MySql</w:t>
+      </w:r>
+      <w:proofErr w:type="spellEnd"/>
+      <w:r>
+        <w:t xml:space="preserve"> database and enables storing and retrieving all relevant data.</w:t>
+      </w:r>
+      <w:r>
+        <w:t xml:space="preserve"> </w:t>
+      </w:r>
     </w:p>
     <w:p>
       <w:pPr>
@@ -3371,6 +3513,530 @@
     </w:p>
     <w:p>
       <w:pPr>
+        <w:jc w:val="center"/>
+      </w:pPr>
+      <w:r>
+        <w:rPr>
+          <w:noProof/>
+        </w:rPr>
+        <w:pict>
+          <v:shape id="_x0000_s1030" type="#_x0000_t75" style="position:absolute;left:0;text-align:left;margin-left:0;margin-top:.7pt;width:467.3pt;height:280.55pt;z-index:251659264;mso-position-horizontal:center;mso-position-horizontal-relative:text;mso-position-vertical:absolute;mso-position-vertical-relative:text">
+            <v:imagedata r:id="rId13" o:title="HighLeverlArch1"/>
+            <w10:wrap type="square"/>
+          </v:shape>
+        </w:pict>
+      </w:r>
+    </w:p>
+    <w:p>
+      <w:pPr>
+        <w:ind w:left="3689" w:firstLine="631"/>
+      </w:pPr>
+      <w:r>
+        <w:t>Figure 2.2</w:t>
+      </w:r>
+    </w:p>
+    <w:p>
+      <w:pPr>
+        <w:pStyle w:val="ListParagraph"/>
+        <w:ind w:firstLine="0"/>
+        <w:jc w:val="left"/>
+        <w:rPr>
+          <w:color w:val="FF0000"/>
+        </w:rPr>
+      </w:pPr>
+      <w:proofErr w:type="spellStart"/>
+      <w:r>
+        <w:rPr>
+          <w:color w:val="FF0000"/>
+        </w:rPr>
+        <w:t>Mozda</w:t>
+      </w:r>
+      <w:proofErr w:type="spellEnd"/>
+      <w:r>
+        <w:rPr>
+          <w:color w:val="FF0000"/>
+        </w:rPr>
+        <w:t xml:space="preserve"> da se </w:t>
+      </w:r>
+      <w:proofErr w:type="spellStart"/>
+      <w:r>
+        <w:rPr>
+          <w:color w:val="FF0000"/>
+        </w:rPr>
+        <w:t>dodaju</w:t>
+      </w:r>
+      <w:proofErr w:type="spellEnd"/>
+      <w:r>
+        <w:rPr>
+          <w:color w:val="FF0000"/>
+        </w:rPr>
+        <w:t xml:space="preserve"> neki </w:t>
+      </w:r>
+      <w:proofErr w:type="spellStart"/>
+      <w:r>
+        <w:rPr>
+          <w:color w:val="FF0000"/>
+        </w:rPr>
+        <w:t>atributi</w:t>
+      </w:r>
+      <w:proofErr w:type="spellEnd"/>
+      <w:r>
+        <w:rPr>
+          <w:color w:val="FF0000"/>
+        </w:rPr>
+        <w:t xml:space="preserve"> </w:t>
+      </w:r>
+      <w:proofErr w:type="spellStart"/>
+      <w:r>
+        <w:rPr>
+          <w:color w:val="FF0000"/>
+        </w:rPr>
+        <w:t>funkcijama</w:t>
+      </w:r>
+      <w:proofErr w:type="spellEnd"/>
+    </w:p>
+    <w:p>
+      <w:pPr>
+        <w:pStyle w:val="ListParagraph"/>
+        <w:numPr>
+          <w:ilvl w:val="0"/>
+          <w:numId w:val="38"/>
+        </w:numPr>
+        <w:ind w:left="720"/>
+        <w:jc w:val="left"/>
+      </w:pPr>
+      <w:r>
+        <w:t>Guest handler</w:t>
+      </w:r>
+    </w:p>
+    <w:p>
+      <w:pPr>
+        <w:pStyle w:val="ListParagraph"/>
+        <w:numPr>
+          <w:ilvl w:val="1"/>
+          <w:numId w:val="38"/>
+        </w:numPr>
+        <w:ind w:left="1260"/>
+        <w:jc w:val="left"/>
+      </w:pPr>
+      <w:proofErr w:type="spellStart"/>
+      <w:r>
+        <w:t>SignUp</w:t>
+      </w:r>
+      <w:proofErr w:type="spellEnd"/>
+      <w:r>
+        <w:t>: checks if the user already exist. If user does not exist system creates it</w:t>
+      </w:r>
+    </w:p>
+    <w:p>
+      <w:pPr>
+        <w:pStyle w:val="ListParagraph"/>
+        <w:numPr>
+          <w:ilvl w:val="1"/>
+          <w:numId w:val="38"/>
+        </w:numPr>
+        <w:ind w:left="1260"/>
+        <w:jc w:val="left"/>
+      </w:pPr>
+      <w:proofErr w:type="spellStart"/>
+      <w:r>
+        <w:t>SignIn</w:t>
+      </w:r>
+      <w:proofErr w:type="spellEnd"/>
+      <w:r>
+        <w:t xml:space="preserve">: Checks if data provided by </w:t>
+      </w:r>
+      <w:r>
+        <w:t>guest</w:t>
+      </w:r>
+      <w:r>
+        <w:t xml:space="preserve"> are correct. If ok it returns user</w:t>
+      </w:r>
+      <w:r>
+        <w:t xml:space="preserve"> or driver</w:t>
+      </w:r>
+      <w:r>
+        <w:t xml:space="preserve"> object</w:t>
+      </w:r>
+    </w:p>
+    <w:p>
+      <w:pPr>
+        <w:pStyle w:val="ListParagraph"/>
+        <w:numPr>
+          <w:ilvl w:val="0"/>
+          <w:numId w:val="38"/>
+        </w:numPr>
+        <w:ind w:left="720"/>
+        <w:jc w:val="left"/>
+      </w:pPr>
+      <w:r>
+        <w:t>User handler</w:t>
+      </w:r>
+    </w:p>
+    <w:p>
+      <w:pPr>
+        <w:pStyle w:val="ListParagraph"/>
+        <w:numPr>
+          <w:ilvl w:val="1"/>
+          <w:numId w:val="38"/>
+        </w:numPr>
+        <w:ind w:left="1260"/>
+        <w:jc w:val="left"/>
+      </w:pPr>
+      <w:proofErr w:type="spellStart"/>
+      <w:r>
+        <w:t>makeRequest</w:t>
+      </w:r>
+      <w:proofErr w:type="spellEnd"/>
+      <w:r>
+        <w:t>: System creates Request based on user’s location</w:t>
+      </w:r>
+    </w:p>
+    <w:p>
+      <w:pPr>
+        <w:pStyle w:val="ListParagraph"/>
+        <w:numPr>
+          <w:ilvl w:val="1"/>
+          <w:numId w:val="38"/>
+        </w:numPr>
+        <w:ind w:left="1260"/>
+        <w:jc w:val="left"/>
+      </w:pPr>
+      <w:proofErr w:type="spellStart"/>
+      <w:proofErr w:type="gramStart"/>
+      <w:r>
+        <w:t>makeReservation</w:t>
+      </w:r>
+      <w:proofErr w:type="spellEnd"/>
+      <w:proofErr w:type="gramEnd"/>
+      <w:r>
+        <w:t xml:space="preserve">: </w:t>
+      </w:r>
+      <w:r>
+        <w:t xml:space="preserve">System creates </w:t>
+      </w:r>
+      <w:r>
+        <w:t>Reservation</w:t>
+      </w:r>
+      <w:r>
+        <w:t xml:space="preserve"> </w:t>
+      </w:r>
+      <w:r>
+        <w:t xml:space="preserve">based on </w:t>
+      </w:r>
+      <w:r>
+        <w:t xml:space="preserve">origin, destination point and time of reservation. </w:t>
+      </w:r>
+    </w:p>
+    <w:p>
+      <w:pPr>
+        <w:pStyle w:val="ListParagraph"/>
+        <w:numPr>
+          <w:ilvl w:val="1"/>
+          <w:numId w:val="38"/>
+        </w:numPr>
+        <w:ind w:left="1260"/>
+        <w:jc w:val="left"/>
+      </w:pPr>
+      <w:proofErr w:type="spellStart"/>
+      <w:r>
+        <w:lastRenderedPageBreak/>
+        <w:t>ManageProfile</w:t>
+      </w:r>
+      <w:proofErr w:type="spellEnd"/>
+      <w:r>
+        <w:t>:</w:t>
+      </w:r>
+      <w:r>
+        <w:t xml:space="preserve"> Allows user to change his personal information</w:t>
+      </w:r>
+      <w:r>
+        <w:t xml:space="preserve"> </w:t>
+      </w:r>
+    </w:p>
+    <w:p>
+      <w:pPr>
+        <w:pStyle w:val="ListParagraph"/>
+        <w:numPr>
+          <w:ilvl w:val="1"/>
+          <w:numId w:val="38"/>
+        </w:numPr>
+        <w:ind w:left="1260"/>
+        <w:jc w:val="left"/>
+      </w:pPr>
+      <w:r>
+        <w:t>Report: It creates report based on user’s description of the problem and driver that is specified</w:t>
+      </w:r>
+    </w:p>
+    <w:p>
+      <w:pPr>
+        <w:pStyle w:val="ListParagraph"/>
+        <w:numPr>
+          <w:ilvl w:val="1"/>
+          <w:numId w:val="38"/>
+        </w:numPr>
+        <w:ind w:left="1260"/>
+        <w:jc w:val="left"/>
+      </w:pPr>
+      <w:proofErr w:type="spellStart"/>
+      <w:r>
+        <w:t>CheckNotificaitons</w:t>
+      </w:r>
+      <w:proofErr w:type="spellEnd"/>
+      <w:r>
+        <w:t xml:space="preserve">: Returns list of Requests and </w:t>
+      </w:r>
+      <w:r>
+        <w:t>Reservations</w:t>
+      </w:r>
+      <w:r>
+        <w:t xml:space="preserve"> of particular user</w:t>
+      </w:r>
+    </w:p>
+    <w:p>
+      <w:pPr>
+        <w:pStyle w:val="ListParagraph"/>
+        <w:numPr>
+          <w:ilvl w:val="1"/>
+          <w:numId w:val="38"/>
+        </w:numPr>
+        <w:ind w:left="1260"/>
+        <w:jc w:val="left"/>
+      </w:pPr>
+      <w:proofErr w:type="spellStart"/>
+      <w:r>
+        <w:t>CancelRide</w:t>
+      </w:r>
+      <w:proofErr w:type="spellEnd"/>
+      <w:r>
+        <w:t>: it deletes active</w:t>
+      </w:r>
+      <w:r>
+        <w:t xml:space="preserve"> users</w:t>
+      </w:r>
+      <w:r>
+        <w:t xml:space="preserve"> request or reservation from the system</w:t>
+      </w:r>
+    </w:p>
+    <w:p>
+      <w:pPr>
+        <w:pStyle w:val="ListParagraph"/>
+        <w:numPr>
+          <w:ilvl w:val="0"/>
+          <w:numId w:val="38"/>
+        </w:numPr>
+        <w:ind w:left="720"/>
+        <w:jc w:val="left"/>
+      </w:pPr>
+      <w:proofErr w:type="spellStart"/>
+      <w:r>
+        <w:t>TaxiDriver</w:t>
+      </w:r>
+      <w:proofErr w:type="spellEnd"/>
+      <w:r>
+        <w:t xml:space="preserve"> handler</w:t>
+      </w:r>
+      <w:r>
+        <w:t>:</w:t>
+      </w:r>
+    </w:p>
+    <w:p>
+      <w:pPr>
+        <w:pStyle w:val="ListParagraph"/>
+        <w:numPr>
+          <w:ilvl w:val="1"/>
+          <w:numId w:val="38"/>
+        </w:numPr>
+        <w:ind w:left="1260"/>
+        <w:jc w:val="left"/>
+      </w:pPr>
+      <w:proofErr w:type="spellStart"/>
+      <w:r>
+        <w:t>ConfirmRide</w:t>
+      </w:r>
+      <w:proofErr w:type="spellEnd"/>
+      <w:r>
+        <w:t xml:space="preserve">: </w:t>
+      </w:r>
+      <w:r>
+        <w:t>System creates Request or Reservation of a ride</w:t>
+      </w:r>
+    </w:p>
+    <w:p>
+      <w:pPr>
+        <w:pStyle w:val="ListParagraph"/>
+        <w:numPr>
+          <w:ilvl w:val="1"/>
+          <w:numId w:val="38"/>
+        </w:numPr>
+        <w:ind w:left="1260"/>
+        <w:jc w:val="left"/>
+      </w:pPr>
+      <w:proofErr w:type="spellStart"/>
+      <w:r>
+        <w:t>SetAvailability</w:t>
+      </w:r>
+      <w:proofErr w:type="spellEnd"/>
+      <w:r>
+        <w:t>: It sets drivers availability status</w:t>
+      </w:r>
+    </w:p>
+    <w:p>
+      <w:pPr>
+        <w:pStyle w:val="ListParagraph"/>
+        <w:numPr>
+          <w:ilvl w:val="1"/>
+          <w:numId w:val="38"/>
+        </w:numPr>
+        <w:ind w:left="1260"/>
+        <w:jc w:val="left"/>
+      </w:pPr>
+      <w:r>
+        <w:t>Report: It creates report based on driver’s descri</w:t>
+      </w:r>
+      <w:r>
+        <w:t>ption of the problem and</w:t>
+      </w:r>
+      <w:r>
+        <w:t xml:space="preserve"> user that is specified</w:t>
+      </w:r>
+    </w:p>
+    <w:p>
+      <w:pPr>
+        <w:pStyle w:val="ListParagraph"/>
+        <w:numPr>
+          <w:ilvl w:val="1"/>
+          <w:numId w:val="38"/>
+        </w:numPr>
+        <w:ind w:left="1260"/>
+        <w:jc w:val="left"/>
+      </w:pPr>
+      <w:proofErr w:type="spellStart"/>
+      <w:r>
+        <w:t>CheckNotificaitons</w:t>
+      </w:r>
+      <w:proofErr w:type="spellEnd"/>
+      <w:r>
+        <w:t>: Returns list of Requests and Reservations</w:t>
+      </w:r>
+      <w:r>
+        <w:t xml:space="preserve"> for particular driver</w:t>
+      </w:r>
+    </w:p>
+    <w:p>
+      <w:pPr>
+        <w:pStyle w:val="ListParagraph"/>
+        <w:numPr>
+          <w:ilvl w:val="1"/>
+          <w:numId w:val="38"/>
+        </w:numPr>
+        <w:ind w:left="1260"/>
+        <w:jc w:val="left"/>
+      </w:pPr>
+      <w:proofErr w:type="spellStart"/>
+      <w:r>
+        <w:t>CancelRide</w:t>
+      </w:r>
+      <w:proofErr w:type="spellEnd"/>
+      <w:r>
+        <w:t>: it deletes active</w:t>
+      </w:r>
+      <w:r>
+        <w:t xml:space="preserve"> driver’s</w:t>
+      </w:r>
+      <w:r>
+        <w:t xml:space="preserve"> request or reservation from the system</w:t>
+      </w:r>
+    </w:p>
+    <w:p>
+      <w:pPr>
+        <w:pStyle w:val="ListParagraph"/>
+        <w:numPr>
+          <w:ilvl w:val="0"/>
+          <w:numId w:val="38"/>
+        </w:numPr>
+        <w:ind w:left="720"/>
+        <w:jc w:val="left"/>
+      </w:pPr>
+      <w:r>
+        <w:t>Admin handler</w:t>
+      </w:r>
+    </w:p>
+    <w:p>
+      <w:pPr>
+        <w:pStyle w:val="ListParagraph"/>
+        <w:numPr>
+          <w:ilvl w:val="1"/>
+          <w:numId w:val="38"/>
+        </w:numPr>
+        <w:ind w:left="1260"/>
+        <w:jc w:val="left"/>
+      </w:pPr>
+      <w:proofErr w:type="spellStart"/>
+      <w:r>
+        <w:t>SignIn</w:t>
+      </w:r>
+      <w:proofErr w:type="spellEnd"/>
+      <w:r>
+        <w:t xml:space="preserve">: Checks if data provided by </w:t>
+      </w:r>
+      <w:r>
+        <w:t>admin</w:t>
+      </w:r>
+      <w:r>
+        <w:t xml:space="preserve"> are correct. If ok it returns </w:t>
+      </w:r>
+      <w:r>
+        <w:t>admins identifier</w:t>
+      </w:r>
+    </w:p>
+    <w:p>
+      <w:pPr>
+        <w:pStyle w:val="ListParagraph"/>
+        <w:numPr>
+          <w:ilvl w:val="1"/>
+          <w:numId w:val="38"/>
+        </w:numPr>
+        <w:ind w:left="1260"/>
+        <w:jc w:val="left"/>
+      </w:pPr>
+      <w:proofErr w:type="spellStart"/>
+      <w:r>
+        <w:t>ViewReports</w:t>
+      </w:r>
+      <w:proofErr w:type="spellEnd"/>
+      <w:r>
+        <w:t>: it returns list of all reports in the system</w:t>
+      </w:r>
+    </w:p>
+    <w:p>
+      <w:pPr>
+        <w:pStyle w:val="ListParagraph"/>
+        <w:numPr>
+          <w:ilvl w:val="1"/>
+          <w:numId w:val="38"/>
+        </w:numPr>
+        <w:ind w:left="1260"/>
+        <w:jc w:val="left"/>
+      </w:pPr>
+      <w:proofErr w:type="spellStart"/>
+      <w:r>
+        <w:t>BanUser</w:t>
+      </w:r>
+      <w:proofErr w:type="spellEnd"/>
+      <w:r>
+        <w:t>: It removes user form the system</w:t>
+      </w:r>
+    </w:p>
+    <w:p>
+      <w:pPr>
+        <w:pStyle w:val="ListParagraph"/>
+        <w:ind w:firstLine="0"/>
+        <w:jc w:val="left"/>
+      </w:pPr>
+    </w:p>
+    <w:p>
+      <w:pPr>
         <w:pStyle w:val="Heading2"/>
         <w:ind w:left="709"/>
       </w:pPr>
@@ -3380,6 +4046,20 @@
       </w:r>
       <w:bookmarkEnd w:id="10"/>
     </w:p>
+    <w:p/>
+    <w:p>
+      <w:r>
+        <w:rPr>
+          <w:noProof/>
+        </w:rPr>
+        <w:pict>
+          <v:shape id="_x0000_s1031" type="#_x0000_t75" style="position:absolute;left:0;text-align:left;margin-left:0;margin-top:0;width:467.45pt;height:103.7pt;z-index:251661312;mso-position-horizontal:center;mso-position-horizontal-relative:text;mso-position-vertical:absolute;mso-position-vertical-relative:text">
+            <v:imagedata r:id="rId14" o:title="Deployment1"/>
+            <w10:wrap type="square"/>
+          </v:shape>
+        </w:pict>
+      </w:r>
+    </w:p>
     <w:p>
       <w:pPr>
         <w:pStyle w:val="Heading2"/>
@@ -3400,18 +4080,20 @@
       <w:r>
         <w:t>Component interfaces</w:t>
       </w:r>
+      <w:bookmarkStart w:id="13" w:name="_GoBack"/>
       <w:bookmarkEnd w:id="12"/>
+      <w:bookmarkEnd w:id="13"/>
     </w:p>
     <w:p>
       <w:pPr>
         <w:pStyle w:val="Heading2"/>
         <w:ind w:left="709"/>
       </w:pPr>
-      <w:bookmarkStart w:id="13" w:name="_Toc435522743"/>
+      <w:bookmarkStart w:id="14" w:name="_Toc435522743"/>
       <w:r>
         <w:t>Selected architectural styles and patterns</w:t>
       </w:r>
-      <w:bookmarkEnd w:id="13"/>
+      <w:bookmarkEnd w:id="14"/>
     </w:p>
     <w:p>
       <w:pPr>
@@ -3444,12 +4126,7 @@
         <w:ind w:left="0" w:firstLine="720"/>
       </w:pPr>
       <w:r>
-        <w:t>The client–server mode</w:t>
-      </w:r>
-      <w:bookmarkStart w:id="14" w:name="_GoBack"/>
-      <w:bookmarkEnd w:id="14"/>
-      <w:r>
-        <w:t>l of computing is a distributed application structure that partitions tasks or workloads between the providers of a resource or service, called servers, and service requesters, called clients</w:t>
+        <w:t>The client–server model of computing is a distributed application structure that partitions tasks or workloads between the providers of a resource or service, called servers, and service requesters, called clients</w:t>
       </w:r>
       <w:r>
         <w:t xml:space="preserve">. </w:t>
@@ -3484,6 +4161,7 @@
         <w:rPr>
           <w:noProof/>
         </w:rPr>
+        <w:lastRenderedPageBreak/>
         <w:drawing>
           <wp:inline distT="0" distB="0" distL="0" distR="0" wp14:anchorId="00A517E0" wp14:editId="5891AC4A">
             <wp:extent cx="5943600" cy="2148205"/>
@@ -3502,7 +4180,7 @@
                     </pic:cNvPicPr>
                   </pic:nvPicPr>
                   <pic:blipFill>
-                    <a:blip r:embed="rId13">
+                    <a:blip r:embed="rId15">
                       <a:extLst>
                         <a:ext uri="{28A0092B-C50C-407E-A947-70E740481C1C}">
                           <a14:useLocalDpi xmlns:a14="http://schemas.microsoft.com/office/drawing/2010/main" val="0"/>
@@ -3543,7 +4221,6 @@
         <w:rPr>
           <w:noProof/>
         </w:rPr>
-        <w:lastRenderedPageBreak/>
         <w:drawing>
           <wp:inline distT="0" distB="0" distL="0" distR="0" wp14:anchorId="0E54AE78">
             <wp:extent cx="4261449" cy="4272123"/>
@@ -3562,7 +4239,7 @@
                     </pic:cNvPicPr>
                   </pic:nvPicPr>
                   <pic:blipFill>
-                    <a:blip r:embed="rId14">
+                    <a:blip r:embed="rId16">
                       <a:extLst>
                         <a:ext uri="{28A0092B-C50C-407E-A947-70E740481C1C}">
                           <a14:useLocalDpi xmlns:a14="http://schemas.microsoft.com/office/drawing/2010/main" val="0"/>
@@ -3644,6 +4321,7 @@
         <w:jc w:val="left"/>
       </w:pPr>
       <w:r>
+        <w:lastRenderedPageBreak/>
         <w:t>request is sent to the server</w:t>
       </w:r>
     </w:p>
@@ -3744,11 +4422,7 @@
         <w:t xml:space="preserve">A service-oriented architecture is essentially a collection of services. These services communicate with each other. The communication can involve either simple data passing or it could involve two or more services coordinating some activity. </w:t>
       </w:r>
       <w:r>
-        <w:t xml:space="preserve">The purpose of SOA is to allow users to combine fairly large chunks of functionality to </w:t>
-      </w:r>
-      <w:r>
-        <w:lastRenderedPageBreak/>
-        <w:t>form applications built from existing software services. If a service presents a simple interface that abstracts away its underlying complexity, then users can access independent services without knowledge of the service's platform implementation.</w:t>
+        <w:t>The purpose of SOA is to allow users to combine fairly large chunks of functionality to form applications built from existing software services. If a service presents a simple interface that abstracts away its underlying complexity, then users can access independent services without knowledge of the service's platform implementation.</w:t>
       </w:r>
     </w:p>
     <w:p>
@@ -3838,7 +4512,7 @@
                     </pic:cNvPicPr>
                   </pic:nvPicPr>
                   <pic:blipFill>
-                    <a:blip r:embed="rId15">
+                    <a:blip r:embed="rId17">
                       <a:extLst>
                         <a:ext uri="{28A0092B-C50C-407E-A947-70E740481C1C}">
                           <a14:useLocalDpi xmlns:a14="http://schemas.microsoft.com/office/drawing/2010/main" val="0"/>
@@ -3917,6 +4591,7 @@
         <w:rPr>
           <w:noProof/>
         </w:rPr>
+        <w:lastRenderedPageBreak/>
         <w:drawing>
           <wp:inline distT="0" distB="0" distL="0" distR="0" wp14:anchorId="475F9641" wp14:editId="39140B7D">
             <wp:extent cx="2960109" cy="2216989"/>
@@ -3935,7 +4610,7 @@
                     </pic:cNvPicPr>
                   </pic:nvPicPr>
                   <pic:blipFill>
-                    <a:blip r:embed="rId16">
+                    <a:blip r:embed="rId18">
                       <a:extLst>
                         <a:ext uri="{28A0092B-C50C-407E-A947-70E740481C1C}">
                           <a14:useLocalDpi xmlns:a14="http://schemas.microsoft.com/office/drawing/2010/main" val="0"/>
@@ -3972,7 +4647,6 @@
         <w:ind w:left="0"/>
       </w:pPr>
       <w:r>
-        <w:lastRenderedPageBreak/>
         <w:tab/>
       </w:r>
       <w:r>
@@ -4082,6 +4756,7 @@
         <w:rPr>
           <w:noProof/>
         </w:rPr>
+        <w:lastRenderedPageBreak/>
         <w:drawing>
           <wp:inline distT="0" distB="0" distL="0" distR="0" wp14:anchorId="1C84B5C1" wp14:editId="2A3D76EB">
             <wp:extent cx="4442460" cy="2889885"/>
@@ -4100,7 +4775,7 @@
                     </pic:cNvPicPr>
                   </pic:nvPicPr>
                   <pic:blipFill>
-                    <a:blip r:embed="rId17">
+                    <a:blip r:embed="rId19">
                       <a:extLst>
                         <a:ext uri="{28A0092B-C50C-407E-A947-70E740481C1C}">
                           <a14:useLocalDpi xmlns:a14="http://schemas.microsoft.com/office/drawing/2010/main" val="0"/>
@@ -4140,14 +4815,12 @@
           <w:color w:val="FF0000"/>
         </w:rPr>
       </w:pPr>
-      <w:proofErr w:type="gramStart"/>
       <w:r>
         <w:rPr>
           <w:color w:val="FF0000"/>
         </w:rPr>
         <w:t>Façade?</w:t>
       </w:r>
-      <w:proofErr w:type="gramEnd"/>
     </w:p>
     <w:p>
       <w:pPr>
@@ -4204,7 +4877,6 @@
       </w:pPr>
       <w:bookmarkStart w:id="18" w:name="_Toc435522748"/>
       <w:r>
-        <w:lastRenderedPageBreak/>
         <w:t>Requirement traceability</w:t>
       </w:r>
       <w:bookmarkEnd w:id="18"/>
@@ -4228,9 +4900,9 @@
       </w:pPr>
     </w:p>
     <w:sectPr>
-      <w:footerReference w:type="even" r:id="rId18"/>
-      <w:footerReference w:type="default" r:id="rId19"/>
-      <w:footerReference w:type="first" r:id="rId20"/>
+      <w:footerReference w:type="even" r:id="rId20"/>
+      <w:footerReference w:type="default" r:id="rId21"/>
+      <w:footerReference w:type="first" r:id="rId22"/>
       <w:pgSz w:w="12240" w:h="15840"/>
       <w:pgMar w:top="1440" w:right="1440" w:bottom="1440" w:left="1440" w:header="720" w:footer="1746" w:gutter="0"/>
       <w:cols w:space="720"/>
@@ -4241,7 +4913,7 @@
 </file>
 
 <file path=word/endnotes.xml><?xml version="1.0" encoding="utf-8"?>
-<w:endnotes xmlns:wpc="http://schemas.microsoft.com/office/word/2010/wordprocessingCanvas" xmlns:mc="http://schemas.openxmlformats.org/markup-compatibility/2006" xmlns:o="urn:schemas-microsoft-com:office:office" xmlns:r="http://schemas.openxmlformats.org/officeDocument/2006/relationships" xmlns:m="http://schemas.openxmlformats.org/officeDocument/2006/math" xmlns:v="urn:schemas-microsoft-com:vml" xmlns:wp14="http://schemas.microsoft.com/office/word/2010/wordprocessingDrawing" xmlns:wp="http://schemas.openxmlformats.org/drawingml/2006/wordprocessingDrawing" xmlns:w10="urn:schemas-microsoft-com:office:word" xmlns:w="http://schemas.openxmlformats.org/wordprocessingml/2006/main" xmlns:w14="http://schemas.microsoft.com/office/word/2010/wordml" xmlns:wpg="http://schemas.microsoft.com/office/word/2010/wordprocessingGroup" xmlns:wpi="http://schemas.microsoft.com/office/word/2010/wordprocessingInk" xmlns:wne="http://schemas.microsoft.com/office/word/2006/wordml" xmlns:wps="http://schemas.microsoft.com/office/word/2010/wordprocessingShape" mc:Ignorable="w14 wp14">
+<w:endnotes xmlns:wpc="http://schemas.microsoft.com/office/word/2010/wordprocessingCanvas" xmlns:mc="http://schemas.openxmlformats.org/markup-compatibility/2006" xmlns:o="urn:schemas-microsoft-com:office:office" xmlns:r="http://schemas.openxmlformats.org/officeDocument/2006/relationships" xmlns:m="http://schemas.openxmlformats.org/officeDocument/2006/math" xmlns:v="urn:schemas-microsoft-com:vml" xmlns:wp14="http://schemas.microsoft.com/office/word/2010/wordprocessingDrawing" xmlns:wp="http://schemas.openxmlformats.org/drawingml/2006/wordprocessingDrawing" xmlns:w10="urn:schemas-microsoft-com:office:word" xmlns:w="http://schemas.openxmlformats.org/wordprocessingml/2006/main" xmlns:w14="http://schemas.microsoft.com/office/word/2010/wordml" xmlns:w15="http://schemas.microsoft.com/office/word/2012/wordml" xmlns:wpg="http://schemas.microsoft.com/office/word/2010/wordprocessingGroup" xmlns:wpi="http://schemas.microsoft.com/office/word/2010/wordprocessingInk" xmlns:wne="http://schemas.microsoft.com/office/word/2006/wordml" xmlns:wps="http://schemas.microsoft.com/office/word/2010/wordprocessingShape" mc:Ignorable="w14 w15 wp14">
   <w:endnote w:type="separator" w:id="-1">
     <w:p>
       <w:pPr>
@@ -4266,7 +4938,7 @@
 </file>
 
 <file path=word/footer1.xml><?xml version="1.0" encoding="utf-8"?>
-<w:ftr xmlns:wpc="http://schemas.microsoft.com/office/word/2010/wordprocessingCanvas" xmlns:mc="http://schemas.openxmlformats.org/markup-compatibility/2006" xmlns:o="urn:schemas-microsoft-com:office:office" xmlns:r="http://schemas.openxmlformats.org/officeDocument/2006/relationships" xmlns:m="http://schemas.openxmlformats.org/officeDocument/2006/math" xmlns:v="urn:schemas-microsoft-com:vml" xmlns:wp14="http://schemas.microsoft.com/office/word/2010/wordprocessingDrawing" xmlns:wp="http://schemas.openxmlformats.org/drawingml/2006/wordprocessingDrawing" xmlns:w10="urn:schemas-microsoft-com:office:word" xmlns:w="http://schemas.openxmlformats.org/wordprocessingml/2006/main" xmlns:w14="http://schemas.microsoft.com/office/word/2010/wordml" xmlns:wpg="http://schemas.microsoft.com/office/word/2010/wordprocessingGroup" xmlns:wpi="http://schemas.microsoft.com/office/word/2010/wordprocessingInk" xmlns:wne="http://schemas.microsoft.com/office/word/2006/wordml" xmlns:wps="http://schemas.microsoft.com/office/word/2010/wordprocessingShape" mc:Ignorable="w14 wp14">
+<w:ftr xmlns:wpc="http://schemas.microsoft.com/office/word/2010/wordprocessingCanvas" xmlns:mc="http://schemas.openxmlformats.org/markup-compatibility/2006" xmlns:o="urn:schemas-microsoft-com:office:office" xmlns:r="http://schemas.openxmlformats.org/officeDocument/2006/relationships" xmlns:m="http://schemas.openxmlformats.org/officeDocument/2006/math" xmlns:v="urn:schemas-microsoft-com:vml" xmlns:wp14="http://schemas.microsoft.com/office/word/2010/wordprocessingDrawing" xmlns:wp="http://schemas.openxmlformats.org/drawingml/2006/wordprocessingDrawing" xmlns:w10="urn:schemas-microsoft-com:office:word" xmlns:w="http://schemas.openxmlformats.org/wordprocessingml/2006/main" xmlns:w14="http://schemas.microsoft.com/office/word/2010/wordml" xmlns:w15="http://schemas.microsoft.com/office/word/2012/wordml" xmlns:wpg="http://schemas.microsoft.com/office/word/2010/wordprocessingGroup" xmlns:wpi="http://schemas.microsoft.com/office/word/2010/wordprocessingInk" xmlns:wne="http://schemas.microsoft.com/office/word/2006/wordml" xmlns:wps="http://schemas.microsoft.com/office/word/2010/wordprocessingShape" mc:Ignorable="w14 w15 wp14">
   <w:p>
     <w:pPr>
       <w:spacing w:after="0" w:line="276" w:lineRule="auto"/>
@@ -4278,7 +4950,7 @@
 </file>
 
 <file path=word/footer2.xml><?xml version="1.0" encoding="utf-8"?>
-<w:ftr xmlns:wpc="http://schemas.microsoft.com/office/word/2010/wordprocessingCanvas" xmlns:mc="http://schemas.openxmlformats.org/markup-compatibility/2006" xmlns:o="urn:schemas-microsoft-com:office:office" xmlns:r="http://schemas.openxmlformats.org/officeDocument/2006/relationships" xmlns:m="http://schemas.openxmlformats.org/officeDocument/2006/math" xmlns:v="urn:schemas-microsoft-com:vml" xmlns:wp14="http://schemas.microsoft.com/office/word/2010/wordprocessingDrawing" xmlns:wp="http://schemas.openxmlformats.org/drawingml/2006/wordprocessingDrawing" xmlns:w10="urn:schemas-microsoft-com:office:word" xmlns:w="http://schemas.openxmlformats.org/wordprocessingml/2006/main" xmlns:w14="http://schemas.microsoft.com/office/word/2010/wordml" xmlns:wpg="http://schemas.microsoft.com/office/word/2010/wordprocessingGroup" xmlns:wpi="http://schemas.microsoft.com/office/word/2010/wordprocessingInk" xmlns:wne="http://schemas.microsoft.com/office/word/2006/wordml" xmlns:wps="http://schemas.microsoft.com/office/word/2010/wordprocessingShape" mc:Ignorable="w14 wp14">
+<w:ftr xmlns:wpc="http://schemas.microsoft.com/office/word/2010/wordprocessingCanvas" xmlns:mc="http://schemas.openxmlformats.org/markup-compatibility/2006" xmlns:o="urn:schemas-microsoft-com:office:office" xmlns:r="http://schemas.openxmlformats.org/officeDocument/2006/relationships" xmlns:m="http://schemas.openxmlformats.org/officeDocument/2006/math" xmlns:v="urn:schemas-microsoft-com:vml" xmlns:wp14="http://schemas.microsoft.com/office/word/2010/wordprocessingDrawing" xmlns:wp="http://schemas.openxmlformats.org/drawingml/2006/wordprocessingDrawing" xmlns:w10="urn:schemas-microsoft-com:office:word" xmlns:w="http://schemas.openxmlformats.org/wordprocessingml/2006/main" xmlns:w14="http://schemas.microsoft.com/office/word/2010/wordml" xmlns:w15="http://schemas.microsoft.com/office/word/2012/wordml" xmlns:wpg="http://schemas.microsoft.com/office/word/2010/wordprocessingGroup" xmlns:wpi="http://schemas.microsoft.com/office/word/2010/wordprocessingInk" xmlns:wne="http://schemas.microsoft.com/office/word/2006/wordml" xmlns:wps="http://schemas.microsoft.com/office/word/2010/wordprocessingShape" mc:Ignorable="w14 w15 wp14">
   <w:p>
     <w:pPr>
       <w:spacing w:after="0" w:line="240" w:lineRule="auto"/>
@@ -4308,7 +4980,7 @@
 </file>
 
 <file path=word/footer3.xml><?xml version="1.0" encoding="utf-8"?>
-<w:ftr xmlns:wpc="http://schemas.microsoft.com/office/word/2010/wordprocessingCanvas" xmlns:mc="http://schemas.openxmlformats.org/markup-compatibility/2006" xmlns:o="urn:schemas-microsoft-com:office:office" xmlns:r="http://schemas.openxmlformats.org/officeDocument/2006/relationships" xmlns:m="http://schemas.openxmlformats.org/officeDocument/2006/math" xmlns:v="urn:schemas-microsoft-com:vml" xmlns:wp14="http://schemas.microsoft.com/office/word/2010/wordprocessingDrawing" xmlns:wp="http://schemas.openxmlformats.org/drawingml/2006/wordprocessingDrawing" xmlns:w10="urn:schemas-microsoft-com:office:word" xmlns:w="http://schemas.openxmlformats.org/wordprocessingml/2006/main" xmlns:w14="http://schemas.microsoft.com/office/word/2010/wordml" xmlns:wpg="http://schemas.microsoft.com/office/word/2010/wordprocessingGroup" xmlns:wpi="http://schemas.microsoft.com/office/word/2010/wordprocessingInk" xmlns:wne="http://schemas.microsoft.com/office/word/2006/wordml" xmlns:wps="http://schemas.microsoft.com/office/word/2010/wordprocessingShape" mc:Ignorable="w14 wp14">
+<w:ftr xmlns:wpc="http://schemas.microsoft.com/office/word/2010/wordprocessingCanvas" xmlns:mc="http://schemas.openxmlformats.org/markup-compatibility/2006" xmlns:o="urn:schemas-microsoft-com:office:office" xmlns:r="http://schemas.openxmlformats.org/officeDocument/2006/relationships" xmlns:m="http://schemas.openxmlformats.org/officeDocument/2006/math" xmlns:v="urn:schemas-microsoft-com:vml" xmlns:wp14="http://schemas.microsoft.com/office/word/2010/wordprocessingDrawing" xmlns:wp="http://schemas.openxmlformats.org/drawingml/2006/wordprocessingDrawing" xmlns:w10="urn:schemas-microsoft-com:office:word" xmlns:w="http://schemas.openxmlformats.org/wordprocessingml/2006/main" xmlns:w14="http://schemas.microsoft.com/office/word/2010/wordml" xmlns:w15="http://schemas.microsoft.com/office/word/2012/wordml" xmlns:wpg="http://schemas.microsoft.com/office/word/2010/wordprocessingGroup" xmlns:wpi="http://schemas.microsoft.com/office/word/2010/wordprocessingInk" xmlns:wne="http://schemas.microsoft.com/office/word/2006/wordml" xmlns:wps="http://schemas.microsoft.com/office/word/2010/wordprocessingShape" mc:Ignorable="w14 w15 wp14">
   <w:p>
     <w:pPr>
       <w:spacing w:after="0" w:line="240" w:lineRule="auto"/>
@@ -4335,7 +5007,7 @@
 </file>
 
 <file path=word/footer4.xml><?xml version="1.0" encoding="utf-8"?>
-<w:ftr xmlns:wpc="http://schemas.microsoft.com/office/word/2010/wordprocessingCanvas" xmlns:mc="http://schemas.openxmlformats.org/markup-compatibility/2006" xmlns:o="urn:schemas-microsoft-com:office:office" xmlns:r="http://schemas.openxmlformats.org/officeDocument/2006/relationships" xmlns:m="http://schemas.openxmlformats.org/officeDocument/2006/math" xmlns:v="urn:schemas-microsoft-com:vml" xmlns:wp14="http://schemas.microsoft.com/office/word/2010/wordprocessingDrawing" xmlns:wp="http://schemas.openxmlformats.org/drawingml/2006/wordprocessingDrawing" xmlns:w10="urn:schemas-microsoft-com:office:word" xmlns:w="http://schemas.openxmlformats.org/wordprocessingml/2006/main" xmlns:w14="http://schemas.microsoft.com/office/word/2010/wordml" xmlns:wpg="http://schemas.microsoft.com/office/word/2010/wordprocessingGroup" xmlns:wpi="http://schemas.microsoft.com/office/word/2010/wordprocessingInk" xmlns:wne="http://schemas.microsoft.com/office/word/2006/wordml" xmlns:wps="http://schemas.microsoft.com/office/word/2010/wordprocessingShape" mc:Ignorable="w14 wp14">
+<w:ftr xmlns:wpc="http://schemas.microsoft.com/office/word/2010/wordprocessingCanvas" xmlns:mc="http://schemas.openxmlformats.org/markup-compatibility/2006" xmlns:o="urn:schemas-microsoft-com:office:office" xmlns:r="http://schemas.openxmlformats.org/officeDocument/2006/relationships" xmlns:m="http://schemas.openxmlformats.org/officeDocument/2006/math" xmlns:v="urn:schemas-microsoft-com:vml" xmlns:wp14="http://schemas.microsoft.com/office/word/2010/wordprocessingDrawing" xmlns:wp="http://schemas.openxmlformats.org/drawingml/2006/wordprocessingDrawing" xmlns:w10="urn:schemas-microsoft-com:office:word" xmlns:w="http://schemas.openxmlformats.org/wordprocessingml/2006/main" xmlns:w14="http://schemas.microsoft.com/office/word/2010/wordml" xmlns:w15="http://schemas.microsoft.com/office/word/2012/wordml" xmlns:wpg="http://schemas.microsoft.com/office/word/2010/wordprocessingGroup" xmlns:wpi="http://schemas.microsoft.com/office/word/2010/wordprocessingInk" xmlns:wne="http://schemas.microsoft.com/office/word/2006/wordml" xmlns:wps="http://schemas.microsoft.com/office/word/2010/wordprocessingShape" mc:Ignorable="w14 w15 wp14">
   <w:p>
     <w:pPr>
       <w:spacing w:after="0" w:line="240" w:lineRule="auto"/>
@@ -4355,7 +5027,7 @@
       <w:rPr>
         <w:noProof/>
       </w:rPr>
-      <w:t>6</w:t>
+      <w:t>8</w:t>
     </w:r>
     <w:r>
       <w:fldChar w:fldCharType="end"/>
@@ -4365,7 +5037,7 @@
 </file>
 
 <file path=word/footer5.xml><?xml version="1.0" encoding="utf-8"?>
-<w:ftr xmlns:wpc="http://schemas.microsoft.com/office/word/2010/wordprocessingCanvas" xmlns:mc="http://schemas.openxmlformats.org/markup-compatibility/2006" xmlns:o="urn:schemas-microsoft-com:office:office" xmlns:r="http://schemas.openxmlformats.org/officeDocument/2006/relationships" xmlns:m="http://schemas.openxmlformats.org/officeDocument/2006/math" xmlns:v="urn:schemas-microsoft-com:vml" xmlns:wp14="http://schemas.microsoft.com/office/word/2010/wordprocessingDrawing" xmlns:wp="http://schemas.openxmlformats.org/drawingml/2006/wordprocessingDrawing" xmlns:w10="urn:schemas-microsoft-com:office:word" xmlns:w="http://schemas.openxmlformats.org/wordprocessingml/2006/main" xmlns:w14="http://schemas.microsoft.com/office/word/2010/wordml" xmlns:wpg="http://schemas.microsoft.com/office/word/2010/wordprocessingGroup" xmlns:wpi="http://schemas.microsoft.com/office/word/2010/wordprocessingInk" xmlns:wne="http://schemas.microsoft.com/office/word/2006/wordml" xmlns:wps="http://schemas.microsoft.com/office/word/2010/wordprocessingShape" mc:Ignorable="w14 wp14">
+<w:ftr xmlns:wpc="http://schemas.microsoft.com/office/word/2010/wordprocessingCanvas" xmlns:mc="http://schemas.openxmlformats.org/markup-compatibility/2006" xmlns:o="urn:schemas-microsoft-com:office:office" xmlns:r="http://schemas.openxmlformats.org/officeDocument/2006/relationships" xmlns:m="http://schemas.openxmlformats.org/officeDocument/2006/math" xmlns:v="urn:schemas-microsoft-com:vml" xmlns:wp14="http://schemas.microsoft.com/office/word/2010/wordprocessingDrawing" xmlns:wp="http://schemas.openxmlformats.org/drawingml/2006/wordprocessingDrawing" xmlns:w10="urn:schemas-microsoft-com:office:word" xmlns:w="http://schemas.openxmlformats.org/wordprocessingml/2006/main" xmlns:w14="http://schemas.microsoft.com/office/word/2010/wordml" xmlns:w15="http://schemas.microsoft.com/office/word/2012/wordml" xmlns:wpg="http://schemas.microsoft.com/office/word/2010/wordprocessingGroup" xmlns:wpi="http://schemas.microsoft.com/office/word/2010/wordprocessingInk" xmlns:wne="http://schemas.microsoft.com/office/word/2006/wordml" xmlns:wps="http://schemas.microsoft.com/office/word/2010/wordprocessingShape" mc:Ignorable="w14 w15 wp14">
   <w:p>
     <w:pPr>
       <w:spacing w:after="0" w:line="240" w:lineRule="auto"/>
@@ -4385,7 +5057,7 @@
       <w:rPr>
         <w:noProof/>
       </w:rPr>
-      <w:t>5</w:t>
+      <w:t>9</w:t>
     </w:r>
     <w:r>
       <w:fldChar w:fldCharType="end"/>
@@ -4395,7 +5067,7 @@
 </file>
 
 <file path=word/footer6.xml><?xml version="1.0" encoding="utf-8"?>
-<w:ftr xmlns:wpc="http://schemas.microsoft.com/office/word/2010/wordprocessingCanvas" xmlns:mc="http://schemas.openxmlformats.org/markup-compatibility/2006" xmlns:o="urn:schemas-microsoft-com:office:office" xmlns:r="http://schemas.openxmlformats.org/officeDocument/2006/relationships" xmlns:m="http://schemas.openxmlformats.org/officeDocument/2006/math" xmlns:v="urn:schemas-microsoft-com:vml" xmlns:wp14="http://schemas.microsoft.com/office/word/2010/wordprocessingDrawing" xmlns:wp="http://schemas.openxmlformats.org/drawingml/2006/wordprocessingDrawing" xmlns:w10="urn:schemas-microsoft-com:office:word" xmlns:w="http://schemas.openxmlformats.org/wordprocessingml/2006/main" xmlns:w14="http://schemas.microsoft.com/office/word/2010/wordml" xmlns:wpg="http://schemas.microsoft.com/office/word/2010/wordprocessingGroup" xmlns:wpi="http://schemas.microsoft.com/office/word/2010/wordprocessingInk" xmlns:wne="http://schemas.microsoft.com/office/word/2006/wordml" xmlns:wps="http://schemas.microsoft.com/office/word/2010/wordprocessingShape" mc:Ignorable="w14 wp14">
+<w:ftr xmlns:wpc="http://schemas.microsoft.com/office/word/2010/wordprocessingCanvas" xmlns:mc="http://schemas.openxmlformats.org/markup-compatibility/2006" xmlns:o="urn:schemas-microsoft-com:office:office" xmlns:r="http://schemas.openxmlformats.org/officeDocument/2006/relationships" xmlns:m="http://schemas.openxmlformats.org/officeDocument/2006/math" xmlns:v="urn:schemas-microsoft-com:vml" xmlns:wp14="http://schemas.microsoft.com/office/word/2010/wordprocessingDrawing" xmlns:wp="http://schemas.openxmlformats.org/drawingml/2006/wordprocessingDrawing" xmlns:w10="urn:schemas-microsoft-com:office:word" xmlns:w="http://schemas.openxmlformats.org/wordprocessingml/2006/main" xmlns:w14="http://schemas.microsoft.com/office/word/2010/wordml" xmlns:w15="http://schemas.microsoft.com/office/word/2012/wordml" xmlns:wpg="http://schemas.microsoft.com/office/word/2010/wordprocessingGroup" xmlns:wpi="http://schemas.microsoft.com/office/word/2010/wordprocessingInk" xmlns:wne="http://schemas.microsoft.com/office/word/2006/wordml" xmlns:wps="http://schemas.microsoft.com/office/word/2010/wordprocessingShape" mc:Ignorable="w14 w15 wp14">
   <w:p>
     <w:pPr>
       <w:spacing w:after="0" w:line="240" w:lineRule="auto"/>
@@ -4422,7 +5094,7 @@
 </file>
 
 <file path=word/footnotes.xml><?xml version="1.0" encoding="utf-8"?>
-<w:footnotes xmlns:wpc="http://schemas.microsoft.com/office/word/2010/wordprocessingCanvas" xmlns:mc="http://schemas.openxmlformats.org/markup-compatibility/2006" xmlns:o="urn:schemas-microsoft-com:office:office" xmlns:r="http://schemas.openxmlformats.org/officeDocument/2006/relationships" xmlns:m="http://schemas.openxmlformats.org/officeDocument/2006/math" xmlns:v="urn:schemas-microsoft-com:vml" xmlns:wp14="http://schemas.microsoft.com/office/word/2010/wordprocessingDrawing" xmlns:wp="http://schemas.openxmlformats.org/drawingml/2006/wordprocessingDrawing" xmlns:w10="urn:schemas-microsoft-com:office:word" xmlns:w="http://schemas.openxmlformats.org/wordprocessingml/2006/main" xmlns:w14="http://schemas.microsoft.com/office/word/2010/wordml" xmlns:wpg="http://schemas.microsoft.com/office/word/2010/wordprocessingGroup" xmlns:wpi="http://schemas.microsoft.com/office/word/2010/wordprocessingInk" xmlns:wne="http://schemas.microsoft.com/office/word/2006/wordml" xmlns:wps="http://schemas.microsoft.com/office/word/2010/wordprocessingShape" mc:Ignorable="w14 wp14">
+<w:footnotes xmlns:wpc="http://schemas.microsoft.com/office/word/2010/wordprocessingCanvas" xmlns:mc="http://schemas.openxmlformats.org/markup-compatibility/2006" xmlns:o="urn:schemas-microsoft-com:office:office" xmlns:r="http://schemas.openxmlformats.org/officeDocument/2006/relationships" xmlns:m="http://schemas.openxmlformats.org/officeDocument/2006/math" xmlns:v="urn:schemas-microsoft-com:vml" xmlns:wp14="http://schemas.microsoft.com/office/word/2010/wordprocessingDrawing" xmlns:wp="http://schemas.openxmlformats.org/drawingml/2006/wordprocessingDrawing" xmlns:w10="urn:schemas-microsoft-com:office:word" xmlns:w="http://schemas.openxmlformats.org/wordprocessingml/2006/main" xmlns:w14="http://schemas.microsoft.com/office/word/2010/wordml" xmlns:w15="http://schemas.microsoft.com/office/word/2012/wordml" xmlns:wpg="http://schemas.microsoft.com/office/word/2010/wordprocessingGroup" xmlns:wpi="http://schemas.microsoft.com/office/word/2010/wordprocessingInk" xmlns:wne="http://schemas.microsoft.com/office/word/2006/wordml" xmlns:wps="http://schemas.microsoft.com/office/word/2010/wordprocessingShape" mc:Ignorable="w14 w15 wp14">
   <w:footnote w:type="separator" w:id="-1">
     <w:p>
       <w:pPr>
@@ -4447,8 +5119,121 @@
 </file>
 
 <file path=word/numbering.xml><?xml version="1.0" encoding="utf-8"?>
-<w:numbering xmlns:wpc="http://schemas.microsoft.com/office/word/2010/wordprocessingCanvas" xmlns:mc="http://schemas.openxmlformats.org/markup-compatibility/2006" xmlns:o="urn:schemas-microsoft-com:office:office" xmlns:r="http://schemas.openxmlformats.org/officeDocument/2006/relationships" xmlns:m="http://schemas.openxmlformats.org/officeDocument/2006/math" xmlns:v="urn:schemas-microsoft-com:vml" xmlns:wp14="http://schemas.microsoft.com/office/word/2010/wordprocessingDrawing" xmlns:wp="http://schemas.openxmlformats.org/drawingml/2006/wordprocessingDrawing" xmlns:w10="urn:schemas-microsoft-com:office:word" xmlns:w="http://schemas.openxmlformats.org/wordprocessingml/2006/main" xmlns:w14="http://schemas.microsoft.com/office/word/2010/wordml" xmlns:wpg="http://schemas.microsoft.com/office/word/2010/wordprocessingGroup" xmlns:wpi="http://schemas.microsoft.com/office/word/2010/wordprocessingInk" xmlns:wne="http://schemas.microsoft.com/office/word/2006/wordml" xmlns:wps="http://schemas.microsoft.com/office/word/2010/wordprocessingShape" mc:Ignorable="w14 wp14">
+<w:numbering xmlns:wpc="http://schemas.microsoft.com/office/word/2010/wordprocessingCanvas" xmlns:mc="http://schemas.openxmlformats.org/markup-compatibility/2006" xmlns:o="urn:schemas-microsoft-com:office:office" xmlns:r="http://schemas.openxmlformats.org/officeDocument/2006/relationships" xmlns:m="http://schemas.openxmlformats.org/officeDocument/2006/math" xmlns:v="urn:schemas-microsoft-com:vml" xmlns:wp14="http://schemas.microsoft.com/office/word/2010/wordprocessingDrawing" xmlns:wp="http://schemas.openxmlformats.org/drawingml/2006/wordprocessingDrawing" xmlns:w10="urn:schemas-microsoft-com:office:word" xmlns:w="http://schemas.openxmlformats.org/wordprocessingml/2006/main" xmlns:w14="http://schemas.microsoft.com/office/word/2010/wordml" xmlns:w15="http://schemas.microsoft.com/office/word/2012/wordml" xmlns:wpg="http://schemas.microsoft.com/office/word/2010/wordprocessingGroup" xmlns:wpi="http://schemas.microsoft.com/office/word/2010/wordprocessingInk" xmlns:wne="http://schemas.microsoft.com/office/word/2006/wordml" xmlns:wps="http://schemas.microsoft.com/office/word/2010/wordprocessingShape" mc:Ignorable="w14 w15 wp14">
   <w:abstractNum w:abstractNumId="0">
+    <w:nsid w:val="002E081B"/>
+    <w:multiLevelType w:val="hybridMultilevel"/>
+    <w:tmpl w:val="C91CD54C"/>
+    <w:lvl w:ilvl="0" w:tplc="04090001">
+      <w:start w:val="1"/>
+      <w:numFmt w:val="bullet"/>
+      <w:lvlText w:val=""/>
+      <w:lvlJc w:val="left"/>
+      <w:pPr>
+        <w:ind w:left="1430" w:hanging="360"/>
+      </w:pPr>
+      <w:rPr>
+        <w:rFonts w:ascii="Symbol" w:hAnsi="Symbol" w:hint="default"/>
+      </w:rPr>
+    </w:lvl>
+    <w:lvl w:ilvl="1" w:tplc="0409000B">
+      <w:start w:val="1"/>
+      <w:numFmt w:val="bullet"/>
+      <w:lvlText w:val=""/>
+      <w:lvlJc w:val="left"/>
+      <w:pPr>
+        <w:ind w:left="2150" w:hanging="360"/>
+      </w:pPr>
+      <w:rPr>
+        <w:rFonts w:ascii="Wingdings" w:hAnsi="Wingdings" w:hint="default"/>
+      </w:rPr>
+    </w:lvl>
+    <w:lvl w:ilvl="2" w:tplc="04090005" w:tentative="1">
+      <w:start w:val="1"/>
+      <w:numFmt w:val="bullet"/>
+      <w:lvlText w:val=""/>
+      <w:lvlJc w:val="left"/>
+      <w:pPr>
+        <w:ind w:left="2870" w:hanging="360"/>
+      </w:pPr>
+      <w:rPr>
+        <w:rFonts w:ascii="Wingdings" w:hAnsi="Wingdings" w:hint="default"/>
+      </w:rPr>
+    </w:lvl>
+    <w:lvl w:ilvl="3" w:tplc="04090001" w:tentative="1">
+      <w:start w:val="1"/>
+      <w:numFmt w:val="bullet"/>
+      <w:lvlText w:val=""/>
+      <w:lvlJc w:val="left"/>
+      <w:pPr>
+        <w:ind w:left="3590" w:hanging="360"/>
+      </w:pPr>
+      <w:rPr>
+        <w:rFonts w:ascii="Symbol" w:hAnsi="Symbol" w:hint="default"/>
+      </w:rPr>
+    </w:lvl>
+    <w:lvl w:ilvl="4" w:tplc="04090003" w:tentative="1">
+      <w:start w:val="1"/>
+      <w:numFmt w:val="bullet"/>
+      <w:lvlText w:val="o"/>
+      <w:lvlJc w:val="left"/>
+      <w:pPr>
+        <w:ind w:left="4310" w:hanging="360"/>
+      </w:pPr>
+      <w:rPr>
+        <w:rFonts w:ascii="Courier New" w:hAnsi="Courier New" w:cs="Courier New" w:hint="default"/>
+      </w:rPr>
+    </w:lvl>
+    <w:lvl w:ilvl="5" w:tplc="04090005" w:tentative="1">
+      <w:start w:val="1"/>
+      <w:numFmt w:val="bullet"/>
+      <w:lvlText w:val=""/>
+      <w:lvlJc w:val="left"/>
+      <w:pPr>
+        <w:ind w:left="5030" w:hanging="360"/>
+      </w:pPr>
+      <w:rPr>
+        <w:rFonts w:ascii="Wingdings" w:hAnsi="Wingdings" w:hint="default"/>
+      </w:rPr>
+    </w:lvl>
+    <w:lvl w:ilvl="6" w:tplc="04090001" w:tentative="1">
+      <w:start w:val="1"/>
+      <w:numFmt w:val="bullet"/>
+      <w:lvlText w:val=""/>
+      <w:lvlJc w:val="left"/>
+      <w:pPr>
+        <w:ind w:left="5750" w:hanging="360"/>
+      </w:pPr>
+      <w:rPr>
+        <w:rFonts w:ascii="Symbol" w:hAnsi="Symbol" w:hint="default"/>
+      </w:rPr>
+    </w:lvl>
+    <w:lvl w:ilvl="7" w:tplc="04090003" w:tentative="1">
+      <w:start w:val="1"/>
+      <w:numFmt w:val="bullet"/>
+      <w:lvlText w:val="o"/>
+      <w:lvlJc w:val="left"/>
+      <w:pPr>
+        <w:ind w:left="6470" w:hanging="360"/>
+      </w:pPr>
+      <w:rPr>
+        <w:rFonts w:ascii="Courier New" w:hAnsi="Courier New" w:cs="Courier New" w:hint="default"/>
+      </w:rPr>
+    </w:lvl>
+    <w:lvl w:ilvl="8" w:tplc="04090005" w:tentative="1">
+      <w:start w:val="1"/>
+      <w:numFmt w:val="bullet"/>
+      <w:lvlText w:val=""/>
+      <w:lvlJc w:val="left"/>
+      <w:pPr>
+        <w:ind w:left="7190" w:hanging="360"/>
+      </w:pPr>
+      <w:rPr>
+        <w:rFonts w:ascii="Wingdings" w:hAnsi="Wingdings" w:hint="default"/>
+      </w:rPr>
+    </w:lvl>
+  </w:abstractNum>
+  <w:abstractNum w:abstractNumId="1">
     <w:nsid w:val="101473D1"/>
     <w:multiLevelType w:val="hybridMultilevel"/>
     <w:tmpl w:val="B5D67B28"/>
@@ -4561,7 +5346,7 @@
       </w:rPr>
     </w:lvl>
   </w:abstractNum>
-  <w:abstractNum w:abstractNumId="1">
+  <w:abstractNum w:abstractNumId="2">
     <w:nsid w:val="125A4171"/>
     <w:multiLevelType w:val="hybridMultilevel"/>
     <w:tmpl w:val="034E40A2"/>
@@ -4764,7 +5549,7 @@
       </w:rPr>
     </w:lvl>
   </w:abstractNum>
-  <w:abstractNum w:abstractNumId="2">
+  <w:abstractNum w:abstractNumId="3">
     <w:nsid w:val="12E75EC7"/>
     <w:multiLevelType w:val="hybridMultilevel"/>
     <w:tmpl w:val="97066870"/>
@@ -4967,7 +5752,7 @@
       </w:rPr>
     </w:lvl>
   </w:abstractNum>
-  <w:abstractNum w:abstractNumId="3">
+  <w:abstractNum w:abstractNumId="4">
     <w:nsid w:val="16B8479E"/>
     <w:multiLevelType w:val="hybridMultilevel"/>
     <w:tmpl w:val="56464A64"/>
@@ -5080,7 +5865,7 @@
       </w:rPr>
     </w:lvl>
   </w:abstractNum>
-  <w:abstractNum w:abstractNumId="4">
+  <w:abstractNum w:abstractNumId="5">
     <w:nsid w:val="190E5926"/>
     <w:multiLevelType w:val="hybridMultilevel"/>
     <w:tmpl w:val="954E7490"/>
@@ -5193,7 +5978,7 @@
       </w:rPr>
     </w:lvl>
   </w:abstractNum>
-  <w:abstractNum w:abstractNumId="5">
+  <w:abstractNum w:abstractNumId="6">
     <w:nsid w:val="19370307"/>
     <w:multiLevelType w:val="hybridMultilevel"/>
     <w:tmpl w:val="A224B310"/>
@@ -5396,7 +6181,7 @@
       </w:rPr>
     </w:lvl>
   </w:abstractNum>
-  <w:abstractNum w:abstractNumId="6">
+  <w:abstractNum w:abstractNumId="7">
     <w:nsid w:val="2048333B"/>
     <w:multiLevelType w:val="hybridMultilevel"/>
     <w:tmpl w:val="49E2B480"/>
@@ -5509,7 +6294,7 @@
       </w:rPr>
     </w:lvl>
   </w:abstractNum>
-  <w:abstractNum w:abstractNumId="7">
+  <w:abstractNum w:abstractNumId="8">
     <w:nsid w:val="295F5D5E"/>
     <w:multiLevelType w:val="hybridMultilevel"/>
     <w:tmpl w:val="494E8200"/>
@@ -5622,7 +6407,7 @@
       </w:rPr>
     </w:lvl>
   </w:abstractNum>
-  <w:abstractNum w:abstractNumId="8">
+  <w:abstractNum w:abstractNumId="9">
     <w:nsid w:val="2C492506"/>
     <w:multiLevelType w:val="multilevel"/>
     <w:tmpl w:val="1108E138"/>
@@ -5826,7 +6611,7 @@
       </w:rPr>
     </w:lvl>
   </w:abstractNum>
-  <w:abstractNum w:abstractNumId="9">
+  <w:abstractNum w:abstractNumId="10">
     <w:nsid w:val="2FB620E8"/>
     <w:multiLevelType w:val="hybridMultilevel"/>
     <w:tmpl w:val="2E9459F8"/>
@@ -5939,7 +6724,7 @@
       </w:rPr>
     </w:lvl>
   </w:abstractNum>
-  <w:abstractNum w:abstractNumId="10">
+  <w:abstractNum w:abstractNumId="11">
     <w:nsid w:val="31BB232D"/>
     <w:multiLevelType w:val="hybridMultilevel"/>
     <w:tmpl w:val="6804EE6E"/>
@@ -6052,7 +6837,7 @@
       </w:rPr>
     </w:lvl>
   </w:abstractNum>
-  <w:abstractNum w:abstractNumId="11">
+  <w:abstractNum w:abstractNumId="12">
     <w:nsid w:val="32244563"/>
     <w:multiLevelType w:val="multilevel"/>
     <w:tmpl w:val="0CD24A86"/>
@@ -6195,7 +6980,7 @@
       </w:pPr>
     </w:lvl>
   </w:abstractNum>
-  <w:abstractNum w:abstractNumId="12">
+  <w:abstractNum w:abstractNumId="13">
     <w:nsid w:val="334E6ACA"/>
     <w:multiLevelType w:val="hybridMultilevel"/>
     <w:tmpl w:val="1C6825FA"/>
@@ -6308,7 +7093,7 @@
       </w:rPr>
     </w:lvl>
   </w:abstractNum>
-  <w:abstractNum w:abstractNumId="13">
+  <w:abstractNum w:abstractNumId="14">
     <w:nsid w:val="37514DA3"/>
     <w:multiLevelType w:val="hybridMultilevel"/>
     <w:tmpl w:val="4950110E"/>
@@ -6421,7 +7206,7 @@
       </w:rPr>
     </w:lvl>
   </w:abstractNum>
-  <w:abstractNum w:abstractNumId="14">
+  <w:abstractNum w:abstractNumId="15">
     <w:nsid w:val="387B0363"/>
     <w:multiLevelType w:val="hybridMultilevel"/>
     <w:tmpl w:val="172AE626"/>
@@ -6624,7 +7409,7 @@
       </w:rPr>
     </w:lvl>
   </w:abstractNum>
-  <w:abstractNum w:abstractNumId="15">
+  <w:abstractNum w:abstractNumId="16">
     <w:nsid w:val="39832304"/>
     <w:multiLevelType w:val="hybridMultilevel"/>
     <w:tmpl w:val="28B0368E"/>
@@ -6737,7 +7522,7 @@
       </w:rPr>
     </w:lvl>
   </w:abstractNum>
-  <w:abstractNum w:abstractNumId="16">
+  <w:abstractNum w:abstractNumId="17">
     <w:nsid w:val="39FD5D70"/>
     <w:multiLevelType w:val="hybridMultilevel"/>
     <w:tmpl w:val="BD2487CA"/>
@@ -6940,7 +7725,7 @@
       </w:rPr>
     </w:lvl>
   </w:abstractNum>
-  <w:abstractNum w:abstractNumId="17">
+  <w:abstractNum w:abstractNumId="18">
     <w:nsid w:val="3A877FFE"/>
     <w:multiLevelType w:val="hybridMultilevel"/>
     <w:tmpl w:val="044C5220"/>
@@ -7053,7 +7838,7 @@
       </w:rPr>
     </w:lvl>
   </w:abstractNum>
-  <w:abstractNum w:abstractNumId="18">
+  <w:abstractNum w:abstractNumId="19">
     <w:nsid w:val="41E355D6"/>
     <w:multiLevelType w:val="hybridMultilevel"/>
     <w:tmpl w:val="9B84C684"/>
@@ -7256,7 +8041,7 @@
       </w:rPr>
     </w:lvl>
   </w:abstractNum>
-  <w:abstractNum w:abstractNumId="19">
+  <w:abstractNum w:abstractNumId="20">
     <w:nsid w:val="495B6642"/>
     <w:multiLevelType w:val="multilevel"/>
     <w:tmpl w:val="5BFAF560"/>
@@ -7459,7 +8244,7 @@
       </w:rPr>
     </w:lvl>
   </w:abstractNum>
-  <w:abstractNum w:abstractNumId="20">
+  <w:abstractNum w:abstractNumId="21">
     <w:nsid w:val="4BF66D60"/>
     <w:multiLevelType w:val="hybridMultilevel"/>
     <w:tmpl w:val="9CB6A0B6"/>
@@ -7582,7 +8367,7 @@
       </w:rPr>
     </w:lvl>
   </w:abstractNum>
-  <w:abstractNum w:abstractNumId="21">
+  <w:abstractNum w:abstractNumId="22">
     <w:nsid w:val="4C7E3B47"/>
     <w:multiLevelType w:val="hybridMultilevel"/>
     <w:tmpl w:val="91D06DE8"/>
@@ -7695,7 +8480,7 @@
       </w:rPr>
     </w:lvl>
   </w:abstractNum>
-  <w:abstractNum w:abstractNumId="22">
+  <w:abstractNum w:abstractNumId="23">
     <w:nsid w:val="55C35DC9"/>
     <w:multiLevelType w:val="hybridMultilevel"/>
     <w:tmpl w:val="D2D01AC6"/>
@@ -7808,7 +8593,7 @@
       </w:rPr>
     </w:lvl>
   </w:abstractNum>
-  <w:abstractNum w:abstractNumId="23">
+  <w:abstractNum w:abstractNumId="24">
     <w:nsid w:val="55CB1DC0"/>
     <w:multiLevelType w:val="hybridMultilevel"/>
     <w:tmpl w:val="1EFACA26"/>
@@ -8011,7 +8796,7 @@
       </w:rPr>
     </w:lvl>
   </w:abstractNum>
-  <w:abstractNum w:abstractNumId="24">
+  <w:abstractNum w:abstractNumId="25">
     <w:nsid w:val="579F3B05"/>
     <w:multiLevelType w:val="hybridMultilevel"/>
     <w:tmpl w:val="E938AED0"/>
@@ -8126,7 +8911,7 @@
       </w:rPr>
     </w:lvl>
   </w:abstractNum>
-  <w:abstractNum w:abstractNumId="25">
+  <w:abstractNum w:abstractNumId="26">
     <w:nsid w:val="57F64FEC"/>
     <w:multiLevelType w:val="hybridMultilevel"/>
     <w:tmpl w:val="A1C2127C"/>
@@ -8239,7 +9024,7 @@
       </w:rPr>
     </w:lvl>
   </w:abstractNum>
-  <w:abstractNum w:abstractNumId="26">
+  <w:abstractNum w:abstractNumId="27">
     <w:nsid w:val="5D5C6029"/>
     <w:multiLevelType w:val="hybridMultilevel"/>
     <w:tmpl w:val="B0F2AB28"/>
@@ -8442,7 +9227,120 @@
       </w:rPr>
     </w:lvl>
   </w:abstractNum>
-  <w:abstractNum w:abstractNumId="27">
+  <w:abstractNum w:abstractNumId="28">
+    <w:nsid w:val="60B4290E"/>
+    <w:multiLevelType w:val="hybridMultilevel"/>
+    <w:tmpl w:val="78F495BC"/>
+    <w:lvl w:ilvl="0" w:tplc="04090001">
+      <w:start w:val="1"/>
+      <w:numFmt w:val="bullet"/>
+      <w:lvlText w:val=""/>
+      <w:lvlJc w:val="left"/>
+      <w:pPr>
+        <w:ind w:left="720" w:hanging="360"/>
+      </w:pPr>
+      <w:rPr>
+        <w:rFonts w:ascii="Symbol" w:hAnsi="Symbol" w:hint="default"/>
+      </w:rPr>
+    </w:lvl>
+    <w:lvl w:ilvl="1" w:tplc="04090003" w:tentative="1">
+      <w:start w:val="1"/>
+      <w:numFmt w:val="bullet"/>
+      <w:lvlText w:val="o"/>
+      <w:lvlJc w:val="left"/>
+      <w:pPr>
+        <w:ind w:left="1440" w:hanging="360"/>
+      </w:pPr>
+      <w:rPr>
+        <w:rFonts w:ascii="Courier New" w:hAnsi="Courier New" w:cs="Courier New" w:hint="default"/>
+      </w:rPr>
+    </w:lvl>
+    <w:lvl w:ilvl="2" w:tplc="04090005" w:tentative="1">
+      <w:start w:val="1"/>
+      <w:numFmt w:val="bullet"/>
+      <w:lvlText w:val=""/>
+      <w:lvlJc w:val="left"/>
+      <w:pPr>
+        <w:ind w:left="2160" w:hanging="360"/>
+      </w:pPr>
+      <w:rPr>
+        <w:rFonts w:ascii="Wingdings" w:hAnsi="Wingdings" w:hint="default"/>
+      </w:rPr>
+    </w:lvl>
+    <w:lvl w:ilvl="3" w:tplc="04090001" w:tentative="1">
+      <w:start w:val="1"/>
+      <w:numFmt w:val="bullet"/>
+      <w:lvlText w:val=""/>
+      <w:lvlJc w:val="left"/>
+      <w:pPr>
+        <w:ind w:left="2880" w:hanging="360"/>
+      </w:pPr>
+      <w:rPr>
+        <w:rFonts w:ascii="Symbol" w:hAnsi="Symbol" w:hint="default"/>
+      </w:rPr>
+    </w:lvl>
+    <w:lvl w:ilvl="4" w:tplc="04090003" w:tentative="1">
+      <w:start w:val="1"/>
+      <w:numFmt w:val="bullet"/>
+      <w:lvlText w:val="o"/>
+      <w:lvlJc w:val="left"/>
+      <w:pPr>
+        <w:ind w:left="3600" w:hanging="360"/>
+      </w:pPr>
+      <w:rPr>
+        <w:rFonts w:ascii="Courier New" w:hAnsi="Courier New" w:cs="Courier New" w:hint="default"/>
+      </w:rPr>
+    </w:lvl>
+    <w:lvl w:ilvl="5" w:tplc="04090005" w:tentative="1">
+      <w:start w:val="1"/>
+      <w:numFmt w:val="bullet"/>
+      <w:lvlText w:val=""/>
+      <w:lvlJc w:val="left"/>
+      <w:pPr>
+        <w:ind w:left="4320" w:hanging="360"/>
+      </w:pPr>
+      <w:rPr>
+        <w:rFonts w:ascii="Wingdings" w:hAnsi="Wingdings" w:hint="default"/>
+      </w:rPr>
+    </w:lvl>
+    <w:lvl w:ilvl="6" w:tplc="04090001" w:tentative="1">
+      <w:start w:val="1"/>
+      <w:numFmt w:val="bullet"/>
+      <w:lvlText w:val=""/>
+      <w:lvlJc w:val="left"/>
+      <w:pPr>
+        <w:ind w:left="5040" w:hanging="360"/>
+      </w:pPr>
+      <w:rPr>
+        <w:rFonts w:ascii="Symbol" w:hAnsi="Symbol" w:hint="default"/>
+      </w:rPr>
+    </w:lvl>
+    <w:lvl w:ilvl="7" w:tplc="04090003" w:tentative="1">
+      <w:start w:val="1"/>
+      <w:numFmt w:val="bullet"/>
+      <w:lvlText w:val="o"/>
+      <w:lvlJc w:val="left"/>
+      <w:pPr>
+        <w:ind w:left="5760" w:hanging="360"/>
+      </w:pPr>
+      <w:rPr>
+        <w:rFonts w:ascii="Courier New" w:hAnsi="Courier New" w:cs="Courier New" w:hint="default"/>
+      </w:rPr>
+    </w:lvl>
+    <w:lvl w:ilvl="8" w:tplc="04090005" w:tentative="1">
+      <w:start w:val="1"/>
+      <w:numFmt w:val="bullet"/>
+      <w:lvlText w:val=""/>
+      <w:lvlJc w:val="left"/>
+      <w:pPr>
+        <w:ind w:left="6480" w:hanging="360"/>
+      </w:pPr>
+      <w:rPr>
+        <w:rFonts w:ascii="Wingdings" w:hAnsi="Wingdings" w:hint="default"/>
+      </w:rPr>
+    </w:lvl>
+  </w:abstractNum>
+  <w:abstractNum w:abstractNumId="29">
     <w:nsid w:val="615D7556"/>
     <w:multiLevelType w:val="hybridMultilevel"/>
     <w:tmpl w:val="4F04C85E"/>
@@ -8555,7 +9453,7 @@
       </w:rPr>
     </w:lvl>
   </w:abstractNum>
-  <w:abstractNum w:abstractNumId="28">
+  <w:abstractNum w:abstractNumId="30">
     <w:nsid w:val="625812DA"/>
     <w:multiLevelType w:val="hybridMultilevel"/>
     <w:tmpl w:val="F04AE3C0"/>
@@ -8758,7 +9656,7 @@
       </w:rPr>
     </w:lvl>
   </w:abstractNum>
-  <w:abstractNum w:abstractNumId="29">
+  <w:abstractNum w:abstractNumId="31">
     <w:nsid w:val="68DB5550"/>
     <w:multiLevelType w:val="hybridMultilevel"/>
     <w:tmpl w:val="2F486424"/>
@@ -8871,7 +9769,7 @@
       </w:rPr>
     </w:lvl>
   </w:abstractNum>
-  <w:abstractNum w:abstractNumId="30">
+  <w:abstractNum w:abstractNumId="32">
     <w:nsid w:val="69C463E5"/>
     <w:multiLevelType w:val="multilevel"/>
     <w:tmpl w:val="0330BC7C"/>
@@ -9074,7 +9972,7 @@
       </w:rPr>
     </w:lvl>
   </w:abstractNum>
-  <w:abstractNum w:abstractNumId="31">
+  <w:abstractNum w:abstractNumId="33">
     <w:nsid w:val="6B6374EB"/>
     <w:multiLevelType w:val="hybridMultilevel"/>
     <w:tmpl w:val="70087D76"/>
@@ -9187,7 +10085,7 @@
       </w:rPr>
     </w:lvl>
   </w:abstractNum>
-  <w:abstractNum w:abstractNumId="32">
+  <w:abstractNum w:abstractNumId="34">
     <w:nsid w:val="71B02F6D"/>
     <w:multiLevelType w:val="hybridMultilevel"/>
     <w:tmpl w:val="58F04246"/>
@@ -9300,7 +10198,7 @@
       </w:rPr>
     </w:lvl>
   </w:abstractNum>
-  <w:abstractNum w:abstractNumId="33">
+  <w:abstractNum w:abstractNumId="35">
     <w:nsid w:val="778B698A"/>
     <w:multiLevelType w:val="multilevel"/>
     <w:tmpl w:val="3690801C"/>
@@ -9503,7 +10401,7 @@
       </w:rPr>
     </w:lvl>
   </w:abstractNum>
-  <w:abstractNum w:abstractNumId="34">
+  <w:abstractNum w:abstractNumId="36">
     <w:nsid w:val="7FAE05B6"/>
     <w:multiLevelType w:val="hybridMultilevel"/>
     <w:tmpl w:val="ED8CC732"/>
@@ -9617,7 +10515,7 @@
       </w:rPr>
     </w:lvl>
   </w:abstractNum>
-  <w:abstractNum w:abstractNumId="35">
+  <w:abstractNum w:abstractNumId="37">
     <w:nsid w:val="7FB4629C"/>
     <w:multiLevelType w:val="hybridMultilevel"/>
     <w:tmpl w:val="8E7A6D7E"/>
@@ -9821,119 +10719,125 @@
     </w:lvl>
   </w:abstractNum>
   <w:num w:numId="1">
+    <w:abstractNumId w:val="35"/>
+  </w:num>
+  <w:num w:numId="2">
+    <w:abstractNumId w:val="9"/>
+  </w:num>
+  <w:num w:numId="3">
+    <w:abstractNumId w:val="32"/>
+  </w:num>
+  <w:num w:numId="4">
+    <w:abstractNumId w:val="20"/>
+  </w:num>
+  <w:num w:numId="5">
+    <w:abstractNumId w:val="15"/>
+  </w:num>
+  <w:num w:numId="6">
+    <w:abstractNumId w:val="17"/>
+  </w:num>
+  <w:num w:numId="7">
+    <w:abstractNumId w:val="2"/>
+  </w:num>
+  <w:num w:numId="8">
+    <w:abstractNumId w:val="3"/>
+  </w:num>
+  <w:num w:numId="9">
+    <w:abstractNumId w:val="24"/>
+  </w:num>
+  <w:num w:numId="10">
+    <w:abstractNumId w:val="6"/>
+  </w:num>
+  <w:num w:numId="11">
+    <w:abstractNumId w:val="19"/>
+  </w:num>
+  <w:num w:numId="12">
+    <w:abstractNumId w:val="27"/>
+  </w:num>
+  <w:num w:numId="13">
+    <w:abstractNumId w:val="37"/>
+  </w:num>
+  <w:num w:numId="14">
+    <w:abstractNumId w:val="30"/>
+  </w:num>
+  <w:num w:numId="15">
+    <w:abstractNumId w:val="26"/>
+  </w:num>
+  <w:num w:numId="16">
+    <w:abstractNumId w:val="11"/>
+  </w:num>
+  <w:num w:numId="17">
+    <w:abstractNumId w:val="10"/>
+  </w:num>
+  <w:num w:numId="18">
+    <w:abstractNumId w:val="23"/>
+  </w:num>
+  <w:num w:numId="19">
+    <w:abstractNumId w:val="8"/>
+  </w:num>
+  <w:num w:numId="20">
+    <w:abstractNumId w:val="22"/>
+  </w:num>
+  <w:num w:numId="21">
+    <w:abstractNumId w:val="14"/>
+  </w:num>
+  <w:num w:numId="22">
+    <w:abstractNumId w:val="4"/>
+  </w:num>
+  <w:num w:numId="23">
+    <w:abstractNumId w:val="36"/>
+  </w:num>
+  <w:num w:numId="24">
+    <w:abstractNumId w:val="25"/>
+  </w:num>
+  <w:num w:numId="25">
+    <w:abstractNumId w:val="1"/>
+  </w:num>
+  <w:num w:numId="26">
+    <w:abstractNumId w:val="31"/>
+  </w:num>
+  <w:num w:numId="27">
+    <w:abstractNumId w:val="21"/>
+  </w:num>
+  <w:num w:numId="28">
+    <w:abstractNumId w:val="12"/>
+  </w:num>
+  <w:num w:numId="29">
+    <w:abstractNumId w:val="13"/>
+  </w:num>
+  <w:num w:numId="30">
+    <w:abstractNumId w:val="34"/>
+  </w:num>
+  <w:num w:numId="31">
+    <w:abstractNumId w:val="29"/>
+  </w:num>
+  <w:num w:numId="32">
     <w:abstractNumId w:val="33"/>
   </w:num>
-  <w:num w:numId="2">
-    <w:abstractNumId w:val="8"/>
-  </w:num>
-  <w:num w:numId="3">
-    <w:abstractNumId w:val="30"/>
-  </w:num>
-  <w:num w:numId="4">
-    <w:abstractNumId w:val="19"/>
-  </w:num>
-  <w:num w:numId="5">
-    <w:abstractNumId w:val="14"/>
-  </w:num>
-  <w:num w:numId="6">
+  <w:num w:numId="33">
     <w:abstractNumId w:val="16"/>
   </w:num>
-  <w:num w:numId="7">
-    <w:abstractNumId w:val="1"/>
+  <w:num w:numId="34">
+    <w:abstractNumId w:val="18"/>
   </w:num>
-  <w:num w:numId="8">
-    <w:abstractNumId w:val="2"/>
-  </w:num>
-  <w:num w:numId="9">
-    <w:abstractNumId w:val="23"/>
-  </w:num>
-  <w:num w:numId="10">
+  <w:num w:numId="35">
     <w:abstractNumId w:val="5"/>
   </w:num>
-  <w:num w:numId="11">
-    <w:abstractNumId w:val="18"/>
+  <w:num w:numId="36">
+    <w:abstractNumId w:val="7"/>
   </w:num>
-  <w:num w:numId="12">
-    <w:abstractNumId w:val="26"/>
-  </w:num>
-  <w:num w:numId="13">
-    <w:abstractNumId w:val="35"/>
-  </w:num>
-  <w:num w:numId="14">
+  <w:num w:numId="37">
     <w:abstractNumId w:val="28"/>
   </w:num>
-  <w:num w:numId="15">
-    <w:abstractNumId w:val="25"/>
-  </w:num>
-  <w:num w:numId="16">
-    <w:abstractNumId w:val="10"/>
-  </w:num>
-  <w:num w:numId="17">
-    <w:abstractNumId w:val="9"/>
-  </w:num>
-  <w:num w:numId="18">
-    <w:abstractNumId w:val="22"/>
-  </w:num>
-  <w:num w:numId="19">
-    <w:abstractNumId w:val="7"/>
-  </w:num>
-  <w:num w:numId="20">
-    <w:abstractNumId w:val="21"/>
-  </w:num>
-  <w:num w:numId="21">
-    <w:abstractNumId w:val="13"/>
-  </w:num>
-  <w:num w:numId="22">
-    <w:abstractNumId w:val="3"/>
-  </w:num>
-  <w:num w:numId="23">
-    <w:abstractNumId w:val="34"/>
-  </w:num>
-  <w:num w:numId="24">
-    <w:abstractNumId w:val="24"/>
-  </w:num>
-  <w:num w:numId="25">
+  <w:num w:numId="38">
     <w:abstractNumId w:val="0"/>
-  </w:num>
-  <w:num w:numId="26">
-    <w:abstractNumId w:val="29"/>
-  </w:num>
-  <w:num w:numId="27">
-    <w:abstractNumId w:val="20"/>
-  </w:num>
-  <w:num w:numId="28">
-    <w:abstractNumId w:val="11"/>
-  </w:num>
-  <w:num w:numId="29">
-    <w:abstractNumId w:val="12"/>
-  </w:num>
-  <w:num w:numId="30">
-    <w:abstractNumId w:val="32"/>
-  </w:num>
-  <w:num w:numId="31">
-    <w:abstractNumId w:val="27"/>
-  </w:num>
-  <w:num w:numId="32">
-    <w:abstractNumId w:val="31"/>
-  </w:num>
-  <w:num w:numId="33">
-    <w:abstractNumId w:val="15"/>
-  </w:num>
-  <w:num w:numId="34">
-    <w:abstractNumId w:val="17"/>
-  </w:num>
-  <w:num w:numId="35">
-    <w:abstractNumId w:val="4"/>
-  </w:num>
-  <w:num w:numId="36">
-    <w:abstractNumId w:val="6"/>
   </w:num>
   <w:numIdMacAtCleanup w:val="28"/>
 </w:numbering>
 </file>
 
 <file path=word/styles.xml><?xml version="1.0" encoding="utf-8"?>
-<w:styles xmlns:mc="http://schemas.openxmlformats.org/markup-compatibility/2006" xmlns:r="http://schemas.openxmlformats.org/officeDocument/2006/relationships" xmlns:w="http://schemas.openxmlformats.org/wordprocessingml/2006/main" xmlns:w14="http://schemas.microsoft.com/office/word/2010/wordml" mc:Ignorable="w14">
+<w:styles xmlns:mc="http://schemas.openxmlformats.org/markup-compatibility/2006" xmlns:r="http://schemas.openxmlformats.org/officeDocument/2006/relationships" xmlns:w="http://schemas.openxmlformats.org/wordprocessingml/2006/main" xmlns:w14="http://schemas.microsoft.com/office/word/2010/wordml" xmlns:w15="http://schemas.microsoft.com/office/word/2012/wordml" mc:Ignorable="w14 w15">
   <w:docDefaults>
     <w:rPrDefault>
       <w:rPr>
@@ -9949,144 +10853,378 @@
       </w:pPr>
     </w:pPrDefault>
   </w:docDefaults>
-  <w:latentStyles w:defLockedState="0" w:defUIPriority="99" w:defSemiHidden="1" w:defUnhideWhenUsed="1" w:defQFormat="0" w:count="267">
-    <w:lsdException w:name="Normal" w:semiHidden="0" w:uiPriority="0" w:unhideWhenUsed="0" w:qFormat="1"/>
-    <w:lsdException w:name="heading 1" w:semiHidden="0" w:uiPriority="9" w:unhideWhenUsed="0" w:qFormat="1"/>
-    <w:lsdException w:name="heading 2" w:uiPriority="9" w:qFormat="1"/>
-    <w:lsdException w:name="heading 3" w:uiPriority="9" w:qFormat="1"/>
-    <w:lsdException w:name="heading 4" w:uiPriority="9" w:qFormat="1"/>
-    <w:lsdException w:name="heading 5" w:uiPriority="9" w:qFormat="1"/>
-    <w:lsdException w:name="heading 6" w:uiPriority="9" w:qFormat="1"/>
-    <w:lsdException w:name="heading 7" w:uiPriority="9" w:qFormat="1"/>
-    <w:lsdException w:name="heading 8" w:uiPriority="9" w:qFormat="1"/>
-    <w:lsdException w:name="heading 9" w:uiPriority="9" w:qFormat="1"/>
-    <w:lsdException w:name="toc 1" w:uiPriority="39"/>
-    <w:lsdException w:name="toc 2" w:uiPriority="39"/>
-    <w:lsdException w:name="toc 3" w:uiPriority="39"/>
-    <w:lsdException w:name="toc 4" w:uiPriority="39"/>
-    <w:lsdException w:name="toc 5" w:uiPriority="39"/>
-    <w:lsdException w:name="toc 6" w:uiPriority="39"/>
-    <w:lsdException w:name="toc 7" w:uiPriority="39"/>
-    <w:lsdException w:name="toc 8" w:uiPriority="39"/>
-    <w:lsdException w:name="toc 9" w:uiPriority="39"/>
-    <w:lsdException w:name="caption" w:uiPriority="35" w:qFormat="1"/>
-    <w:lsdException w:name="Title" w:semiHidden="0" w:uiPriority="10" w:unhideWhenUsed="0" w:qFormat="1"/>
-    <w:lsdException w:name="Default Paragraph Font" w:uiPriority="1"/>
-    <w:lsdException w:name="Subtitle" w:semiHidden="0" w:uiPriority="11" w:unhideWhenUsed="0" w:qFormat="1"/>
-    <w:lsdException w:name="Strong" w:semiHidden="0" w:uiPriority="22" w:unhideWhenUsed="0" w:qFormat="1"/>
-    <w:lsdException w:name="Emphasis" w:semiHidden="0" w:uiPriority="20" w:unhideWhenUsed="0" w:qFormat="1"/>
-    <w:lsdException w:name="Table Grid" w:semiHidden="0" w:uiPriority="39" w:unhideWhenUsed="0"/>
-    <w:lsdException w:name="Placeholder Text" w:unhideWhenUsed="0"/>
-    <w:lsdException w:name="No Spacing" w:semiHidden="0" w:uiPriority="1" w:unhideWhenUsed="0" w:qFormat="1"/>
-    <w:lsdException w:name="Light Shading" w:semiHidden="0" w:uiPriority="60" w:unhideWhenUsed="0"/>
-    <w:lsdException w:name="Light List" w:semiHidden="0" w:uiPriority="61" w:unhideWhenUsed="0"/>
-    <w:lsdException w:name="Light Grid" w:semiHidden="0" w:uiPriority="62" w:unhideWhenUsed="0"/>
-    <w:lsdException w:name="Medium Shading 1" w:semiHidden="0" w:uiPriority="63" w:unhideWhenUsed="0"/>
-    <w:lsdException w:name="Medium Shading 2" w:semiHidden="0" w:uiPriority="64" w:unhideWhenUsed="0"/>
-    <w:lsdException w:name="Medium List 1" w:semiHidden="0" w:uiPriority="65" w:unhideWhenUsed="0"/>
-    <w:lsdException w:name="Medium List 2" w:semiHidden="0" w:uiPriority="66" w:unhideWhenUsed="0"/>
-    <w:lsdException w:name="Medium Grid 1" w:semiHidden="0" w:uiPriority="67" w:unhideWhenUsed="0"/>
-    <w:lsdException w:name="Medium Grid 2" w:semiHidden="0" w:uiPriority="68" w:unhideWhenUsed="0"/>
-    <w:lsdException w:name="Medium Grid 3" w:semiHidden="0" w:uiPriority="69" w:unhideWhenUsed="0"/>
-    <w:lsdException w:name="Dark List" w:semiHidden="0" w:uiPriority="70" w:unhideWhenUsed="0"/>
-    <w:lsdException w:name="Colorful Shading" w:semiHidden="0" w:uiPriority="71" w:unhideWhenUsed="0"/>
-    <w:lsdException w:name="Colorful List" w:semiHidden="0" w:uiPriority="72" w:unhideWhenUsed="0"/>
-    <w:lsdException w:name="Colorful Grid" w:semiHidden="0" w:uiPriority="73" w:unhideWhenUsed="0"/>
-    <w:lsdException w:name="Light Shading Accent 1" w:semiHidden="0" w:uiPriority="60" w:unhideWhenUsed="0"/>
-    <w:lsdException w:name="Light List Accent 1" w:semiHidden="0" w:uiPriority="61" w:unhideWhenUsed="0"/>
-    <w:lsdException w:name="Light Grid Accent 1" w:semiHidden="0" w:uiPriority="62" w:unhideWhenUsed="0"/>
-    <w:lsdException w:name="Medium Shading 1 Accent 1" w:semiHidden="0" w:uiPriority="63" w:unhideWhenUsed="0"/>
-    <w:lsdException w:name="Medium Shading 2 Accent 1" w:semiHidden="0" w:uiPriority="64" w:unhideWhenUsed="0"/>
-    <w:lsdException w:name="Medium List 1 Accent 1" w:semiHidden="0" w:uiPriority="65" w:unhideWhenUsed="0"/>
-    <w:lsdException w:name="Revision" w:unhideWhenUsed="0"/>
-    <w:lsdException w:name="List Paragraph" w:semiHidden="0" w:uiPriority="34" w:unhideWhenUsed="0" w:qFormat="1"/>
-    <w:lsdException w:name="Quote" w:semiHidden="0" w:uiPriority="29" w:unhideWhenUsed="0" w:qFormat="1"/>
-    <w:lsdException w:name="Intense Quote" w:semiHidden="0" w:uiPriority="30" w:unhideWhenUsed="0" w:qFormat="1"/>
-    <w:lsdException w:name="Medium List 2 Accent 1" w:semiHidden="0" w:uiPriority="66" w:unhideWhenUsed="0"/>
-    <w:lsdException w:name="Medium Grid 1 Accent 1" w:semiHidden="0" w:uiPriority="67" w:unhideWhenUsed="0"/>
-    <w:lsdException w:name="Medium Grid 2 Accent 1" w:semiHidden="0" w:uiPriority="68" w:unhideWhenUsed="0"/>
-    <w:lsdException w:name="Medium Grid 3 Accent 1" w:semiHidden="0" w:uiPriority="69" w:unhideWhenUsed="0"/>
-    <w:lsdException w:name="Dark List Accent 1" w:semiHidden="0" w:uiPriority="70" w:unhideWhenUsed="0"/>
-    <w:lsdException w:name="Colorful Shading Accent 1" w:semiHidden="0" w:uiPriority="71" w:unhideWhenUsed="0"/>
-    <w:lsdException w:name="Colorful List Accent 1" w:semiHidden="0" w:uiPriority="72" w:unhideWhenUsed="0"/>
-    <w:lsdException w:name="Colorful Grid Accent 1" w:semiHidden="0" w:uiPriority="73" w:unhideWhenUsed="0"/>
-    <w:lsdException w:name="Light Shading Accent 2" w:semiHidden="0" w:uiPriority="60" w:unhideWhenUsed="0"/>
-    <w:lsdException w:name="Light List Accent 2" w:semiHidden="0" w:uiPriority="61" w:unhideWhenUsed="0"/>
-    <w:lsdException w:name="Light Grid Accent 2" w:semiHidden="0" w:uiPriority="62" w:unhideWhenUsed="0"/>
-    <w:lsdException w:name="Medium Shading 1 Accent 2" w:semiHidden="0" w:uiPriority="63" w:unhideWhenUsed="0"/>
-    <w:lsdException w:name="Medium Shading 2 Accent 2" w:semiHidden="0" w:uiPriority="64" w:unhideWhenUsed="0"/>
-    <w:lsdException w:name="Medium List 1 Accent 2" w:semiHidden="0" w:uiPriority="65" w:unhideWhenUsed="0"/>
-    <w:lsdException w:name="Medium List 2 Accent 2" w:semiHidden="0" w:uiPriority="66" w:unhideWhenUsed="0"/>
-    <w:lsdException w:name="Medium Grid 1 Accent 2" w:semiHidden="0" w:uiPriority="67" w:unhideWhenUsed="0"/>
-    <w:lsdException w:name="Medium Grid 2 Accent 2" w:semiHidden="0" w:uiPriority="68" w:unhideWhenUsed="0"/>
-    <w:lsdException w:name="Medium Grid 3 Accent 2" w:semiHidden="0" w:uiPriority="69" w:unhideWhenUsed="0"/>
-    <w:lsdException w:name="Dark List Accent 2" w:semiHidden="0" w:uiPriority="70" w:unhideWhenUsed="0"/>
-    <w:lsdException w:name="Colorful Shading Accent 2" w:semiHidden="0" w:uiPriority="71" w:unhideWhenUsed="0"/>
-    <w:lsdException w:name="Colorful List Accent 2" w:semiHidden="0" w:uiPriority="72" w:unhideWhenUsed="0"/>
-    <w:lsdException w:name="Colorful Grid Accent 2" w:semiHidden="0" w:uiPriority="73" w:unhideWhenUsed="0"/>
-    <w:lsdException w:name="Light Shading Accent 3" w:semiHidden="0" w:uiPriority="60" w:unhideWhenUsed="0"/>
-    <w:lsdException w:name="Light List Accent 3" w:semiHidden="0" w:uiPriority="61" w:unhideWhenUsed="0"/>
-    <w:lsdException w:name="Light Grid Accent 3" w:semiHidden="0" w:uiPriority="62" w:unhideWhenUsed="0"/>
-    <w:lsdException w:name="Medium Shading 1 Accent 3" w:semiHidden="0" w:uiPriority="63" w:unhideWhenUsed="0"/>
-    <w:lsdException w:name="Medium Shading 2 Accent 3" w:semiHidden="0" w:uiPriority="64" w:unhideWhenUsed="0"/>
-    <w:lsdException w:name="Medium List 1 Accent 3" w:semiHidden="0" w:uiPriority="65" w:unhideWhenUsed="0"/>
-    <w:lsdException w:name="Medium List 2 Accent 3" w:semiHidden="0" w:uiPriority="66" w:unhideWhenUsed="0"/>
-    <w:lsdException w:name="Medium Grid 1 Accent 3" w:semiHidden="0" w:uiPriority="67" w:unhideWhenUsed="0"/>
-    <w:lsdException w:name="Medium Grid 2 Accent 3" w:semiHidden="0" w:uiPriority="68" w:unhideWhenUsed="0"/>
-    <w:lsdException w:name="Medium Grid 3 Accent 3" w:semiHidden="0" w:uiPriority="69" w:unhideWhenUsed="0"/>
-    <w:lsdException w:name="Dark List Accent 3" w:semiHidden="0" w:uiPriority="70" w:unhideWhenUsed="0"/>
-    <w:lsdException w:name="Colorful Shading Accent 3" w:semiHidden="0" w:uiPriority="71" w:unhideWhenUsed="0"/>
-    <w:lsdException w:name="Colorful List Accent 3" w:semiHidden="0" w:uiPriority="72" w:unhideWhenUsed="0"/>
-    <w:lsdException w:name="Colorful Grid Accent 3" w:semiHidden="0" w:uiPriority="73" w:unhideWhenUsed="0"/>
-    <w:lsdException w:name="Light Shading Accent 4" w:semiHidden="0" w:uiPriority="60" w:unhideWhenUsed="0"/>
-    <w:lsdException w:name="Light List Accent 4" w:semiHidden="0" w:uiPriority="61" w:unhideWhenUsed="0"/>
-    <w:lsdException w:name="Light Grid Accent 4" w:semiHidden="0" w:uiPriority="62" w:unhideWhenUsed="0"/>
-    <w:lsdException w:name="Medium Shading 1 Accent 4" w:semiHidden="0" w:uiPriority="63" w:unhideWhenUsed="0"/>
-    <w:lsdException w:name="Medium Shading 2 Accent 4" w:semiHidden="0" w:uiPriority="64" w:unhideWhenUsed="0"/>
-    <w:lsdException w:name="Medium List 1 Accent 4" w:semiHidden="0" w:uiPriority="65" w:unhideWhenUsed="0"/>
-    <w:lsdException w:name="Medium List 2 Accent 4" w:semiHidden="0" w:uiPriority="66" w:unhideWhenUsed="0"/>
-    <w:lsdException w:name="Medium Grid 1 Accent 4" w:semiHidden="0" w:uiPriority="67" w:unhideWhenUsed="0"/>
-    <w:lsdException w:name="Medium Grid 2 Accent 4" w:semiHidden="0" w:uiPriority="68" w:unhideWhenUsed="0"/>
-    <w:lsdException w:name="Medium Grid 3 Accent 4" w:semiHidden="0" w:uiPriority="69" w:unhideWhenUsed="0"/>
-    <w:lsdException w:name="Dark List Accent 4" w:semiHidden="0" w:uiPriority="70" w:unhideWhenUsed="0"/>
-    <w:lsdException w:name="Colorful Shading Accent 4" w:semiHidden="0" w:uiPriority="71" w:unhideWhenUsed="0"/>
-    <w:lsdException w:name="Colorful List Accent 4" w:semiHidden="0" w:uiPriority="72" w:unhideWhenUsed="0"/>
-    <w:lsdException w:name="Colorful Grid Accent 4" w:semiHidden="0" w:uiPriority="73" w:unhideWhenUsed="0"/>
-    <w:lsdException w:name="Light Shading Accent 5" w:semiHidden="0" w:uiPriority="60" w:unhideWhenUsed="0"/>
-    <w:lsdException w:name="Light List Accent 5" w:semiHidden="0" w:uiPriority="61" w:unhideWhenUsed="0"/>
-    <w:lsdException w:name="Light Grid Accent 5" w:semiHidden="0" w:uiPriority="62" w:unhideWhenUsed="0"/>
-    <w:lsdException w:name="Medium Shading 1 Accent 5" w:semiHidden="0" w:uiPriority="63" w:unhideWhenUsed="0"/>
-    <w:lsdException w:name="Medium Shading 2 Accent 5" w:semiHidden="0" w:uiPriority="64" w:unhideWhenUsed="0"/>
-    <w:lsdException w:name="Medium List 1 Accent 5" w:semiHidden="0" w:uiPriority="65" w:unhideWhenUsed="0"/>
-    <w:lsdException w:name="Medium List 2 Accent 5" w:semiHidden="0" w:uiPriority="66" w:unhideWhenUsed="0"/>
-    <w:lsdException w:name="Medium Grid 1 Accent 5" w:semiHidden="0" w:uiPriority="67" w:unhideWhenUsed="0"/>
-    <w:lsdException w:name="Medium Grid 2 Accent 5" w:semiHidden="0" w:uiPriority="68" w:unhideWhenUsed="0"/>
-    <w:lsdException w:name="Medium Grid 3 Accent 5" w:semiHidden="0" w:uiPriority="69" w:unhideWhenUsed="0"/>
-    <w:lsdException w:name="Dark List Accent 5" w:semiHidden="0" w:uiPriority="70" w:unhideWhenUsed="0"/>
-    <w:lsdException w:name="Colorful Shading Accent 5" w:semiHidden="0" w:uiPriority="71" w:unhideWhenUsed="0"/>
-    <w:lsdException w:name="Colorful List Accent 5" w:semiHidden="0" w:uiPriority="72" w:unhideWhenUsed="0"/>
-    <w:lsdException w:name="Colorful Grid Accent 5" w:semiHidden="0" w:uiPriority="73" w:unhideWhenUsed="0"/>
-    <w:lsdException w:name="Light Shading Accent 6" w:semiHidden="0" w:uiPriority="60" w:unhideWhenUsed="0"/>
-    <w:lsdException w:name="Light List Accent 6" w:semiHidden="0" w:uiPriority="61" w:unhideWhenUsed="0"/>
-    <w:lsdException w:name="Light Grid Accent 6" w:semiHidden="0" w:uiPriority="62" w:unhideWhenUsed="0"/>
-    <w:lsdException w:name="Medium Shading 1 Accent 6" w:semiHidden="0" w:uiPriority="63" w:unhideWhenUsed="0"/>
-    <w:lsdException w:name="Medium Shading 2 Accent 6" w:semiHidden="0" w:uiPriority="64" w:unhideWhenUsed="0"/>
-    <w:lsdException w:name="Medium List 1 Accent 6" w:semiHidden="0" w:uiPriority="65" w:unhideWhenUsed="0"/>
-    <w:lsdException w:name="Medium List 2 Accent 6" w:semiHidden="0" w:uiPriority="66" w:unhideWhenUsed="0"/>
-    <w:lsdException w:name="Medium Grid 1 Accent 6" w:semiHidden="0" w:uiPriority="67" w:unhideWhenUsed="0"/>
-    <w:lsdException w:name="Medium Grid 2 Accent 6" w:semiHidden="0" w:uiPriority="68" w:unhideWhenUsed="0"/>
-    <w:lsdException w:name="Medium Grid 3 Accent 6" w:semiHidden="0" w:uiPriority="69" w:unhideWhenUsed="0"/>
-    <w:lsdException w:name="Dark List Accent 6" w:semiHidden="0" w:uiPriority="70" w:unhideWhenUsed="0"/>
-    <w:lsdException w:name="Colorful Shading Accent 6" w:semiHidden="0" w:uiPriority="71" w:unhideWhenUsed="0"/>
-    <w:lsdException w:name="Colorful List Accent 6" w:semiHidden="0" w:uiPriority="72" w:unhideWhenUsed="0"/>
-    <w:lsdException w:name="Colorful Grid Accent 6" w:semiHidden="0" w:uiPriority="73" w:unhideWhenUsed="0"/>
-    <w:lsdException w:name="Subtle Emphasis" w:semiHidden="0" w:uiPriority="19" w:unhideWhenUsed="0" w:qFormat="1"/>
-    <w:lsdException w:name="Intense Emphasis" w:semiHidden="0" w:uiPriority="21" w:unhideWhenUsed="0" w:qFormat="1"/>
-    <w:lsdException w:name="Subtle Reference" w:semiHidden="0" w:uiPriority="31" w:unhideWhenUsed="0" w:qFormat="1"/>
-    <w:lsdException w:name="Intense Reference" w:semiHidden="0" w:uiPriority="32" w:unhideWhenUsed="0" w:qFormat="1"/>
-    <w:lsdException w:name="Book Title" w:semiHidden="0" w:uiPriority="33" w:unhideWhenUsed="0" w:qFormat="1"/>
-    <w:lsdException w:name="Bibliography" w:uiPriority="37"/>
-    <w:lsdException w:name="TOC Heading" w:uiPriority="39" w:qFormat="1"/>
+  <w:latentStyles w:defLockedState="0" w:defUIPriority="99" w:defSemiHidden="0" w:defUnhideWhenUsed="0" w:defQFormat="0" w:count="371">
+    <w:lsdException w:name="Normal" w:uiPriority="0" w:qFormat="1"/>
+    <w:lsdException w:name="heading 1" w:uiPriority="9" w:qFormat="1"/>
+    <w:lsdException w:name="heading 2" w:semiHidden="1" w:uiPriority="9" w:unhideWhenUsed="1" w:qFormat="1"/>
+    <w:lsdException w:name="heading 3" w:semiHidden="1" w:uiPriority="9" w:unhideWhenUsed="1" w:qFormat="1"/>
+    <w:lsdException w:name="heading 4" w:semiHidden="1" w:uiPriority="9" w:unhideWhenUsed="1" w:qFormat="1"/>
+    <w:lsdException w:name="heading 5" w:semiHidden="1" w:uiPriority="9" w:unhideWhenUsed="1" w:qFormat="1"/>
+    <w:lsdException w:name="heading 6" w:semiHidden="1" w:uiPriority="9" w:unhideWhenUsed="1" w:qFormat="1"/>
+    <w:lsdException w:name="heading 7" w:semiHidden="1" w:uiPriority="9" w:unhideWhenUsed="1" w:qFormat="1"/>
+    <w:lsdException w:name="heading 8" w:semiHidden="1" w:uiPriority="9" w:unhideWhenUsed="1" w:qFormat="1"/>
+    <w:lsdException w:name="heading 9" w:semiHidden="1" w:uiPriority="9" w:unhideWhenUsed="1" w:qFormat="1"/>
+    <w:lsdException w:name="index 1" w:semiHidden="1" w:unhideWhenUsed="1"/>
+    <w:lsdException w:name="index 2" w:semiHidden="1" w:unhideWhenUsed="1"/>
+    <w:lsdException w:name="index 3" w:semiHidden="1" w:unhideWhenUsed="1"/>
+    <w:lsdException w:name="index 4" w:semiHidden="1" w:unhideWhenUsed="1"/>
+    <w:lsdException w:name="index 5" w:semiHidden="1" w:unhideWhenUsed="1"/>
+    <w:lsdException w:name="index 6" w:semiHidden="1" w:unhideWhenUsed="1"/>
+    <w:lsdException w:name="index 7" w:semiHidden="1" w:unhideWhenUsed="1"/>
+    <w:lsdException w:name="index 8" w:semiHidden="1" w:unhideWhenUsed="1"/>
+    <w:lsdException w:name="index 9" w:semiHidden="1" w:unhideWhenUsed="1"/>
+    <w:lsdException w:name="toc 1" w:semiHidden="1" w:uiPriority="39" w:unhideWhenUsed="1"/>
+    <w:lsdException w:name="toc 2" w:semiHidden="1" w:uiPriority="39" w:unhideWhenUsed="1"/>
+    <w:lsdException w:name="toc 3" w:semiHidden="1" w:uiPriority="39" w:unhideWhenUsed="1"/>
+    <w:lsdException w:name="toc 4" w:semiHidden="1" w:uiPriority="39" w:unhideWhenUsed="1"/>
+    <w:lsdException w:name="toc 5" w:semiHidden="1" w:uiPriority="39" w:unhideWhenUsed="1"/>
+    <w:lsdException w:name="toc 6" w:semiHidden="1" w:uiPriority="39" w:unhideWhenUsed="1"/>
+    <w:lsdException w:name="toc 7" w:semiHidden="1" w:uiPriority="39" w:unhideWhenUsed="1"/>
+    <w:lsdException w:name="toc 8" w:semiHidden="1" w:uiPriority="39" w:unhideWhenUsed="1"/>
+    <w:lsdException w:name="toc 9" w:semiHidden="1" w:uiPriority="39" w:unhideWhenUsed="1"/>
+    <w:lsdException w:name="Normal Indent" w:semiHidden="1" w:unhideWhenUsed="1"/>
+    <w:lsdException w:name="footnote text" w:semiHidden="1" w:unhideWhenUsed="1"/>
+    <w:lsdException w:name="annotation text" w:semiHidden="1" w:unhideWhenUsed="1"/>
+    <w:lsdException w:name="header" w:semiHidden="1" w:unhideWhenUsed="1"/>
+    <w:lsdException w:name="footer" w:semiHidden="1" w:unhideWhenUsed="1"/>
+    <w:lsdException w:name="index heading" w:semiHidden="1" w:unhideWhenUsed="1"/>
+    <w:lsdException w:name="caption" w:semiHidden="1" w:uiPriority="35" w:unhideWhenUsed="1" w:qFormat="1"/>
+    <w:lsdException w:name="table of figures" w:semiHidden="1" w:unhideWhenUsed="1"/>
+    <w:lsdException w:name="envelope address" w:semiHidden="1" w:unhideWhenUsed="1"/>
+    <w:lsdException w:name="envelope return" w:semiHidden="1" w:unhideWhenUsed="1"/>
+    <w:lsdException w:name="footnote reference" w:semiHidden="1" w:unhideWhenUsed="1"/>
+    <w:lsdException w:name="annotation reference" w:semiHidden="1" w:unhideWhenUsed="1"/>
+    <w:lsdException w:name="line number" w:semiHidden="1" w:unhideWhenUsed="1"/>
+    <w:lsdException w:name="page number" w:semiHidden="1" w:unhideWhenUsed="1"/>
+    <w:lsdException w:name="endnote reference" w:semiHidden="1" w:unhideWhenUsed="1"/>
+    <w:lsdException w:name="endnote text" w:semiHidden="1" w:unhideWhenUsed="1"/>
+    <w:lsdException w:name="table of authorities" w:semiHidden="1" w:unhideWhenUsed="1"/>
+    <w:lsdException w:name="macro" w:semiHidden="1" w:unhideWhenUsed="1"/>
+    <w:lsdException w:name="toa heading" w:semiHidden="1" w:unhideWhenUsed="1"/>
+    <w:lsdException w:name="List" w:semiHidden="1" w:unhideWhenUsed="1"/>
+    <w:lsdException w:name="List Bullet" w:semiHidden="1" w:unhideWhenUsed="1"/>
+    <w:lsdException w:name="List Number" w:semiHidden="1" w:unhideWhenUsed="1"/>
+    <w:lsdException w:name="List 2" w:semiHidden="1" w:unhideWhenUsed="1"/>
+    <w:lsdException w:name="List 3" w:semiHidden="1" w:unhideWhenUsed="1"/>
+    <w:lsdException w:name="List 4" w:semiHidden="1" w:unhideWhenUsed="1"/>
+    <w:lsdException w:name="List 5" w:semiHidden="1" w:unhideWhenUsed="1"/>
+    <w:lsdException w:name="List Bullet 2" w:semiHidden="1" w:unhideWhenUsed="1"/>
+    <w:lsdException w:name="List Bullet 3" w:semiHidden="1" w:unhideWhenUsed="1"/>
+    <w:lsdException w:name="List Bullet 4" w:semiHidden="1" w:unhideWhenUsed="1"/>
+    <w:lsdException w:name="List Bullet 5" w:semiHidden="1" w:unhideWhenUsed="1"/>
+    <w:lsdException w:name="List Number 2" w:semiHidden="1" w:unhideWhenUsed="1"/>
+    <w:lsdException w:name="List Number 3" w:semiHidden="1" w:unhideWhenUsed="1"/>
+    <w:lsdException w:name="List Number 4" w:semiHidden="1" w:unhideWhenUsed="1"/>
+    <w:lsdException w:name="List Number 5" w:semiHidden="1" w:unhideWhenUsed="1"/>
+    <w:lsdException w:name="Title" w:uiPriority="10" w:qFormat="1"/>
+    <w:lsdException w:name="Closing" w:semiHidden="1" w:unhideWhenUsed="1"/>
+    <w:lsdException w:name="Signature" w:semiHidden="1" w:unhideWhenUsed="1"/>
+    <w:lsdException w:name="Default Paragraph Font" w:semiHidden="1" w:uiPriority="1" w:unhideWhenUsed="1"/>
+    <w:lsdException w:name="Body Text" w:semiHidden="1" w:unhideWhenUsed="1"/>
+    <w:lsdException w:name="Body Text Indent" w:semiHidden="1" w:unhideWhenUsed="1"/>
+    <w:lsdException w:name="List Continue" w:semiHidden="1" w:unhideWhenUsed="1"/>
+    <w:lsdException w:name="List Continue 2" w:semiHidden="1" w:unhideWhenUsed="1"/>
+    <w:lsdException w:name="List Continue 3" w:semiHidden="1" w:unhideWhenUsed="1"/>
+    <w:lsdException w:name="List Continue 4" w:semiHidden="1" w:unhideWhenUsed="1"/>
+    <w:lsdException w:name="List Continue 5" w:semiHidden="1" w:unhideWhenUsed="1"/>
+    <w:lsdException w:name="Message Header" w:semiHidden="1" w:unhideWhenUsed="1"/>
+    <w:lsdException w:name="Subtitle" w:uiPriority="11" w:qFormat="1"/>
+    <w:lsdException w:name="Salutation" w:semiHidden="1" w:unhideWhenUsed="1"/>
+    <w:lsdException w:name="Date" w:semiHidden="1" w:unhideWhenUsed="1"/>
+    <w:lsdException w:name="Body Text First Indent" w:semiHidden="1" w:unhideWhenUsed="1"/>
+    <w:lsdException w:name="Body Text First Indent 2" w:semiHidden="1" w:unhideWhenUsed="1"/>
+    <w:lsdException w:name="Note Heading" w:semiHidden="1" w:unhideWhenUsed="1"/>
+    <w:lsdException w:name="Body Text 2" w:semiHidden="1" w:unhideWhenUsed="1"/>
+    <w:lsdException w:name="Body Text 3" w:semiHidden="1" w:unhideWhenUsed="1"/>
+    <w:lsdException w:name="Body Text Indent 2" w:semiHidden="1" w:unhideWhenUsed="1"/>
+    <w:lsdException w:name="Body Text Indent 3" w:semiHidden="1" w:unhideWhenUsed="1"/>
+    <w:lsdException w:name="Block Text" w:semiHidden="1" w:unhideWhenUsed="1"/>
+    <w:lsdException w:name="Hyperlink" w:semiHidden="1" w:unhideWhenUsed="1"/>
+    <w:lsdException w:name="FollowedHyperlink" w:semiHidden="1" w:unhideWhenUsed="1"/>
+    <w:lsdException w:name="Strong" w:uiPriority="22" w:qFormat="1"/>
+    <w:lsdException w:name="Emphasis" w:uiPriority="20" w:qFormat="1"/>
+    <w:lsdException w:name="Document Map" w:semiHidden="1" w:unhideWhenUsed="1"/>
+    <w:lsdException w:name="Plain Text" w:semiHidden="1" w:unhideWhenUsed="1"/>
+    <w:lsdException w:name="E-mail Signature" w:semiHidden="1" w:unhideWhenUsed="1"/>
+    <w:lsdException w:name="HTML Top of Form" w:semiHidden="1" w:unhideWhenUsed="1"/>
+    <w:lsdException w:name="HTML Bottom of Form" w:semiHidden="1" w:unhideWhenUsed="1"/>
+    <w:lsdException w:name="Normal (Web)" w:semiHidden="1" w:unhideWhenUsed="1"/>
+    <w:lsdException w:name="HTML Acronym" w:semiHidden="1" w:unhideWhenUsed="1"/>
+    <w:lsdException w:name="HTML Address" w:semiHidden="1" w:unhideWhenUsed="1"/>
+    <w:lsdException w:name="HTML Cite" w:semiHidden="1" w:unhideWhenUsed="1"/>
+    <w:lsdException w:name="HTML Code" w:semiHidden="1" w:unhideWhenUsed="1"/>
+    <w:lsdException w:name="HTML Definition" w:semiHidden="1" w:unhideWhenUsed="1"/>
+    <w:lsdException w:name="HTML Keyboard" w:semiHidden="1" w:unhideWhenUsed="1"/>
+    <w:lsdException w:name="HTML Preformatted" w:semiHidden="1" w:unhideWhenUsed="1"/>
+    <w:lsdException w:name="HTML Sample" w:semiHidden="1" w:unhideWhenUsed="1"/>
+    <w:lsdException w:name="HTML Typewriter" w:semiHidden="1" w:unhideWhenUsed="1"/>
+    <w:lsdException w:name="HTML Variable" w:semiHidden="1" w:unhideWhenUsed="1"/>
+    <w:lsdException w:name="Normal Table" w:semiHidden="1" w:unhideWhenUsed="1"/>
+    <w:lsdException w:name="annotation subject" w:semiHidden="1" w:unhideWhenUsed="1"/>
+    <w:lsdException w:name="No List" w:semiHidden="1" w:unhideWhenUsed="1"/>
+    <w:lsdException w:name="Outline List 1" w:semiHidden="1" w:unhideWhenUsed="1"/>
+    <w:lsdException w:name="Outline List 2" w:semiHidden="1" w:unhideWhenUsed="1"/>
+    <w:lsdException w:name="Outline List 3" w:semiHidden="1" w:unhideWhenUsed="1"/>
+    <w:lsdException w:name="Table Simple 1" w:semiHidden="1" w:unhideWhenUsed="1"/>
+    <w:lsdException w:name="Table Simple 2" w:semiHidden="1" w:unhideWhenUsed="1"/>
+    <w:lsdException w:name="Table Simple 3" w:semiHidden="1" w:unhideWhenUsed="1"/>
+    <w:lsdException w:name="Table Classic 1" w:semiHidden="1" w:unhideWhenUsed="1"/>
+    <w:lsdException w:name="Table Classic 2" w:semiHidden="1" w:unhideWhenUsed="1"/>
+    <w:lsdException w:name="Table Classic 3" w:semiHidden="1" w:unhideWhenUsed="1"/>
+    <w:lsdException w:name="Table Classic 4" w:semiHidden="1" w:unhideWhenUsed="1"/>
+    <w:lsdException w:name="Table Colorful 1" w:semiHidden="1" w:unhideWhenUsed="1"/>
+    <w:lsdException w:name="Table Colorful 2" w:semiHidden="1" w:unhideWhenUsed="1"/>
+    <w:lsdException w:name="Table Colorful 3" w:semiHidden="1" w:unhideWhenUsed="1"/>
+    <w:lsdException w:name="Table Columns 1" w:semiHidden="1" w:unhideWhenUsed="1"/>
+    <w:lsdException w:name="Table Columns 2" w:semiHidden="1" w:unhideWhenUsed="1"/>
+    <w:lsdException w:name="Table Columns 3" w:semiHidden="1" w:unhideWhenUsed="1"/>
+    <w:lsdException w:name="Table Columns 4" w:semiHidden="1" w:unhideWhenUsed="1"/>
+    <w:lsdException w:name="Table Columns 5" w:semiHidden="1" w:unhideWhenUsed="1"/>
+    <w:lsdException w:name="Table Grid 1" w:semiHidden="1" w:unhideWhenUsed="1"/>
+    <w:lsdException w:name="Table Grid 2" w:semiHidden="1" w:unhideWhenUsed="1"/>
+    <w:lsdException w:name="Table Grid 3" w:semiHidden="1" w:unhideWhenUsed="1"/>
+    <w:lsdException w:name="Table Grid 4" w:semiHidden="1" w:unhideWhenUsed="1"/>
+    <w:lsdException w:name="Table Grid 5" w:semiHidden="1" w:unhideWhenUsed="1"/>
+    <w:lsdException w:name="Table Grid 6" w:semiHidden="1" w:unhideWhenUsed="1"/>
+    <w:lsdException w:name="Table Grid 7" w:semiHidden="1" w:unhideWhenUsed="1"/>
+    <w:lsdException w:name="Table Grid 8" w:semiHidden="1" w:unhideWhenUsed="1"/>
+    <w:lsdException w:name="Table List 1" w:semiHidden="1" w:unhideWhenUsed="1"/>
+    <w:lsdException w:name="Table List 2" w:semiHidden="1" w:unhideWhenUsed="1"/>
+    <w:lsdException w:name="Table List 3" w:semiHidden="1" w:unhideWhenUsed="1"/>
+    <w:lsdException w:name="Table List 4" w:semiHidden="1" w:unhideWhenUsed="1"/>
+    <w:lsdException w:name="Table List 5" w:semiHidden="1" w:unhideWhenUsed="1"/>
+    <w:lsdException w:name="Table List 6" w:semiHidden="1" w:unhideWhenUsed="1"/>
+    <w:lsdException w:name="Table List 7" w:semiHidden="1" w:unhideWhenUsed="1"/>
+    <w:lsdException w:name="Table List 8" w:semiHidden="1" w:unhideWhenUsed="1"/>
+    <w:lsdException w:name="Table 3D effects 1" w:semiHidden="1" w:unhideWhenUsed="1"/>
+    <w:lsdException w:name="Table 3D effects 2" w:semiHidden="1" w:unhideWhenUsed="1"/>
+    <w:lsdException w:name="Table 3D effects 3" w:semiHidden="1" w:unhideWhenUsed="1"/>
+    <w:lsdException w:name="Table Contemporary" w:semiHidden="1" w:unhideWhenUsed="1"/>
+    <w:lsdException w:name="Table Elegant" w:semiHidden="1" w:unhideWhenUsed="1"/>
+    <w:lsdException w:name="Table Professional" w:semiHidden="1" w:unhideWhenUsed="1"/>
+    <w:lsdException w:name="Table Subtle 1" w:semiHidden="1" w:unhideWhenUsed="1"/>
+    <w:lsdException w:name="Table Subtle 2" w:semiHidden="1" w:unhideWhenUsed="1"/>
+    <w:lsdException w:name="Table Web 1" w:semiHidden="1" w:unhideWhenUsed="1"/>
+    <w:lsdException w:name="Table Web 2" w:semiHidden="1" w:unhideWhenUsed="1"/>
+    <w:lsdException w:name="Table Web 3" w:semiHidden="1" w:unhideWhenUsed="1"/>
+    <w:lsdException w:name="Balloon Text" w:semiHidden="1" w:unhideWhenUsed="1"/>
+    <w:lsdException w:name="Table Grid" w:uiPriority="39"/>
+    <w:lsdException w:name="Table Theme" w:semiHidden="1" w:unhideWhenUsed="1"/>
+    <w:lsdException w:name="Placeholder Text" w:semiHidden="1"/>
+    <w:lsdException w:name="No Spacing" w:uiPriority="1" w:qFormat="1"/>
+    <w:lsdException w:name="Light Shading" w:uiPriority="60"/>
+    <w:lsdException w:name="Light List" w:uiPriority="61"/>
+    <w:lsdException w:name="Light Grid" w:uiPriority="62"/>
+    <w:lsdException w:name="Medium Shading 1" w:uiPriority="63"/>
+    <w:lsdException w:name="Medium Shading 2" w:uiPriority="64"/>
+    <w:lsdException w:name="Medium List 1" w:uiPriority="65"/>
+    <w:lsdException w:name="Medium List 2" w:uiPriority="66"/>
+    <w:lsdException w:name="Medium Grid 1" w:uiPriority="67"/>
+    <w:lsdException w:name="Medium Grid 2" w:uiPriority="68"/>
+    <w:lsdException w:name="Medium Grid 3" w:uiPriority="69"/>
+    <w:lsdException w:name="Dark List" w:uiPriority="70"/>
+    <w:lsdException w:name="Colorful Shading" w:uiPriority="71"/>
+    <w:lsdException w:name="Colorful List" w:uiPriority="72"/>
+    <w:lsdException w:name="Colorful Grid" w:uiPriority="73"/>
+    <w:lsdException w:name="Light Shading Accent 1" w:uiPriority="60"/>
+    <w:lsdException w:name="Light List Accent 1" w:uiPriority="61"/>
+    <w:lsdException w:name="Light Grid Accent 1" w:uiPriority="62"/>
+    <w:lsdException w:name="Medium Shading 1 Accent 1" w:uiPriority="63"/>
+    <w:lsdException w:name="Medium Shading 2 Accent 1" w:uiPriority="64"/>
+    <w:lsdException w:name="Medium List 1 Accent 1" w:uiPriority="65"/>
+    <w:lsdException w:name="Revision" w:semiHidden="1"/>
+    <w:lsdException w:name="List Paragraph" w:uiPriority="34" w:qFormat="1"/>
+    <w:lsdException w:name="Quote" w:uiPriority="29" w:qFormat="1"/>
+    <w:lsdException w:name="Intense Quote" w:uiPriority="30" w:qFormat="1"/>
+    <w:lsdException w:name="Medium List 2 Accent 1" w:uiPriority="66"/>
+    <w:lsdException w:name="Medium Grid 1 Accent 1" w:uiPriority="67"/>
+    <w:lsdException w:name="Medium Grid 2 Accent 1" w:uiPriority="68"/>
+    <w:lsdException w:name="Medium Grid 3 Accent 1" w:uiPriority="69"/>
+    <w:lsdException w:name="Dark List Accent 1" w:uiPriority="70"/>
+    <w:lsdException w:name="Colorful Shading Accent 1" w:uiPriority="71"/>
+    <w:lsdException w:name="Colorful List Accent 1" w:uiPriority="72"/>
+    <w:lsdException w:name="Colorful Grid Accent 1" w:uiPriority="73"/>
+    <w:lsdException w:name="Light Shading Accent 2" w:uiPriority="60"/>
+    <w:lsdException w:name="Light List Accent 2" w:uiPriority="61"/>
+    <w:lsdException w:name="Light Grid Accent 2" w:uiPriority="62"/>
+    <w:lsdException w:name="Medium Shading 1 Accent 2" w:uiPriority="63"/>
+    <w:lsdException w:name="Medium Shading 2 Accent 2" w:uiPriority="64"/>
+    <w:lsdException w:name="Medium List 1 Accent 2" w:uiPriority="65"/>
+    <w:lsdException w:name="Medium List 2 Accent 2" w:uiPriority="66"/>
+    <w:lsdException w:name="Medium Grid 1 Accent 2" w:uiPriority="67"/>
+    <w:lsdException w:name="Medium Grid 2 Accent 2" w:uiPriority="68"/>
+    <w:lsdException w:name="Medium Grid 3 Accent 2" w:uiPriority="69"/>
+    <w:lsdException w:name="Dark List Accent 2" w:uiPriority="70"/>
+    <w:lsdException w:name="Colorful Shading Accent 2" w:uiPriority="71"/>
+    <w:lsdException w:name="Colorful List Accent 2" w:uiPriority="72"/>
+    <w:lsdException w:name="Colorful Grid Accent 2" w:uiPriority="73"/>
+    <w:lsdException w:name="Light Shading Accent 3" w:uiPriority="60"/>
+    <w:lsdException w:name="Light List Accent 3" w:uiPriority="61"/>
+    <w:lsdException w:name="Light Grid Accent 3" w:uiPriority="62"/>
+    <w:lsdException w:name="Medium Shading 1 Accent 3" w:uiPriority="63"/>
+    <w:lsdException w:name="Medium Shading 2 Accent 3" w:uiPriority="64"/>
+    <w:lsdException w:name="Medium List 1 Accent 3" w:uiPriority="65"/>
+    <w:lsdException w:name="Medium List 2 Accent 3" w:uiPriority="66"/>
+    <w:lsdException w:name="Medium Grid 1 Accent 3" w:uiPriority="67"/>
+    <w:lsdException w:name="Medium Grid 2 Accent 3" w:uiPriority="68"/>
+    <w:lsdException w:name="Medium Grid 3 Accent 3" w:uiPriority="69"/>
+    <w:lsdException w:name="Dark List Accent 3" w:uiPriority="70"/>
+    <w:lsdException w:name="Colorful Shading Accent 3" w:uiPriority="71"/>
+    <w:lsdException w:name="Colorful List Accent 3" w:uiPriority="72"/>
+    <w:lsdException w:name="Colorful Grid Accent 3" w:uiPriority="73"/>
+    <w:lsdException w:name="Light Shading Accent 4" w:uiPriority="60"/>
+    <w:lsdException w:name="Light List Accent 4" w:uiPriority="61"/>
+    <w:lsdException w:name="Light Grid Accent 4" w:uiPriority="62"/>
+    <w:lsdException w:name="Medium Shading 1 Accent 4" w:uiPriority="63"/>
+    <w:lsdException w:name="Medium Shading 2 Accent 4" w:uiPriority="64"/>
+    <w:lsdException w:name="Medium List 1 Accent 4" w:uiPriority="65"/>
+    <w:lsdException w:name="Medium List 2 Accent 4" w:uiPriority="66"/>
+    <w:lsdException w:name="Medium Grid 1 Accent 4" w:uiPriority="67"/>
+    <w:lsdException w:name="Medium Grid 2 Accent 4" w:uiPriority="68"/>
+    <w:lsdException w:name="Medium Grid 3 Accent 4" w:uiPriority="69"/>
+    <w:lsdException w:name="Dark List Accent 4" w:uiPriority="70"/>
+    <w:lsdException w:name="Colorful Shading Accent 4" w:uiPriority="71"/>
+    <w:lsdException w:name="Colorful List Accent 4" w:uiPriority="72"/>
+    <w:lsdException w:name="Colorful Grid Accent 4" w:uiPriority="73"/>
+    <w:lsdException w:name="Light Shading Accent 5" w:uiPriority="60"/>
+    <w:lsdException w:name="Light List Accent 5" w:uiPriority="61"/>
+    <w:lsdException w:name="Light Grid Accent 5" w:uiPriority="62"/>
+    <w:lsdException w:name="Medium Shading 1 Accent 5" w:uiPriority="63"/>
+    <w:lsdException w:name="Medium Shading 2 Accent 5" w:uiPriority="64"/>
+    <w:lsdException w:name="Medium List 1 Accent 5" w:uiPriority="65"/>
+    <w:lsdException w:name="Medium List 2 Accent 5" w:uiPriority="66"/>
+    <w:lsdException w:name="Medium Grid 1 Accent 5" w:uiPriority="67"/>
+    <w:lsdException w:name="Medium Grid 2 Accent 5" w:uiPriority="68"/>
+    <w:lsdException w:name="Medium Grid 3 Accent 5" w:uiPriority="69"/>
+    <w:lsdException w:name="Dark List Accent 5" w:uiPriority="70"/>
+    <w:lsdException w:name="Colorful Shading Accent 5" w:uiPriority="71"/>
+    <w:lsdException w:name="Colorful List Accent 5" w:uiPriority="72"/>
+    <w:lsdException w:name="Colorful Grid Accent 5" w:uiPriority="73"/>
+    <w:lsdException w:name="Light Shading Accent 6" w:uiPriority="60"/>
+    <w:lsdException w:name="Light List Accent 6" w:uiPriority="61"/>
+    <w:lsdException w:name="Light Grid Accent 6" w:uiPriority="62"/>
+    <w:lsdException w:name="Medium Shading 1 Accent 6" w:uiPriority="63"/>
+    <w:lsdException w:name="Medium Shading 2 Accent 6" w:uiPriority="64"/>
+    <w:lsdException w:name="Medium List 1 Accent 6" w:uiPriority="65"/>
+    <w:lsdException w:name="Medium List 2 Accent 6" w:uiPriority="66"/>
+    <w:lsdException w:name="Medium Grid 1 Accent 6" w:uiPriority="67"/>
+    <w:lsdException w:name="Medium Grid 2 Accent 6" w:uiPriority="68"/>
+    <w:lsdException w:name="Medium Grid 3 Accent 6" w:uiPriority="69"/>
+    <w:lsdException w:name="Dark List Accent 6" w:uiPriority="70"/>
+    <w:lsdException w:name="Colorful Shading Accent 6" w:uiPriority="71"/>
+    <w:lsdException w:name="Colorful List Accent 6" w:uiPriority="72"/>
+    <w:lsdException w:name="Colorful Grid Accent 6" w:uiPriority="73"/>
+    <w:lsdException w:name="Subtle Emphasis" w:uiPriority="19" w:qFormat="1"/>
+    <w:lsdException w:name="Intense Emphasis" w:uiPriority="21" w:qFormat="1"/>
+    <w:lsdException w:name="Subtle Reference" w:uiPriority="31" w:qFormat="1"/>
+    <w:lsdException w:name="Intense Reference" w:uiPriority="32" w:qFormat="1"/>
+    <w:lsdException w:name="Book Title" w:uiPriority="33" w:qFormat="1"/>
+    <w:lsdException w:name="Bibliography" w:semiHidden="1" w:uiPriority="37" w:unhideWhenUsed="1"/>
+    <w:lsdException w:name="TOC Heading" w:semiHidden="1" w:uiPriority="39" w:unhideWhenUsed="1" w:qFormat="1"/>
+    <w:lsdException w:name="Plain Table 1" w:uiPriority="41"/>
+    <w:lsdException w:name="Plain Table 2" w:uiPriority="42"/>
+    <w:lsdException w:name="Plain Table 3" w:uiPriority="43"/>
+    <w:lsdException w:name="Plain Table 4" w:uiPriority="44"/>
+    <w:lsdException w:name="Plain Table 5" w:uiPriority="45"/>
+    <w:lsdException w:name="Grid Table Light" w:uiPriority="40"/>
+    <w:lsdException w:name="Grid Table 1 Light" w:uiPriority="46"/>
+    <w:lsdException w:name="Grid Table 2" w:uiPriority="47"/>
+    <w:lsdException w:name="Grid Table 3" w:uiPriority="48"/>
+    <w:lsdException w:name="Grid Table 4" w:uiPriority="49"/>
+    <w:lsdException w:name="Grid Table 5 Dark" w:uiPriority="50"/>
+    <w:lsdException w:name="Grid Table 6 Colorful" w:uiPriority="51"/>
+    <w:lsdException w:name="Grid Table 7 Colorful" w:uiPriority="52"/>
+    <w:lsdException w:name="Grid Table 1 Light Accent 1" w:uiPriority="46"/>
+    <w:lsdException w:name="Grid Table 2 Accent 1" w:uiPriority="47"/>
+    <w:lsdException w:name="Grid Table 3 Accent 1" w:uiPriority="48"/>
+    <w:lsdException w:name="Grid Table 4 Accent 1" w:uiPriority="49"/>
+    <w:lsdException w:name="Grid Table 5 Dark Accent 1" w:uiPriority="50"/>
+    <w:lsdException w:name="Grid Table 6 Colorful Accent 1" w:uiPriority="51"/>
+    <w:lsdException w:name="Grid Table 7 Colorful Accent 1" w:uiPriority="52"/>
+    <w:lsdException w:name="Grid Table 1 Light Accent 2" w:uiPriority="46"/>
+    <w:lsdException w:name="Grid Table 2 Accent 2" w:uiPriority="47"/>
+    <w:lsdException w:name="Grid Table 3 Accent 2" w:uiPriority="48"/>
+    <w:lsdException w:name="Grid Table 4 Accent 2" w:uiPriority="49"/>
+    <w:lsdException w:name="Grid Table 5 Dark Accent 2" w:uiPriority="50"/>
+    <w:lsdException w:name="Grid Table 6 Colorful Accent 2" w:uiPriority="51"/>
+    <w:lsdException w:name="Grid Table 7 Colorful Accent 2" w:uiPriority="52"/>
+    <w:lsdException w:name="Grid Table 1 Light Accent 3" w:uiPriority="46"/>
+    <w:lsdException w:name="Grid Table 2 Accent 3" w:uiPriority="47"/>
+    <w:lsdException w:name="Grid Table 3 Accent 3" w:uiPriority="48"/>
+    <w:lsdException w:name="Grid Table 4 Accent 3" w:uiPriority="49"/>
+    <w:lsdException w:name="Grid Table 5 Dark Accent 3" w:uiPriority="50"/>
+    <w:lsdException w:name="Grid Table 6 Colorful Accent 3" w:uiPriority="51"/>
+    <w:lsdException w:name="Grid Table 7 Colorful Accent 3" w:uiPriority="52"/>
+    <w:lsdException w:name="Grid Table 1 Light Accent 4" w:uiPriority="46"/>
+    <w:lsdException w:name="Grid Table 2 Accent 4" w:uiPriority="47"/>
+    <w:lsdException w:name="Grid Table 3 Accent 4" w:uiPriority="48"/>
+    <w:lsdException w:name="Grid Table 4 Accent 4" w:uiPriority="49"/>
+    <w:lsdException w:name="Grid Table 5 Dark Accent 4" w:uiPriority="50"/>
+    <w:lsdException w:name="Grid Table 6 Colorful Accent 4" w:uiPriority="51"/>
+    <w:lsdException w:name="Grid Table 7 Colorful Accent 4" w:uiPriority="52"/>
+    <w:lsdException w:name="Grid Table 1 Light Accent 5" w:uiPriority="46"/>
+    <w:lsdException w:name="Grid Table 2 Accent 5" w:uiPriority="47"/>
+    <w:lsdException w:name="Grid Table 3 Accent 5" w:uiPriority="48"/>
+    <w:lsdException w:name="Grid Table 4 Accent 5" w:uiPriority="49"/>
+    <w:lsdException w:name="Grid Table 5 Dark Accent 5" w:uiPriority="50"/>
+    <w:lsdException w:name="Grid Table 6 Colorful Accent 5" w:uiPriority="51"/>
+    <w:lsdException w:name="Grid Table 7 Colorful Accent 5" w:uiPriority="52"/>
+    <w:lsdException w:name="Grid Table 1 Light Accent 6" w:uiPriority="46"/>
+    <w:lsdException w:name="Grid Table 2 Accent 6" w:uiPriority="47"/>
+    <w:lsdException w:name="Grid Table 3 Accent 6" w:uiPriority="48"/>
+    <w:lsdException w:name="Grid Table 4 Accent 6" w:uiPriority="49"/>
+    <w:lsdException w:name="Grid Table 5 Dark Accent 6" w:uiPriority="50"/>
+    <w:lsdException w:name="Grid Table 6 Colorful Accent 6" w:uiPriority="51"/>
+    <w:lsdException w:name="Grid Table 7 Colorful Accent 6" w:uiPriority="52"/>
+    <w:lsdException w:name="List Table 1 Light" w:uiPriority="46"/>
+    <w:lsdException w:name="List Table 2" w:uiPriority="47"/>
+    <w:lsdException w:name="List Table 3" w:uiPriority="48"/>
+    <w:lsdException w:name="List Table 4" w:uiPriority="49"/>
+    <w:lsdException w:name="List Table 5 Dark" w:uiPriority="50"/>
+    <w:lsdException w:name="List Table 6 Colorful" w:uiPriority="51"/>
+    <w:lsdException w:name="List Table 7 Colorful" w:uiPriority="52"/>
+    <w:lsdException w:name="List Table 1 Light Accent 1" w:uiPriority="46"/>
+    <w:lsdException w:name="List Table 2 Accent 1" w:uiPriority="47"/>
+    <w:lsdException w:name="List Table 3 Accent 1" w:uiPriority="48"/>
+    <w:lsdException w:name="List Table 4 Accent 1" w:uiPriority="49"/>
+    <w:lsdException w:name="List Table 5 Dark Accent 1" w:uiPriority="50"/>
+    <w:lsdException w:name="List Table 6 Colorful Accent 1" w:uiPriority="51"/>
+    <w:lsdException w:name="List Table 7 Colorful Accent 1" w:uiPriority="52"/>
+    <w:lsdException w:name="List Table 1 Light Accent 2" w:uiPriority="46"/>
+    <w:lsdException w:name="List Table 2 Accent 2" w:uiPriority="47"/>
+    <w:lsdException w:name="List Table 3 Accent 2" w:uiPriority="48"/>
+    <w:lsdException w:name="List Table 4 Accent 2" w:uiPriority="49"/>
+    <w:lsdException w:name="List Table 5 Dark Accent 2" w:uiPriority="50"/>
+    <w:lsdException w:name="List Table 6 Colorful Accent 2" w:uiPriority="51"/>
+    <w:lsdException w:name="List Table 7 Colorful Accent 2" w:uiPriority="52"/>
+    <w:lsdException w:name="List Table 1 Light Accent 3" w:uiPriority="46"/>
+    <w:lsdException w:name="List Table 2 Accent 3" w:uiPriority="47"/>
+    <w:lsdException w:name="List Table 3 Accent 3" w:uiPriority="48"/>
+    <w:lsdException w:name="List Table 4 Accent 3" w:uiPriority="49"/>
+    <w:lsdException w:name="List Table 5 Dark Accent 3" w:uiPriority="50"/>
+    <w:lsdException w:name="List Table 6 Colorful Accent 3" w:uiPriority="51"/>
+    <w:lsdException w:name="List Table 7 Colorful Accent 3" w:uiPriority="52"/>
+    <w:lsdException w:name="List Table 1 Light Accent 4" w:uiPriority="46"/>
+    <w:lsdException w:name="List Table 2 Accent 4" w:uiPriority="47"/>
+    <w:lsdException w:name="List Table 3 Accent 4" w:uiPriority="48"/>
+    <w:lsdException w:name="List Table 4 Accent 4" w:uiPriority="49"/>
+    <w:lsdException w:name="List Table 5 Dark Accent 4" w:uiPriority="50"/>
+    <w:lsdException w:name="List Table 6 Colorful Accent 4" w:uiPriority="51"/>
+    <w:lsdException w:name="List Table 7 Colorful Accent 4" w:uiPriority="52"/>
+    <w:lsdException w:name="List Table 1 Light Accent 5" w:uiPriority="46"/>
+    <w:lsdException w:name="List Table 2 Accent 5" w:uiPriority="47"/>
+    <w:lsdException w:name="List Table 3 Accent 5" w:uiPriority="48"/>
+    <w:lsdException w:name="List Table 4 Accent 5" w:uiPriority="49"/>
+    <w:lsdException w:name="List Table 5 Dark Accent 5" w:uiPriority="50"/>
+    <w:lsdException w:name="List Table 6 Colorful Accent 5" w:uiPriority="51"/>
+    <w:lsdException w:name="List Table 7 Colorful Accent 5" w:uiPriority="52"/>
+    <w:lsdException w:name="List Table 1 Light Accent 6" w:uiPriority="46"/>
+    <w:lsdException w:name="List Table 2 Accent 6" w:uiPriority="47"/>
+    <w:lsdException w:name="List Table 3 Accent 6" w:uiPriority="48"/>
+    <w:lsdException w:name="List Table 4 Accent 6" w:uiPriority="49"/>
+    <w:lsdException w:name="List Table 5 Dark Accent 6" w:uiPriority="50"/>
+    <w:lsdException w:name="List Table 6 Colorful Accent 6" w:uiPriority="51"/>
+    <w:lsdException w:name="List Table 7 Colorful Accent 6" w:uiPriority="52"/>
   </w:latentStyles>
   <w:style w:type="paragraph" w:default="1" w:styleId="Normal">
     <w:name w:val="Normal"/>
@@ -10410,6 +11548,7 @@
       <w:spacing w:after="0" w:line="240" w:lineRule="auto"/>
     </w:pPr>
     <w:tblPr>
+      <w:tblInd w:w="0" w:type="dxa"/>
       <w:tblBorders>
         <w:top w:val="single" w:sz="4" w:space="0" w:color="auto"/>
         <w:left w:val="single" w:sz="4" w:space="0" w:color="auto"/>
@@ -10418,6 +11557,12 @@
         <w:insideH w:val="single" w:sz="4" w:space="0" w:color="auto"/>
         <w:insideV w:val="single" w:sz="4" w:space="0" w:color="auto"/>
       </w:tblBorders>
+      <w:tblCellMar>
+        <w:top w:w="0" w:type="dxa"/>
+        <w:left w:w="108" w:type="dxa"/>
+        <w:bottom w:w="0" w:type="dxa"/>
+        <w:right w:w="108" w:type="dxa"/>
+      </w:tblCellMar>
     </w:tblPr>
   </w:style>
   <w:style w:type="paragraph" w:styleId="TOCHeading">
@@ -10659,734 +11804,20 @@
       <w:sz w:val="20"/>
     </w:rPr>
   </w:style>
-</w:styles>
-</file>
-
-<file path=word/stylesWithEffects.xml><?xml version="1.0" encoding="utf-8"?>
-<w:styles xmlns:wpc="http://schemas.microsoft.com/office/word/2010/wordprocessingCanvas" xmlns:mc="http://schemas.openxmlformats.org/markup-compatibility/2006" xmlns:o="urn:schemas-microsoft-com:office:office" xmlns:r="http://schemas.openxmlformats.org/officeDocument/2006/relationships" xmlns:m="http://schemas.openxmlformats.org/officeDocument/2006/math" xmlns:v="urn:schemas-microsoft-com:vml" xmlns:wp14="http://schemas.microsoft.com/office/word/2010/wordprocessingDrawing" xmlns:wp="http://schemas.openxmlformats.org/drawingml/2006/wordprocessingDrawing" xmlns:w10="urn:schemas-microsoft-com:office:word" xmlns:w="http://schemas.openxmlformats.org/wordprocessingml/2006/main" xmlns:w14="http://schemas.microsoft.com/office/word/2010/wordml" xmlns:wpg="http://schemas.microsoft.com/office/word/2010/wordprocessingGroup" xmlns:wpi="http://schemas.microsoft.com/office/word/2010/wordprocessingInk" xmlns:wne="http://schemas.microsoft.com/office/word/2006/wordml" xmlns:wps="http://schemas.microsoft.com/office/word/2010/wordprocessingShape" mc:Ignorable="w14 wp14">
-  <w:docDefaults>
-    <w:rPrDefault>
-      <w:rPr>
-        <w:rFonts w:asciiTheme="minorHAnsi" w:eastAsiaTheme="minorEastAsia" w:hAnsiTheme="minorHAnsi" w:cstheme="minorBidi"/>
-        <w:sz w:val="22"/>
-        <w:szCs w:val="22"/>
-        <w:lang w:val="en-US" w:eastAsia="en-US" w:bidi="ar-SA"/>
-      </w:rPr>
-    </w:rPrDefault>
-    <w:pPrDefault>
-      <w:pPr>
-        <w:spacing w:after="160" w:line="259" w:lineRule="auto"/>
-      </w:pPr>
-    </w:pPrDefault>
-  </w:docDefaults>
-  <w:latentStyles w:defLockedState="0" w:defUIPriority="99" w:defSemiHidden="1" w:defUnhideWhenUsed="1" w:defQFormat="0" w:count="267">
-    <w:lsdException w:name="Normal" w:semiHidden="0" w:uiPriority="0" w:unhideWhenUsed="0" w:qFormat="1"/>
-    <w:lsdException w:name="heading 1" w:semiHidden="0" w:uiPriority="9" w:unhideWhenUsed="0" w:qFormat="1"/>
-    <w:lsdException w:name="heading 2" w:uiPriority="9" w:qFormat="1"/>
-    <w:lsdException w:name="heading 3" w:uiPriority="9" w:qFormat="1"/>
-    <w:lsdException w:name="heading 4" w:uiPriority="9" w:qFormat="1"/>
-    <w:lsdException w:name="heading 5" w:uiPriority="9" w:qFormat="1"/>
-    <w:lsdException w:name="heading 6" w:uiPriority="9" w:qFormat="1"/>
-    <w:lsdException w:name="heading 7" w:uiPriority="9" w:qFormat="1"/>
-    <w:lsdException w:name="heading 8" w:uiPriority="9" w:qFormat="1"/>
-    <w:lsdException w:name="heading 9" w:uiPriority="9" w:qFormat="1"/>
-    <w:lsdException w:name="toc 1" w:uiPriority="39"/>
-    <w:lsdException w:name="toc 2" w:uiPriority="39"/>
-    <w:lsdException w:name="toc 3" w:uiPriority="39"/>
-    <w:lsdException w:name="toc 4" w:uiPriority="39"/>
-    <w:lsdException w:name="toc 5" w:uiPriority="39"/>
-    <w:lsdException w:name="toc 6" w:uiPriority="39"/>
-    <w:lsdException w:name="toc 7" w:uiPriority="39"/>
-    <w:lsdException w:name="toc 8" w:uiPriority="39"/>
-    <w:lsdException w:name="toc 9" w:uiPriority="39"/>
-    <w:lsdException w:name="caption" w:uiPriority="35" w:qFormat="1"/>
-    <w:lsdException w:name="Title" w:semiHidden="0" w:uiPriority="10" w:unhideWhenUsed="0" w:qFormat="1"/>
-    <w:lsdException w:name="Default Paragraph Font" w:uiPriority="1"/>
-    <w:lsdException w:name="Subtitle" w:semiHidden="0" w:uiPriority="11" w:unhideWhenUsed="0" w:qFormat="1"/>
-    <w:lsdException w:name="Strong" w:semiHidden="0" w:uiPriority="22" w:unhideWhenUsed="0" w:qFormat="1"/>
-    <w:lsdException w:name="Emphasis" w:semiHidden="0" w:uiPriority="20" w:unhideWhenUsed="0" w:qFormat="1"/>
-    <w:lsdException w:name="Table Grid" w:semiHidden="0" w:uiPriority="39" w:unhideWhenUsed="0"/>
-    <w:lsdException w:name="Placeholder Text" w:unhideWhenUsed="0"/>
-    <w:lsdException w:name="No Spacing" w:semiHidden="0" w:uiPriority="1" w:unhideWhenUsed="0" w:qFormat="1"/>
-    <w:lsdException w:name="Light Shading" w:semiHidden="0" w:uiPriority="60" w:unhideWhenUsed="0"/>
-    <w:lsdException w:name="Light List" w:semiHidden="0" w:uiPriority="61" w:unhideWhenUsed="0"/>
-    <w:lsdException w:name="Light Grid" w:semiHidden="0" w:uiPriority="62" w:unhideWhenUsed="0"/>
-    <w:lsdException w:name="Medium Shading 1" w:semiHidden="0" w:uiPriority="63" w:unhideWhenUsed="0"/>
-    <w:lsdException w:name="Medium Shading 2" w:semiHidden="0" w:uiPriority="64" w:unhideWhenUsed="0"/>
-    <w:lsdException w:name="Medium List 1" w:semiHidden="0" w:uiPriority="65" w:unhideWhenUsed="0"/>
-    <w:lsdException w:name="Medium List 2" w:semiHidden="0" w:uiPriority="66" w:unhideWhenUsed="0"/>
-    <w:lsdException w:name="Medium Grid 1" w:semiHidden="0" w:uiPriority="67" w:unhideWhenUsed="0"/>
-    <w:lsdException w:name="Medium Grid 2" w:semiHidden="0" w:uiPriority="68" w:unhideWhenUsed="0"/>
-    <w:lsdException w:name="Medium Grid 3" w:semiHidden="0" w:uiPriority="69" w:unhideWhenUsed="0"/>
-    <w:lsdException w:name="Dark List" w:semiHidden="0" w:uiPriority="70" w:unhideWhenUsed="0"/>
-    <w:lsdException w:name="Colorful Shading" w:semiHidden="0" w:uiPriority="71" w:unhideWhenUsed="0"/>
-    <w:lsdException w:name="Colorful List" w:semiHidden="0" w:uiPriority="72" w:unhideWhenUsed="0"/>
-    <w:lsdException w:name="Colorful Grid" w:semiHidden="0" w:uiPriority="73" w:unhideWhenUsed="0"/>
-    <w:lsdException w:name="Light Shading Accent 1" w:semiHidden="0" w:uiPriority="60" w:unhideWhenUsed="0"/>
-    <w:lsdException w:name="Light List Accent 1" w:semiHidden="0" w:uiPriority="61" w:unhideWhenUsed="0"/>
-    <w:lsdException w:name="Light Grid Accent 1" w:semiHidden="0" w:uiPriority="62" w:unhideWhenUsed="0"/>
-    <w:lsdException w:name="Medium Shading 1 Accent 1" w:semiHidden="0" w:uiPriority="63" w:unhideWhenUsed="0"/>
-    <w:lsdException w:name="Medium Shading 2 Accent 1" w:semiHidden="0" w:uiPriority="64" w:unhideWhenUsed="0"/>
-    <w:lsdException w:name="Medium List 1 Accent 1" w:semiHidden="0" w:uiPriority="65" w:unhideWhenUsed="0"/>
-    <w:lsdException w:name="Revision" w:unhideWhenUsed="0"/>
-    <w:lsdException w:name="List Paragraph" w:semiHidden="0" w:uiPriority="34" w:unhideWhenUsed="0" w:qFormat="1"/>
-    <w:lsdException w:name="Quote" w:semiHidden="0" w:uiPriority="29" w:unhideWhenUsed="0" w:qFormat="1"/>
-    <w:lsdException w:name="Intense Quote" w:semiHidden="0" w:uiPriority="30" w:unhideWhenUsed="0" w:qFormat="1"/>
-    <w:lsdException w:name="Medium List 2 Accent 1" w:semiHidden="0" w:uiPriority="66" w:unhideWhenUsed="0"/>
-    <w:lsdException w:name="Medium Grid 1 Accent 1" w:semiHidden="0" w:uiPriority="67" w:unhideWhenUsed="0"/>
-    <w:lsdException w:name="Medium Grid 2 Accent 1" w:semiHidden="0" w:uiPriority="68" w:unhideWhenUsed="0"/>
-    <w:lsdException w:name="Medium Grid 3 Accent 1" w:semiHidden="0" w:uiPriority="69" w:unhideWhenUsed="0"/>
-    <w:lsdException w:name="Dark List Accent 1" w:semiHidden="0" w:uiPriority="70" w:unhideWhenUsed="0"/>
-    <w:lsdException w:name="Colorful Shading Accent 1" w:semiHidden="0" w:uiPriority="71" w:unhideWhenUsed="0"/>
-    <w:lsdException w:name="Colorful List Accent 1" w:semiHidden="0" w:uiPriority="72" w:unhideWhenUsed="0"/>
-    <w:lsdException w:name="Colorful Grid Accent 1" w:semiHidden="0" w:uiPriority="73" w:unhideWhenUsed="0"/>
-    <w:lsdException w:name="Light Shading Accent 2" w:semiHidden="0" w:uiPriority="60" w:unhideWhenUsed="0"/>
-    <w:lsdException w:name="Light List Accent 2" w:semiHidden="0" w:uiPriority="61" w:unhideWhenUsed="0"/>
-    <w:lsdException w:name="Light Grid Accent 2" w:semiHidden="0" w:uiPriority="62" w:unhideWhenUsed="0"/>
-    <w:lsdException w:name="Medium Shading 1 Accent 2" w:semiHidden="0" w:uiPriority="63" w:unhideWhenUsed="0"/>
-    <w:lsdException w:name="Medium Shading 2 Accent 2" w:semiHidden="0" w:uiPriority="64" w:unhideWhenUsed="0"/>
-    <w:lsdException w:name="Medium List 1 Accent 2" w:semiHidden="0" w:uiPriority="65" w:unhideWhenUsed="0"/>
-    <w:lsdException w:name="Medium List 2 Accent 2" w:semiHidden="0" w:uiPriority="66" w:unhideWhenUsed="0"/>
-    <w:lsdException w:name="Medium Grid 1 Accent 2" w:semiHidden="0" w:uiPriority="67" w:unhideWhenUsed="0"/>
-    <w:lsdException w:name="Medium Grid 2 Accent 2" w:semiHidden="0" w:uiPriority="68" w:unhideWhenUsed="0"/>
-    <w:lsdException w:name="Medium Grid 3 Accent 2" w:semiHidden="0" w:uiPriority="69" w:unhideWhenUsed="0"/>
-    <w:lsdException w:name="Dark List Accent 2" w:semiHidden="0" w:uiPriority="70" w:unhideWhenUsed="0"/>
-    <w:lsdException w:name="Colorful Shading Accent 2" w:semiHidden="0" w:uiPriority="71" w:unhideWhenUsed="0"/>
-    <w:lsdException w:name="Colorful List Accent 2" w:semiHidden="0" w:uiPriority="72" w:unhideWhenUsed="0"/>
-    <w:lsdException w:name="Colorful Grid Accent 2" w:semiHidden="0" w:uiPriority="73" w:unhideWhenUsed="0"/>
-    <w:lsdException w:name="Light Shading Accent 3" w:semiHidden="0" w:uiPriority="60" w:unhideWhenUsed="0"/>
-    <w:lsdException w:name="Light List Accent 3" w:semiHidden="0" w:uiPriority="61" w:unhideWhenUsed="0"/>
-    <w:lsdException w:name="Light Grid Accent 3" w:semiHidden="0" w:uiPriority="62" w:unhideWhenUsed="0"/>
-    <w:lsdException w:name="Medium Shading 1 Accent 3" w:semiHidden="0" w:uiPriority="63" w:unhideWhenUsed="0"/>
-    <w:lsdException w:name="Medium Shading 2 Accent 3" w:semiHidden="0" w:uiPriority="64" w:unhideWhenUsed="0"/>
-    <w:lsdException w:name="Medium List 1 Accent 3" w:semiHidden="0" w:uiPriority="65" w:unhideWhenUsed="0"/>
-    <w:lsdException w:name="Medium List 2 Accent 3" w:semiHidden="0" w:uiPriority="66" w:unhideWhenUsed="0"/>
-    <w:lsdException w:name="Medium Grid 1 Accent 3" w:semiHidden="0" w:uiPriority="67" w:unhideWhenUsed="0"/>
-    <w:lsdException w:name="Medium Grid 2 Accent 3" w:semiHidden="0" w:uiPriority="68" w:unhideWhenUsed="0"/>
-    <w:lsdException w:name="Medium Grid 3 Accent 3" w:semiHidden="0" w:uiPriority="69" w:unhideWhenUsed="0"/>
-    <w:lsdException w:name="Dark List Accent 3" w:semiHidden="0" w:uiPriority="70" w:unhideWhenUsed="0"/>
-    <w:lsdException w:name="Colorful Shading Accent 3" w:semiHidden="0" w:uiPriority="71" w:unhideWhenUsed="0"/>
-    <w:lsdException w:name="Colorful List Accent 3" w:semiHidden="0" w:uiPriority="72" w:unhideWhenUsed="0"/>
-    <w:lsdException w:name="Colorful Grid Accent 3" w:semiHidden="0" w:uiPriority="73" w:unhideWhenUsed="0"/>
-    <w:lsdException w:name="Light Shading Accent 4" w:semiHidden="0" w:uiPriority="60" w:unhideWhenUsed="0"/>
-    <w:lsdException w:name="Light List Accent 4" w:semiHidden="0" w:uiPriority="61" w:unhideWhenUsed="0"/>
-    <w:lsdException w:name="Light Grid Accent 4" w:semiHidden="0" w:uiPriority="62" w:unhideWhenUsed="0"/>
-    <w:lsdException w:name="Medium Shading 1 Accent 4" w:semiHidden="0" w:uiPriority="63" w:unhideWhenUsed="0"/>
-    <w:lsdException w:name="Medium Shading 2 Accent 4" w:semiHidden="0" w:uiPriority="64" w:unhideWhenUsed="0"/>
-    <w:lsdException w:name="Medium List 1 Accent 4" w:semiHidden="0" w:uiPriority="65" w:unhideWhenUsed="0"/>
-    <w:lsdException w:name="Medium List 2 Accent 4" w:semiHidden="0" w:uiPriority="66" w:unhideWhenUsed="0"/>
-    <w:lsdException w:name="Medium Grid 1 Accent 4" w:semiHidden="0" w:uiPriority="67" w:unhideWhenUsed="0"/>
-    <w:lsdException w:name="Medium Grid 2 Accent 4" w:semiHidden="0" w:uiPriority="68" w:unhideWhenUsed="0"/>
-    <w:lsdException w:name="Medium Grid 3 Accent 4" w:semiHidden="0" w:uiPriority="69" w:unhideWhenUsed="0"/>
-    <w:lsdException w:name="Dark List Accent 4" w:semiHidden="0" w:uiPriority="70" w:unhideWhenUsed="0"/>
-    <w:lsdException w:name="Colorful Shading Accent 4" w:semiHidden="0" w:uiPriority="71" w:unhideWhenUsed="0"/>
-    <w:lsdException w:name="Colorful List Accent 4" w:semiHidden="0" w:uiPriority="72" w:unhideWhenUsed="0"/>
-    <w:lsdException w:name="Colorful Grid Accent 4" w:semiHidden="0" w:uiPriority="73" w:unhideWhenUsed="0"/>
-    <w:lsdException w:name="Light Shading Accent 5" w:semiHidden="0" w:uiPriority="60" w:unhideWhenUsed="0"/>
-    <w:lsdException w:name="Light List Accent 5" w:semiHidden="0" w:uiPriority="61" w:unhideWhenUsed="0"/>
-    <w:lsdException w:name="Light Grid Accent 5" w:semiHidden="0" w:uiPriority="62" w:unhideWhenUsed="0"/>
-    <w:lsdException w:name="Medium Shading 1 Accent 5" w:semiHidden="0" w:uiPriority="63" w:unhideWhenUsed="0"/>
-    <w:lsdException w:name="Medium Shading 2 Accent 5" w:semiHidden="0" w:uiPriority="64" w:unhideWhenUsed="0"/>
-    <w:lsdException w:name="Medium List 1 Accent 5" w:semiHidden="0" w:uiPriority="65" w:unhideWhenUsed="0"/>
-    <w:lsdException w:name="Medium List 2 Accent 5" w:semiHidden="0" w:uiPriority="66" w:unhideWhenUsed="0"/>
-    <w:lsdException w:name="Medium Grid 1 Accent 5" w:semiHidden="0" w:uiPriority="67" w:unhideWhenUsed="0"/>
-    <w:lsdException w:name="Medium Grid 2 Accent 5" w:semiHidden="0" w:uiPriority="68" w:unhideWhenUsed="0"/>
-    <w:lsdException w:name="Medium Grid 3 Accent 5" w:semiHidden="0" w:uiPriority="69" w:unhideWhenUsed="0"/>
-    <w:lsdException w:name="Dark List Accent 5" w:semiHidden="0" w:uiPriority="70" w:unhideWhenUsed="0"/>
-    <w:lsdException w:name="Colorful Shading Accent 5" w:semiHidden="0" w:uiPriority="71" w:unhideWhenUsed="0"/>
-    <w:lsdException w:name="Colorful List Accent 5" w:semiHidden="0" w:uiPriority="72" w:unhideWhenUsed="0"/>
-    <w:lsdException w:name="Colorful Grid Accent 5" w:semiHidden="0" w:uiPriority="73" w:unhideWhenUsed="0"/>
-    <w:lsdException w:name="Light Shading Accent 6" w:semiHidden="0" w:uiPriority="60" w:unhideWhenUsed="0"/>
-    <w:lsdException w:name="Light List Accent 6" w:semiHidden="0" w:uiPriority="61" w:unhideWhenUsed="0"/>
-    <w:lsdException w:name="Light Grid Accent 6" w:semiHidden="0" w:uiPriority="62" w:unhideWhenUsed="0"/>
-    <w:lsdException w:name="Medium Shading 1 Accent 6" w:semiHidden="0" w:uiPriority="63" w:unhideWhenUsed="0"/>
-    <w:lsdException w:name="Medium Shading 2 Accent 6" w:semiHidden="0" w:uiPriority="64" w:unhideWhenUsed="0"/>
-    <w:lsdException w:name="Medium List 1 Accent 6" w:semiHidden="0" w:uiPriority="65" w:unhideWhenUsed="0"/>
-    <w:lsdException w:name="Medium List 2 Accent 6" w:semiHidden="0" w:uiPriority="66" w:unhideWhenUsed="0"/>
-    <w:lsdException w:name="Medium Grid 1 Accent 6" w:semiHidden="0" w:uiPriority="67" w:unhideWhenUsed="0"/>
-    <w:lsdException w:name="Medium Grid 2 Accent 6" w:semiHidden="0" w:uiPriority="68" w:unhideWhenUsed="0"/>
-    <w:lsdException w:name="Medium Grid 3 Accent 6" w:semiHidden="0" w:uiPriority="69" w:unhideWhenUsed="0"/>
-    <w:lsdException w:name="Dark List Accent 6" w:semiHidden="0" w:uiPriority="70" w:unhideWhenUsed="0"/>
-    <w:lsdException w:name="Colorful Shading Accent 6" w:semiHidden="0" w:uiPriority="71" w:unhideWhenUsed="0"/>
-    <w:lsdException w:name="Colorful List Accent 6" w:semiHidden="0" w:uiPriority="72" w:unhideWhenUsed="0"/>
-    <w:lsdException w:name="Colorful Grid Accent 6" w:semiHidden="0" w:uiPriority="73" w:unhideWhenUsed="0"/>
-    <w:lsdException w:name="Subtle Emphasis" w:semiHidden="0" w:uiPriority="19" w:unhideWhenUsed="0" w:qFormat="1"/>
-    <w:lsdException w:name="Intense Emphasis" w:semiHidden="0" w:uiPriority="21" w:unhideWhenUsed="0" w:qFormat="1"/>
-    <w:lsdException w:name="Subtle Reference" w:semiHidden="0" w:uiPriority="31" w:unhideWhenUsed="0" w:qFormat="1"/>
-    <w:lsdException w:name="Intense Reference" w:semiHidden="0" w:uiPriority="32" w:unhideWhenUsed="0" w:qFormat="1"/>
-    <w:lsdException w:name="Book Title" w:semiHidden="0" w:uiPriority="33" w:unhideWhenUsed="0" w:qFormat="1"/>
-    <w:lsdException w:name="Bibliography" w:uiPriority="37"/>
-    <w:lsdException w:name="TOC Heading" w:uiPriority="39" w:qFormat="1"/>
-  </w:latentStyles>
-  <w:style w:type="paragraph" w:default="1" w:styleId="Normal">
-    <w:name w:val="Normal"/>
-    <w:qFormat/>
+  <w:style w:type="paragraph" w:customStyle="1" w:styleId="Default">
+    <w:name w:val="Default"/>
+    <w:rsid w:val="00661255"/>
     <w:pPr>
-      <w:spacing w:after="216" w:line="246" w:lineRule="auto"/>
-      <w:ind w:left="1529" w:right="-15" w:hanging="10"/>
-      <w:jc w:val="both"/>
-    </w:pPr>
-    <w:rPr>
-      <w:rFonts w:ascii="Calibri" w:eastAsia="Calibri" w:hAnsi="Calibri" w:cs="Calibri"/>
-      <w:color w:val="000000"/>
-      <w:sz w:val="20"/>
-    </w:rPr>
-  </w:style>
-  <w:style w:type="paragraph" w:styleId="Heading1">
-    <w:name w:val="heading 1"/>
-    <w:next w:val="Normal"/>
-    <w:link w:val="Heading1Char"/>
-    <w:uiPriority w:val="9"/>
-    <w:unhideWhenUsed/>
-    <w:qFormat/>
-    <w:pPr>
-      <w:keepNext/>
-      <w:keepLines/>
-      <w:numPr>
-        <w:numId w:val="28"/>
-      </w:numPr>
-      <w:spacing w:after="237" w:line="246" w:lineRule="auto"/>
-      <w:ind w:right="-15"/>
-      <w:outlineLvl w:val="0"/>
-    </w:pPr>
-    <w:rPr>
-      <w:rFonts w:ascii="Calibri" w:eastAsia="Calibri" w:hAnsi="Calibri" w:cs="Calibri"/>
-      <w:color w:val="000000"/>
-      <w:sz w:val="29"/>
-    </w:rPr>
-  </w:style>
-  <w:style w:type="paragraph" w:styleId="Heading2">
-    <w:name w:val="heading 2"/>
-    <w:next w:val="Normal"/>
-    <w:link w:val="Heading2Char"/>
-    <w:uiPriority w:val="9"/>
-    <w:unhideWhenUsed/>
-    <w:qFormat/>
-    <w:pPr>
-      <w:keepNext/>
-      <w:keepLines/>
-      <w:numPr>
-        <w:ilvl w:val="1"/>
-        <w:numId w:val="28"/>
-      </w:numPr>
-      <w:spacing w:after="172" w:line="240" w:lineRule="auto"/>
-      <w:ind w:right="-15"/>
-      <w:outlineLvl w:val="1"/>
-    </w:pPr>
-    <w:rPr>
-      <w:rFonts w:ascii="Calibri" w:eastAsia="Calibri" w:hAnsi="Calibri" w:cs="Calibri"/>
-      <w:color w:val="000000"/>
-      <w:sz w:val="24"/>
-    </w:rPr>
-  </w:style>
-  <w:style w:type="paragraph" w:styleId="Heading3">
-    <w:name w:val="heading 3"/>
-    <w:basedOn w:val="Normal"/>
-    <w:next w:val="Normal"/>
-    <w:link w:val="Heading3Char"/>
-    <w:uiPriority w:val="9"/>
-    <w:unhideWhenUsed/>
-    <w:qFormat/>
-    <w:rsid w:val="0074710B"/>
-    <w:pPr>
-      <w:keepNext/>
-      <w:keepLines/>
-      <w:numPr>
-        <w:ilvl w:val="2"/>
-        <w:numId w:val="28"/>
-      </w:numPr>
-      <w:spacing w:before="40" w:after="0"/>
-      <w:outlineLvl w:val="2"/>
-    </w:pPr>
-    <w:rPr>
-      <w:rFonts w:asciiTheme="majorHAnsi" w:eastAsiaTheme="majorEastAsia" w:hAnsiTheme="majorHAnsi" w:cstheme="majorBidi"/>
-      <w:color w:val="1F4D78" w:themeColor="accent1" w:themeShade="7F"/>
-      <w:sz w:val="22"/>
-      <w:szCs w:val="24"/>
-    </w:rPr>
-  </w:style>
-  <w:style w:type="paragraph" w:styleId="Heading4">
-    <w:name w:val="heading 4"/>
-    <w:basedOn w:val="Normal"/>
-    <w:next w:val="Normal"/>
-    <w:link w:val="Heading4Char"/>
-    <w:uiPriority w:val="9"/>
-    <w:unhideWhenUsed/>
-    <w:qFormat/>
-    <w:rsid w:val="00F64239"/>
-    <w:pPr>
-      <w:keepNext/>
-      <w:keepLines/>
-      <w:numPr>
-        <w:ilvl w:val="3"/>
-        <w:numId w:val="28"/>
-      </w:numPr>
-      <w:spacing w:before="40" w:after="0"/>
-      <w:outlineLvl w:val="3"/>
-    </w:pPr>
-    <w:rPr>
-      <w:rFonts w:asciiTheme="majorHAnsi" w:eastAsiaTheme="majorEastAsia" w:hAnsiTheme="majorHAnsi" w:cstheme="majorBidi"/>
-      <w:i/>
-      <w:iCs/>
-      <w:color w:val="2E74B5" w:themeColor="accent1" w:themeShade="BF"/>
-    </w:rPr>
-  </w:style>
-  <w:style w:type="paragraph" w:styleId="Heading5">
-    <w:name w:val="heading 5"/>
-    <w:basedOn w:val="Normal"/>
-    <w:next w:val="Normal"/>
-    <w:link w:val="Heading5Char"/>
-    <w:uiPriority w:val="9"/>
-    <w:unhideWhenUsed/>
-    <w:qFormat/>
-    <w:rsid w:val="00F64239"/>
-    <w:pPr>
-      <w:keepNext/>
-      <w:keepLines/>
-      <w:numPr>
-        <w:ilvl w:val="4"/>
-        <w:numId w:val="28"/>
-      </w:numPr>
-      <w:spacing w:before="40" w:after="0"/>
-      <w:outlineLvl w:val="4"/>
-    </w:pPr>
-    <w:rPr>
-      <w:rFonts w:asciiTheme="majorHAnsi" w:eastAsiaTheme="majorEastAsia" w:hAnsiTheme="majorHAnsi" w:cstheme="majorBidi"/>
-      <w:color w:val="2E74B5" w:themeColor="accent1" w:themeShade="BF"/>
-    </w:rPr>
-  </w:style>
-  <w:style w:type="paragraph" w:styleId="Heading6">
-    <w:name w:val="heading 6"/>
-    <w:basedOn w:val="Normal"/>
-    <w:next w:val="Normal"/>
-    <w:link w:val="Heading6Char"/>
-    <w:uiPriority w:val="9"/>
-    <w:unhideWhenUsed/>
-    <w:qFormat/>
-    <w:rsid w:val="00F64239"/>
-    <w:pPr>
-      <w:keepNext/>
-      <w:keepLines/>
-      <w:numPr>
-        <w:ilvl w:val="5"/>
-        <w:numId w:val="28"/>
-      </w:numPr>
-      <w:spacing w:before="40" w:after="0"/>
-      <w:outlineLvl w:val="5"/>
-    </w:pPr>
-    <w:rPr>
-      <w:rFonts w:asciiTheme="majorHAnsi" w:eastAsiaTheme="majorEastAsia" w:hAnsiTheme="majorHAnsi" w:cstheme="majorBidi"/>
-      <w:color w:val="1F4D78" w:themeColor="accent1" w:themeShade="7F"/>
-    </w:rPr>
-  </w:style>
-  <w:style w:type="paragraph" w:styleId="Heading7">
-    <w:name w:val="heading 7"/>
-    <w:basedOn w:val="Normal"/>
-    <w:next w:val="Normal"/>
-    <w:link w:val="Heading7Char"/>
-    <w:uiPriority w:val="9"/>
-    <w:unhideWhenUsed/>
-    <w:qFormat/>
-    <w:rsid w:val="00F64239"/>
-    <w:pPr>
-      <w:keepNext/>
-      <w:keepLines/>
-      <w:numPr>
-        <w:ilvl w:val="6"/>
-        <w:numId w:val="28"/>
-      </w:numPr>
-      <w:spacing w:before="40" w:after="0"/>
-      <w:outlineLvl w:val="6"/>
-    </w:pPr>
-    <w:rPr>
-      <w:rFonts w:asciiTheme="majorHAnsi" w:eastAsiaTheme="majorEastAsia" w:hAnsiTheme="majorHAnsi" w:cstheme="majorBidi"/>
-      <w:i/>
-      <w:iCs/>
-      <w:color w:val="1F4D78" w:themeColor="accent1" w:themeShade="7F"/>
-    </w:rPr>
-  </w:style>
-  <w:style w:type="paragraph" w:styleId="Heading8">
-    <w:name w:val="heading 8"/>
-    <w:basedOn w:val="Normal"/>
-    <w:next w:val="Normal"/>
-    <w:link w:val="Heading8Char"/>
-    <w:uiPriority w:val="9"/>
-    <w:unhideWhenUsed/>
-    <w:qFormat/>
-    <w:rsid w:val="00F64239"/>
-    <w:pPr>
-      <w:keepNext/>
-      <w:keepLines/>
-      <w:numPr>
-        <w:ilvl w:val="7"/>
-        <w:numId w:val="28"/>
-      </w:numPr>
-      <w:spacing w:before="40" w:after="0"/>
-      <w:outlineLvl w:val="7"/>
-    </w:pPr>
-    <w:rPr>
-      <w:rFonts w:asciiTheme="majorHAnsi" w:eastAsiaTheme="majorEastAsia" w:hAnsiTheme="majorHAnsi" w:cstheme="majorBidi"/>
-      <w:color w:val="272727" w:themeColor="text1" w:themeTint="D8"/>
-      <w:sz w:val="21"/>
-      <w:szCs w:val="21"/>
-    </w:rPr>
-  </w:style>
-  <w:style w:type="paragraph" w:styleId="Heading9">
-    <w:name w:val="heading 9"/>
-    <w:basedOn w:val="Normal"/>
-    <w:next w:val="Normal"/>
-    <w:link w:val="Heading9Char"/>
-    <w:uiPriority w:val="9"/>
-    <w:unhideWhenUsed/>
-    <w:qFormat/>
-    <w:rsid w:val="00F64239"/>
-    <w:pPr>
-      <w:keepNext/>
-      <w:keepLines/>
-      <w:numPr>
-        <w:ilvl w:val="8"/>
-        <w:numId w:val="28"/>
-      </w:numPr>
-      <w:spacing w:before="40" w:after="0"/>
-      <w:outlineLvl w:val="8"/>
-    </w:pPr>
-    <w:rPr>
-      <w:rFonts w:asciiTheme="majorHAnsi" w:eastAsiaTheme="majorEastAsia" w:hAnsiTheme="majorHAnsi" w:cstheme="majorBidi"/>
-      <w:i/>
-      <w:iCs/>
-      <w:color w:val="272727" w:themeColor="text1" w:themeTint="D8"/>
-      <w:sz w:val="21"/>
-      <w:szCs w:val="21"/>
-    </w:rPr>
-  </w:style>
-  <w:style w:type="character" w:default="1" w:styleId="DefaultParagraphFont">
-    <w:name w:val="Default Paragraph Font"/>
-    <w:uiPriority w:val="1"/>
-    <w:semiHidden/>
-    <w:unhideWhenUsed/>
-  </w:style>
-  <w:style w:type="table" w:default="1" w:styleId="TableNormal">
-    <w:name w:val="Normal Table"/>
-    <w:uiPriority w:val="99"/>
-    <w:semiHidden/>
-    <w:unhideWhenUsed/>
-    <w:tblPr>
-      <w:tblInd w:w="0" w:type="dxa"/>
-      <w:tblCellMar>
-        <w:top w:w="0" w:type="dxa"/>
-        <w:left w:w="108" w:type="dxa"/>
-        <w:bottom w:w="0" w:type="dxa"/>
-        <w:right w:w="108" w:type="dxa"/>
-      </w:tblCellMar>
-    </w:tblPr>
-  </w:style>
-  <w:style w:type="numbering" w:default="1" w:styleId="NoList">
-    <w:name w:val="No List"/>
-    <w:uiPriority w:val="99"/>
-    <w:semiHidden/>
-    <w:unhideWhenUsed/>
-  </w:style>
-  <w:style w:type="character" w:customStyle="1" w:styleId="Heading2Char">
-    <w:name w:val="Heading 2 Char"/>
-    <w:link w:val="Heading2"/>
-    <w:uiPriority w:val="9"/>
-    <w:rPr>
-      <w:rFonts w:ascii="Calibri" w:eastAsia="Calibri" w:hAnsi="Calibri" w:cs="Calibri"/>
-      <w:color w:val="000000"/>
-      <w:sz w:val="24"/>
-    </w:rPr>
-  </w:style>
-  <w:style w:type="character" w:customStyle="1" w:styleId="Heading1Char">
-    <w:name w:val="Heading 1 Char"/>
-    <w:link w:val="Heading1"/>
-    <w:uiPriority w:val="9"/>
-    <w:rPr>
-      <w:rFonts w:ascii="Calibri" w:eastAsia="Calibri" w:hAnsi="Calibri" w:cs="Calibri"/>
-      <w:color w:val="000000"/>
-      <w:sz w:val="29"/>
-    </w:rPr>
-  </w:style>
-  <w:style w:type="table" w:customStyle="1" w:styleId="TableGrid">
-    <w:name w:val="TableGrid"/>
-    <w:pPr>
-      <w:spacing w:after="0" w:line="240" w:lineRule="auto"/>
-    </w:pPr>
-    <w:tblPr>
-      <w:tblCellMar>
-        <w:top w:w="0" w:type="dxa"/>
-        <w:left w:w="0" w:type="dxa"/>
-        <w:bottom w:w="0" w:type="dxa"/>
-        <w:right w:w="0" w:type="dxa"/>
-      </w:tblCellMar>
-    </w:tblPr>
-  </w:style>
-  <w:style w:type="paragraph" w:styleId="ListParagraph">
-    <w:name w:val="List Paragraph"/>
-    <w:basedOn w:val="Normal"/>
-    <w:uiPriority w:val="34"/>
-    <w:qFormat/>
-    <w:rsid w:val="008B17A9"/>
-    <w:pPr>
-      <w:ind w:left="720"/>
-      <w:contextualSpacing/>
-    </w:pPr>
-  </w:style>
-  <w:style w:type="table" w:styleId="TableGrid0">
-    <w:name w:val="Table Grid"/>
-    <w:basedOn w:val="TableNormal"/>
-    <w:uiPriority w:val="39"/>
-    <w:rsid w:val="00CB4B5C"/>
-    <w:pPr>
-      <w:spacing w:after="0" w:line="240" w:lineRule="auto"/>
-    </w:pPr>
-    <w:tblPr>
-      <w:tblBorders>
-        <w:top w:val="single" w:sz="4" w:space="0" w:color="auto"/>
-        <w:left w:val="single" w:sz="4" w:space="0" w:color="auto"/>
-        <w:bottom w:val="single" w:sz="4" w:space="0" w:color="auto"/>
-        <w:right w:val="single" w:sz="4" w:space="0" w:color="auto"/>
-        <w:insideH w:val="single" w:sz="4" w:space="0" w:color="auto"/>
-        <w:insideV w:val="single" w:sz="4" w:space="0" w:color="auto"/>
-      </w:tblBorders>
-    </w:tblPr>
-  </w:style>
-  <w:style w:type="paragraph" w:styleId="TOCHeading">
-    <w:name w:val="TOC Heading"/>
-    <w:basedOn w:val="Heading1"/>
-    <w:next w:val="Normal"/>
-    <w:uiPriority w:val="39"/>
-    <w:unhideWhenUsed/>
-    <w:qFormat/>
-    <w:rsid w:val="005115D1"/>
-    <w:pPr>
-      <w:numPr>
-        <w:numId w:val="0"/>
-      </w:numPr>
-      <w:spacing w:before="240" w:after="0" w:line="259" w:lineRule="auto"/>
-      <w:ind w:right="0"/>
-      <w:outlineLvl w:val="9"/>
-    </w:pPr>
-    <w:rPr>
-      <w:rFonts w:asciiTheme="majorHAnsi" w:eastAsiaTheme="majorEastAsia" w:hAnsiTheme="majorHAnsi" w:cstheme="majorBidi"/>
-      <w:color w:val="2E74B5" w:themeColor="accent1" w:themeShade="BF"/>
-      <w:sz w:val="32"/>
-      <w:szCs w:val="32"/>
-    </w:rPr>
-  </w:style>
-  <w:style w:type="paragraph" w:styleId="TOC1">
-    <w:name w:val="toc 1"/>
-    <w:basedOn w:val="Normal"/>
-    <w:next w:val="Normal"/>
-    <w:autoRedefine/>
-    <w:uiPriority w:val="39"/>
-    <w:unhideWhenUsed/>
-    <w:rsid w:val="005115D1"/>
-    <w:pPr>
-      <w:spacing w:after="100"/>
-      <w:ind w:left="0"/>
-    </w:pPr>
-  </w:style>
-  <w:style w:type="paragraph" w:styleId="TOC2">
-    <w:name w:val="toc 2"/>
-    <w:basedOn w:val="Normal"/>
-    <w:next w:val="Normal"/>
-    <w:autoRedefine/>
-    <w:uiPriority w:val="39"/>
-    <w:unhideWhenUsed/>
-    <w:rsid w:val="005115D1"/>
-    <w:pPr>
-      <w:spacing w:after="100"/>
-      <w:ind w:left="200"/>
-    </w:pPr>
-  </w:style>
-  <w:style w:type="character" w:styleId="Hyperlink">
-    <w:name w:val="Hyperlink"/>
-    <w:basedOn w:val="DefaultParagraphFont"/>
-    <w:uiPriority w:val="99"/>
-    <w:unhideWhenUsed/>
-    <w:rsid w:val="005115D1"/>
-    <w:rPr>
-      <w:color w:val="0563C1" w:themeColor="hyperlink"/>
-      <w:u w:val="single"/>
-    </w:rPr>
-  </w:style>
-  <w:style w:type="paragraph" w:styleId="NoSpacing">
-    <w:name w:val="No Spacing"/>
-    <w:uiPriority w:val="1"/>
-    <w:qFormat/>
-    <w:rsid w:val="005115D1"/>
-    <w:pPr>
-      <w:spacing w:after="0" w:line="240" w:lineRule="auto"/>
-      <w:ind w:left="1529" w:right="-15" w:hanging="10"/>
-      <w:jc w:val="both"/>
-    </w:pPr>
-    <w:rPr>
-      <w:rFonts w:ascii="Calibri" w:eastAsia="Calibri" w:hAnsi="Calibri" w:cs="Calibri"/>
-      <w:color w:val="000000"/>
-      <w:sz w:val="20"/>
-    </w:rPr>
-  </w:style>
-  <w:style w:type="character" w:customStyle="1" w:styleId="Heading3Char">
-    <w:name w:val="Heading 3 Char"/>
-    <w:basedOn w:val="DefaultParagraphFont"/>
-    <w:link w:val="Heading3"/>
-    <w:uiPriority w:val="9"/>
-    <w:rsid w:val="0074710B"/>
-    <w:rPr>
-      <w:rFonts w:asciiTheme="majorHAnsi" w:eastAsiaTheme="majorEastAsia" w:hAnsiTheme="majorHAnsi" w:cstheme="majorBidi"/>
-      <w:color w:val="1F4D78" w:themeColor="accent1" w:themeShade="7F"/>
-      <w:szCs w:val="24"/>
-    </w:rPr>
-  </w:style>
-  <w:style w:type="character" w:customStyle="1" w:styleId="Heading4Char">
-    <w:name w:val="Heading 4 Char"/>
-    <w:basedOn w:val="DefaultParagraphFont"/>
-    <w:link w:val="Heading4"/>
-    <w:uiPriority w:val="9"/>
-    <w:rsid w:val="00F64239"/>
-    <w:rPr>
-      <w:rFonts w:asciiTheme="majorHAnsi" w:eastAsiaTheme="majorEastAsia" w:hAnsiTheme="majorHAnsi" w:cstheme="majorBidi"/>
-      <w:i/>
-      <w:iCs/>
-      <w:color w:val="2E74B5" w:themeColor="accent1" w:themeShade="BF"/>
-      <w:sz w:val="20"/>
-    </w:rPr>
-  </w:style>
-  <w:style w:type="character" w:customStyle="1" w:styleId="Heading5Char">
-    <w:name w:val="Heading 5 Char"/>
-    <w:basedOn w:val="DefaultParagraphFont"/>
-    <w:link w:val="Heading5"/>
-    <w:uiPriority w:val="9"/>
-    <w:rsid w:val="00F64239"/>
-    <w:rPr>
-      <w:rFonts w:asciiTheme="majorHAnsi" w:eastAsiaTheme="majorEastAsia" w:hAnsiTheme="majorHAnsi" w:cstheme="majorBidi"/>
-      <w:color w:val="2E74B5" w:themeColor="accent1" w:themeShade="BF"/>
-      <w:sz w:val="20"/>
-    </w:rPr>
-  </w:style>
-  <w:style w:type="character" w:customStyle="1" w:styleId="Heading6Char">
-    <w:name w:val="Heading 6 Char"/>
-    <w:basedOn w:val="DefaultParagraphFont"/>
-    <w:link w:val="Heading6"/>
-    <w:uiPriority w:val="9"/>
-    <w:rsid w:val="00F64239"/>
-    <w:rPr>
-      <w:rFonts w:asciiTheme="majorHAnsi" w:eastAsiaTheme="majorEastAsia" w:hAnsiTheme="majorHAnsi" w:cstheme="majorBidi"/>
-      <w:color w:val="1F4D78" w:themeColor="accent1" w:themeShade="7F"/>
-      <w:sz w:val="20"/>
-    </w:rPr>
-  </w:style>
-  <w:style w:type="character" w:customStyle="1" w:styleId="Heading7Char">
-    <w:name w:val="Heading 7 Char"/>
-    <w:basedOn w:val="DefaultParagraphFont"/>
-    <w:link w:val="Heading7"/>
-    <w:uiPriority w:val="9"/>
-    <w:rsid w:val="00F64239"/>
-    <w:rPr>
-      <w:rFonts w:asciiTheme="majorHAnsi" w:eastAsiaTheme="majorEastAsia" w:hAnsiTheme="majorHAnsi" w:cstheme="majorBidi"/>
-      <w:i/>
-      <w:iCs/>
-      <w:color w:val="1F4D78" w:themeColor="accent1" w:themeShade="7F"/>
-      <w:sz w:val="20"/>
-    </w:rPr>
-  </w:style>
-  <w:style w:type="character" w:customStyle="1" w:styleId="Heading8Char">
-    <w:name w:val="Heading 8 Char"/>
-    <w:basedOn w:val="DefaultParagraphFont"/>
-    <w:link w:val="Heading8"/>
-    <w:uiPriority w:val="9"/>
-    <w:rsid w:val="00F64239"/>
-    <w:rPr>
-      <w:rFonts w:asciiTheme="majorHAnsi" w:eastAsiaTheme="majorEastAsia" w:hAnsiTheme="majorHAnsi" w:cstheme="majorBidi"/>
-      <w:color w:val="272727" w:themeColor="text1" w:themeTint="D8"/>
-      <w:sz w:val="21"/>
-      <w:szCs w:val="21"/>
-    </w:rPr>
-  </w:style>
-  <w:style w:type="character" w:customStyle="1" w:styleId="Heading9Char">
-    <w:name w:val="Heading 9 Char"/>
-    <w:basedOn w:val="DefaultParagraphFont"/>
-    <w:link w:val="Heading9"/>
-    <w:uiPriority w:val="9"/>
-    <w:rsid w:val="00F64239"/>
-    <w:rPr>
-      <w:rFonts w:asciiTheme="majorHAnsi" w:eastAsiaTheme="majorEastAsia" w:hAnsiTheme="majorHAnsi" w:cstheme="majorBidi"/>
-      <w:i/>
-      <w:iCs/>
-      <w:color w:val="272727" w:themeColor="text1" w:themeTint="D8"/>
-      <w:sz w:val="21"/>
-      <w:szCs w:val="21"/>
-    </w:rPr>
-  </w:style>
-  <w:style w:type="paragraph" w:styleId="TOC3">
-    <w:name w:val="toc 3"/>
-    <w:basedOn w:val="Normal"/>
-    <w:next w:val="Normal"/>
-    <w:autoRedefine/>
-    <w:uiPriority w:val="39"/>
-    <w:unhideWhenUsed/>
-    <w:rsid w:val="00386C32"/>
-    <w:pPr>
-      <w:spacing w:after="100"/>
-      <w:ind w:left="400"/>
-    </w:pPr>
-  </w:style>
-  <w:style w:type="paragraph" w:styleId="BalloonText">
-    <w:name w:val="Balloon Text"/>
-    <w:basedOn w:val="Normal"/>
-    <w:link w:val="BalloonTextChar"/>
-    <w:uiPriority w:val="99"/>
-    <w:semiHidden/>
-    <w:unhideWhenUsed/>
-    <w:rsid w:val="002D52D3"/>
-    <w:pPr>
+      <w:autoSpaceDE w:val="0"/>
+      <w:autoSpaceDN w:val="0"/>
+      <w:adjustRightInd w:val="0"/>
       <w:spacing w:after="0" w:line="240" w:lineRule="auto"/>
     </w:pPr>
     <w:rPr>
-      <w:rFonts w:ascii="Tahoma" w:hAnsi="Tahoma" w:cs="Tahoma"/>
-      <w:sz w:val="16"/>
-      <w:szCs w:val="16"/>
-    </w:rPr>
-  </w:style>
-  <w:style w:type="character" w:customStyle="1" w:styleId="BalloonTextChar">
-    <w:name w:val="Balloon Text Char"/>
-    <w:basedOn w:val="DefaultParagraphFont"/>
-    <w:link w:val="BalloonText"/>
-    <w:uiPriority w:val="99"/>
-    <w:semiHidden/>
-    <w:rsid w:val="002D52D3"/>
-    <w:rPr>
-      <w:rFonts w:ascii="Tahoma" w:eastAsia="Calibri" w:hAnsi="Tahoma" w:cs="Tahoma"/>
+      <w:rFonts w:ascii="Cambria" w:hAnsi="Cambria" w:cs="Cambria"/>
       <w:color w:val="000000"/>
-      <w:sz w:val="16"/>
-      <w:szCs w:val="16"/>
-    </w:rPr>
-  </w:style>
-  <w:style w:type="paragraph" w:styleId="Header">
-    <w:name w:val="header"/>
-    <w:basedOn w:val="Normal"/>
-    <w:link w:val="HeaderChar"/>
-    <w:uiPriority w:val="99"/>
-    <w:unhideWhenUsed/>
-    <w:rsid w:val="006E1848"/>
-    <w:pPr>
-      <w:tabs>
-        <w:tab w:val="center" w:pos="4680"/>
-        <w:tab w:val="right" w:pos="9360"/>
-      </w:tabs>
-      <w:spacing w:after="0" w:line="240" w:lineRule="auto"/>
-    </w:pPr>
-  </w:style>
-  <w:style w:type="character" w:customStyle="1" w:styleId="HeaderChar">
-    <w:name w:val="Header Char"/>
-    <w:basedOn w:val="DefaultParagraphFont"/>
-    <w:link w:val="Header"/>
-    <w:uiPriority w:val="99"/>
-    <w:rsid w:val="006E1848"/>
-    <w:rPr>
-      <w:rFonts w:ascii="Calibri" w:eastAsia="Calibri" w:hAnsi="Calibri" w:cs="Calibri"/>
-      <w:color w:val="000000"/>
-      <w:sz w:val="20"/>
+      <w:sz w:val="24"/>
+      <w:szCs w:val="24"/>
     </w:rPr>
   </w:style>
 </w:styles>
@@ -11647,7 +12078,7 @@
   <a:extraClrSchemeLst/>
   <a:extLst>
     <a:ext uri="{05A4C25C-085E-4340-85A3-A5531E510DB2}">
-      <thm15:themeFamily xmlns:thm15="http://schemas.microsoft.com/office/thememl/2012/main" xmlns="" name="Office Theme" id="{62F939B6-93AF-4DB8-9C6B-D6C7DFDC589F}" vid="{4A3C46E8-61CC-4603-A589-7422A47A8E4A}"/>
+      <thm15:themeFamily xmlns:thm15="http://schemas.microsoft.com/office/thememl/2012/main" name="Office Theme" id="{62F939B6-93AF-4DB8-9C6B-D6C7DFDC589F}" vid="{4A3C46E8-61CC-4603-A589-7422A47A8E4A}"/>
     </a:ext>
   </a:extLst>
 </a:theme>
@@ -11658,7 +12089,7 @@
 </file>
 
 <file path=customXml/itemProps1.xml><?xml version="1.0" encoding="utf-8"?>
-<ds:datastoreItem xmlns:ds="http://schemas.openxmlformats.org/officeDocument/2006/customXml" ds:itemID="{9B095AC3-4CF5-4F75-93C4-CCD7C05D4DF7}">
+<ds:datastoreItem xmlns:ds="http://schemas.openxmlformats.org/officeDocument/2006/customXml" ds:itemID="{3A0D42AC-D671-498F-9A21-6AD781494984}">
   <ds:schemaRefs>
     <ds:schemaRef ds:uri="http://schemas.openxmlformats.org/officeDocument/2006/bibliography"/>
   </ds:schemaRefs>

</xml_diff>

<commit_message>
Class diags, component diags and sequence diags runtime added
</commit_message>
<xml_diff>
--- a/DD v0.2.docx
+++ b/DD v0.2.docx
@@ -3862,26 +3862,13 @@
       </w:r>
       <w:bookmarkEnd w:id="9"/>
     </w:p>
-    <w:p>
-      <w:pPr>
-        <w:ind w:left="0" w:firstLine="0"/>
-      </w:pPr>
-    </w:p>
     <w:p/>
     <w:p/>
     <w:p>
       <w:pPr>
-        <w:pStyle w:val="Heading2"/>
-        <w:ind w:left="709"/>
-      </w:pPr>
-      <w:bookmarkStart w:id="10" w:name="_Toc435522740"/>
-      <w:r>
-        <w:t>Deployment view</w:t>
-      </w:r>
-      <w:bookmarkEnd w:id="10"/>
-    </w:p>
-    <w:p/>
-    <w:p>
+        <w:ind w:left="133" w:firstLine="0"/>
+        <w:jc w:val="center"/>
+      </w:pPr>
       <w:r>
         <w:rPr>
           <w:noProof/>
@@ -3906,8 +3893,40 @@
             <v:path o:extrusionok="f" gradientshapeok="t" o:connecttype="rect"/>
             <o:lock v:ext="edit" aspectratio="t"/>
           </v:shapetype>
+          <v:shape id="_x0000_i1025" type="#_x0000_t75" style="width:467.15pt;height:260.35pt">
+            <v:imagedata r:id="rId13" o:title="ComponentDiagram"/>
+          </v:shape>
+        </w:pict>
+      </w:r>
+    </w:p>
+    <w:p/>
+    <w:p/>
+    <w:p>
+      <w:bookmarkStart w:id="10" w:name="_GoBack"/>
+      <w:bookmarkEnd w:id="10"/>
+    </w:p>
+    <w:p/>
+    <w:p>
+      <w:pPr>
+        <w:pStyle w:val="Heading2"/>
+        <w:ind w:left="709"/>
+      </w:pPr>
+      <w:bookmarkStart w:id="11" w:name="_Toc435522740"/>
+      <w:r>
+        <w:lastRenderedPageBreak/>
+        <w:t>Deployment view</w:t>
+      </w:r>
+      <w:bookmarkEnd w:id="11"/>
+    </w:p>
+    <w:p/>
+    <w:p>
+      <w:r>
+        <w:rPr>
+          <w:noProof/>
+        </w:rPr>
+        <w:pict>
           <v:shape id="_x0000_s1031" type="#_x0000_t75" style="position:absolute;left:0;text-align:left;margin-left:0;margin-top:0;width:467.45pt;height:103.7pt;z-index:251661312;mso-position-horizontal:center;mso-position-horizontal-relative:text;mso-position-vertical:absolute;mso-position-vertical-relative:text">
-            <v:imagedata r:id="rId13" o:title="Deployment1"/>
+            <v:imagedata r:id="rId14" o:title="Deployment1"/>
             <w10:wrap type="square"/>
           </v:shape>
         </w:pict>
@@ -3918,11 +3937,11 @@
         <w:pStyle w:val="Heading2"/>
         <w:ind w:left="709"/>
       </w:pPr>
-      <w:bookmarkStart w:id="11" w:name="_Toc435522741"/>
+      <w:bookmarkStart w:id="12" w:name="_Toc435522741"/>
       <w:r>
         <w:t>Runtime view</w:t>
       </w:r>
-      <w:bookmarkEnd w:id="11"/>
+      <w:bookmarkEnd w:id="12"/>
     </w:p>
     <w:p/>
     <w:p/>
@@ -3938,144 +3957,76 @@
         <w:pStyle w:val="Heading2"/>
         <w:ind w:left="709"/>
       </w:pPr>
-      <w:bookmarkStart w:id="12" w:name="_Toc435522742"/>
+      <w:bookmarkStart w:id="13" w:name="_Toc435522742"/>
       <w:r>
         <w:t>Component interfaces</w:t>
       </w:r>
-      <w:bookmarkEnd w:id="12"/>
-    </w:p>
-    <w:p>
+      <w:bookmarkEnd w:id="13"/>
+    </w:p>
+    <w:p/>
+    <w:p>
+      <w:pPr>
+        <w:ind w:left="4330"/>
+      </w:pPr>
+    </w:p>
+    <w:p>
+      <w:pPr>
+        <w:ind w:left="4330"/>
+      </w:pPr>
+    </w:p>
+    <w:p>
+      <w:pPr>
+        <w:ind w:left="4330"/>
+        <w:jc w:val="left"/>
+      </w:pPr>
+    </w:p>
+    <w:p>
+      <w:pPr>
+        <w:ind w:left="4330"/>
+      </w:pPr>
+    </w:p>
+    <w:p>
+      <w:pPr>
+        <w:pStyle w:val="Heading2"/>
+        <w:ind w:left="709"/>
+      </w:pPr>
+      <w:bookmarkStart w:id="14" w:name="_Toc435522743"/>
+      <w:r>
+        <w:lastRenderedPageBreak/>
+        <w:t>Selected architectural styles and patterns</w:t>
+      </w:r>
+      <w:bookmarkEnd w:id="14"/>
+    </w:p>
+    <w:p>
+      <w:pPr>
+        <w:pStyle w:val="Heading3"/>
+        <w:spacing w:after="240"/>
+      </w:pPr>
+      <w:r>
+        <w:t>Architectural styles</w:t>
+      </w:r>
+    </w:p>
+    <w:p/>
+    <w:p>
+      <w:r>
+        <w:t>/////////////////////////////////OVA</w:t>
+      </w:r>
+      <w:r>
+        <w:t>MO NEGDE TREBA DA</w:t>
+      </w:r>
+      <w:r>
+        <w:t xml:space="preserve"> IDE AL CE VIDIMO</w:t>
+      </w:r>
+    </w:p>
+    <w:p>
+      <w:pPr>
+        <w:ind w:left="0" w:firstLine="0"/>
+        <w:jc w:val="center"/>
+      </w:pPr>
       <w:r>
         <w:rPr>
           <w:noProof/>
         </w:rPr>
-        <w:drawing>
-          <wp:anchor distT="0" distB="0" distL="114300" distR="114300" simplePos="0" relativeHeight="251667456" behindDoc="0" locked="0" layoutInCell="1" allowOverlap="1" wp14:anchorId="5C99E6E4" wp14:editId="173BACF8">
-            <wp:simplePos x="0" y="0"/>
-            <wp:positionH relativeFrom="column">
-              <wp:posOffset>0</wp:posOffset>
-            </wp:positionH>
-            <wp:positionV relativeFrom="paragraph">
-              <wp:posOffset>294640</wp:posOffset>
-            </wp:positionV>
-            <wp:extent cx="5943600" cy="3343275"/>
-            <wp:effectExtent l="0" t="0" r="0" b="9525"/>
-            <wp:wrapSquare wrapText="bothSides"/>
-            <wp:docPr id="9" name="Picture 9" descr="C:\Users\pavle\AppData\Local\Microsoft\Windows\INetCache\Content.Word\ComponentDiagram.jpg"/>
-            <wp:cNvGraphicFramePr>
-              <a:graphicFrameLocks xmlns:a="http://schemas.openxmlformats.org/drawingml/2006/main" noChangeAspect="1"/>
-            </wp:cNvGraphicFramePr>
-            <a:graphic xmlns:a="http://schemas.openxmlformats.org/drawingml/2006/main">
-              <a:graphicData uri="http://schemas.openxmlformats.org/drawingml/2006/picture">
-                <pic:pic xmlns:pic="http://schemas.openxmlformats.org/drawingml/2006/picture">
-                  <pic:nvPicPr>
-                    <pic:cNvPr id="0" name="Picture 11" descr="C:\Users\pavle\AppData\Local\Microsoft\Windows\INetCache\Content.Word\ComponentDiagram.jpg"/>
-                    <pic:cNvPicPr>
-                      <a:picLocks noChangeAspect="1" noChangeArrowheads="1"/>
-                    </pic:cNvPicPr>
-                  </pic:nvPicPr>
-                  <pic:blipFill>
-                    <a:blip r:embed="rId14">
-                      <a:extLst>
-                        <a:ext uri="{28A0092B-C50C-407E-A947-70E740481C1C}">
-                          <a14:useLocalDpi xmlns:a14="http://schemas.microsoft.com/office/drawing/2010/main" val="0"/>
-                        </a:ext>
-                      </a:extLst>
-                    </a:blip>
-                    <a:srcRect/>
-                    <a:stretch>
-                      <a:fillRect/>
-                    </a:stretch>
-                  </pic:blipFill>
-                  <pic:spPr bwMode="auto">
-                    <a:xfrm>
-                      <a:off x="0" y="0"/>
-                      <a:ext cx="5943600" cy="3343275"/>
-                    </a:xfrm>
-                    <a:prstGeom prst="rect">
-                      <a:avLst/>
-                    </a:prstGeom>
-                    <a:noFill/>
-                    <a:ln>
-                      <a:noFill/>
-                    </a:ln>
-                  </pic:spPr>
-                </pic:pic>
-              </a:graphicData>
-            </a:graphic>
-            <wp14:sizeRelH relativeFrom="page">
-              <wp14:pctWidth>0</wp14:pctWidth>
-            </wp14:sizeRelH>
-            <wp14:sizeRelV relativeFrom="page">
-              <wp14:pctHeight>0</wp14:pctHeight>
-            </wp14:sizeRelV>
-          </wp:anchor>
-        </w:drawing>
-      </w:r>
-    </w:p>
-    <w:p>
-      <w:pPr>
-        <w:ind w:left="4330"/>
-      </w:pPr>
-    </w:p>
-    <w:p>
-      <w:pPr>
-        <w:ind w:left="4330"/>
-      </w:pPr>
-    </w:p>
-    <w:p>
-      <w:pPr>
-        <w:ind w:left="4330"/>
-        <w:jc w:val="left"/>
-      </w:pPr>
-    </w:p>
-    <w:p>
-      <w:pPr>
-        <w:ind w:left="4330"/>
-      </w:pPr>
-    </w:p>
-    <w:p>
-      <w:pPr>
-        <w:pStyle w:val="Heading2"/>
-        <w:ind w:left="709"/>
-      </w:pPr>
-      <w:bookmarkStart w:id="13" w:name="_Toc435522743"/>
-      <w:r>
-        <w:t>Selected architectural styles and patterns</w:t>
-      </w:r>
-      <w:bookmarkEnd w:id="13"/>
-    </w:p>
-    <w:p>
-      <w:pPr>
-        <w:pStyle w:val="Heading3"/>
-        <w:spacing w:after="240"/>
-      </w:pPr>
-      <w:r>
-        <w:t>Architectural styles</w:t>
-      </w:r>
-    </w:p>
-    <w:p/>
-    <w:p>
-      <w:r>
-        <w:t>/////////////////////////////////OVA</w:t>
-      </w:r>
-      <w:r>
-        <w:t>MO NEGDE TREBA DA</w:t>
-      </w:r>
-      <w:r>
-        <w:t xml:space="preserve"> IDE AL CE VIDIMO</w:t>
-      </w:r>
-    </w:p>
-    <w:p>
-      <w:pPr>
-        <w:ind w:left="0" w:firstLine="0"/>
-        <w:jc w:val="center"/>
-      </w:pPr>
-      <w:r>
-        <w:rPr>
-          <w:noProof/>
-        </w:rPr>
-        <w:lastRenderedPageBreak/>
         <w:drawing>
           <wp:inline distT="0" distB="0" distL="0" distR="0">
             <wp:extent cx="5943600" cy="6198304"/>
@@ -4143,6 +4094,7 @@
       <w:proofErr w:type="spellStart"/>
       <w:proofErr w:type="gramStart"/>
       <w:r>
+        <w:lastRenderedPageBreak/>
         <w:t>myTaxiService</w:t>
       </w:r>
       <w:proofErr w:type="spellEnd"/>
@@ -4224,10 +4176,7 @@
       </w:r>
       <w:proofErr w:type="gramStart"/>
       <w:r>
-        <w:t xml:space="preserve">logic </w:t>
-      </w:r>
-      <w:r>
-        <w:t xml:space="preserve"> </w:t>
+        <w:t xml:space="preserve">logic  </w:t>
       </w:r>
       <w:r>
         <w:t>layer</w:t>
@@ -4245,17 +4194,10 @@
         <w:t xml:space="preserve"> scripts that are representing web services with application logic. </w:t>
       </w:r>
       <w:r>
-        <w:t>Data access</w:t>
-      </w:r>
-      <w:r>
-        <w:t xml:space="preserve"> </w:t>
-      </w:r>
-      <w:r>
-        <w:t xml:space="preserve">layer accepts </w:t>
-      </w:r>
-      <w:r>
-        <w:lastRenderedPageBreak/>
-        <w:t>the data from client and packs it in a form acceptable by database server, as well as extracting data from database and forms an object from them.</w:t>
+        <w:t xml:space="preserve">Data access </w:t>
+      </w:r>
+      <w:r>
+        <w:t>layer accepts the data from client and packs it in a form acceptable by database server, as well as extracting data from database and forms an object from them.</w:t>
       </w:r>
       <w:r>
         <w:t xml:space="preserve"> </w:t>
@@ -5176,15 +5118,7 @@
         </w:drawing>
       </w:r>
       <w:r>
-        <w:t xml:space="preserve">When the MVC and three-tier approaches are brought together the View and Controller are considered the presentation tier, the Model exists in the business tier (and has access to many business and data tier </w:t>
-      </w:r>
-      <w:proofErr w:type="gramStart"/>
-      <w:r>
-        <w:t>modules</w:t>
-      </w:r>
-      <w:proofErr w:type="gramEnd"/>
-      <w:r>
-        <w:t xml:space="preserve">). To a certain extent the Model could span both the business and data tiers. It is this </w:t>
+        <w:t xml:space="preserve">When the MVC and three-tier approaches are brought together the View and Controller are considered the presentation tier, the Model exists in the business tier (and has access to many business and data tier modules). To a certain extent the Model could span both the business and data tiers. It is this </w:t>
       </w:r>
       <w:proofErr w:type="gramStart"/>
       <w:r>
@@ -5231,21 +5165,21 @@
         <w:pStyle w:val="Heading2"/>
         <w:ind w:left="709"/>
       </w:pPr>
-      <w:bookmarkStart w:id="14" w:name="_Toc435522744"/>
+      <w:bookmarkStart w:id="15" w:name="_Toc435522744"/>
       <w:r>
         <w:t>Other design decisions</w:t>
       </w:r>
-      <w:bookmarkEnd w:id="14"/>
+      <w:bookmarkEnd w:id="15"/>
     </w:p>
     <w:p>
       <w:pPr>
         <w:pStyle w:val="Heading1"/>
       </w:pPr>
-      <w:bookmarkStart w:id="15" w:name="_Toc435522745"/>
+      <w:bookmarkStart w:id="16" w:name="_Toc435522745"/>
       <w:r>
         <w:t>Algorithm design</w:t>
       </w:r>
-      <w:bookmarkEnd w:id="15"/>
+      <w:bookmarkEnd w:id="16"/>
     </w:p>
     <w:p>
       <w:pPr>
@@ -5267,8 +5201,6 @@
       <w:r>
         <w:t>Price calculation algorithm</w:t>
       </w:r>
-      <w:bookmarkStart w:id="16" w:name="_GoBack"/>
-      <w:bookmarkEnd w:id="16"/>
     </w:p>
     <w:p>
       <w:pPr>
@@ -12659,7 +12591,7 @@
 </file>
 
 <file path=customXml/itemProps1.xml><?xml version="1.0" encoding="utf-8"?>
-<ds:datastoreItem xmlns:ds="http://schemas.openxmlformats.org/officeDocument/2006/customXml" ds:itemID="{4DFE95A8-1195-4115-A74A-96559A08174D}">
+<ds:datastoreItem xmlns:ds="http://schemas.openxmlformats.org/officeDocument/2006/customXml" ds:itemID="{F091381F-56F0-4F6D-BFBB-D4087966B5E1}">
   <ds:schemaRefs>
     <ds:schemaRef ds:uri="http://schemas.openxmlformats.org/officeDocument/2006/bibliography"/>
   </ds:schemaRefs>

</xml_diff>

<commit_message>
New diagrams added to the document
</commit_message>
<xml_diff>
--- a/DD v0.2.docx
+++ b/DD v0.2.docx
@@ -1,6 +1,6 @@
 
 <file path=word/document.xml><?xml version="1.0" encoding="utf-8"?>
-<w:document xmlns:wpc="http://schemas.microsoft.com/office/word/2010/wordprocessingCanvas" xmlns:mc="http://schemas.openxmlformats.org/markup-compatibility/2006" xmlns:o="urn:schemas-microsoft-com:office:office" xmlns:r="http://schemas.openxmlformats.org/officeDocument/2006/relationships" xmlns:m="http://schemas.openxmlformats.org/officeDocument/2006/math" xmlns:v="urn:schemas-microsoft-com:vml" xmlns:wp14="http://schemas.microsoft.com/office/word/2010/wordprocessingDrawing" xmlns:wp="http://schemas.openxmlformats.org/drawingml/2006/wordprocessingDrawing" xmlns:w10="urn:schemas-microsoft-com:office:word" xmlns:w="http://schemas.openxmlformats.org/wordprocessingml/2006/main" xmlns:w14="http://schemas.microsoft.com/office/word/2010/wordml" xmlns:w15="http://schemas.microsoft.com/office/word/2012/wordml" xmlns:wpg="http://schemas.microsoft.com/office/word/2010/wordprocessingGroup" xmlns:wpi="http://schemas.microsoft.com/office/word/2010/wordprocessingInk" xmlns:wne="http://schemas.microsoft.com/office/word/2006/wordml" xmlns:wps="http://schemas.microsoft.com/office/word/2010/wordprocessingShape" mc:Ignorable="w14 w15 wp14">
+<w:document xmlns:wpc="http://schemas.microsoft.com/office/word/2010/wordprocessingCanvas" xmlns:mc="http://schemas.openxmlformats.org/markup-compatibility/2006" xmlns:o="urn:schemas-microsoft-com:office:office" xmlns:r="http://schemas.openxmlformats.org/officeDocument/2006/relationships" xmlns:m="http://schemas.openxmlformats.org/officeDocument/2006/math" xmlns:v="urn:schemas-microsoft-com:vml" xmlns:wp14="http://schemas.microsoft.com/office/word/2010/wordprocessingDrawing" xmlns:wp="http://schemas.openxmlformats.org/drawingml/2006/wordprocessingDrawing" xmlns:w10="urn:schemas-microsoft-com:office:word" xmlns:w="http://schemas.openxmlformats.org/wordprocessingml/2006/main" xmlns:w14="http://schemas.microsoft.com/office/word/2010/wordml" xmlns:wpg="http://schemas.microsoft.com/office/word/2010/wordprocessingGroup" xmlns:wpi="http://schemas.microsoft.com/office/word/2010/wordprocessingInk" xmlns:wne="http://schemas.microsoft.com/office/word/2006/wordml" xmlns:wps="http://schemas.microsoft.com/office/word/2010/wordprocessingShape" mc:Ignorable="w14 wp14">
   <w:body>
     <w:p>
       <w:pPr>
@@ -26,7 +26,7 @@
                     <pic:cNvPicPr/>
                   </pic:nvPicPr>
                   <pic:blipFill>
-                    <a:blip r:embed="rId8"/>
+                    <a:blip r:embed="rId9"/>
                     <a:stretch>
                       <a:fillRect/>
                     </a:stretch>
@@ -2164,9 +2164,9 @@
     <w:p>
       <w:pPr>
         <w:sectPr>
-          <w:footerReference w:type="even" r:id="rId9"/>
-          <w:footerReference w:type="default" r:id="rId10"/>
-          <w:footerReference w:type="first" r:id="rId11"/>
+          <w:footerReference w:type="even" r:id="rId10"/>
+          <w:footerReference w:type="default" r:id="rId11"/>
+          <w:footerReference w:type="first" r:id="rId12"/>
           <w:pgSz w:w="12240" w:h="15840"/>
           <w:pgMar w:top="2497" w:right="2370" w:bottom="2705" w:left="2675" w:header="720" w:footer="720" w:gutter="0"/>
           <w:cols w:space="720"/>
@@ -3141,6 +3141,8 @@
       <w:r>
         <w:t>myTaxiSevice</w:t>
       </w:r>
+      <w:bookmarkStart w:id="5" w:name="_GoBack"/>
+      <w:bookmarkEnd w:id="5"/>
       <w:proofErr w:type="spellEnd"/>
     </w:p>
     <w:p>
@@ -3148,14 +3150,14 @@
         <w:pStyle w:val="Heading2"/>
         <w:ind w:left="709"/>
       </w:pPr>
-      <w:bookmarkStart w:id="5" w:name="_Toc435522735"/>
+      <w:bookmarkStart w:id="6" w:name="_Toc435522735"/>
       <w:r>
         <w:t>Document</w:t>
       </w:r>
       <w:r>
         <w:t xml:space="preserve"> Overview</w:t>
       </w:r>
-      <w:bookmarkEnd w:id="5"/>
+      <w:bookmarkEnd w:id="6"/>
     </w:p>
     <w:p>
       <w:pPr>
@@ -3296,23 +3298,23 @@
       <w:pPr>
         <w:pStyle w:val="Heading1"/>
       </w:pPr>
-      <w:bookmarkStart w:id="6" w:name="_Toc435522736"/>
+      <w:bookmarkStart w:id="7" w:name="_Toc435522736"/>
       <w:r>
         <w:lastRenderedPageBreak/>
         <w:t>Architectural design</w:t>
       </w:r>
-      <w:bookmarkEnd w:id="6"/>
+      <w:bookmarkEnd w:id="7"/>
     </w:p>
     <w:p>
       <w:pPr>
         <w:pStyle w:val="Heading2"/>
         <w:ind w:left="709"/>
       </w:pPr>
-      <w:bookmarkStart w:id="7" w:name="_Toc435522737"/>
+      <w:bookmarkStart w:id="8" w:name="_Toc435522737"/>
       <w:r>
         <w:t>Overview</w:t>
       </w:r>
-      <w:bookmarkEnd w:id="7"/>
+      <w:bookmarkEnd w:id="8"/>
     </w:p>
     <w:p>
       <w:pPr>
@@ -3340,7 +3342,7 @@
         </w:numPr>
         <w:ind w:left="709"/>
       </w:pPr>
-      <w:bookmarkStart w:id="8" w:name="_Toc435522738"/>
+      <w:bookmarkStart w:id="9" w:name="_Toc435522738"/>
       <w:r>
         <w:t>High level components</w:t>
       </w:r>
@@ -3350,7 +3352,7 @@
       <w:r>
         <w:t>and their interaction</w:t>
       </w:r>
-      <w:bookmarkEnd w:id="8"/>
+      <w:bookmarkEnd w:id="9"/>
       <w:r>
         <w:t xml:space="preserve"> </w:t>
       </w:r>
@@ -3389,7 +3391,7 @@
                     </pic:cNvPicPr>
                   </pic:nvPicPr>
                   <pic:blipFill>
-                    <a:blip r:embed="rId12">
+                    <a:blip r:embed="rId13">
                       <a:extLst>
                         <a:ext uri="{28A0092B-C50C-407E-A947-70E740481C1C}">
                           <a14:useLocalDpi xmlns:a14="http://schemas.microsoft.com/office/drawing/2010/main" val="0"/>
@@ -3467,7 +3469,21 @@
         <w:rPr>
           <w:color w:val="FF0000"/>
         </w:rPr>
-        <w:t xml:space="preserve"> neki </w:t>
+        <w:t xml:space="preserve"> </w:t>
+      </w:r>
+      <w:proofErr w:type="spellStart"/>
+      <w:r>
+        <w:rPr>
+          <w:color w:val="FF0000"/>
+        </w:rPr>
+        <w:t>neki</w:t>
+      </w:r>
+      <w:proofErr w:type="spellEnd"/>
+      <w:r>
+        <w:rPr>
+          <w:color w:val="FF0000"/>
+        </w:rPr>
+        <w:t xml:space="preserve"> </w:t>
       </w:r>
       <w:proofErr w:type="spellStart"/>
       <w:r>
@@ -3850,20 +3866,17 @@
         <w:t>: It removes user form the system</w:t>
       </w:r>
     </w:p>
-    <w:p/>
     <w:p>
       <w:pPr>
         <w:pStyle w:val="Heading2"/>
         <w:ind w:left="709"/>
       </w:pPr>
-      <w:bookmarkStart w:id="9" w:name="_Toc435522739"/>
+      <w:bookmarkStart w:id="10" w:name="_Toc435522739"/>
       <w:r>
         <w:t>Component view</w:t>
       </w:r>
-      <w:bookmarkEnd w:id="9"/>
-    </w:p>
-    <w:p/>
-    <w:p/>
+      <w:bookmarkEnd w:id="10"/>
+    </w:p>
     <w:p>
       <w:pPr>
         <w:ind w:left="133" w:firstLine="0"/>
@@ -3894,17 +3907,14 @@
             <o:lock v:ext="edit" aspectratio="t"/>
           </v:shapetype>
           <v:shape id="_x0000_i1025" type="#_x0000_t75" style="width:467.15pt;height:260.35pt">
-            <v:imagedata r:id="rId13" o:title="ComponentDiagram"/>
+            <v:imagedata r:id="rId14" o:title="ComponentDiagram"/>
           </v:shape>
         </w:pict>
       </w:r>
     </w:p>
     <w:p/>
     <w:p/>
-    <w:p>
-      <w:bookmarkStart w:id="10" w:name="_GoBack"/>
-      <w:bookmarkEnd w:id="10"/>
-    </w:p>
+    <w:p/>
     <w:p/>
     <w:p>
       <w:pPr>
@@ -3913,20 +3923,19 @@
       </w:pPr>
       <w:bookmarkStart w:id="11" w:name="_Toc435522740"/>
       <w:r>
-        <w:lastRenderedPageBreak/>
         <w:t>Deployment view</w:t>
       </w:r>
       <w:bookmarkEnd w:id="11"/>
     </w:p>
-    <w:p/>
     <w:p>
       <w:r>
         <w:rPr>
           <w:noProof/>
         </w:rPr>
+        <w:lastRenderedPageBreak/>
         <w:pict>
           <v:shape id="_x0000_s1031" type="#_x0000_t75" style="position:absolute;left:0;text-align:left;margin-left:0;margin-top:0;width:467.45pt;height:103.7pt;z-index:251661312;mso-position-horizontal:center;mso-position-horizontal-relative:text;mso-position-vertical:absolute;mso-position-vertical-relative:text">
-            <v:imagedata r:id="rId14" o:title="Deployment1"/>
+            <v:imagedata r:id="rId15" o:title="Deployment1"/>
             <w10:wrap type="square"/>
           </v:shape>
         </w:pict>
@@ -3962,6 +3971,17 @@
         <w:t>Component interfaces</w:t>
       </w:r>
       <w:bookmarkEnd w:id="13"/>
+      <w:r>
+        <w:t xml:space="preserve"> – OPISI </w:t>
+      </w:r>
+      <w:proofErr w:type="spellStart"/>
+      <w:r>
+        <w:t>funkcije</w:t>
+      </w:r>
+      <w:proofErr w:type="spellEnd"/>
+      <w:r>
+        <w:t xml:space="preserve"> </w:t>
+      </w:r>
     </w:p>
     <w:p/>
     <w:p>
@@ -4004,18 +4024,6 @@
       </w:pPr>
       <w:r>
         <w:t>Architectural styles</w:t>
-      </w:r>
-    </w:p>
-    <w:p/>
-    <w:p>
-      <w:r>
-        <w:t>/////////////////////////////////OVA</w:t>
-      </w:r>
-      <w:r>
-        <w:t>MO NEGDE TREBA DA</w:t>
-      </w:r>
-      <w:r>
-        <w:t xml:space="preserve"> IDE AL CE VIDIMO</w:t>
       </w:r>
     </w:p>
     <w:p>
@@ -4045,7 +4053,7 @@
                     </pic:cNvPicPr>
                   </pic:nvPicPr>
                   <pic:blipFill>
-                    <a:blip r:embed="rId15">
+                    <a:blip r:embed="rId16">
                       <a:extLst>
                         <a:ext uri="{28A0092B-C50C-407E-A947-70E740481C1C}">
                           <a14:useLocalDpi xmlns:a14="http://schemas.microsoft.com/office/drawing/2010/main" val="0"/>
@@ -4094,7 +4102,6 @@
       <w:proofErr w:type="spellStart"/>
       <w:proofErr w:type="gramStart"/>
       <w:r>
-        <w:lastRenderedPageBreak/>
         <w:t>myTaxiService</w:t>
       </w:r>
       <w:proofErr w:type="spellEnd"/>
@@ -4121,6 +4128,7 @@
         <w:rPr>
           <w:b/>
         </w:rPr>
+        <w:lastRenderedPageBreak/>
         <w:t>Client Tier</w:t>
       </w:r>
       <w:r>
@@ -4245,13 +4253,6 @@
       </w:r>
       <w:r>
         <w:t xml:space="preserve"> </w:t>
-      </w:r>
-    </w:p>
-    <w:p/>
-    <w:p/>
-    <w:p>
-      <w:r>
-        <w:t>///////////////////////////////////////////////////////////////////////</w:t>
       </w:r>
     </w:p>
     <w:p>
@@ -4329,7 +4330,7 @@
                     </pic:cNvPicPr>
                   </pic:nvPicPr>
                   <pic:blipFill>
-                    <a:blip r:embed="rId16">
+                    <a:blip r:embed="rId17">
                       <a:extLst>
                         <a:ext uri="{28A0092B-C50C-407E-A947-70E740481C1C}">
                           <a14:useLocalDpi xmlns:a14="http://schemas.microsoft.com/office/drawing/2010/main" val="0"/>
@@ -4389,7 +4390,7 @@
                     </pic:cNvPicPr>
                   </pic:nvPicPr>
                   <pic:blipFill>
-                    <a:blip r:embed="rId17">
+                    <a:blip r:embed="rId18">
                       <a:extLst>
                         <a:ext uri="{28A0092B-C50C-407E-A947-70E740481C1C}">
                           <a14:useLocalDpi xmlns:a14="http://schemas.microsoft.com/office/drawing/2010/main" val="0"/>
@@ -4665,7 +4666,7 @@
                     </pic:cNvPicPr>
                   </pic:nvPicPr>
                   <pic:blipFill>
-                    <a:blip r:embed="rId18">
+                    <a:blip r:embed="rId19">
                       <a:extLst>
                         <a:ext uri="{28A0092B-C50C-407E-A947-70E740481C1C}">
                           <a14:useLocalDpi xmlns:a14="http://schemas.microsoft.com/office/drawing/2010/main" val="0"/>
@@ -4762,7 +4763,7 @@
                     </pic:cNvPicPr>
                   </pic:nvPicPr>
                   <pic:blipFill>
-                    <a:blip r:embed="rId19">
+                    <a:blip r:embed="rId20">
                       <a:extLst>
                         <a:ext uri="{28A0092B-C50C-407E-A947-70E740481C1C}">
                           <a14:useLocalDpi xmlns:a14="http://schemas.microsoft.com/office/drawing/2010/main" val="0"/>
@@ -4888,37 +4889,6 @@
     </w:p>
     <w:p>
       <w:pPr>
-        <w:ind w:left="0"/>
-        <w:rPr>
-          <w:color w:val="FF0000"/>
-        </w:rPr>
-      </w:pPr>
-      <w:r>
-        <w:rPr>
-          <w:color w:val="FF0000"/>
-        </w:rPr>
-        <w:t>DA SE DODA KAKO SE MVC KORISTI U NASEM SISTEMU</w:t>
-      </w:r>
-      <w:r>
-        <w:rPr>
-          <w:color w:val="FF0000"/>
-        </w:rPr>
-        <w:t xml:space="preserve"> </w:t>
-      </w:r>
-    </w:p>
-    <w:p>
-      <w:pPr>
-        <w:ind w:left="0" w:firstLine="0"/>
-      </w:pPr>
-    </w:p>
-    <w:p>
-      <w:pPr>
-        <w:ind w:left="0" w:firstLine="0"/>
-        <w:jc w:val="center"/>
-      </w:pPr>
-    </w:p>
-    <w:p>
-      <w:pPr>
         <w:ind w:left="0" w:firstLine="0"/>
         <w:jc w:val="center"/>
       </w:pPr>
@@ -4944,7 +4914,7 @@
                     </pic:cNvPicPr>
                   </pic:nvPicPr>
                   <pic:blipFill>
-                    <a:blip r:embed="rId20">
+                    <a:blip r:embed="rId21">
                       <a:extLst>
                         <a:ext uri="{28A0092B-C50C-407E-A947-70E740481C1C}">
                           <a14:useLocalDpi xmlns:a14="http://schemas.microsoft.com/office/drawing/2010/main" val="0"/>
@@ -5041,6 +5011,7 @@
     <w:p>
       <w:pPr>
         <w:ind w:left="0" w:firstLine="0"/>
+        <w:jc w:val="center"/>
       </w:pPr>
       <w:r>
         <w:rPr>
@@ -5051,19 +5022,11 @@
         </w:rPr>
         <w:lastRenderedPageBreak/>
         <w:drawing>
-          <wp:anchor distT="0" distB="0" distL="114300" distR="114300" simplePos="0" relativeHeight="251663872" behindDoc="0" locked="0" layoutInCell="1" allowOverlap="1" wp14:anchorId="4CF5E1AF" wp14:editId="0FDFD8BC">
-            <wp:simplePos x="0" y="0"/>
-            <wp:positionH relativeFrom="column">
-              <wp:posOffset>1669774</wp:posOffset>
-            </wp:positionH>
-            <wp:positionV relativeFrom="paragraph">
-              <wp:posOffset>-521445</wp:posOffset>
-            </wp:positionV>
+          <wp:inline distT="0" distB="0" distL="0" distR="0">
             <wp:extent cx="2607945" cy="3045460"/>
             <wp:effectExtent l="0" t="0" r="1905" b="2540"/>
-            <wp:wrapTopAndBottom/>
             <wp:docPr id="11" name="Picture 11" descr="http://1.bp.blogspot.com/-YbwFniURtpE/Tna9TcC35TI/AAAAAAAAAKY/WQZcUQ1rL0w/s320/mvcNtier.jpg">
-              <a:hlinkClick xmlns:a="http://schemas.openxmlformats.org/drawingml/2006/main" r:id="rId21"/>
+              <a:hlinkClick xmlns:a="http://schemas.openxmlformats.org/drawingml/2006/main" r:id="rId22"/>
             </wp:docPr>
             <wp:cNvGraphicFramePr>
               <a:graphicFrameLocks xmlns:a="http://schemas.openxmlformats.org/drawingml/2006/main" noChangeAspect="1"/>
@@ -5073,14 +5036,14 @@
                 <pic:pic xmlns:pic="http://schemas.openxmlformats.org/drawingml/2006/picture">
                   <pic:nvPicPr>
                     <pic:cNvPr id="0" name="Picture 10" descr="http://1.bp.blogspot.com/-YbwFniURtpE/Tna9TcC35TI/AAAAAAAAAKY/WQZcUQ1rL0w/s320/mvcNtier.jpg">
-                      <a:hlinkClick r:id="rId21"/>
+                      <a:hlinkClick r:id="rId22"/>
                     </pic:cNvPr>
                     <pic:cNvPicPr>
                       <a:picLocks noChangeAspect="1" noChangeArrowheads="1"/>
                     </pic:cNvPicPr>
                   </pic:nvPicPr>
                   <pic:blipFill>
-                    <a:blip r:embed="rId22">
+                    <a:blip r:embed="rId23">
                       <a:extLst>
                         <a:ext uri="{28A0092B-C50C-407E-A947-70E740481C1C}">
                           <a14:useLocalDpi xmlns:a14="http://schemas.microsoft.com/office/drawing/2010/main" val="0"/>
@@ -5108,15 +5071,14 @@
                 </pic:pic>
               </a:graphicData>
             </a:graphic>
-            <wp14:sizeRelH relativeFrom="margin">
-              <wp14:pctWidth>0</wp14:pctWidth>
-            </wp14:sizeRelH>
-            <wp14:sizeRelV relativeFrom="margin">
-              <wp14:pctHeight>0</wp14:pctHeight>
-            </wp14:sizeRelV>
-          </wp:anchor>
+          </wp:inline>
         </w:drawing>
       </w:r>
+    </w:p>
+    <w:p>
+      <w:pPr>
+        <w:ind w:left="0" w:firstLine="0"/>
+      </w:pPr>
       <w:r>
         <w:t xml:space="preserve">When the MVC and three-tier approaches are brought together the View and Controller are considered the presentation tier, the Model exists in the business tier (and has access to many business and data tier modules). To a certain extent the Model could span both the business and data tiers. It is this </w:t>
       </w:r>
@@ -5135,33 +5097,6 @@
     </w:p>
     <w:p>
       <w:pPr>
-        <w:ind w:left="0" w:firstLine="0"/>
-        <w:jc w:val="center"/>
-      </w:pPr>
-    </w:p>
-    <w:p>
-      <w:pPr>
-        <w:ind w:left="0" w:firstLine="0"/>
-        <w:jc w:val="center"/>
-      </w:pPr>
-    </w:p>
-    <w:p>
-      <w:pPr>
-        <w:ind w:left="0" w:firstLine="0"/>
-        <w:jc w:val="left"/>
-        <w:rPr>
-          <w:color w:val="FF0000"/>
-        </w:rPr>
-      </w:pPr>
-      <w:r>
-        <w:rPr>
-          <w:color w:val="FF0000"/>
-        </w:rPr>
-        <w:t>Façade?</w:t>
-      </w:r>
-    </w:p>
-    <w:p>
-      <w:pPr>
         <w:pStyle w:val="Heading2"/>
         <w:ind w:left="709"/>
       </w:pPr>
@@ -5170,104 +5105,193 @@
         <w:t>Other design decisions</w:t>
       </w:r>
       <w:bookmarkEnd w:id="15"/>
-    </w:p>
-    <w:p>
-      <w:pPr>
-        <w:pStyle w:val="Heading1"/>
-      </w:pPr>
-      <w:bookmarkStart w:id="16" w:name="_Toc435522745"/>
-      <w:r>
-        <w:t>Algorithm design</w:t>
-      </w:r>
-      <w:bookmarkEnd w:id="16"/>
-    </w:p>
-    <w:p>
-      <w:pPr>
-        <w:pStyle w:val="Heading3"/>
-      </w:pPr>
-      <w:proofErr w:type="spellStart"/>
-      <w:r>
-        <w:t>Scheadule</w:t>
-      </w:r>
-      <w:proofErr w:type="spellEnd"/>
-      <w:r>
-        <w:t xml:space="preserve"> algorithm</w:t>
-      </w:r>
-    </w:p>
-    <w:p>
-      <w:pPr>
-        <w:pStyle w:val="Heading3"/>
-      </w:pPr>
-      <w:r>
-        <w:t>Price calculation algorithm</w:t>
-      </w:r>
-    </w:p>
-    <w:p>
-      <w:pPr>
-        <w:ind w:left="426" w:firstLine="0"/>
-      </w:pPr>
-    </w:p>
-    <w:p>
-      <w:pPr>
-        <w:pStyle w:val="Heading1"/>
-        <w:ind w:left="426" w:hanging="426"/>
-      </w:pPr>
-      <w:bookmarkStart w:id="17" w:name="_Toc435522747"/>
-      <w:r>
-        <w:t>User interface design</w:t>
-      </w:r>
-      <w:bookmarkEnd w:id="17"/>
-    </w:p>
-    <w:p>
-      <w:pPr>
-        <w:ind w:left="0" w:firstLine="709"/>
-      </w:pPr>
-      <w:r>
-        <w:t xml:space="preserve">Refer to the chapter 3.1 of RASD documents. In chapter 3.1 are shown user interfaces of </w:t>
-      </w:r>
-      <w:proofErr w:type="spellStart"/>
-      <w:r>
-        <w:t>myTaxiService</w:t>
-      </w:r>
-      <w:proofErr w:type="spellEnd"/>
-      <w:r>
-        <w:t xml:space="preserve"> system.</w:t>
-      </w:r>
-    </w:p>
-    <w:p>
-      <w:pPr>
-        <w:pStyle w:val="Heading1"/>
-        <w:ind w:left="709" w:hanging="567"/>
-      </w:pPr>
-      <w:bookmarkStart w:id="18" w:name="_Toc435522748"/>
-      <w:r>
-        <w:lastRenderedPageBreak/>
-        <w:t>Requirement traceability</w:t>
-      </w:r>
-      <w:bookmarkEnd w:id="18"/>
-    </w:p>
-    <w:p>
-      <w:pPr>
-        <w:pStyle w:val="Heading1"/>
-        <w:ind w:left="709" w:hanging="567"/>
-      </w:pPr>
-      <w:bookmarkStart w:id="19" w:name="_Toc435522749"/>
-      <w:r>
-        <w:t>References</w:t>
-      </w:r>
-      <w:bookmarkEnd w:id="19"/>
     </w:p>
     <w:p>
       <w:pPr>
         <w:spacing w:after="160" w:line="259" w:lineRule="auto"/>
         <w:ind w:left="0" w:right="0" w:firstLine="0"/>
         <w:jc w:val="left"/>
+        <w:rPr>
+          <w:sz w:val="24"/>
+        </w:rPr>
+      </w:pPr>
+      <w:r>
+        <w:br w:type="page"/>
+      </w:r>
+    </w:p>
+    <w:p>
+      <w:pPr>
+        <w:pStyle w:val="Heading1"/>
+      </w:pPr>
+      <w:bookmarkStart w:id="16" w:name="_Toc435522745"/>
+      <w:r>
+        <w:lastRenderedPageBreak/>
+        <w:t>Algorithm design</w:t>
+      </w:r>
+      <w:bookmarkEnd w:id="16"/>
+    </w:p>
+    <w:p>
+      <w:pPr>
+        <w:pStyle w:val="Heading3"/>
+        <w:spacing w:after="240"/>
+      </w:pPr>
+      <w:r>
+        <w:t>Request Algorithm</w:t>
+      </w:r>
+    </w:p>
+    <w:p>
+      <w:pPr>
+        <w:ind w:left="0" w:firstLine="0"/>
+        <w:jc w:val="center"/>
+      </w:pPr>
+      <w:r>
+        <w:pict>
+          <v:shape id="_x0000_i1026" type="#_x0000_t75" style="width:232.15pt;height:553.55pt">
+            <v:imagedata r:id="rId24" o:title="Request ride"/>
+          </v:shape>
+        </w:pict>
+      </w:r>
+    </w:p>
+    <w:p>
+      <w:pPr>
+        <w:pStyle w:val="Heading3"/>
+        <w:spacing w:after="240"/>
+      </w:pPr>
+      <w:r>
+        <w:lastRenderedPageBreak/>
+        <w:t>Reserve Algorithm</w:t>
+      </w:r>
+    </w:p>
+    <w:p>
+      <w:pPr>
+        <w:ind w:left="0" w:firstLine="0"/>
+        <w:jc w:val="center"/>
+      </w:pPr>
+      <w:r>
+        <w:pict>
+          <v:shape id="_x0000_i1027" type="#_x0000_t75" style="width:384.75pt;height:483.25pt">
+            <v:imagedata r:id="rId25" o:title="Reserve ride"/>
+          </v:shape>
+        </w:pict>
+      </w:r>
+    </w:p>
+    <w:p>
+      <w:pPr>
+        <w:pStyle w:val="Heading3"/>
+        <w:spacing w:after="240"/>
+      </w:pPr>
+      <w:proofErr w:type="spellStart"/>
+      <w:r>
+        <w:lastRenderedPageBreak/>
+        <w:t>ConfirmDecline</w:t>
+      </w:r>
+      <w:proofErr w:type="spellEnd"/>
+      <w:r>
+        <w:t xml:space="preserve"> Algorithm</w:t>
+      </w:r>
+    </w:p>
+    <w:p>
+      <w:pPr>
+        <w:ind w:left="0" w:firstLine="0"/>
+        <w:jc w:val="center"/>
+      </w:pPr>
+      <w:r>
+        <w:pict>
+          <v:shape id="_x0000_i1028" type="#_x0000_t75" style="width:274.75pt;height:407.8pt">
+            <v:imagedata r:id="rId26" o:title="Confirm Decline ride"/>
+          </v:shape>
+        </w:pict>
+      </w:r>
+    </w:p>
+    <w:p>
+      <w:pPr>
+        <w:pStyle w:val="Heading3"/>
+        <w:spacing w:after="240"/>
+      </w:pPr>
+      <w:proofErr w:type="spellStart"/>
+      <w:r>
+        <w:lastRenderedPageBreak/>
+        <w:t>SetAvailability</w:t>
+      </w:r>
+      <w:proofErr w:type="spellEnd"/>
+      <w:r>
+        <w:t xml:space="preserve"> Algorithm</w:t>
+      </w:r>
+    </w:p>
+    <w:p>
+      <w:pPr>
+        <w:ind w:left="0" w:firstLine="0"/>
+        <w:jc w:val="center"/>
+      </w:pPr>
+      <w:r>
+        <w:pict>
+          <v:shape id="_x0000_i1029" type="#_x0000_t75" style="width:372.1pt;height:454.45pt">
+            <v:imagedata r:id="rId27" o:title="setAvailablity"/>
+          </v:shape>
+        </w:pict>
+      </w:r>
+    </w:p>
+    <w:p>
+      <w:pPr>
+        <w:pStyle w:val="Heading1"/>
+        <w:ind w:left="426" w:hanging="426"/>
+      </w:pPr>
+      <w:bookmarkStart w:id="17" w:name="_Toc435522747"/>
+      <w:r>
+        <w:t>User interface design</w:t>
+      </w:r>
+      <w:bookmarkEnd w:id="17"/>
+    </w:p>
+    <w:p>
+      <w:pPr>
+        <w:ind w:left="0" w:firstLine="709"/>
+      </w:pPr>
+      <w:r>
+        <w:t xml:space="preserve">Refer to the chapter 3.1 of RASD documents. In chapter 3.1 are shown user interfaces of </w:t>
+      </w:r>
+      <w:proofErr w:type="spellStart"/>
+      <w:r>
+        <w:t>myTaxiService</w:t>
+      </w:r>
+      <w:proofErr w:type="spellEnd"/>
+      <w:r>
+        <w:t xml:space="preserve"> system.</w:t>
+      </w:r>
+    </w:p>
+    <w:p>
+      <w:pPr>
+        <w:pStyle w:val="Heading1"/>
+        <w:ind w:left="709" w:hanging="567"/>
+      </w:pPr>
+      <w:bookmarkStart w:id="18" w:name="_Toc435522748"/>
+      <w:r>
+        <w:lastRenderedPageBreak/>
+        <w:t>Requirement traceability</w:t>
+      </w:r>
+      <w:bookmarkEnd w:id="18"/>
+    </w:p>
+    <w:p>
+      <w:pPr>
+        <w:pStyle w:val="Heading1"/>
+        <w:ind w:left="709" w:hanging="567"/>
+      </w:pPr>
+      <w:bookmarkStart w:id="19" w:name="_Toc435522749"/>
+      <w:r>
+        <w:t>References</w:t>
+      </w:r>
+      <w:bookmarkEnd w:id="19"/>
+    </w:p>
+    <w:p>
+      <w:pPr>
+        <w:spacing w:after="160" w:line="259" w:lineRule="auto"/>
+        <w:ind w:left="0" w:right="0" w:firstLine="0"/>
+        <w:jc w:val="left"/>
       </w:pPr>
     </w:p>
     <w:sectPr>
-      <w:footerReference w:type="even" r:id="rId23"/>
-      <w:footerReference w:type="default" r:id="rId24"/>
-      <w:footerReference w:type="first" r:id="rId25"/>
+      <w:footerReference w:type="even" r:id="rId28"/>
+      <w:footerReference w:type="default" r:id="rId29"/>
+      <w:footerReference w:type="first" r:id="rId30"/>
       <w:pgSz w:w="12240" w:h="15840"/>
       <w:pgMar w:top="1440" w:right="1440" w:bottom="1440" w:left="1440" w:header="720" w:footer="1746" w:gutter="0"/>
       <w:cols w:space="720"/>
@@ -5278,7 +5302,7 @@
 </file>
 
 <file path=word/endnotes.xml><?xml version="1.0" encoding="utf-8"?>
-<w:endnotes xmlns:wpc="http://schemas.microsoft.com/office/word/2010/wordprocessingCanvas" xmlns:mc="http://schemas.openxmlformats.org/markup-compatibility/2006" xmlns:o="urn:schemas-microsoft-com:office:office" xmlns:r="http://schemas.openxmlformats.org/officeDocument/2006/relationships" xmlns:m="http://schemas.openxmlformats.org/officeDocument/2006/math" xmlns:v="urn:schemas-microsoft-com:vml" xmlns:wp14="http://schemas.microsoft.com/office/word/2010/wordprocessingDrawing" xmlns:wp="http://schemas.openxmlformats.org/drawingml/2006/wordprocessingDrawing" xmlns:w10="urn:schemas-microsoft-com:office:word" xmlns:w="http://schemas.openxmlformats.org/wordprocessingml/2006/main" xmlns:w14="http://schemas.microsoft.com/office/word/2010/wordml" xmlns:w15="http://schemas.microsoft.com/office/word/2012/wordml" xmlns:wpg="http://schemas.microsoft.com/office/word/2010/wordprocessingGroup" xmlns:wpi="http://schemas.microsoft.com/office/word/2010/wordprocessingInk" xmlns:wne="http://schemas.microsoft.com/office/word/2006/wordml" xmlns:wps="http://schemas.microsoft.com/office/word/2010/wordprocessingShape" mc:Ignorable="w14 w15 wp14">
+<w:endnotes xmlns:wpc="http://schemas.microsoft.com/office/word/2010/wordprocessingCanvas" xmlns:mc="http://schemas.openxmlformats.org/markup-compatibility/2006" xmlns:o="urn:schemas-microsoft-com:office:office" xmlns:r="http://schemas.openxmlformats.org/officeDocument/2006/relationships" xmlns:m="http://schemas.openxmlformats.org/officeDocument/2006/math" xmlns:v="urn:schemas-microsoft-com:vml" xmlns:wp14="http://schemas.microsoft.com/office/word/2010/wordprocessingDrawing" xmlns:wp="http://schemas.openxmlformats.org/drawingml/2006/wordprocessingDrawing" xmlns:w10="urn:schemas-microsoft-com:office:word" xmlns:w="http://schemas.openxmlformats.org/wordprocessingml/2006/main" xmlns:w14="http://schemas.microsoft.com/office/word/2010/wordml" xmlns:wpg="http://schemas.microsoft.com/office/word/2010/wordprocessingGroup" xmlns:wpi="http://schemas.microsoft.com/office/word/2010/wordprocessingInk" xmlns:wne="http://schemas.microsoft.com/office/word/2006/wordml" xmlns:wps="http://schemas.microsoft.com/office/word/2010/wordprocessingShape" mc:Ignorable="w14 wp14">
   <w:endnote w:type="separator" w:id="-1">
     <w:p>
       <w:pPr>
@@ -5303,7 +5327,7 @@
 </file>
 
 <file path=word/footer1.xml><?xml version="1.0" encoding="utf-8"?>
-<w:ftr xmlns:wpc="http://schemas.microsoft.com/office/word/2010/wordprocessingCanvas" xmlns:mc="http://schemas.openxmlformats.org/markup-compatibility/2006" xmlns:o="urn:schemas-microsoft-com:office:office" xmlns:r="http://schemas.openxmlformats.org/officeDocument/2006/relationships" xmlns:m="http://schemas.openxmlformats.org/officeDocument/2006/math" xmlns:v="urn:schemas-microsoft-com:vml" xmlns:wp14="http://schemas.microsoft.com/office/word/2010/wordprocessingDrawing" xmlns:wp="http://schemas.openxmlformats.org/drawingml/2006/wordprocessingDrawing" xmlns:w10="urn:schemas-microsoft-com:office:word" xmlns:w="http://schemas.openxmlformats.org/wordprocessingml/2006/main" xmlns:w14="http://schemas.microsoft.com/office/word/2010/wordml" xmlns:w15="http://schemas.microsoft.com/office/word/2012/wordml" xmlns:wpg="http://schemas.microsoft.com/office/word/2010/wordprocessingGroup" xmlns:wpi="http://schemas.microsoft.com/office/word/2010/wordprocessingInk" xmlns:wne="http://schemas.microsoft.com/office/word/2006/wordml" xmlns:wps="http://schemas.microsoft.com/office/word/2010/wordprocessingShape" mc:Ignorable="w14 w15 wp14">
+<w:ftr xmlns:wpc="http://schemas.microsoft.com/office/word/2010/wordprocessingCanvas" xmlns:mc="http://schemas.openxmlformats.org/markup-compatibility/2006" xmlns:o="urn:schemas-microsoft-com:office:office" xmlns:r="http://schemas.openxmlformats.org/officeDocument/2006/relationships" xmlns:m="http://schemas.openxmlformats.org/officeDocument/2006/math" xmlns:v="urn:schemas-microsoft-com:vml" xmlns:wp14="http://schemas.microsoft.com/office/word/2010/wordprocessingDrawing" xmlns:wp="http://schemas.openxmlformats.org/drawingml/2006/wordprocessingDrawing" xmlns:w10="urn:schemas-microsoft-com:office:word" xmlns:w="http://schemas.openxmlformats.org/wordprocessingml/2006/main" xmlns:w14="http://schemas.microsoft.com/office/word/2010/wordml" xmlns:wpg="http://schemas.microsoft.com/office/word/2010/wordprocessingGroup" xmlns:wpi="http://schemas.microsoft.com/office/word/2010/wordprocessingInk" xmlns:wne="http://schemas.microsoft.com/office/word/2006/wordml" xmlns:wps="http://schemas.microsoft.com/office/word/2010/wordprocessingShape" mc:Ignorable="w14 wp14">
   <w:p>
     <w:pPr>
       <w:spacing w:after="0" w:line="276" w:lineRule="auto"/>
@@ -5315,7 +5339,7 @@
 </file>
 
 <file path=word/footer2.xml><?xml version="1.0" encoding="utf-8"?>
-<w:ftr xmlns:wpc="http://schemas.microsoft.com/office/word/2010/wordprocessingCanvas" xmlns:mc="http://schemas.openxmlformats.org/markup-compatibility/2006" xmlns:o="urn:schemas-microsoft-com:office:office" xmlns:r="http://schemas.openxmlformats.org/officeDocument/2006/relationships" xmlns:m="http://schemas.openxmlformats.org/officeDocument/2006/math" xmlns:v="urn:schemas-microsoft-com:vml" xmlns:wp14="http://schemas.microsoft.com/office/word/2010/wordprocessingDrawing" xmlns:wp="http://schemas.openxmlformats.org/drawingml/2006/wordprocessingDrawing" xmlns:w10="urn:schemas-microsoft-com:office:word" xmlns:w="http://schemas.openxmlformats.org/wordprocessingml/2006/main" xmlns:w14="http://schemas.microsoft.com/office/word/2010/wordml" xmlns:w15="http://schemas.microsoft.com/office/word/2012/wordml" xmlns:wpg="http://schemas.microsoft.com/office/word/2010/wordprocessingGroup" xmlns:wpi="http://schemas.microsoft.com/office/word/2010/wordprocessingInk" xmlns:wne="http://schemas.microsoft.com/office/word/2006/wordml" xmlns:wps="http://schemas.microsoft.com/office/word/2010/wordprocessingShape" mc:Ignorable="w14 w15 wp14">
+<w:ftr xmlns:wpc="http://schemas.microsoft.com/office/word/2010/wordprocessingCanvas" xmlns:mc="http://schemas.openxmlformats.org/markup-compatibility/2006" xmlns:o="urn:schemas-microsoft-com:office:office" xmlns:r="http://schemas.openxmlformats.org/officeDocument/2006/relationships" xmlns:m="http://schemas.openxmlformats.org/officeDocument/2006/math" xmlns:v="urn:schemas-microsoft-com:vml" xmlns:wp14="http://schemas.microsoft.com/office/word/2010/wordprocessingDrawing" xmlns:wp="http://schemas.openxmlformats.org/drawingml/2006/wordprocessingDrawing" xmlns:w10="urn:schemas-microsoft-com:office:word" xmlns:w="http://schemas.openxmlformats.org/wordprocessingml/2006/main" xmlns:w14="http://schemas.microsoft.com/office/word/2010/wordml" xmlns:wpg="http://schemas.microsoft.com/office/word/2010/wordprocessingGroup" xmlns:wpi="http://schemas.microsoft.com/office/word/2010/wordprocessingInk" xmlns:wne="http://schemas.microsoft.com/office/word/2006/wordml" xmlns:wps="http://schemas.microsoft.com/office/word/2010/wordprocessingShape" mc:Ignorable="w14 wp14">
   <w:p>
     <w:pPr>
       <w:spacing w:after="0" w:line="240" w:lineRule="auto"/>
@@ -5345,7 +5369,7 @@
 </file>
 
 <file path=word/footer3.xml><?xml version="1.0" encoding="utf-8"?>
-<w:ftr xmlns:wpc="http://schemas.microsoft.com/office/word/2010/wordprocessingCanvas" xmlns:mc="http://schemas.openxmlformats.org/markup-compatibility/2006" xmlns:o="urn:schemas-microsoft-com:office:office" xmlns:r="http://schemas.openxmlformats.org/officeDocument/2006/relationships" xmlns:m="http://schemas.openxmlformats.org/officeDocument/2006/math" xmlns:v="urn:schemas-microsoft-com:vml" xmlns:wp14="http://schemas.microsoft.com/office/word/2010/wordprocessingDrawing" xmlns:wp="http://schemas.openxmlformats.org/drawingml/2006/wordprocessingDrawing" xmlns:w10="urn:schemas-microsoft-com:office:word" xmlns:w="http://schemas.openxmlformats.org/wordprocessingml/2006/main" xmlns:w14="http://schemas.microsoft.com/office/word/2010/wordml" xmlns:w15="http://schemas.microsoft.com/office/word/2012/wordml" xmlns:wpg="http://schemas.microsoft.com/office/word/2010/wordprocessingGroup" xmlns:wpi="http://schemas.microsoft.com/office/word/2010/wordprocessingInk" xmlns:wne="http://schemas.microsoft.com/office/word/2006/wordml" xmlns:wps="http://schemas.microsoft.com/office/word/2010/wordprocessingShape" mc:Ignorable="w14 w15 wp14">
+<w:ftr xmlns:wpc="http://schemas.microsoft.com/office/word/2010/wordprocessingCanvas" xmlns:mc="http://schemas.openxmlformats.org/markup-compatibility/2006" xmlns:o="urn:schemas-microsoft-com:office:office" xmlns:r="http://schemas.openxmlformats.org/officeDocument/2006/relationships" xmlns:m="http://schemas.openxmlformats.org/officeDocument/2006/math" xmlns:v="urn:schemas-microsoft-com:vml" xmlns:wp14="http://schemas.microsoft.com/office/word/2010/wordprocessingDrawing" xmlns:wp="http://schemas.openxmlformats.org/drawingml/2006/wordprocessingDrawing" xmlns:w10="urn:schemas-microsoft-com:office:word" xmlns:w="http://schemas.openxmlformats.org/wordprocessingml/2006/main" xmlns:w14="http://schemas.microsoft.com/office/word/2010/wordml" xmlns:wpg="http://schemas.microsoft.com/office/word/2010/wordprocessingGroup" xmlns:wpi="http://schemas.microsoft.com/office/word/2010/wordprocessingInk" xmlns:wne="http://schemas.microsoft.com/office/word/2006/wordml" xmlns:wps="http://schemas.microsoft.com/office/word/2010/wordprocessingShape" mc:Ignorable="w14 wp14">
   <w:p>
     <w:pPr>
       <w:spacing w:after="0" w:line="240" w:lineRule="auto"/>
@@ -5372,7 +5396,7 @@
 </file>
 
 <file path=word/footer4.xml><?xml version="1.0" encoding="utf-8"?>
-<w:ftr xmlns:wpc="http://schemas.microsoft.com/office/word/2010/wordprocessingCanvas" xmlns:mc="http://schemas.openxmlformats.org/markup-compatibility/2006" xmlns:o="urn:schemas-microsoft-com:office:office" xmlns:r="http://schemas.openxmlformats.org/officeDocument/2006/relationships" xmlns:m="http://schemas.openxmlformats.org/officeDocument/2006/math" xmlns:v="urn:schemas-microsoft-com:vml" xmlns:wp14="http://schemas.microsoft.com/office/word/2010/wordprocessingDrawing" xmlns:wp="http://schemas.openxmlformats.org/drawingml/2006/wordprocessingDrawing" xmlns:w10="urn:schemas-microsoft-com:office:word" xmlns:w="http://schemas.openxmlformats.org/wordprocessingml/2006/main" xmlns:w14="http://schemas.microsoft.com/office/word/2010/wordml" xmlns:w15="http://schemas.microsoft.com/office/word/2012/wordml" xmlns:wpg="http://schemas.microsoft.com/office/word/2010/wordprocessingGroup" xmlns:wpi="http://schemas.microsoft.com/office/word/2010/wordprocessingInk" xmlns:wne="http://schemas.microsoft.com/office/word/2006/wordml" xmlns:wps="http://schemas.microsoft.com/office/word/2010/wordprocessingShape" mc:Ignorable="w14 w15 wp14">
+<w:ftr xmlns:wpc="http://schemas.microsoft.com/office/word/2010/wordprocessingCanvas" xmlns:mc="http://schemas.openxmlformats.org/markup-compatibility/2006" xmlns:o="urn:schemas-microsoft-com:office:office" xmlns:r="http://schemas.openxmlformats.org/officeDocument/2006/relationships" xmlns:m="http://schemas.openxmlformats.org/officeDocument/2006/math" xmlns:v="urn:schemas-microsoft-com:vml" xmlns:wp14="http://schemas.microsoft.com/office/word/2010/wordprocessingDrawing" xmlns:wp="http://schemas.openxmlformats.org/drawingml/2006/wordprocessingDrawing" xmlns:w10="urn:schemas-microsoft-com:office:word" xmlns:w="http://schemas.openxmlformats.org/wordprocessingml/2006/main" xmlns:w14="http://schemas.microsoft.com/office/word/2010/wordml" xmlns:wpg="http://schemas.microsoft.com/office/word/2010/wordprocessingGroup" xmlns:wpi="http://schemas.microsoft.com/office/word/2010/wordprocessingInk" xmlns:wne="http://schemas.microsoft.com/office/word/2006/wordml" xmlns:wps="http://schemas.microsoft.com/office/word/2010/wordprocessingShape" mc:Ignorable="w14 wp14">
   <w:p>
     <w:pPr>
       <w:spacing w:after="0" w:line="240" w:lineRule="auto"/>
@@ -5392,7 +5416,7 @@
       <w:rPr>
         <w:noProof/>
       </w:rPr>
-      <w:t>14</w:t>
+      <w:t>8</w:t>
     </w:r>
     <w:r>
       <w:fldChar w:fldCharType="end"/>
@@ -5402,7 +5426,7 @@
 </file>
 
 <file path=word/footer5.xml><?xml version="1.0" encoding="utf-8"?>
-<w:ftr xmlns:wpc="http://schemas.microsoft.com/office/word/2010/wordprocessingCanvas" xmlns:mc="http://schemas.openxmlformats.org/markup-compatibility/2006" xmlns:o="urn:schemas-microsoft-com:office:office" xmlns:r="http://schemas.openxmlformats.org/officeDocument/2006/relationships" xmlns:m="http://schemas.openxmlformats.org/officeDocument/2006/math" xmlns:v="urn:schemas-microsoft-com:vml" xmlns:wp14="http://schemas.microsoft.com/office/word/2010/wordprocessingDrawing" xmlns:wp="http://schemas.openxmlformats.org/drawingml/2006/wordprocessingDrawing" xmlns:w10="urn:schemas-microsoft-com:office:word" xmlns:w="http://schemas.openxmlformats.org/wordprocessingml/2006/main" xmlns:w14="http://schemas.microsoft.com/office/word/2010/wordml" xmlns:w15="http://schemas.microsoft.com/office/word/2012/wordml" xmlns:wpg="http://schemas.microsoft.com/office/word/2010/wordprocessingGroup" xmlns:wpi="http://schemas.microsoft.com/office/word/2010/wordprocessingInk" xmlns:wne="http://schemas.microsoft.com/office/word/2006/wordml" xmlns:wps="http://schemas.microsoft.com/office/word/2010/wordprocessingShape" mc:Ignorable="w14 w15 wp14">
+<w:ftr xmlns:wpc="http://schemas.microsoft.com/office/word/2010/wordprocessingCanvas" xmlns:mc="http://schemas.openxmlformats.org/markup-compatibility/2006" xmlns:o="urn:schemas-microsoft-com:office:office" xmlns:r="http://schemas.openxmlformats.org/officeDocument/2006/relationships" xmlns:m="http://schemas.openxmlformats.org/officeDocument/2006/math" xmlns:v="urn:schemas-microsoft-com:vml" xmlns:wp14="http://schemas.microsoft.com/office/word/2010/wordprocessingDrawing" xmlns:wp="http://schemas.openxmlformats.org/drawingml/2006/wordprocessingDrawing" xmlns:w10="urn:schemas-microsoft-com:office:word" xmlns:w="http://schemas.openxmlformats.org/wordprocessingml/2006/main" xmlns:w14="http://schemas.microsoft.com/office/word/2010/wordml" xmlns:wpg="http://schemas.microsoft.com/office/word/2010/wordprocessingGroup" xmlns:wpi="http://schemas.microsoft.com/office/word/2010/wordprocessingInk" xmlns:wne="http://schemas.microsoft.com/office/word/2006/wordml" xmlns:wps="http://schemas.microsoft.com/office/word/2010/wordprocessingShape" mc:Ignorable="w14 wp14">
   <w:p>
     <w:pPr>
       <w:spacing w:after="0" w:line="240" w:lineRule="auto"/>
@@ -5422,7 +5446,7 @@
       <w:rPr>
         <w:noProof/>
       </w:rPr>
-      <w:t>15</w:t>
+      <w:t>7</w:t>
     </w:r>
     <w:r>
       <w:fldChar w:fldCharType="end"/>
@@ -5432,7 +5456,7 @@
 </file>
 
 <file path=word/footer6.xml><?xml version="1.0" encoding="utf-8"?>
-<w:ftr xmlns:wpc="http://schemas.microsoft.com/office/word/2010/wordprocessingCanvas" xmlns:mc="http://schemas.openxmlformats.org/markup-compatibility/2006" xmlns:o="urn:schemas-microsoft-com:office:office" xmlns:r="http://schemas.openxmlformats.org/officeDocument/2006/relationships" xmlns:m="http://schemas.openxmlformats.org/officeDocument/2006/math" xmlns:v="urn:schemas-microsoft-com:vml" xmlns:wp14="http://schemas.microsoft.com/office/word/2010/wordprocessingDrawing" xmlns:wp="http://schemas.openxmlformats.org/drawingml/2006/wordprocessingDrawing" xmlns:w10="urn:schemas-microsoft-com:office:word" xmlns:w="http://schemas.openxmlformats.org/wordprocessingml/2006/main" xmlns:w14="http://schemas.microsoft.com/office/word/2010/wordml" xmlns:w15="http://schemas.microsoft.com/office/word/2012/wordml" xmlns:wpg="http://schemas.microsoft.com/office/word/2010/wordprocessingGroup" xmlns:wpi="http://schemas.microsoft.com/office/word/2010/wordprocessingInk" xmlns:wne="http://schemas.microsoft.com/office/word/2006/wordml" xmlns:wps="http://schemas.microsoft.com/office/word/2010/wordprocessingShape" mc:Ignorable="w14 w15 wp14">
+<w:ftr xmlns:wpc="http://schemas.microsoft.com/office/word/2010/wordprocessingCanvas" xmlns:mc="http://schemas.openxmlformats.org/markup-compatibility/2006" xmlns:o="urn:schemas-microsoft-com:office:office" xmlns:r="http://schemas.openxmlformats.org/officeDocument/2006/relationships" xmlns:m="http://schemas.openxmlformats.org/officeDocument/2006/math" xmlns:v="urn:schemas-microsoft-com:vml" xmlns:wp14="http://schemas.microsoft.com/office/word/2010/wordprocessingDrawing" xmlns:wp="http://schemas.openxmlformats.org/drawingml/2006/wordprocessingDrawing" xmlns:w10="urn:schemas-microsoft-com:office:word" xmlns:w="http://schemas.openxmlformats.org/wordprocessingml/2006/main" xmlns:w14="http://schemas.microsoft.com/office/word/2010/wordml" xmlns:wpg="http://schemas.microsoft.com/office/word/2010/wordprocessingGroup" xmlns:wpi="http://schemas.microsoft.com/office/word/2010/wordprocessingInk" xmlns:wne="http://schemas.microsoft.com/office/word/2006/wordml" xmlns:wps="http://schemas.microsoft.com/office/word/2010/wordprocessingShape" mc:Ignorable="w14 wp14">
   <w:p>
     <w:pPr>
       <w:spacing w:after="0" w:line="240" w:lineRule="auto"/>
@@ -5459,7 +5483,7 @@
 </file>
 
 <file path=word/footnotes.xml><?xml version="1.0" encoding="utf-8"?>
-<w:footnotes xmlns:wpc="http://schemas.microsoft.com/office/word/2010/wordprocessingCanvas" xmlns:mc="http://schemas.openxmlformats.org/markup-compatibility/2006" xmlns:o="urn:schemas-microsoft-com:office:office" xmlns:r="http://schemas.openxmlformats.org/officeDocument/2006/relationships" xmlns:m="http://schemas.openxmlformats.org/officeDocument/2006/math" xmlns:v="urn:schemas-microsoft-com:vml" xmlns:wp14="http://schemas.microsoft.com/office/word/2010/wordprocessingDrawing" xmlns:wp="http://schemas.openxmlformats.org/drawingml/2006/wordprocessingDrawing" xmlns:w10="urn:schemas-microsoft-com:office:word" xmlns:w="http://schemas.openxmlformats.org/wordprocessingml/2006/main" xmlns:w14="http://schemas.microsoft.com/office/word/2010/wordml" xmlns:w15="http://schemas.microsoft.com/office/word/2012/wordml" xmlns:wpg="http://schemas.microsoft.com/office/word/2010/wordprocessingGroup" xmlns:wpi="http://schemas.microsoft.com/office/word/2010/wordprocessingInk" xmlns:wne="http://schemas.microsoft.com/office/word/2006/wordml" xmlns:wps="http://schemas.microsoft.com/office/word/2010/wordprocessingShape" mc:Ignorable="w14 w15 wp14">
+<w:footnotes xmlns:wpc="http://schemas.microsoft.com/office/word/2010/wordprocessingCanvas" xmlns:mc="http://schemas.openxmlformats.org/markup-compatibility/2006" xmlns:o="urn:schemas-microsoft-com:office:office" xmlns:r="http://schemas.openxmlformats.org/officeDocument/2006/relationships" xmlns:m="http://schemas.openxmlformats.org/officeDocument/2006/math" xmlns:v="urn:schemas-microsoft-com:vml" xmlns:wp14="http://schemas.microsoft.com/office/word/2010/wordprocessingDrawing" xmlns:wp="http://schemas.openxmlformats.org/drawingml/2006/wordprocessingDrawing" xmlns:w10="urn:schemas-microsoft-com:office:word" xmlns:w="http://schemas.openxmlformats.org/wordprocessingml/2006/main" xmlns:w14="http://schemas.microsoft.com/office/word/2010/wordml" xmlns:wpg="http://schemas.microsoft.com/office/word/2010/wordprocessingGroup" xmlns:wpi="http://schemas.microsoft.com/office/word/2010/wordprocessingInk" xmlns:wne="http://schemas.microsoft.com/office/word/2006/wordml" xmlns:wps="http://schemas.microsoft.com/office/word/2010/wordprocessingShape" mc:Ignorable="w14 wp14">
   <w:footnote w:type="separator" w:id="-1">
     <w:p>
       <w:pPr>
@@ -5484,7 +5508,7 @@
 </file>
 
 <file path=word/numbering.xml><?xml version="1.0" encoding="utf-8"?>
-<w:numbering xmlns:wpc="http://schemas.microsoft.com/office/word/2010/wordprocessingCanvas" xmlns:mc="http://schemas.openxmlformats.org/markup-compatibility/2006" xmlns:o="urn:schemas-microsoft-com:office:office" xmlns:r="http://schemas.openxmlformats.org/officeDocument/2006/relationships" xmlns:m="http://schemas.openxmlformats.org/officeDocument/2006/math" xmlns:v="urn:schemas-microsoft-com:vml" xmlns:wp14="http://schemas.microsoft.com/office/word/2010/wordprocessingDrawing" xmlns:wp="http://schemas.openxmlformats.org/drawingml/2006/wordprocessingDrawing" xmlns:w10="urn:schemas-microsoft-com:office:word" xmlns:w="http://schemas.openxmlformats.org/wordprocessingml/2006/main" xmlns:w14="http://schemas.microsoft.com/office/word/2010/wordml" xmlns:w15="http://schemas.microsoft.com/office/word/2012/wordml" xmlns:wpg="http://schemas.microsoft.com/office/word/2010/wordprocessingGroup" xmlns:wpi="http://schemas.microsoft.com/office/word/2010/wordprocessingInk" xmlns:wne="http://schemas.microsoft.com/office/word/2006/wordml" xmlns:wps="http://schemas.microsoft.com/office/word/2010/wordprocessingShape" mc:Ignorable="w14 w15 wp14">
+<w:numbering xmlns:wpc="http://schemas.microsoft.com/office/word/2010/wordprocessingCanvas" xmlns:mc="http://schemas.openxmlformats.org/markup-compatibility/2006" xmlns:o="urn:schemas-microsoft-com:office:office" xmlns:r="http://schemas.openxmlformats.org/officeDocument/2006/relationships" xmlns:m="http://schemas.openxmlformats.org/officeDocument/2006/math" xmlns:v="urn:schemas-microsoft-com:vml" xmlns:wp14="http://schemas.microsoft.com/office/word/2010/wordprocessingDrawing" xmlns:wp="http://schemas.openxmlformats.org/drawingml/2006/wordprocessingDrawing" xmlns:w10="urn:schemas-microsoft-com:office:word" xmlns:w="http://schemas.openxmlformats.org/wordprocessingml/2006/main" xmlns:w14="http://schemas.microsoft.com/office/word/2010/wordml" xmlns:wpg="http://schemas.microsoft.com/office/word/2010/wordprocessingGroup" xmlns:wpi="http://schemas.microsoft.com/office/word/2010/wordprocessingInk" xmlns:wne="http://schemas.microsoft.com/office/word/2006/wordml" xmlns:wps="http://schemas.microsoft.com/office/word/2010/wordprocessingShape" mc:Ignorable="w14 wp14">
   <w:abstractNum w:abstractNumId="0">
     <w:nsid w:val="002E081B"/>
     <w:multiLevelType w:val="hybridMultilevel"/>
@@ -11339,7 +11363,7 @@
 </file>
 
 <file path=word/styles.xml><?xml version="1.0" encoding="utf-8"?>
-<w:styles xmlns:mc="http://schemas.openxmlformats.org/markup-compatibility/2006" xmlns:r="http://schemas.openxmlformats.org/officeDocument/2006/relationships" xmlns:w="http://schemas.openxmlformats.org/wordprocessingml/2006/main" xmlns:w14="http://schemas.microsoft.com/office/word/2010/wordml" xmlns:w15="http://schemas.microsoft.com/office/word/2012/wordml" mc:Ignorable="w14 w15">
+<w:styles xmlns:mc="http://schemas.openxmlformats.org/markup-compatibility/2006" xmlns:r="http://schemas.openxmlformats.org/officeDocument/2006/relationships" xmlns:w="http://schemas.openxmlformats.org/wordprocessingml/2006/main" xmlns:w14="http://schemas.microsoft.com/office/word/2010/wordml" mc:Ignorable="w14">
   <w:docDefaults>
     <w:rPrDefault>
       <w:rPr>
@@ -11355,378 +11379,144 @@
       </w:pPr>
     </w:pPrDefault>
   </w:docDefaults>
-  <w:latentStyles w:defLockedState="0" w:defUIPriority="99" w:defSemiHidden="0" w:defUnhideWhenUsed="0" w:defQFormat="0" w:count="371">
-    <w:lsdException w:name="Normal" w:uiPriority="0" w:qFormat="1"/>
-    <w:lsdException w:name="heading 1" w:uiPriority="9" w:qFormat="1"/>
-    <w:lsdException w:name="heading 2" w:semiHidden="1" w:uiPriority="9" w:unhideWhenUsed="1" w:qFormat="1"/>
-    <w:lsdException w:name="heading 3" w:semiHidden="1" w:uiPriority="9" w:unhideWhenUsed="1" w:qFormat="1"/>
-    <w:lsdException w:name="heading 4" w:semiHidden="1" w:uiPriority="9" w:unhideWhenUsed="1" w:qFormat="1"/>
-    <w:lsdException w:name="heading 5" w:semiHidden="1" w:uiPriority="9" w:unhideWhenUsed="1" w:qFormat="1"/>
-    <w:lsdException w:name="heading 6" w:semiHidden="1" w:uiPriority="9" w:unhideWhenUsed="1" w:qFormat="1"/>
-    <w:lsdException w:name="heading 7" w:semiHidden="1" w:uiPriority="9" w:unhideWhenUsed="1" w:qFormat="1"/>
-    <w:lsdException w:name="heading 8" w:semiHidden="1" w:uiPriority="9" w:unhideWhenUsed="1" w:qFormat="1"/>
-    <w:lsdException w:name="heading 9" w:semiHidden="1" w:uiPriority="9" w:unhideWhenUsed="1" w:qFormat="1"/>
-    <w:lsdException w:name="index 1" w:semiHidden="1" w:unhideWhenUsed="1"/>
-    <w:lsdException w:name="index 2" w:semiHidden="1" w:unhideWhenUsed="1"/>
-    <w:lsdException w:name="index 3" w:semiHidden="1" w:unhideWhenUsed="1"/>
-    <w:lsdException w:name="index 4" w:semiHidden="1" w:unhideWhenUsed="1"/>
-    <w:lsdException w:name="index 5" w:semiHidden="1" w:unhideWhenUsed="1"/>
-    <w:lsdException w:name="index 6" w:semiHidden="1" w:unhideWhenUsed="1"/>
-    <w:lsdException w:name="index 7" w:semiHidden="1" w:unhideWhenUsed="1"/>
-    <w:lsdException w:name="index 8" w:semiHidden="1" w:unhideWhenUsed="1"/>
-    <w:lsdException w:name="index 9" w:semiHidden="1" w:unhideWhenUsed="1"/>
-    <w:lsdException w:name="toc 1" w:semiHidden="1" w:uiPriority="39" w:unhideWhenUsed="1"/>
-    <w:lsdException w:name="toc 2" w:semiHidden="1" w:uiPriority="39" w:unhideWhenUsed="1"/>
-    <w:lsdException w:name="toc 3" w:semiHidden="1" w:uiPriority="39" w:unhideWhenUsed="1"/>
-    <w:lsdException w:name="toc 4" w:semiHidden="1" w:uiPriority="39" w:unhideWhenUsed="1"/>
-    <w:lsdException w:name="toc 5" w:semiHidden="1" w:uiPriority="39" w:unhideWhenUsed="1"/>
-    <w:lsdException w:name="toc 6" w:semiHidden="1" w:uiPriority="39" w:unhideWhenUsed="1"/>
-    <w:lsdException w:name="toc 7" w:semiHidden="1" w:uiPriority="39" w:unhideWhenUsed="1"/>
-    <w:lsdException w:name="toc 8" w:semiHidden="1" w:uiPriority="39" w:unhideWhenUsed="1"/>
-    <w:lsdException w:name="toc 9" w:semiHidden="1" w:uiPriority="39" w:unhideWhenUsed="1"/>
-    <w:lsdException w:name="Normal Indent" w:semiHidden="1" w:unhideWhenUsed="1"/>
-    <w:lsdException w:name="footnote text" w:semiHidden="1" w:unhideWhenUsed="1"/>
-    <w:lsdException w:name="annotation text" w:semiHidden="1" w:unhideWhenUsed="1"/>
-    <w:lsdException w:name="header" w:semiHidden="1" w:unhideWhenUsed="1"/>
-    <w:lsdException w:name="footer" w:semiHidden="1" w:unhideWhenUsed="1"/>
-    <w:lsdException w:name="index heading" w:semiHidden="1" w:unhideWhenUsed="1"/>
-    <w:lsdException w:name="caption" w:semiHidden="1" w:uiPriority="35" w:unhideWhenUsed="1" w:qFormat="1"/>
-    <w:lsdException w:name="table of figures" w:semiHidden="1" w:unhideWhenUsed="1"/>
-    <w:lsdException w:name="envelope address" w:semiHidden="1" w:unhideWhenUsed="1"/>
-    <w:lsdException w:name="envelope return" w:semiHidden="1" w:unhideWhenUsed="1"/>
-    <w:lsdException w:name="footnote reference" w:semiHidden="1" w:unhideWhenUsed="1"/>
-    <w:lsdException w:name="annotation reference" w:semiHidden="1" w:unhideWhenUsed="1"/>
-    <w:lsdException w:name="line number" w:semiHidden="1" w:unhideWhenUsed="1"/>
-    <w:lsdException w:name="page number" w:semiHidden="1" w:unhideWhenUsed="1"/>
-    <w:lsdException w:name="endnote reference" w:semiHidden="1" w:unhideWhenUsed="1"/>
-    <w:lsdException w:name="endnote text" w:semiHidden="1" w:unhideWhenUsed="1"/>
-    <w:lsdException w:name="table of authorities" w:semiHidden="1" w:unhideWhenUsed="1"/>
-    <w:lsdException w:name="macro" w:semiHidden="1" w:unhideWhenUsed="1"/>
-    <w:lsdException w:name="toa heading" w:semiHidden="1" w:unhideWhenUsed="1"/>
-    <w:lsdException w:name="List" w:semiHidden="1" w:unhideWhenUsed="1"/>
-    <w:lsdException w:name="List Bullet" w:semiHidden="1" w:unhideWhenUsed="1"/>
-    <w:lsdException w:name="List Number" w:semiHidden="1" w:unhideWhenUsed="1"/>
-    <w:lsdException w:name="List 2" w:semiHidden="1" w:unhideWhenUsed="1"/>
-    <w:lsdException w:name="List 3" w:semiHidden="1" w:unhideWhenUsed="1"/>
-    <w:lsdException w:name="List 4" w:semiHidden="1" w:unhideWhenUsed="1"/>
-    <w:lsdException w:name="List 5" w:semiHidden="1" w:unhideWhenUsed="1"/>
-    <w:lsdException w:name="List Bullet 2" w:semiHidden="1" w:unhideWhenUsed="1"/>
-    <w:lsdException w:name="List Bullet 3" w:semiHidden="1" w:unhideWhenUsed="1"/>
-    <w:lsdException w:name="List Bullet 4" w:semiHidden="1" w:unhideWhenUsed="1"/>
-    <w:lsdException w:name="List Bullet 5" w:semiHidden="1" w:unhideWhenUsed="1"/>
-    <w:lsdException w:name="List Number 2" w:semiHidden="1" w:unhideWhenUsed="1"/>
-    <w:lsdException w:name="List Number 3" w:semiHidden="1" w:unhideWhenUsed="1"/>
-    <w:lsdException w:name="List Number 4" w:semiHidden="1" w:unhideWhenUsed="1"/>
-    <w:lsdException w:name="List Number 5" w:semiHidden="1" w:unhideWhenUsed="1"/>
-    <w:lsdException w:name="Title" w:uiPriority="10" w:qFormat="1"/>
-    <w:lsdException w:name="Closing" w:semiHidden="1" w:unhideWhenUsed="1"/>
-    <w:lsdException w:name="Signature" w:semiHidden="1" w:unhideWhenUsed="1"/>
-    <w:lsdException w:name="Default Paragraph Font" w:semiHidden="1" w:uiPriority="1" w:unhideWhenUsed="1"/>
-    <w:lsdException w:name="Body Text" w:semiHidden="1" w:unhideWhenUsed="1"/>
-    <w:lsdException w:name="Body Text Indent" w:semiHidden="1" w:unhideWhenUsed="1"/>
-    <w:lsdException w:name="List Continue" w:semiHidden="1" w:unhideWhenUsed="1"/>
-    <w:lsdException w:name="List Continue 2" w:semiHidden="1" w:unhideWhenUsed="1"/>
-    <w:lsdException w:name="List Continue 3" w:semiHidden="1" w:unhideWhenUsed="1"/>
-    <w:lsdException w:name="List Continue 4" w:semiHidden="1" w:unhideWhenUsed="1"/>
-    <w:lsdException w:name="List Continue 5" w:semiHidden="1" w:unhideWhenUsed="1"/>
-    <w:lsdException w:name="Message Header" w:semiHidden="1" w:unhideWhenUsed="1"/>
-    <w:lsdException w:name="Subtitle" w:uiPriority="11" w:qFormat="1"/>
-    <w:lsdException w:name="Salutation" w:semiHidden="1" w:unhideWhenUsed="1"/>
-    <w:lsdException w:name="Date" w:semiHidden="1" w:unhideWhenUsed="1"/>
-    <w:lsdException w:name="Body Text First Indent" w:semiHidden="1" w:unhideWhenUsed="1"/>
-    <w:lsdException w:name="Body Text First Indent 2" w:semiHidden="1" w:unhideWhenUsed="1"/>
-    <w:lsdException w:name="Note Heading" w:semiHidden="1" w:unhideWhenUsed="1"/>
-    <w:lsdException w:name="Body Text 2" w:semiHidden="1" w:unhideWhenUsed="1"/>
-    <w:lsdException w:name="Body Text 3" w:semiHidden="1" w:unhideWhenUsed="1"/>
-    <w:lsdException w:name="Body Text Indent 2" w:semiHidden="1" w:unhideWhenUsed="1"/>
-    <w:lsdException w:name="Body Text Indent 3" w:semiHidden="1" w:unhideWhenUsed="1"/>
-    <w:lsdException w:name="Block Text" w:semiHidden="1" w:unhideWhenUsed="1"/>
-    <w:lsdException w:name="Hyperlink" w:semiHidden="1" w:unhideWhenUsed="1"/>
-    <w:lsdException w:name="FollowedHyperlink" w:semiHidden="1" w:unhideWhenUsed="1"/>
-    <w:lsdException w:name="Strong" w:uiPriority="22" w:qFormat="1"/>
-    <w:lsdException w:name="Emphasis" w:uiPriority="20" w:qFormat="1"/>
-    <w:lsdException w:name="Document Map" w:semiHidden="1" w:unhideWhenUsed="1"/>
-    <w:lsdException w:name="Plain Text" w:semiHidden="1" w:unhideWhenUsed="1"/>
-    <w:lsdException w:name="E-mail Signature" w:semiHidden="1" w:unhideWhenUsed="1"/>
-    <w:lsdException w:name="HTML Top of Form" w:semiHidden="1" w:unhideWhenUsed="1"/>
-    <w:lsdException w:name="HTML Bottom of Form" w:semiHidden="1" w:unhideWhenUsed="1"/>
-    <w:lsdException w:name="Normal (Web)" w:semiHidden="1" w:unhideWhenUsed="1"/>
-    <w:lsdException w:name="HTML Acronym" w:semiHidden="1" w:unhideWhenUsed="1"/>
-    <w:lsdException w:name="HTML Address" w:semiHidden="1" w:unhideWhenUsed="1"/>
-    <w:lsdException w:name="HTML Cite" w:semiHidden="1" w:unhideWhenUsed="1"/>
-    <w:lsdException w:name="HTML Code" w:semiHidden="1" w:unhideWhenUsed="1"/>
-    <w:lsdException w:name="HTML Definition" w:semiHidden="1" w:unhideWhenUsed="1"/>
-    <w:lsdException w:name="HTML Keyboard" w:semiHidden="1" w:unhideWhenUsed="1"/>
-    <w:lsdException w:name="HTML Preformatted" w:semiHidden="1" w:unhideWhenUsed="1"/>
-    <w:lsdException w:name="HTML Sample" w:semiHidden="1" w:unhideWhenUsed="1"/>
-    <w:lsdException w:name="HTML Typewriter" w:semiHidden="1" w:unhideWhenUsed="1"/>
-    <w:lsdException w:name="HTML Variable" w:semiHidden="1" w:unhideWhenUsed="1"/>
-    <w:lsdException w:name="Normal Table" w:semiHidden="1" w:unhideWhenUsed="1"/>
-    <w:lsdException w:name="annotation subject" w:semiHidden="1" w:unhideWhenUsed="1"/>
-    <w:lsdException w:name="No List" w:semiHidden="1" w:unhideWhenUsed="1"/>
-    <w:lsdException w:name="Outline List 1" w:semiHidden="1" w:unhideWhenUsed="1"/>
-    <w:lsdException w:name="Outline List 2" w:semiHidden="1" w:unhideWhenUsed="1"/>
-    <w:lsdException w:name="Outline List 3" w:semiHidden="1" w:unhideWhenUsed="1"/>
-    <w:lsdException w:name="Table Simple 1" w:semiHidden="1" w:unhideWhenUsed="1"/>
-    <w:lsdException w:name="Table Simple 2" w:semiHidden="1" w:unhideWhenUsed="1"/>
-    <w:lsdException w:name="Table Simple 3" w:semiHidden="1" w:unhideWhenUsed="1"/>
-    <w:lsdException w:name="Table Classic 1" w:semiHidden="1" w:unhideWhenUsed="1"/>
-    <w:lsdException w:name="Table Classic 2" w:semiHidden="1" w:unhideWhenUsed="1"/>
-    <w:lsdException w:name="Table Classic 3" w:semiHidden="1" w:unhideWhenUsed="1"/>
-    <w:lsdException w:name="Table Classic 4" w:semiHidden="1" w:unhideWhenUsed="1"/>
-    <w:lsdException w:name="Table Colorful 1" w:semiHidden="1" w:unhideWhenUsed="1"/>
-    <w:lsdException w:name="Table Colorful 2" w:semiHidden="1" w:unhideWhenUsed="1"/>
-    <w:lsdException w:name="Table Colorful 3" w:semiHidden="1" w:unhideWhenUsed="1"/>
-    <w:lsdException w:name="Table Columns 1" w:semiHidden="1" w:unhideWhenUsed="1"/>
-    <w:lsdException w:name="Table Columns 2" w:semiHidden="1" w:unhideWhenUsed="1"/>
-    <w:lsdException w:name="Table Columns 3" w:semiHidden="1" w:unhideWhenUsed="1"/>
-    <w:lsdException w:name="Table Columns 4" w:semiHidden="1" w:unhideWhenUsed="1"/>
-    <w:lsdException w:name="Table Columns 5" w:semiHidden="1" w:unhideWhenUsed="1"/>
-    <w:lsdException w:name="Table Grid 1" w:semiHidden="1" w:unhideWhenUsed="1"/>
-    <w:lsdException w:name="Table Grid 2" w:semiHidden="1" w:unhideWhenUsed="1"/>
-    <w:lsdException w:name="Table Grid 3" w:semiHidden="1" w:unhideWhenUsed="1"/>
-    <w:lsdException w:name="Table Grid 4" w:semiHidden="1" w:unhideWhenUsed="1"/>
-    <w:lsdException w:name="Table Grid 5" w:semiHidden="1" w:unhideWhenUsed="1"/>
-    <w:lsdException w:name="Table Grid 6" w:semiHidden="1" w:unhideWhenUsed="1"/>
-    <w:lsdException w:name="Table Grid 7" w:semiHidden="1" w:unhideWhenUsed="1"/>
-    <w:lsdException w:name="Table Grid 8" w:semiHidden="1" w:unhideWhenUsed="1"/>
-    <w:lsdException w:name="Table List 1" w:semiHidden="1" w:unhideWhenUsed="1"/>
-    <w:lsdException w:name="Table List 2" w:semiHidden="1" w:unhideWhenUsed="1"/>
-    <w:lsdException w:name="Table List 3" w:semiHidden="1" w:unhideWhenUsed="1"/>
-    <w:lsdException w:name="Table List 4" w:semiHidden="1" w:unhideWhenUsed="1"/>
-    <w:lsdException w:name="Table List 5" w:semiHidden="1" w:unhideWhenUsed="1"/>
-    <w:lsdException w:name="Table List 6" w:semiHidden="1" w:unhideWhenUsed="1"/>
-    <w:lsdException w:name="Table List 7" w:semiHidden="1" w:unhideWhenUsed="1"/>
-    <w:lsdException w:name="Table List 8" w:semiHidden="1" w:unhideWhenUsed="1"/>
-    <w:lsdException w:name="Table 3D effects 1" w:semiHidden="1" w:unhideWhenUsed="1"/>
-    <w:lsdException w:name="Table 3D effects 2" w:semiHidden="1" w:unhideWhenUsed="1"/>
-    <w:lsdException w:name="Table 3D effects 3" w:semiHidden="1" w:unhideWhenUsed="1"/>
-    <w:lsdException w:name="Table Contemporary" w:semiHidden="1" w:unhideWhenUsed="1"/>
-    <w:lsdException w:name="Table Elegant" w:semiHidden="1" w:unhideWhenUsed="1"/>
-    <w:lsdException w:name="Table Professional" w:semiHidden="1" w:unhideWhenUsed="1"/>
-    <w:lsdException w:name="Table Subtle 1" w:semiHidden="1" w:unhideWhenUsed="1"/>
-    <w:lsdException w:name="Table Subtle 2" w:semiHidden="1" w:unhideWhenUsed="1"/>
-    <w:lsdException w:name="Table Web 1" w:semiHidden="1" w:unhideWhenUsed="1"/>
-    <w:lsdException w:name="Table Web 2" w:semiHidden="1" w:unhideWhenUsed="1"/>
-    <w:lsdException w:name="Table Web 3" w:semiHidden="1" w:unhideWhenUsed="1"/>
-    <w:lsdException w:name="Balloon Text" w:semiHidden="1" w:unhideWhenUsed="1"/>
-    <w:lsdException w:name="Table Grid" w:uiPriority="39"/>
-    <w:lsdException w:name="Table Theme" w:semiHidden="1" w:unhideWhenUsed="1"/>
-    <w:lsdException w:name="Placeholder Text" w:semiHidden="1"/>
-    <w:lsdException w:name="No Spacing" w:uiPriority="1" w:qFormat="1"/>
-    <w:lsdException w:name="Light Shading" w:uiPriority="60"/>
-    <w:lsdException w:name="Light List" w:uiPriority="61"/>
-    <w:lsdException w:name="Light Grid" w:uiPriority="62"/>
-    <w:lsdException w:name="Medium Shading 1" w:uiPriority="63"/>
-    <w:lsdException w:name="Medium Shading 2" w:uiPriority="64"/>
-    <w:lsdException w:name="Medium List 1" w:uiPriority="65"/>
-    <w:lsdException w:name="Medium List 2" w:uiPriority="66"/>
-    <w:lsdException w:name="Medium Grid 1" w:uiPriority="67"/>
-    <w:lsdException w:name="Medium Grid 2" w:uiPriority="68"/>
-    <w:lsdException w:name="Medium Grid 3" w:uiPriority="69"/>
-    <w:lsdException w:name="Dark List" w:uiPriority="70"/>
-    <w:lsdException w:name="Colorful Shading" w:uiPriority="71"/>
-    <w:lsdException w:name="Colorful List" w:uiPriority="72"/>
-    <w:lsdException w:name="Colorful Grid" w:uiPriority="73"/>
-    <w:lsdException w:name="Light Shading Accent 1" w:uiPriority="60"/>
-    <w:lsdException w:name="Light List Accent 1" w:uiPriority="61"/>
-    <w:lsdException w:name="Light Grid Accent 1" w:uiPriority="62"/>
-    <w:lsdException w:name="Medium Shading 1 Accent 1" w:uiPriority="63"/>
-    <w:lsdException w:name="Medium Shading 2 Accent 1" w:uiPriority="64"/>
-    <w:lsdException w:name="Medium List 1 Accent 1" w:uiPriority="65"/>
-    <w:lsdException w:name="Revision" w:semiHidden="1"/>
-    <w:lsdException w:name="List Paragraph" w:uiPriority="34" w:qFormat="1"/>
-    <w:lsdException w:name="Quote" w:uiPriority="29" w:qFormat="1"/>
-    <w:lsdException w:name="Intense Quote" w:uiPriority="30" w:qFormat="1"/>
-    <w:lsdException w:name="Medium List 2 Accent 1" w:uiPriority="66"/>
-    <w:lsdException w:name="Medium Grid 1 Accent 1" w:uiPriority="67"/>
-    <w:lsdException w:name="Medium Grid 2 Accent 1" w:uiPriority="68"/>
-    <w:lsdException w:name="Medium Grid 3 Accent 1" w:uiPriority="69"/>
-    <w:lsdException w:name="Dark List Accent 1" w:uiPriority="70"/>
-    <w:lsdException w:name="Colorful Shading Accent 1" w:uiPriority="71"/>
-    <w:lsdException w:name="Colorful List Accent 1" w:uiPriority="72"/>
-    <w:lsdException w:name="Colorful Grid Accent 1" w:uiPriority="73"/>
-    <w:lsdException w:name="Light Shading Accent 2" w:uiPriority="60"/>
-    <w:lsdException w:name="Light List Accent 2" w:uiPriority="61"/>
-    <w:lsdException w:name="Light Grid Accent 2" w:uiPriority="62"/>
-    <w:lsdException w:name="Medium Shading 1 Accent 2" w:uiPriority="63"/>
-    <w:lsdException w:name="Medium Shading 2 Accent 2" w:uiPriority="64"/>
-    <w:lsdException w:name="Medium List 1 Accent 2" w:uiPriority="65"/>
-    <w:lsdException w:name="Medium List 2 Accent 2" w:uiPriority="66"/>
-    <w:lsdException w:name="Medium Grid 1 Accent 2" w:uiPriority="67"/>
-    <w:lsdException w:name="Medium Grid 2 Accent 2" w:uiPriority="68"/>
-    <w:lsdException w:name="Medium Grid 3 Accent 2" w:uiPriority="69"/>
-    <w:lsdException w:name="Dark List Accent 2" w:uiPriority="70"/>
-    <w:lsdException w:name="Colorful Shading Accent 2" w:uiPriority="71"/>
-    <w:lsdException w:name="Colorful List Accent 2" w:uiPriority="72"/>
-    <w:lsdException w:name="Colorful Grid Accent 2" w:uiPriority="73"/>
-    <w:lsdException w:name="Light Shading Accent 3" w:uiPriority="60"/>
-    <w:lsdException w:name="Light List Accent 3" w:uiPriority="61"/>
-    <w:lsdException w:name="Light Grid Accent 3" w:uiPriority="62"/>
-    <w:lsdException w:name="Medium Shading 1 Accent 3" w:uiPriority="63"/>
-    <w:lsdException w:name="Medium Shading 2 Accent 3" w:uiPriority="64"/>
-    <w:lsdException w:name="Medium List 1 Accent 3" w:uiPriority="65"/>
-    <w:lsdException w:name="Medium List 2 Accent 3" w:uiPriority="66"/>
-    <w:lsdException w:name="Medium Grid 1 Accent 3" w:uiPriority="67"/>
-    <w:lsdException w:name="Medium Grid 2 Accent 3" w:uiPriority="68"/>
-    <w:lsdException w:name="Medium Grid 3 Accent 3" w:uiPriority="69"/>
-    <w:lsdException w:name="Dark List Accent 3" w:uiPriority="70"/>
-    <w:lsdException w:name="Colorful Shading Accent 3" w:uiPriority="71"/>
-    <w:lsdException w:name="Colorful List Accent 3" w:uiPriority="72"/>
-    <w:lsdException w:name="Colorful Grid Accent 3" w:uiPriority="73"/>
-    <w:lsdException w:name="Light Shading Accent 4" w:uiPriority="60"/>
-    <w:lsdException w:name="Light List Accent 4" w:uiPriority="61"/>
-    <w:lsdException w:name="Light Grid Accent 4" w:uiPriority="62"/>
-    <w:lsdException w:name="Medium Shading 1 Accent 4" w:uiPriority="63"/>
-    <w:lsdException w:name="Medium Shading 2 Accent 4" w:uiPriority="64"/>
-    <w:lsdException w:name="Medium List 1 Accent 4" w:uiPriority="65"/>
-    <w:lsdException w:name="Medium List 2 Accent 4" w:uiPriority="66"/>
-    <w:lsdException w:name="Medium Grid 1 Accent 4" w:uiPriority="67"/>
-    <w:lsdException w:name="Medium Grid 2 Accent 4" w:uiPriority="68"/>
-    <w:lsdException w:name="Medium Grid 3 Accent 4" w:uiPriority="69"/>
-    <w:lsdException w:name="Dark List Accent 4" w:uiPriority="70"/>
-    <w:lsdException w:name="Colorful Shading Accent 4" w:uiPriority="71"/>
-    <w:lsdException w:name="Colorful List Accent 4" w:uiPriority="72"/>
-    <w:lsdException w:name="Colorful Grid Accent 4" w:uiPriority="73"/>
-    <w:lsdException w:name="Light Shading Accent 5" w:uiPriority="60"/>
-    <w:lsdException w:name="Light List Accent 5" w:uiPriority="61"/>
-    <w:lsdException w:name="Light Grid Accent 5" w:uiPriority="62"/>
-    <w:lsdException w:name="Medium Shading 1 Accent 5" w:uiPriority="63"/>
-    <w:lsdException w:name="Medium Shading 2 Accent 5" w:uiPriority="64"/>
-    <w:lsdException w:name="Medium List 1 Accent 5" w:uiPriority="65"/>
-    <w:lsdException w:name="Medium List 2 Accent 5" w:uiPriority="66"/>
-    <w:lsdException w:name="Medium Grid 1 Accent 5" w:uiPriority="67"/>
-    <w:lsdException w:name="Medium Grid 2 Accent 5" w:uiPriority="68"/>
-    <w:lsdException w:name="Medium Grid 3 Accent 5" w:uiPriority="69"/>
-    <w:lsdException w:name="Dark List Accent 5" w:uiPriority="70"/>
-    <w:lsdException w:name="Colorful Shading Accent 5" w:uiPriority="71"/>
-    <w:lsdException w:name="Colorful List Accent 5" w:uiPriority="72"/>
-    <w:lsdException w:name="Colorful Grid Accent 5" w:uiPriority="73"/>
-    <w:lsdException w:name="Light Shading Accent 6" w:uiPriority="60"/>
-    <w:lsdException w:name="Light List Accent 6" w:uiPriority="61"/>
-    <w:lsdException w:name="Light Grid Accent 6" w:uiPriority="62"/>
-    <w:lsdException w:name="Medium Shading 1 Accent 6" w:uiPriority="63"/>
-    <w:lsdException w:name="Medium Shading 2 Accent 6" w:uiPriority="64"/>
-    <w:lsdException w:name="Medium List 1 Accent 6" w:uiPriority="65"/>
-    <w:lsdException w:name="Medium List 2 Accent 6" w:uiPriority="66"/>
-    <w:lsdException w:name="Medium Grid 1 Accent 6" w:uiPriority="67"/>
-    <w:lsdException w:name="Medium Grid 2 Accent 6" w:uiPriority="68"/>
-    <w:lsdException w:name="Medium Grid 3 Accent 6" w:uiPriority="69"/>
-    <w:lsdException w:name="Dark List Accent 6" w:uiPriority="70"/>
-    <w:lsdException w:name="Colorful Shading Accent 6" w:uiPriority="71"/>
-    <w:lsdException w:name="Colorful List Accent 6" w:uiPriority="72"/>
-    <w:lsdException w:name="Colorful Grid Accent 6" w:uiPriority="73"/>
-    <w:lsdException w:name="Subtle Emphasis" w:uiPriority="19" w:qFormat="1"/>
-    <w:lsdException w:name="Intense Emphasis" w:uiPriority="21" w:qFormat="1"/>
-    <w:lsdException w:name="Subtle Reference" w:uiPriority="31" w:qFormat="1"/>
-    <w:lsdException w:name="Intense Reference" w:uiPriority="32" w:qFormat="1"/>
-    <w:lsdException w:name="Book Title" w:uiPriority="33" w:qFormat="1"/>
-    <w:lsdException w:name="Bibliography" w:semiHidden="1" w:uiPriority="37" w:unhideWhenUsed="1"/>
-    <w:lsdException w:name="TOC Heading" w:semiHidden="1" w:uiPriority="39" w:unhideWhenUsed="1" w:qFormat="1"/>
-    <w:lsdException w:name="Plain Table 1" w:uiPriority="41"/>
-    <w:lsdException w:name="Plain Table 2" w:uiPriority="42"/>
-    <w:lsdException w:name="Plain Table 3" w:uiPriority="43"/>
-    <w:lsdException w:name="Plain Table 4" w:uiPriority="44"/>
-    <w:lsdException w:name="Plain Table 5" w:uiPriority="45"/>
-    <w:lsdException w:name="Grid Table Light" w:uiPriority="40"/>
-    <w:lsdException w:name="Grid Table 1 Light" w:uiPriority="46"/>
-    <w:lsdException w:name="Grid Table 2" w:uiPriority="47"/>
-    <w:lsdException w:name="Grid Table 3" w:uiPriority="48"/>
-    <w:lsdException w:name="Grid Table 4" w:uiPriority="49"/>
-    <w:lsdException w:name="Grid Table 5 Dark" w:uiPriority="50"/>
-    <w:lsdException w:name="Grid Table 6 Colorful" w:uiPriority="51"/>
-    <w:lsdException w:name="Grid Table 7 Colorful" w:uiPriority="52"/>
-    <w:lsdException w:name="Grid Table 1 Light Accent 1" w:uiPriority="46"/>
-    <w:lsdException w:name="Grid Table 2 Accent 1" w:uiPriority="47"/>
-    <w:lsdException w:name="Grid Table 3 Accent 1" w:uiPriority="48"/>
-    <w:lsdException w:name="Grid Table 4 Accent 1" w:uiPriority="49"/>
-    <w:lsdException w:name="Grid Table 5 Dark Accent 1" w:uiPriority="50"/>
-    <w:lsdException w:name="Grid Table 6 Colorful Accent 1" w:uiPriority="51"/>
-    <w:lsdException w:name="Grid Table 7 Colorful Accent 1" w:uiPriority="52"/>
-    <w:lsdException w:name="Grid Table 1 Light Accent 2" w:uiPriority="46"/>
-    <w:lsdException w:name="Grid Table 2 Accent 2" w:uiPriority="47"/>
-    <w:lsdException w:name="Grid Table 3 Accent 2" w:uiPriority="48"/>
-    <w:lsdException w:name="Grid Table 4 Accent 2" w:uiPriority="49"/>
-    <w:lsdException w:name="Grid Table 5 Dark Accent 2" w:uiPriority="50"/>
-    <w:lsdException w:name="Grid Table 6 Colorful Accent 2" w:uiPriority="51"/>
-    <w:lsdException w:name="Grid Table 7 Colorful Accent 2" w:uiPriority="52"/>
-    <w:lsdException w:name="Grid Table 1 Light Accent 3" w:uiPriority="46"/>
-    <w:lsdException w:name="Grid Table 2 Accent 3" w:uiPriority="47"/>
-    <w:lsdException w:name="Grid Table 3 Accent 3" w:uiPriority="48"/>
-    <w:lsdException w:name="Grid Table 4 Accent 3" w:uiPriority="49"/>
-    <w:lsdException w:name="Grid Table 5 Dark Accent 3" w:uiPriority="50"/>
-    <w:lsdException w:name="Grid Table 6 Colorful Accent 3" w:uiPriority="51"/>
-    <w:lsdException w:name="Grid Table 7 Colorful Accent 3" w:uiPriority="52"/>
-    <w:lsdException w:name="Grid Table 1 Light Accent 4" w:uiPriority="46"/>
-    <w:lsdException w:name="Grid Table 2 Accent 4" w:uiPriority="47"/>
-    <w:lsdException w:name="Grid Table 3 Accent 4" w:uiPriority="48"/>
-    <w:lsdException w:name="Grid Table 4 Accent 4" w:uiPriority="49"/>
-    <w:lsdException w:name="Grid Table 5 Dark Accent 4" w:uiPriority="50"/>
-    <w:lsdException w:name="Grid Table 6 Colorful Accent 4" w:uiPriority="51"/>
-    <w:lsdException w:name="Grid Table 7 Colorful Accent 4" w:uiPriority="52"/>
-    <w:lsdException w:name="Grid Table 1 Light Accent 5" w:uiPriority="46"/>
-    <w:lsdException w:name="Grid Table 2 Accent 5" w:uiPriority="47"/>
-    <w:lsdException w:name="Grid Table 3 Accent 5" w:uiPriority="48"/>
-    <w:lsdException w:name="Grid Table 4 Accent 5" w:uiPriority="49"/>
-    <w:lsdException w:name="Grid Table 5 Dark Accent 5" w:uiPriority="50"/>
-    <w:lsdException w:name="Grid Table 6 Colorful Accent 5" w:uiPriority="51"/>
-    <w:lsdException w:name="Grid Table 7 Colorful Accent 5" w:uiPriority="52"/>
-    <w:lsdException w:name="Grid Table 1 Light Accent 6" w:uiPriority="46"/>
-    <w:lsdException w:name="Grid Table 2 Accent 6" w:uiPriority="47"/>
-    <w:lsdException w:name="Grid Table 3 Accent 6" w:uiPriority="48"/>
-    <w:lsdException w:name="Grid Table 4 Accent 6" w:uiPriority="49"/>
-    <w:lsdException w:name="Grid Table 5 Dark Accent 6" w:uiPriority="50"/>
-    <w:lsdException w:name="Grid Table 6 Colorful Accent 6" w:uiPriority="51"/>
-    <w:lsdException w:name="Grid Table 7 Colorful Accent 6" w:uiPriority="52"/>
-    <w:lsdException w:name="List Table 1 Light" w:uiPriority="46"/>
-    <w:lsdException w:name="List Table 2" w:uiPriority="47"/>
-    <w:lsdException w:name="List Table 3" w:uiPriority="48"/>
-    <w:lsdException w:name="List Table 4" w:uiPriority="49"/>
-    <w:lsdException w:name="List Table 5 Dark" w:uiPriority="50"/>
-    <w:lsdException w:name="List Table 6 Colorful" w:uiPriority="51"/>
-    <w:lsdException w:name="List Table 7 Colorful" w:uiPriority="52"/>
-    <w:lsdException w:name="List Table 1 Light Accent 1" w:uiPriority="46"/>
-    <w:lsdException w:name="List Table 2 Accent 1" w:uiPriority="47"/>
-    <w:lsdException w:name="List Table 3 Accent 1" w:uiPriority="48"/>
-    <w:lsdException w:name="List Table 4 Accent 1" w:uiPriority="49"/>
-    <w:lsdException w:name="List Table 5 Dark Accent 1" w:uiPriority="50"/>
-    <w:lsdException w:name="List Table 6 Colorful Accent 1" w:uiPriority="51"/>
-    <w:lsdException w:name="List Table 7 Colorful Accent 1" w:uiPriority="52"/>
-    <w:lsdException w:name="List Table 1 Light Accent 2" w:uiPriority="46"/>
-    <w:lsdException w:name="List Table 2 Accent 2" w:uiPriority="47"/>
-    <w:lsdException w:name="List Table 3 Accent 2" w:uiPriority="48"/>
-    <w:lsdException w:name="List Table 4 Accent 2" w:uiPriority="49"/>
-    <w:lsdException w:name="List Table 5 Dark Accent 2" w:uiPriority="50"/>
-    <w:lsdException w:name="List Table 6 Colorful Accent 2" w:uiPriority="51"/>
-    <w:lsdException w:name="List Table 7 Colorful Accent 2" w:uiPriority="52"/>
-    <w:lsdException w:name="List Table 1 Light Accent 3" w:uiPriority="46"/>
-    <w:lsdException w:name="List Table 2 Accent 3" w:uiPriority="47"/>
-    <w:lsdException w:name="List Table 3 Accent 3" w:uiPriority="48"/>
-    <w:lsdException w:name="List Table 4 Accent 3" w:uiPriority="49"/>
-    <w:lsdException w:name="List Table 5 Dark Accent 3" w:uiPriority="50"/>
-    <w:lsdException w:name="List Table 6 Colorful Accent 3" w:uiPriority="51"/>
-    <w:lsdException w:name="List Table 7 Colorful Accent 3" w:uiPriority="52"/>
-    <w:lsdException w:name="List Table 1 Light Accent 4" w:uiPriority="46"/>
-    <w:lsdException w:name="List Table 2 Accent 4" w:uiPriority="47"/>
-    <w:lsdException w:name="List Table 3 Accent 4" w:uiPriority="48"/>
-    <w:lsdException w:name="List Table 4 Accent 4" w:uiPriority="49"/>
-    <w:lsdException w:name="List Table 5 Dark Accent 4" w:uiPriority="50"/>
-    <w:lsdException w:name="List Table 6 Colorful Accent 4" w:uiPriority="51"/>
-    <w:lsdException w:name="List Table 7 Colorful Accent 4" w:uiPriority="52"/>
-    <w:lsdException w:name="List Table 1 Light Accent 5" w:uiPriority="46"/>
-    <w:lsdException w:name="List Table 2 Accent 5" w:uiPriority="47"/>
-    <w:lsdException w:name="List Table 3 Accent 5" w:uiPriority="48"/>
-    <w:lsdException w:name="List Table 4 Accent 5" w:uiPriority="49"/>
-    <w:lsdException w:name="List Table 5 Dark Accent 5" w:uiPriority="50"/>
-    <w:lsdException w:name="List Table 6 Colorful Accent 5" w:uiPriority="51"/>
-    <w:lsdException w:name="List Table 7 Colorful Accent 5" w:uiPriority="52"/>
-    <w:lsdException w:name="List Table 1 Light Accent 6" w:uiPriority="46"/>
-    <w:lsdException w:name="List Table 2 Accent 6" w:uiPriority="47"/>
-    <w:lsdException w:name="List Table 3 Accent 6" w:uiPriority="48"/>
-    <w:lsdException w:name="List Table 4 Accent 6" w:uiPriority="49"/>
-    <w:lsdException w:name="List Table 5 Dark Accent 6" w:uiPriority="50"/>
-    <w:lsdException w:name="List Table 6 Colorful Accent 6" w:uiPriority="51"/>
-    <w:lsdException w:name="List Table 7 Colorful Accent 6" w:uiPriority="52"/>
+  <w:latentStyles w:defLockedState="0" w:defUIPriority="99" w:defSemiHidden="1" w:defUnhideWhenUsed="1" w:defQFormat="0" w:count="267">
+    <w:lsdException w:name="Normal" w:semiHidden="0" w:uiPriority="0" w:unhideWhenUsed="0" w:qFormat="1"/>
+    <w:lsdException w:name="heading 1" w:semiHidden="0" w:uiPriority="9" w:unhideWhenUsed="0" w:qFormat="1"/>
+    <w:lsdException w:name="heading 2" w:uiPriority="9" w:qFormat="1"/>
+    <w:lsdException w:name="heading 3" w:uiPriority="9" w:qFormat="1"/>
+    <w:lsdException w:name="heading 4" w:uiPriority="9" w:qFormat="1"/>
+    <w:lsdException w:name="heading 5" w:uiPriority="9" w:qFormat="1"/>
+    <w:lsdException w:name="heading 6" w:uiPriority="9" w:qFormat="1"/>
+    <w:lsdException w:name="heading 7" w:uiPriority="9" w:qFormat="1"/>
+    <w:lsdException w:name="heading 8" w:uiPriority="9" w:qFormat="1"/>
+    <w:lsdException w:name="heading 9" w:uiPriority="9" w:qFormat="1"/>
+    <w:lsdException w:name="toc 1" w:uiPriority="39"/>
+    <w:lsdException w:name="toc 2" w:uiPriority="39"/>
+    <w:lsdException w:name="toc 3" w:uiPriority="39"/>
+    <w:lsdException w:name="toc 4" w:uiPriority="39"/>
+    <w:lsdException w:name="toc 5" w:uiPriority="39"/>
+    <w:lsdException w:name="toc 6" w:uiPriority="39"/>
+    <w:lsdException w:name="toc 7" w:uiPriority="39"/>
+    <w:lsdException w:name="toc 8" w:uiPriority="39"/>
+    <w:lsdException w:name="toc 9" w:uiPriority="39"/>
+    <w:lsdException w:name="caption" w:uiPriority="35" w:qFormat="1"/>
+    <w:lsdException w:name="Title" w:semiHidden="0" w:uiPriority="10" w:unhideWhenUsed="0" w:qFormat="1"/>
+    <w:lsdException w:name="Default Paragraph Font" w:uiPriority="1"/>
+    <w:lsdException w:name="Subtitle" w:semiHidden="0" w:uiPriority="11" w:unhideWhenUsed="0" w:qFormat="1"/>
+    <w:lsdException w:name="Strong" w:semiHidden="0" w:uiPriority="22" w:unhideWhenUsed="0" w:qFormat="1"/>
+    <w:lsdException w:name="Emphasis" w:semiHidden="0" w:uiPriority="20" w:unhideWhenUsed="0" w:qFormat="1"/>
+    <w:lsdException w:name="Table Grid" w:semiHidden="0" w:uiPriority="39" w:unhideWhenUsed="0"/>
+    <w:lsdException w:name="Placeholder Text" w:unhideWhenUsed="0"/>
+    <w:lsdException w:name="No Spacing" w:semiHidden="0" w:uiPriority="1" w:unhideWhenUsed="0" w:qFormat="1"/>
+    <w:lsdException w:name="Light Shading" w:semiHidden="0" w:uiPriority="60" w:unhideWhenUsed="0"/>
+    <w:lsdException w:name="Light List" w:semiHidden="0" w:uiPriority="61" w:unhideWhenUsed="0"/>
+    <w:lsdException w:name="Light Grid" w:semiHidden="0" w:uiPriority="62" w:unhideWhenUsed="0"/>
+    <w:lsdException w:name="Medium Shading 1" w:semiHidden="0" w:uiPriority="63" w:unhideWhenUsed="0"/>
+    <w:lsdException w:name="Medium Shading 2" w:semiHidden="0" w:uiPriority="64" w:unhideWhenUsed="0"/>
+    <w:lsdException w:name="Medium List 1" w:semiHidden="0" w:uiPriority="65" w:unhideWhenUsed="0"/>
+    <w:lsdException w:name="Medium List 2" w:semiHidden="0" w:uiPriority="66" w:unhideWhenUsed="0"/>
+    <w:lsdException w:name="Medium Grid 1" w:semiHidden="0" w:uiPriority="67" w:unhideWhenUsed="0"/>
+    <w:lsdException w:name="Medium Grid 2" w:semiHidden="0" w:uiPriority="68" w:unhideWhenUsed="0"/>
+    <w:lsdException w:name="Medium Grid 3" w:semiHidden="0" w:uiPriority="69" w:unhideWhenUsed="0"/>
+    <w:lsdException w:name="Dark List" w:semiHidden="0" w:uiPriority="70" w:unhideWhenUsed="0"/>
+    <w:lsdException w:name="Colorful Shading" w:semiHidden="0" w:uiPriority="71" w:unhideWhenUsed="0"/>
+    <w:lsdException w:name="Colorful List" w:semiHidden="0" w:uiPriority="72" w:unhideWhenUsed="0"/>
+    <w:lsdException w:name="Colorful Grid" w:semiHidden="0" w:uiPriority="73" w:unhideWhenUsed="0"/>
+    <w:lsdException w:name="Light Shading Accent 1" w:semiHidden="0" w:uiPriority="60" w:unhideWhenUsed="0"/>
+    <w:lsdException w:name="Light List Accent 1" w:semiHidden="0" w:uiPriority="61" w:unhideWhenUsed="0"/>
+    <w:lsdException w:name="Light Grid Accent 1" w:semiHidden="0" w:uiPriority="62" w:unhideWhenUsed="0"/>
+    <w:lsdException w:name="Medium Shading 1 Accent 1" w:semiHidden="0" w:uiPriority="63" w:unhideWhenUsed="0"/>
+    <w:lsdException w:name="Medium Shading 2 Accent 1" w:semiHidden="0" w:uiPriority="64" w:unhideWhenUsed="0"/>
+    <w:lsdException w:name="Medium List 1 Accent 1" w:semiHidden="0" w:uiPriority="65" w:unhideWhenUsed="0"/>
+    <w:lsdException w:name="Revision" w:unhideWhenUsed="0"/>
+    <w:lsdException w:name="List Paragraph" w:semiHidden="0" w:uiPriority="34" w:unhideWhenUsed="0" w:qFormat="1"/>
+    <w:lsdException w:name="Quote" w:semiHidden="0" w:uiPriority="29" w:unhideWhenUsed="0" w:qFormat="1"/>
+    <w:lsdException w:name="Intense Quote" w:semiHidden="0" w:uiPriority="30" w:unhideWhenUsed="0" w:qFormat="1"/>
+    <w:lsdException w:name="Medium List 2 Accent 1" w:semiHidden="0" w:uiPriority="66" w:unhideWhenUsed="0"/>
+    <w:lsdException w:name="Medium Grid 1 Accent 1" w:semiHidden="0" w:uiPriority="67" w:unhideWhenUsed="0"/>
+    <w:lsdException w:name="Medium Grid 2 Accent 1" w:semiHidden="0" w:uiPriority="68" w:unhideWhenUsed="0"/>
+    <w:lsdException w:name="Medium Grid 3 Accent 1" w:semiHidden="0" w:uiPriority="69" w:unhideWhenUsed="0"/>
+    <w:lsdException w:name="Dark List Accent 1" w:semiHidden="0" w:uiPriority="70" w:unhideWhenUsed="0"/>
+    <w:lsdException w:name="Colorful Shading Accent 1" w:semiHidden="0" w:uiPriority="71" w:unhideWhenUsed="0"/>
+    <w:lsdException w:name="Colorful List Accent 1" w:semiHidden="0" w:uiPriority="72" w:unhideWhenUsed="0"/>
+    <w:lsdException w:name="Colorful Grid Accent 1" w:semiHidden="0" w:uiPriority="73" w:unhideWhenUsed="0"/>
+    <w:lsdException w:name="Light Shading Accent 2" w:semiHidden="0" w:uiPriority="60" w:unhideWhenUsed="0"/>
+    <w:lsdException w:name="Light List Accent 2" w:semiHidden="0" w:uiPriority="61" w:unhideWhenUsed="0"/>
+    <w:lsdException w:name="Light Grid Accent 2" w:semiHidden="0" w:uiPriority="62" w:unhideWhenUsed="0"/>
+    <w:lsdException w:name="Medium Shading 1 Accent 2" w:semiHidden="0" w:uiPriority="63" w:unhideWhenUsed="0"/>
+    <w:lsdException w:name="Medium Shading 2 Accent 2" w:semiHidden="0" w:uiPriority="64" w:unhideWhenUsed="0"/>
+    <w:lsdException w:name="Medium List 1 Accent 2" w:semiHidden="0" w:uiPriority="65" w:unhideWhenUsed="0"/>
+    <w:lsdException w:name="Medium List 2 Accent 2" w:semiHidden="0" w:uiPriority="66" w:unhideWhenUsed="0"/>
+    <w:lsdException w:name="Medium Grid 1 Accent 2" w:semiHidden="0" w:uiPriority="67" w:unhideWhenUsed="0"/>
+    <w:lsdException w:name="Medium Grid 2 Accent 2" w:semiHidden="0" w:uiPriority="68" w:unhideWhenUsed="0"/>
+    <w:lsdException w:name="Medium Grid 3 Accent 2" w:semiHidden="0" w:uiPriority="69" w:unhideWhenUsed="0"/>
+    <w:lsdException w:name="Dark List Accent 2" w:semiHidden="0" w:uiPriority="70" w:unhideWhenUsed="0"/>
+    <w:lsdException w:name="Colorful Shading Accent 2" w:semiHidden="0" w:uiPriority="71" w:unhideWhenUsed="0"/>
+    <w:lsdException w:name="Colorful List Accent 2" w:semiHidden="0" w:uiPriority="72" w:unhideWhenUsed="0"/>
+    <w:lsdException w:name="Colorful Grid Accent 2" w:semiHidden="0" w:uiPriority="73" w:unhideWhenUsed="0"/>
+    <w:lsdException w:name="Light Shading Accent 3" w:semiHidden="0" w:uiPriority="60" w:unhideWhenUsed="0"/>
+    <w:lsdException w:name="Light List Accent 3" w:semiHidden="0" w:uiPriority="61" w:unhideWhenUsed="0"/>
+    <w:lsdException w:name="Light Grid Accent 3" w:semiHidden="0" w:uiPriority="62" w:unhideWhenUsed="0"/>
+    <w:lsdException w:name="Medium Shading 1 Accent 3" w:semiHidden="0" w:uiPriority="63" w:unhideWhenUsed="0"/>
+    <w:lsdException w:name="Medium Shading 2 Accent 3" w:semiHidden="0" w:uiPriority="64" w:unhideWhenUsed="0"/>
+    <w:lsdException w:name="Medium List 1 Accent 3" w:semiHidden="0" w:uiPriority="65" w:unhideWhenUsed="0"/>
+    <w:lsdException w:name="Medium List 2 Accent 3" w:semiHidden="0" w:uiPriority="66" w:unhideWhenUsed="0"/>
+    <w:lsdException w:name="Medium Grid 1 Accent 3" w:semiHidden="0" w:uiPriority="67" w:unhideWhenUsed="0"/>
+    <w:lsdException w:name="Medium Grid 2 Accent 3" w:semiHidden="0" w:uiPriority="68" w:unhideWhenUsed="0"/>
+    <w:lsdException w:name="Medium Grid 3 Accent 3" w:semiHidden="0" w:uiPriority="69" w:unhideWhenUsed="0"/>
+    <w:lsdException w:name="Dark List Accent 3" w:semiHidden="0" w:uiPriority="70" w:unhideWhenUsed="0"/>
+    <w:lsdException w:name="Colorful Shading Accent 3" w:semiHidden="0" w:uiPriority="71" w:unhideWhenUsed="0"/>
+    <w:lsdException w:name="Colorful List Accent 3" w:semiHidden="0" w:uiPriority="72" w:unhideWhenUsed="0"/>
+    <w:lsdException w:name="Colorful Grid Accent 3" w:semiHidden="0" w:uiPriority="73" w:unhideWhenUsed="0"/>
+    <w:lsdException w:name="Light Shading Accent 4" w:semiHidden="0" w:uiPriority="60" w:unhideWhenUsed="0"/>
+    <w:lsdException w:name="Light List Accent 4" w:semiHidden="0" w:uiPriority="61" w:unhideWhenUsed="0"/>
+    <w:lsdException w:name="Light Grid Accent 4" w:semiHidden="0" w:uiPriority="62" w:unhideWhenUsed="0"/>
+    <w:lsdException w:name="Medium Shading 1 Accent 4" w:semiHidden="0" w:uiPriority="63" w:unhideWhenUsed="0"/>
+    <w:lsdException w:name="Medium Shading 2 Accent 4" w:semiHidden="0" w:uiPriority="64" w:unhideWhenUsed="0"/>
+    <w:lsdException w:name="Medium List 1 Accent 4" w:semiHidden="0" w:uiPriority="65" w:unhideWhenUsed="0"/>
+    <w:lsdException w:name="Medium List 2 Accent 4" w:semiHidden="0" w:uiPriority="66" w:unhideWhenUsed="0"/>
+    <w:lsdException w:name="Medium Grid 1 Accent 4" w:semiHidden="0" w:uiPriority="67" w:unhideWhenUsed="0"/>
+    <w:lsdException w:name="Medium Grid 2 Accent 4" w:semiHidden="0" w:uiPriority="68" w:unhideWhenUsed="0"/>
+    <w:lsdException w:name="Medium Grid 3 Accent 4" w:semiHidden="0" w:uiPriority="69" w:unhideWhenUsed="0"/>
+    <w:lsdException w:name="Dark List Accent 4" w:semiHidden="0" w:uiPriority="70" w:unhideWhenUsed="0"/>
+    <w:lsdException w:name="Colorful Shading Accent 4" w:semiHidden="0" w:uiPriority="71" w:unhideWhenUsed="0"/>
+    <w:lsdException w:name="Colorful List Accent 4" w:semiHidden="0" w:uiPriority="72" w:unhideWhenUsed="0"/>
+    <w:lsdException w:name="Colorful Grid Accent 4" w:semiHidden="0" w:uiPriority="73" w:unhideWhenUsed="0"/>
+    <w:lsdException w:name="Light Shading Accent 5" w:semiHidden="0" w:uiPriority="60" w:unhideWhenUsed="0"/>
+    <w:lsdException w:name="Light List Accent 5" w:semiHidden="0" w:uiPriority="61" w:unhideWhenUsed="0"/>
+    <w:lsdException w:name="Light Grid Accent 5" w:semiHidden="0" w:uiPriority="62" w:unhideWhenUsed="0"/>
+    <w:lsdException w:name="Medium Shading 1 Accent 5" w:semiHidden="0" w:uiPriority="63" w:unhideWhenUsed="0"/>
+    <w:lsdException w:name="Medium Shading 2 Accent 5" w:semiHidden="0" w:uiPriority="64" w:unhideWhenUsed="0"/>
+    <w:lsdException w:name="Medium List 1 Accent 5" w:semiHidden="0" w:uiPriority="65" w:unhideWhenUsed="0"/>
+    <w:lsdException w:name="Medium List 2 Accent 5" w:semiHidden="0" w:uiPriority="66" w:unhideWhenUsed="0"/>
+    <w:lsdException w:name="Medium Grid 1 Accent 5" w:semiHidden="0" w:uiPriority="67" w:unhideWhenUsed="0"/>
+    <w:lsdException w:name="Medium Grid 2 Accent 5" w:semiHidden="0" w:uiPriority="68" w:unhideWhenUsed="0"/>
+    <w:lsdException w:name="Medium Grid 3 Accent 5" w:semiHidden="0" w:uiPriority="69" w:unhideWhenUsed="0"/>
+    <w:lsdException w:name="Dark List Accent 5" w:semiHidden="0" w:uiPriority="70" w:unhideWhenUsed="0"/>
+    <w:lsdException w:name="Colorful Shading Accent 5" w:semiHidden="0" w:uiPriority="71" w:unhideWhenUsed="0"/>
+    <w:lsdException w:name="Colorful List Accent 5" w:semiHidden="0" w:uiPriority="72" w:unhideWhenUsed="0"/>
+    <w:lsdException w:name="Colorful Grid Accent 5" w:semiHidden="0" w:uiPriority="73" w:unhideWhenUsed="0"/>
+    <w:lsdException w:name="Light Shading Accent 6" w:semiHidden="0" w:uiPriority="60" w:unhideWhenUsed="0"/>
+    <w:lsdException w:name="Light List Accent 6" w:semiHidden="0" w:uiPriority="61" w:unhideWhenUsed="0"/>
+    <w:lsdException w:name="Light Grid Accent 6" w:semiHidden="0" w:uiPriority="62" w:unhideWhenUsed="0"/>
+    <w:lsdException w:name="Medium Shading 1 Accent 6" w:semiHidden="0" w:uiPriority="63" w:unhideWhenUsed="0"/>
+    <w:lsdException w:name="Medium Shading 2 Accent 6" w:semiHidden="0" w:uiPriority="64" w:unhideWhenUsed="0"/>
+    <w:lsdException w:name="Medium List 1 Accent 6" w:semiHidden="0" w:uiPriority="65" w:unhideWhenUsed="0"/>
+    <w:lsdException w:name="Medium List 2 Accent 6" w:semiHidden="0" w:uiPriority="66" w:unhideWhenUsed="0"/>
+    <w:lsdException w:name="Medium Grid 1 Accent 6" w:semiHidden="0" w:uiPriority="67" w:unhideWhenUsed="0"/>
+    <w:lsdException w:name="Medium Grid 2 Accent 6" w:semiHidden="0" w:uiPriority="68" w:unhideWhenUsed="0"/>
+    <w:lsdException w:name="Medium Grid 3 Accent 6" w:semiHidden="0" w:uiPriority="69" w:unhideWhenUsed="0"/>
+    <w:lsdException w:name="Dark List Accent 6" w:semiHidden="0" w:uiPriority="70" w:unhideWhenUsed="0"/>
+    <w:lsdException w:name="Colorful Shading Accent 6" w:semiHidden="0" w:uiPriority="71" w:unhideWhenUsed="0"/>
+    <w:lsdException w:name="Colorful List Accent 6" w:semiHidden="0" w:uiPriority="72" w:unhideWhenUsed="0"/>
+    <w:lsdException w:name="Colorful Grid Accent 6" w:semiHidden="0" w:uiPriority="73" w:unhideWhenUsed="0"/>
+    <w:lsdException w:name="Subtle Emphasis" w:semiHidden="0" w:uiPriority="19" w:unhideWhenUsed="0" w:qFormat="1"/>
+    <w:lsdException w:name="Intense Emphasis" w:semiHidden="0" w:uiPriority="21" w:unhideWhenUsed="0" w:qFormat="1"/>
+    <w:lsdException w:name="Subtle Reference" w:semiHidden="0" w:uiPriority="31" w:unhideWhenUsed="0" w:qFormat="1"/>
+    <w:lsdException w:name="Intense Reference" w:semiHidden="0" w:uiPriority="32" w:unhideWhenUsed="0" w:qFormat="1"/>
+    <w:lsdException w:name="Book Title" w:semiHidden="0" w:uiPriority="33" w:unhideWhenUsed="0" w:qFormat="1"/>
+    <w:lsdException w:name="Bibliography" w:uiPriority="37"/>
+    <w:lsdException w:name="TOC Heading" w:uiPriority="39" w:qFormat="1"/>
   </w:latentStyles>
   <w:style w:type="paragraph" w:default="1" w:styleId="Normal">
     <w:name w:val="Normal"/>
@@ -12050,7 +11840,6 @@
       <w:spacing w:after="0" w:line="240" w:lineRule="auto"/>
     </w:pPr>
     <w:tblPr>
-      <w:tblInd w:w="0" w:type="dxa"/>
       <w:tblBorders>
         <w:top w:val="single" w:sz="4" w:space="0" w:color="auto"/>
         <w:left w:val="single" w:sz="4" w:space="0" w:color="auto"/>
@@ -12059,12 +11848,752 @@
         <w:insideH w:val="single" w:sz="4" w:space="0" w:color="auto"/>
         <w:insideV w:val="single" w:sz="4" w:space="0" w:color="auto"/>
       </w:tblBorders>
+    </w:tblPr>
+  </w:style>
+  <w:style w:type="paragraph" w:styleId="TOCHeading">
+    <w:name w:val="TOC Heading"/>
+    <w:basedOn w:val="Heading1"/>
+    <w:next w:val="Normal"/>
+    <w:uiPriority w:val="39"/>
+    <w:unhideWhenUsed/>
+    <w:qFormat/>
+    <w:rsid w:val="005115D1"/>
+    <w:pPr>
+      <w:numPr>
+        <w:numId w:val="0"/>
+      </w:numPr>
+      <w:spacing w:before="240" w:after="0" w:line="259" w:lineRule="auto"/>
+      <w:ind w:right="0"/>
+      <w:outlineLvl w:val="9"/>
+    </w:pPr>
+    <w:rPr>
+      <w:rFonts w:asciiTheme="majorHAnsi" w:eastAsiaTheme="majorEastAsia" w:hAnsiTheme="majorHAnsi" w:cstheme="majorBidi"/>
+      <w:color w:val="2E74B5" w:themeColor="accent1" w:themeShade="BF"/>
+      <w:sz w:val="32"/>
+      <w:szCs w:val="32"/>
+    </w:rPr>
+  </w:style>
+  <w:style w:type="paragraph" w:styleId="TOC1">
+    <w:name w:val="toc 1"/>
+    <w:basedOn w:val="Normal"/>
+    <w:next w:val="Normal"/>
+    <w:autoRedefine/>
+    <w:uiPriority w:val="39"/>
+    <w:unhideWhenUsed/>
+    <w:rsid w:val="005115D1"/>
+    <w:pPr>
+      <w:spacing w:after="100"/>
+      <w:ind w:left="0"/>
+    </w:pPr>
+  </w:style>
+  <w:style w:type="paragraph" w:styleId="TOC2">
+    <w:name w:val="toc 2"/>
+    <w:basedOn w:val="Normal"/>
+    <w:next w:val="Normal"/>
+    <w:autoRedefine/>
+    <w:uiPriority w:val="39"/>
+    <w:unhideWhenUsed/>
+    <w:rsid w:val="005115D1"/>
+    <w:pPr>
+      <w:spacing w:after="100"/>
+      <w:ind w:left="200"/>
+    </w:pPr>
+  </w:style>
+  <w:style w:type="character" w:styleId="Hyperlink">
+    <w:name w:val="Hyperlink"/>
+    <w:basedOn w:val="DefaultParagraphFont"/>
+    <w:uiPriority w:val="99"/>
+    <w:unhideWhenUsed/>
+    <w:rsid w:val="005115D1"/>
+    <w:rPr>
+      <w:color w:val="0563C1" w:themeColor="hyperlink"/>
+      <w:u w:val="single"/>
+    </w:rPr>
+  </w:style>
+  <w:style w:type="paragraph" w:styleId="NoSpacing">
+    <w:name w:val="No Spacing"/>
+    <w:uiPriority w:val="1"/>
+    <w:qFormat/>
+    <w:rsid w:val="005115D1"/>
+    <w:pPr>
+      <w:spacing w:after="0" w:line="240" w:lineRule="auto"/>
+      <w:ind w:left="1529" w:right="-15" w:hanging="10"/>
+      <w:jc w:val="both"/>
+    </w:pPr>
+    <w:rPr>
+      <w:rFonts w:ascii="Calibri" w:eastAsia="Calibri" w:hAnsi="Calibri" w:cs="Calibri"/>
+      <w:color w:val="000000"/>
+      <w:sz w:val="20"/>
+    </w:rPr>
+  </w:style>
+  <w:style w:type="character" w:customStyle="1" w:styleId="Heading3Char">
+    <w:name w:val="Heading 3 Char"/>
+    <w:basedOn w:val="DefaultParagraphFont"/>
+    <w:link w:val="Heading3"/>
+    <w:uiPriority w:val="9"/>
+    <w:rsid w:val="0074710B"/>
+    <w:rPr>
+      <w:rFonts w:asciiTheme="majorHAnsi" w:eastAsiaTheme="majorEastAsia" w:hAnsiTheme="majorHAnsi" w:cstheme="majorBidi"/>
+      <w:color w:val="1F4D78" w:themeColor="accent1" w:themeShade="7F"/>
+      <w:szCs w:val="24"/>
+    </w:rPr>
+  </w:style>
+  <w:style w:type="character" w:customStyle="1" w:styleId="Heading4Char">
+    <w:name w:val="Heading 4 Char"/>
+    <w:basedOn w:val="DefaultParagraphFont"/>
+    <w:link w:val="Heading4"/>
+    <w:uiPriority w:val="9"/>
+    <w:rsid w:val="00F64239"/>
+    <w:rPr>
+      <w:rFonts w:asciiTheme="majorHAnsi" w:eastAsiaTheme="majorEastAsia" w:hAnsiTheme="majorHAnsi" w:cstheme="majorBidi"/>
+      <w:i/>
+      <w:iCs/>
+      <w:color w:val="2E74B5" w:themeColor="accent1" w:themeShade="BF"/>
+      <w:sz w:val="20"/>
+    </w:rPr>
+  </w:style>
+  <w:style w:type="character" w:customStyle="1" w:styleId="Heading5Char">
+    <w:name w:val="Heading 5 Char"/>
+    <w:basedOn w:val="DefaultParagraphFont"/>
+    <w:link w:val="Heading5"/>
+    <w:uiPriority w:val="9"/>
+    <w:rsid w:val="00F64239"/>
+    <w:rPr>
+      <w:rFonts w:asciiTheme="majorHAnsi" w:eastAsiaTheme="majorEastAsia" w:hAnsiTheme="majorHAnsi" w:cstheme="majorBidi"/>
+      <w:color w:val="2E74B5" w:themeColor="accent1" w:themeShade="BF"/>
+      <w:sz w:val="20"/>
+    </w:rPr>
+  </w:style>
+  <w:style w:type="character" w:customStyle="1" w:styleId="Heading6Char">
+    <w:name w:val="Heading 6 Char"/>
+    <w:basedOn w:val="DefaultParagraphFont"/>
+    <w:link w:val="Heading6"/>
+    <w:uiPriority w:val="9"/>
+    <w:rsid w:val="00F64239"/>
+    <w:rPr>
+      <w:rFonts w:asciiTheme="majorHAnsi" w:eastAsiaTheme="majorEastAsia" w:hAnsiTheme="majorHAnsi" w:cstheme="majorBidi"/>
+      <w:color w:val="1F4D78" w:themeColor="accent1" w:themeShade="7F"/>
+      <w:sz w:val="20"/>
+    </w:rPr>
+  </w:style>
+  <w:style w:type="character" w:customStyle="1" w:styleId="Heading7Char">
+    <w:name w:val="Heading 7 Char"/>
+    <w:basedOn w:val="DefaultParagraphFont"/>
+    <w:link w:val="Heading7"/>
+    <w:uiPriority w:val="9"/>
+    <w:rsid w:val="00F64239"/>
+    <w:rPr>
+      <w:rFonts w:asciiTheme="majorHAnsi" w:eastAsiaTheme="majorEastAsia" w:hAnsiTheme="majorHAnsi" w:cstheme="majorBidi"/>
+      <w:i/>
+      <w:iCs/>
+      <w:color w:val="1F4D78" w:themeColor="accent1" w:themeShade="7F"/>
+      <w:sz w:val="20"/>
+    </w:rPr>
+  </w:style>
+  <w:style w:type="character" w:customStyle="1" w:styleId="Heading8Char">
+    <w:name w:val="Heading 8 Char"/>
+    <w:basedOn w:val="DefaultParagraphFont"/>
+    <w:link w:val="Heading8"/>
+    <w:uiPriority w:val="9"/>
+    <w:rsid w:val="00F64239"/>
+    <w:rPr>
+      <w:rFonts w:asciiTheme="majorHAnsi" w:eastAsiaTheme="majorEastAsia" w:hAnsiTheme="majorHAnsi" w:cstheme="majorBidi"/>
+      <w:color w:val="272727" w:themeColor="text1" w:themeTint="D8"/>
+      <w:sz w:val="21"/>
+      <w:szCs w:val="21"/>
+    </w:rPr>
+  </w:style>
+  <w:style w:type="character" w:customStyle="1" w:styleId="Heading9Char">
+    <w:name w:val="Heading 9 Char"/>
+    <w:basedOn w:val="DefaultParagraphFont"/>
+    <w:link w:val="Heading9"/>
+    <w:uiPriority w:val="9"/>
+    <w:rsid w:val="00F64239"/>
+    <w:rPr>
+      <w:rFonts w:asciiTheme="majorHAnsi" w:eastAsiaTheme="majorEastAsia" w:hAnsiTheme="majorHAnsi" w:cstheme="majorBidi"/>
+      <w:i/>
+      <w:iCs/>
+      <w:color w:val="272727" w:themeColor="text1" w:themeTint="D8"/>
+      <w:sz w:val="21"/>
+      <w:szCs w:val="21"/>
+    </w:rPr>
+  </w:style>
+  <w:style w:type="paragraph" w:styleId="TOC3">
+    <w:name w:val="toc 3"/>
+    <w:basedOn w:val="Normal"/>
+    <w:next w:val="Normal"/>
+    <w:autoRedefine/>
+    <w:uiPriority w:val="39"/>
+    <w:unhideWhenUsed/>
+    <w:rsid w:val="00386C32"/>
+    <w:pPr>
+      <w:spacing w:after="100"/>
+      <w:ind w:left="400"/>
+    </w:pPr>
+  </w:style>
+  <w:style w:type="paragraph" w:styleId="BalloonText">
+    <w:name w:val="Balloon Text"/>
+    <w:basedOn w:val="Normal"/>
+    <w:link w:val="BalloonTextChar"/>
+    <w:uiPriority w:val="99"/>
+    <w:semiHidden/>
+    <w:unhideWhenUsed/>
+    <w:rsid w:val="002D52D3"/>
+    <w:pPr>
+      <w:spacing w:after="0" w:line="240" w:lineRule="auto"/>
+    </w:pPr>
+    <w:rPr>
+      <w:rFonts w:ascii="Tahoma" w:hAnsi="Tahoma" w:cs="Tahoma"/>
+      <w:sz w:val="16"/>
+      <w:szCs w:val="16"/>
+    </w:rPr>
+  </w:style>
+  <w:style w:type="character" w:customStyle="1" w:styleId="BalloonTextChar">
+    <w:name w:val="Balloon Text Char"/>
+    <w:basedOn w:val="DefaultParagraphFont"/>
+    <w:link w:val="BalloonText"/>
+    <w:uiPriority w:val="99"/>
+    <w:semiHidden/>
+    <w:rsid w:val="002D52D3"/>
+    <w:rPr>
+      <w:rFonts w:ascii="Tahoma" w:eastAsia="Calibri" w:hAnsi="Tahoma" w:cs="Tahoma"/>
+      <w:color w:val="000000"/>
+      <w:sz w:val="16"/>
+      <w:szCs w:val="16"/>
+    </w:rPr>
+  </w:style>
+  <w:style w:type="paragraph" w:styleId="Header">
+    <w:name w:val="header"/>
+    <w:basedOn w:val="Normal"/>
+    <w:link w:val="HeaderChar"/>
+    <w:uiPriority w:val="99"/>
+    <w:unhideWhenUsed/>
+    <w:rsid w:val="006E1848"/>
+    <w:pPr>
+      <w:tabs>
+        <w:tab w:val="center" w:pos="4680"/>
+        <w:tab w:val="right" w:pos="9360"/>
+      </w:tabs>
+      <w:spacing w:after="0" w:line="240" w:lineRule="auto"/>
+    </w:pPr>
+  </w:style>
+  <w:style w:type="character" w:customStyle="1" w:styleId="HeaderChar">
+    <w:name w:val="Header Char"/>
+    <w:basedOn w:val="DefaultParagraphFont"/>
+    <w:link w:val="Header"/>
+    <w:uiPriority w:val="99"/>
+    <w:rsid w:val="006E1848"/>
+    <w:rPr>
+      <w:rFonts w:ascii="Calibri" w:eastAsia="Calibri" w:hAnsi="Calibri" w:cs="Calibri"/>
+      <w:color w:val="000000"/>
+      <w:sz w:val="20"/>
+    </w:rPr>
+  </w:style>
+  <w:style w:type="paragraph" w:customStyle="1" w:styleId="Default">
+    <w:name w:val="Default"/>
+    <w:rsid w:val="00661255"/>
+    <w:pPr>
+      <w:autoSpaceDE w:val="0"/>
+      <w:autoSpaceDN w:val="0"/>
+      <w:adjustRightInd w:val="0"/>
+      <w:spacing w:after="0" w:line="240" w:lineRule="auto"/>
+    </w:pPr>
+    <w:rPr>
+      <w:rFonts w:ascii="Cambria" w:hAnsi="Cambria" w:cs="Cambria"/>
+      <w:color w:val="000000"/>
+      <w:sz w:val="24"/>
+      <w:szCs w:val="24"/>
+    </w:rPr>
+  </w:style>
+</w:styles>
+</file>
+
+<file path=word/stylesWithEffects.xml><?xml version="1.0" encoding="utf-8"?>
+<w:styles xmlns:wpc="http://schemas.microsoft.com/office/word/2010/wordprocessingCanvas" xmlns:mc="http://schemas.openxmlformats.org/markup-compatibility/2006" xmlns:o="urn:schemas-microsoft-com:office:office" xmlns:r="http://schemas.openxmlformats.org/officeDocument/2006/relationships" xmlns:m="http://schemas.openxmlformats.org/officeDocument/2006/math" xmlns:v="urn:schemas-microsoft-com:vml" xmlns:wp14="http://schemas.microsoft.com/office/word/2010/wordprocessingDrawing" xmlns:wp="http://schemas.openxmlformats.org/drawingml/2006/wordprocessingDrawing" xmlns:w10="urn:schemas-microsoft-com:office:word" xmlns:w="http://schemas.openxmlformats.org/wordprocessingml/2006/main" xmlns:w14="http://schemas.microsoft.com/office/word/2010/wordml" xmlns:wpg="http://schemas.microsoft.com/office/word/2010/wordprocessingGroup" xmlns:wpi="http://schemas.microsoft.com/office/word/2010/wordprocessingInk" xmlns:wne="http://schemas.microsoft.com/office/word/2006/wordml" xmlns:wps="http://schemas.microsoft.com/office/word/2010/wordprocessingShape" mc:Ignorable="w14 wp14">
+  <w:docDefaults>
+    <w:rPrDefault>
+      <w:rPr>
+        <w:rFonts w:asciiTheme="minorHAnsi" w:eastAsiaTheme="minorEastAsia" w:hAnsiTheme="minorHAnsi" w:cstheme="minorBidi"/>
+        <w:sz w:val="22"/>
+        <w:szCs w:val="22"/>
+        <w:lang w:val="en-US" w:eastAsia="en-US" w:bidi="ar-SA"/>
+      </w:rPr>
+    </w:rPrDefault>
+    <w:pPrDefault>
+      <w:pPr>
+        <w:spacing w:after="160" w:line="259" w:lineRule="auto"/>
+      </w:pPr>
+    </w:pPrDefault>
+  </w:docDefaults>
+  <w:latentStyles w:defLockedState="0" w:defUIPriority="99" w:defSemiHidden="1" w:defUnhideWhenUsed="1" w:defQFormat="0" w:count="267">
+    <w:lsdException w:name="Normal" w:semiHidden="0" w:uiPriority="0" w:unhideWhenUsed="0" w:qFormat="1"/>
+    <w:lsdException w:name="heading 1" w:semiHidden="0" w:uiPriority="9" w:unhideWhenUsed="0" w:qFormat="1"/>
+    <w:lsdException w:name="heading 2" w:uiPriority="9" w:qFormat="1"/>
+    <w:lsdException w:name="heading 3" w:uiPriority="9" w:qFormat="1"/>
+    <w:lsdException w:name="heading 4" w:uiPriority="9" w:qFormat="1"/>
+    <w:lsdException w:name="heading 5" w:uiPriority="9" w:qFormat="1"/>
+    <w:lsdException w:name="heading 6" w:uiPriority="9" w:qFormat="1"/>
+    <w:lsdException w:name="heading 7" w:uiPriority="9" w:qFormat="1"/>
+    <w:lsdException w:name="heading 8" w:uiPriority="9" w:qFormat="1"/>
+    <w:lsdException w:name="heading 9" w:uiPriority="9" w:qFormat="1"/>
+    <w:lsdException w:name="toc 1" w:uiPriority="39"/>
+    <w:lsdException w:name="toc 2" w:uiPriority="39"/>
+    <w:lsdException w:name="toc 3" w:uiPriority="39"/>
+    <w:lsdException w:name="toc 4" w:uiPriority="39"/>
+    <w:lsdException w:name="toc 5" w:uiPriority="39"/>
+    <w:lsdException w:name="toc 6" w:uiPriority="39"/>
+    <w:lsdException w:name="toc 7" w:uiPriority="39"/>
+    <w:lsdException w:name="toc 8" w:uiPriority="39"/>
+    <w:lsdException w:name="toc 9" w:uiPriority="39"/>
+    <w:lsdException w:name="caption" w:uiPriority="35" w:qFormat="1"/>
+    <w:lsdException w:name="Title" w:semiHidden="0" w:uiPriority="10" w:unhideWhenUsed="0" w:qFormat="1"/>
+    <w:lsdException w:name="Default Paragraph Font" w:uiPriority="1"/>
+    <w:lsdException w:name="Subtitle" w:semiHidden="0" w:uiPriority="11" w:unhideWhenUsed="0" w:qFormat="1"/>
+    <w:lsdException w:name="Strong" w:semiHidden="0" w:uiPriority="22" w:unhideWhenUsed="0" w:qFormat="1"/>
+    <w:lsdException w:name="Emphasis" w:semiHidden="0" w:uiPriority="20" w:unhideWhenUsed="0" w:qFormat="1"/>
+    <w:lsdException w:name="Table Grid" w:semiHidden="0" w:uiPriority="39" w:unhideWhenUsed="0"/>
+    <w:lsdException w:name="Placeholder Text" w:unhideWhenUsed="0"/>
+    <w:lsdException w:name="No Spacing" w:semiHidden="0" w:uiPriority="1" w:unhideWhenUsed="0" w:qFormat="1"/>
+    <w:lsdException w:name="Light Shading" w:semiHidden="0" w:uiPriority="60" w:unhideWhenUsed="0"/>
+    <w:lsdException w:name="Light List" w:semiHidden="0" w:uiPriority="61" w:unhideWhenUsed="0"/>
+    <w:lsdException w:name="Light Grid" w:semiHidden="0" w:uiPriority="62" w:unhideWhenUsed="0"/>
+    <w:lsdException w:name="Medium Shading 1" w:semiHidden="0" w:uiPriority="63" w:unhideWhenUsed="0"/>
+    <w:lsdException w:name="Medium Shading 2" w:semiHidden="0" w:uiPriority="64" w:unhideWhenUsed="0"/>
+    <w:lsdException w:name="Medium List 1" w:semiHidden="0" w:uiPriority="65" w:unhideWhenUsed="0"/>
+    <w:lsdException w:name="Medium List 2" w:semiHidden="0" w:uiPriority="66" w:unhideWhenUsed="0"/>
+    <w:lsdException w:name="Medium Grid 1" w:semiHidden="0" w:uiPriority="67" w:unhideWhenUsed="0"/>
+    <w:lsdException w:name="Medium Grid 2" w:semiHidden="0" w:uiPriority="68" w:unhideWhenUsed="0"/>
+    <w:lsdException w:name="Medium Grid 3" w:semiHidden="0" w:uiPriority="69" w:unhideWhenUsed="0"/>
+    <w:lsdException w:name="Dark List" w:semiHidden="0" w:uiPriority="70" w:unhideWhenUsed="0"/>
+    <w:lsdException w:name="Colorful Shading" w:semiHidden="0" w:uiPriority="71" w:unhideWhenUsed="0"/>
+    <w:lsdException w:name="Colorful List" w:semiHidden="0" w:uiPriority="72" w:unhideWhenUsed="0"/>
+    <w:lsdException w:name="Colorful Grid" w:semiHidden="0" w:uiPriority="73" w:unhideWhenUsed="0"/>
+    <w:lsdException w:name="Light Shading Accent 1" w:semiHidden="0" w:uiPriority="60" w:unhideWhenUsed="0"/>
+    <w:lsdException w:name="Light List Accent 1" w:semiHidden="0" w:uiPriority="61" w:unhideWhenUsed="0"/>
+    <w:lsdException w:name="Light Grid Accent 1" w:semiHidden="0" w:uiPriority="62" w:unhideWhenUsed="0"/>
+    <w:lsdException w:name="Medium Shading 1 Accent 1" w:semiHidden="0" w:uiPriority="63" w:unhideWhenUsed="0"/>
+    <w:lsdException w:name="Medium Shading 2 Accent 1" w:semiHidden="0" w:uiPriority="64" w:unhideWhenUsed="0"/>
+    <w:lsdException w:name="Medium List 1 Accent 1" w:semiHidden="0" w:uiPriority="65" w:unhideWhenUsed="0"/>
+    <w:lsdException w:name="Revision" w:unhideWhenUsed="0"/>
+    <w:lsdException w:name="List Paragraph" w:semiHidden="0" w:uiPriority="34" w:unhideWhenUsed="0" w:qFormat="1"/>
+    <w:lsdException w:name="Quote" w:semiHidden="0" w:uiPriority="29" w:unhideWhenUsed="0" w:qFormat="1"/>
+    <w:lsdException w:name="Intense Quote" w:semiHidden="0" w:uiPriority="30" w:unhideWhenUsed="0" w:qFormat="1"/>
+    <w:lsdException w:name="Medium List 2 Accent 1" w:semiHidden="0" w:uiPriority="66" w:unhideWhenUsed="0"/>
+    <w:lsdException w:name="Medium Grid 1 Accent 1" w:semiHidden="0" w:uiPriority="67" w:unhideWhenUsed="0"/>
+    <w:lsdException w:name="Medium Grid 2 Accent 1" w:semiHidden="0" w:uiPriority="68" w:unhideWhenUsed="0"/>
+    <w:lsdException w:name="Medium Grid 3 Accent 1" w:semiHidden="0" w:uiPriority="69" w:unhideWhenUsed="0"/>
+    <w:lsdException w:name="Dark List Accent 1" w:semiHidden="0" w:uiPriority="70" w:unhideWhenUsed="0"/>
+    <w:lsdException w:name="Colorful Shading Accent 1" w:semiHidden="0" w:uiPriority="71" w:unhideWhenUsed="0"/>
+    <w:lsdException w:name="Colorful List Accent 1" w:semiHidden="0" w:uiPriority="72" w:unhideWhenUsed="0"/>
+    <w:lsdException w:name="Colorful Grid Accent 1" w:semiHidden="0" w:uiPriority="73" w:unhideWhenUsed="0"/>
+    <w:lsdException w:name="Light Shading Accent 2" w:semiHidden="0" w:uiPriority="60" w:unhideWhenUsed="0"/>
+    <w:lsdException w:name="Light List Accent 2" w:semiHidden="0" w:uiPriority="61" w:unhideWhenUsed="0"/>
+    <w:lsdException w:name="Light Grid Accent 2" w:semiHidden="0" w:uiPriority="62" w:unhideWhenUsed="0"/>
+    <w:lsdException w:name="Medium Shading 1 Accent 2" w:semiHidden="0" w:uiPriority="63" w:unhideWhenUsed="0"/>
+    <w:lsdException w:name="Medium Shading 2 Accent 2" w:semiHidden="0" w:uiPriority="64" w:unhideWhenUsed="0"/>
+    <w:lsdException w:name="Medium List 1 Accent 2" w:semiHidden="0" w:uiPriority="65" w:unhideWhenUsed="0"/>
+    <w:lsdException w:name="Medium List 2 Accent 2" w:semiHidden="0" w:uiPriority="66" w:unhideWhenUsed="0"/>
+    <w:lsdException w:name="Medium Grid 1 Accent 2" w:semiHidden="0" w:uiPriority="67" w:unhideWhenUsed="0"/>
+    <w:lsdException w:name="Medium Grid 2 Accent 2" w:semiHidden="0" w:uiPriority="68" w:unhideWhenUsed="0"/>
+    <w:lsdException w:name="Medium Grid 3 Accent 2" w:semiHidden="0" w:uiPriority="69" w:unhideWhenUsed="0"/>
+    <w:lsdException w:name="Dark List Accent 2" w:semiHidden="0" w:uiPriority="70" w:unhideWhenUsed="0"/>
+    <w:lsdException w:name="Colorful Shading Accent 2" w:semiHidden="0" w:uiPriority="71" w:unhideWhenUsed="0"/>
+    <w:lsdException w:name="Colorful List Accent 2" w:semiHidden="0" w:uiPriority="72" w:unhideWhenUsed="0"/>
+    <w:lsdException w:name="Colorful Grid Accent 2" w:semiHidden="0" w:uiPriority="73" w:unhideWhenUsed="0"/>
+    <w:lsdException w:name="Light Shading Accent 3" w:semiHidden="0" w:uiPriority="60" w:unhideWhenUsed="0"/>
+    <w:lsdException w:name="Light List Accent 3" w:semiHidden="0" w:uiPriority="61" w:unhideWhenUsed="0"/>
+    <w:lsdException w:name="Light Grid Accent 3" w:semiHidden="0" w:uiPriority="62" w:unhideWhenUsed="0"/>
+    <w:lsdException w:name="Medium Shading 1 Accent 3" w:semiHidden="0" w:uiPriority="63" w:unhideWhenUsed="0"/>
+    <w:lsdException w:name="Medium Shading 2 Accent 3" w:semiHidden="0" w:uiPriority="64" w:unhideWhenUsed="0"/>
+    <w:lsdException w:name="Medium List 1 Accent 3" w:semiHidden="0" w:uiPriority="65" w:unhideWhenUsed="0"/>
+    <w:lsdException w:name="Medium List 2 Accent 3" w:semiHidden="0" w:uiPriority="66" w:unhideWhenUsed="0"/>
+    <w:lsdException w:name="Medium Grid 1 Accent 3" w:semiHidden="0" w:uiPriority="67" w:unhideWhenUsed="0"/>
+    <w:lsdException w:name="Medium Grid 2 Accent 3" w:semiHidden="0" w:uiPriority="68" w:unhideWhenUsed="0"/>
+    <w:lsdException w:name="Medium Grid 3 Accent 3" w:semiHidden="0" w:uiPriority="69" w:unhideWhenUsed="0"/>
+    <w:lsdException w:name="Dark List Accent 3" w:semiHidden="0" w:uiPriority="70" w:unhideWhenUsed="0"/>
+    <w:lsdException w:name="Colorful Shading Accent 3" w:semiHidden="0" w:uiPriority="71" w:unhideWhenUsed="0"/>
+    <w:lsdException w:name="Colorful List Accent 3" w:semiHidden="0" w:uiPriority="72" w:unhideWhenUsed="0"/>
+    <w:lsdException w:name="Colorful Grid Accent 3" w:semiHidden="0" w:uiPriority="73" w:unhideWhenUsed="0"/>
+    <w:lsdException w:name="Light Shading Accent 4" w:semiHidden="0" w:uiPriority="60" w:unhideWhenUsed="0"/>
+    <w:lsdException w:name="Light List Accent 4" w:semiHidden="0" w:uiPriority="61" w:unhideWhenUsed="0"/>
+    <w:lsdException w:name="Light Grid Accent 4" w:semiHidden="0" w:uiPriority="62" w:unhideWhenUsed="0"/>
+    <w:lsdException w:name="Medium Shading 1 Accent 4" w:semiHidden="0" w:uiPriority="63" w:unhideWhenUsed="0"/>
+    <w:lsdException w:name="Medium Shading 2 Accent 4" w:semiHidden="0" w:uiPriority="64" w:unhideWhenUsed="0"/>
+    <w:lsdException w:name="Medium List 1 Accent 4" w:semiHidden="0" w:uiPriority="65" w:unhideWhenUsed="0"/>
+    <w:lsdException w:name="Medium List 2 Accent 4" w:semiHidden="0" w:uiPriority="66" w:unhideWhenUsed="0"/>
+    <w:lsdException w:name="Medium Grid 1 Accent 4" w:semiHidden="0" w:uiPriority="67" w:unhideWhenUsed="0"/>
+    <w:lsdException w:name="Medium Grid 2 Accent 4" w:semiHidden="0" w:uiPriority="68" w:unhideWhenUsed="0"/>
+    <w:lsdException w:name="Medium Grid 3 Accent 4" w:semiHidden="0" w:uiPriority="69" w:unhideWhenUsed="0"/>
+    <w:lsdException w:name="Dark List Accent 4" w:semiHidden="0" w:uiPriority="70" w:unhideWhenUsed="0"/>
+    <w:lsdException w:name="Colorful Shading Accent 4" w:semiHidden="0" w:uiPriority="71" w:unhideWhenUsed="0"/>
+    <w:lsdException w:name="Colorful List Accent 4" w:semiHidden="0" w:uiPriority="72" w:unhideWhenUsed="0"/>
+    <w:lsdException w:name="Colorful Grid Accent 4" w:semiHidden="0" w:uiPriority="73" w:unhideWhenUsed="0"/>
+    <w:lsdException w:name="Light Shading Accent 5" w:semiHidden="0" w:uiPriority="60" w:unhideWhenUsed="0"/>
+    <w:lsdException w:name="Light List Accent 5" w:semiHidden="0" w:uiPriority="61" w:unhideWhenUsed="0"/>
+    <w:lsdException w:name="Light Grid Accent 5" w:semiHidden="0" w:uiPriority="62" w:unhideWhenUsed="0"/>
+    <w:lsdException w:name="Medium Shading 1 Accent 5" w:semiHidden="0" w:uiPriority="63" w:unhideWhenUsed="0"/>
+    <w:lsdException w:name="Medium Shading 2 Accent 5" w:semiHidden="0" w:uiPriority="64" w:unhideWhenUsed="0"/>
+    <w:lsdException w:name="Medium List 1 Accent 5" w:semiHidden="0" w:uiPriority="65" w:unhideWhenUsed="0"/>
+    <w:lsdException w:name="Medium List 2 Accent 5" w:semiHidden="0" w:uiPriority="66" w:unhideWhenUsed="0"/>
+    <w:lsdException w:name="Medium Grid 1 Accent 5" w:semiHidden="0" w:uiPriority="67" w:unhideWhenUsed="0"/>
+    <w:lsdException w:name="Medium Grid 2 Accent 5" w:semiHidden="0" w:uiPriority="68" w:unhideWhenUsed="0"/>
+    <w:lsdException w:name="Medium Grid 3 Accent 5" w:semiHidden="0" w:uiPriority="69" w:unhideWhenUsed="0"/>
+    <w:lsdException w:name="Dark List Accent 5" w:semiHidden="0" w:uiPriority="70" w:unhideWhenUsed="0"/>
+    <w:lsdException w:name="Colorful Shading Accent 5" w:semiHidden="0" w:uiPriority="71" w:unhideWhenUsed="0"/>
+    <w:lsdException w:name="Colorful List Accent 5" w:semiHidden="0" w:uiPriority="72" w:unhideWhenUsed="0"/>
+    <w:lsdException w:name="Colorful Grid Accent 5" w:semiHidden="0" w:uiPriority="73" w:unhideWhenUsed="0"/>
+    <w:lsdException w:name="Light Shading Accent 6" w:semiHidden="0" w:uiPriority="60" w:unhideWhenUsed="0"/>
+    <w:lsdException w:name="Light List Accent 6" w:semiHidden="0" w:uiPriority="61" w:unhideWhenUsed="0"/>
+    <w:lsdException w:name="Light Grid Accent 6" w:semiHidden="0" w:uiPriority="62" w:unhideWhenUsed="0"/>
+    <w:lsdException w:name="Medium Shading 1 Accent 6" w:semiHidden="0" w:uiPriority="63" w:unhideWhenUsed="0"/>
+    <w:lsdException w:name="Medium Shading 2 Accent 6" w:semiHidden="0" w:uiPriority="64" w:unhideWhenUsed="0"/>
+    <w:lsdException w:name="Medium List 1 Accent 6" w:semiHidden="0" w:uiPriority="65" w:unhideWhenUsed="0"/>
+    <w:lsdException w:name="Medium List 2 Accent 6" w:semiHidden="0" w:uiPriority="66" w:unhideWhenUsed="0"/>
+    <w:lsdException w:name="Medium Grid 1 Accent 6" w:semiHidden="0" w:uiPriority="67" w:unhideWhenUsed="0"/>
+    <w:lsdException w:name="Medium Grid 2 Accent 6" w:semiHidden="0" w:uiPriority="68" w:unhideWhenUsed="0"/>
+    <w:lsdException w:name="Medium Grid 3 Accent 6" w:semiHidden="0" w:uiPriority="69" w:unhideWhenUsed="0"/>
+    <w:lsdException w:name="Dark List Accent 6" w:semiHidden="0" w:uiPriority="70" w:unhideWhenUsed="0"/>
+    <w:lsdException w:name="Colorful Shading Accent 6" w:semiHidden="0" w:uiPriority="71" w:unhideWhenUsed="0"/>
+    <w:lsdException w:name="Colorful List Accent 6" w:semiHidden="0" w:uiPriority="72" w:unhideWhenUsed="0"/>
+    <w:lsdException w:name="Colorful Grid Accent 6" w:semiHidden="0" w:uiPriority="73" w:unhideWhenUsed="0"/>
+    <w:lsdException w:name="Subtle Emphasis" w:semiHidden="0" w:uiPriority="19" w:unhideWhenUsed="0" w:qFormat="1"/>
+    <w:lsdException w:name="Intense Emphasis" w:semiHidden="0" w:uiPriority="21" w:unhideWhenUsed="0" w:qFormat="1"/>
+    <w:lsdException w:name="Subtle Reference" w:semiHidden="0" w:uiPriority="31" w:unhideWhenUsed="0" w:qFormat="1"/>
+    <w:lsdException w:name="Intense Reference" w:semiHidden="0" w:uiPriority="32" w:unhideWhenUsed="0" w:qFormat="1"/>
+    <w:lsdException w:name="Book Title" w:semiHidden="0" w:uiPriority="33" w:unhideWhenUsed="0" w:qFormat="1"/>
+    <w:lsdException w:name="Bibliography" w:uiPriority="37"/>
+    <w:lsdException w:name="TOC Heading" w:uiPriority="39" w:qFormat="1"/>
+  </w:latentStyles>
+  <w:style w:type="paragraph" w:default="1" w:styleId="Normal">
+    <w:name w:val="Normal"/>
+    <w:qFormat/>
+    <w:pPr>
+      <w:spacing w:after="216" w:line="246" w:lineRule="auto"/>
+      <w:ind w:left="1529" w:right="-15" w:hanging="10"/>
+      <w:jc w:val="both"/>
+    </w:pPr>
+    <w:rPr>
+      <w:rFonts w:ascii="Calibri" w:eastAsia="Calibri" w:hAnsi="Calibri" w:cs="Calibri"/>
+      <w:color w:val="000000"/>
+      <w:sz w:val="20"/>
+    </w:rPr>
+  </w:style>
+  <w:style w:type="paragraph" w:styleId="Heading1">
+    <w:name w:val="heading 1"/>
+    <w:next w:val="Normal"/>
+    <w:link w:val="Heading1Char"/>
+    <w:uiPriority w:val="9"/>
+    <w:unhideWhenUsed/>
+    <w:qFormat/>
+    <w:pPr>
+      <w:keepNext/>
+      <w:keepLines/>
+      <w:numPr>
+        <w:numId w:val="39"/>
+      </w:numPr>
+      <w:spacing w:after="237" w:line="246" w:lineRule="auto"/>
+      <w:ind w:right="-15"/>
+      <w:outlineLvl w:val="0"/>
+    </w:pPr>
+    <w:rPr>
+      <w:rFonts w:ascii="Calibri" w:eastAsia="Calibri" w:hAnsi="Calibri" w:cs="Calibri"/>
+      <w:color w:val="000000"/>
+      <w:sz w:val="29"/>
+    </w:rPr>
+  </w:style>
+  <w:style w:type="paragraph" w:styleId="Heading2">
+    <w:name w:val="heading 2"/>
+    <w:next w:val="Normal"/>
+    <w:link w:val="Heading2Char"/>
+    <w:uiPriority w:val="9"/>
+    <w:unhideWhenUsed/>
+    <w:qFormat/>
+    <w:pPr>
+      <w:keepNext/>
+      <w:keepLines/>
+      <w:numPr>
+        <w:ilvl w:val="1"/>
+        <w:numId w:val="39"/>
+      </w:numPr>
+      <w:spacing w:after="172" w:line="240" w:lineRule="auto"/>
+      <w:ind w:right="-15"/>
+      <w:outlineLvl w:val="1"/>
+    </w:pPr>
+    <w:rPr>
+      <w:rFonts w:ascii="Calibri" w:eastAsia="Calibri" w:hAnsi="Calibri" w:cs="Calibri"/>
+      <w:color w:val="000000"/>
+      <w:sz w:val="24"/>
+    </w:rPr>
+  </w:style>
+  <w:style w:type="paragraph" w:styleId="Heading3">
+    <w:name w:val="heading 3"/>
+    <w:basedOn w:val="Normal"/>
+    <w:next w:val="Normal"/>
+    <w:link w:val="Heading3Char"/>
+    <w:uiPriority w:val="9"/>
+    <w:unhideWhenUsed/>
+    <w:qFormat/>
+    <w:rsid w:val="0074710B"/>
+    <w:pPr>
+      <w:keepNext/>
+      <w:keepLines/>
+      <w:numPr>
+        <w:ilvl w:val="2"/>
+        <w:numId w:val="39"/>
+      </w:numPr>
+      <w:spacing w:before="40" w:after="0"/>
+      <w:outlineLvl w:val="2"/>
+    </w:pPr>
+    <w:rPr>
+      <w:rFonts w:asciiTheme="majorHAnsi" w:eastAsiaTheme="majorEastAsia" w:hAnsiTheme="majorHAnsi" w:cstheme="majorBidi"/>
+      <w:color w:val="1F4D78" w:themeColor="accent1" w:themeShade="7F"/>
+      <w:sz w:val="22"/>
+      <w:szCs w:val="24"/>
+    </w:rPr>
+  </w:style>
+  <w:style w:type="paragraph" w:styleId="Heading4">
+    <w:name w:val="heading 4"/>
+    <w:basedOn w:val="Normal"/>
+    <w:next w:val="Normal"/>
+    <w:link w:val="Heading4Char"/>
+    <w:uiPriority w:val="9"/>
+    <w:unhideWhenUsed/>
+    <w:qFormat/>
+    <w:rsid w:val="00F64239"/>
+    <w:pPr>
+      <w:keepNext/>
+      <w:keepLines/>
+      <w:numPr>
+        <w:ilvl w:val="3"/>
+        <w:numId w:val="39"/>
+      </w:numPr>
+      <w:spacing w:before="40" w:after="0"/>
+      <w:outlineLvl w:val="3"/>
+    </w:pPr>
+    <w:rPr>
+      <w:rFonts w:asciiTheme="majorHAnsi" w:eastAsiaTheme="majorEastAsia" w:hAnsiTheme="majorHAnsi" w:cstheme="majorBidi"/>
+      <w:i/>
+      <w:iCs/>
+      <w:color w:val="2E74B5" w:themeColor="accent1" w:themeShade="BF"/>
+    </w:rPr>
+  </w:style>
+  <w:style w:type="paragraph" w:styleId="Heading5">
+    <w:name w:val="heading 5"/>
+    <w:basedOn w:val="Normal"/>
+    <w:next w:val="Normal"/>
+    <w:link w:val="Heading5Char"/>
+    <w:uiPriority w:val="9"/>
+    <w:unhideWhenUsed/>
+    <w:qFormat/>
+    <w:rsid w:val="00F64239"/>
+    <w:pPr>
+      <w:keepNext/>
+      <w:keepLines/>
+      <w:numPr>
+        <w:ilvl w:val="4"/>
+        <w:numId w:val="39"/>
+      </w:numPr>
+      <w:spacing w:before="40" w:after="0"/>
+      <w:outlineLvl w:val="4"/>
+    </w:pPr>
+    <w:rPr>
+      <w:rFonts w:asciiTheme="majorHAnsi" w:eastAsiaTheme="majorEastAsia" w:hAnsiTheme="majorHAnsi" w:cstheme="majorBidi"/>
+      <w:color w:val="2E74B5" w:themeColor="accent1" w:themeShade="BF"/>
+    </w:rPr>
+  </w:style>
+  <w:style w:type="paragraph" w:styleId="Heading6">
+    <w:name w:val="heading 6"/>
+    <w:basedOn w:val="Normal"/>
+    <w:next w:val="Normal"/>
+    <w:link w:val="Heading6Char"/>
+    <w:uiPriority w:val="9"/>
+    <w:unhideWhenUsed/>
+    <w:qFormat/>
+    <w:rsid w:val="00F64239"/>
+    <w:pPr>
+      <w:keepNext/>
+      <w:keepLines/>
+      <w:numPr>
+        <w:ilvl w:val="5"/>
+        <w:numId w:val="39"/>
+      </w:numPr>
+      <w:spacing w:before="40" w:after="0"/>
+      <w:outlineLvl w:val="5"/>
+    </w:pPr>
+    <w:rPr>
+      <w:rFonts w:asciiTheme="majorHAnsi" w:eastAsiaTheme="majorEastAsia" w:hAnsiTheme="majorHAnsi" w:cstheme="majorBidi"/>
+      <w:color w:val="1F4D78" w:themeColor="accent1" w:themeShade="7F"/>
+    </w:rPr>
+  </w:style>
+  <w:style w:type="paragraph" w:styleId="Heading7">
+    <w:name w:val="heading 7"/>
+    <w:basedOn w:val="Normal"/>
+    <w:next w:val="Normal"/>
+    <w:link w:val="Heading7Char"/>
+    <w:uiPriority w:val="9"/>
+    <w:unhideWhenUsed/>
+    <w:qFormat/>
+    <w:rsid w:val="00F64239"/>
+    <w:pPr>
+      <w:keepNext/>
+      <w:keepLines/>
+      <w:numPr>
+        <w:ilvl w:val="6"/>
+        <w:numId w:val="39"/>
+      </w:numPr>
+      <w:spacing w:before="40" w:after="0"/>
+      <w:outlineLvl w:val="6"/>
+    </w:pPr>
+    <w:rPr>
+      <w:rFonts w:asciiTheme="majorHAnsi" w:eastAsiaTheme="majorEastAsia" w:hAnsiTheme="majorHAnsi" w:cstheme="majorBidi"/>
+      <w:i/>
+      <w:iCs/>
+      <w:color w:val="1F4D78" w:themeColor="accent1" w:themeShade="7F"/>
+    </w:rPr>
+  </w:style>
+  <w:style w:type="paragraph" w:styleId="Heading8">
+    <w:name w:val="heading 8"/>
+    <w:basedOn w:val="Normal"/>
+    <w:next w:val="Normal"/>
+    <w:link w:val="Heading8Char"/>
+    <w:uiPriority w:val="9"/>
+    <w:unhideWhenUsed/>
+    <w:qFormat/>
+    <w:rsid w:val="00F64239"/>
+    <w:pPr>
+      <w:keepNext/>
+      <w:keepLines/>
+      <w:numPr>
+        <w:ilvl w:val="7"/>
+        <w:numId w:val="39"/>
+      </w:numPr>
+      <w:spacing w:before="40" w:after="0"/>
+      <w:outlineLvl w:val="7"/>
+    </w:pPr>
+    <w:rPr>
+      <w:rFonts w:asciiTheme="majorHAnsi" w:eastAsiaTheme="majorEastAsia" w:hAnsiTheme="majorHAnsi" w:cstheme="majorBidi"/>
+      <w:color w:val="272727" w:themeColor="text1" w:themeTint="D8"/>
+      <w:sz w:val="21"/>
+      <w:szCs w:val="21"/>
+    </w:rPr>
+  </w:style>
+  <w:style w:type="paragraph" w:styleId="Heading9">
+    <w:name w:val="heading 9"/>
+    <w:basedOn w:val="Normal"/>
+    <w:next w:val="Normal"/>
+    <w:link w:val="Heading9Char"/>
+    <w:uiPriority w:val="9"/>
+    <w:unhideWhenUsed/>
+    <w:qFormat/>
+    <w:rsid w:val="00F64239"/>
+    <w:pPr>
+      <w:keepNext/>
+      <w:keepLines/>
+      <w:numPr>
+        <w:ilvl w:val="8"/>
+        <w:numId w:val="39"/>
+      </w:numPr>
+      <w:spacing w:before="40" w:after="0"/>
+      <w:outlineLvl w:val="8"/>
+    </w:pPr>
+    <w:rPr>
+      <w:rFonts w:asciiTheme="majorHAnsi" w:eastAsiaTheme="majorEastAsia" w:hAnsiTheme="majorHAnsi" w:cstheme="majorBidi"/>
+      <w:i/>
+      <w:iCs/>
+      <w:color w:val="272727" w:themeColor="text1" w:themeTint="D8"/>
+      <w:sz w:val="21"/>
+      <w:szCs w:val="21"/>
+    </w:rPr>
+  </w:style>
+  <w:style w:type="character" w:default="1" w:styleId="DefaultParagraphFont">
+    <w:name w:val="Default Paragraph Font"/>
+    <w:uiPriority w:val="1"/>
+    <w:semiHidden/>
+    <w:unhideWhenUsed/>
+  </w:style>
+  <w:style w:type="table" w:default="1" w:styleId="TableNormal">
+    <w:name w:val="Normal Table"/>
+    <w:uiPriority w:val="99"/>
+    <w:semiHidden/>
+    <w:unhideWhenUsed/>
+    <w:tblPr>
+      <w:tblInd w:w="0" w:type="dxa"/>
       <w:tblCellMar>
         <w:top w:w="0" w:type="dxa"/>
         <w:left w:w="108" w:type="dxa"/>
         <w:bottom w:w="0" w:type="dxa"/>
         <w:right w:w="108" w:type="dxa"/>
       </w:tblCellMar>
+    </w:tblPr>
+  </w:style>
+  <w:style w:type="numbering" w:default="1" w:styleId="NoList">
+    <w:name w:val="No List"/>
+    <w:uiPriority w:val="99"/>
+    <w:semiHidden/>
+    <w:unhideWhenUsed/>
+  </w:style>
+  <w:style w:type="character" w:customStyle="1" w:styleId="Heading2Char">
+    <w:name w:val="Heading 2 Char"/>
+    <w:link w:val="Heading2"/>
+    <w:uiPriority w:val="9"/>
+    <w:rPr>
+      <w:rFonts w:ascii="Calibri" w:eastAsia="Calibri" w:hAnsi="Calibri" w:cs="Calibri"/>
+      <w:color w:val="000000"/>
+      <w:sz w:val="24"/>
+    </w:rPr>
+  </w:style>
+  <w:style w:type="character" w:customStyle="1" w:styleId="Heading1Char">
+    <w:name w:val="Heading 1 Char"/>
+    <w:link w:val="Heading1"/>
+    <w:uiPriority w:val="9"/>
+    <w:rPr>
+      <w:rFonts w:ascii="Calibri" w:eastAsia="Calibri" w:hAnsi="Calibri" w:cs="Calibri"/>
+      <w:color w:val="000000"/>
+      <w:sz w:val="29"/>
+    </w:rPr>
+  </w:style>
+  <w:style w:type="table" w:customStyle="1" w:styleId="TableGrid">
+    <w:name w:val="TableGrid"/>
+    <w:pPr>
+      <w:spacing w:after="0" w:line="240" w:lineRule="auto"/>
+    </w:pPr>
+    <w:tblPr>
+      <w:tblCellMar>
+        <w:top w:w="0" w:type="dxa"/>
+        <w:left w:w="0" w:type="dxa"/>
+        <w:bottom w:w="0" w:type="dxa"/>
+        <w:right w:w="0" w:type="dxa"/>
+      </w:tblCellMar>
+    </w:tblPr>
+  </w:style>
+  <w:style w:type="paragraph" w:styleId="ListParagraph">
+    <w:name w:val="List Paragraph"/>
+    <w:basedOn w:val="Normal"/>
+    <w:uiPriority w:val="34"/>
+    <w:qFormat/>
+    <w:rsid w:val="008B17A9"/>
+    <w:pPr>
+      <w:ind w:left="720"/>
+      <w:contextualSpacing/>
+    </w:pPr>
+  </w:style>
+  <w:style w:type="table" w:styleId="TableGrid0">
+    <w:name w:val="Table Grid"/>
+    <w:basedOn w:val="TableNormal"/>
+    <w:uiPriority w:val="39"/>
+    <w:rsid w:val="00CB4B5C"/>
+    <w:pPr>
+      <w:spacing w:after="0" w:line="240" w:lineRule="auto"/>
+    </w:pPr>
+    <w:tblPr>
+      <w:tblBorders>
+        <w:top w:val="single" w:sz="4" w:space="0" w:color="auto"/>
+        <w:left w:val="single" w:sz="4" w:space="0" w:color="auto"/>
+        <w:bottom w:val="single" w:sz="4" w:space="0" w:color="auto"/>
+        <w:right w:val="single" w:sz="4" w:space="0" w:color="auto"/>
+        <w:insideH w:val="single" w:sz="4" w:space="0" w:color="auto"/>
+        <w:insideV w:val="single" w:sz="4" w:space="0" w:color="auto"/>
+      </w:tblBorders>
     </w:tblPr>
   </w:style>
   <w:style w:type="paragraph" w:styleId="TOCHeading">
@@ -12580,7 +13109,7 @@
   <a:extraClrSchemeLst/>
   <a:extLst>
     <a:ext uri="{05A4C25C-085E-4340-85A3-A5531E510DB2}">
-      <thm15:themeFamily xmlns:thm15="http://schemas.microsoft.com/office/thememl/2012/main" name="Office Theme" id="{62F939B6-93AF-4DB8-9C6B-D6C7DFDC589F}" vid="{4A3C46E8-61CC-4603-A589-7422A47A8E4A}"/>
+      <thm15:themeFamily xmlns:thm15="http://schemas.microsoft.com/office/thememl/2012/main" xmlns="" name="Office Theme" id="{62F939B6-93AF-4DB8-9C6B-D6C7DFDC589F}" vid="{4A3C46E8-61CC-4603-A589-7422A47A8E4A}"/>
     </a:ext>
   </a:extLst>
 </a:theme>
@@ -12591,7 +13120,7 @@
 </file>
 
 <file path=customXml/itemProps1.xml><?xml version="1.0" encoding="utf-8"?>
-<ds:datastoreItem xmlns:ds="http://schemas.openxmlformats.org/officeDocument/2006/customXml" ds:itemID="{F091381F-56F0-4F6D-BFBB-D4087966B5E1}">
+<ds:datastoreItem xmlns:ds="http://schemas.openxmlformats.org/officeDocument/2006/customXml" ds:itemID="{55A4A89F-5F38-40EB-A428-2EDC40B107FE}">
   <ds:schemaRefs>
     <ds:schemaRef ds:uri="http://schemas.openxmlformats.org/officeDocument/2006/bibliography"/>
   </ds:schemaRefs>

</xml_diff>

<commit_message>
HighLevel architecture, component view, deployment diagram modified. SignUp and Request runtime sequence diagrams added.
</commit_message>
<xml_diff>
--- a/DD v0.2.docx
+++ b/DD v0.2.docx
@@ -1,6 +1,6 @@
 
 <file path=word/document.xml><?xml version="1.0" encoding="utf-8"?>
-<w:document xmlns:wpc="http://schemas.microsoft.com/office/word/2010/wordprocessingCanvas" xmlns:mc="http://schemas.openxmlformats.org/markup-compatibility/2006" xmlns:o="urn:schemas-microsoft-com:office:office" xmlns:r="http://schemas.openxmlformats.org/officeDocument/2006/relationships" xmlns:m="http://schemas.openxmlformats.org/officeDocument/2006/math" xmlns:v="urn:schemas-microsoft-com:vml" xmlns:wp14="http://schemas.microsoft.com/office/word/2010/wordprocessingDrawing" xmlns:wp="http://schemas.openxmlformats.org/drawingml/2006/wordprocessingDrawing" xmlns:w10="urn:schemas-microsoft-com:office:word" xmlns:w="http://schemas.openxmlformats.org/wordprocessingml/2006/main" xmlns:w14="http://schemas.microsoft.com/office/word/2010/wordml" xmlns:wpg="http://schemas.microsoft.com/office/word/2010/wordprocessingGroup" xmlns:wpi="http://schemas.microsoft.com/office/word/2010/wordprocessingInk" xmlns:wne="http://schemas.microsoft.com/office/word/2006/wordml" xmlns:wps="http://schemas.microsoft.com/office/word/2010/wordprocessingShape" mc:Ignorable="w14 wp14">
+<w:document xmlns:wpc="http://schemas.microsoft.com/office/word/2010/wordprocessingCanvas" xmlns:mc="http://schemas.openxmlformats.org/markup-compatibility/2006" xmlns:o="urn:schemas-microsoft-com:office:office" xmlns:r="http://schemas.openxmlformats.org/officeDocument/2006/relationships" xmlns:m="http://schemas.openxmlformats.org/officeDocument/2006/math" xmlns:v="urn:schemas-microsoft-com:vml" xmlns:wp14="http://schemas.microsoft.com/office/word/2010/wordprocessingDrawing" xmlns:wp="http://schemas.openxmlformats.org/drawingml/2006/wordprocessingDrawing" xmlns:w10="urn:schemas-microsoft-com:office:word" xmlns:w="http://schemas.openxmlformats.org/wordprocessingml/2006/main" xmlns:w14="http://schemas.microsoft.com/office/word/2010/wordml" xmlns:w15="http://schemas.microsoft.com/office/word/2012/wordml" xmlns:wpg="http://schemas.microsoft.com/office/word/2010/wordprocessingGroup" xmlns:wpi="http://schemas.microsoft.com/office/word/2010/wordprocessingInk" xmlns:wne="http://schemas.microsoft.com/office/word/2006/wordml" xmlns:wps="http://schemas.microsoft.com/office/word/2010/wordprocessingShape" mc:Ignorable="w14 w15 wp14">
   <w:body>
     <w:p>
       <w:pPr>
@@ -26,7 +26,7 @@
                     <pic:cNvPicPr/>
                   </pic:nvPicPr>
                   <pic:blipFill>
-                    <a:blip r:embed="rId9"/>
+                    <a:blip r:embed="rId8"/>
                     <a:stretch>
                       <a:fillRect/>
                     </a:stretch>
@@ -53,19 +53,11 @@
         <w:ind w:left="10"/>
         <w:jc w:val="center"/>
       </w:pPr>
-      <w:proofErr w:type="spellStart"/>
       <w:r>
         <w:rPr>
           <w:sz w:val="34"/>
         </w:rPr>
-        <w:t>Politecnico</w:t>
-      </w:r>
-      <w:proofErr w:type="spellEnd"/>
-      <w:r>
-        <w:rPr>
-          <w:sz w:val="34"/>
-        </w:rPr>
-        <w:t xml:space="preserve"> di Milano</w:t>
+        <w:t>Politecnico di Milano</w:t>
       </w:r>
     </w:p>
     <w:p>
@@ -111,14 +103,12 @@
         </w:rPr>
         <w:t>Software Engineering 2: “</w:t>
       </w:r>
-      <w:proofErr w:type="spellStart"/>
       <w:r>
         <w:rPr>
           <w:sz w:val="34"/>
         </w:rPr>
         <w:t>myTaxiService</w:t>
       </w:r>
-      <w:proofErr w:type="spellEnd"/>
       <w:r>
         <w:rPr>
           <w:sz w:val="34"/>
@@ -170,28 +160,12 @@
         <w:ind w:left="0" w:right="0" w:firstLine="0"/>
         <w:jc w:val="center"/>
       </w:pPr>
-      <w:proofErr w:type="spellStart"/>
       <w:r>
         <w:rPr>
           <w:sz w:val="24"/>
         </w:rPr>
-        <w:t>Milica</w:t>
-      </w:r>
-      <w:proofErr w:type="spellEnd"/>
-      <w:r>
-        <w:rPr>
-          <w:sz w:val="24"/>
-        </w:rPr>
-        <w:t xml:space="preserve"> </w:t>
-      </w:r>
-      <w:proofErr w:type="spellStart"/>
-      <w:r>
-        <w:rPr>
-          <w:sz w:val="24"/>
-        </w:rPr>
-        <w:t>Jovanovic</w:t>
-      </w:r>
-      <w:proofErr w:type="spellEnd"/>
+        <w:t>Milica Jovanovic</w:t>
+      </w:r>
       <w:r>
         <w:rPr>
           <w:sz w:val="24"/>
@@ -2164,9 +2138,9 @@
     <w:p>
       <w:pPr>
         <w:sectPr>
-          <w:footerReference w:type="even" r:id="rId10"/>
-          <w:footerReference w:type="default" r:id="rId11"/>
-          <w:footerReference w:type="first" r:id="rId12"/>
+          <w:footerReference w:type="even" r:id="rId9"/>
+          <w:footerReference w:type="default" r:id="rId10"/>
+          <w:footerReference w:type="first" r:id="rId11"/>
           <w:pgSz w:w="12240" w:h="15840"/>
           <w:pgMar w:top="2497" w:right="2370" w:bottom="2705" w:left="2675" w:header="720" w:footer="720" w:gutter="0"/>
           <w:cols w:space="720"/>
@@ -2203,15 +2177,7 @@
         <w:ind w:left="0" w:firstLine="709"/>
       </w:pPr>
       <w:r>
-        <w:t xml:space="preserve">The purpose of this document is to provide a comprehensive description of the structure of the </w:t>
-      </w:r>
-      <w:proofErr w:type="spellStart"/>
-      <w:r>
-        <w:t>myTaxiService</w:t>
-      </w:r>
-      <w:proofErr w:type="spellEnd"/>
-      <w:r>
-        <w:t xml:space="preserve"> system. It will state and analyze the design decisions made in order to satisfy all the requirements stated in the Requirements Analysis and Specification Document (RASD). This document is meant mainly as a guideline for developers of the software in question.</w:t>
+        <w:t>The purpose of this document is to provide a comprehensive description of the structure of the myTaxiService system. It will state and analyze the design decisions made in order to satisfy all the requirements stated in the Requirements Analysis and Specification Document (RASD). This document is meant mainly as a guideline for developers of the software in question.</w:t>
       </w:r>
     </w:p>
     <w:p>
@@ -2237,21 +2203,7 @@
         <w:rPr>
           <w:color w:val="FF0000"/>
         </w:rPr>
-        <w:t xml:space="preserve">The aim of this project is to develop and implement </w:t>
-      </w:r>
-      <w:proofErr w:type="spellStart"/>
-      <w:r>
-        <w:rPr>
-          <w:color w:val="FF0000"/>
-        </w:rPr>
-        <w:t>myTaxiService</w:t>
-      </w:r>
-      <w:proofErr w:type="spellEnd"/>
-      <w:r>
-        <w:rPr>
-          <w:color w:val="FF0000"/>
-        </w:rPr>
-        <w:t xml:space="preserve">, </w:t>
+        <w:t xml:space="preserve">The aim of this project is to develop and implement myTaxiService, </w:t>
       </w:r>
       <w:r>
         <w:rPr>
@@ -3114,15 +3066,7 @@
         <w:ind w:left="1418"/>
       </w:pPr>
       <w:r>
-        <w:t xml:space="preserve">Specification Document: </w:t>
-      </w:r>
-      <w:proofErr w:type="spellStart"/>
-      <w:r>
-        <w:t>myTaxiService</w:t>
-      </w:r>
-      <w:proofErr w:type="spellEnd"/>
-      <w:r>
-        <w:t xml:space="preserve"> Project AA 2015-2016.pdf</w:t>
+        <w:t>Specification Document: myTaxiService Project AA 2015-2016.pdf</w:t>
       </w:r>
     </w:p>
     <w:p>
@@ -3135,29 +3079,22 @@
         <w:ind w:left="1418"/>
       </w:pPr>
       <w:r>
-        <w:t xml:space="preserve">RASD </w:t>
-      </w:r>
-      <w:proofErr w:type="spellStart"/>
-      <w:r>
-        <w:t>myTaxiSevice</w:t>
-      </w:r>
-      <w:bookmarkStart w:id="5" w:name="_GoBack"/>
-      <w:bookmarkEnd w:id="5"/>
-      <w:proofErr w:type="spellEnd"/>
+        <w:t>RASD myTaxiSevice</w:t>
+      </w:r>
     </w:p>
     <w:p>
       <w:pPr>
         <w:pStyle w:val="Heading2"/>
         <w:ind w:left="709"/>
       </w:pPr>
-      <w:bookmarkStart w:id="6" w:name="_Toc435522735"/>
+      <w:bookmarkStart w:id="5" w:name="_Toc435522735"/>
       <w:r>
         <w:t>Document</w:t>
       </w:r>
       <w:r>
         <w:t xml:space="preserve"> Overview</w:t>
       </w:r>
-      <w:bookmarkEnd w:id="6"/>
+      <w:bookmarkEnd w:id="5"/>
     </w:p>
     <w:p>
       <w:pPr>
@@ -3298,23 +3235,23 @@
       <w:pPr>
         <w:pStyle w:val="Heading1"/>
       </w:pPr>
-      <w:bookmarkStart w:id="7" w:name="_Toc435522736"/>
+      <w:bookmarkStart w:id="6" w:name="_Toc435522736"/>
       <w:r>
         <w:lastRenderedPageBreak/>
         <w:t>Architectural design</w:t>
       </w:r>
-      <w:bookmarkEnd w:id="7"/>
+      <w:bookmarkEnd w:id="6"/>
     </w:p>
     <w:p>
       <w:pPr>
         <w:pStyle w:val="Heading2"/>
         <w:ind w:left="709"/>
       </w:pPr>
-      <w:bookmarkStart w:id="8" w:name="_Toc435522737"/>
+      <w:bookmarkStart w:id="7" w:name="_Toc435522737"/>
       <w:r>
         <w:t>Overview</w:t>
       </w:r>
-      <w:bookmarkEnd w:id="8"/>
+      <w:bookmarkEnd w:id="7"/>
     </w:p>
     <w:p>
       <w:pPr>
@@ -3332,6 +3269,11 @@
       <w:r>
         <w:t xml:space="preserve">responsibilities of the system were partitioned and then assigned to subsystems. Identify each high level subsystem and the roles or responsibilities assigned to it. Describe how these subsystems collaborate with each other in order to achieve the desired functionality. </w:t>
       </w:r>
+    </w:p>
+    <w:p>
+      <w:pPr>
+        <w:ind w:left="0" w:firstLine="709"/>
+      </w:pPr>
     </w:p>
     <w:p>
       <w:pPr>
@@ -3342,7 +3284,7 @@
         </w:numPr>
         <w:ind w:left="709"/>
       </w:pPr>
-      <w:bookmarkStart w:id="9" w:name="_Toc435522738"/>
+      <w:bookmarkStart w:id="8" w:name="_Toc435522738"/>
       <w:r>
         <w:t>High level components</w:t>
       </w:r>
@@ -3352,534 +3294,13 @@
       <w:r>
         <w:t>and their interaction</w:t>
       </w:r>
-      <w:bookmarkEnd w:id="9"/>
+      <w:bookmarkEnd w:id="8"/>
       <w:r>
         <w:t xml:space="preserve"> </w:t>
       </w:r>
     </w:p>
     <w:p>
       <w:pPr>
-        <w:jc w:val="center"/>
-      </w:pPr>
-      <w:r>
-        <w:rPr>
-          <w:noProof/>
-        </w:rPr>
-        <w:drawing>
-          <wp:anchor distT="0" distB="0" distL="114300" distR="114300" simplePos="0" relativeHeight="251665408" behindDoc="0" locked="0" layoutInCell="1" allowOverlap="1">
-            <wp:simplePos x="0" y="0"/>
-            <wp:positionH relativeFrom="column">
-              <wp:align>center</wp:align>
-            </wp:positionH>
-            <wp:positionV relativeFrom="paragraph">
-              <wp:posOffset>8890</wp:posOffset>
-            </wp:positionV>
-            <wp:extent cx="5934710" cy="3562985"/>
-            <wp:effectExtent l="0" t="0" r="8890" b="0"/>
-            <wp:wrapSquare wrapText="bothSides"/>
-            <wp:docPr id="6" name="Picture 6" descr="HighLeverlArch1"/>
-            <wp:cNvGraphicFramePr>
-              <a:graphicFrameLocks xmlns:a="http://schemas.openxmlformats.org/drawingml/2006/main" noChangeAspect="1"/>
-            </wp:cNvGraphicFramePr>
-            <a:graphic xmlns:a="http://schemas.openxmlformats.org/drawingml/2006/main">
-              <a:graphicData uri="http://schemas.openxmlformats.org/drawingml/2006/picture">
-                <pic:pic xmlns:pic="http://schemas.openxmlformats.org/drawingml/2006/picture">
-                  <pic:nvPicPr>
-                    <pic:cNvPr id="0" name="Picture 10" descr="HighLeverlArch1"/>
-                    <pic:cNvPicPr>
-                      <a:picLocks noChangeAspect="1" noChangeArrowheads="1"/>
-                    </pic:cNvPicPr>
-                  </pic:nvPicPr>
-                  <pic:blipFill>
-                    <a:blip r:embed="rId13">
-                      <a:extLst>
-                        <a:ext uri="{28A0092B-C50C-407E-A947-70E740481C1C}">
-                          <a14:useLocalDpi xmlns:a14="http://schemas.microsoft.com/office/drawing/2010/main" val="0"/>
-                        </a:ext>
-                      </a:extLst>
-                    </a:blip>
-                    <a:srcRect/>
-                    <a:stretch>
-                      <a:fillRect/>
-                    </a:stretch>
-                  </pic:blipFill>
-                  <pic:spPr bwMode="auto">
-                    <a:xfrm>
-                      <a:off x="0" y="0"/>
-                      <a:ext cx="5934710" cy="3562985"/>
-                    </a:xfrm>
-                    <a:prstGeom prst="rect">
-                      <a:avLst/>
-                    </a:prstGeom>
-                    <a:noFill/>
-                  </pic:spPr>
-                </pic:pic>
-              </a:graphicData>
-            </a:graphic>
-            <wp14:sizeRelH relativeFrom="page">
-              <wp14:pctWidth>0</wp14:pctWidth>
-            </wp14:sizeRelH>
-            <wp14:sizeRelV relativeFrom="page">
-              <wp14:pctHeight>0</wp14:pctHeight>
-            </wp14:sizeRelV>
-          </wp:anchor>
-        </w:drawing>
-      </w:r>
-    </w:p>
-    <w:p>
-      <w:pPr>
-        <w:ind w:left="3689" w:firstLine="631"/>
-      </w:pPr>
-      <w:r>
-        <w:t>Figure 2.2</w:t>
-      </w:r>
-    </w:p>
-    <w:p>
-      <w:pPr>
-        <w:pStyle w:val="ListParagraph"/>
-        <w:ind w:firstLine="0"/>
-        <w:jc w:val="left"/>
-        <w:rPr>
-          <w:color w:val="FF0000"/>
-        </w:rPr>
-      </w:pPr>
-      <w:proofErr w:type="spellStart"/>
-      <w:r>
-        <w:rPr>
-          <w:color w:val="FF0000"/>
-        </w:rPr>
-        <w:t>Mozda</w:t>
-      </w:r>
-      <w:proofErr w:type="spellEnd"/>
-      <w:r>
-        <w:rPr>
-          <w:color w:val="FF0000"/>
-        </w:rPr>
-        <w:t xml:space="preserve"> da se </w:t>
-      </w:r>
-      <w:proofErr w:type="spellStart"/>
-      <w:r>
-        <w:rPr>
-          <w:color w:val="FF0000"/>
-        </w:rPr>
-        <w:t>dodaju</w:t>
-      </w:r>
-      <w:proofErr w:type="spellEnd"/>
-      <w:r>
-        <w:rPr>
-          <w:color w:val="FF0000"/>
-        </w:rPr>
-        <w:t xml:space="preserve"> </w:t>
-      </w:r>
-      <w:proofErr w:type="spellStart"/>
-      <w:r>
-        <w:rPr>
-          <w:color w:val="FF0000"/>
-        </w:rPr>
-        <w:t>neki</w:t>
-      </w:r>
-      <w:proofErr w:type="spellEnd"/>
-      <w:r>
-        <w:rPr>
-          <w:color w:val="FF0000"/>
-        </w:rPr>
-        <w:t xml:space="preserve"> </w:t>
-      </w:r>
-      <w:proofErr w:type="spellStart"/>
-      <w:r>
-        <w:rPr>
-          <w:color w:val="FF0000"/>
-        </w:rPr>
-        <w:t>atributi</w:t>
-      </w:r>
-      <w:proofErr w:type="spellEnd"/>
-      <w:r>
-        <w:rPr>
-          <w:color w:val="FF0000"/>
-        </w:rPr>
-        <w:t xml:space="preserve"> </w:t>
-      </w:r>
-      <w:proofErr w:type="spellStart"/>
-      <w:r>
-        <w:rPr>
-          <w:color w:val="FF0000"/>
-        </w:rPr>
-        <w:t>funkcijama</w:t>
-      </w:r>
-      <w:proofErr w:type="spellEnd"/>
-    </w:p>
-    <w:p>
-      <w:pPr>
-        <w:pStyle w:val="ListParagraph"/>
-        <w:numPr>
-          <w:ilvl w:val="0"/>
-          <w:numId w:val="38"/>
-        </w:numPr>
-        <w:ind w:left="720"/>
-        <w:jc w:val="left"/>
-      </w:pPr>
-      <w:r>
-        <w:t>Guest handler</w:t>
-      </w:r>
-    </w:p>
-    <w:p>
-      <w:pPr>
-        <w:pStyle w:val="ListParagraph"/>
-        <w:numPr>
-          <w:ilvl w:val="1"/>
-          <w:numId w:val="38"/>
-        </w:numPr>
-        <w:ind w:left="1260"/>
-        <w:jc w:val="left"/>
-      </w:pPr>
-      <w:proofErr w:type="spellStart"/>
-      <w:r>
-        <w:t>SignUp</w:t>
-      </w:r>
-      <w:proofErr w:type="spellEnd"/>
-      <w:r>
-        <w:t>: checks if the user already exist. If user does not exist system creates it</w:t>
-      </w:r>
-    </w:p>
-    <w:p>
-      <w:pPr>
-        <w:pStyle w:val="ListParagraph"/>
-        <w:numPr>
-          <w:ilvl w:val="1"/>
-          <w:numId w:val="38"/>
-        </w:numPr>
-        <w:ind w:left="1260"/>
-        <w:jc w:val="left"/>
-      </w:pPr>
-      <w:proofErr w:type="spellStart"/>
-      <w:r>
-        <w:t>SignIn</w:t>
-      </w:r>
-      <w:proofErr w:type="spellEnd"/>
-      <w:r>
-        <w:t>: Checks if data provided by guest are correct. If ok it returns user or driver object</w:t>
-      </w:r>
-    </w:p>
-    <w:p>
-      <w:pPr>
-        <w:pStyle w:val="ListParagraph"/>
-        <w:numPr>
-          <w:ilvl w:val="0"/>
-          <w:numId w:val="38"/>
-        </w:numPr>
-        <w:ind w:left="720"/>
-        <w:jc w:val="left"/>
-      </w:pPr>
-      <w:r>
-        <w:t>User handler</w:t>
-      </w:r>
-    </w:p>
-    <w:p>
-      <w:pPr>
-        <w:pStyle w:val="ListParagraph"/>
-        <w:numPr>
-          <w:ilvl w:val="1"/>
-          <w:numId w:val="38"/>
-        </w:numPr>
-        <w:ind w:left="1260"/>
-        <w:jc w:val="left"/>
-      </w:pPr>
-      <w:proofErr w:type="spellStart"/>
-      <w:r>
-        <w:t>makeRequest</w:t>
-      </w:r>
-      <w:proofErr w:type="spellEnd"/>
-      <w:r>
-        <w:t>: System creates Request based on user’s location</w:t>
-      </w:r>
-    </w:p>
-    <w:p>
-      <w:pPr>
-        <w:pStyle w:val="ListParagraph"/>
-        <w:numPr>
-          <w:ilvl w:val="1"/>
-          <w:numId w:val="38"/>
-        </w:numPr>
-        <w:ind w:left="1260"/>
-        <w:jc w:val="left"/>
-      </w:pPr>
-      <w:proofErr w:type="spellStart"/>
-      <w:proofErr w:type="gramStart"/>
-      <w:r>
-        <w:t>makeReservation</w:t>
-      </w:r>
-      <w:proofErr w:type="spellEnd"/>
-      <w:proofErr w:type="gramEnd"/>
-      <w:r>
-        <w:t xml:space="preserve">: System creates Reservation based on origin, destination point and time of reservation. </w:t>
-      </w:r>
-    </w:p>
-    <w:p>
-      <w:pPr>
-        <w:pStyle w:val="ListParagraph"/>
-        <w:numPr>
-          <w:ilvl w:val="1"/>
-          <w:numId w:val="38"/>
-        </w:numPr>
-        <w:ind w:left="1260"/>
-        <w:jc w:val="left"/>
-      </w:pPr>
-      <w:proofErr w:type="spellStart"/>
-      <w:r>
-        <w:t>ManageProfile</w:t>
-      </w:r>
-      <w:proofErr w:type="spellEnd"/>
-      <w:r>
-        <w:t xml:space="preserve">: Allows user to change his personal information </w:t>
-      </w:r>
-    </w:p>
-    <w:p>
-      <w:pPr>
-        <w:pStyle w:val="ListParagraph"/>
-        <w:numPr>
-          <w:ilvl w:val="1"/>
-          <w:numId w:val="38"/>
-        </w:numPr>
-        <w:ind w:left="1260"/>
-        <w:jc w:val="left"/>
-      </w:pPr>
-      <w:r>
-        <w:t>Report: It creates report based on user’s description of the problem and driver that is specified</w:t>
-      </w:r>
-    </w:p>
-    <w:p>
-      <w:pPr>
-        <w:pStyle w:val="ListParagraph"/>
-        <w:numPr>
-          <w:ilvl w:val="1"/>
-          <w:numId w:val="38"/>
-        </w:numPr>
-        <w:ind w:left="1260"/>
-        <w:jc w:val="left"/>
-      </w:pPr>
-      <w:proofErr w:type="spellStart"/>
-      <w:r>
-        <w:t>CheckNotificaitons</w:t>
-      </w:r>
-      <w:proofErr w:type="spellEnd"/>
-      <w:r>
-        <w:t>: Returns list of Requests and Reservations of particular user</w:t>
-      </w:r>
-    </w:p>
-    <w:p>
-      <w:pPr>
-        <w:pStyle w:val="ListParagraph"/>
-        <w:numPr>
-          <w:ilvl w:val="1"/>
-          <w:numId w:val="38"/>
-        </w:numPr>
-        <w:ind w:left="1260"/>
-        <w:jc w:val="left"/>
-      </w:pPr>
-      <w:proofErr w:type="spellStart"/>
-      <w:r>
-        <w:lastRenderedPageBreak/>
-        <w:t>CancelRide</w:t>
-      </w:r>
-      <w:proofErr w:type="spellEnd"/>
-      <w:r>
-        <w:t>: it deletes active users request or reservation from the system</w:t>
-      </w:r>
-    </w:p>
-    <w:p>
-      <w:pPr>
-        <w:pStyle w:val="ListParagraph"/>
-        <w:numPr>
-          <w:ilvl w:val="0"/>
-          <w:numId w:val="38"/>
-        </w:numPr>
-        <w:ind w:left="720"/>
-        <w:jc w:val="left"/>
-      </w:pPr>
-      <w:proofErr w:type="spellStart"/>
-      <w:r>
-        <w:t>TaxiDriver</w:t>
-      </w:r>
-      <w:proofErr w:type="spellEnd"/>
-      <w:r>
-        <w:t xml:space="preserve"> handler:</w:t>
-      </w:r>
-    </w:p>
-    <w:p>
-      <w:pPr>
-        <w:pStyle w:val="ListParagraph"/>
-        <w:numPr>
-          <w:ilvl w:val="1"/>
-          <w:numId w:val="38"/>
-        </w:numPr>
-        <w:ind w:left="1260"/>
-        <w:jc w:val="left"/>
-      </w:pPr>
-      <w:proofErr w:type="spellStart"/>
-      <w:r>
-        <w:t>ConfirmRide</w:t>
-      </w:r>
-      <w:proofErr w:type="spellEnd"/>
-      <w:r>
-        <w:t>: System creates Request or Reservation of a ride</w:t>
-      </w:r>
-    </w:p>
-    <w:p>
-      <w:pPr>
-        <w:pStyle w:val="ListParagraph"/>
-        <w:numPr>
-          <w:ilvl w:val="1"/>
-          <w:numId w:val="38"/>
-        </w:numPr>
-        <w:ind w:left="1260"/>
-        <w:jc w:val="left"/>
-      </w:pPr>
-      <w:proofErr w:type="spellStart"/>
-      <w:r>
-        <w:t>SetAvailability</w:t>
-      </w:r>
-      <w:proofErr w:type="spellEnd"/>
-      <w:r>
-        <w:t>: It sets drivers availability status</w:t>
-      </w:r>
-    </w:p>
-    <w:p>
-      <w:pPr>
-        <w:pStyle w:val="ListParagraph"/>
-        <w:numPr>
-          <w:ilvl w:val="1"/>
-          <w:numId w:val="38"/>
-        </w:numPr>
-        <w:ind w:left="1260"/>
-        <w:jc w:val="left"/>
-      </w:pPr>
-      <w:r>
-        <w:t>Report: It creates report based on driver’s description of the problem and user that is specified</w:t>
-      </w:r>
-    </w:p>
-    <w:p>
-      <w:pPr>
-        <w:pStyle w:val="ListParagraph"/>
-        <w:numPr>
-          <w:ilvl w:val="1"/>
-          <w:numId w:val="38"/>
-        </w:numPr>
-        <w:ind w:left="1260"/>
-        <w:jc w:val="left"/>
-      </w:pPr>
-      <w:proofErr w:type="spellStart"/>
-      <w:r>
-        <w:t>CheckNotificaitons</w:t>
-      </w:r>
-      <w:proofErr w:type="spellEnd"/>
-      <w:r>
-        <w:t>: Returns list of Requests and Reservations for particular driver</w:t>
-      </w:r>
-    </w:p>
-    <w:p>
-      <w:pPr>
-        <w:pStyle w:val="ListParagraph"/>
-        <w:numPr>
-          <w:ilvl w:val="1"/>
-          <w:numId w:val="38"/>
-        </w:numPr>
-        <w:ind w:left="1260"/>
-        <w:jc w:val="left"/>
-      </w:pPr>
-      <w:proofErr w:type="spellStart"/>
-      <w:r>
-        <w:t>CancelRide</w:t>
-      </w:r>
-      <w:proofErr w:type="spellEnd"/>
-      <w:r>
-        <w:t>: it deletes active driver’s request or reservation from the system</w:t>
-      </w:r>
-    </w:p>
-    <w:p>
-      <w:pPr>
-        <w:pStyle w:val="ListParagraph"/>
-        <w:numPr>
-          <w:ilvl w:val="0"/>
-          <w:numId w:val="38"/>
-        </w:numPr>
-        <w:ind w:left="720"/>
-        <w:jc w:val="left"/>
-      </w:pPr>
-      <w:r>
-        <w:t>Admin handler</w:t>
-      </w:r>
-    </w:p>
-    <w:p>
-      <w:pPr>
-        <w:pStyle w:val="ListParagraph"/>
-        <w:numPr>
-          <w:ilvl w:val="1"/>
-          <w:numId w:val="38"/>
-        </w:numPr>
-        <w:ind w:left="1260"/>
-        <w:jc w:val="left"/>
-      </w:pPr>
-      <w:proofErr w:type="spellStart"/>
-      <w:r>
-        <w:t>SignIn</w:t>
-      </w:r>
-      <w:proofErr w:type="spellEnd"/>
-      <w:r>
-        <w:t>: Checks if data provided by admin are correct. If ok it returns admins identifier</w:t>
-      </w:r>
-    </w:p>
-    <w:p>
-      <w:pPr>
-        <w:pStyle w:val="ListParagraph"/>
-        <w:numPr>
-          <w:ilvl w:val="1"/>
-          <w:numId w:val="38"/>
-        </w:numPr>
-        <w:ind w:left="1260"/>
-        <w:jc w:val="left"/>
-      </w:pPr>
-      <w:proofErr w:type="spellStart"/>
-      <w:r>
-        <w:t>ViewReports</w:t>
-      </w:r>
-      <w:proofErr w:type="spellEnd"/>
-      <w:r>
-        <w:t>: it returns list of all reports in the system</w:t>
-      </w:r>
-    </w:p>
-    <w:p>
-      <w:pPr>
-        <w:pStyle w:val="ListParagraph"/>
-        <w:numPr>
-          <w:ilvl w:val="1"/>
-          <w:numId w:val="38"/>
-        </w:numPr>
-        <w:ind w:left="1260"/>
-        <w:jc w:val="left"/>
-      </w:pPr>
-      <w:proofErr w:type="spellStart"/>
-      <w:r>
-        <w:t>BanUser</w:t>
-      </w:r>
-      <w:proofErr w:type="spellEnd"/>
-      <w:r>
-        <w:t>: It removes user form the system</w:t>
-      </w:r>
-    </w:p>
-    <w:p>
-      <w:pPr>
-        <w:pStyle w:val="Heading2"/>
-        <w:ind w:left="709"/>
-      </w:pPr>
-      <w:bookmarkStart w:id="10" w:name="_Toc435522739"/>
-      <w:r>
-        <w:t>Component view</w:t>
-      </w:r>
-      <w:bookmarkEnd w:id="10"/>
-    </w:p>
-    <w:p>
-      <w:pPr>
-        <w:ind w:left="133" w:firstLine="0"/>
         <w:jc w:val="center"/>
       </w:pPr>
       <w:r>
@@ -3906,51 +3327,17 @@
             <v:path o:extrusionok="f" gradientshapeok="t" o:connecttype="rect"/>
             <o:lock v:ext="edit" aspectratio="t"/>
           </v:shapetype>
-          <v:shape id="_x0000_i1025" type="#_x0000_t75" style="width:467.15pt;height:260.35pt">
-            <v:imagedata r:id="rId14" o:title="ComponentDiagram"/>
-          </v:shape>
-        </w:pict>
-      </w:r>
-    </w:p>
-    <w:p/>
-    <w:p/>
-    <w:p/>
-    <w:p/>
-    <w:p>
-      <w:pPr>
-        <w:pStyle w:val="Heading2"/>
-        <w:ind w:left="709"/>
-      </w:pPr>
-      <w:bookmarkStart w:id="11" w:name="_Toc435522740"/>
-      <w:r>
-        <w:t>Deployment view</w:t>
-      </w:r>
-      <w:bookmarkEnd w:id="11"/>
-    </w:p>
-    <w:p>
-      <w:r>
-        <w:rPr>
-          <w:noProof/>
-        </w:rPr>
-        <w:lastRenderedPageBreak/>
-        <w:pict>
-          <v:shape id="_x0000_s1031" type="#_x0000_t75" style="position:absolute;left:0;text-align:left;margin-left:0;margin-top:0;width:467.45pt;height:103.7pt;z-index:251661312;mso-position-horizontal:center;mso-position-horizontal-relative:text;mso-position-vertical:absolute;mso-position-vertical-relative:text">
-            <v:imagedata r:id="rId15" o:title="Deployment1"/>
+          <v:shape id="_x0000_s1037" type="#_x0000_t75" style="position:absolute;left:0;text-align:left;margin-left:50.7pt;margin-top:10.55pt;width:386.1pt;height:404.75pt;z-index:251663360;mso-position-horizontal-relative:text;mso-position-vertical-relative:text">
+            <v:imagedata r:id="rId12" o:title="HighLevelArchitectureNew"/>
             <w10:wrap type="square"/>
           </v:shape>
         </w:pict>
       </w:r>
     </w:p>
     <w:p>
-      <w:pPr>
-        <w:pStyle w:val="Heading2"/>
-        <w:ind w:left="709"/>
-      </w:pPr>
-      <w:bookmarkStart w:id="12" w:name="_Toc435522741"/>
-      <w:r>
-        <w:t>Runtime view</w:t>
-      </w:r>
-      <w:bookmarkEnd w:id="12"/>
+      <w:r>
+        <w:t xml:space="preserve">  </w:t>
+      </w:r>
     </w:p>
     <w:p/>
     <w:p/>
@@ -3961,26 +3348,392 @@
     <w:p/>
     <w:p/>
     <w:p/>
+    <w:p/>
+    <w:p/>
+    <w:p/>
+    <w:p/>
+    <w:p/>
+    <w:p/>
+    <w:p/>
+    <w:p>
+      <w:r>
+        <w:rPr>
+          <w:noProof/>
+        </w:rPr>
+        <mc:AlternateContent>
+          <mc:Choice Requires="wps">
+            <w:drawing>
+              <wp:anchor distT="45720" distB="45720" distL="114300" distR="114300" simplePos="0" relativeHeight="251658240" behindDoc="0" locked="0" layoutInCell="1" allowOverlap="1" wp14:anchorId="79FAA706" wp14:editId="1FE67EF4">
+                <wp:simplePos x="0" y="0"/>
+                <wp:positionH relativeFrom="column">
+                  <wp:posOffset>2559216</wp:posOffset>
+                </wp:positionH>
+                <wp:positionV relativeFrom="paragraph">
+                  <wp:posOffset>8255</wp:posOffset>
+                </wp:positionV>
+                <wp:extent cx="707666" cy="294198"/>
+                <wp:effectExtent l="0" t="0" r="0" b="0"/>
+                <wp:wrapNone/>
+                <wp:docPr id="217" name="Text Box 2"/>
+                <wp:cNvGraphicFramePr>
+                  <a:graphicFrameLocks xmlns:a="http://schemas.openxmlformats.org/drawingml/2006/main"/>
+                </wp:cNvGraphicFramePr>
+                <a:graphic xmlns:a="http://schemas.openxmlformats.org/drawingml/2006/main">
+                  <a:graphicData uri="http://schemas.microsoft.com/office/word/2010/wordprocessingShape">
+                    <wps:wsp>
+                      <wps:cNvSpPr txBox="1">
+                        <a:spLocks noChangeArrowheads="1"/>
+                      </wps:cNvSpPr>
+                      <wps:spPr bwMode="auto">
+                        <a:xfrm>
+                          <a:off x="0" y="0"/>
+                          <a:ext cx="707666" cy="294198"/>
+                        </a:xfrm>
+                        <a:prstGeom prst="rect">
+                          <a:avLst/>
+                        </a:prstGeom>
+                        <a:noFill/>
+                        <a:ln w="9525">
+                          <a:noFill/>
+                          <a:miter lim="800000"/>
+                          <a:headEnd/>
+                          <a:tailEnd/>
+                        </a:ln>
+                      </wps:spPr>
+                      <wps:txbx>
+                        <w:txbxContent>
+                          <w:p>
+                            <w:pPr>
+                              <w:ind w:left="0" w:firstLine="0"/>
+                            </w:pPr>
+                            <w:r>
+                              <w:t>Figure 2.2</w:t>
+                            </w:r>
+                          </w:p>
+                        </w:txbxContent>
+                      </wps:txbx>
+                      <wps:bodyPr rot="0" vert="horz" wrap="square" lIns="91440" tIns="45720" rIns="91440" bIns="45720" anchor="t" anchorCtr="0">
+                        <a:noAutofit/>
+                      </wps:bodyPr>
+                    </wps:wsp>
+                  </a:graphicData>
+                </a:graphic>
+                <wp14:sizeRelH relativeFrom="margin">
+                  <wp14:pctWidth>0</wp14:pctWidth>
+                </wp14:sizeRelH>
+                <wp14:sizeRelV relativeFrom="margin">
+                  <wp14:pctHeight>0</wp14:pctHeight>
+                </wp14:sizeRelV>
+              </wp:anchor>
+            </w:drawing>
+          </mc:Choice>
+          <mc:Fallback>
+            <w:pict>
+              <v:shapetype w14:anchorId="79FAA706" id="_x0000_t202" coordsize="21600,21600" o:spt="202" path="m,l,21600r21600,l21600,xe">
+                <v:stroke joinstyle="miter"/>
+                <v:path gradientshapeok="t" o:connecttype="rect"/>
+              </v:shapetype>
+              <v:shape id="Text Box 2" o:spid="_x0000_s1026" type="#_x0000_t202" style="position:absolute;left:0;text-align:left;margin-left:201.5pt;margin-top:.65pt;width:55.7pt;height:23.15pt;z-index:251658240;visibility:visible;mso-wrap-style:square;mso-width-percent:0;mso-height-percent:0;mso-wrap-distance-left:9pt;mso-wrap-distance-top:3.6pt;mso-wrap-distance-right:9pt;mso-wrap-distance-bottom:3.6pt;mso-position-horizontal:absolute;mso-position-horizontal-relative:text;mso-position-vertical:absolute;mso-position-vertical-relative:text;mso-width-percent:0;mso-height-percent:0;mso-width-relative:margin;mso-height-relative:margin;v-text-anchor:top" o:gfxdata="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" filled="f" stroked="f">
+                <v:textbox>
+                  <w:txbxContent>
+                    <w:p>
+                      <w:pPr>
+                        <w:ind w:left="0" w:firstLine="0"/>
+                      </w:pPr>
+                      <w:r>
+                        <w:t>Figure 2.2</w:t>
+                      </w:r>
+                    </w:p>
+                  </w:txbxContent>
+                </v:textbox>
+              </v:shape>
+            </w:pict>
+          </mc:Fallback>
+        </mc:AlternateContent>
+      </w:r>
+    </w:p>
+    <w:p>
+      <w:pPr>
+        <w:pStyle w:val="ListParagraph"/>
+        <w:ind w:firstLine="0"/>
+        <w:jc w:val="left"/>
+        <w:rPr>
+          <w:color w:val="FF0000"/>
+        </w:rPr>
+      </w:pPr>
+    </w:p>
+    <w:p>
+      <w:pPr>
+        <w:pStyle w:val="ListParagraph"/>
+        <w:numPr>
+          <w:ilvl w:val="0"/>
+          <w:numId w:val="38"/>
+        </w:numPr>
+        <w:ind w:left="720"/>
+        <w:jc w:val="left"/>
+      </w:pPr>
+      <w:r>
+        <w:rPr>
+          <w:i/>
+        </w:rPr>
+        <w:t xml:space="preserve">Guest </w:t>
+      </w:r>
+      <w:r>
+        <w:rPr>
+          <w:i/>
+        </w:rPr>
+        <w:t>Manager</w:t>
+      </w:r>
+      <w:r>
+        <w:t xml:space="preserve"> component will provide interface for unregistered users or guest to create a profile.</w:t>
+      </w:r>
+    </w:p>
+    <w:p>
+      <w:pPr>
+        <w:pStyle w:val="ListParagraph"/>
+        <w:numPr>
+          <w:ilvl w:val="0"/>
+          <w:numId w:val="38"/>
+        </w:numPr>
+        <w:ind w:left="720"/>
+        <w:jc w:val="left"/>
+      </w:pPr>
+      <w:r>
+        <w:rPr>
+          <w:i/>
+        </w:rPr>
+        <w:t xml:space="preserve">User </w:t>
+      </w:r>
+      <w:r>
+        <w:rPr>
+          <w:i/>
+        </w:rPr>
+        <w:t>Manager</w:t>
+      </w:r>
+      <w:r>
+        <w:t xml:space="preserve"> is component of the system that will provide interfaces for users (passengers) with an options of </w:t>
+      </w:r>
+      <w:r>
+        <w:t xml:space="preserve">signing in, </w:t>
+      </w:r>
+      <w:r>
+        <w:t>requesting, reserving taxi, managing profile, reporting driver, checking notifications and canceling a ride.</w:t>
+      </w:r>
+    </w:p>
+    <w:p>
+      <w:pPr>
+        <w:pStyle w:val="ListParagraph"/>
+        <w:numPr>
+          <w:ilvl w:val="0"/>
+          <w:numId w:val="38"/>
+        </w:numPr>
+        <w:ind w:left="720"/>
+        <w:jc w:val="left"/>
+      </w:pPr>
+      <w:r>
+        <w:rPr>
+          <w:i/>
+        </w:rPr>
+        <w:t>Taxi</w:t>
+      </w:r>
+      <w:r>
+        <w:rPr>
+          <w:i/>
+        </w:rPr>
+        <w:t xml:space="preserve"> </w:t>
+      </w:r>
+      <w:r>
+        <w:rPr>
+          <w:i/>
+        </w:rPr>
+        <w:t>Driver</w:t>
+      </w:r>
+      <w:r>
+        <w:t xml:space="preserve"> </w:t>
+      </w:r>
+      <w:r>
+        <w:t>Manager</w:t>
+      </w:r>
+      <w:r>
+        <w:t xml:space="preserve"> is component of the system that will provide interfaces for taxi drivers with an options</w:t>
+      </w:r>
+      <w:r>
+        <w:t xml:space="preserve"> of signing in, confirming a ride, setting availability, reporting a user, checking notification and canceling a ride.</w:t>
+      </w:r>
+    </w:p>
+    <w:p>
+      <w:pPr>
+        <w:pStyle w:val="ListParagraph"/>
+        <w:numPr>
+          <w:ilvl w:val="0"/>
+          <w:numId w:val="38"/>
+        </w:numPr>
+        <w:ind w:left="720"/>
+        <w:jc w:val="left"/>
+      </w:pPr>
+      <w:r>
+        <w:rPr>
+          <w:rFonts w:eastAsiaTheme="minorEastAsia"/>
+          <w:i/>
+          <w:iCs/>
+          <w:szCs w:val="20"/>
+        </w:rPr>
+        <w:t xml:space="preserve">Admin Manager </w:t>
+      </w:r>
+      <w:r>
+        <w:rPr>
+          <w:rFonts w:eastAsiaTheme="minorEastAsia"/>
+          <w:szCs w:val="20"/>
+        </w:rPr>
+        <w:t>is component of the system that will provide interfaces for taxi drivers with an options of signing in, viewing reports and banning a user.</w:t>
+      </w:r>
+    </w:p>
+    <w:p>
+      <w:pPr>
+        <w:ind w:left="360" w:firstLine="0"/>
+        <w:jc w:val="left"/>
+      </w:pPr>
+    </w:p>
     <w:p>
       <w:pPr>
         <w:pStyle w:val="Heading2"/>
         <w:ind w:left="709"/>
       </w:pPr>
-      <w:bookmarkStart w:id="13" w:name="_Toc435522742"/>
+      <w:bookmarkStart w:id="9" w:name="_Toc435522739"/>
+      <w:r>
+        <w:t>Component view</w:t>
+      </w:r>
+      <w:bookmarkEnd w:id="9"/>
+    </w:p>
+    <w:p/>
+    <w:p>
+      <w:pPr>
+        <w:ind w:left="133" w:firstLine="0"/>
+        <w:jc w:val="center"/>
+      </w:pPr>
+      <w:r>
+        <w:rPr>
+          <w:noProof/>
+        </w:rPr>
+        <w:pict>
+          <v:shape id="_x0000_i1025" type="#_x0000_t75" style="width:467.25pt;height:245.25pt">
+            <v:imagedata r:id="rId13" o:title="ComponentDiagram"/>
+          </v:shape>
+        </w:pict>
+      </w:r>
+    </w:p>
+    <w:p/>
+    <w:p/>
+    <w:p/>
+    <w:p/>
+    <w:p/>
+    <w:p/>
+    <w:p/>
+    <w:p>
+      <w:pPr>
+        <w:pStyle w:val="Heading2"/>
+        <w:ind w:left="709"/>
+      </w:pPr>
+      <w:bookmarkStart w:id="10" w:name="_Toc435522740"/>
+      <w:r>
+        <w:rPr>
+          <w:noProof/>
+        </w:rPr>
+        <w:lastRenderedPageBreak/>
+        <w:pict>
+          <v:shape id="_x0000_s1043" type="#_x0000_t75" style="position:absolute;left:0;text-align:left;margin-left:.2pt;margin-top:38.3pt;width:462.4pt;height:540.55pt;z-index:251665408;mso-position-horizontal-relative:text;mso-position-vertical-relative:text">
+            <v:imagedata r:id="rId14" o:title="Deployment2"/>
+            <w10:wrap type="square"/>
+          </v:shape>
+        </w:pict>
+      </w:r>
+      <w:r>
+        <w:t>Deployment view</w:t>
+      </w:r>
+      <w:bookmarkEnd w:id="10"/>
+    </w:p>
+    <w:p>
+      <w:pPr>
+        <w:jc w:val="center"/>
+      </w:pPr>
+    </w:p>
+    <w:p>
+      <w:pPr>
+        <w:pStyle w:val="Heading2"/>
+        <w:ind w:left="709"/>
+      </w:pPr>
+      <w:bookmarkStart w:id="11" w:name="_Toc435522741"/>
+      <w:r>
+        <w:lastRenderedPageBreak/>
+        <w:t>Runtime view</w:t>
+      </w:r>
+      <w:bookmarkEnd w:id="11"/>
+    </w:p>
+    <w:p>
+      <w:pPr>
+        <w:pStyle w:val="Heading3"/>
+        <w:ind w:firstLine="0"/>
+      </w:pPr>
+      <w:r>
+        <w:t>SignUp</w:t>
+      </w:r>
+    </w:p>
+    <w:p/>
+    <w:p>
+      <w:r>
+        <w:rPr>
+          <w:noProof/>
+        </w:rPr>
+        <w:pict>
+          <v:shape id="_x0000_s1044" type="#_x0000_t75" style="position:absolute;left:0;text-align:left;margin-left:0;margin-top:0;width:468pt;height:428.25pt;z-index:251667456;mso-position-horizontal:center;mso-position-horizontal-relative:text;mso-position-vertical:absolute;mso-position-vertical-relative:text">
+            <v:imagedata r:id="rId15" o:title="SignUpRuntimeSequenceDiag"/>
+            <w10:wrap type="square"/>
+          </v:shape>
+        </w:pict>
+      </w:r>
+    </w:p>
+    <w:p/>
+    <w:p/>
+    <w:p/>
+    <w:p/>
+    <w:p>
+      <w:pPr>
+        <w:pStyle w:val="Heading3"/>
+        <w:ind w:firstLine="0"/>
+      </w:pPr>
+      <w:r>
+        <w:lastRenderedPageBreak/>
+        <w:t>Request</w:t>
+      </w:r>
+    </w:p>
+    <w:p/>
+    <w:p>
+      <w:r>
+        <w:rPr>
+          <w:noProof/>
+        </w:rPr>
+        <w:pict>
+          <v:shape id="_x0000_s1045" type="#_x0000_t75" style="position:absolute;left:0;text-align:left;margin-left:0;margin-top:0;width:467.45pt;height:262.2pt;z-index:251669504;mso-position-horizontal:center;mso-position-horizontal-relative:text;mso-position-vertical:absolute;mso-position-vertical-relative:text">
+            <v:imagedata r:id="rId16" o:title="SignUpRuntimeSequenceDiag1"/>
+            <w10:wrap type="square"/>
+          </v:shape>
+        </w:pict>
+      </w:r>
+    </w:p>
+    <w:p/>
+    <w:p/>
+    <w:p>
+      <w:pPr>
+        <w:pStyle w:val="Heading2"/>
+        <w:ind w:left="709"/>
+      </w:pPr>
+      <w:bookmarkStart w:id="12" w:name="_Toc435522742"/>
       <w:r>
         <w:t>Component interfaces</w:t>
       </w:r>
-      <w:bookmarkEnd w:id="13"/>
-      <w:r>
-        <w:t xml:space="preserve"> – OPISI </w:t>
-      </w:r>
-      <w:proofErr w:type="spellStart"/>
-      <w:r>
-        <w:t>funkcije</w:t>
-      </w:r>
-      <w:proofErr w:type="spellEnd"/>
-      <w:r>
-        <w:t xml:space="preserve"> </w:t>
+      <w:bookmarkEnd w:id="12"/>
+      <w:r>
+        <w:t xml:space="preserve"> – OPISI funkcije </w:t>
       </w:r>
     </w:p>
     <w:p/>
@@ -4010,12 +3763,12 @@
         <w:pStyle w:val="Heading2"/>
         <w:ind w:left="709"/>
       </w:pPr>
-      <w:bookmarkStart w:id="14" w:name="_Toc435522743"/>
+      <w:bookmarkStart w:id="13" w:name="_Toc435522743"/>
       <w:r>
         <w:lastRenderedPageBreak/>
         <w:t>Selected architectural styles and patterns</w:t>
       </w:r>
-      <w:bookmarkEnd w:id="14"/>
+      <w:bookmarkEnd w:id="13"/>
     </w:p>
     <w:p>
       <w:pPr>
@@ -4053,7 +3806,7 @@
                     </pic:cNvPicPr>
                   </pic:nvPicPr>
                   <pic:blipFill>
-                    <a:blip r:embed="rId16">
+                    <a:blip r:embed="rId17">
                       <a:extLst>
                         <a:ext uri="{28A0092B-C50C-407E-A947-70E740481C1C}">
                           <a14:useLocalDpi xmlns:a14="http://schemas.microsoft.com/office/drawing/2010/main" val="0"/>
@@ -4099,15 +3852,8 @@
         <w:ind w:left="0" w:firstLine="0"/>
         <w:jc w:val="left"/>
       </w:pPr>
-      <w:proofErr w:type="spellStart"/>
-      <w:proofErr w:type="gramStart"/>
-      <w:r>
-        <w:t>myTaxiService</w:t>
-      </w:r>
-      <w:proofErr w:type="spellEnd"/>
-      <w:proofErr w:type="gramEnd"/>
-      <w:r>
-        <w:t xml:space="preserve"> architecture is a 3-tier architecture, which consists of Client tier, </w:t>
+      <w:r>
+        <w:t xml:space="preserve">myTaxiService architecture is a 3-tier architecture, which consists of Client tier, </w:t>
       </w:r>
       <w:r>
         <w:t>Business tier and Data</w:t>
@@ -4182,24 +3928,11 @@
       <w:r>
         <w:t xml:space="preserve"> layer. Business </w:t>
       </w:r>
-      <w:proofErr w:type="gramStart"/>
       <w:r>
         <w:t xml:space="preserve">logic  </w:t>
       </w:r>
       <w:r>
-        <w:t>layer</w:t>
-      </w:r>
-      <w:proofErr w:type="gramEnd"/>
-      <w:r>
-        <w:t xml:space="preserve"> contains </w:t>
-      </w:r>
-      <w:proofErr w:type="spellStart"/>
-      <w:r>
-        <w:t>php</w:t>
-      </w:r>
-      <w:proofErr w:type="spellEnd"/>
-      <w:r>
-        <w:t xml:space="preserve"> scripts that are representing web services with application logic. </w:t>
+        <w:t xml:space="preserve">layer contains php scripts that are representing web services with application logic. </w:t>
       </w:r>
       <w:r>
         <w:t xml:space="preserve">Data access </w:t>
@@ -4241,15 +3974,7 @@
         <w:t xml:space="preserve">: </w:t>
       </w:r>
       <w:r>
-        <w:t xml:space="preserve">Establishes a connection with </w:t>
-      </w:r>
-      <w:proofErr w:type="spellStart"/>
-      <w:r>
-        <w:t>MySql</w:t>
-      </w:r>
-      <w:proofErr w:type="spellEnd"/>
-      <w:r>
-        <w:t xml:space="preserve"> database and enables storing and retrieving all relevant data.</w:t>
+        <w:t>Establishes a connection with MySql database and enables storing and retrieving all relevant data.</w:t>
       </w:r>
       <w:r>
         <w:t xml:space="preserve"> </w:t>
@@ -4330,7 +4055,7 @@
                     </pic:cNvPicPr>
                   </pic:nvPicPr>
                   <pic:blipFill>
-                    <a:blip r:embed="rId17">
+                    <a:blip r:embed="rId18">
                       <a:extLst>
                         <a:ext uri="{28A0092B-C50C-407E-A947-70E740481C1C}">
                           <a14:useLocalDpi xmlns:a14="http://schemas.microsoft.com/office/drawing/2010/main" val="0"/>
@@ -4390,7 +4115,7 @@
                     </pic:cNvPicPr>
                   </pic:nvPicPr>
                   <pic:blipFill>
-                    <a:blip r:embed="rId18">
+                    <a:blip r:embed="rId19">
                       <a:extLst>
                         <a:ext uri="{28A0092B-C50C-407E-A947-70E740481C1C}">
                           <a14:useLocalDpi xmlns:a14="http://schemas.microsoft.com/office/drawing/2010/main" val="0"/>
@@ -4425,24 +4150,7 @@
       </w:pPr>
       <w:r>
         <w:tab/>
-      </w:r>
-      <w:proofErr w:type="spellStart"/>
-      <w:proofErr w:type="gramStart"/>
-      <w:r>
-        <w:t>myTaxiService</w:t>
-      </w:r>
-      <w:proofErr w:type="spellEnd"/>
-      <w:proofErr w:type="gramEnd"/>
-      <w:r>
-        <w:t xml:space="preserve"> system will be built on three tier client-server architectural style. Communication between the users and the taxi drivers goes through the server as a mediator. Purpose of the server in </w:t>
-      </w:r>
-      <w:proofErr w:type="spellStart"/>
-      <w:r>
-        <w:t>myTaxiSystem</w:t>
-      </w:r>
-      <w:proofErr w:type="spellEnd"/>
-      <w:r>
-        <w:t xml:space="preserve"> is to handle both users and drivers requests. Server processes the requests and queries the database. In this scenario, the database represents the third tier and is responsible for managing the stored data. After processing the request server sends a response back to the users or drivers. For example:</w:t>
+        <w:t>myTaxiService system will be built on three tier client-server architectural style. Communication between the users and the taxi drivers goes through the server as a mediator. Purpose of the server in myTaxiSystem is to handle both users and drivers requests. Server processes the requests and queries the database. In this scenario, the database represents the third tier and is responsible for managing the stored data. After processing the request server sends a response back to the users or drivers. For example:</w:t>
       </w:r>
     </w:p>
     <w:p>
@@ -4666,7 +4374,7 @@
                     </pic:cNvPicPr>
                   </pic:nvPicPr>
                   <pic:blipFill>
-                    <a:blip r:embed="rId19">
+                    <a:blip r:embed="rId20">
                       <a:extLst>
                         <a:ext uri="{28A0092B-C50C-407E-A947-70E740481C1C}">
                           <a14:useLocalDpi xmlns:a14="http://schemas.microsoft.com/office/drawing/2010/main" val="0"/>
@@ -4763,7 +4471,7 @@
                     </pic:cNvPicPr>
                   </pic:nvPicPr>
                   <pic:blipFill>
-                    <a:blip r:embed="rId20">
+                    <a:blip r:embed="rId21">
                       <a:extLst>
                         <a:ext uri="{28A0092B-C50C-407E-A947-70E740481C1C}">
                           <a14:useLocalDpi xmlns:a14="http://schemas.microsoft.com/office/drawing/2010/main" val="0"/>
@@ -4805,16 +4513,7 @@
       </w:r>
       <w:r>
         <w:tab/>
-      </w:r>
-      <w:proofErr w:type="spellStart"/>
-      <w:proofErr w:type="gramStart"/>
-      <w:r>
-        <w:t>myTaxiService</w:t>
-      </w:r>
-      <w:proofErr w:type="spellEnd"/>
-      <w:proofErr w:type="gramEnd"/>
-      <w:r>
-        <w:t xml:space="preserve"> system will have one instance of Database. Every time access to the database is needed, system through this instance will open connection to the database. After the transaction the connection will be closed.</w:t>
+        <w:t>myTaxiService system will have one instance of Database. Every time access to the database is needed, system through this instance will open connection to the database. After the transaction the connection will be closed.</w:t>
       </w:r>
     </w:p>
     <w:p>
@@ -4914,7 +4613,7 @@
                     </pic:cNvPicPr>
                   </pic:nvPicPr>
                   <pic:blipFill>
-                    <a:blip r:embed="rId21">
+                    <a:blip r:embed="rId22">
                       <a:extLst>
                         <a:ext uri="{28A0092B-C50C-407E-A947-70E740481C1C}">
                           <a14:useLocalDpi xmlns:a14="http://schemas.microsoft.com/office/drawing/2010/main" val="0"/>
@@ -5026,7 +4725,7 @@
             <wp:extent cx="2607945" cy="3045460"/>
             <wp:effectExtent l="0" t="0" r="1905" b="2540"/>
             <wp:docPr id="11" name="Picture 11" descr="http://1.bp.blogspot.com/-YbwFniURtpE/Tna9TcC35TI/AAAAAAAAAKY/WQZcUQ1rL0w/s320/mvcNtier.jpg">
-              <a:hlinkClick xmlns:a="http://schemas.openxmlformats.org/drawingml/2006/main" r:id="rId22"/>
+              <a:hlinkClick xmlns:a="http://schemas.openxmlformats.org/drawingml/2006/main" r:id="rId23"/>
             </wp:docPr>
             <wp:cNvGraphicFramePr>
               <a:graphicFrameLocks xmlns:a="http://schemas.openxmlformats.org/drawingml/2006/main" noChangeAspect="1"/>
@@ -5036,14 +4735,14 @@
                 <pic:pic xmlns:pic="http://schemas.openxmlformats.org/drawingml/2006/picture">
                   <pic:nvPicPr>
                     <pic:cNvPr id="0" name="Picture 10" descr="http://1.bp.blogspot.com/-YbwFniURtpE/Tna9TcC35TI/AAAAAAAAAKY/WQZcUQ1rL0w/s320/mvcNtier.jpg">
-                      <a:hlinkClick r:id="rId22"/>
+                      <a:hlinkClick r:id="rId23"/>
                     </pic:cNvPr>
                     <pic:cNvPicPr>
                       <a:picLocks noChangeAspect="1" noChangeArrowheads="1"/>
                     </pic:cNvPicPr>
                   </pic:nvPicPr>
                   <pic:blipFill>
-                    <a:blip r:embed="rId23">
+                    <a:blip r:embed="rId24">
                       <a:extLst>
                         <a:ext uri="{28A0092B-C50C-407E-A947-70E740481C1C}">
                           <a14:useLocalDpi xmlns:a14="http://schemas.microsoft.com/office/drawing/2010/main" val="0"/>
@@ -5080,20 +4779,28 @@
         <w:ind w:left="0" w:firstLine="0"/>
       </w:pPr>
       <w:r>
-        <w:t xml:space="preserve">When the MVC and three-tier approaches are brought together the View and Controller are considered the presentation tier, the Model exists in the business tier (and has access to many business and data tier modules). To a certain extent the Model could span both the business and data tiers. It is this </w:t>
-      </w:r>
-      <w:proofErr w:type="gramStart"/>
-      <w:r>
-        <w:t>authors</w:t>
-      </w:r>
-      <w:proofErr w:type="gramEnd"/>
-      <w:r>
-        <w:t xml:space="preserve"> view that the Model would not exist in the layer of the data tier that is specifically Data Access Layer (DAL) code including SQL or code optimized for DAL within a cached environment.</w:t>
+        <w:t>When the MVC and three-tier approaches are brought together the View and Controller are considered the presentation tier, the Model exists in the business tier (and has access to many business and data tier modules). To a certain extent the Model could span both the business and data tiers. It is this authors view that the Model would not exist in the layer of the data tier that is specifically Data Access Layer (DAL) code including SQL or code optimized for DAL within a cached environment.</w:t>
       </w:r>
       <w:r>
         <w:br/>
         <w:t>Some important aspects of this diagram include is the separation of data reads from writes. Writes take considerably more data storage resources than do reads, so separating these into different physical data stores can have huge benefit. It should also identified that the modules for the business and data logic can be numerous. And these exist for maintainability and scalability purposes. It is also reasonable that the Model may access the Data Tier directly without going through a Business Tier module.</w:t>
       </w:r>
+    </w:p>
+    <w:p>
+      <w:pPr>
+        <w:ind w:left="0" w:firstLine="0"/>
+        <w:rPr>
+          <w:color w:val="FF0000"/>
+        </w:rPr>
+      </w:pPr>
+      <w:r>
+        <w:rPr>
+          <w:color w:val="FF0000"/>
+        </w:rPr>
+        <w:t>Façade???</w:t>
+      </w:r>
+      <w:bookmarkStart w:id="14" w:name="_GoBack"/>
+      <w:bookmarkEnd w:id="14"/>
     </w:p>
     <w:p>
       <w:pPr>
@@ -5146,8 +4853,8 @@
       </w:pPr>
       <w:r>
         <w:pict>
-          <v:shape id="_x0000_i1026" type="#_x0000_t75" style="width:232.15pt;height:553.55pt">
-            <v:imagedata r:id="rId24" o:title="Request ride"/>
+          <v:shape id="_x0000_i1026" type="#_x0000_t75" style="width:231.75pt;height:553.5pt">
+            <v:imagedata r:id="rId25" o:title="Request ride"/>
           </v:shape>
         </w:pict>
       </w:r>
@@ -5169,8 +4876,8 @@
       </w:pPr>
       <w:r>
         <w:pict>
-          <v:shape id="_x0000_i1027" type="#_x0000_t75" style="width:384.75pt;height:483.25pt">
-            <v:imagedata r:id="rId25" o:title="Reserve ride"/>
+          <v:shape id="_x0000_i1027" type="#_x0000_t75" style="width:385.5pt;height:483.75pt">
+            <v:imagedata r:id="rId26" o:title="Reserve ride"/>
           </v:shape>
         </w:pict>
       </w:r>
@@ -5180,14 +4887,9 @@
         <w:pStyle w:val="Heading3"/>
         <w:spacing w:after="240"/>
       </w:pPr>
-      <w:proofErr w:type="spellStart"/>
       <w:r>
         <w:lastRenderedPageBreak/>
-        <w:t>ConfirmDecline</w:t>
-      </w:r>
-      <w:proofErr w:type="spellEnd"/>
-      <w:r>
-        <w:t xml:space="preserve"> Algorithm</w:t>
+        <w:t>ConfirmDecline Algorithm</w:t>
       </w:r>
     </w:p>
     <w:p>
@@ -5197,8 +4899,8 @@
       </w:pPr>
       <w:r>
         <w:pict>
-          <v:shape id="_x0000_i1028" type="#_x0000_t75" style="width:274.75pt;height:407.8pt">
-            <v:imagedata r:id="rId26" o:title="Confirm Decline ride"/>
+          <v:shape id="_x0000_i1028" type="#_x0000_t75" style="width:275.25pt;height:408pt">
+            <v:imagedata r:id="rId27" o:title="Confirm Decline ride"/>
           </v:shape>
         </w:pict>
       </w:r>
@@ -5208,14 +4910,9 @@
         <w:pStyle w:val="Heading3"/>
         <w:spacing w:after="240"/>
       </w:pPr>
-      <w:proofErr w:type="spellStart"/>
       <w:r>
         <w:lastRenderedPageBreak/>
-        <w:t>SetAvailability</w:t>
-      </w:r>
-      <w:proofErr w:type="spellEnd"/>
-      <w:r>
-        <w:t xml:space="preserve"> Algorithm</w:t>
+        <w:t>SetAvailability Algorithm</w:t>
       </w:r>
     </w:p>
     <w:p>
@@ -5225,8 +4922,8 @@
       </w:pPr>
       <w:r>
         <w:pict>
-          <v:shape id="_x0000_i1029" type="#_x0000_t75" style="width:372.1pt;height:454.45pt">
-            <v:imagedata r:id="rId27" o:title="setAvailablity"/>
+          <v:shape id="_x0000_i1029" type="#_x0000_t75" style="width:372pt;height:454.5pt">
+            <v:imagedata r:id="rId28" o:title="setAvailablity"/>
           </v:shape>
         </w:pict>
       </w:r>
@@ -5247,15 +4944,7 @@
         <w:ind w:left="0" w:firstLine="709"/>
       </w:pPr>
       <w:r>
-        <w:t xml:space="preserve">Refer to the chapter 3.1 of RASD documents. In chapter 3.1 are shown user interfaces of </w:t>
-      </w:r>
-      <w:proofErr w:type="spellStart"/>
-      <w:r>
-        <w:t>myTaxiService</w:t>
-      </w:r>
-      <w:proofErr w:type="spellEnd"/>
-      <w:r>
-        <w:t xml:space="preserve"> system.</w:t>
+        <w:t>Refer to the chapter 3.1 of RASD documents. In chapter 3.1 are shown user interfaces of myTaxiService system.</w:t>
       </w:r>
     </w:p>
     <w:p>
@@ -5289,9 +4978,9 @@
       </w:pPr>
     </w:p>
     <w:sectPr>
-      <w:footerReference w:type="even" r:id="rId28"/>
-      <w:footerReference w:type="default" r:id="rId29"/>
-      <w:footerReference w:type="first" r:id="rId30"/>
+      <w:footerReference w:type="even" r:id="rId29"/>
+      <w:footerReference w:type="default" r:id="rId30"/>
+      <w:footerReference w:type="first" r:id="rId31"/>
       <w:pgSz w:w="12240" w:h="15840"/>
       <w:pgMar w:top="1440" w:right="1440" w:bottom="1440" w:left="1440" w:header="720" w:footer="1746" w:gutter="0"/>
       <w:cols w:space="720"/>
@@ -5302,7 +4991,7 @@
 </file>
 
 <file path=word/endnotes.xml><?xml version="1.0" encoding="utf-8"?>
-<w:endnotes xmlns:wpc="http://schemas.microsoft.com/office/word/2010/wordprocessingCanvas" xmlns:mc="http://schemas.openxmlformats.org/markup-compatibility/2006" xmlns:o="urn:schemas-microsoft-com:office:office" xmlns:r="http://schemas.openxmlformats.org/officeDocument/2006/relationships" xmlns:m="http://schemas.openxmlformats.org/officeDocument/2006/math" xmlns:v="urn:schemas-microsoft-com:vml" xmlns:wp14="http://schemas.microsoft.com/office/word/2010/wordprocessingDrawing" xmlns:wp="http://schemas.openxmlformats.org/drawingml/2006/wordprocessingDrawing" xmlns:w10="urn:schemas-microsoft-com:office:word" xmlns:w="http://schemas.openxmlformats.org/wordprocessingml/2006/main" xmlns:w14="http://schemas.microsoft.com/office/word/2010/wordml" xmlns:wpg="http://schemas.microsoft.com/office/word/2010/wordprocessingGroup" xmlns:wpi="http://schemas.microsoft.com/office/word/2010/wordprocessingInk" xmlns:wne="http://schemas.microsoft.com/office/word/2006/wordml" xmlns:wps="http://schemas.microsoft.com/office/word/2010/wordprocessingShape" mc:Ignorable="w14 wp14">
+<w:endnotes xmlns:wpc="http://schemas.microsoft.com/office/word/2010/wordprocessingCanvas" xmlns:mc="http://schemas.openxmlformats.org/markup-compatibility/2006" xmlns:o="urn:schemas-microsoft-com:office:office" xmlns:r="http://schemas.openxmlformats.org/officeDocument/2006/relationships" xmlns:m="http://schemas.openxmlformats.org/officeDocument/2006/math" xmlns:v="urn:schemas-microsoft-com:vml" xmlns:wp14="http://schemas.microsoft.com/office/word/2010/wordprocessingDrawing" xmlns:wp="http://schemas.openxmlformats.org/drawingml/2006/wordprocessingDrawing" xmlns:w10="urn:schemas-microsoft-com:office:word" xmlns:w="http://schemas.openxmlformats.org/wordprocessingml/2006/main" xmlns:w14="http://schemas.microsoft.com/office/word/2010/wordml" xmlns:w15="http://schemas.microsoft.com/office/word/2012/wordml" xmlns:wpg="http://schemas.microsoft.com/office/word/2010/wordprocessingGroup" xmlns:wpi="http://schemas.microsoft.com/office/word/2010/wordprocessingInk" xmlns:wne="http://schemas.microsoft.com/office/word/2006/wordml" xmlns:wps="http://schemas.microsoft.com/office/word/2010/wordprocessingShape" mc:Ignorable="w14 w15 wp14">
   <w:endnote w:type="separator" w:id="-1">
     <w:p>
       <w:pPr>
@@ -5327,7 +5016,7 @@
 </file>
 
 <file path=word/footer1.xml><?xml version="1.0" encoding="utf-8"?>
-<w:ftr xmlns:wpc="http://schemas.microsoft.com/office/word/2010/wordprocessingCanvas" xmlns:mc="http://schemas.openxmlformats.org/markup-compatibility/2006" xmlns:o="urn:schemas-microsoft-com:office:office" xmlns:r="http://schemas.openxmlformats.org/officeDocument/2006/relationships" xmlns:m="http://schemas.openxmlformats.org/officeDocument/2006/math" xmlns:v="urn:schemas-microsoft-com:vml" xmlns:wp14="http://schemas.microsoft.com/office/word/2010/wordprocessingDrawing" xmlns:wp="http://schemas.openxmlformats.org/drawingml/2006/wordprocessingDrawing" xmlns:w10="urn:schemas-microsoft-com:office:word" xmlns:w="http://schemas.openxmlformats.org/wordprocessingml/2006/main" xmlns:w14="http://schemas.microsoft.com/office/word/2010/wordml" xmlns:wpg="http://schemas.microsoft.com/office/word/2010/wordprocessingGroup" xmlns:wpi="http://schemas.microsoft.com/office/word/2010/wordprocessingInk" xmlns:wne="http://schemas.microsoft.com/office/word/2006/wordml" xmlns:wps="http://schemas.microsoft.com/office/word/2010/wordprocessingShape" mc:Ignorable="w14 wp14">
+<w:ftr xmlns:wpc="http://schemas.microsoft.com/office/word/2010/wordprocessingCanvas" xmlns:mc="http://schemas.openxmlformats.org/markup-compatibility/2006" xmlns:o="urn:schemas-microsoft-com:office:office" xmlns:r="http://schemas.openxmlformats.org/officeDocument/2006/relationships" xmlns:m="http://schemas.openxmlformats.org/officeDocument/2006/math" xmlns:v="urn:schemas-microsoft-com:vml" xmlns:wp14="http://schemas.microsoft.com/office/word/2010/wordprocessingDrawing" xmlns:wp="http://schemas.openxmlformats.org/drawingml/2006/wordprocessingDrawing" xmlns:w10="urn:schemas-microsoft-com:office:word" xmlns:w="http://schemas.openxmlformats.org/wordprocessingml/2006/main" xmlns:w14="http://schemas.microsoft.com/office/word/2010/wordml" xmlns:w15="http://schemas.microsoft.com/office/word/2012/wordml" xmlns:wpg="http://schemas.microsoft.com/office/word/2010/wordprocessingGroup" xmlns:wpi="http://schemas.microsoft.com/office/word/2010/wordprocessingInk" xmlns:wne="http://schemas.microsoft.com/office/word/2006/wordml" xmlns:wps="http://schemas.microsoft.com/office/word/2010/wordprocessingShape" mc:Ignorable="w14 w15 wp14">
   <w:p>
     <w:pPr>
       <w:spacing w:after="0" w:line="276" w:lineRule="auto"/>
@@ -5339,7 +5028,7 @@
 </file>
 
 <file path=word/footer2.xml><?xml version="1.0" encoding="utf-8"?>
-<w:ftr xmlns:wpc="http://schemas.microsoft.com/office/word/2010/wordprocessingCanvas" xmlns:mc="http://schemas.openxmlformats.org/markup-compatibility/2006" xmlns:o="urn:schemas-microsoft-com:office:office" xmlns:r="http://schemas.openxmlformats.org/officeDocument/2006/relationships" xmlns:m="http://schemas.openxmlformats.org/officeDocument/2006/math" xmlns:v="urn:schemas-microsoft-com:vml" xmlns:wp14="http://schemas.microsoft.com/office/word/2010/wordprocessingDrawing" xmlns:wp="http://schemas.openxmlformats.org/drawingml/2006/wordprocessingDrawing" xmlns:w10="urn:schemas-microsoft-com:office:word" xmlns:w="http://schemas.openxmlformats.org/wordprocessingml/2006/main" xmlns:w14="http://schemas.microsoft.com/office/word/2010/wordml" xmlns:wpg="http://schemas.microsoft.com/office/word/2010/wordprocessingGroup" xmlns:wpi="http://schemas.microsoft.com/office/word/2010/wordprocessingInk" xmlns:wne="http://schemas.microsoft.com/office/word/2006/wordml" xmlns:wps="http://schemas.microsoft.com/office/word/2010/wordprocessingShape" mc:Ignorable="w14 wp14">
+<w:ftr xmlns:wpc="http://schemas.microsoft.com/office/word/2010/wordprocessingCanvas" xmlns:mc="http://schemas.openxmlformats.org/markup-compatibility/2006" xmlns:o="urn:schemas-microsoft-com:office:office" xmlns:r="http://schemas.openxmlformats.org/officeDocument/2006/relationships" xmlns:m="http://schemas.openxmlformats.org/officeDocument/2006/math" xmlns:v="urn:schemas-microsoft-com:vml" xmlns:wp14="http://schemas.microsoft.com/office/word/2010/wordprocessingDrawing" xmlns:wp="http://schemas.openxmlformats.org/drawingml/2006/wordprocessingDrawing" xmlns:w10="urn:schemas-microsoft-com:office:word" xmlns:w="http://schemas.openxmlformats.org/wordprocessingml/2006/main" xmlns:w14="http://schemas.microsoft.com/office/word/2010/wordml" xmlns:w15="http://schemas.microsoft.com/office/word/2012/wordml" xmlns:wpg="http://schemas.microsoft.com/office/word/2010/wordprocessingGroup" xmlns:wpi="http://schemas.microsoft.com/office/word/2010/wordprocessingInk" xmlns:wne="http://schemas.microsoft.com/office/word/2006/wordml" xmlns:wps="http://schemas.microsoft.com/office/word/2010/wordprocessingShape" mc:Ignorable="w14 w15 wp14">
   <w:p>
     <w:pPr>
       <w:spacing w:after="0" w:line="240" w:lineRule="auto"/>
@@ -5369,7 +5058,7 @@
 </file>
 
 <file path=word/footer3.xml><?xml version="1.0" encoding="utf-8"?>
-<w:ftr xmlns:wpc="http://schemas.microsoft.com/office/word/2010/wordprocessingCanvas" xmlns:mc="http://schemas.openxmlformats.org/markup-compatibility/2006" xmlns:o="urn:schemas-microsoft-com:office:office" xmlns:r="http://schemas.openxmlformats.org/officeDocument/2006/relationships" xmlns:m="http://schemas.openxmlformats.org/officeDocument/2006/math" xmlns:v="urn:schemas-microsoft-com:vml" xmlns:wp14="http://schemas.microsoft.com/office/word/2010/wordprocessingDrawing" xmlns:wp="http://schemas.openxmlformats.org/drawingml/2006/wordprocessingDrawing" xmlns:w10="urn:schemas-microsoft-com:office:word" xmlns:w="http://schemas.openxmlformats.org/wordprocessingml/2006/main" xmlns:w14="http://schemas.microsoft.com/office/word/2010/wordml" xmlns:wpg="http://schemas.microsoft.com/office/word/2010/wordprocessingGroup" xmlns:wpi="http://schemas.microsoft.com/office/word/2010/wordprocessingInk" xmlns:wne="http://schemas.microsoft.com/office/word/2006/wordml" xmlns:wps="http://schemas.microsoft.com/office/word/2010/wordprocessingShape" mc:Ignorable="w14 wp14">
+<w:ftr xmlns:wpc="http://schemas.microsoft.com/office/word/2010/wordprocessingCanvas" xmlns:mc="http://schemas.openxmlformats.org/markup-compatibility/2006" xmlns:o="urn:schemas-microsoft-com:office:office" xmlns:r="http://schemas.openxmlformats.org/officeDocument/2006/relationships" xmlns:m="http://schemas.openxmlformats.org/officeDocument/2006/math" xmlns:v="urn:schemas-microsoft-com:vml" xmlns:wp14="http://schemas.microsoft.com/office/word/2010/wordprocessingDrawing" xmlns:wp="http://schemas.openxmlformats.org/drawingml/2006/wordprocessingDrawing" xmlns:w10="urn:schemas-microsoft-com:office:word" xmlns:w="http://schemas.openxmlformats.org/wordprocessingml/2006/main" xmlns:w14="http://schemas.microsoft.com/office/word/2010/wordml" xmlns:w15="http://schemas.microsoft.com/office/word/2012/wordml" xmlns:wpg="http://schemas.microsoft.com/office/word/2010/wordprocessingGroup" xmlns:wpi="http://schemas.microsoft.com/office/word/2010/wordprocessingInk" xmlns:wne="http://schemas.microsoft.com/office/word/2006/wordml" xmlns:wps="http://schemas.microsoft.com/office/word/2010/wordprocessingShape" mc:Ignorable="w14 w15 wp14">
   <w:p>
     <w:pPr>
       <w:spacing w:after="0" w:line="240" w:lineRule="auto"/>
@@ -5396,7 +5085,7 @@
 </file>
 
 <file path=word/footer4.xml><?xml version="1.0" encoding="utf-8"?>
-<w:ftr xmlns:wpc="http://schemas.microsoft.com/office/word/2010/wordprocessingCanvas" xmlns:mc="http://schemas.openxmlformats.org/markup-compatibility/2006" xmlns:o="urn:schemas-microsoft-com:office:office" xmlns:r="http://schemas.openxmlformats.org/officeDocument/2006/relationships" xmlns:m="http://schemas.openxmlformats.org/officeDocument/2006/math" xmlns:v="urn:schemas-microsoft-com:vml" xmlns:wp14="http://schemas.microsoft.com/office/word/2010/wordprocessingDrawing" xmlns:wp="http://schemas.openxmlformats.org/drawingml/2006/wordprocessingDrawing" xmlns:w10="urn:schemas-microsoft-com:office:word" xmlns:w="http://schemas.openxmlformats.org/wordprocessingml/2006/main" xmlns:w14="http://schemas.microsoft.com/office/word/2010/wordml" xmlns:wpg="http://schemas.microsoft.com/office/word/2010/wordprocessingGroup" xmlns:wpi="http://schemas.microsoft.com/office/word/2010/wordprocessingInk" xmlns:wne="http://schemas.microsoft.com/office/word/2006/wordml" xmlns:wps="http://schemas.microsoft.com/office/word/2010/wordprocessingShape" mc:Ignorable="w14 wp14">
+<w:ftr xmlns:wpc="http://schemas.microsoft.com/office/word/2010/wordprocessingCanvas" xmlns:mc="http://schemas.openxmlformats.org/markup-compatibility/2006" xmlns:o="urn:schemas-microsoft-com:office:office" xmlns:r="http://schemas.openxmlformats.org/officeDocument/2006/relationships" xmlns:m="http://schemas.openxmlformats.org/officeDocument/2006/math" xmlns:v="urn:schemas-microsoft-com:vml" xmlns:wp14="http://schemas.microsoft.com/office/word/2010/wordprocessingDrawing" xmlns:wp="http://schemas.openxmlformats.org/drawingml/2006/wordprocessingDrawing" xmlns:w10="urn:schemas-microsoft-com:office:word" xmlns:w="http://schemas.openxmlformats.org/wordprocessingml/2006/main" xmlns:w14="http://schemas.microsoft.com/office/word/2010/wordml" xmlns:w15="http://schemas.microsoft.com/office/word/2012/wordml" xmlns:wpg="http://schemas.microsoft.com/office/word/2010/wordprocessingGroup" xmlns:wpi="http://schemas.microsoft.com/office/word/2010/wordprocessingInk" xmlns:wne="http://schemas.microsoft.com/office/word/2006/wordml" xmlns:wps="http://schemas.microsoft.com/office/word/2010/wordprocessingShape" mc:Ignorable="w14 w15 wp14">
   <w:p>
     <w:pPr>
       <w:spacing w:after="0" w:line="240" w:lineRule="auto"/>
@@ -5416,7 +5105,7 @@
       <w:rPr>
         <w:noProof/>
       </w:rPr>
-      <w:t>8</w:t>
+      <w:t>20</w:t>
     </w:r>
     <w:r>
       <w:fldChar w:fldCharType="end"/>
@@ -5426,7 +5115,7 @@
 </file>
 
 <file path=word/footer5.xml><?xml version="1.0" encoding="utf-8"?>
-<w:ftr xmlns:wpc="http://schemas.microsoft.com/office/word/2010/wordprocessingCanvas" xmlns:mc="http://schemas.openxmlformats.org/markup-compatibility/2006" xmlns:o="urn:schemas-microsoft-com:office:office" xmlns:r="http://schemas.openxmlformats.org/officeDocument/2006/relationships" xmlns:m="http://schemas.openxmlformats.org/officeDocument/2006/math" xmlns:v="urn:schemas-microsoft-com:vml" xmlns:wp14="http://schemas.microsoft.com/office/word/2010/wordprocessingDrawing" xmlns:wp="http://schemas.openxmlformats.org/drawingml/2006/wordprocessingDrawing" xmlns:w10="urn:schemas-microsoft-com:office:word" xmlns:w="http://schemas.openxmlformats.org/wordprocessingml/2006/main" xmlns:w14="http://schemas.microsoft.com/office/word/2010/wordml" xmlns:wpg="http://schemas.microsoft.com/office/word/2010/wordprocessingGroup" xmlns:wpi="http://schemas.microsoft.com/office/word/2010/wordprocessingInk" xmlns:wne="http://schemas.microsoft.com/office/word/2006/wordml" xmlns:wps="http://schemas.microsoft.com/office/word/2010/wordprocessingShape" mc:Ignorable="w14 wp14">
+<w:ftr xmlns:wpc="http://schemas.microsoft.com/office/word/2010/wordprocessingCanvas" xmlns:mc="http://schemas.openxmlformats.org/markup-compatibility/2006" xmlns:o="urn:schemas-microsoft-com:office:office" xmlns:r="http://schemas.openxmlformats.org/officeDocument/2006/relationships" xmlns:m="http://schemas.openxmlformats.org/officeDocument/2006/math" xmlns:v="urn:schemas-microsoft-com:vml" xmlns:wp14="http://schemas.microsoft.com/office/word/2010/wordprocessingDrawing" xmlns:wp="http://schemas.openxmlformats.org/drawingml/2006/wordprocessingDrawing" xmlns:w10="urn:schemas-microsoft-com:office:word" xmlns:w="http://schemas.openxmlformats.org/wordprocessingml/2006/main" xmlns:w14="http://schemas.microsoft.com/office/word/2010/wordml" xmlns:w15="http://schemas.microsoft.com/office/word/2012/wordml" xmlns:wpg="http://schemas.microsoft.com/office/word/2010/wordprocessingGroup" xmlns:wpi="http://schemas.microsoft.com/office/word/2010/wordprocessingInk" xmlns:wne="http://schemas.microsoft.com/office/word/2006/wordml" xmlns:wps="http://schemas.microsoft.com/office/word/2010/wordprocessingShape" mc:Ignorable="w14 w15 wp14">
   <w:p>
     <w:pPr>
       <w:spacing w:after="0" w:line="240" w:lineRule="auto"/>
@@ -5446,7 +5135,7 @@
       <w:rPr>
         <w:noProof/>
       </w:rPr>
-      <w:t>7</w:t>
+      <w:t>19</w:t>
     </w:r>
     <w:r>
       <w:fldChar w:fldCharType="end"/>
@@ -5456,7 +5145,7 @@
 </file>
 
 <file path=word/footer6.xml><?xml version="1.0" encoding="utf-8"?>
-<w:ftr xmlns:wpc="http://schemas.microsoft.com/office/word/2010/wordprocessingCanvas" xmlns:mc="http://schemas.openxmlformats.org/markup-compatibility/2006" xmlns:o="urn:schemas-microsoft-com:office:office" xmlns:r="http://schemas.openxmlformats.org/officeDocument/2006/relationships" xmlns:m="http://schemas.openxmlformats.org/officeDocument/2006/math" xmlns:v="urn:schemas-microsoft-com:vml" xmlns:wp14="http://schemas.microsoft.com/office/word/2010/wordprocessingDrawing" xmlns:wp="http://schemas.openxmlformats.org/drawingml/2006/wordprocessingDrawing" xmlns:w10="urn:schemas-microsoft-com:office:word" xmlns:w="http://schemas.openxmlformats.org/wordprocessingml/2006/main" xmlns:w14="http://schemas.microsoft.com/office/word/2010/wordml" xmlns:wpg="http://schemas.microsoft.com/office/word/2010/wordprocessingGroup" xmlns:wpi="http://schemas.microsoft.com/office/word/2010/wordprocessingInk" xmlns:wne="http://schemas.microsoft.com/office/word/2006/wordml" xmlns:wps="http://schemas.microsoft.com/office/word/2010/wordprocessingShape" mc:Ignorable="w14 wp14">
+<w:ftr xmlns:wpc="http://schemas.microsoft.com/office/word/2010/wordprocessingCanvas" xmlns:mc="http://schemas.openxmlformats.org/markup-compatibility/2006" xmlns:o="urn:schemas-microsoft-com:office:office" xmlns:r="http://schemas.openxmlformats.org/officeDocument/2006/relationships" xmlns:m="http://schemas.openxmlformats.org/officeDocument/2006/math" xmlns:v="urn:schemas-microsoft-com:vml" xmlns:wp14="http://schemas.microsoft.com/office/word/2010/wordprocessingDrawing" xmlns:wp="http://schemas.openxmlformats.org/drawingml/2006/wordprocessingDrawing" xmlns:w10="urn:schemas-microsoft-com:office:word" xmlns:w="http://schemas.openxmlformats.org/wordprocessingml/2006/main" xmlns:w14="http://schemas.microsoft.com/office/word/2010/wordml" xmlns:w15="http://schemas.microsoft.com/office/word/2012/wordml" xmlns:wpg="http://schemas.microsoft.com/office/word/2010/wordprocessingGroup" xmlns:wpi="http://schemas.microsoft.com/office/word/2010/wordprocessingInk" xmlns:wne="http://schemas.microsoft.com/office/word/2006/wordml" xmlns:wps="http://schemas.microsoft.com/office/word/2010/wordprocessingShape" mc:Ignorable="w14 w15 wp14">
   <w:p>
     <w:pPr>
       <w:spacing w:after="0" w:line="240" w:lineRule="auto"/>
@@ -5483,7 +5172,7 @@
 </file>
 
 <file path=word/footnotes.xml><?xml version="1.0" encoding="utf-8"?>
-<w:footnotes xmlns:wpc="http://schemas.microsoft.com/office/word/2010/wordprocessingCanvas" xmlns:mc="http://schemas.openxmlformats.org/markup-compatibility/2006" xmlns:o="urn:schemas-microsoft-com:office:office" xmlns:r="http://schemas.openxmlformats.org/officeDocument/2006/relationships" xmlns:m="http://schemas.openxmlformats.org/officeDocument/2006/math" xmlns:v="urn:schemas-microsoft-com:vml" xmlns:wp14="http://schemas.microsoft.com/office/word/2010/wordprocessingDrawing" xmlns:wp="http://schemas.openxmlformats.org/drawingml/2006/wordprocessingDrawing" xmlns:w10="urn:schemas-microsoft-com:office:word" xmlns:w="http://schemas.openxmlformats.org/wordprocessingml/2006/main" xmlns:w14="http://schemas.microsoft.com/office/word/2010/wordml" xmlns:wpg="http://schemas.microsoft.com/office/word/2010/wordprocessingGroup" xmlns:wpi="http://schemas.microsoft.com/office/word/2010/wordprocessingInk" xmlns:wne="http://schemas.microsoft.com/office/word/2006/wordml" xmlns:wps="http://schemas.microsoft.com/office/word/2010/wordprocessingShape" mc:Ignorable="w14 wp14">
+<w:footnotes xmlns:wpc="http://schemas.microsoft.com/office/word/2010/wordprocessingCanvas" xmlns:mc="http://schemas.openxmlformats.org/markup-compatibility/2006" xmlns:o="urn:schemas-microsoft-com:office:office" xmlns:r="http://schemas.openxmlformats.org/officeDocument/2006/relationships" xmlns:m="http://schemas.openxmlformats.org/officeDocument/2006/math" xmlns:v="urn:schemas-microsoft-com:vml" xmlns:wp14="http://schemas.microsoft.com/office/word/2010/wordprocessingDrawing" xmlns:wp="http://schemas.openxmlformats.org/drawingml/2006/wordprocessingDrawing" xmlns:w10="urn:schemas-microsoft-com:office:word" xmlns:w="http://schemas.openxmlformats.org/wordprocessingml/2006/main" xmlns:w14="http://schemas.microsoft.com/office/word/2010/wordml" xmlns:w15="http://schemas.microsoft.com/office/word/2012/wordml" xmlns:wpg="http://schemas.microsoft.com/office/word/2010/wordprocessingGroup" xmlns:wpi="http://schemas.microsoft.com/office/word/2010/wordprocessingInk" xmlns:wne="http://schemas.microsoft.com/office/word/2006/wordml" xmlns:wps="http://schemas.microsoft.com/office/word/2010/wordprocessingShape" mc:Ignorable="w14 w15 wp14">
   <w:footnote w:type="separator" w:id="-1">
     <w:p>
       <w:pPr>
@@ -5508,7 +5197,7 @@
 </file>
 
 <file path=word/numbering.xml><?xml version="1.0" encoding="utf-8"?>
-<w:numbering xmlns:wpc="http://schemas.microsoft.com/office/word/2010/wordprocessingCanvas" xmlns:mc="http://schemas.openxmlformats.org/markup-compatibility/2006" xmlns:o="urn:schemas-microsoft-com:office:office" xmlns:r="http://schemas.openxmlformats.org/officeDocument/2006/relationships" xmlns:m="http://schemas.openxmlformats.org/officeDocument/2006/math" xmlns:v="urn:schemas-microsoft-com:vml" xmlns:wp14="http://schemas.microsoft.com/office/word/2010/wordprocessingDrawing" xmlns:wp="http://schemas.openxmlformats.org/drawingml/2006/wordprocessingDrawing" xmlns:w10="urn:schemas-microsoft-com:office:word" xmlns:w="http://schemas.openxmlformats.org/wordprocessingml/2006/main" xmlns:w14="http://schemas.microsoft.com/office/word/2010/wordml" xmlns:wpg="http://schemas.microsoft.com/office/word/2010/wordprocessingGroup" xmlns:wpi="http://schemas.microsoft.com/office/word/2010/wordprocessingInk" xmlns:wne="http://schemas.microsoft.com/office/word/2006/wordml" xmlns:wps="http://schemas.microsoft.com/office/word/2010/wordprocessingShape" mc:Ignorable="w14 wp14">
+<w:numbering xmlns:wpc="http://schemas.microsoft.com/office/word/2010/wordprocessingCanvas" xmlns:mc="http://schemas.openxmlformats.org/markup-compatibility/2006" xmlns:o="urn:schemas-microsoft-com:office:office" xmlns:r="http://schemas.openxmlformats.org/officeDocument/2006/relationships" xmlns:m="http://schemas.openxmlformats.org/officeDocument/2006/math" xmlns:v="urn:schemas-microsoft-com:vml" xmlns:wp14="http://schemas.microsoft.com/office/word/2010/wordprocessingDrawing" xmlns:wp="http://schemas.openxmlformats.org/drawingml/2006/wordprocessingDrawing" xmlns:w10="urn:schemas-microsoft-com:office:word" xmlns:w="http://schemas.openxmlformats.org/wordprocessingml/2006/main" xmlns:w14="http://schemas.microsoft.com/office/word/2010/wordml" xmlns:w15="http://schemas.microsoft.com/office/word/2012/wordml" xmlns:wpg="http://schemas.microsoft.com/office/word/2010/wordprocessingGroup" xmlns:wpi="http://schemas.microsoft.com/office/word/2010/wordprocessingInk" xmlns:wne="http://schemas.microsoft.com/office/word/2006/wordml" xmlns:wps="http://schemas.microsoft.com/office/word/2010/wordprocessingShape" mc:Ignorable="w14 w15 wp14">
   <w:abstractNum w:abstractNumId="0">
     <w:nsid w:val="002E081B"/>
     <w:multiLevelType w:val="hybridMultilevel"/>
@@ -6827,6 +6516,92 @@
     </w:lvl>
   </w:abstractNum>
   <w:abstractNum w:abstractNumId="9">
+    <w:nsid w:val="22C22BB7"/>
+    <w:multiLevelType w:val="hybridMultilevel"/>
+    <w:tmpl w:val="735883D6"/>
+    <w:lvl w:ilvl="0" w:tplc="0409000F">
+      <w:start w:val="1"/>
+      <w:numFmt w:val="decimal"/>
+      <w:lvlText w:val="%1."/>
+      <w:lvlJc w:val="left"/>
+      <w:pPr>
+        <w:ind w:left="2239" w:hanging="360"/>
+      </w:pPr>
+    </w:lvl>
+    <w:lvl w:ilvl="1" w:tplc="04090019" w:tentative="1">
+      <w:start w:val="1"/>
+      <w:numFmt w:val="lowerLetter"/>
+      <w:lvlText w:val="%2."/>
+      <w:lvlJc w:val="left"/>
+      <w:pPr>
+        <w:ind w:left="2959" w:hanging="360"/>
+      </w:pPr>
+    </w:lvl>
+    <w:lvl w:ilvl="2" w:tplc="0409001B" w:tentative="1">
+      <w:start w:val="1"/>
+      <w:numFmt w:val="lowerRoman"/>
+      <w:lvlText w:val="%3."/>
+      <w:lvlJc w:val="right"/>
+      <w:pPr>
+        <w:ind w:left="3679" w:hanging="180"/>
+      </w:pPr>
+    </w:lvl>
+    <w:lvl w:ilvl="3" w:tplc="0409000F" w:tentative="1">
+      <w:start w:val="1"/>
+      <w:numFmt w:val="decimal"/>
+      <w:lvlText w:val="%4."/>
+      <w:lvlJc w:val="left"/>
+      <w:pPr>
+        <w:ind w:left="4399" w:hanging="360"/>
+      </w:pPr>
+    </w:lvl>
+    <w:lvl w:ilvl="4" w:tplc="04090019" w:tentative="1">
+      <w:start w:val="1"/>
+      <w:numFmt w:val="lowerLetter"/>
+      <w:lvlText w:val="%5."/>
+      <w:lvlJc w:val="left"/>
+      <w:pPr>
+        <w:ind w:left="5119" w:hanging="360"/>
+      </w:pPr>
+    </w:lvl>
+    <w:lvl w:ilvl="5" w:tplc="0409001B" w:tentative="1">
+      <w:start w:val="1"/>
+      <w:numFmt w:val="lowerRoman"/>
+      <w:lvlText w:val="%6."/>
+      <w:lvlJc w:val="right"/>
+      <w:pPr>
+        <w:ind w:left="5839" w:hanging="180"/>
+      </w:pPr>
+    </w:lvl>
+    <w:lvl w:ilvl="6" w:tplc="0409000F" w:tentative="1">
+      <w:start w:val="1"/>
+      <w:numFmt w:val="decimal"/>
+      <w:lvlText w:val="%7."/>
+      <w:lvlJc w:val="left"/>
+      <w:pPr>
+        <w:ind w:left="6559" w:hanging="360"/>
+      </w:pPr>
+    </w:lvl>
+    <w:lvl w:ilvl="7" w:tplc="04090019" w:tentative="1">
+      <w:start w:val="1"/>
+      <w:numFmt w:val="lowerLetter"/>
+      <w:lvlText w:val="%8."/>
+      <w:lvlJc w:val="left"/>
+      <w:pPr>
+        <w:ind w:left="7279" w:hanging="360"/>
+      </w:pPr>
+    </w:lvl>
+    <w:lvl w:ilvl="8" w:tplc="0409001B" w:tentative="1">
+      <w:start w:val="1"/>
+      <w:numFmt w:val="lowerRoman"/>
+      <w:lvlText w:val="%9."/>
+      <w:lvlJc w:val="right"/>
+      <w:pPr>
+        <w:ind w:left="7999" w:hanging="180"/>
+      </w:pPr>
+    </w:lvl>
+  </w:abstractNum>
+  <w:abstractNum w:abstractNumId="10">
     <w:nsid w:val="295F5D5E"/>
     <w:multiLevelType w:val="hybridMultilevel"/>
     <w:tmpl w:val="494E8200"/>
@@ -6939,7 +6714,7 @@
       </w:rPr>
     </w:lvl>
   </w:abstractNum>
-  <w:abstractNum w:abstractNumId="10">
+  <w:abstractNum w:abstractNumId="11">
     <w:nsid w:val="2C492506"/>
     <w:multiLevelType w:val="multilevel"/>
     <w:tmpl w:val="1108E138"/>
@@ -7143,7 +6918,7 @@
       </w:rPr>
     </w:lvl>
   </w:abstractNum>
-  <w:abstractNum w:abstractNumId="11">
+  <w:abstractNum w:abstractNumId="12">
     <w:nsid w:val="2FB620E8"/>
     <w:multiLevelType w:val="hybridMultilevel"/>
     <w:tmpl w:val="2E9459F8"/>
@@ -7256,7 +7031,7 @@
       </w:rPr>
     </w:lvl>
   </w:abstractNum>
-  <w:abstractNum w:abstractNumId="12">
+  <w:abstractNum w:abstractNumId="13">
     <w:nsid w:val="31BB232D"/>
     <w:multiLevelType w:val="hybridMultilevel"/>
     <w:tmpl w:val="6804EE6E"/>
@@ -7369,7 +7144,7 @@
       </w:rPr>
     </w:lvl>
   </w:abstractNum>
-  <w:abstractNum w:abstractNumId="13">
+  <w:abstractNum w:abstractNumId="14">
     <w:nsid w:val="32244563"/>
     <w:multiLevelType w:val="multilevel"/>
     <w:tmpl w:val="4D5E7882"/>
@@ -7503,7 +7278,7 @@
       </w:pPr>
     </w:lvl>
   </w:abstractNum>
-  <w:abstractNum w:abstractNumId="14">
+  <w:abstractNum w:abstractNumId="15">
     <w:nsid w:val="334E6ACA"/>
     <w:multiLevelType w:val="hybridMultilevel"/>
     <w:tmpl w:val="1C6825FA"/>
@@ -7616,7 +7391,7 @@
       </w:rPr>
     </w:lvl>
   </w:abstractNum>
-  <w:abstractNum w:abstractNumId="15">
+  <w:abstractNum w:abstractNumId="16">
     <w:nsid w:val="37514DA3"/>
     <w:multiLevelType w:val="hybridMultilevel"/>
     <w:tmpl w:val="4950110E"/>
@@ -7729,7 +7504,7 @@
       </w:rPr>
     </w:lvl>
   </w:abstractNum>
-  <w:abstractNum w:abstractNumId="16">
+  <w:abstractNum w:abstractNumId="17">
     <w:nsid w:val="387B0363"/>
     <w:multiLevelType w:val="hybridMultilevel"/>
     <w:tmpl w:val="172AE626"/>
@@ -7932,7 +7707,7 @@
       </w:rPr>
     </w:lvl>
   </w:abstractNum>
-  <w:abstractNum w:abstractNumId="17">
+  <w:abstractNum w:abstractNumId="18">
     <w:nsid w:val="39832304"/>
     <w:multiLevelType w:val="hybridMultilevel"/>
     <w:tmpl w:val="28B0368E"/>
@@ -8045,7 +7820,7 @@
       </w:rPr>
     </w:lvl>
   </w:abstractNum>
-  <w:abstractNum w:abstractNumId="18">
+  <w:abstractNum w:abstractNumId="19">
     <w:nsid w:val="39FD5D70"/>
     <w:multiLevelType w:val="hybridMultilevel"/>
     <w:tmpl w:val="BD2487CA"/>
@@ -8248,7 +8023,7 @@
       </w:rPr>
     </w:lvl>
   </w:abstractNum>
-  <w:abstractNum w:abstractNumId="19">
+  <w:abstractNum w:abstractNumId="20">
     <w:nsid w:val="3A877FFE"/>
     <w:multiLevelType w:val="hybridMultilevel"/>
     <w:tmpl w:val="044C5220"/>
@@ -8361,7 +8136,7 @@
       </w:rPr>
     </w:lvl>
   </w:abstractNum>
-  <w:abstractNum w:abstractNumId="20">
+  <w:abstractNum w:abstractNumId="21">
     <w:nsid w:val="41E355D6"/>
     <w:multiLevelType w:val="hybridMultilevel"/>
     <w:tmpl w:val="9B84C684"/>
@@ -8564,7 +8339,7 @@
       </w:rPr>
     </w:lvl>
   </w:abstractNum>
-  <w:abstractNum w:abstractNumId="21">
+  <w:abstractNum w:abstractNumId="22">
     <w:nsid w:val="495B6642"/>
     <w:multiLevelType w:val="multilevel"/>
     <w:tmpl w:val="5BFAF560"/>
@@ -8767,7 +8542,7 @@
       </w:rPr>
     </w:lvl>
   </w:abstractNum>
-  <w:abstractNum w:abstractNumId="22">
+  <w:abstractNum w:abstractNumId="23">
     <w:nsid w:val="4BF66D60"/>
     <w:multiLevelType w:val="hybridMultilevel"/>
     <w:tmpl w:val="9CB6A0B6"/>
@@ -8890,7 +8665,7 @@
       </w:rPr>
     </w:lvl>
   </w:abstractNum>
-  <w:abstractNum w:abstractNumId="23">
+  <w:abstractNum w:abstractNumId="24">
     <w:nsid w:val="4C7E3B47"/>
     <w:multiLevelType w:val="hybridMultilevel"/>
     <w:tmpl w:val="91D06DE8"/>
@@ -9003,7 +8778,7 @@
       </w:rPr>
     </w:lvl>
   </w:abstractNum>
-  <w:abstractNum w:abstractNumId="24">
+  <w:abstractNum w:abstractNumId="25">
     <w:nsid w:val="55C35DC9"/>
     <w:multiLevelType w:val="hybridMultilevel"/>
     <w:tmpl w:val="D2D01AC6"/>
@@ -9116,7 +8891,7 @@
       </w:rPr>
     </w:lvl>
   </w:abstractNum>
-  <w:abstractNum w:abstractNumId="25">
+  <w:abstractNum w:abstractNumId="26">
     <w:nsid w:val="55CB1DC0"/>
     <w:multiLevelType w:val="hybridMultilevel"/>
     <w:tmpl w:val="1EFACA26"/>
@@ -9319,7 +9094,7 @@
       </w:rPr>
     </w:lvl>
   </w:abstractNum>
-  <w:abstractNum w:abstractNumId="26">
+  <w:abstractNum w:abstractNumId="27">
     <w:nsid w:val="579F3B05"/>
     <w:multiLevelType w:val="hybridMultilevel"/>
     <w:tmpl w:val="E938AED0"/>
@@ -9434,7 +9209,7 @@
       </w:rPr>
     </w:lvl>
   </w:abstractNum>
-  <w:abstractNum w:abstractNumId="27">
+  <w:abstractNum w:abstractNumId="28">
     <w:nsid w:val="57F64FEC"/>
     <w:multiLevelType w:val="hybridMultilevel"/>
     <w:tmpl w:val="A1C2127C"/>
@@ -9547,7 +9322,7 @@
       </w:rPr>
     </w:lvl>
   </w:abstractNum>
-  <w:abstractNum w:abstractNumId="28">
+  <w:abstractNum w:abstractNumId="29">
     <w:nsid w:val="5D5C6029"/>
     <w:multiLevelType w:val="hybridMultilevel"/>
     <w:tmpl w:val="B0F2AB28"/>
@@ -9750,7 +9525,93 @@
       </w:rPr>
     </w:lvl>
   </w:abstractNum>
-  <w:abstractNum w:abstractNumId="29">
+  <w:abstractNum w:abstractNumId="30">
+    <w:nsid w:val="5E3C7B23"/>
+    <w:multiLevelType w:val="hybridMultilevel"/>
+    <w:tmpl w:val="A128FDF8"/>
+    <w:lvl w:ilvl="0" w:tplc="0409000F">
+      <w:start w:val="1"/>
+      <w:numFmt w:val="decimal"/>
+      <w:lvlText w:val="%1."/>
+      <w:lvlJc w:val="left"/>
+      <w:pPr>
+        <w:ind w:left="1429" w:hanging="360"/>
+      </w:pPr>
+    </w:lvl>
+    <w:lvl w:ilvl="1" w:tplc="04090019" w:tentative="1">
+      <w:start w:val="1"/>
+      <w:numFmt w:val="lowerLetter"/>
+      <w:lvlText w:val="%2."/>
+      <w:lvlJc w:val="left"/>
+      <w:pPr>
+        <w:ind w:left="2149" w:hanging="360"/>
+      </w:pPr>
+    </w:lvl>
+    <w:lvl w:ilvl="2" w:tplc="0409001B" w:tentative="1">
+      <w:start w:val="1"/>
+      <w:numFmt w:val="lowerRoman"/>
+      <w:lvlText w:val="%3."/>
+      <w:lvlJc w:val="right"/>
+      <w:pPr>
+        <w:ind w:left="2869" w:hanging="180"/>
+      </w:pPr>
+    </w:lvl>
+    <w:lvl w:ilvl="3" w:tplc="0409000F" w:tentative="1">
+      <w:start w:val="1"/>
+      <w:numFmt w:val="decimal"/>
+      <w:lvlText w:val="%4."/>
+      <w:lvlJc w:val="left"/>
+      <w:pPr>
+        <w:ind w:left="3589" w:hanging="360"/>
+      </w:pPr>
+    </w:lvl>
+    <w:lvl w:ilvl="4" w:tplc="04090019" w:tentative="1">
+      <w:start w:val="1"/>
+      <w:numFmt w:val="lowerLetter"/>
+      <w:lvlText w:val="%5."/>
+      <w:lvlJc w:val="left"/>
+      <w:pPr>
+        <w:ind w:left="4309" w:hanging="360"/>
+      </w:pPr>
+    </w:lvl>
+    <w:lvl w:ilvl="5" w:tplc="0409001B" w:tentative="1">
+      <w:start w:val="1"/>
+      <w:numFmt w:val="lowerRoman"/>
+      <w:lvlText w:val="%6."/>
+      <w:lvlJc w:val="right"/>
+      <w:pPr>
+        <w:ind w:left="5029" w:hanging="180"/>
+      </w:pPr>
+    </w:lvl>
+    <w:lvl w:ilvl="6" w:tplc="0409000F" w:tentative="1">
+      <w:start w:val="1"/>
+      <w:numFmt w:val="decimal"/>
+      <w:lvlText w:val="%7."/>
+      <w:lvlJc w:val="left"/>
+      <w:pPr>
+        <w:ind w:left="5749" w:hanging="360"/>
+      </w:pPr>
+    </w:lvl>
+    <w:lvl w:ilvl="7" w:tplc="04090019" w:tentative="1">
+      <w:start w:val="1"/>
+      <w:numFmt w:val="lowerLetter"/>
+      <w:lvlText w:val="%8."/>
+      <w:lvlJc w:val="left"/>
+      <w:pPr>
+        <w:ind w:left="6469" w:hanging="360"/>
+      </w:pPr>
+    </w:lvl>
+    <w:lvl w:ilvl="8" w:tplc="0409001B" w:tentative="1">
+      <w:start w:val="1"/>
+      <w:numFmt w:val="lowerRoman"/>
+      <w:lvlText w:val="%9."/>
+      <w:lvlJc w:val="right"/>
+      <w:pPr>
+        <w:ind w:left="7189" w:hanging="180"/>
+      </w:pPr>
+    </w:lvl>
+  </w:abstractNum>
+  <w:abstractNum w:abstractNumId="31">
     <w:nsid w:val="60B4290E"/>
     <w:multiLevelType w:val="hybridMultilevel"/>
     <w:tmpl w:val="78F495BC"/>
@@ -9863,7 +9724,7 @@
       </w:rPr>
     </w:lvl>
   </w:abstractNum>
-  <w:abstractNum w:abstractNumId="30">
+  <w:abstractNum w:abstractNumId="32">
     <w:nsid w:val="615D7556"/>
     <w:multiLevelType w:val="hybridMultilevel"/>
     <w:tmpl w:val="4F04C85E"/>
@@ -9976,7 +9837,7 @@
       </w:rPr>
     </w:lvl>
   </w:abstractNum>
-  <w:abstractNum w:abstractNumId="31">
+  <w:abstractNum w:abstractNumId="33">
     <w:nsid w:val="625812DA"/>
     <w:multiLevelType w:val="hybridMultilevel"/>
     <w:tmpl w:val="F04AE3C0"/>
@@ -10179,7 +10040,7 @@
       </w:rPr>
     </w:lvl>
   </w:abstractNum>
-  <w:abstractNum w:abstractNumId="32">
+  <w:abstractNum w:abstractNumId="34">
     <w:nsid w:val="68DB5550"/>
     <w:multiLevelType w:val="hybridMultilevel"/>
     <w:tmpl w:val="2F486424"/>
@@ -10292,7 +10153,7 @@
       </w:rPr>
     </w:lvl>
   </w:abstractNum>
-  <w:abstractNum w:abstractNumId="33">
+  <w:abstractNum w:abstractNumId="35">
     <w:nsid w:val="69C463E5"/>
     <w:multiLevelType w:val="multilevel"/>
     <w:tmpl w:val="0330BC7C"/>
@@ -10495,7 +10356,7 @@
       </w:rPr>
     </w:lvl>
   </w:abstractNum>
-  <w:abstractNum w:abstractNumId="34">
+  <w:abstractNum w:abstractNumId="36">
     <w:nsid w:val="6B6374EB"/>
     <w:multiLevelType w:val="hybridMultilevel"/>
     <w:tmpl w:val="70087D76"/>
@@ -10608,7 +10469,7 @@
       </w:rPr>
     </w:lvl>
   </w:abstractNum>
-  <w:abstractNum w:abstractNumId="35">
+  <w:abstractNum w:abstractNumId="37">
     <w:nsid w:val="71B02F6D"/>
     <w:multiLevelType w:val="hybridMultilevel"/>
     <w:tmpl w:val="58F04246"/>
@@ -10721,7 +10582,7 @@
       </w:rPr>
     </w:lvl>
   </w:abstractNum>
-  <w:abstractNum w:abstractNumId="36">
+  <w:abstractNum w:abstractNumId="38">
     <w:nsid w:val="778B698A"/>
     <w:multiLevelType w:val="multilevel"/>
     <w:tmpl w:val="3690801C"/>
@@ -10924,7 +10785,7 @@
       </w:rPr>
     </w:lvl>
   </w:abstractNum>
-  <w:abstractNum w:abstractNumId="37">
+  <w:abstractNum w:abstractNumId="39">
     <w:nsid w:val="7FAE05B6"/>
     <w:multiLevelType w:val="hybridMultilevel"/>
     <w:tmpl w:val="ED8CC732"/>
@@ -11038,7 +10899,7 @@
       </w:rPr>
     </w:lvl>
   </w:abstractNum>
-  <w:abstractNum w:abstractNumId="38">
+  <w:abstractNum w:abstractNumId="40">
     <w:nsid w:val="7FB4629C"/>
     <w:multiLevelType w:val="hybridMultilevel"/>
     <w:tmpl w:val="8E7A6D7E"/>
@@ -11242,22 +11103,22 @@
     </w:lvl>
   </w:abstractNum>
   <w:num w:numId="1">
-    <w:abstractNumId w:val="36"/>
+    <w:abstractNumId w:val="38"/>
   </w:num>
   <w:num w:numId="2">
-    <w:abstractNumId w:val="10"/>
+    <w:abstractNumId w:val="11"/>
   </w:num>
   <w:num w:numId="3">
-    <w:abstractNumId w:val="33"/>
+    <w:abstractNumId w:val="35"/>
   </w:num>
   <w:num w:numId="4">
-    <w:abstractNumId w:val="21"/>
+    <w:abstractNumId w:val="22"/>
   </w:num>
   <w:num w:numId="5">
-    <w:abstractNumId w:val="16"/>
+    <w:abstractNumId w:val="17"/>
   </w:num>
   <w:num w:numId="6">
-    <w:abstractNumId w:val="18"/>
+    <w:abstractNumId w:val="19"/>
   </w:num>
   <w:num w:numId="7">
     <w:abstractNumId w:val="3"/>
@@ -11266,82 +11127,82 @@
     <w:abstractNumId w:val="4"/>
   </w:num>
   <w:num w:numId="9">
-    <w:abstractNumId w:val="25"/>
+    <w:abstractNumId w:val="26"/>
   </w:num>
   <w:num w:numId="10">
     <w:abstractNumId w:val="7"/>
   </w:num>
   <w:num w:numId="11">
-    <w:abstractNumId w:val="20"/>
+    <w:abstractNumId w:val="21"/>
   </w:num>
   <w:num w:numId="12">
+    <w:abstractNumId w:val="29"/>
+  </w:num>
+  <w:num w:numId="13">
+    <w:abstractNumId w:val="40"/>
+  </w:num>
+  <w:num w:numId="14">
+    <w:abstractNumId w:val="33"/>
+  </w:num>
+  <w:num w:numId="15">
     <w:abstractNumId w:val="28"/>
   </w:num>
-  <w:num w:numId="13">
-    <w:abstractNumId w:val="38"/>
+  <w:num w:numId="16">
+    <w:abstractNumId w:val="13"/>
   </w:num>
-  <w:num w:numId="14">
-    <w:abstractNumId w:val="31"/>
-  </w:num>
-  <w:num w:numId="15">
-    <w:abstractNumId w:val="27"/>
-  </w:num>
-  <w:num w:numId="16">
+  <w:num w:numId="17">
     <w:abstractNumId w:val="12"/>
   </w:num>
-  <w:num w:numId="17">
-    <w:abstractNumId w:val="11"/>
+  <w:num w:numId="18">
+    <w:abstractNumId w:val="25"/>
   </w:num>
-  <w:num w:numId="18">
+  <w:num w:numId="19">
+    <w:abstractNumId w:val="10"/>
+  </w:num>
+  <w:num w:numId="20">
     <w:abstractNumId w:val="24"/>
   </w:num>
-  <w:num w:numId="19">
-    <w:abstractNumId w:val="9"/>
-  </w:num>
-  <w:num w:numId="20">
-    <w:abstractNumId w:val="23"/>
-  </w:num>
   <w:num w:numId="21">
-    <w:abstractNumId w:val="15"/>
+    <w:abstractNumId w:val="16"/>
   </w:num>
   <w:num w:numId="22">
     <w:abstractNumId w:val="5"/>
   </w:num>
   <w:num w:numId="23">
-    <w:abstractNumId w:val="37"/>
+    <w:abstractNumId w:val="39"/>
   </w:num>
   <w:num w:numId="24">
-    <w:abstractNumId w:val="26"/>
+    <w:abstractNumId w:val="27"/>
   </w:num>
   <w:num w:numId="25">
     <w:abstractNumId w:val="2"/>
   </w:num>
   <w:num w:numId="26">
+    <w:abstractNumId w:val="34"/>
+  </w:num>
+  <w:num w:numId="27">
+    <w:abstractNumId w:val="23"/>
+  </w:num>
+  <w:num w:numId="28">
+    <w:abstractNumId w:val="14"/>
+  </w:num>
+  <w:num w:numId="29">
+    <w:abstractNumId w:val="15"/>
+  </w:num>
+  <w:num w:numId="30">
+    <w:abstractNumId w:val="37"/>
+  </w:num>
+  <w:num w:numId="31">
     <w:abstractNumId w:val="32"/>
   </w:num>
-  <w:num w:numId="27">
-    <w:abstractNumId w:val="22"/>
-  </w:num>
-  <w:num w:numId="28">
-    <w:abstractNumId w:val="13"/>
-  </w:num>
-  <w:num w:numId="29">
-    <w:abstractNumId w:val="14"/>
-  </w:num>
-  <w:num w:numId="30">
-    <w:abstractNumId w:val="35"/>
-  </w:num>
-  <w:num w:numId="31">
-    <w:abstractNumId w:val="30"/>
-  </w:num>
   <w:num w:numId="32">
-    <w:abstractNumId w:val="34"/>
+    <w:abstractNumId w:val="36"/>
   </w:num>
   <w:num w:numId="33">
-    <w:abstractNumId w:val="17"/>
+    <w:abstractNumId w:val="18"/>
   </w:num>
   <w:num w:numId="34">
-    <w:abstractNumId w:val="19"/>
+    <w:abstractNumId w:val="20"/>
   </w:num>
   <w:num w:numId="35">
     <w:abstractNumId w:val="6"/>
@@ -11350,7 +11211,7 @@
     <w:abstractNumId w:val="8"/>
   </w:num>
   <w:num w:numId="37">
-    <w:abstractNumId w:val="29"/>
+    <w:abstractNumId w:val="31"/>
   </w:num>
   <w:num w:numId="38">
     <w:abstractNumId w:val="0"/>
@@ -11358,12 +11219,18 @@
   <w:num w:numId="39">
     <w:abstractNumId w:val="1"/>
   </w:num>
+  <w:num w:numId="40">
+    <w:abstractNumId w:val="9"/>
+  </w:num>
+  <w:num w:numId="41">
+    <w:abstractNumId w:val="30"/>
+  </w:num>
   <w:numIdMacAtCleanup w:val="28"/>
 </w:numbering>
 </file>
 
 <file path=word/styles.xml><?xml version="1.0" encoding="utf-8"?>
-<w:styles xmlns:mc="http://schemas.openxmlformats.org/markup-compatibility/2006" xmlns:r="http://schemas.openxmlformats.org/officeDocument/2006/relationships" xmlns:w="http://schemas.openxmlformats.org/wordprocessingml/2006/main" xmlns:w14="http://schemas.microsoft.com/office/word/2010/wordml" mc:Ignorable="w14">
+<w:styles xmlns:mc="http://schemas.openxmlformats.org/markup-compatibility/2006" xmlns:r="http://schemas.openxmlformats.org/officeDocument/2006/relationships" xmlns:w="http://schemas.openxmlformats.org/wordprocessingml/2006/main" xmlns:w14="http://schemas.microsoft.com/office/word/2010/wordml" xmlns:w15="http://schemas.microsoft.com/office/word/2012/wordml" mc:Ignorable="w14 w15">
   <w:docDefaults>
     <w:rPrDefault>
       <w:rPr>
@@ -11379,144 +11246,378 @@
       </w:pPr>
     </w:pPrDefault>
   </w:docDefaults>
-  <w:latentStyles w:defLockedState="0" w:defUIPriority="99" w:defSemiHidden="1" w:defUnhideWhenUsed="1" w:defQFormat="0" w:count="267">
-    <w:lsdException w:name="Normal" w:semiHidden="0" w:uiPriority="0" w:unhideWhenUsed="0" w:qFormat="1"/>
-    <w:lsdException w:name="heading 1" w:semiHidden="0" w:uiPriority="9" w:unhideWhenUsed="0" w:qFormat="1"/>
-    <w:lsdException w:name="heading 2" w:uiPriority="9" w:qFormat="1"/>
-    <w:lsdException w:name="heading 3" w:uiPriority="9" w:qFormat="1"/>
-    <w:lsdException w:name="heading 4" w:uiPriority="9" w:qFormat="1"/>
-    <w:lsdException w:name="heading 5" w:uiPriority="9" w:qFormat="1"/>
-    <w:lsdException w:name="heading 6" w:uiPriority="9" w:qFormat="1"/>
-    <w:lsdException w:name="heading 7" w:uiPriority="9" w:qFormat="1"/>
-    <w:lsdException w:name="heading 8" w:uiPriority="9" w:qFormat="1"/>
-    <w:lsdException w:name="heading 9" w:uiPriority="9" w:qFormat="1"/>
-    <w:lsdException w:name="toc 1" w:uiPriority="39"/>
-    <w:lsdException w:name="toc 2" w:uiPriority="39"/>
-    <w:lsdException w:name="toc 3" w:uiPriority="39"/>
-    <w:lsdException w:name="toc 4" w:uiPriority="39"/>
-    <w:lsdException w:name="toc 5" w:uiPriority="39"/>
-    <w:lsdException w:name="toc 6" w:uiPriority="39"/>
-    <w:lsdException w:name="toc 7" w:uiPriority="39"/>
-    <w:lsdException w:name="toc 8" w:uiPriority="39"/>
-    <w:lsdException w:name="toc 9" w:uiPriority="39"/>
-    <w:lsdException w:name="caption" w:uiPriority="35" w:qFormat="1"/>
-    <w:lsdException w:name="Title" w:semiHidden="0" w:uiPriority="10" w:unhideWhenUsed="0" w:qFormat="1"/>
-    <w:lsdException w:name="Default Paragraph Font" w:uiPriority="1"/>
-    <w:lsdException w:name="Subtitle" w:semiHidden="0" w:uiPriority="11" w:unhideWhenUsed="0" w:qFormat="1"/>
-    <w:lsdException w:name="Strong" w:semiHidden="0" w:uiPriority="22" w:unhideWhenUsed="0" w:qFormat="1"/>
-    <w:lsdException w:name="Emphasis" w:semiHidden="0" w:uiPriority="20" w:unhideWhenUsed="0" w:qFormat="1"/>
-    <w:lsdException w:name="Table Grid" w:semiHidden="0" w:uiPriority="39" w:unhideWhenUsed="0"/>
-    <w:lsdException w:name="Placeholder Text" w:unhideWhenUsed="0"/>
-    <w:lsdException w:name="No Spacing" w:semiHidden="0" w:uiPriority="1" w:unhideWhenUsed="0" w:qFormat="1"/>
-    <w:lsdException w:name="Light Shading" w:semiHidden="0" w:uiPriority="60" w:unhideWhenUsed="0"/>
-    <w:lsdException w:name="Light List" w:semiHidden="0" w:uiPriority="61" w:unhideWhenUsed="0"/>
-    <w:lsdException w:name="Light Grid" w:semiHidden="0" w:uiPriority="62" w:unhideWhenUsed="0"/>
-    <w:lsdException w:name="Medium Shading 1" w:semiHidden="0" w:uiPriority="63" w:unhideWhenUsed="0"/>
-    <w:lsdException w:name="Medium Shading 2" w:semiHidden="0" w:uiPriority="64" w:unhideWhenUsed="0"/>
-    <w:lsdException w:name="Medium List 1" w:semiHidden="0" w:uiPriority="65" w:unhideWhenUsed="0"/>
-    <w:lsdException w:name="Medium List 2" w:semiHidden="0" w:uiPriority="66" w:unhideWhenUsed="0"/>
-    <w:lsdException w:name="Medium Grid 1" w:semiHidden="0" w:uiPriority="67" w:unhideWhenUsed="0"/>
-    <w:lsdException w:name="Medium Grid 2" w:semiHidden="0" w:uiPriority="68" w:unhideWhenUsed="0"/>
-    <w:lsdException w:name="Medium Grid 3" w:semiHidden="0" w:uiPriority="69" w:unhideWhenUsed="0"/>
-    <w:lsdException w:name="Dark List" w:semiHidden="0" w:uiPriority="70" w:unhideWhenUsed="0"/>
-    <w:lsdException w:name="Colorful Shading" w:semiHidden="0" w:uiPriority="71" w:unhideWhenUsed="0"/>
-    <w:lsdException w:name="Colorful List" w:semiHidden="0" w:uiPriority="72" w:unhideWhenUsed="0"/>
-    <w:lsdException w:name="Colorful Grid" w:semiHidden="0" w:uiPriority="73" w:unhideWhenUsed="0"/>
-    <w:lsdException w:name="Light Shading Accent 1" w:semiHidden="0" w:uiPriority="60" w:unhideWhenUsed="0"/>
-    <w:lsdException w:name="Light List Accent 1" w:semiHidden="0" w:uiPriority="61" w:unhideWhenUsed="0"/>
-    <w:lsdException w:name="Light Grid Accent 1" w:semiHidden="0" w:uiPriority="62" w:unhideWhenUsed="0"/>
-    <w:lsdException w:name="Medium Shading 1 Accent 1" w:semiHidden="0" w:uiPriority="63" w:unhideWhenUsed="0"/>
-    <w:lsdException w:name="Medium Shading 2 Accent 1" w:semiHidden="0" w:uiPriority="64" w:unhideWhenUsed="0"/>
-    <w:lsdException w:name="Medium List 1 Accent 1" w:semiHidden="0" w:uiPriority="65" w:unhideWhenUsed="0"/>
-    <w:lsdException w:name="Revision" w:unhideWhenUsed="0"/>
-    <w:lsdException w:name="List Paragraph" w:semiHidden="0" w:uiPriority="34" w:unhideWhenUsed="0" w:qFormat="1"/>
-    <w:lsdException w:name="Quote" w:semiHidden="0" w:uiPriority="29" w:unhideWhenUsed="0" w:qFormat="1"/>
-    <w:lsdException w:name="Intense Quote" w:semiHidden="0" w:uiPriority="30" w:unhideWhenUsed="0" w:qFormat="1"/>
-    <w:lsdException w:name="Medium List 2 Accent 1" w:semiHidden="0" w:uiPriority="66" w:unhideWhenUsed="0"/>
-    <w:lsdException w:name="Medium Grid 1 Accent 1" w:semiHidden="0" w:uiPriority="67" w:unhideWhenUsed="0"/>
-    <w:lsdException w:name="Medium Grid 2 Accent 1" w:semiHidden="0" w:uiPriority="68" w:unhideWhenUsed="0"/>
-    <w:lsdException w:name="Medium Grid 3 Accent 1" w:semiHidden="0" w:uiPriority="69" w:unhideWhenUsed="0"/>
-    <w:lsdException w:name="Dark List Accent 1" w:semiHidden="0" w:uiPriority="70" w:unhideWhenUsed="0"/>
-    <w:lsdException w:name="Colorful Shading Accent 1" w:semiHidden="0" w:uiPriority="71" w:unhideWhenUsed="0"/>
-    <w:lsdException w:name="Colorful List Accent 1" w:semiHidden="0" w:uiPriority="72" w:unhideWhenUsed="0"/>
-    <w:lsdException w:name="Colorful Grid Accent 1" w:semiHidden="0" w:uiPriority="73" w:unhideWhenUsed="0"/>
-    <w:lsdException w:name="Light Shading Accent 2" w:semiHidden="0" w:uiPriority="60" w:unhideWhenUsed="0"/>
-    <w:lsdException w:name="Light List Accent 2" w:semiHidden="0" w:uiPriority="61" w:unhideWhenUsed="0"/>
-    <w:lsdException w:name="Light Grid Accent 2" w:semiHidden="0" w:uiPriority="62" w:unhideWhenUsed="0"/>
-    <w:lsdException w:name="Medium Shading 1 Accent 2" w:semiHidden="0" w:uiPriority="63" w:unhideWhenUsed="0"/>
-    <w:lsdException w:name="Medium Shading 2 Accent 2" w:semiHidden="0" w:uiPriority="64" w:unhideWhenUsed="0"/>
-    <w:lsdException w:name="Medium List 1 Accent 2" w:semiHidden="0" w:uiPriority="65" w:unhideWhenUsed="0"/>
-    <w:lsdException w:name="Medium List 2 Accent 2" w:semiHidden="0" w:uiPriority="66" w:unhideWhenUsed="0"/>
-    <w:lsdException w:name="Medium Grid 1 Accent 2" w:semiHidden="0" w:uiPriority="67" w:unhideWhenUsed="0"/>
-    <w:lsdException w:name="Medium Grid 2 Accent 2" w:semiHidden="0" w:uiPriority="68" w:unhideWhenUsed="0"/>
-    <w:lsdException w:name="Medium Grid 3 Accent 2" w:semiHidden="0" w:uiPriority="69" w:unhideWhenUsed="0"/>
-    <w:lsdException w:name="Dark List Accent 2" w:semiHidden="0" w:uiPriority="70" w:unhideWhenUsed="0"/>
-    <w:lsdException w:name="Colorful Shading Accent 2" w:semiHidden="0" w:uiPriority="71" w:unhideWhenUsed="0"/>
-    <w:lsdException w:name="Colorful List Accent 2" w:semiHidden="0" w:uiPriority="72" w:unhideWhenUsed="0"/>
-    <w:lsdException w:name="Colorful Grid Accent 2" w:semiHidden="0" w:uiPriority="73" w:unhideWhenUsed="0"/>
-    <w:lsdException w:name="Light Shading Accent 3" w:semiHidden="0" w:uiPriority="60" w:unhideWhenUsed="0"/>
-    <w:lsdException w:name="Light List Accent 3" w:semiHidden="0" w:uiPriority="61" w:unhideWhenUsed="0"/>
-    <w:lsdException w:name="Light Grid Accent 3" w:semiHidden="0" w:uiPriority="62" w:unhideWhenUsed="0"/>
-    <w:lsdException w:name="Medium Shading 1 Accent 3" w:semiHidden="0" w:uiPriority="63" w:unhideWhenUsed="0"/>
-    <w:lsdException w:name="Medium Shading 2 Accent 3" w:semiHidden="0" w:uiPriority="64" w:unhideWhenUsed="0"/>
-    <w:lsdException w:name="Medium List 1 Accent 3" w:semiHidden="0" w:uiPriority="65" w:unhideWhenUsed="0"/>
-    <w:lsdException w:name="Medium List 2 Accent 3" w:semiHidden="0" w:uiPriority="66" w:unhideWhenUsed="0"/>
-    <w:lsdException w:name="Medium Grid 1 Accent 3" w:semiHidden="0" w:uiPriority="67" w:unhideWhenUsed="0"/>
-    <w:lsdException w:name="Medium Grid 2 Accent 3" w:semiHidden="0" w:uiPriority="68" w:unhideWhenUsed="0"/>
-    <w:lsdException w:name="Medium Grid 3 Accent 3" w:semiHidden="0" w:uiPriority="69" w:unhideWhenUsed="0"/>
-    <w:lsdException w:name="Dark List Accent 3" w:semiHidden="0" w:uiPriority="70" w:unhideWhenUsed="0"/>
-    <w:lsdException w:name="Colorful Shading Accent 3" w:semiHidden="0" w:uiPriority="71" w:unhideWhenUsed="0"/>
-    <w:lsdException w:name="Colorful List Accent 3" w:semiHidden="0" w:uiPriority="72" w:unhideWhenUsed="0"/>
-    <w:lsdException w:name="Colorful Grid Accent 3" w:semiHidden="0" w:uiPriority="73" w:unhideWhenUsed="0"/>
-    <w:lsdException w:name="Light Shading Accent 4" w:semiHidden="0" w:uiPriority="60" w:unhideWhenUsed="0"/>
-    <w:lsdException w:name="Light List Accent 4" w:semiHidden="0" w:uiPriority="61" w:unhideWhenUsed="0"/>
-    <w:lsdException w:name="Light Grid Accent 4" w:semiHidden="0" w:uiPriority="62" w:unhideWhenUsed="0"/>
-    <w:lsdException w:name="Medium Shading 1 Accent 4" w:semiHidden="0" w:uiPriority="63" w:unhideWhenUsed="0"/>
-    <w:lsdException w:name="Medium Shading 2 Accent 4" w:semiHidden="0" w:uiPriority="64" w:unhideWhenUsed="0"/>
-    <w:lsdException w:name="Medium List 1 Accent 4" w:semiHidden="0" w:uiPriority="65" w:unhideWhenUsed="0"/>
-    <w:lsdException w:name="Medium List 2 Accent 4" w:semiHidden="0" w:uiPriority="66" w:unhideWhenUsed="0"/>
-    <w:lsdException w:name="Medium Grid 1 Accent 4" w:semiHidden="0" w:uiPriority="67" w:unhideWhenUsed="0"/>
-    <w:lsdException w:name="Medium Grid 2 Accent 4" w:semiHidden="0" w:uiPriority="68" w:unhideWhenUsed="0"/>
-    <w:lsdException w:name="Medium Grid 3 Accent 4" w:semiHidden="0" w:uiPriority="69" w:unhideWhenUsed="0"/>
-    <w:lsdException w:name="Dark List Accent 4" w:semiHidden="0" w:uiPriority="70" w:unhideWhenUsed="0"/>
-    <w:lsdException w:name="Colorful Shading Accent 4" w:semiHidden="0" w:uiPriority="71" w:unhideWhenUsed="0"/>
-    <w:lsdException w:name="Colorful List Accent 4" w:semiHidden="0" w:uiPriority="72" w:unhideWhenUsed="0"/>
-    <w:lsdException w:name="Colorful Grid Accent 4" w:semiHidden="0" w:uiPriority="73" w:unhideWhenUsed="0"/>
-    <w:lsdException w:name="Light Shading Accent 5" w:semiHidden="0" w:uiPriority="60" w:unhideWhenUsed="0"/>
-    <w:lsdException w:name="Light List Accent 5" w:semiHidden="0" w:uiPriority="61" w:unhideWhenUsed="0"/>
-    <w:lsdException w:name="Light Grid Accent 5" w:semiHidden="0" w:uiPriority="62" w:unhideWhenUsed="0"/>
-    <w:lsdException w:name="Medium Shading 1 Accent 5" w:semiHidden="0" w:uiPriority="63" w:unhideWhenUsed="0"/>
-    <w:lsdException w:name="Medium Shading 2 Accent 5" w:semiHidden="0" w:uiPriority="64" w:unhideWhenUsed="0"/>
-    <w:lsdException w:name="Medium List 1 Accent 5" w:semiHidden="0" w:uiPriority="65" w:unhideWhenUsed="0"/>
-    <w:lsdException w:name="Medium List 2 Accent 5" w:semiHidden="0" w:uiPriority="66" w:unhideWhenUsed="0"/>
-    <w:lsdException w:name="Medium Grid 1 Accent 5" w:semiHidden="0" w:uiPriority="67" w:unhideWhenUsed="0"/>
-    <w:lsdException w:name="Medium Grid 2 Accent 5" w:semiHidden="0" w:uiPriority="68" w:unhideWhenUsed="0"/>
-    <w:lsdException w:name="Medium Grid 3 Accent 5" w:semiHidden="0" w:uiPriority="69" w:unhideWhenUsed="0"/>
-    <w:lsdException w:name="Dark List Accent 5" w:semiHidden="0" w:uiPriority="70" w:unhideWhenUsed="0"/>
-    <w:lsdException w:name="Colorful Shading Accent 5" w:semiHidden="0" w:uiPriority="71" w:unhideWhenUsed="0"/>
-    <w:lsdException w:name="Colorful List Accent 5" w:semiHidden="0" w:uiPriority="72" w:unhideWhenUsed="0"/>
-    <w:lsdException w:name="Colorful Grid Accent 5" w:semiHidden="0" w:uiPriority="73" w:unhideWhenUsed="0"/>
-    <w:lsdException w:name="Light Shading Accent 6" w:semiHidden="0" w:uiPriority="60" w:unhideWhenUsed="0"/>
-    <w:lsdException w:name="Light List Accent 6" w:semiHidden="0" w:uiPriority="61" w:unhideWhenUsed="0"/>
-    <w:lsdException w:name="Light Grid Accent 6" w:semiHidden="0" w:uiPriority="62" w:unhideWhenUsed="0"/>
-    <w:lsdException w:name="Medium Shading 1 Accent 6" w:semiHidden="0" w:uiPriority="63" w:unhideWhenUsed="0"/>
-    <w:lsdException w:name="Medium Shading 2 Accent 6" w:semiHidden="0" w:uiPriority="64" w:unhideWhenUsed="0"/>
-    <w:lsdException w:name="Medium List 1 Accent 6" w:semiHidden="0" w:uiPriority="65" w:unhideWhenUsed="0"/>
-    <w:lsdException w:name="Medium List 2 Accent 6" w:semiHidden="0" w:uiPriority="66" w:unhideWhenUsed="0"/>
-    <w:lsdException w:name="Medium Grid 1 Accent 6" w:semiHidden="0" w:uiPriority="67" w:unhideWhenUsed="0"/>
-    <w:lsdException w:name="Medium Grid 2 Accent 6" w:semiHidden="0" w:uiPriority="68" w:unhideWhenUsed="0"/>
-    <w:lsdException w:name="Medium Grid 3 Accent 6" w:semiHidden="0" w:uiPriority="69" w:unhideWhenUsed="0"/>
-    <w:lsdException w:name="Dark List Accent 6" w:semiHidden="0" w:uiPriority="70" w:unhideWhenUsed="0"/>
-    <w:lsdException w:name="Colorful Shading Accent 6" w:semiHidden="0" w:uiPriority="71" w:unhideWhenUsed="0"/>
-    <w:lsdException w:name="Colorful List Accent 6" w:semiHidden="0" w:uiPriority="72" w:unhideWhenUsed="0"/>
-    <w:lsdException w:name="Colorful Grid Accent 6" w:semiHidden="0" w:uiPriority="73" w:unhideWhenUsed="0"/>
-    <w:lsdException w:name="Subtle Emphasis" w:semiHidden="0" w:uiPriority="19" w:unhideWhenUsed="0" w:qFormat="1"/>
-    <w:lsdException w:name="Intense Emphasis" w:semiHidden="0" w:uiPriority="21" w:unhideWhenUsed="0" w:qFormat="1"/>
-    <w:lsdException w:name="Subtle Reference" w:semiHidden="0" w:uiPriority="31" w:unhideWhenUsed="0" w:qFormat="1"/>
-    <w:lsdException w:name="Intense Reference" w:semiHidden="0" w:uiPriority="32" w:unhideWhenUsed="0" w:qFormat="1"/>
-    <w:lsdException w:name="Book Title" w:semiHidden="0" w:uiPriority="33" w:unhideWhenUsed="0" w:qFormat="1"/>
-    <w:lsdException w:name="Bibliography" w:uiPriority="37"/>
-    <w:lsdException w:name="TOC Heading" w:uiPriority="39" w:qFormat="1"/>
+  <w:latentStyles w:defLockedState="0" w:defUIPriority="99" w:defSemiHidden="0" w:defUnhideWhenUsed="0" w:defQFormat="0" w:count="371">
+    <w:lsdException w:name="Normal" w:uiPriority="0" w:qFormat="1"/>
+    <w:lsdException w:name="heading 1" w:uiPriority="9" w:qFormat="1"/>
+    <w:lsdException w:name="heading 2" w:semiHidden="1" w:uiPriority="9" w:unhideWhenUsed="1" w:qFormat="1"/>
+    <w:lsdException w:name="heading 3" w:semiHidden="1" w:uiPriority="9" w:unhideWhenUsed="1" w:qFormat="1"/>
+    <w:lsdException w:name="heading 4" w:semiHidden="1" w:uiPriority="9" w:unhideWhenUsed="1" w:qFormat="1"/>
+    <w:lsdException w:name="heading 5" w:semiHidden="1" w:uiPriority="9" w:unhideWhenUsed="1" w:qFormat="1"/>
+    <w:lsdException w:name="heading 6" w:semiHidden="1" w:uiPriority="9" w:unhideWhenUsed="1" w:qFormat="1"/>
+    <w:lsdException w:name="heading 7" w:semiHidden="1" w:uiPriority="9" w:unhideWhenUsed="1" w:qFormat="1"/>
+    <w:lsdException w:name="heading 8" w:semiHidden="1" w:uiPriority="9" w:unhideWhenUsed="1" w:qFormat="1"/>
+    <w:lsdException w:name="heading 9" w:semiHidden="1" w:uiPriority="9" w:unhideWhenUsed="1" w:qFormat="1"/>
+    <w:lsdException w:name="index 1" w:semiHidden="1" w:unhideWhenUsed="1"/>
+    <w:lsdException w:name="index 2" w:semiHidden="1" w:unhideWhenUsed="1"/>
+    <w:lsdException w:name="index 3" w:semiHidden="1" w:unhideWhenUsed="1"/>
+    <w:lsdException w:name="index 4" w:semiHidden="1" w:unhideWhenUsed="1"/>
+    <w:lsdException w:name="index 5" w:semiHidden="1" w:unhideWhenUsed="1"/>
+    <w:lsdException w:name="index 6" w:semiHidden="1" w:unhideWhenUsed="1"/>
+    <w:lsdException w:name="index 7" w:semiHidden="1" w:unhideWhenUsed="1"/>
+    <w:lsdException w:name="index 8" w:semiHidden="1" w:unhideWhenUsed="1"/>
+    <w:lsdException w:name="index 9" w:semiHidden="1" w:unhideWhenUsed="1"/>
+    <w:lsdException w:name="toc 1" w:semiHidden="1" w:uiPriority="39" w:unhideWhenUsed="1"/>
+    <w:lsdException w:name="toc 2" w:semiHidden="1" w:uiPriority="39" w:unhideWhenUsed="1"/>
+    <w:lsdException w:name="toc 3" w:semiHidden="1" w:uiPriority="39" w:unhideWhenUsed="1"/>
+    <w:lsdException w:name="toc 4" w:semiHidden="1" w:uiPriority="39" w:unhideWhenUsed="1"/>
+    <w:lsdException w:name="toc 5" w:semiHidden="1" w:uiPriority="39" w:unhideWhenUsed="1"/>
+    <w:lsdException w:name="toc 6" w:semiHidden="1" w:uiPriority="39" w:unhideWhenUsed="1"/>
+    <w:lsdException w:name="toc 7" w:semiHidden="1" w:uiPriority="39" w:unhideWhenUsed="1"/>
+    <w:lsdException w:name="toc 8" w:semiHidden="1" w:uiPriority="39" w:unhideWhenUsed="1"/>
+    <w:lsdException w:name="toc 9" w:semiHidden="1" w:uiPriority="39" w:unhideWhenUsed="1"/>
+    <w:lsdException w:name="Normal Indent" w:semiHidden="1" w:unhideWhenUsed="1"/>
+    <w:lsdException w:name="footnote text" w:semiHidden="1" w:unhideWhenUsed="1"/>
+    <w:lsdException w:name="annotation text" w:semiHidden="1" w:unhideWhenUsed="1"/>
+    <w:lsdException w:name="header" w:semiHidden="1" w:unhideWhenUsed="1"/>
+    <w:lsdException w:name="footer" w:semiHidden="1" w:unhideWhenUsed="1"/>
+    <w:lsdException w:name="index heading" w:semiHidden="1" w:unhideWhenUsed="1"/>
+    <w:lsdException w:name="caption" w:semiHidden="1" w:uiPriority="35" w:unhideWhenUsed="1" w:qFormat="1"/>
+    <w:lsdException w:name="table of figures" w:semiHidden="1" w:unhideWhenUsed="1"/>
+    <w:lsdException w:name="envelope address" w:semiHidden="1" w:unhideWhenUsed="1"/>
+    <w:lsdException w:name="envelope return" w:semiHidden="1" w:unhideWhenUsed="1"/>
+    <w:lsdException w:name="footnote reference" w:semiHidden="1" w:unhideWhenUsed="1"/>
+    <w:lsdException w:name="annotation reference" w:semiHidden="1" w:unhideWhenUsed="1"/>
+    <w:lsdException w:name="line number" w:semiHidden="1" w:unhideWhenUsed="1"/>
+    <w:lsdException w:name="page number" w:semiHidden="1" w:unhideWhenUsed="1"/>
+    <w:lsdException w:name="endnote reference" w:semiHidden="1" w:unhideWhenUsed="1"/>
+    <w:lsdException w:name="endnote text" w:semiHidden="1" w:unhideWhenUsed="1"/>
+    <w:lsdException w:name="table of authorities" w:semiHidden="1" w:unhideWhenUsed="1"/>
+    <w:lsdException w:name="macro" w:semiHidden="1" w:unhideWhenUsed="1"/>
+    <w:lsdException w:name="toa heading" w:semiHidden="1" w:unhideWhenUsed="1"/>
+    <w:lsdException w:name="List" w:semiHidden="1" w:unhideWhenUsed="1"/>
+    <w:lsdException w:name="List Bullet" w:semiHidden="1" w:unhideWhenUsed="1"/>
+    <w:lsdException w:name="List Number" w:semiHidden="1" w:unhideWhenUsed="1"/>
+    <w:lsdException w:name="List 2" w:semiHidden="1" w:unhideWhenUsed="1"/>
+    <w:lsdException w:name="List 3" w:semiHidden="1" w:unhideWhenUsed="1"/>
+    <w:lsdException w:name="List 4" w:semiHidden="1" w:unhideWhenUsed="1"/>
+    <w:lsdException w:name="List 5" w:semiHidden="1" w:unhideWhenUsed="1"/>
+    <w:lsdException w:name="List Bullet 2" w:semiHidden="1" w:unhideWhenUsed="1"/>
+    <w:lsdException w:name="List Bullet 3" w:semiHidden="1" w:unhideWhenUsed="1"/>
+    <w:lsdException w:name="List Bullet 4" w:semiHidden="1" w:unhideWhenUsed="1"/>
+    <w:lsdException w:name="List Bullet 5" w:semiHidden="1" w:unhideWhenUsed="1"/>
+    <w:lsdException w:name="List Number 2" w:semiHidden="1" w:unhideWhenUsed="1"/>
+    <w:lsdException w:name="List Number 3" w:semiHidden="1" w:unhideWhenUsed="1"/>
+    <w:lsdException w:name="List Number 4" w:semiHidden="1" w:unhideWhenUsed="1"/>
+    <w:lsdException w:name="List Number 5" w:semiHidden="1" w:unhideWhenUsed="1"/>
+    <w:lsdException w:name="Title" w:uiPriority="10" w:qFormat="1"/>
+    <w:lsdException w:name="Closing" w:semiHidden="1" w:unhideWhenUsed="1"/>
+    <w:lsdException w:name="Signature" w:semiHidden="1" w:unhideWhenUsed="1"/>
+    <w:lsdException w:name="Default Paragraph Font" w:semiHidden="1" w:uiPriority="1" w:unhideWhenUsed="1"/>
+    <w:lsdException w:name="Body Text" w:semiHidden="1" w:unhideWhenUsed="1"/>
+    <w:lsdException w:name="Body Text Indent" w:semiHidden="1" w:unhideWhenUsed="1"/>
+    <w:lsdException w:name="List Continue" w:semiHidden="1" w:unhideWhenUsed="1"/>
+    <w:lsdException w:name="List Continue 2" w:semiHidden="1" w:unhideWhenUsed="1"/>
+    <w:lsdException w:name="List Continue 3" w:semiHidden="1" w:unhideWhenUsed="1"/>
+    <w:lsdException w:name="List Continue 4" w:semiHidden="1" w:unhideWhenUsed="1"/>
+    <w:lsdException w:name="List Continue 5" w:semiHidden="1" w:unhideWhenUsed="1"/>
+    <w:lsdException w:name="Message Header" w:semiHidden="1" w:unhideWhenUsed="1"/>
+    <w:lsdException w:name="Subtitle" w:uiPriority="11" w:qFormat="1"/>
+    <w:lsdException w:name="Salutation" w:semiHidden="1" w:unhideWhenUsed="1"/>
+    <w:lsdException w:name="Date" w:semiHidden="1" w:unhideWhenUsed="1"/>
+    <w:lsdException w:name="Body Text First Indent" w:semiHidden="1" w:unhideWhenUsed="1"/>
+    <w:lsdException w:name="Body Text First Indent 2" w:semiHidden="1" w:unhideWhenUsed="1"/>
+    <w:lsdException w:name="Note Heading" w:semiHidden="1" w:unhideWhenUsed="1"/>
+    <w:lsdException w:name="Body Text 2" w:semiHidden="1" w:unhideWhenUsed="1"/>
+    <w:lsdException w:name="Body Text 3" w:semiHidden="1" w:unhideWhenUsed="1"/>
+    <w:lsdException w:name="Body Text Indent 2" w:semiHidden="1" w:unhideWhenUsed="1"/>
+    <w:lsdException w:name="Body Text Indent 3" w:semiHidden="1" w:unhideWhenUsed="1"/>
+    <w:lsdException w:name="Block Text" w:semiHidden="1" w:unhideWhenUsed="1"/>
+    <w:lsdException w:name="Hyperlink" w:semiHidden="1" w:unhideWhenUsed="1"/>
+    <w:lsdException w:name="FollowedHyperlink" w:semiHidden="1" w:unhideWhenUsed="1"/>
+    <w:lsdException w:name="Strong" w:uiPriority="22" w:qFormat="1"/>
+    <w:lsdException w:name="Emphasis" w:uiPriority="20" w:qFormat="1"/>
+    <w:lsdException w:name="Document Map" w:semiHidden="1" w:unhideWhenUsed="1"/>
+    <w:lsdException w:name="Plain Text" w:semiHidden="1" w:unhideWhenUsed="1"/>
+    <w:lsdException w:name="E-mail Signature" w:semiHidden="1" w:unhideWhenUsed="1"/>
+    <w:lsdException w:name="HTML Top of Form" w:semiHidden="1" w:unhideWhenUsed="1"/>
+    <w:lsdException w:name="HTML Bottom of Form" w:semiHidden="1" w:unhideWhenUsed="1"/>
+    <w:lsdException w:name="Normal (Web)" w:semiHidden="1" w:unhideWhenUsed="1"/>
+    <w:lsdException w:name="HTML Acronym" w:semiHidden="1" w:unhideWhenUsed="1"/>
+    <w:lsdException w:name="HTML Address" w:semiHidden="1" w:unhideWhenUsed="1"/>
+    <w:lsdException w:name="HTML Cite" w:semiHidden="1" w:unhideWhenUsed="1"/>
+    <w:lsdException w:name="HTML Code" w:semiHidden="1" w:unhideWhenUsed="1"/>
+    <w:lsdException w:name="HTML Definition" w:semiHidden="1" w:unhideWhenUsed="1"/>
+    <w:lsdException w:name="HTML Keyboard" w:semiHidden="1" w:unhideWhenUsed="1"/>
+    <w:lsdException w:name="HTML Preformatted" w:semiHidden="1" w:unhideWhenUsed="1"/>
+    <w:lsdException w:name="HTML Sample" w:semiHidden="1" w:unhideWhenUsed="1"/>
+    <w:lsdException w:name="HTML Typewriter" w:semiHidden="1" w:unhideWhenUsed="1"/>
+    <w:lsdException w:name="HTML Variable" w:semiHidden="1" w:unhideWhenUsed="1"/>
+    <w:lsdException w:name="Normal Table" w:semiHidden="1" w:unhideWhenUsed="1"/>
+    <w:lsdException w:name="annotation subject" w:semiHidden="1" w:unhideWhenUsed="1"/>
+    <w:lsdException w:name="No List" w:semiHidden="1" w:unhideWhenUsed="1"/>
+    <w:lsdException w:name="Outline List 1" w:semiHidden="1" w:unhideWhenUsed="1"/>
+    <w:lsdException w:name="Outline List 2" w:semiHidden="1" w:unhideWhenUsed="1"/>
+    <w:lsdException w:name="Outline List 3" w:semiHidden="1" w:unhideWhenUsed="1"/>
+    <w:lsdException w:name="Table Simple 1" w:semiHidden="1" w:unhideWhenUsed="1"/>
+    <w:lsdException w:name="Table Simple 2" w:semiHidden="1" w:unhideWhenUsed="1"/>
+    <w:lsdException w:name="Table Simple 3" w:semiHidden="1" w:unhideWhenUsed="1"/>
+    <w:lsdException w:name="Table Classic 1" w:semiHidden="1" w:unhideWhenUsed="1"/>
+    <w:lsdException w:name="Table Classic 2" w:semiHidden="1" w:unhideWhenUsed="1"/>
+    <w:lsdException w:name="Table Classic 3" w:semiHidden="1" w:unhideWhenUsed="1"/>
+    <w:lsdException w:name="Table Classic 4" w:semiHidden="1" w:unhideWhenUsed="1"/>
+    <w:lsdException w:name="Table Colorful 1" w:semiHidden="1" w:unhideWhenUsed="1"/>
+    <w:lsdException w:name="Table Colorful 2" w:semiHidden="1" w:unhideWhenUsed="1"/>
+    <w:lsdException w:name="Table Colorful 3" w:semiHidden="1" w:unhideWhenUsed="1"/>
+    <w:lsdException w:name="Table Columns 1" w:semiHidden="1" w:unhideWhenUsed="1"/>
+    <w:lsdException w:name="Table Columns 2" w:semiHidden="1" w:unhideWhenUsed="1"/>
+    <w:lsdException w:name="Table Columns 3" w:semiHidden="1" w:unhideWhenUsed="1"/>
+    <w:lsdException w:name="Table Columns 4" w:semiHidden="1" w:unhideWhenUsed="1"/>
+    <w:lsdException w:name="Table Columns 5" w:semiHidden="1" w:unhideWhenUsed="1"/>
+    <w:lsdException w:name="Table Grid 1" w:semiHidden="1" w:unhideWhenUsed="1"/>
+    <w:lsdException w:name="Table Grid 2" w:semiHidden="1" w:unhideWhenUsed="1"/>
+    <w:lsdException w:name="Table Grid 3" w:semiHidden="1" w:unhideWhenUsed="1"/>
+    <w:lsdException w:name="Table Grid 4" w:semiHidden="1" w:unhideWhenUsed="1"/>
+    <w:lsdException w:name="Table Grid 5" w:semiHidden="1" w:unhideWhenUsed="1"/>
+    <w:lsdException w:name="Table Grid 6" w:semiHidden="1" w:unhideWhenUsed="1"/>
+    <w:lsdException w:name="Table Grid 7" w:semiHidden="1" w:unhideWhenUsed="1"/>
+    <w:lsdException w:name="Table Grid 8" w:semiHidden="1" w:unhideWhenUsed="1"/>
+    <w:lsdException w:name="Table List 1" w:semiHidden="1" w:unhideWhenUsed="1"/>
+    <w:lsdException w:name="Table List 2" w:semiHidden="1" w:unhideWhenUsed="1"/>
+    <w:lsdException w:name="Table List 3" w:semiHidden="1" w:unhideWhenUsed="1"/>
+    <w:lsdException w:name="Table List 4" w:semiHidden="1" w:unhideWhenUsed="1"/>
+    <w:lsdException w:name="Table List 5" w:semiHidden="1" w:unhideWhenUsed="1"/>
+    <w:lsdException w:name="Table List 6" w:semiHidden="1" w:unhideWhenUsed="1"/>
+    <w:lsdException w:name="Table List 7" w:semiHidden="1" w:unhideWhenUsed="1"/>
+    <w:lsdException w:name="Table List 8" w:semiHidden="1" w:unhideWhenUsed="1"/>
+    <w:lsdException w:name="Table 3D effects 1" w:semiHidden="1" w:unhideWhenUsed="1"/>
+    <w:lsdException w:name="Table 3D effects 2" w:semiHidden="1" w:unhideWhenUsed="1"/>
+    <w:lsdException w:name="Table 3D effects 3" w:semiHidden="1" w:unhideWhenUsed="1"/>
+    <w:lsdException w:name="Table Contemporary" w:semiHidden="1" w:unhideWhenUsed="1"/>
+    <w:lsdException w:name="Table Elegant" w:semiHidden="1" w:unhideWhenUsed="1"/>
+    <w:lsdException w:name="Table Professional" w:semiHidden="1" w:unhideWhenUsed="1"/>
+    <w:lsdException w:name="Table Subtle 1" w:semiHidden="1" w:unhideWhenUsed="1"/>
+    <w:lsdException w:name="Table Subtle 2" w:semiHidden="1" w:unhideWhenUsed="1"/>
+    <w:lsdException w:name="Table Web 1" w:semiHidden="1" w:unhideWhenUsed="1"/>
+    <w:lsdException w:name="Table Web 2" w:semiHidden="1" w:unhideWhenUsed="1"/>
+    <w:lsdException w:name="Table Web 3" w:semiHidden="1" w:unhideWhenUsed="1"/>
+    <w:lsdException w:name="Balloon Text" w:semiHidden="1" w:unhideWhenUsed="1"/>
+    <w:lsdException w:name="Table Grid" w:uiPriority="39"/>
+    <w:lsdException w:name="Table Theme" w:semiHidden="1" w:unhideWhenUsed="1"/>
+    <w:lsdException w:name="Placeholder Text" w:semiHidden="1"/>
+    <w:lsdException w:name="No Spacing" w:uiPriority="1" w:qFormat="1"/>
+    <w:lsdException w:name="Light Shading" w:uiPriority="60"/>
+    <w:lsdException w:name="Light List" w:uiPriority="61"/>
+    <w:lsdException w:name="Light Grid" w:uiPriority="62"/>
+    <w:lsdException w:name="Medium Shading 1" w:uiPriority="63"/>
+    <w:lsdException w:name="Medium Shading 2" w:uiPriority="64"/>
+    <w:lsdException w:name="Medium List 1" w:uiPriority="65"/>
+    <w:lsdException w:name="Medium List 2" w:uiPriority="66"/>
+    <w:lsdException w:name="Medium Grid 1" w:uiPriority="67"/>
+    <w:lsdException w:name="Medium Grid 2" w:uiPriority="68"/>
+    <w:lsdException w:name="Medium Grid 3" w:uiPriority="69"/>
+    <w:lsdException w:name="Dark List" w:uiPriority="70"/>
+    <w:lsdException w:name="Colorful Shading" w:uiPriority="71"/>
+    <w:lsdException w:name="Colorful List" w:uiPriority="72"/>
+    <w:lsdException w:name="Colorful Grid" w:uiPriority="73"/>
+    <w:lsdException w:name="Light Shading Accent 1" w:uiPriority="60"/>
+    <w:lsdException w:name="Light List Accent 1" w:uiPriority="61"/>
+    <w:lsdException w:name="Light Grid Accent 1" w:uiPriority="62"/>
+    <w:lsdException w:name="Medium Shading 1 Accent 1" w:uiPriority="63"/>
+    <w:lsdException w:name="Medium Shading 2 Accent 1" w:uiPriority="64"/>
+    <w:lsdException w:name="Medium List 1 Accent 1" w:uiPriority="65"/>
+    <w:lsdException w:name="Revision" w:semiHidden="1"/>
+    <w:lsdException w:name="List Paragraph" w:uiPriority="34" w:qFormat="1"/>
+    <w:lsdException w:name="Quote" w:uiPriority="29" w:qFormat="1"/>
+    <w:lsdException w:name="Intense Quote" w:uiPriority="30" w:qFormat="1"/>
+    <w:lsdException w:name="Medium List 2 Accent 1" w:uiPriority="66"/>
+    <w:lsdException w:name="Medium Grid 1 Accent 1" w:uiPriority="67"/>
+    <w:lsdException w:name="Medium Grid 2 Accent 1" w:uiPriority="68"/>
+    <w:lsdException w:name="Medium Grid 3 Accent 1" w:uiPriority="69"/>
+    <w:lsdException w:name="Dark List Accent 1" w:uiPriority="70"/>
+    <w:lsdException w:name="Colorful Shading Accent 1" w:uiPriority="71"/>
+    <w:lsdException w:name="Colorful List Accent 1" w:uiPriority="72"/>
+    <w:lsdException w:name="Colorful Grid Accent 1" w:uiPriority="73"/>
+    <w:lsdException w:name="Light Shading Accent 2" w:uiPriority="60"/>
+    <w:lsdException w:name="Light List Accent 2" w:uiPriority="61"/>
+    <w:lsdException w:name="Light Grid Accent 2" w:uiPriority="62"/>
+    <w:lsdException w:name="Medium Shading 1 Accent 2" w:uiPriority="63"/>
+    <w:lsdException w:name="Medium Shading 2 Accent 2" w:uiPriority="64"/>
+    <w:lsdException w:name="Medium List 1 Accent 2" w:uiPriority="65"/>
+    <w:lsdException w:name="Medium List 2 Accent 2" w:uiPriority="66"/>
+    <w:lsdException w:name="Medium Grid 1 Accent 2" w:uiPriority="67"/>
+    <w:lsdException w:name="Medium Grid 2 Accent 2" w:uiPriority="68"/>
+    <w:lsdException w:name="Medium Grid 3 Accent 2" w:uiPriority="69"/>
+    <w:lsdException w:name="Dark List Accent 2" w:uiPriority="70"/>
+    <w:lsdException w:name="Colorful Shading Accent 2" w:uiPriority="71"/>
+    <w:lsdException w:name="Colorful List Accent 2" w:uiPriority="72"/>
+    <w:lsdException w:name="Colorful Grid Accent 2" w:uiPriority="73"/>
+    <w:lsdException w:name="Light Shading Accent 3" w:uiPriority="60"/>
+    <w:lsdException w:name="Light List Accent 3" w:uiPriority="61"/>
+    <w:lsdException w:name="Light Grid Accent 3" w:uiPriority="62"/>
+    <w:lsdException w:name="Medium Shading 1 Accent 3" w:uiPriority="63"/>
+    <w:lsdException w:name="Medium Shading 2 Accent 3" w:uiPriority="64"/>
+    <w:lsdException w:name="Medium List 1 Accent 3" w:uiPriority="65"/>
+    <w:lsdException w:name="Medium List 2 Accent 3" w:uiPriority="66"/>
+    <w:lsdException w:name="Medium Grid 1 Accent 3" w:uiPriority="67"/>
+    <w:lsdException w:name="Medium Grid 2 Accent 3" w:uiPriority="68"/>
+    <w:lsdException w:name="Medium Grid 3 Accent 3" w:uiPriority="69"/>
+    <w:lsdException w:name="Dark List Accent 3" w:uiPriority="70"/>
+    <w:lsdException w:name="Colorful Shading Accent 3" w:uiPriority="71"/>
+    <w:lsdException w:name="Colorful List Accent 3" w:uiPriority="72"/>
+    <w:lsdException w:name="Colorful Grid Accent 3" w:uiPriority="73"/>
+    <w:lsdException w:name="Light Shading Accent 4" w:uiPriority="60"/>
+    <w:lsdException w:name="Light List Accent 4" w:uiPriority="61"/>
+    <w:lsdException w:name="Light Grid Accent 4" w:uiPriority="62"/>
+    <w:lsdException w:name="Medium Shading 1 Accent 4" w:uiPriority="63"/>
+    <w:lsdException w:name="Medium Shading 2 Accent 4" w:uiPriority="64"/>
+    <w:lsdException w:name="Medium List 1 Accent 4" w:uiPriority="65"/>
+    <w:lsdException w:name="Medium List 2 Accent 4" w:uiPriority="66"/>
+    <w:lsdException w:name="Medium Grid 1 Accent 4" w:uiPriority="67"/>
+    <w:lsdException w:name="Medium Grid 2 Accent 4" w:uiPriority="68"/>
+    <w:lsdException w:name="Medium Grid 3 Accent 4" w:uiPriority="69"/>
+    <w:lsdException w:name="Dark List Accent 4" w:uiPriority="70"/>
+    <w:lsdException w:name="Colorful Shading Accent 4" w:uiPriority="71"/>
+    <w:lsdException w:name="Colorful List Accent 4" w:uiPriority="72"/>
+    <w:lsdException w:name="Colorful Grid Accent 4" w:uiPriority="73"/>
+    <w:lsdException w:name="Light Shading Accent 5" w:uiPriority="60"/>
+    <w:lsdException w:name="Light List Accent 5" w:uiPriority="61"/>
+    <w:lsdException w:name="Light Grid Accent 5" w:uiPriority="62"/>
+    <w:lsdException w:name="Medium Shading 1 Accent 5" w:uiPriority="63"/>
+    <w:lsdException w:name="Medium Shading 2 Accent 5" w:uiPriority="64"/>
+    <w:lsdException w:name="Medium List 1 Accent 5" w:uiPriority="65"/>
+    <w:lsdException w:name="Medium List 2 Accent 5" w:uiPriority="66"/>
+    <w:lsdException w:name="Medium Grid 1 Accent 5" w:uiPriority="67"/>
+    <w:lsdException w:name="Medium Grid 2 Accent 5" w:uiPriority="68"/>
+    <w:lsdException w:name="Medium Grid 3 Accent 5" w:uiPriority="69"/>
+    <w:lsdException w:name="Dark List Accent 5" w:uiPriority="70"/>
+    <w:lsdException w:name="Colorful Shading Accent 5" w:uiPriority="71"/>
+    <w:lsdException w:name="Colorful List Accent 5" w:uiPriority="72"/>
+    <w:lsdException w:name="Colorful Grid Accent 5" w:uiPriority="73"/>
+    <w:lsdException w:name="Light Shading Accent 6" w:uiPriority="60"/>
+    <w:lsdException w:name="Light List Accent 6" w:uiPriority="61"/>
+    <w:lsdException w:name="Light Grid Accent 6" w:uiPriority="62"/>
+    <w:lsdException w:name="Medium Shading 1 Accent 6" w:uiPriority="63"/>
+    <w:lsdException w:name="Medium Shading 2 Accent 6" w:uiPriority="64"/>
+    <w:lsdException w:name="Medium List 1 Accent 6" w:uiPriority="65"/>
+    <w:lsdException w:name="Medium List 2 Accent 6" w:uiPriority="66"/>
+    <w:lsdException w:name="Medium Grid 1 Accent 6" w:uiPriority="67"/>
+    <w:lsdException w:name="Medium Grid 2 Accent 6" w:uiPriority="68"/>
+    <w:lsdException w:name="Medium Grid 3 Accent 6" w:uiPriority="69"/>
+    <w:lsdException w:name="Dark List Accent 6" w:uiPriority="70"/>
+    <w:lsdException w:name="Colorful Shading Accent 6" w:uiPriority="71"/>
+    <w:lsdException w:name="Colorful List Accent 6" w:uiPriority="72"/>
+    <w:lsdException w:name="Colorful Grid Accent 6" w:uiPriority="73"/>
+    <w:lsdException w:name="Subtle Emphasis" w:uiPriority="19" w:qFormat="1"/>
+    <w:lsdException w:name="Intense Emphasis" w:uiPriority="21" w:qFormat="1"/>
+    <w:lsdException w:name="Subtle Reference" w:uiPriority="31" w:qFormat="1"/>
+    <w:lsdException w:name="Intense Reference" w:uiPriority="32" w:qFormat="1"/>
+    <w:lsdException w:name="Book Title" w:uiPriority="33" w:qFormat="1"/>
+    <w:lsdException w:name="Bibliography" w:semiHidden="1" w:uiPriority="37" w:unhideWhenUsed="1"/>
+    <w:lsdException w:name="TOC Heading" w:semiHidden="1" w:uiPriority="39" w:unhideWhenUsed="1" w:qFormat="1"/>
+    <w:lsdException w:name="Plain Table 1" w:uiPriority="41"/>
+    <w:lsdException w:name="Plain Table 2" w:uiPriority="42"/>
+    <w:lsdException w:name="Plain Table 3" w:uiPriority="43"/>
+    <w:lsdException w:name="Plain Table 4" w:uiPriority="44"/>
+    <w:lsdException w:name="Plain Table 5" w:uiPriority="45"/>
+    <w:lsdException w:name="Grid Table Light" w:uiPriority="40"/>
+    <w:lsdException w:name="Grid Table 1 Light" w:uiPriority="46"/>
+    <w:lsdException w:name="Grid Table 2" w:uiPriority="47"/>
+    <w:lsdException w:name="Grid Table 3" w:uiPriority="48"/>
+    <w:lsdException w:name="Grid Table 4" w:uiPriority="49"/>
+    <w:lsdException w:name="Grid Table 5 Dark" w:uiPriority="50"/>
+    <w:lsdException w:name="Grid Table 6 Colorful" w:uiPriority="51"/>
+    <w:lsdException w:name="Grid Table 7 Colorful" w:uiPriority="52"/>
+    <w:lsdException w:name="Grid Table 1 Light Accent 1" w:uiPriority="46"/>
+    <w:lsdException w:name="Grid Table 2 Accent 1" w:uiPriority="47"/>
+    <w:lsdException w:name="Grid Table 3 Accent 1" w:uiPriority="48"/>
+    <w:lsdException w:name="Grid Table 4 Accent 1" w:uiPriority="49"/>
+    <w:lsdException w:name="Grid Table 5 Dark Accent 1" w:uiPriority="50"/>
+    <w:lsdException w:name="Grid Table 6 Colorful Accent 1" w:uiPriority="51"/>
+    <w:lsdException w:name="Grid Table 7 Colorful Accent 1" w:uiPriority="52"/>
+    <w:lsdException w:name="Grid Table 1 Light Accent 2" w:uiPriority="46"/>
+    <w:lsdException w:name="Grid Table 2 Accent 2" w:uiPriority="47"/>
+    <w:lsdException w:name="Grid Table 3 Accent 2" w:uiPriority="48"/>
+    <w:lsdException w:name="Grid Table 4 Accent 2" w:uiPriority="49"/>
+    <w:lsdException w:name="Grid Table 5 Dark Accent 2" w:uiPriority="50"/>
+    <w:lsdException w:name="Grid Table 6 Colorful Accent 2" w:uiPriority="51"/>
+    <w:lsdException w:name="Grid Table 7 Colorful Accent 2" w:uiPriority="52"/>
+    <w:lsdException w:name="Grid Table 1 Light Accent 3" w:uiPriority="46"/>
+    <w:lsdException w:name="Grid Table 2 Accent 3" w:uiPriority="47"/>
+    <w:lsdException w:name="Grid Table 3 Accent 3" w:uiPriority="48"/>
+    <w:lsdException w:name="Grid Table 4 Accent 3" w:uiPriority="49"/>
+    <w:lsdException w:name="Grid Table 5 Dark Accent 3" w:uiPriority="50"/>
+    <w:lsdException w:name="Grid Table 6 Colorful Accent 3" w:uiPriority="51"/>
+    <w:lsdException w:name="Grid Table 7 Colorful Accent 3" w:uiPriority="52"/>
+    <w:lsdException w:name="Grid Table 1 Light Accent 4" w:uiPriority="46"/>
+    <w:lsdException w:name="Grid Table 2 Accent 4" w:uiPriority="47"/>
+    <w:lsdException w:name="Grid Table 3 Accent 4" w:uiPriority="48"/>
+    <w:lsdException w:name="Grid Table 4 Accent 4" w:uiPriority="49"/>
+    <w:lsdException w:name="Grid Table 5 Dark Accent 4" w:uiPriority="50"/>
+    <w:lsdException w:name="Grid Table 6 Colorful Accent 4" w:uiPriority="51"/>
+    <w:lsdException w:name="Grid Table 7 Colorful Accent 4" w:uiPriority="52"/>
+    <w:lsdException w:name="Grid Table 1 Light Accent 5" w:uiPriority="46"/>
+    <w:lsdException w:name="Grid Table 2 Accent 5" w:uiPriority="47"/>
+    <w:lsdException w:name="Grid Table 3 Accent 5" w:uiPriority="48"/>
+    <w:lsdException w:name="Grid Table 4 Accent 5" w:uiPriority="49"/>
+    <w:lsdException w:name="Grid Table 5 Dark Accent 5" w:uiPriority="50"/>
+    <w:lsdException w:name="Grid Table 6 Colorful Accent 5" w:uiPriority="51"/>
+    <w:lsdException w:name="Grid Table 7 Colorful Accent 5" w:uiPriority="52"/>
+    <w:lsdException w:name="Grid Table 1 Light Accent 6" w:uiPriority="46"/>
+    <w:lsdException w:name="Grid Table 2 Accent 6" w:uiPriority="47"/>
+    <w:lsdException w:name="Grid Table 3 Accent 6" w:uiPriority="48"/>
+    <w:lsdException w:name="Grid Table 4 Accent 6" w:uiPriority="49"/>
+    <w:lsdException w:name="Grid Table 5 Dark Accent 6" w:uiPriority="50"/>
+    <w:lsdException w:name="Grid Table 6 Colorful Accent 6" w:uiPriority="51"/>
+    <w:lsdException w:name="Grid Table 7 Colorful Accent 6" w:uiPriority="52"/>
+    <w:lsdException w:name="List Table 1 Light" w:uiPriority="46"/>
+    <w:lsdException w:name="List Table 2" w:uiPriority="47"/>
+    <w:lsdException w:name="List Table 3" w:uiPriority="48"/>
+    <w:lsdException w:name="List Table 4" w:uiPriority="49"/>
+    <w:lsdException w:name="List Table 5 Dark" w:uiPriority="50"/>
+    <w:lsdException w:name="List Table 6 Colorful" w:uiPriority="51"/>
+    <w:lsdException w:name="List Table 7 Colorful" w:uiPriority="52"/>
+    <w:lsdException w:name="List Table 1 Light Accent 1" w:uiPriority="46"/>
+    <w:lsdException w:name="List Table 2 Accent 1" w:uiPriority="47"/>
+    <w:lsdException w:name="List Table 3 Accent 1" w:uiPriority="48"/>
+    <w:lsdException w:name="List Table 4 Accent 1" w:uiPriority="49"/>
+    <w:lsdException w:name="List Table 5 Dark Accent 1" w:uiPriority="50"/>
+    <w:lsdException w:name="List Table 6 Colorful Accent 1" w:uiPriority="51"/>
+    <w:lsdException w:name="List Table 7 Colorful Accent 1" w:uiPriority="52"/>
+    <w:lsdException w:name="List Table 1 Light Accent 2" w:uiPriority="46"/>
+    <w:lsdException w:name="List Table 2 Accent 2" w:uiPriority="47"/>
+    <w:lsdException w:name="List Table 3 Accent 2" w:uiPriority="48"/>
+    <w:lsdException w:name="List Table 4 Accent 2" w:uiPriority="49"/>
+    <w:lsdException w:name="List Table 5 Dark Accent 2" w:uiPriority="50"/>
+    <w:lsdException w:name="List Table 6 Colorful Accent 2" w:uiPriority="51"/>
+    <w:lsdException w:name="List Table 7 Colorful Accent 2" w:uiPriority="52"/>
+    <w:lsdException w:name="List Table 1 Light Accent 3" w:uiPriority="46"/>
+    <w:lsdException w:name="List Table 2 Accent 3" w:uiPriority="47"/>
+    <w:lsdException w:name="List Table 3 Accent 3" w:uiPriority="48"/>
+    <w:lsdException w:name="List Table 4 Accent 3" w:uiPriority="49"/>
+    <w:lsdException w:name="List Table 5 Dark Accent 3" w:uiPriority="50"/>
+    <w:lsdException w:name="List Table 6 Colorful Accent 3" w:uiPriority="51"/>
+    <w:lsdException w:name="List Table 7 Colorful Accent 3" w:uiPriority="52"/>
+    <w:lsdException w:name="List Table 1 Light Accent 4" w:uiPriority="46"/>
+    <w:lsdException w:name="List Table 2 Accent 4" w:uiPriority="47"/>
+    <w:lsdException w:name="List Table 3 Accent 4" w:uiPriority="48"/>
+    <w:lsdException w:name="List Table 4 Accent 4" w:uiPriority="49"/>
+    <w:lsdException w:name="List Table 5 Dark Accent 4" w:uiPriority="50"/>
+    <w:lsdException w:name="List Table 6 Colorful Accent 4" w:uiPriority="51"/>
+    <w:lsdException w:name="List Table 7 Colorful Accent 4" w:uiPriority="52"/>
+    <w:lsdException w:name="List Table 1 Light Accent 5" w:uiPriority="46"/>
+    <w:lsdException w:name="List Table 2 Accent 5" w:uiPriority="47"/>
+    <w:lsdException w:name="List Table 3 Accent 5" w:uiPriority="48"/>
+    <w:lsdException w:name="List Table 4 Accent 5" w:uiPriority="49"/>
+    <w:lsdException w:name="List Table 5 Dark Accent 5" w:uiPriority="50"/>
+    <w:lsdException w:name="List Table 6 Colorful Accent 5" w:uiPriority="51"/>
+    <w:lsdException w:name="List Table 7 Colorful Accent 5" w:uiPriority="52"/>
+    <w:lsdException w:name="List Table 1 Light Accent 6" w:uiPriority="46"/>
+    <w:lsdException w:name="List Table 2 Accent 6" w:uiPriority="47"/>
+    <w:lsdException w:name="List Table 3 Accent 6" w:uiPriority="48"/>
+    <w:lsdException w:name="List Table 4 Accent 6" w:uiPriority="49"/>
+    <w:lsdException w:name="List Table 5 Dark Accent 6" w:uiPriority="50"/>
+    <w:lsdException w:name="List Table 6 Colorful Accent 6" w:uiPriority="51"/>
+    <w:lsdException w:name="List Table 7 Colorful Accent 6" w:uiPriority="52"/>
   </w:latentStyles>
   <w:style w:type="paragraph" w:default="1" w:styleId="Normal">
     <w:name w:val="Normal"/>
@@ -11840,6 +11941,7 @@
       <w:spacing w:after="0" w:line="240" w:lineRule="auto"/>
     </w:pPr>
     <w:tblPr>
+      <w:tblInd w:w="0" w:type="dxa"/>
       <w:tblBorders>
         <w:top w:val="single" w:sz="4" w:space="0" w:color="auto"/>
         <w:left w:val="single" w:sz="4" w:space="0" w:color="auto"/>
@@ -11848,752 +11950,12 @@
         <w:insideH w:val="single" w:sz="4" w:space="0" w:color="auto"/>
         <w:insideV w:val="single" w:sz="4" w:space="0" w:color="auto"/>
       </w:tblBorders>
-    </w:tblPr>
-  </w:style>
-  <w:style w:type="paragraph" w:styleId="TOCHeading">
-    <w:name w:val="TOC Heading"/>
-    <w:basedOn w:val="Heading1"/>
-    <w:next w:val="Normal"/>
-    <w:uiPriority w:val="39"/>
-    <w:unhideWhenUsed/>
-    <w:qFormat/>
-    <w:rsid w:val="005115D1"/>
-    <w:pPr>
-      <w:numPr>
-        <w:numId w:val="0"/>
-      </w:numPr>
-      <w:spacing w:before="240" w:after="0" w:line="259" w:lineRule="auto"/>
-      <w:ind w:right="0"/>
-      <w:outlineLvl w:val="9"/>
-    </w:pPr>
-    <w:rPr>
-      <w:rFonts w:asciiTheme="majorHAnsi" w:eastAsiaTheme="majorEastAsia" w:hAnsiTheme="majorHAnsi" w:cstheme="majorBidi"/>
-      <w:color w:val="2E74B5" w:themeColor="accent1" w:themeShade="BF"/>
-      <w:sz w:val="32"/>
-      <w:szCs w:val="32"/>
-    </w:rPr>
-  </w:style>
-  <w:style w:type="paragraph" w:styleId="TOC1">
-    <w:name w:val="toc 1"/>
-    <w:basedOn w:val="Normal"/>
-    <w:next w:val="Normal"/>
-    <w:autoRedefine/>
-    <w:uiPriority w:val="39"/>
-    <w:unhideWhenUsed/>
-    <w:rsid w:val="005115D1"/>
-    <w:pPr>
-      <w:spacing w:after="100"/>
-      <w:ind w:left="0"/>
-    </w:pPr>
-  </w:style>
-  <w:style w:type="paragraph" w:styleId="TOC2">
-    <w:name w:val="toc 2"/>
-    <w:basedOn w:val="Normal"/>
-    <w:next w:val="Normal"/>
-    <w:autoRedefine/>
-    <w:uiPriority w:val="39"/>
-    <w:unhideWhenUsed/>
-    <w:rsid w:val="005115D1"/>
-    <w:pPr>
-      <w:spacing w:after="100"/>
-      <w:ind w:left="200"/>
-    </w:pPr>
-  </w:style>
-  <w:style w:type="character" w:styleId="Hyperlink">
-    <w:name w:val="Hyperlink"/>
-    <w:basedOn w:val="DefaultParagraphFont"/>
-    <w:uiPriority w:val="99"/>
-    <w:unhideWhenUsed/>
-    <w:rsid w:val="005115D1"/>
-    <w:rPr>
-      <w:color w:val="0563C1" w:themeColor="hyperlink"/>
-      <w:u w:val="single"/>
-    </w:rPr>
-  </w:style>
-  <w:style w:type="paragraph" w:styleId="NoSpacing">
-    <w:name w:val="No Spacing"/>
-    <w:uiPriority w:val="1"/>
-    <w:qFormat/>
-    <w:rsid w:val="005115D1"/>
-    <w:pPr>
-      <w:spacing w:after="0" w:line="240" w:lineRule="auto"/>
-      <w:ind w:left="1529" w:right="-15" w:hanging="10"/>
-      <w:jc w:val="both"/>
-    </w:pPr>
-    <w:rPr>
-      <w:rFonts w:ascii="Calibri" w:eastAsia="Calibri" w:hAnsi="Calibri" w:cs="Calibri"/>
-      <w:color w:val="000000"/>
-      <w:sz w:val="20"/>
-    </w:rPr>
-  </w:style>
-  <w:style w:type="character" w:customStyle="1" w:styleId="Heading3Char">
-    <w:name w:val="Heading 3 Char"/>
-    <w:basedOn w:val="DefaultParagraphFont"/>
-    <w:link w:val="Heading3"/>
-    <w:uiPriority w:val="9"/>
-    <w:rsid w:val="0074710B"/>
-    <w:rPr>
-      <w:rFonts w:asciiTheme="majorHAnsi" w:eastAsiaTheme="majorEastAsia" w:hAnsiTheme="majorHAnsi" w:cstheme="majorBidi"/>
-      <w:color w:val="1F4D78" w:themeColor="accent1" w:themeShade="7F"/>
-      <w:szCs w:val="24"/>
-    </w:rPr>
-  </w:style>
-  <w:style w:type="character" w:customStyle="1" w:styleId="Heading4Char">
-    <w:name w:val="Heading 4 Char"/>
-    <w:basedOn w:val="DefaultParagraphFont"/>
-    <w:link w:val="Heading4"/>
-    <w:uiPriority w:val="9"/>
-    <w:rsid w:val="00F64239"/>
-    <w:rPr>
-      <w:rFonts w:asciiTheme="majorHAnsi" w:eastAsiaTheme="majorEastAsia" w:hAnsiTheme="majorHAnsi" w:cstheme="majorBidi"/>
-      <w:i/>
-      <w:iCs/>
-      <w:color w:val="2E74B5" w:themeColor="accent1" w:themeShade="BF"/>
-      <w:sz w:val="20"/>
-    </w:rPr>
-  </w:style>
-  <w:style w:type="character" w:customStyle="1" w:styleId="Heading5Char">
-    <w:name w:val="Heading 5 Char"/>
-    <w:basedOn w:val="DefaultParagraphFont"/>
-    <w:link w:val="Heading5"/>
-    <w:uiPriority w:val="9"/>
-    <w:rsid w:val="00F64239"/>
-    <w:rPr>
-      <w:rFonts w:asciiTheme="majorHAnsi" w:eastAsiaTheme="majorEastAsia" w:hAnsiTheme="majorHAnsi" w:cstheme="majorBidi"/>
-      <w:color w:val="2E74B5" w:themeColor="accent1" w:themeShade="BF"/>
-      <w:sz w:val="20"/>
-    </w:rPr>
-  </w:style>
-  <w:style w:type="character" w:customStyle="1" w:styleId="Heading6Char">
-    <w:name w:val="Heading 6 Char"/>
-    <w:basedOn w:val="DefaultParagraphFont"/>
-    <w:link w:val="Heading6"/>
-    <w:uiPriority w:val="9"/>
-    <w:rsid w:val="00F64239"/>
-    <w:rPr>
-      <w:rFonts w:asciiTheme="majorHAnsi" w:eastAsiaTheme="majorEastAsia" w:hAnsiTheme="majorHAnsi" w:cstheme="majorBidi"/>
-      <w:color w:val="1F4D78" w:themeColor="accent1" w:themeShade="7F"/>
-      <w:sz w:val="20"/>
-    </w:rPr>
-  </w:style>
-  <w:style w:type="character" w:customStyle="1" w:styleId="Heading7Char">
-    <w:name w:val="Heading 7 Char"/>
-    <w:basedOn w:val="DefaultParagraphFont"/>
-    <w:link w:val="Heading7"/>
-    <w:uiPriority w:val="9"/>
-    <w:rsid w:val="00F64239"/>
-    <w:rPr>
-      <w:rFonts w:asciiTheme="majorHAnsi" w:eastAsiaTheme="majorEastAsia" w:hAnsiTheme="majorHAnsi" w:cstheme="majorBidi"/>
-      <w:i/>
-      <w:iCs/>
-      <w:color w:val="1F4D78" w:themeColor="accent1" w:themeShade="7F"/>
-      <w:sz w:val="20"/>
-    </w:rPr>
-  </w:style>
-  <w:style w:type="character" w:customStyle="1" w:styleId="Heading8Char">
-    <w:name w:val="Heading 8 Char"/>
-    <w:basedOn w:val="DefaultParagraphFont"/>
-    <w:link w:val="Heading8"/>
-    <w:uiPriority w:val="9"/>
-    <w:rsid w:val="00F64239"/>
-    <w:rPr>
-      <w:rFonts w:asciiTheme="majorHAnsi" w:eastAsiaTheme="majorEastAsia" w:hAnsiTheme="majorHAnsi" w:cstheme="majorBidi"/>
-      <w:color w:val="272727" w:themeColor="text1" w:themeTint="D8"/>
-      <w:sz w:val="21"/>
-      <w:szCs w:val="21"/>
-    </w:rPr>
-  </w:style>
-  <w:style w:type="character" w:customStyle="1" w:styleId="Heading9Char">
-    <w:name w:val="Heading 9 Char"/>
-    <w:basedOn w:val="DefaultParagraphFont"/>
-    <w:link w:val="Heading9"/>
-    <w:uiPriority w:val="9"/>
-    <w:rsid w:val="00F64239"/>
-    <w:rPr>
-      <w:rFonts w:asciiTheme="majorHAnsi" w:eastAsiaTheme="majorEastAsia" w:hAnsiTheme="majorHAnsi" w:cstheme="majorBidi"/>
-      <w:i/>
-      <w:iCs/>
-      <w:color w:val="272727" w:themeColor="text1" w:themeTint="D8"/>
-      <w:sz w:val="21"/>
-      <w:szCs w:val="21"/>
-    </w:rPr>
-  </w:style>
-  <w:style w:type="paragraph" w:styleId="TOC3">
-    <w:name w:val="toc 3"/>
-    <w:basedOn w:val="Normal"/>
-    <w:next w:val="Normal"/>
-    <w:autoRedefine/>
-    <w:uiPriority w:val="39"/>
-    <w:unhideWhenUsed/>
-    <w:rsid w:val="00386C32"/>
-    <w:pPr>
-      <w:spacing w:after="100"/>
-      <w:ind w:left="400"/>
-    </w:pPr>
-  </w:style>
-  <w:style w:type="paragraph" w:styleId="BalloonText">
-    <w:name w:val="Balloon Text"/>
-    <w:basedOn w:val="Normal"/>
-    <w:link w:val="BalloonTextChar"/>
-    <w:uiPriority w:val="99"/>
-    <w:semiHidden/>
-    <w:unhideWhenUsed/>
-    <w:rsid w:val="002D52D3"/>
-    <w:pPr>
-      <w:spacing w:after="0" w:line="240" w:lineRule="auto"/>
-    </w:pPr>
-    <w:rPr>
-      <w:rFonts w:ascii="Tahoma" w:hAnsi="Tahoma" w:cs="Tahoma"/>
-      <w:sz w:val="16"/>
-      <w:szCs w:val="16"/>
-    </w:rPr>
-  </w:style>
-  <w:style w:type="character" w:customStyle="1" w:styleId="BalloonTextChar">
-    <w:name w:val="Balloon Text Char"/>
-    <w:basedOn w:val="DefaultParagraphFont"/>
-    <w:link w:val="BalloonText"/>
-    <w:uiPriority w:val="99"/>
-    <w:semiHidden/>
-    <w:rsid w:val="002D52D3"/>
-    <w:rPr>
-      <w:rFonts w:ascii="Tahoma" w:eastAsia="Calibri" w:hAnsi="Tahoma" w:cs="Tahoma"/>
-      <w:color w:val="000000"/>
-      <w:sz w:val="16"/>
-      <w:szCs w:val="16"/>
-    </w:rPr>
-  </w:style>
-  <w:style w:type="paragraph" w:styleId="Header">
-    <w:name w:val="header"/>
-    <w:basedOn w:val="Normal"/>
-    <w:link w:val="HeaderChar"/>
-    <w:uiPriority w:val="99"/>
-    <w:unhideWhenUsed/>
-    <w:rsid w:val="006E1848"/>
-    <w:pPr>
-      <w:tabs>
-        <w:tab w:val="center" w:pos="4680"/>
-        <w:tab w:val="right" w:pos="9360"/>
-      </w:tabs>
-      <w:spacing w:after="0" w:line="240" w:lineRule="auto"/>
-    </w:pPr>
-  </w:style>
-  <w:style w:type="character" w:customStyle="1" w:styleId="HeaderChar">
-    <w:name w:val="Header Char"/>
-    <w:basedOn w:val="DefaultParagraphFont"/>
-    <w:link w:val="Header"/>
-    <w:uiPriority w:val="99"/>
-    <w:rsid w:val="006E1848"/>
-    <w:rPr>
-      <w:rFonts w:ascii="Calibri" w:eastAsia="Calibri" w:hAnsi="Calibri" w:cs="Calibri"/>
-      <w:color w:val="000000"/>
-      <w:sz w:val="20"/>
-    </w:rPr>
-  </w:style>
-  <w:style w:type="paragraph" w:customStyle="1" w:styleId="Default">
-    <w:name w:val="Default"/>
-    <w:rsid w:val="00661255"/>
-    <w:pPr>
-      <w:autoSpaceDE w:val="0"/>
-      <w:autoSpaceDN w:val="0"/>
-      <w:adjustRightInd w:val="0"/>
-      <w:spacing w:after="0" w:line="240" w:lineRule="auto"/>
-    </w:pPr>
-    <w:rPr>
-      <w:rFonts w:ascii="Cambria" w:hAnsi="Cambria" w:cs="Cambria"/>
-      <w:color w:val="000000"/>
-      <w:sz w:val="24"/>
-      <w:szCs w:val="24"/>
-    </w:rPr>
-  </w:style>
-</w:styles>
-</file>
-
-<file path=word/stylesWithEffects.xml><?xml version="1.0" encoding="utf-8"?>
-<w:styles xmlns:wpc="http://schemas.microsoft.com/office/word/2010/wordprocessingCanvas" xmlns:mc="http://schemas.openxmlformats.org/markup-compatibility/2006" xmlns:o="urn:schemas-microsoft-com:office:office" xmlns:r="http://schemas.openxmlformats.org/officeDocument/2006/relationships" xmlns:m="http://schemas.openxmlformats.org/officeDocument/2006/math" xmlns:v="urn:schemas-microsoft-com:vml" xmlns:wp14="http://schemas.microsoft.com/office/word/2010/wordprocessingDrawing" xmlns:wp="http://schemas.openxmlformats.org/drawingml/2006/wordprocessingDrawing" xmlns:w10="urn:schemas-microsoft-com:office:word" xmlns:w="http://schemas.openxmlformats.org/wordprocessingml/2006/main" xmlns:w14="http://schemas.microsoft.com/office/word/2010/wordml" xmlns:wpg="http://schemas.microsoft.com/office/word/2010/wordprocessingGroup" xmlns:wpi="http://schemas.microsoft.com/office/word/2010/wordprocessingInk" xmlns:wne="http://schemas.microsoft.com/office/word/2006/wordml" xmlns:wps="http://schemas.microsoft.com/office/word/2010/wordprocessingShape" mc:Ignorable="w14 wp14">
-  <w:docDefaults>
-    <w:rPrDefault>
-      <w:rPr>
-        <w:rFonts w:asciiTheme="minorHAnsi" w:eastAsiaTheme="minorEastAsia" w:hAnsiTheme="minorHAnsi" w:cstheme="minorBidi"/>
-        <w:sz w:val="22"/>
-        <w:szCs w:val="22"/>
-        <w:lang w:val="en-US" w:eastAsia="en-US" w:bidi="ar-SA"/>
-      </w:rPr>
-    </w:rPrDefault>
-    <w:pPrDefault>
-      <w:pPr>
-        <w:spacing w:after="160" w:line="259" w:lineRule="auto"/>
-      </w:pPr>
-    </w:pPrDefault>
-  </w:docDefaults>
-  <w:latentStyles w:defLockedState="0" w:defUIPriority="99" w:defSemiHidden="1" w:defUnhideWhenUsed="1" w:defQFormat="0" w:count="267">
-    <w:lsdException w:name="Normal" w:semiHidden="0" w:uiPriority="0" w:unhideWhenUsed="0" w:qFormat="1"/>
-    <w:lsdException w:name="heading 1" w:semiHidden="0" w:uiPriority="9" w:unhideWhenUsed="0" w:qFormat="1"/>
-    <w:lsdException w:name="heading 2" w:uiPriority="9" w:qFormat="1"/>
-    <w:lsdException w:name="heading 3" w:uiPriority="9" w:qFormat="1"/>
-    <w:lsdException w:name="heading 4" w:uiPriority="9" w:qFormat="1"/>
-    <w:lsdException w:name="heading 5" w:uiPriority="9" w:qFormat="1"/>
-    <w:lsdException w:name="heading 6" w:uiPriority="9" w:qFormat="1"/>
-    <w:lsdException w:name="heading 7" w:uiPriority="9" w:qFormat="1"/>
-    <w:lsdException w:name="heading 8" w:uiPriority="9" w:qFormat="1"/>
-    <w:lsdException w:name="heading 9" w:uiPriority="9" w:qFormat="1"/>
-    <w:lsdException w:name="toc 1" w:uiPriority="39"/>
-    <w:lsdException w:name="toc 2" w:uiPriority="39"/>
-    <w:lsdException w:name="toc 3" w:uiPriority="39"/>
-    <w:lsdException w:name="toc 4" w:uiPriority="39"/>
-    <w:lsdException w:name="toc 5" w:uiPriority="39"/>
-    <w:lsdException w:name="toc 6" w:uiPriority="39"/>
-    <w:lsdException w:name="toc 7" w:uiPriority="39"/>
-    <w:lsdException w:name="toc 8" w:uiPriority="39"/>
-    <w:lsdException w:name="toc 9" w:uiPriority="39"/>
-    <w:lsdException w:name="caption" w:uiPriority="35" w:qFormat="1"/>
-    <w:lsdException w:name="Title" w:semiHidden="0" w:uiPriority="10" w:unhideWhenUsed="0" w:qFormat="1"/>
-    <w:lsdException w:name="Default Paragraph Font" w:uiPriority="1"/>
-    <w:lsdException w:name="Subtitle" w:semiHidden="0" w:uiPriority="11" w:unhideWhenUsed="0" w:qFormat="1"/>
-    <w:lsdException w:name="Strong" w:semiHidden="0" w:uiPriority="22" w:unhideWhenUsed="0" w:qFormat="1"/>
-    <w:lsdException w:name="Emphasis" w:semiHidden="0" w:uiPriority="20" w:unhideWhenUsed="0" w:qFormat="1"/>
-    <w:lsdException w:name="Table Grid" w:semiHidden="0" w:uiPriority="39" w:unhideWhenUsed="0"/>
-    <w:lsdException w:name="Placeholder Text" w:unhideWhenUsed="0"/>
-    <w:lsdException w:name="No Spacing" w:semiHidden="0" w:uiPriority="1" w:unhideWhenUsed="0" w:qFormat="1"/>
-    <w:lsdException w:name="Light Shading" w:semiHidden="0" w:uiPriority="60" w:unhideWhenUsed="0"/>
-    <w:lsdException w:name="Light List" w:semiHidden="0" w:uiPriority="61" w:unhideWhenUsed="0"/>
-    <w:lsdException w:name="Light Grid" w:semiHidden="0" w:uiPriority="62" w:unhideWhenUsed="0"/>
-    <w:lsdException w:name="Medium Shading 1" w:semiHidden="0" w:uiPriority="63" w:unhideWhenUsed="0"/>
-    <w:lsdException w:name="Medium Shading 2" w:semiHidden="0" w:uiPriority="64" w:unhideWhenUsed="0"/>
-    <w:lsdException w:name="Medium List 1" w:semiHidden="0" w:uiPriority="65" w:unhideWhenUsed="0"/>
-    <w:lsdException w:name="Medium List 2" w:semiHidden="0" w:uiPriority="66" w:unhideWhenUsed="0"/>
-    <w:lsdException w:name="Medium Grid 1" w:semiHidden="0" w:uiPriority="67" w:unhideWhenUsed="0"/>
-    <w:lsdException w:name="Medium Grid 2" w:semiHidden="0" w:uiPriority="68" w:unhideWhenUsed="0"/>
-    <w:lsdException w:name="Medium Grid 3" w:semiHidden="0" w:uiPriority="69" w:unhideWhenUsed="0"/>
-    <w:lsdException w:name="Dark List" w:semiHidden="0" w:uiPriority="70" w:unhideWhenUsed="0"/>
-    <w:lsdException w:name="Colorful Shading" w:semiHidden="0" w:uiPriority="71" w:unhideWhenUsed="0"/>
-    <w:lsdException w:name="Colorful List" w:semiHidden="0" w:uiPriority="72" w:unhideWhenUsed="0"/>
-    <w:lsdException w:name="Colorful Grid" w:semiHidden="0" w:uiPriority="73" w:unhideWhenUsed="0"/>
-    <w:lsdException w:name="Light Shading Accent 1" w:semiHidden="0" w:uiPriority="60" w:unhideWhenUsed="0"/>
-    <w:lsdException w:name="Light List Accent 1" w:semiHidden="0" w:uiPriority="61" w:unhideWhenUsed="0"/>
-    <w:lsdException w:name="Light Grid Accent 1" w:semiHidden="0" w:uiPriority="62" w:unhideWhenUsed="0"/>
-    <w:lsdException w:name="Medium Shading 1 Accent 1" w:semiHidden="0" w:uiPriority="63" w:unhideWhenUsed="0"/>
-    <w:lsdException w:name="Medium Shading 2 Accent 1" w:semiHidden="0" w:uiPriority="64" w:unhideWhenUsed="0"/>
-    <w:lsdException w:name="Medium List 1 Accent 1" w:semiHidden="0" w:uiPriority="65" w:unhideWhenUsed="0"/>
-    <w:lsdException w:name="Revision" w:unhideWhenUsed="0"/>
-    <w:lsdException w:name="List Paragraph" w:semiHidden="0" w:uiPriority="34" w:unhideWhenUsed="0" w:qFormat="1"/>
-    <w:lsdException w:name="Quote" w:semiHidden="0" w:uiPriority="29" w:unhideWhenUsed="0" w:qFormat="1"/>
-    <w:lsdException w:name="Intense Quote" w:semiHidden="0" w:uiPriority="30" w:unhideWhenUsed="0" w:qFormat="1"/>
-    <w:lsdException w:name="Medium List 2 Accent 1" w:semiHidden="0" w:uiPriority="66" w:unhideWhenUsed="0"/>
-    <w:lsdException w:name="Medium Grid 1 Accent 1" w:semiHidden="0" w:uiPriority="67" w:unhideWhenUsed="0"/>
-    <w:lsdException w:name="Medium Grid 2 Accent 1" w:semiHidden="0" w:uiPriority="68" w:unhideWhenUsed="0"/>
-    <w:lsdException w:name="Medium Grid 3 Accent 1" w:semiHidden="0" w:uiPriority="69" w:unhideWhenUsed="0"/>
-    <w:lsdException w:name="Dark List Accent 1" w:semiHidden="0" w:uiPriority="70" w:unhideWhenUsed="0"/>
-    <w:lsdException w:name="Colorful Shading Accent 1" w:semiHidden="0" w:uiPriority="71" w:unhideWhenUsed="0"/>
-    <w:lsdException w:name="Colorful List Accent 1" w:semiHidden="0" w:uiPriority="72" w:unhideWhenUsed="0"/>
-    <w:lsdException w:name="Colorful Grid Accent 1" w:semiHidden="0" w:uiPriority="73" w:unhideWhenUsed="0"/>
-    <w:lsdException w:name="Light Shading Accent 2" w:semiHidden="0" w:uiPriority="60" w:unhideWhenUsed="0"/>
-    <w:lsdException w:name="Light List Accent 2" w:semiHidden="0" w:uiPriority="61" w:unhideWhenUsed="0"/>
-    <w:lsdException w:name="Light Grid Accent 2" w:semiHidden="0" w:uiPriority="62" w:unhideWhenUsed="0"/>
-    <w:lsdException w:name="Medium Shading 1 Accent 2" w:semiHidden="0" w:uiPriority="63" w:unhideWhenUsed="0"/>
-    <w:lsdException w:name="Medium Shading 2 Accent 2" w:semiHidden="0" w:uiPriority="64" w:unhideWhenUsed="0"/>
-    <w:lsdException w:name="Medium List 1 Accent 2" w:semiHidden="0" w:uiPriority="65" w:unhideWhenUsed="0"/>
-    <w:lsdException w:name="Medium List 2 Accent 2" w:semiHidden="0" w:uiPriority="66" w:unhideWhenUsed="0"/>
-    <w:lsdException w:name="Medium Grid 1 Accent 2" w:semiHidden="0" w:uiPriority="67" w:unhideWhenUsed="0"/>
-    <w:lsdException w:name="Medium Grid 2 Accent 2" w:semiHidden="0" w:uiPriority="68" w:unhideWhenUsed="0"/>
-    <w:lsdException w:name="Medium Grid 3 Accent 2" w:semiHidden="0" w:uiPriority="69" w:unhideWhenUsed="0"/>
-    <w:lsdException w:name="Dark List Accent 2" w:semiHidden="0" w:uiPriority="70" w:unhideWhenUsed="0"/>
-    <w:lsdException w:name="Colorful Shading Accent 2" w:semiHidden="0" w:uiPriority="71" w:unhideWhenUsed="0"/>
-    <w:lsdException w:name="Colorful List Accent 2" w:semiHidden="0" w:uiPriority="72" w:unhideWhenUsed="0"/>
-    <w:lsdException w:name="Colorful Grid Accent 2" w:semiHidden="0" w:uiPriority="73" w:unhideWhenUsed="0"/>
-    <w:lsdException w:name="Light Shading Accent 3" w:semiHidden="0" w:uiPriority="60" w:unhideWhenUsed="0"/>
-    <w:lsdException w:name="Light List Accent 3" w:semiHidden="0" w:uiPriority="61" w:unhideWhenUsed="0"/>
-    <w:lsdException w:name="Light Grid Accent 3" w:semiHidden="0" w:uiPriority="62" w:unhideWhenUsed="0"/>
-    <w:lsdException w:name="Medium Shading 1 Accent 3" w:semiHidden="0" w:uiPriority="63" w:unhideWhenUsed="0"/>
-    <w:lsdException w:name="Medium Shading 2 Accent 3" w:semiHidden="0" w:uiPriority="64" w:unhideWhenUsed="0"/>
-    <w:lsdException w:name="Medium List 1 Accent 3" w:semiHidden="0" w:uiPriority="65" w:unhideWhenUsed="0"/>
-    <w:lsdException w:name="Medium List 2 Accent 3" w:semiHidden="0" w:uiPriority="66" w:unhideWhenUsed="0"/>
-    <w:lsdException w:name="Medium Grid 1 Accent 3" w:semiHidden="0" w:uiPriority="67" w:unhideWhenUsed="0"/>
-    <w:lsdException w:name="Medium Grid 2 Accent 3" w:semiHidden="0" w:uiPriority="68" w:unhideWhenUsed="0"/>
-    <w:lsdException w:name="Medium Grid 3 Accent 3" w:semiHidden="0" w:uiPriority="69" w:unhideWhenUsed="0"/>
-    <w:lsdException w:name="Dark List Accent 3" w:semiHidden="0" w:uiPriority="70" w:unhideWhenUsed="0"/>
-    <w:lsdException w:name="Colorful Shading Accent 3" w:semiHidden="0" w:uiPriority="71" w:unhideWhenUsed="0"/>
-    <w:lsdException w:name="Colorful List Accent 3" w:semiHidden="0" w:uiPriority="72" w:unhideWhenUsed="0"/>
-    <w:lsdException w:name="Colorful Grid Accent 3" w:semiHidden="0" w:uiPriority="73" w:unhideWhenUsed="0"/>
-    <w:lsdException w:name="Light Shading Accent 4" w:semiHidden="0" w:uiPriority="60" w:unhideWhenUsed="0"/>
-    <w:lsdException w:name="Light List Accent 4" w:semiHidden="0" w:uiPriority="61" w:unhideWhenUsed="0"/>
-    <w:lsdException w:name="Light Grid Accent 4" w:semiHidden="0" w:uiPriority="62" w:unhideWhenUsed="0"/>
-    <w:lsdException w:name="Medium Shading 1 Accent 4" w:semiHidden="0" w:uiPriority="63" w:unhideWhenUsed="0"/>
-    <w:lsdException w:name="Medium Shading 2 Accent 4" w:semiHidden="0" w:uiPriority="64" w:unhideWhenUsed="0"/>
-    <w:lsdException w:name="Medium List 1 Accent 4" w:semiHidden="0" w:uiPriority="65" w:unhideWhenUsed="0"/>
-    <w:lsdException w:name="Medium List 2 Accent 4" w:semiHidden="0" w:uiPriority="66" w:unhideWhenUsed="0"/>
-    <w:lsdException w:name="Medium Grid 1 Accent 4" w:semiHidden="0" w:uiPriority="67" w:unhideWhenUsed="0"/>
-    <w:lsdException w:name="Medium Grid 2 Accent 4" w:semiHidden="0" w:uiPriority="68" w:unhideWhenUsed="0"/>
-    <w:lsdException w:name="Medium Grid 3 Accent 4" w:semiHidden="0" w:uiPriority="69" w:unhideWhenUsed="0"/>
-    <w:lsdException w:name="Dark List Accent 4" w:semiHidden="0" w:uiPriority="70" w:unhideWhenUsed="0"/>
-    <w:lsdException w:name="Colorful Shading Accent 4" w:semiHidden="0" w:uiPriority="71" w:unhideWhenUsed="0"/>
-    <w:lsdException w:name="Colorful List Accent 4" w:semiHidden="0" w:uiPriority="72" w:unhideWhenUsed="0"/>
-    <w:lsdException w:name="Colorful Grid Accent 4" w:semiHidden="0" w:uiPriority="73" w:unhideWhenUsed="0"/>
-    <w:lsdException w:name="Light Shading Accent 5" w:semiHidden="0" w:uiPriority="60" w:unhideWhenUsed="0"/>
-    <w:lsdException w:name="Light List Accent 5" w:semiHidden="0" w:uiPriority="61" w:unhideWhenUsed="0"/>
-    <w:lsdException w:name="Light Grid Accent 5" w:semiHidden="0" w:uiPriority="62" w:unhideWhenUsed="0"/>
-    <w:lsdException w:name="Medium Shading 1 Accent 5" w:semiHidden="0" w:uiPriority="63" w:unhideWhenUsed="0"/>
-    <w:lsdException w:name="Medium Shading 2 Accent 5" w:semiHidden="0" w:uiPriority="64" w:unhideWhenUsed="0"/>
-    <w:lsdException w:name="Medium List 1 Accent 5" w:semiHidden="0" w:uiPriority="65" w:unhideWhenUsed="0"/>
-    <w:lsdException w:name="Medium List 2 Accent 5" w:semiHidden="0" w:uiPriority="66" w:unhideWhenUsed="0"/>
-    <w:lsdException w:name="Medium Grid 1 Accent 5" w:semiHidden="0" w:uiPriority="67" w:unhideWhenUsed="0"/>
-    <w:lsdException w:name="Medium Grid 2 Accent 5" w:semiHidden="0" w:uiPriority="68" w:unhideWhenUsed="0"/>
-    <w:lsdException w:name="Medium Grid 3 Accent 5" w:semiHidden="0" w:uiPriority="69" w:unhideWhenUsed="0"/>
-    <w:lsdException w:name="Dark List Accent 5" w:semiHidden="0" w:uiPriority="70" w:unhideWhenUsed="0"/>
-    <w:lsdException w:name="Colorful Shading Accent 5" w:semiHidden="0" w:uiPriority="71" w:unhideWhenUsed="0"/>
-    <w:lsdException w:name="Colorful List Accent 5" w:semiHidden="0" w:uiPriority="72" w:unhideWhenUsed="0"/>
-    <w:lsdException w:name="Colorful Grid Accent 5" w:semiHidden="0" w:uiPriority="73" w:unhideWhenUsed="0"/>
-    <w:lsdException w:name="Light Shading Accent 6" w:semiHidden="0" w:uiPriority="60" w:unhideWhenUsed="0"/>
-    <w:lsdException w:name="Light List Accent 6" w:semiHidden="0" w:uiPriority="61" w:unhideWhenUsed="0"/>
-    <w:lsdException w:name="Light Grid Accent 6" w:semiHidden="0" w:uiPriority="62" w:unhideWhenUsed="0"/>
-    <w:lsdException w:name="Medium Shading 1 Accent 6" w:semiHidden="0" w:uiPriority="63" w:unhideWhenUsed="0"/>
-    <w:lsdException w:name="Medium Shading 2 Accent 6" w:semiHidden="0" w:uiPriority="64" w:unhideWhenUsed="0"/>
-    <w:lsdException w:name="Medium List 1 Accent 6" w:semiHidden="0" w:uiPriority="65" w:unhideWhenUsed="0"/>
-    <w:lsdException w:name="Medium List 2 Accent 6" w:semiHidden="0" w:uiPriority="66" w:unhideWhenUsed="0"/>
-    <w:lsdException w:name="Medium Grid 1 Accent 6" w:semiHidden="0" w:uiPriority="67" w:unhideWhenUsed="0"/>
-    <w:lsdException w:name="Medium Grid 2 Accent 6" w:semiHidden="0" w:uiPriority="68" w:unhideWhenUsed="0"/>
-    <w:lsdException w:name="Medium Grid 3 Accent 6" w:semiHidden="0" w:uiPriority="69" w:unhideWhenUsed="0"/>
-    <w:lsdException w:name="Dark List Accent 6" w:semiHidden="0" w:uiPriority="70" w:unhideWhenUsed="0"/>
-    <w:lsdException w:name="Colorful Shading Accent 6" w:semiHidden="0" w:uiPriority="71" w:unhideWhenUsed="0"/>
-    <w:lsdException w:name="Colorful List Accent 6" w:semiHidden="0" w:uiPriority="72" w:unhideWhenUsed="0"/>
-    <w:lsdException w:name="Colorful Grid Accent 6" w:semiHidden="0" w:uiPriority="73" w:unhideWhenUsed="0"/>
-    <w:lsdException w:name="Subtle Emphasis" w:semiHidden="0" w:uiPriority="19" w:unhideWhenUsed="0" w:qFormat="1"/>
-    <w:lsdException w:name="Intense Emphasis" w:semiHidden="0" w:uiPriority="21" w:unhideWhenUsed="0" w:qFormat="1"/>
-    <w:lsdException w:name="Subtle Reference" w:semiHidden="0" w:uiPriority="31" w:unhideWhenUsed="0" w:qFormat="1"/>
-    <w:lsdException w:name="Intense Reference" w:semiHidden="0" w:uiPriority="32" w:unhideWhenUsed="0" w:qFormat="1"/>
-    <w:lsdException w:name="Book Title" w:semiHidden="0" w:uiPriority="33" w:unhideWhenUsed="0" w:qFormat="1"/>
-    <w:lsdException w:name="Bibliography" w:uiPriority="37"/>
-    <w:lsdException w:name="TOC Heading" w:uiPriority="39" w:qFormat="1"/>
-  </w:latentStyles>
-  <w:style w:type="paragraph" w:default="1" w:styleId="Normal">
-    <w:name w:val="Normal"/>
-    <w:qFormat/>
-    <w:pPr>
-      <w:spacing w:after="216" w:line="246" w:lineRule="auto"/>
-      <w:ind w:left="1529" w:right="-15" w:hanging="10"/>
-      <w:jc w:val="both"/>
-    </w:pPr>
-    <w:rPr>
-      <w:rFonts w:ascii="Calibri" w:eastAsia="Calibri" w:hAnsi="Calibri" w:cs="Calibri"/>
-      <w:color w:val="000000"/>
-      <w:sz w:val="20"/>
-    </w:rPr>
-  </w:style>
-  <w:style w:type="paragraph" w:styleId="Heading1">
-    <w:name w:val="heading 1"/>
-    <w:next w:val="Normal"/>
-    <w:link w:val="Heading1Char"/>
-    <w:uiPriority w:val="9"/>
-    <w:unhideWhenUsed/>
-    <w:qFormat/>
-    <w:pPr>
-      <w:keepNext/>
-      <w:keepLines/>
-      <w:numPr>
-        <w:numId w:val="39"/>
-      </w:numPr>
-      <w:spacing w:after="237" w:line="246" w:lineRule="auto"/>
-      <w:ind w:right="-15"/>
-      <w:outlineLvl w:val="0"/>
-    </w:pPr>
-    <w:rPr>
-      <w:rFonts w:ascii="Calibri" w:eastAsia="Calibri" w:hAnsi="Calibri" w:cs="Calibri"/>
-      <w:color w:val="000000"/>
-      <w:sz w:val="29"/>
-    </w:rPr>
-  </w:style>
-  <w:style w:type="paragraph" w:styleId="Heading2">
-    <w:name w:val="heading 2"/>
-    <w:next w:val="Normal"/>
-    <w:link w:val="Heading2Char"/>
-    <w:uiPriority w:val="9"/>
-    <w:unhideWhenUsed/>
-    <w:qFormat/>
-    <w:pPr>
-      <w:keepNext/>
-      <w:keepLines/>
-      <w:numPr>
-        <w:ilvl w:val="1"/>
-        <w:numId w:val="39"/>
-      </w:numPr>
-      <w:spacing w:after="172" w:line="240" w:lineRule="auto"/>
-      <w:ind w:right="-15"/>
-      <w:outlineLvl w:val="1"/>
-    </w:pPr>
-    <w:rPr>
-      <w:rFonts w:ascii="Calibri" w:eastAsia="Calibri" w:hAnsi="Calibri" w:cs="Calibri"/>
-      <w:color w:val="000000"/>
-      <w:sz w:val="24"/>
-    </w:rPr>
-  </w:style>
-  <w:style w:type="paragraph" w:styleId="Heading3">
-    <w:name w:val="heading 3"/>
-    <w:basedOn w:val="Normal"/>
-    <w:next w:val="Normal"/>
-    <w:link w:val="Heading3Char"/>
-    <w:uiPriority w:val="9"/>
-    <w:unhideWhenUsed/>
-    <w:qFormat/>
-    <w:rsid w:val="0074710B"/>
-    <w:pPr>
-      <w:keepNext/>
-      <w:keepLines/>
-      <w:numPr>
-        <w:ilvl w:val="2"/>
-        <w:numId w:val="39"/>
-      </w:numPr>
-      <w:spacing w:before="40" w:after="0"/>
-      <w:outlineLvl w:val="2"/>
-    </w:pPr>
-    <w:rPr>
-      <w:rFonts w:asciiTheme="majorHAnsi" w:eastAsiaTheme="majorEastAsia" w:hAnsiTheme="majorHAnsi" w:cstheme="majorBidi"/>
-      <w:color w:val="1F4D78" w:themeColor="accent1" w:themeShade="7F"/>
-      <w:sz w:val="22"/>
-      <w:szCs w:val="24"/>
-    </w:rPr>
-  </w:style>
-  <w:style w:type="paragraph" w:styleId="Heading4">
-    <w:name w:val="heading 4"/>
-    <w:basedOn w:val="Normal"/>
-    <w:next w:val="Normal"/>
-    <w:link w:val="Heading4Char"/>
-    <w:uiPriority w:val="9"/>
-    <w:unhideWhenUsed/>
-    <w:qFormat/>
-    <w:rsid w:val="00F64239"/>
-    <w:pPr>
-      <w:keepNext/>
-      <w:keepLines/>
-      <w:numPr>
-        <w:ilvl w:val="3"/>
-        <w:numId w:val="39"/>
-      </w:numPr>
-      <w:spacing w:before="40" w:after="0"/>
-      <w:outlineLvl w:val="3"/>
-    </w:pPr>
-    <w:rPr>
-      <w:rFonts w:asciiTheme="majorHAnsi" w:eastAsiaTheme="majorEastAsia" w:hAnsiTheme="majorHAnsi" w:cstheme="majorBidi"/>
-      <w:i/>
-      <w:iCs/>
-      <w:color w:val="2E74B5" w:themeColor="accent1" w:themeShade="BF"/>
-    </w:rPr>
-  </w:style>
-  <w:style w:type="paragraph" w:styleId="Heading5">
-    <w:name w:val="heading 5"/>
-    <w:basedOn w:val="Normal"/>
-    <w:next w:val="Normal"/>
-    <w:link w:val="Heading5Char"/>
-    <w:uiPriority w:val="9"/>
-    <w:unhideWhenUsed/>
-    <w:qFormat/>
-    <w:rsid w:val="00F64239"/>
-    <w:pPr>
-      <w:keepNext/>
-      <w:keepLines/>
-      <w:numPr>
-        <w:ilvl w:val="4"/>
-        <w:numId w:val="39"/>
-      </w:numPr>
-      <w:spacing w:before="40" w:after="0"/>
-      <w:outlineLvl w:val="4"/>
-    </w:pPr>
-    <w:rPr>
-      <w:rFonts w:asciiTheme="majorHAnsi" w:eastAsiaTheme="majorEastAsia" w:hAnsiTheme="majorHAnsi" w:cstheme="majorBidi"/>
-      <w:color w:val="2E74B5" w:themeColor="accent1" w:themeShade="BF"/>
-    </w:rPr>
-  </w:style>
-  <w:style w:type="paragraph" w:styleId="Heading6">
-    <w:name w:val="heading 6"/>
-    <w:basedOn w:val="Normal"/>
-    <w:next w:val="Normal"/>
-    <w:link w:val="Heading6Char"/>
-    <w:uiPriority w:val="9"/>
-    <w:unhideWhenUsed/>
-    <w:qFormat/>
-    <w:rsid w:val="00F64239"/>
-    <w:pPr>
-      <w:keepNext/>
-      <w:keepLines/>
-      <w:numPr>
-        <w:ilvl w:val="5"/>
-        <w:numId w:val="39"/>
-      </w:numPr>
-      <w:spacing w:before="40" w:after="0"/>
-      <w:outlineLvl w:val="5"/>
-    </w:pPr>
-    <w:rPr>
-      <w:rFonts w:asciiTheme="majorHAnsi" w:eastAsiaTheme="majorEastAsia" w:hAnsiTheme="majorHAnsi" w:cstheme="majorBidi"/>
-      <w:color w:val="1F4D78" w:themeColor="accent1" w:themeShade="7F"/>
-    </w:rPr>
-  </w:style>
-  <w:style w:type="paragraph" w:styleId="Heading7">
-    <w:name w:val="heading 7"/>
-    <w:basedOn w:val="Normal"/>
-    <w:next w:val="Normal"/>
-    <w:link w:val="Heading7Char"/>
-    <w:uiPriority w:val="9"/>
-    <w:unhideWhenUsed/>
-    <w:qFormat/>
-    <w:rsid w:val="00F64239"/>
-    <w:pPr>
-      <w:keepNext/>
-      <w:keepLines/>
-      <w:numPr>
-        <w:ilvl w:val="6"/>
-        <w:numId w:val="39"/>
-      </w:numPr>
-      <w:spacing w:before="40" w:after="0"/>
-      <w:outlineLvl w:val="6"/>
-    </w:pPr>
-    <w:rPr>
-      <w:rFonts w:asciiTheme="majorHAnsi" w:eastAsiaTheme="majorEastAsia" w:hAnsiTheme="majorHAnsi" w:cstheme="majorBidi"/>
-      <w:i/>
-      <w:iCs/>
-      <w:color w:val="1F4D78" w:themeColor="accent1" w:themeShade="7F"/>
-    </w:rPr>
-  </w:style>
-  <w:style w:type="paragraph" w:styleId="Heading8">
-    <w:name w:val="heading 8"/>
-    <w:basedOn w:val="Normal"/>
-    <w:next w:val="Normal"/>
-    <w:link w:val="Heading8Char"/>
-    <w:uiPriority w:val="9"/>
-    <w:unhideWhenUsed/>
-    <w:qFormat/>
-    <w:rsid w:val="00F64239"/>
-    <w:pPr>
-      <w:keepNext/>
-      <w:keepLines/>
-      <w:numPr>
-        <w:ilvl w:val="7"/>
-        <w:numId w:val="39"/>
-      </w:numPr>
-      <w:spacing w:before="40" w:after="0"/>
-      <w:outlineLvl w:val="7"/>
-    </w:pPr>
-    <w:rPr>
-      <w:rFonts w:asciiTheme="majorHAnsi" w:eastAsiaTheme="majorEastAsia" w:hAnsiTheme="majorHAnsi" w:cstheme="majorBidi"/>
-      <w:color w:val="272727" w:themeColor="text1" w:themeTint="D8"/>
-      <w:sz w:val="21"/>
-      <w:szCs w:val="21"/>
-    </w:rPr>
-  </w:style>
-  <w:style w:type="paragraph" w:styleId="Heading9">
-    <w:name w:val="heading 9"/>
-    <w:basedOn w:val="Normal"/>
-    <w:next w:val="Normal"/>
-    <w:link w:val="Heading9Char"/>
-    <w:uiPriority w:val="9"/>
-    <w:unhideWhenUsed/>
-    <w:qFormat/>
-    <w:rsid w:val="00F64239"/>
-    <w:pPr>
-      <w:keepNext/>
-      <w:keepLines/>
-      <w:numPr>
-        <w:ilvl w:val="8"/>
-        <w:numId w:val="39"/>
-      </w:numPr>
-      <w:spacing w:before="40" w:after="0"/>
-      <w:outlineLvl w:val="8"/>
-    </w:pPr>
-    <w:rPr>
-      <w:rFonts w:asciiTheme="majorHAnsi" w:eastAsiaTheme="majorEastAsia" w:hAnsiTheme="majorHAnsi" w:cstheme="majorBidi"/>
-      <w:i/>
-      <w:iCs/>
-      <w:color w:val="272727" w:themeColor="text1" w:themeTint="D8"/>
-      <w:sz w:val="21"/>
-      <w:szCs w:val="21"/>
-    </w:rPr>
-  </w:style>
-  <w:style w:type="character" w:default="1" w:styleId="DefaultParagraphFont">
-    <w:name w:val="Default Paragraph Font"/>
-    <w:uiPriority w:val="1"/>
-    <w:semiHidden/>
-    <w:unhideWhenUsed/>
-  </w:style>
-  <w:style w:type="table" w:default="1" w:styleId="TableNormal">
-    <w:name w:val="Normal Table"/>
-    <w:uiPriority w:val="99"/>
-    <w:semiHidden/>
-    <w:unhideWhenUsed/>
-    <w:tblPr>
-      <w:tblInd w:w="0" w:type="dxa"/>
       <w:tblCellMar>
         <w:top w:w="0" w:type="dxa"/>
         <w:left w:w="108" w:type="dxa"/>
         <w:bottom w:w="0" w:type="dxa"/>
         <w:right w:w="108" w:type="dxa"/>
       </w:tblCellMar>
-    </w:tblPr>
-  </w:style>
-  <w:style w:type="numbering" w:default="1" w:styleId="NoList">
-    <w:name w:val="No List"/>
-    <w:uiPriority w:val="99"/>
-    <w:semiHidden/>
-    <w:unhideWhenUsed/>
-  </w:style>
-  <w:style w:type="character" w:customStyle="1" w:styleId="Heading2Char">
-    <w:name w:val="Heading 2 Char"/>
-    <w:link w:val="Heading2"/>
-    <w:uiPriority w:val="9"/>
-    <w:rPr>
-      <w:rFonts w:ascii="Calibri" w:eastAsia="Calibri" w:hAnsi="Calibri" w:cs="Calibri"/>
-      <w:color w:val="000000"/>
-      <w:sz w:val="24"/>
-    </w:rPr>
-  </w:style>
-  <w:style w:type="character" w:customStyle="1" w:styleId="Heading1Char">
-    <w:name w:val="Heading 1 Char"/>
-    <w:link w:val="Heading1"/>
-    <w:uiPriority w:val="9"/>
-    <w:rPr>
-      <w:rFonts w:ascii="Calibri" w:eastAsia="Calibri" w:hAnsi="Calibri" w:cs="Calibri"/>
-      <w:color w:val="000000"/>
-      <w:sz w:val="29"/>
-    </w:rPr>
-  </w:style>
-  <w:style w:type="table" w:customStyle="1" w:styleId="TableGrid">
-    <w:name w:val="TableGrid"/>
-    <w:pPr>
-      <w:spacing w:after="0" w:line="240" w:lineRule="auto"/>
-    </w:pPr>
-    <w:tblPr>
-      <w:tblCellMar>
-        <w:top w:w="0" w:type="dxa"/>
-        <w:left w:w="0" w:type="dxa"/>
-        <w:bottom w:w="0" w:type="dxa"/>
-        <w:right w:w="0" w:type="dxa"/>
-      </w:tblCellMar>
-    </w:tblPr>
-  </w:style>
-  <w:style w:type="paragraph" w:styleId="ListParagraph">
-    <w:name w:val="List Paragraph"/>
-    <w:basedOn w:val="Normal"/>
-    <w:uiPriority w:val="34"/>
-    <w:qFormat/>
-    <w:rsid w:val="008B17A9"/>
-    <w:pPr>
-      <w:ind w:left="720"/>
-      <w:contextualSpacing/>
-    </w:pPr>
-  </w:style>
-  <w:style w:type="table" w:styleId="TableGrid0">
-    <w:name w:val="Table Grid"/>
-    <w:basedOn w:val="TableNormal"/>
-    <w:uiPriority w:val="39"/>
-    <w:rsid w:val="00CB4B5C"/>
-    <w:pPr>
-      <w:spacing w:after="0" w:line="240" w:lineRule="auto"/>
-    </w:pPr>
-    <w:tblPr>
-      <w:tblBorders>
-        <w:top w:val="single" w:sz="4" w:space="0" w:color="auto"/>
-        <w:left w:val="single" w:sz="4" w:space="0" w:color="auto"/>
-        <w:bottom w:val="single" w:sz="4" w:space="0" w:color="auto"/>
-        <w:right w:val="single" w:sz="4" w:space="0" w:color="auto"/>
-        <w:insideH w:val="single" w:sz="4" w:space="0" w:color="auto"/>
-        <w:insideV w:val="single" w:sz="4" w:space="0" w:color="auto"/>
-      </w:tblBorders>
     </w:tblPr>
   </w:style>
   <w:style w:type="paragraph" w:styleId="TOCHeading">
@@ -13109,7 +12471,7 @@
   <a:extraClrSchemeLst/>
   <a:extLst>
     <a:ext uri="{05A4C25C-085E-4340-85A3-A5531E510DB2}">
-      <thm15:themeFamily xmlns:thm15="http://schemas.microsoft.com/office/thememl/2012/main" xmlns="" name="Office Theme" id="{62F939B6-93AF-4DB8-9C6B-D6C7DFDC589F}" vid="{4A3C46E8-61CC-4603-A589-7422A47A8E4A}"/>
+      <thm15:themeFamily xmlns:thm15="http://schemas.microsoft.com/office/thememl/2012/main" name="Office Theme" id="{62F939B6-93AF-4DB8-9C6B-D6C7DFDC589F}" vid="{4A3C46E8-61CC-4603-A589-7422A47A8E4A}"/>
     </a:ext>
   </a:extLst>
 </a:theme>
@@ -13120,7 +12482,7 @@
 </file>
 
 <file path=customXml/itemProps1.xml><?xml version="1.0" encoding="utf-8"?>
-<ds:datastoreItem xmlns:ds="http://schemas.openxmlformats.org/officeDocument/2006/customXml" ds:itemID="{55A4A89F-5F38-40EB-A428-2EDC40B107FE}">
+<ds:datastoreItem xmlns:ds="http://schemas.openxmlformats.org/officeDocument/2006/customXml" ds:itemID="{973EC879-2054-447A-B260-5C01E78F587B}">
   <ds:schemaRefs>
     <ds:schemaRef ds:uri="http://schemas.openxmlformats.org/officeDocument/2006/bibliography"/>
   </ds:schemaRefs>

</xml_diff>

<commit_message>
Requirements traceability finished, new runtime sequence diagrams added and small modification on component diagram
</commit_message>
<xml_diff>
--- a/DD v0.2.docx
+++ b/DD v0.2.docx
@@ -1,6 +1,6 @@
 
 <file path=word/document.xml><?xml version="1.0" encoding="utf-8"?>
-<w:document xmlns:wpc="http://schemas.microsoft.com/office/word/2010/wordprocessingCanvas" xmlns:mc="http://schemas.openxmlformats.org/markup-compatibility/2006" xmlns:o="urn:schemas-microsoft-com:office:office" xmlns:r="http://schemas.openxmlformats.org/officeDocument/2006/relationships" xmlns:m="http://schemas.openxmlformats.org/officeDocument/2006/math" xmlns:v="urn:schemas-microsoft-com:vml" xmlns:wp14="http://schemas.microsoft.com/office/word/2010/wordprocessingDrawing" xmlns:wp="http://schemas.openxmlformats.org/drawingml/2006/wordprocessingDrawing" xmlns:w10="urn:schemas-microsoft-com:office:word" xmlns:w="http://schemas.openxmlformats.org/wordprocessingml/2006/main" xmlns:w14="http://schemas.microsoft.com/office/word/2010/wordml" xmlns:wpg="http://schemas.microsoft.com/office/word/2010/wordprocessingGroup" xmlns:wpi="http://schemas.microsoft.com/office/word/2010/wordprocessingInk" xmlns:wne="http://schemas.microsoft.com/office/word/2006/wordml" xmlns:wps="http://schemas.microsoft.com/office/word/2010/wordprocessingShape" mc:Ignorable="w14 wp14">
+<w:document xmlns:wpc="http://schemas.microsoft.com/office/word/2010/wordprocessingCanvas" xmlns:mc="http://schemas.openxmlformats.org/markup-compatibility/2006" xmlns:o="urn:schemas-microsoft-com:office:office" xmlns:r="http://schemas.openxmlformats.org/officeDocument/2006/relationships" xmlns:m="http://schemas.openxmlformats.org/officeDocument/2006/math" xmlns:v="urn:schemas-microsoft-com:vml" xmlns:wp14="http://schemas.microsoft.com/office/word/2010/wordprocessingDrawing" xmlns:wp="http://schemas.openxmlformats.org/drawingml/2006/wordprocessingDrawing" xmlns:w10="urn:schemas-microsoft-com:office:word" xmlns:w="http://schemas.openxmlformats.org/wordprocessingml/2006/main" xmlns:w14="http://schemas.microsoft.com/office/word/2010/wordml" xmlns:w15="http://schemas.microsoft.com/office/word/2012/wordml" xmlns:wpg="http://schemas.microsoft.com/office/word/2010/wordprocessingGroup" xmlns:wpi="http://schemas.microsoft.com/office/word/2010/wordprocessingInk" xmlns:wne="http://schemas.microsoft.com/office/word/2006/wordml" xmlns:wps="http://schemas.microsoft.com/office/word/2010/wordprocessingShape" mc:Ignorable="w14 w15 wp14">
   <w:body>
     <w:p>
       <w:pPr>
@@ -26,7 +26,7 @@
                     <pic:cNvPicPr/>
                   </pic:nvPicPr>
                   <pic:blipFill>
-                    <a:blip r:embed="rId9"/>
+                    <a:blip r:embed="rId8"/>
                     <a:stretch>
                       <a:fillRect/>
                     </a:stretch>
@@ -53,19 +53,11 @@
         <w:ind w:left="10"/>
         <w:jc w:val="center"/>
       </w:pPr>
-      <w:proofErr w:type="spellStart"/>
       <w:r>
         <w:rPr>
           <w:sz w:val="34"/>
         </w:rPr>
-        <w:t>Politecnico</w:t>
-      </w:r>
-      <w:proofErr w:type="spellEnd"/>
-      <w:r>
-        <w:rPr>
-          <w:sz w:val="34"/>
-        </w:rPr>
-        <w:t xml:space="preserve"> di Milano</w:t>
+        <w:t>Politecnico di Milano</w:t>
       </w:r>
     </w:p>
     <w:p>
@@ -111,14 +103,12 @@
         </w:rPr>
         <w:t>Software Engineering 2: “</w:t>
       </w:r>
-      <w:proofErr w:type="spellStart"/>
       <w:r>
         <w:rPr>
           <w:sz w:val="34"/>
         </w:rPr>
         <w:t>myTaxiService</w:t>
       </w:r>
-      <w:proofErr w:type="spellEnd"/>
       <w:r>
         <w:rPr>
           <w:sz w:val="34"/>
@@ -170,28 +160,12 @@
         <w:ind w:left="0" w:right="0" w:firstLine="0"/>
         <w:jc w:val="center"/>
       </w:pPr>
-      <w:proofErr w:type="spellStart"/>
       <w:r>
         <w:rPr>
           <w:sz w:val="24"/>
         </w:rPr>
-        <w:t>Milica</w:t>
-      </w:r>
-      <w:proofErr w:type="spellEnd"/>
-      <w:r>
-        <w:rPr>
-          <w:sz w:val="24"/>
-        </w:rPr>
-        <w:t xml:space="preserve"> </w:t>
-      </w:r>
-      <w:proofErr w:type="spellStart"/>
-      <w:r>
-        <w:rPr>
-          <w:sz w:val="24"/>
-        </w:rPr>
-        <w:t>Jovanovic</w:t>
-      </w:r>
-      <w:proofErr w:type="spellEnd"/>
+        <w:t>Milica Jovanovic</w:t>
+      </w:r>
       <w:r>
         <w:rPr>
           <w:sz w:val="24"/>
@@ -211,28 +185,12 @@
         </w:rPr>
         <w:t xml:space="preserve">), </w:t>
       </w:r>
-      <w:proofErr w:type="spellStart"/>
       <w:r>
         <w:rPr>
           <w:sz w:val="24"/>
         </w:rPr>
-        <w:t>Pavle</w:t>
-      </w:r>
-      <w:proofErr w:type="spellEnd"/>
-      <w:r>
-        <w:rPr>
-          <w:sz w:val="24"/>
-        </w:rPr>
-        <w:t xml:space="preserve"> </w:t>
-      </w:r>
-      <w:proofErr w:type="spellStart"/>
-      <w:r>
-        <w:rPr>
-          <w:sz w:val="24"/>
-        </w:rPr>
-        <w:t>Vidanovic</w:t>
-      </w:r>
-      <w:proofErr w:type="spellEnd"/>
+        <w:t>Pavle Vidanovic</w:t>
+      </w:r>
       <w:r>
         <w:rPr>
           <w:sz w:val="24"/>
@@ -3165,9 +3123,9 @@
     <w:p>
       <w:pPr>
         <w:sectPr>
-          <w:footerReference w:type="even" r:id="rId10"/>
-          <w:footerReference w:type="default" r:id="rId11"/>
-          <w:footerReference w:type="first" r:id="rId12"/>
+          <w:footerReference w:type="even" r:id="rId9"/>
+          <w:footerReference w:type="default" r:id="rId10"/>
+          <w:footerReference w:type="first" r:id="rId11"/>
           <w:pgSz w:w="12240" w:h="15840"/>
           <w:pgMar w:top="2497" w:right="2370" w:bottom="2705" w:left="2675" w:header="720" w:footer="720" w:gutter="0"/>
           <w:cols w:space="720"/>
@@ -3204,15 +3162,7 @@
         <w:ind w:left="0" w:firstLine="709"/>
       </w:pPr>
       <w:r>
-        <w:t xml:space="preserve">The purpose of this document is to provide a comprehensive description of the structure of the </w:t>
-      </w:r>
-      <w:proofErr w:type="spellStart"/>
-      <w:r>
-        <w:t>myTaxiService</w:t>
-      </w:r>
-      <w:proofErr w:type="spellEnd"/>
-      <w:r>
-        <w:t xml:space="preserve"> system. It will state and analyze the design decisions made in order to satisfy all the requirements stated in the Requirements Analysis and Specification Document (RASD). This document is meant mainly as a guideline for developers of the software in question.</w:t>
+        <w:t>The purpose of this document is to provide a comprehensive description of the structure of the myTaxiService system. It will state and analyze the design decisions made in order to satisfy all the requirements stated in the Requirements Analysis and Specification Document (RASD). This document is meant mainly as a guideline for developers of the software in question.</w:t>
       </w:r>
     </w:p>
     <w:p>
@@ -3238,21 +3188,7 @@
         <w:rPr>
           <w:color w:val="auto"/>
         </w:rPr>
-        <w:t xml:space="preserve">The aim of this project is to develop and implement </w:t>
-      </w:r>
-      <w:proofErr w:type="spellStart"/>
-      <w:r>
-        <w:rPr>
-          <w:color w:val="auto"/>
-        </w:rPr>
-        <w:t>myTaxiService</w:t>
-      </w:r>
-      <w:proofErr w:type="spellEnd"/>
-      <w:r>
-        <w:rPr>
-          <w:color w:val="auto"/>
-        </w:rPr>
-        <w:t xml:space="preserve">, </w:t>
+        <w:t xml:space="preserve">The aim of this project is to develop and implement myTaxiService, </w:t>
       </w:r>
       <w:r>
         <w:rPr>
@@ -4149,15 +4085,7 @@
         <w:ind w:left="1418"/>
       </w:pPr>
       <w:r>
-        <w:t xml:space="preserve">Specification Document: </w:t>
-      </w:r>
-      <w:proofErr w:type="spellStart"/>
-      <w:r>
-        <w:t>myTaxiService</w:t>
-      </w:r>
-      <w:proofErr w:type="spellEnd"/>
-      <w:r>
-        <w:t xml:space="preserve"> Project AA 2015-2016.pdf</w:t>
+        <w:t>Specification Document: myTaxiService Project AA 2015-2016.pdf</w:t>
       </w:r>
     </w:p>
     <w:p>
@@ -4170,13 +4098,8 @@
         <w:ind w:left="1418"/>
       </w:pPr>
       <w:r>
-        <w:t xml:space="preserve">RASD </w:t>
-      </w:r>
-      <w:proofErr w:type="spellStart"/>
-      <w:r>
-        <w:t>myTaxiSevice</w:t>
-      </w:r>
-      <w:proofErr w:type="spellEnd"/>
+        <w:t>RASD myTaxiSevice</w:t>
+      </w:r>
     </w:p>
     <w:p>
       <w:pPr>
@@ -4411,8 +4334,8 @@
             <v:path o:extrusionok="f" gradientshapeok="t" o:connecttype="rect"/>
             <o:lock v:ext="edit" aspectratio="t"/>
           </v:shapetype>
-          <v:shape id="_x0000_i1030" type="#_x0000_t75" style="width:385.9pt;height:404.35pt;mso-position-horizontal-relative:text;mso-position-vertical-relative:text" o:allowoverlap="f">
-            <v:imagedata r:id="rId13" o:title="HighLevelArchitectureNew"/>
+          <v:shape id="_x0000_i1025" type="#_x0000_t75" style="width:385.65pt;height:404.45pt;mso-position-horizontal-relative:text;mso-position-vertical-relative:text" o:allowoverlap="f">
+            <v:imagedata r:id="rId12" o:title="HighLevelArchitectureNew"/>
           </v:shape>
         </w:pict>
       </w:r>
@@ -4491,7 +4414,7 @@
           </mc:Choice>
           <mc:Fallback>
             <w:pict>
-              <v:shapetype id="_x0000_t202" coordsize="21600,21600" o:spt="202" path="m,l,21600r21600,l21600,xe">
+              <v:shapetype w14:anchorId="79FAA706" id="_x0000_t202" coordsize="21600,21600" o:spt="202" path="m,l,21600r21600,l21600,xe">
                 <v:stroke joinstyle="miter"/>
                 <v:path gradientshapeok="t" o:connecttype="rect"/>
               </v:shapetype>
@@ -4537,15 +4460,13 @@
         <w:t>Manager</w:t>
       </w:r>
       <w:r>
-        <w:t xml:space="preserve"> </w:t>
-      </w:r>
-      <w:proofErr w:type="gramStart"/>
-      <w:r>
-        <w:t>component</w:t>
-      </w:r>
-      <w:proofErr w:type="gramEnd"/>
-      <w:r>
-        <w:t xml:space="preserve"> will provide interface for unregistered users or guest to create a profile.</w:t>
+        <w:t xml:space="preserve"> component will provide interface for unregistered users or guest</w:t>
+      </w:r>
+      <w:r>
+        <w:t xml:space="preserve"> with an option</w:t>
+      </w:r>
+      <w:r>
+        <w:t xml:space="preserve"> to create a profile.</w:t>
       </w:r>
     </w:p>
     <w:p>
@@ -4616,13 +4537,8 @@
         <w:t>Manager</w:t>
       </w:r>
       <w:r>
-        <w:t xml:space="preserve"> is component of the system that will provide interfaces for taxi drivers </w:t>
-      </w:r>
-      <w:proofErr w:type="gramStart"/>
-      <w:r>
-        <w:t>with an options</w:t>
-      </w:r>
-      <w:proofErr w:type="gramEnd"/>
+        <w:t xml:space="preserve"> is component of the system that will provide interfaces for taxi drivers with an options</w:t>
+      </w:r>
       <w:r>
         <w:t xml:space="preserve"> of signing in, confirming a ride, setting availability, reporting a user, checking notification and canceling a ride.</w:t>
       </w:r>
@@ -4651,23 +4567,50 @@
           <w:rFonts w:eastAsiaTheme="minorEastAsia"/>
           <w:szCs w:val="20"/>
         </w:rPr>
-        <w:t xml:space="preserve">is component of the system that will provide interfaces for taxi drivers </w:t>
-      </w:r>
-      <w:proofErr w:type="gramStart"/>
+        <w:t xml:space="preserve">is component of the system that will provide interfaces for </w:t>
+      </w:r>
       <w:r>
         <w:rPr>
           <w:rFonts w:eastAsiaTheme="minorEastAsia"/>
           <w:szCs w:val="20"/>
         </w:rPr>
-        <w:t>with an options</w:t>
-      </w:r>
-      <w:proofErr w:type="gramEnd"/>
+        <w:t>administrators</w:t>
+      </w:r>
       <w:r>
         <w:rPr>
           <w:rFonts w:eastAsiaTheme="minorEastAsia"/>
           <w:szCs w:val="20"/>
         </w:rPr>
-        <w:t xml:space="preserve"> of signing in, viewing reports and banning a user.</w:t>
+        <w:t xml:space="preserve"> with an options of signing in, viewing reports and banning a user.</w:t>
+      </w:r>
+    </w:p>
+    <w:p>
+      <w:pPr>
+        <w:pStyle w:val="ListParagraph"/>
+        <w:numPr>
+          <w:ilvl w:val="0"/>
+          <w:numId w:val="38"/>
+        </w:numPr>
+        <w:ind w:left="720"/>
+        <w:jc w:val="left"/>
+      </w:pPr>
+      <w:r>
+        <w:rPr>
+          <w:rFonts w:eastAsiaTheme="minorEastAsia"/>
+          <w:i/>
+          <w:iCs/>
+          <w:szCs w:val="20"/>
+        </w:rPr>
+        <w:t>Scheduler is component that is consistent of three subcomponents: Request Manager, Reservation Manager and Zone Manager. It pro</w:t>
+      </w:r>
+      <w:r>
+        <w:rPr>
+          <w:rFonts w:eastAsiaTheme="minorEastAsia"/>
+          <w:i/>
+          <w:iCs/>
+          <w:szCs w:val="20"/>
+        </w:rPr>
+        <w:t>vides interfaces for other components with options requesting a taxi, finding zone, reserving a taxi as well as calculating ETA.</w:t>
       </w:r>
     </w:p>
     <w:p>
@@ -4691,8 +4634,8 @@
           <w:noProof/>
         </w:rPr>
         <w:pict>
-          <v:shape id="_x0000_i1025" type="#_x0000_t75" style="width:467.15pt;height:244.8pt">
-            <v:imagedata r:id="rId14" o:title="ComponentDiagram"/>
+          <v:shape id="_x0000_i1026" type="#_x0000_t75" style="width:467.05pt;height:242.3pt">
+            <v:imagedata r:id="rId13" o:title="ComponentDiagram3"/>
           </v:shape>
         </w:pict>
       </w:r>
@@ -4705,6 +4648,12 @@
       <w:r>
         <w:t>Figure 2.2</w:t>
       </w:r>
+    </w:p>
+    <w:p>
+      <w:pPr>
+        <w:ind w:left="133" w:firstLine="0"/>
+        <w:jc w:val="center"/>
+      </w:pPr>
     </w:p>
     <w:p>
       <w:pPr>
@@ -4732,54 +4681,11 @@
         <w:rPr>
           <w:noProof/>
         </w:rPr>
-        <w:drawing>
-          <wp:inline distT="0" distB="0" distL="0" distR="0" wp14:anchorId="373EAC61" wp14:editId="7A67E033">
-            <wp:extent cx="5874385" cy="6861810"/>
-            <wp:effectExtent l="0" t="0" r="0" b="0"/>
-            <wp:docPr id="1" name="Picture 1" descr="Deployment2"/>
-            <wp:cNvGraphicFramePr>
-              <a:graphicFrameLocks xmlns:a="http://schemas.openxmlformats.org/drawingml/2006/main" noChangeAspect="1"/>
-            </wp:cNvGraphicFramePr>
-            <a:graphic xmlns:a="http://schemas.openxmlformats.org/drawingml/2006/main">
-              <a:graphicData uri="http://schemas.openxmlformats.org/drawingml/2006/picture">
-                <pic:pic xmlns:pic="http://schemas.openxmlformats.org/drawingml/2006/picture">
-                  <pic:nvPicPr>
-                    <pic:cNvPr id="0" name="Picture 26" descr="Deployment2"/>
-                    <pic:cNvPicPr>
-                      <a:picLocks noChangeAspect="1" noChangeArrowheads="1"/>
-                    </pic:cNvPicPr>
-                  </pic:nvPicPr>
-                  <pic:blipFill>
-                    <a:blip r:embed="rId15">
-                      <a:extLst>
-                        <a:ext uri="{28A0092B-C50C-407E-A947-70E740481C1C}">
-                          <a14:useLocalDpi xmlns:a14="http://schemas.microsoft.com/office/drawing/2010/main" val="0"/>
-                        </a:ext>
-                      </a:extLst>
-                    </a:blip>
-                    <a:srcRect/>
-                    <a:stretch>
-                      <a:fillRect/>
-                    </a:stretch>
-                  </pic:blipFill>
-                  <pic:spPr bwMode="auto">
-                    <a:xfrm>
-                      <a:off x="0" y="0"/>
-                      <a:ext cx="5874385" cy="6861810"/>
-                    </a:xfrm>
-                    <a:prstGeom prst="rect">
-                      <a:avLst/>
-                    </a:prstGeom>
-                    <a:noFill/>
-                    <a:ln>
-                      <a:noFill/>
-                    </a:ln>
-                  </pic:spPr>
-                </pic:pic>
-              </a:graphicData>
-            </a:graphic>
-          </wp:inline>
-        </w:drawing>
+        <w:pict>
+          <v:shape id="_x0000_i1027" type="#_x0000_t75" style="width:467.05pt;height:551.6pt">
+            <v:imagedata r:id="rId14" o:title="Deployment3"/>
+          </v:shape>
+        </w:pict>
       </w:r>
     </w:p>
     <w:p>
@@ -4810,12 +4716,10 @@
         <w:ind w:firstLine="0"/>
       </w:pPr>
       <w:bookmarkStart w:id="12" w:name="_Toc436746371"/>
-      <w:proofErr w:type="spellStart"/>
       <w:r>
         <w:t>SignUp</w:t>
       </w:r>
       <w:bookmarkEnd w:id="12"/>
-      <w:proofErr w:type="spellEnd"/>
     </w:p>
     <w:p>
       <w:pPr>
@@ -4823,8 +4727,8 @@
       </w:pPr>
       <w:r>
         <w:pict>
-          <v:shape id="_x0000_i1031" type="#_x0000_t75" style="width:467.7pt;height:427.4pt;mso-position-horizontal:center;mso-position-horizontal-relative:text;mso-position-vertical:absolute;mso-position-vertical-relative:text" o:allowoverlap="f">
-            <v:imagedata r:id="rId16" o:title="SignUpRuntimeSequenceDiag"/>
+          <v:shape id="_x0000_i1028" type="#_x0000_t75" style="width:467.7pt;height:427.6pt;mso-position-horizontal:center;mso-position-horizontal-relative:text;mso-position-vertical:absolute;mso-position-vertical-relative:text" o:allowoverlap="f">
+            <v:imagedata r:id="rId15" o:title="SignUpRuntimeSequenceDiag"/>
           </v:shape>
         </w:pict>
       </w:r>
@@ -4858,8 +4762,8 @@
       </w:pPr>
       <w:r>
         <w:pict>
-          <v:shape id="_x0000_i1032" type="#_x0000_t75" style="width:467.7pt;height:262.65pt;mso-position-horizontal:center;mso-position-horizontal-relative:text;mso-position-vertical:absolute;mso-position-vertical-relative:text" o:allowoverlap="f">
-            <v:imagedata r:id="rId17" o:title="SignUpRuntimeSequenceDiag1"/>
+          <v:shape id="_x0000_i1033" type="#_x0000_t75" style="width:467.7pt;height:266.1pt">
+            <v:imagedata r:id="rId16" o:title="SignUpRuntimeSequenceDiag2"/>
           </v:shape>
         </w:pict>
       </w:r>
@@ -4875,11 +4779,112 @@
     </w:p>
     <w:p>
       <w:pPr>
+        <w:pStyle w:val="Heading3"/>
+      </w:pPr>
+      <w:r>
+        <w:t>Reservation</w:t>
+      </w:r>
+    </w:p>
+    <w:p>
+      <w:pPr>
+        <w:ind w:left="0" w:firstLine="0"/>
+        <w:jc w:val="left"/>
+      </w:pPr>
+      <w:r>
+        <w:pict>
+          <v:shape id="_x0000_i1034" type="#_x0000_t75" style="width:467.7pt;height:254.8pt">
+            <v:imagedata r:id="rId17" o:title="ReservationSequenceDiag1"/>
+          </v:shape>
+        </w:pict>
+      </w:r>
+    </w:p>
+    <w:p>
+      <w:pPr>
+        <w:ind w:left="3689" w:firstLine="631"/>
+      </w:pPr>
+      <w:r>
+        <w:t>Figure 2.6</w:t>
+      </w:r>
+    </w:p>
+    <w:p>
+      <w:pPr>
+        <w:pStyle w:val="Heading3"/>
+      </w:pPr>
+      <w:r>
+        <w:lastRenderedPageBreak/>
+        <w:t>Confirm/Decline a ride</w:t>
+      </w:r>
+    </w:p>
+    <w:p>
+      <w:pPr>
+        <w:ind w:left="450"/>
+        <w:jc w:val="left"/>
+      </w:pPr>
+      <w:r>
+        <w:pict>
+          <v:shape id="_x0000_i1036" type="#_x0000_t75" style="width:419.5pt;height:267.95pt;mso-position-horizontal:center;mso-position-horizontal-relative:text;mso-position-vertical:absolute;mso-position-vertical-relative:text" o:allowoverlap="f">
+            <v:imagedata r:id="rId18" o:title="ConfirmDeclineRide"/>
+          </v:shape>
+        </w:pict>
+      </w:r>
+    </w:p>
+    <w:p>
+      <w:pPr>
+        <w:ind w:left="3689" w:firstLine="631"/>
+      </w:pPr>
+      <w:r>
+        <w:t xml:space="preserve">Figure </w:t>
+      </w:r>
+      <w:r>
+        <w:t>2.7</w:t>
+      </w:r>
+    </w:p>
+    <w:p>
+      <w:pPr>
+        <w:pStyle w:val="Heading3"/>
+      </w:pPr>
+      <w:r>
+        <w:t>Ban</w:t>
+      </w:r>
+      <w:r>
+        <w:t xml:space="preserve"> </w:t>
+      </w:r>
+      <w:r>
+        <w:t>User</w:t>
+      </w:r>
+    </w:p>
+    <w:p>
+      <w:pPr>
+        <w:ind w:left="540"/>
+        <w:jc w:val="center"/>
+      </w:pPr>
+      <w:r>
+        <w:pict>
+          <v:shape id="_x0000_i1037" type="#_x0000_t75" style="width:423.85pt;height:234.8pt">
+            <v:imagedata r:id="rId19" o:title="BanUser"/>
+          </v:shape>
+        </w:pict>
+      </w:r>
+    </w:p>
+    <w:p>
+      <w:pPr>
+        <w:ind w:left="3689" w:firstLine="631"/>
+      </w:pPr>
+      <w:r>
+        <w:t xml:space="preserve">Figure </w:t>
+      </w:r>
+      <w:r>
+        <w:t>2.8</w:t>
+      </w:r>
+    </w:p>
+    <w:p>
+      <w:pPr>
         <w:pStyle w:val="Heading2"/>
         <w:ind w:left="709" w:hanging="709"/>
       </w:pPr>
       <w:bookmarkStart w:id="14" w:name="_Toc436746373"/>
       <w:r>
+        <w:lastRenderedPageBreak/>
         <w:t>Component interfaces</w:t>
       </w:r>
       <w:bookmarkEnd w:id="14"/>
@@ -4904,44 +4909,22 @@
       <w:r>
         <w:t xml:space="preserve">User </w:t>
       </w:r>
-      <w:proofErr w:type="spellStart"/>
-      <w:proofErr w:type="gramStart"/>
       <w:r>
         <w:t>s</w:t>
       </w:r>
       <w:r>
-        <w:t>ignUp</w:t>
-      </w:r>
-      <w:proofErr w:type="spellEnd"/>
-      <w:r>
-        <w:t>(</w:t>
-      </w:r>
-      <w:proofErr w:type="spellStart"/>
-      <w:proofErr w:type="gramEnd"/>
-      <w:r>
-        <w:t>name,surname,email,password,phone,img</w:t>
-      </w:r>
-      <w:proofErr w:type="spellEnd"/>
-      <w:r>
-        <w:t>)</w:t>
+        <w:t>ignUp(name,surname,email,password,phone,img)</w:t>
       </w:r>
     </w:p>
     <w:p>
       <w:pPr>
         <w:ind w:left="720" w:firstLine="720"/>
       </w:pPr>
-      <w:proofErr w:type="spellStart"/>
-      <w:proofErr w:type="gramStart"/>
       <w:r>
         <w:t>s</w:t>
       </w:r>
       <w:r>
-        <w:t>ignUp</w:t>
-      </w:r>
-      <w:proofErr w:type="spellEnd"/>
-      <w:proofErr w:type="gramEnd"/>
-      <w:r>
-        <w:t xml:space="preserve"> function after submitting the inputted data sends it to the web server which checks the credentials if they already exist, uses Gmail API for email authentication. If received data is valid a new tuple is inserted in DB and sent back to the client app in form of JSON. After client app receives the string in encodes it to User object. </w:t>
+        <w:t xml:space="preserve">ignUp function after submitting the inputted data sends it to the web server which checks the credentials if they already exist, uses Gmail API for email authentication. If received data is valid a new tuple is inserted in DB and sent back to the client app in form of JSON. After client app receives the string in encodes it to User object. </w:t>
       </w:r>
     </w:p>
     <w:p>
@@ -4953,55 +4936,25 @@
       <w:r>
         <w:t xml:space="preserve">User </w:t>
       </w:r>
-      <w:proofErr w:type="spellStart"/>
-      <w:proofErr w:type="gramStart"/>
       <w:r>
         <w:t>s</w:t>
       </w:r>
       <w:r>
-        <w:t>ignIn</w:t>
-      </w:r>
-      <w:proofErr w:type="spellEnd"/>
-      <w:r>
-        <w:t>(</w:t>
-      </w:r>
-      <w:proofErr w:type="spellStart"/>
-      <w:proofErr w:type="gramEnd"/>
-      <w:r>
-        <w:t>email,password</w:t>
-      </w:r>
-      <w:proofErr w:type="spellEnd"/>
-      <w:r>
-        <w:t>)</w:t>
+        <w:t>ignIn(email,password)</w:t>
       </w:r>
     </w:p>
     <w:p>
       <w:pPr>
         <w:ind w:left="720" w:firstLine="720"/>
       </w:pPr>
-      <w:proofErr w:type="spellStart"/>
-      <w:proofErr w:type="gramStart"/>
       <w:r>
         <w:t>s</w:t>
       </w:r>
       <w:r>
-        <w:t>ignIn</w:t>
-      </w:r>
-      <w:proofErr w:type="spellEnd"/>
-      <w:proofErr w:type="gramEnd"/>
-      <w:r>
-        <w:t xml:space="preserve"> function check</w:t>
-      </w:r>
-      <w:r>
-        <w:t xml:space="preserve">s sent data in the server side. If the inputted credentials are valid i.e. tuple exists in DB an instance of User object is returned back to client app in the same way as in </w:t>
-      </w:r>
-      <w:proofErr w:type="spellStart"/>
-      <w:r>
-        <w:t>signUp</w:t>
-      </w:r>
-      <w:proofErr w:type="spellEnd"/>
-      <w:r>
-        <w:t xml:space="preserve"> function.</w:t>
+        <w:t>ignIn function check</w:t>
+      </w:r>
+      <w:r>
+        <w:t>s sent data in the server side. If the inputted credentials are valid i.e. tuple exists in DB an instance of User object is returned back to client app in the same way as in signUp function.</w:t>
       </w:r>
     </w:p>
     <w:p>
@@ -5022,38 +4975,16 @@
         <w:ind w:left="709"/>
       </w:pPr>
       <w:r>
-        <w:t xml:space="preserve">Request </w:t>
-      </w:r>
-      <w:proofErr w:type="spellStart"/>
-      <w:proofErr w:type="gramStart"/>
+        <w:t>Request makeRequest(source_address,user)</w:t>
+      </w:r>
+    </w:p>
+    <w:p>
+      <w:pPr>
+        <w:ind w:left="709" w:firstLine="709"/>
+      </w:pPr>
       <w:r>
         <w:t>makeRequest</w:t>
       </w:r>
-      <w:proofErr w:type="spellEnd"/>
-      <w:r>
-        <w:t>(</w:t>
-      </w:r>
-      <w:proofErr w:type="spellStart"/>
-      <w:proofErr w:type="gramEnd"/>
-      <w:r>
-        <w:t>source_address,user</w:t>
-      </w:r>
-      <w:proofErr w:type="spellEnd"/>
-      <w:r>
-        <w:t>)</w:t>
-      </w:r>
-    </w:p>
-    <w:p>
-      <w:pPr>
-        <w:ind w:left="709" w:firstLine="709"/>
-      </w:pPr>
-      <w:proofErr w:type="spellStart"/>
-      <w:proofErr w:type="gramStart"/>
-      <w:r>
-        <w:t>makeRequest</w:t>
-      </w:r>
-      <w:proofErr w:type="spellEnd"/>
-      <w:proofErr w:type="gramEnd"/>
       <w:r>
         <w:t xml:space="preserve"> f</w:t>
       </w:r>
@@ -5061,26 +4992,14 @@
         <w:t>unction creates Request object, with user and source address initialized.</w:t>
       </w:r>
       <w:r>
-        <w:t xml:space="preserve"> Then it uses </w:t>
-      </w:r>
-      <w:proofErr w:type="spellStart"/>
-      <w:proofErr w:type="gramStart"/>
-      <w:r>
-        <w:t>f</w:t>
-      </w:r>
-      <w:r>
-        <w:t>indZone</w:t>
-      </w:r>
-      <w:proofErr w:type="spellEnd"/>
-      <w:r>
-        <w:t>(</w:t>
-      </w:r>
-      <w:proofErr w:type="spellStart"/>
-      <w:proofErr w:type="gramEnd"/>
+        <w:t xml:space="preserve"> Then it uses f</w:t>
+      </w:r>
+      <w:r>
+        <w:t>indZone(</w:t>
+      </w:r>
       <w:r>
         <w:t>source_address</w:t>
       </w:r>
-      <w:proofErr w:type="spellEnd"/>
       <w:r>
         <w:t xml:space="preserve">) function of scheduler that returns zone of the </w:t>
       </w:r>
@@ -5091,11 +5010,7 @@
         <w:t xml:space="preserve">one object contains queue of available taxi drivers, and the request is sent to </w:t>
       </w:r>
       <w:r>
-        <w:t xml:space="preserve">first driver in the queue, and if his </w:t>
-      </w:r>
-      <w:r>
-        <w:lastRenderedPageBreak/>
-        <w:t>response is negative request is passed to next driver in queue</w:t>
+        <w:t>first driver in the queue, and if his response is negative request is passed to next driver in queue</w:t>
       </w:r>
       <w:r>
         <w:t>. Then request instance is created and it is sent both to user and driver as confirmation.</w:t>
@@ -5108,48 +5023,15 @@
         <w:ind w:left="709"/>
       </w:pPr>
       <w:r>
-        <w:t xml:space="preserve">Reservation </w:t>
-      </w:r>
-      <w:proofErr w:type="gramStart"/>
-      <w:r>
-        <w:t>makeReservation(</w:t>
-      </w:r>
-      <w:proofErr w:type="gramEnd"/>
-      <w:r>
-        <w:t>source_address,time_of_ride,destination_address,user)</w:t>
+        <w:t>Reservation makeReservation(source_address,time_of_ride,destination_address,user)</w:t>
       </w:r>
     </w:p>
     <w:p>
       <w:pPr>
         <w:ind w:left="709" w:firstLine="709"/>
       </w:pPr>
-      <w:proofErr w:type="spellStart"/>
-      <w:proofErr w:type="gramStart"/>
-      <w:r>
-        <w:t>makeReservation</w:t>
-      </w:r>
-      <w:proofErr w:type="spellEnd"/>
-      <w:proofErr w:type="gramEnd"/>
-      <w:r>
-        <w:t xml:space="preserve"> function creates Reservation object, with user, source and destination address and time of the ride initialized. Then it uses </w:t>
-      </w:r>
-      <w:proofErr w:type="spellStart"/>
-      <w:proofErr w:type="gramStart"/>
-      <w:r>
-        <w:t>findZone</w:t>
-      </w:r>
-      <w:proofErr w:type="spellEnd"/>
-      <w:r>
-        <w:t>(</w:t>
-      </w:r>
-      <w:proofErr w:type="spellStart"/>
-      <w:proofErr w:type="gramEnd"/>
-      <w:r>
-        <w:t>source_address</w:t>
-      </w:r>
-      <w:proofErr w:type="spellEnd"/>
-      <w:r>
-        <w:t xml:space="preserve">) function </w:t>
+      <w:r>
+        <w:t xml:space="preserve">makeReservation function creates Reservation object, with user, source and destination address and time of the ride initialized. Then it uses findZone(source_address) function </w:t>
       </w:r>
       <w:r>
         <w:t>of S</w:t>
@@ -5192,33 +5074,15 @@
         <w:ind w:left="709"/>
       </w:pPr>
       <w:r>
-        <w:t xml:space="preserve">String </w:t>
-      </w:r>
-      <w:proofErr w:type="gramStart"/>
-      <w:r>
-        <w:t>report(</w:t>
-      </w:r>
-      <w:proofErr w:type="spellStart"/>
-      <w:proofErr w:type="gramEnd"/>
-      <w:r>
-        <w:t>description,id_user,id_banned</w:t>
-      </w:r>
-      <w:proofErr w:type="spellEnd"/>
-      <w:r>
-        <w:t>)</w:t>
+        <w:t>String report(description,id_user,id_banned)</w:t>
       </w:r>
     </w:p>
     <w:p>
       <w:pPr>
         <w:ind w:left="709" w:firstLine="709"/>
       </w:pPr>
-      <w:proofErr w:type="gramStart"/>
-      <w:r>
-        <w:t>report</w:t>
-      </w:r>
-      <w:proofErr w:type="gramEnd"/>
-      <w:r>
-        <w:t xml:space="preserve"> function creates Report object with inputted data</w:t>
+      <w:r>
+        <w:t>report function creates Report object with inputted data</w:t>
       </w:r>
       <w:r>
         <w:t xml:space="preserve"> and stores it to DB.</w:t>
@@ -5231,35 +5095,15 @@
         <w:ind w:left="709"/>
       </w:pPr>
       <w:r>
-        <w:t xml:space="preserve">String </w:t>
-      </w:r>
-      <w:proofErr w:type="spellStart"/>
-      <w:proofErr w:type="gramStart"/>
-      <w:r>
-        <w:t>manageProfile</w:t>
-      </w:r>
-      <w:proofErr w:type="spellEnd"/>
-      <w:r>
-        <w:t>(</w:t>
-      </w:r>
-      <w:proofErr w:type="gramEnd"/>
-      <w:r>
-        <w:t>user)</w:t>
+        <w:t>String manageProfile(user)</w:t>
       </w:r>
     </w:p>
     <w:p>
       <w:pPr>
         <w:ind w:left="709" w:firstLine="709"/>
       </w:pPr>
-      <w:proofErr w:type="spellStart"/>
-      <w:proofErr w:type="gramStart"/>
-      <w:r>
-        <w:t>manageProfile</w:t>
-      </w:r>
-      <w:proofErr w:type="spellEnd"/>
-      <w:proofErr w:type="gramEnd"/>
-      <w:r>
-        <w:t xml:space="preserve"> function receives modified User object and updates appropriate user tuple in DB. </w:t>
+      <w:r>
+        <w:t xml:space="preserve">manageProfile function receives modified User object and updates appropriate user tuple in DB. </w:t>
       </w:r>
     </w:p>
     <w:p>
@@ -5268,57 +5112,16 @@
         <w:spacing w:after="240"/>
         <w:ind w:left="709"/>
       </w:pPr>
-      <w:proofErr w:type="spellStart"/>
-      <w:proofErr w:type="gramStart"/>
-      <w:r>
-        <w:t>TaxiDriver</w:t>
-      </w:r>
-      <w:proofErr w:type="spellEnd"/>
-      <w:r>
-        <w:t>[</w:t>
-      </w:r>
-      <w:proofErr w:type="gramEnd"/>
-      <w:r>
-        <w:t xml:space="preserve">] </w:t>
-      </w:r>
-      <w:proofErr w:type="spellStart"/>
-      <w:r>
-        <w:t>checkTaxisAvailable</w:t>
-      </w:r>
-      <w:proofErr w:type="spellEnd"/>
-      <w:r>
-        <w:t>(</w:t>
-      </w:r>
-      <w:proofErr w:type="spellStart"/>
-      <w:r>
-        <w:t>source_address</w:t>
-      </w:r>
-      <w:proofErr w:type="spellEnd"/>
-      <w:r>
-        <w:t>)</w:t>
+      <w:r>
+        <w:t>TaxiDriver[] checkTaxisAvailable(source_address)</w:t>
       </w:r>
     </w:p>
     <w:p>
       <w:pPr>
         <w:ind w:left="709" w:firstLine="709"/>
       </w:pPr>
-      <w:proofErr w:type="spellStart"/>
-      <w:proofErr w:type="gramStart"/>
-      <w:r>
-        <w:t>checkTaxisAvailable</w:t>
-      </w:r>
-      <w:proofErr w:type="spellEnd"/>
-      <w:proofErr w:type="gramEnd"/>
-      <w:r>
-        <w:t xml:space="preserve"> function contacts </w:t>
-      </w:r>
-      <w:proofErr w:type="spellStart"/>
-      <w:r>
-        <w:t>ZoneManager</w:t>
-      </w:r>
-      <w:proofErr w:type="spellEnd"/>
-      <w:r>
-        <w:t xml:space="preserve"> which returns a Zone object with the respect to inputted source address.  Zone object contains queue of available taxi that is send back to client.</w:t>
+      <w:r>
+        <w:t>checkTaxisAvailable function contacts ZoneManager which returns a Zone object with the respect to inputted source address.  Zone object contains queue of available taxi that is send back to client.</w:t>
       </w:r>
     </w:p>
     <w:p>
@@ -5328,38 +5131,19 @@
         <w:ind w:left="709"/>
       </w:pPr>
       <w:r>
-        <w:t xml:space="preserve">String </w:t>
-      </w:r>
-      <w:proofErr w:type="spellStart"/>
-      <w:proofErr w:type="gramStart"/>
-      <w:r>
-        <w:t>cancelRide</w:t>
-      </w:r>
-      <w:proofErr w:type="spellEnd"/>
-      <w:r>
-        <w:t>(</w:t>
-      </w:r>
-      <w:proofErr w:type="gramEnd"/>
-      <w:r>
-        <w:t>request)</w:t>
+        <w:lastRenderedPageBreak/>
+        <w:t>String cancelRide(request)</w:t>
       </w:r>
     </w:p>
     <w:p>
       <w:pPr>
         <w:ind w:left="709" w:firstLine="709"/>
       </w:pPr>
-      <w:proofErr w:type="spellStart"/>
-      <w:proofErr w:type="gramStart"/>
       <w:r>
         <w:t>can</w:t>
       </w:r>
       <w:r>
-        <w:t>celRide</w:t>
-      </w:r>
-      <w:proofErr w:type="spellEnd"/>
-      <w:proofErr w:type="gramEnd"/>
-      <w:r>
-        <w:t xml:space="preserve"> function deletes particular request tuple of the database. After that notification message is sent both to user and driver related to this request.</w:t>
+        <w:t>celRide function deletes particular request tuple of the database. After that notification message is sent both to user and driver related to this request.</w:t>
       </w:r>
     </w:p>
     <w:p>
@@ -5368,13 +5152,8 @@
         <w:spacing w:after="240"/>
       </w:pPr>
       <w:bookmarkStart w:id="17" w:name="_Toc436746376"/>
-      <w:proofErr w:type="spellStart"/>
-      <w:r>
-        <w:t>TaxiDriver</w:t>
-      </w:r>
-      <w:proofErr w:type="spellEnd"/>
-      <w:r>
-        <w:t xml:space="preserve"> Manager</w:t>
+      <w:r>
+        <w:t>TaxiDriver Manager</w:t>
       </w:r>
       <w:bookmarkEnd w:id="17"/>
     </w:p>
@@ -5385,26 +5164,13 @@
         <w:ind w:left="709"/>
       </w:pPr>
       <w:r>
-        <w:t xml:space="preserve">String </w:t>
-      </w:r>
-      <w:proofErr w:type="spellStart"/>
-      <w:proofErr w:type="gramStart"/>
-      <w:r>
-        <w:t>confirm</w:t>
+        <w:t>String confirm</w:t>
       </w:r>
       <w:r>
         <w:t>Decline</w:t>
       </w:r>
       <w:r>
-        <w:t>Ride</w:t>
-      </w:r>
-      <w:proofErr w:type="spellEnd"/>
-      <w:r>
-        <w:t>(</w:t>
-      </w:r>
-      <w:proofErr w:type="gramEnd"/>
-      <w:r>
-        <w:t>request)</w:t>
+        <w:t>Ride(request)</w:t>
       </w:r>
     </w:p>
     <w:p>
@@ -5414,45 +5180,12 @@
       <w:r>
         <w:tab/>
       </w:r>
-      <w:proofErr w:type="spellStart"/>
-      <w:proofErr w:type="gramStart"/>
-      <w:r>
-        <w:t>confirmDeclineRide</w:t>
-      </w:r>
-      <w:proofErr w:type="spellEnd"/>
-      <w:proofErr w:type="gramEnd"/>
-      <w:r>
-        <w:t xml:space="preserve"> is function of </w:t>
-      </w:r>
-      <w:proofErr w:type="spellStart"/>
-      <w:r>
-        <w:t>TaxiDriverClient</w:t>
-      </w:r>
-      <w:proofErr w:type="spellEnd"/>
-      <w:r>
-        <w:t xml:space="preserve"> interface. Driver will accept or decline a ride and his response is positive, the request attribute driver is instantiated and Google Maps API is invoked and provides a route. Otherwise, appropriate driver is moved to the end of a queue of appropriate zone (</w:t>
-      </w:r>
-      <w:proofErr w:type="spellStart"/>
-      <w:proofErr w:type="gramStart"/>
-      <w:r>
-        <w:t>setAvailability</w:t>
-      </w:r>
-      <w:proofErr w:type="spellEnd"/>
-      <w:r>
-        <w:t>(</w:t>
-      </w:r>
-      <w:proofErr w:type="gramEnd"/>
-      <w:r>
-        <w:t>true</w:t>
-      </w:r>
-      <w:r>
-        <w:t xml:space="preserve">, </w:t>
-      </w:r>
-      <w:proofErr w:type="spellStart"/>
-      <w:r>
-        <w:t>id_driver</w:t>
-      </w:r>
-      <w:proofErr w:type="spellEnd"/>
+      <w:r>
+        <w:t>confirmDeclineRide is function of TaxiDriverClient interface. Driver will accept or decline a ride and his response is positive, the request attribute driver is instantiated and Google Maps API is invoked and provides a route. Otherwise, appropriate driver is moved to the end of a queue of appropriate zone (setAvailability(true</w:t>
+      </w:r>
+      <w:r>
+        <w:t>, id_driver</w:t>
+      </w:r>
       <w:r>
         <w:t xml:space="preserve">)). </w:t>
       </w:r>
@@ -5464,56 +5197,18 @@
         <w:ind w:left="709"/>
       </w:pPr>
       <w:r>
-        <w:t xml:space="preserve">String </w:t>
-      </w:r>
-      <w:proofErr w:type="spellStart"/>
-      <w:proofErr w:type="gramStart"/>
-      <w:r>
-        <w:t>setAvailable</w:t>
-      </w:r>
-      <w:proofErr w:type="spellEnd"/>
-      <w:r>
-        <w:t>(</w:t>
-      </w:r>
-      <w:proofErr w:type="spellStart"/>
-      <w:proofErr w:type="gramEnd"/>
-      <w:r>
-        <w:t>available_bool,id_driver</w:t>
-      </w:r>
-      <w:proofErr w:type="spellEnd"/>
-      <w:r>
-        <w:t>)</w:t>
+        <w:t>String setAvailable(available_bool,id_driver)</w:t>
       </w:r>
     </w:p>
     <w:p>
       <w:pPr>
         <w:ind w:left="709" w:firstLine="709"/>
       </w:pPr>
-      <w:proofErr w:type="spellStart"/>
-      <w:proofErr w:type="gramStart"/>
-      <w:r>
-        <w:t>setAvailable</w:t>
-      </w:r>
-      <w:proofErr w:type="spellEnd"/>
-      <w:proofErr w:type="gramEnd"/>
-      <w:r>
-        <w:t xml:space="preserve"> is function of Driver Manager interface. First, we contact the DB to get appropriate driver. Then, </w:t>
-      </w:r>
-      <w:proofErr w:type="spellStart"/>
-      <w:r>
-        <w:t>ZoneManager</w:t>
-      </w:r>
-      <w:proofErr w:type="spellEnd"/>
-      <w:r>
-        <w:t xml:space="preserve"> is contacted in order to provide drivers zone based on his current location. Based on </w:t>
-      </w:r>
-      <w:proofErr w:type="spellStart"/>
-      <w:r>
-        <w:t>available_bool</w:t>
-      </w:r>
-      <w:proofErr w:type="spellEnd"/>
-      <w:r>
-        <w:t xml:space="preserve"> value the driver is added or removed from the zone queue.</w:t>
+      <w:r>
+        <w:t xml:space="preserve">setAvailable is function of Driver Manager interface. First, we contact the DB to get appropriate driver. Then, </w:t>
+      </w:r>
+      <w:r>
+        <w:t>ZoneManager is contacted in order to provide drivers zone based on his current location. Based on available_bool value the driver is added or removed from the zone queue.</w:t>
       </w:r>
     </w:p>
     <w:p>
@@ -5523,7 +5218,6 @@
       </w:pPr>
       <w:bookmarkStart w:id="18" w:name="_Toc436746377"/>
       <w:r>
-        <w:lastRenderedPageBreak/>
         <w:t>Admin Manager</w:t>
       </w:r>
       <w:bookmarkEnd w:id="18"/>
@@ -5535,64 +5229,15 @@
         <w:ind w:left="709"/>
       </w:pPr>
       <w:r>
-        <w:t xml:space="preserve">String </w:t>
-      </w:r>
-      <w:proofErr w:type="spellStart"/>
-      <w:proofErr w:type="gramStart"/>
-      <w:r>
-        <w:t>banUser</w:t>
-      </w:r>
-      <w:proofErr w:type="spellEnd"/>
-      <w:r>
-        <w:t>(</w:t>
-      </w:r>
-      <w:proofErr w:type="spellStart"/>
-      <w:proofErr w:type="gramEnd"/>
-      <w:r>
-        <w:t>id_report</w:t>
-      </w:r>
-      <w:proofErr w:type="spellEnd"/>
-      <w:r>
-        <w:t>)</w:t>
+        <w:t>String banUser(id_report)</w:t>
       </w:r>
     </w:p>
     <w:p>
       <w:pPr>
         <w:ind w:left="709" w:firstLine="709"/>
       </w:pPr>
-      <w:proofErr w:type="spellStart"/>
-      <w:proofErr w:type="gramStart"/>
-      <w:r>
-        <w:t>banUser</w:t>
-      </w:r>
-      <w:proofErr w:type="spellEnd"/>
-      <w:proofErr w:type="gramEnd"/>
-      <w:r>
-        <w:t xml:space="preserve"> is function of </w:t>
-      </w:r>
-      <w:proofErr w:type="spellStart"/>
-      <w:r>
-        <w:t>AdminManager</w:t>
-      </w:r>
-      <w:proofErr w:type="spellEnd"/>
-      <w:r>
-        <w:t xml:space="preserve"> component that uses </w:t>
-      </w:r>
-      <w:proofErr w:type="spellStart"/>
-      <w:r>
-        <w:t>id_report</w:t>
-      </w:r>
-      <w:proofErr w:type="spellEnd"/>
-      <w:r>
-        <w:t xml:space="preserve"> parameter to find particular </w:t>
-      </w:r>
-      <w:proofErr w:type="spellStart"/>
-      <w:r>
-        <w:t>user_id</w:t>
-      </w:r>
-      <w:proofErr w:type="spellEnd"/>
-      <w:r>
-        <w:t>. After that, it deletes user tuple from DB. The confirmation message is sent back to admin.</w:t>
+      <w:r>
+        <w:t>banUser is function of AdminManager component that uses id_report parameter to find particular user_id. After that, it deletes user tuple from DB. The confirmation message is sent back to admin.</w:t>
       </w:r>
     </w:p>
     <w:p>
@@ -5601,44 +5246,16 @@
         <w:spacing w:after="240"/>
         <w:ind w:left="709"/>
       </w:pPr>
-      <w:proofErr w:type="gramStart"/>
-      <w:r>
-        <w:t>Report[</w:t>
-      </w:r>
-      <w:proofErr w:type="gramEnd"/>
-      <w:r>
-        <w:t xml:space="preserve">] </w:t>
-      </w:r>
-      <w:proofErr w:type="spellStart"/>
-      <w:r>
-        <w:t>viewReports</w:t>
-      </w:r>
-      <w:proofErr w:type="spellEnd"/>
-      <w:r>
-        <w:t>()</w:t>
+      <w:r>
+        <w:t>Report[] viewReports()</w:t>
       </w:r>
     </w:p>
     <w:p>
       <w:pPr>
         <w:ind w:left="709" w:firstLine="709"/>
       </w:pPr>
-      <w:proofErr w:type="spellStart"/>
-      <w:proofErr w:type="gramStart"/>
-      <w:r>
-        <w:t>viewReports</w:t>
-      </w:r>
-      <w:proofErr w:type="spellEnd"/>
-      <w:proofErr w:type="gramEnd"/>
-      <w:r>
-        <w:t xml:space="preserve"> is function of </w:t>
-      </w:r>
-      <w:proofErr w:type="spellStart"/>
-      <w:r>
-        <w:t>AdminManager</w:t>
-      </w:r>
-      <w:proofErr w:type="spellEnd"/>
-      <w:r>
-        <w:t xml:space="preserve"> component which returns all reports from DB to admin.</w:t>
+      <w:r>
+        <w:t>viewReports is function of AdminManager component which returns all reports from DB to admin.</w:t>
       </w:r>
     </w:p>
     <w:p>
@@ -5673,54 +5290,11 @@
         <w:rPr>
           <w:noProof/>
         </w:rPr>
-        <w:drawing>
-          <wp:inline distT="0" distB="0" distL="0" distR="0">
-            <wp:extent cx="5943600" cy="6198304"/>
-            <wp:effectExtent l="0" t="0" r="0" b="0"/>
-            <wp:docPr id="10" name="Picture 10" descr="C:\Users\pavle\Desktop\high level arch1.jpg"/>
-            <wp:cNvGraphicFramePr>
-              <a:graphicFrameLocks xmlns:a="http://schemas.openxmlformats.org/drawingml/2006/main" noChangeAspect="1"/>
-            </wp:cNvGraphicFramePr>
-            <a:graphic xmlns:a="http://schemas.openxmlformats.org/drawingml/2006/main">
-              <a:graphicData uri="http://schemas.openxmlformats.org/drawingml/2006/picture">
-                <pic:pic xmlns:pic="http://schemas.openxmlformats.org/drawingml/2006/picture">
-                  <pic:nvPicPr>
-                    <pic:cNvPr id="0" name="Picture 9" descr="C:\Users\pavle\Desktop\high level arch1.jpg"/>
-                    <pic:cNvPicPr>
-                      <a:picLocks noChangeAspect="1" noChangeArrowheads="1"/>
-                    </pic:cNvPicPr>
-                  </pic:nvPicPr>
-                  <pic:blipFill>
-                    <a:blip r:embed="rId18">
-                      <a:extLst>
-                        <a:ext uri="{28A0092B-C50C-407E-A947-70E740481C1C}">
-                          <a14:useLocalDpi xmlns:a14="http://schemas.microsoft.com/office/drawing/2010/main" val="0"/>
-                        </a:ext>
-                      </a:extLst>
-                    </a:blip>
-                    <a:srcRect/>
-                    <a:stretch>
-                      <a:fillRect/>
-                    </a:stretch>
-                  </pic:blipFill>
-                  <pic:spPr bwMode="auto">
-                    <a:xfrm>
-                      <a:off x="0" y="0"/>
-                      <a:ext cx="5943600" cy="6198304"/>
-                    </a:xfrm>
-                    <a:prstGeom prst="rect">
-                      <a:avLst/>
-                    </a:prstGeom>
-                    <a:noFill/>
-                    <a:ln>
-                      <a:noFill/>
-                    </a:ln>
-                  </pic:spPr>
-                </pic:pic>
-              </a:graphicData>
-            </a:graphic>
-          </wp:inline>
-        </w:drawing>
+        <w:pict>
+          <v:shape id="_x0000_i1035" type="#_x0000_t75" style="width:467.7pt;height:485.2pt">
+            <v:imagedata r:id="rId20" o:title="high level arch2"/>
+          </v:shape>
+        </w:pict>
       </w:r>
     </w:p>
     <w:p>
@@ -5732,7 +5306,7 @@
         <w:t>Figure 2.</w:t>
       </w:r>
       <w:r>
-        <w:t>6</w:t>
+        <w:t>8</w:t>
       </w:r>
     </w:p>
     <w:p>
@@ -5740,15 +5314,14 @@
         <w:ind w:left="0" w:firstLine="0"/>
         <w:jc w:val="left"/>
       </w:pPr>
-      <w:proofErr w:type="spellStart"/>
-      <w:proofErr w:type="gramStart"/>
-      <w:r>
-        <w:t>myTaxiService</w:t>
-      </w:r>
-      <w:proofErr w:type="spellEnd"/>
-      <w:proofErr w:type="gramEnd"/>
-      <w:r>
-        <w:t xml:space="preserve"> architecture is a 3-tier architecture, which consists of Client tier, </w:t>
+      <w:r>
+        <w:t>myTaxiService architecture is a 3-tier archit</w:t>
+      </w:r>
+      <w:r>
+        <w:t>ecture, which consists of Presentation</w:t>
+      </w:r>
+      <w:r>
+        <w:t xml:space="preserve"> tier, </w:t>
       </w:r>
       <w:r>
         <w:t>Business tier and Data</w:t>
@@ -5770,7 +5343,13 @@
           <w:b/>
         </w:rPr>
         <w:lastRenderedPageBreak/>
-        <w:t>Client Tier</w:t>
+        <w:t>Presentation</w:t>
+      </w:r>
+      <w:r>
+        <w:rPr>
+          <w:b/>
+        </w:rPr>
+        <w:t xml:space="preserve"> Tier</w:t>
       </w:r>
       <w:r>
         <w:t>: i</w:t>
@@ -5823,24 +5402,11 @@
       <w:r>
         <w:t xml:space="preserve"> layer. Business </w:t>
       </w:r>
-      <w:proofErr w:type="gramStart"/>
       <w:r>
         <w:t xml:space="preserve">logic  </w:t>
       </w:r>
       <w:r>
-        <w:t>layer</w:t>
-      </w:r>
-      <w:proofErr w:type="gramEnd"/>
-      <w:r>
-        <w:t xml:space="preserve"> contains </w:t>
-      </w:r>
-      <w:proofErr w:type="spellStart"/>
-      <w:r>
-        <w:t>php</w:t>
-      </w:r>
-      <w:proofErr w:type="spellEnd"/>
-      <w:r>
-        <w:t xml:space="preserve"> scripts that are representing web services with application logic. </w:t>
+        <w:t xml:space="preserve">layer contains php scripts that are representing web services with application logic. </w:t>
       </w:r>
       <w:r>
         <w:t xml:space="preserve">Data access </w:t>
@@ -5882,15 +5448,7 @@
         <w:t xml:space="preserve">: </w:t>
       </w:r>
       <w:r>
-        <w:t xml:space="preserve">Establishes a connection with </w:t>
-      </w:r>
-      <w:proofErr w:type="spellStart"/>
-      <w:r>
-        <w:t>MySql</w:t>
-      </w:r>
-      <w:proofErr w:type="spellEnd"/>
-      <w:r>
-        <w:t xml:space="preserve"> database and enables storing and retrieving all relevant data.</w:t>
+        <w:t>Establishes a connection with MySql database and enables storing and retrieving all relevant data.</w:t>
       </w:r>
       <w:r>
         <w:t xml:space="preserve"> </w:t>
@@ -5971,7 +5529,7 @@
                     </pic:cNvPicPr>
                   </pic:nvPicPr>
                   <pic:blipFill>
-                    <a:blip r:embed="rId19">
+                    <a:blip r:embed="rId21">
                       <a:extLst>
                         <a:ext uri="{28A0092B-C50C-407E-A947-70E740481C1C}">
                           <a14:useLocalDpi xmlns:a14="http://schemas.microsoft.com/office/drawing/2010/main" val="0"/>
@@ -6009,7 +5567,7 @@
         <w:jc w:val="center"/>
       </w:pPr>
       <w:r>
-        <w:t>Figure 2.7</w:t>
+        <w:t>Figure 2.9</w:t>
       </w:r>
     </w:p>
     <w:p>
@@ -6040,7 +5598,7 @@
                     </pic:cNvPicPr>
                   </pic:nvPicPr>
                   <pic:blipFill>
-                    <a:blip r:embed="rId20">
+                    <a:blip r:embed="rId22">
                       <a:extLst>
                         <a:ext uri="{28A0092B-C50C-407E-A947-70E740481C1C}">
                           <a14:useLocalDpi xmlns:a14="http://schemas.microsoft.com/office/drawing/2010/main" val="0"/>
@@ -6075,7 +5633,7 @@
         <w:jc w:val="center"/>
       </w:pPr>
       <w:r>
-        <w:t>Figure 2.8</w:t>
+        <w:t>Figure 2.10</w:t>
       </w:r>
     </w:p>
     <w:p>
@@ -6084,24 +5642,7 @@
       </w:pPr>
       <w:r>
         <w:tab/>
-      </w:r>
-      <w:proofErr w:type="spellStart"/>
-      <w:proofErr w:type="gramStart"/>
-      <w:r>
-        <w:t>myTaxiService</w:t>
-      </w:r>
-      <w:proofErr w:type="spellEnd"/>
-      <w:proofErr w:type="gramEnd"/>
-      <w:r>
-        <w:t xml:space="preserve"> system will be built on three tier client-server architectural style. Communication between the users and the taxi drivers goes through the server as a mediator. Purpose of the server in </w:t>
-      </w:r>
-      <w:proofErr w:type="spellStart"/>
-      <w:r>
-        <w:t>myTaxiSystem</w:t>
-      </w:r>
-      <w:proofErr w:type="spellEnd"/>
-      <w:r>
-        <w:t xml:space="preserve"> is to handle both users and drivers requests. Server processes the requests and queries the database. In this scenario, the database represents the third tier and is responsible for managing the stored data. After processing the request server sends a response back to the users or drivers. For example:</w:t>
+        <w:t>myTaxiService system will be built on three tier client-server architectural style. Communication between the users and the taxi drivers goes through the server as a mediator. Purpose of the server in myTaxiSystem is to handle both users and drivers requests. Server processes the requests and queries the database. In this scenario, the database represents the third tier and is responsible for managing the stored data. After processing the request server sends a response back to the users or drivers. For example:</w:t>
       </w:r>
     </w:p>
     <w:p>
@@ -6321,7 +5862,7 @@
                     </pic:cNvPicPr>
                   </pic:nvPicPr>
                   <pic:blipFill>
-                    <a:blip r:embed="rId21">
+                    <a:blip r:embed="rId23">
                       <a:extLst>
                         <a:ext uri="{28A0092B-C50C-407E-A947-70E740481C1C}">
                           <a14:useLocalDpi xmlns:a14="http://schemas.microsoft.com/office/drawing/2010/main" val="0"/>
@@ -6359,7 +5900,7 @@
         <w:jc w:val="center"/>
       </w:pPr>
       <w:r>
-        <w:t>Figure 2.9</w:t>
+        <w:t>Figure 2.11</w:t>
       </w:r>
     </w:p>
     <w:p>
@@ -6426,7 +5967,7 @@
                     </pic:cNvPicPr>
                   </pic:nvPicPr>
                   <pic:blipFill>
-                    <a:blip r:embed="rId22">
+                    <a:blip r:embed="rId24">
                       <a:extLst>
                         <a:ext uri="{28A0092B-C50C-407E-A947-70E740481C1C}">
                           <a14:useLocalDpi xmlns:a14="http://schemas.microsoft.com/office/drawing/2010/main" val="0"/>
@@ -6464,7 +6005,7 @@
         <w:jc w:val="center"/>
       </w:pPr>
       <w:r>
-        <w:t>Figure 2.10</w:t>
+        <w:t>Figure 2.12</w:t>
       </w:r>
     </w:p>
     <w:p>
@@ -6476,16 +6017,7 @@
       </w:r>
       <w:r>
         <w:tab/>
-      </w:r>
-      <w:proofErr w:type="spellStart"/>
-      <w:proofErr w:type="gramStart"/>
-      <w:r>
-        <w:t>myTaxiService</w:t>
-      </w:r>
-      <w:proofErr w:type="spellEnd"/>
-      <w:proofErr w:type="gramEnd"/>
-      <w:r>
-        <w:t xml:space="preserve"> system will have one instance of Database. Every time access to the database is needed, system through this instance will open connection to the database. After the transaction the connection will be closed.</w:t>
+        <w:t>myTaxiService system will have one instance of Database. Every time access to the database is needed, system through this instance will open connection to the database. After the transaction the connection will be closed.</w:t>
       </w:r>
     </w:p>
     <w:p>
@@ -6581,7 +6113,7 @@
                     </pic:cNvPicPr>
                   </pic:nvPicPr>
                   <pic:blipFill>
-                    <a:blip r:embed="rId23">
+                    <a:blip r:embed="rId25">
                       <a:extLst>
                         <a:ext uri="{28A0092B-C50C-407E-A947-70E740481C1C}">
                           <a14:useLocalDpi xmlns:a14="http://schemas.microsoft.com/office/drawing/2010/main" val="0"/>
@@ -6619,7 +6151,7 @@
         <w:jc w:val="center"/>
       </w:pPr>
       <w:r>
-        <w:t>Figure 2.11</w:t>
+        <w:t>Figure 2.13</w:t>
       </w:r>
     </w:p>
     <w:p>
@@ -6649,7 +6181,7 @@
             <wp:extent cx="2607945" cy="3045460"/>
             <wp:effectExtent l="0" t="0" r="1905" b="2540"/>
             <wp:docPr id="11" name="Picture 11" descr="http://1.bp.blogspot.com/-YbwFniURtpE/Tna9TcC35TI/AAAAAAAAAKY/WQZcUQ1rL0w/s320/mvcNtier.jpg">
-              <a:hlinkClick xmlns:a="http://schemas.openxmlformats.org/drawingml/2006/main" r:id="rId24"/>
+              <a:hlinkClick xmlns:a="http://schemas.openxmlformats.org/drawingml/2006/main" r:id="rId26"/>
             </wp:docPr>
             <wp:cNvGraphicFramePr>
               <a:graphicFrameLocks xmlns:a="http://schemas.openxmlformats.org/drawingml/2006/main" noChangeAspect="1"/>
@@ -6659,14 +6191,14 @@
                 <pic:pic xmlns:pic="http://schemas.openxmlformats.org/drawingml/2006/picture">
                   <pic:nvPicPr>
                     <pic:cNvPr id="0" name="Picture 10" descr="http://1.bp.blogspot.com/-YbwFniURtpE/Tna9TcC35TI/AAAAAAAAAKY/WQZcUQ1rL0w/s320/mvcNtier.jpg">
-                      <a:hlinkClick r:id="rId24"/>
+                      <a:hlinkClick r:id="rId26"/>
                     </pic:cNvPr>
                     <pic:cNvPicPr>
                       <a:picLocks noChangeAspect="1" noChangeArrowheads="1"/>
                     </pic:cNvPicPr>
                   </pic:nvPicPr>
                   <pic:blipFill>
-                    <a:blip r:embed="rId25">
+                    <a:blip r:embed="rId27">
                       <a:extLst>
                         <a:ext uri="{28A0092B-C50C-407E-A947-70E740481C1C}">
                           <a14:useLocalDpi xmlns:a14="http://schemas.microsoft.com/office/drawing/2010/main" val="0"/>
@@ -6704,7 +6236,7 @@
         <w:jc w:val="center"/>
       </w:pPr>
       <w:r>
-        <w:t>Figure 2.12</w:t>
+        <w:t>Figure 2.14</w:t>
       </w:r>
     </w:p>
     <w:p>
@@ -6712,27 +6244,58 @@
         <w:ind w:left="0" w:firstLine="709"/>
       </w:pPr>
       <w:r>
-        <w:t xml:space="preserve">When the MVC and three-tier approaches are brought together the View and Controller are considered the presentation tier, the Model exists in the business tier (and has access to many business and data tier modules). To a certain extent the Model could span both the business and data tiers. It is this </w:t>
-      </w:r>
-      <w:proofErr w:type="gramStart"/>
-      <w:r>
-        <w:t>authors</w:t>
-      </w:r>
-      <w:proofErr w:type="gramEnd"/>
-      <w:r>
-        <w:t xml:space="preserve"> view that the Model would not exist in the layer of the data tier that is specifically Data Access Layer (DAL) code including SQL or code optimized for DAL within a cached environment.</w:t>
-      </w:r>
-      <w:r>
-        <w:br/>
-        <w:t xml:space="preserve">Some important aspects of this diagram include is the separation of data reads from writes. Writes take considerably more data storage resources than do reads, so separating these into different physical data stores can have huge benefit. It should also </w:t>
-      </w:r>
-      <w:proofErr w:type="gramStart"/>
-      <w:r>
-        <w:t>identified</w:t>
-      </w:r>
-      <w:proofErr w:type="gramEnd"/>
-      <w:r>
-        <w:t xml:space="preserve"> that the modules for the business and data logic can be numerous. And these exist for maintainability and scalability purposes. It is also reasonable that the Model may access the Data Tier directly without going through a Business Tier module.</w:t>
+        <w:t>When the MVC and three-tier approaches are brought together the View and Controller are considered the presentation tier, the Model exists in the business tier (and has access to many business and data tier modules). To a certain extent the Model could span both the business and data tiers</w:t>
+      </w:r>
+      <w:r>
+        <w:rPr>
+          <w:color w:val="FF0000"/>
+        </w:rPr>
+        <w:t xml:space="preserve">. </w:t>
+      </w:r>
+      <w:r>
+        <w:rPr>
+          <w:color w:val="000000" w:themeColor="text1"/>
+        </w:rPr>
+        <w:t>It is this authors view that the Model would not exist in the layer of the data tier that is specifically Data Access Layer code includi</w:t>
+      </w:r>
+      <w:r>
+        <w:rPr>
+          <w:color w:val="000000" w:themeColor="text1"/>
+        </w:rPr>
+        <w:t>ng SQL or code optimized for it</w:t>
+      </w:r>
+      <w:r>
+        <w:rPr>
+          <w:color w:val="000000" w:themeColor="text1"/>
+        </w:rPr>
+        <w:t xml:space="preserve"> within a cached</w:t>
+      </w:r>
+      <w:r>
+        <w:rPr>
+          <w:color w:val="000000" w:themeColor="text1"/>
+        </w:rPr>
+        <w:t xml:space="preserve"> </w:t>
+      </w:r>
+      <w:r>
+        <w:rPr>
+          <w:color w:val="000000" w:themeColor="text1"/>
+        </w:rPr>
+        <w:t>environment.</w:t>
+      </w:r>
+      <w:r>
+        <w:rPr>
+          <w:color w:val="000000" w:themeColor="text1"/>
+        </w:rPr>
+        <w:t xml:space="preserve"> </w:t>
+      </w:r>
+      <w:r>
+        <w:rPr>
+          <w:color w:val="000000" w:themeColor="text1"/>
+        </w:rPr>
+        <w:t xml:space="preserve">Some important aspects of this diagram include is the separation of data reads from writes. </w:t>
+      </w:r>
+      <w:r>
+        <w:t>Writes take considerably more data storage resources than do reads, so separating these into different physical data stores can have huge benefit. It should also identified that the modules for the business and data logic can be numerous. And these exist for maintainability and scalability purposes. It is also reasonable that the Model may access the Data Tier directly without going through a Business Tier module.</w:t>
       </w:r>
     </w:p>
     <w:p>
@@ -6788,8 +6351,8 @@
       </w:pPr>
       <w:r>
         <w:pict>
-          <v:shape id="_x0000_i1026" type="#_x0000_t75" style="width:218.9pt;height:523pt;mso-position-horizontal:absolute" o:allowoverlap="f">
-            <v:imagedata r:id="rId26" o:title="Request ride"/>
+          <v:shape id="_x0000_i1029" type="#_x0000_t75" style="width:219.15pt;height:522.8pt;mso-position-horizontal:absolute" o:allowoverlap="f">
+            <v:imagedata r:id="rId28" o:title="Request ride"/>
           </v:shape>
         </w:pict>
       </w:r>
@@ -6822,8 +6385,8 @@
       </w:pPr>
       <w:r>
         <w:pict>
-          <v:shape id="_x0000_i1029" type="#_x0000_t75" style="width:127.85pt;height:552.95pt">
-            <v:imagedata r:id="rId27" o:title="Reserve ride"/>
+          <v:shape id="_x0000_i1030" type="#_x0000_t75" style="width:127.7pt;height:552.85pt">
+            <v:imagedata r:id="rId29" o:title="Reserve ride"/>
           </v:shape>
         </w:pict>
       </w:r>
@@ -6843,14 +6406,9 @@
         <w:spacing w:after="240"/>
       </w:pPr>
       <w:bookmarkStart w:id="26" w:name="_Toc436746385"/>
-      <w:proofErr w:type="spellStart"/>
       <w:r>
         <w:lastRenderedPageBreak/>
-        <w:t>ConfirmDecline</w:t>
-      </w:r>
-      <w:proofErr w:type="spellEnd"/>
-      <w:r>
-        <w:t xml:space="preserve"> Algorithm</w:t>
+        <w:t>ConfirmDecline Algorithm</w:t>
       </w:r>
       <w:bookmarkEnd w:id="26"/>
     </w:p>
@@ -6861,8 +6419,8 @@
       </w:pPr>
       <w:r>
         <w:pict>
-          <v:shape id="_x0000_i1027" type="#_x0000_t75" style="width:275.35pt;height:407.8pt">
-            <v:imagedata r:id="rId28" o:title="Confirm Decline ride"/>
+          <v:shape id="_x0000_i1031" type="#_x0000_t75" style="width:275.5pt;height:408.2pt">
+            <v:imagedata r:id="rId30" o:title="Confirm Decline ride"/>
           </v:shape>
         </w:pict>
       </w:r>
@@ -6882,14 +6440,9 @@
         <w:spacing w:after="240"/>
       </w:pPr>
       <w:bookmarkStart w:id="27" w:name="_Toc436746386"/>
-      <w:proofErr w:type="spellStart"/>
       <w:r>
         <w:lastRenderedPageBreak/>
-        <w:t>SetAvailability</w:t>
-      </w:r>
-      <w:proofErr w:type="spellEnd"/>
-      <w:r>
-        <w:t xml:space="preserve"> Algorithm</w:t>
+        <w:t>SetAvailability Algorithm</w:t>
       </w:r>
       <w:bookmarkEnd w:id="27"/>
     </w:p>
@@ -6900,8 +6453,8 @@
       </w:pPr>
       <w:r>
         <w:pict>
-          <v:shape id="_x0000_i1028" type="#_x0000_t75" style="width:372.1pt;height:454.45pt">
-            <v:imagedata r:id="rId29" o:title="setAvailablity"/>
+          <v:shape id="_x0000_i1032" type="#_x0000_t75" style="width:371.9pt;height:454.55pt">
+            <v:imagedata r:id="rId31" o:title="setAvailablity"/>
           </v:shape>
         </w:pict>
       </w:r>
@@ -6942,15 +6495,7 @@
         <w:ind w:left="0" w:firstLine="709"/>
       </w:pPr>
       <w:r>
-        <w:t xml:space="preserve">Refer to the chapter 3.1 of RASD documents. In chapter 3.1 are shown user interfaces of </w:t>
-      </w:r>
-      <w:proofErr w:type="spellStart"/>
-      <w:r>
-        <w:t>myTaxiService</w:t>
-      </w:r>
-      <w:proofErr w:type="spellEnd"/>
-      <w:r>
-        <w:t xml:space="preserve"> system.</w:t>
+        <w:t>Refer to the chapter 3.1 of RASD documents. In chapter 3.1 are shown user interfaces of myTaxiService system.</w:t>
       </w:r>
     </w:p>
     <w:p>
@@ -6966,7 +6511,735 @@
     </w:p>
     <w:p>
       <w:pPr>
+        <w:ind w:left="0" w:firstLine="810"/>
         <w:jc w:val="left"/>
+        <w:rPr>
+          <w:rFonts w:asciiTheme="minorHAnsi" w:eastAsiaTheme="minorEastAsia" w:hAnsiTheme="minorHAnsi" w:cs="Book Antiqua"/>
+          <w:color w:val="auto"/>
+          <w:szCs w:val="20"/>
+        </w:rPr>
+      </w:pPr>
+      <w:r>
+        <w:rPr>
+          <w:rFonts w:asciiTheme="minorHAnsi" w:eastAsiaTheme="minorEastAsia" w:hAnsiTheme="minorHAnsi" w:cs="Book Antiqua"/>
+          <w:color w:val="auto"/>
+          <w:szCs w:val="20"/>
+        </w:rPr>
+        <w:t xml:space="preserve">The non-functional requirements </w:t>
+      </w:r>
+      <w:r>
+        <w:rPr>
+          <w:rFonts w:asciiTheme="minorHAnsi" w:eastAsiaTheme="minorEastAsia" w:hAnsiTheme="minorHAnsi" w:cs="Book Antiqua"/>
+          <w:color w:val="auto"/>
+          <w:szCs w:val="20"/>
+        </w:rPr>
+        <w:t>that we have presented in RASD document</w:t>
+      </w:r>
+      <w:r>
+        <w:rPr>
+          <w:rFonts w:asciiTheme="minorHAnsi" w:eastAsiaTheme="minorEastAsia" w:hAnsiTheme="minorHAnsi" w:cs="Book Antiqua"/>
+          <w:color w:val="auto"/>
+          <w:szCs w:val="20"/>
+        </w:rPr>
+        <w:t xml:space="preserve"> are accomplished through the </w:t>
+      </w:r>
+      <w:r>
+        <w:rPr>
+          <w:rFonts w:asciiTheme="minorHAnsi" w:eastAsiaTheme="minorEastAsia" w:hAnsiTheme="minorHAnsi" w:cs="Book Antiqua"/>
+          <w:color w:val="auto"/>
+          <w:szCs w:val="20"/>
+        </w:rPr>
+        <w:t>overall</w:t>
+      </w:r>
+      <w:r>
+        <w:rPr>
+          <w:rFonts w:asciiTheme="minorHAnsi" w:eastAsiaTheme="minorEastAsia" w:hAnsiTheme="minorHAnsi" w:cs="Book Antiqua"/>
+          <w:color w:val="auto"/>
+          <w:szCs w:val="20"/>
+        </w:rPr>
+        <w:t xml:space="preserve"> architecture of our system (see section</w:t>
+      </w:r>
+      <w:r>
+        <w:rPr>
+          <w:rFonts w:asciiTheme="minorHAnsi" w:eastAsiaTheme="minorEastAsia" w:hAnsiTheme="minorHAnsi" w:cs="Book Antiqua"/>
+          <w:color w:val="auto"/>
+          <w:szCs w:val="20"/>
+        </w:rPr>
+        <w:t xml:space="preserve"> 2</w:t>
+      </w:r>
+      <w:r>
+        <w:rPr>
+          <w:rFonts w:asciiTheme="minorHAnsi" w:eastAsiaTheme="minorEastAsia" w:hAnsiTheme="minorHAnsi" w:cs="Book Antiqua"/>
+          <w:color w:val="auto"/>
+          <w:szCs w:val="20"/>
+        </w:rPr>
+        <w:t xml:space="preserve">). In this section, we </w:t>
+      </w:r>
+      <w:r>
+        <w:rPr>
+          <w:rFonts w:asciiTheme="minorHAnsi" w:eastAsiaTheme="minorEastAsia" w:hAnsiTheme="minorHAnsi" w:cs="Book Antiqua"/>
+          <w:color w:val="auto"/>
+          <w:szCs w:val="20"/>
+        </w:rPr>
+        <w:t>are going to</w:t>
+      </w:r>
+      <w:r>
+        <w:rPr>
+          <w:rFonts w:asciiTheme="minorHAnsi" w:eastAsiaTheme="minorEastAsia" w:hAnsiTheme="minorHAnsi" w:cs="Book Antiqua"/>
+          <w:color w:val="auto"/>
+          <w:szCs w:val="20"/>
+        </w:rPr>
+        <w:t xml:space="preserve"> provide a more precise list of all the functional requirements and their relative</w:t>
+      </w:r>
+      <w:r>
+        <w:rPr>
+          <w:rFonts w:asciiTheme="minorHAnsi" w:eastAsiaTheme="minorEastAsia" w:hAnsiTheme="minorHAnsi" w:cs="Book Antiqua"/>
+          <w:color w:val="auto"/>
+          <w:szCs w:val="20"/>
+        </w:rPr>
+        <w:t xml:space="preserve"> mapping to </w:t>
+      </w:r>
+      <w:r>
+        <w:rPr>
+          <w:rFonts w:asciiTheme="minorHAnsi" w:eastAsiaTheme="minorEastAsia" w:hAnsiTheme="minorHAnsi" w:cs="Book Antiqua"/>
+          <w:color w:val="auto"/>
+          <w:szCs w:val="20"/>
+        </w:rPr>
+        <w:t>components in the archite</w:t>
+      </w:r>
+      <w:r>
+        <w:rPr>
+          <w:rFonts w:asciiTheme="minorHAnsi" w:eastAsiaTheme="minorEastAsia" w:hAnsiTheme="minorHAnsi" w:cs="Book Antiqua"/>
+          <w:color w:val="auto"/>
+          <w:szCs w:val="20"/>
+        </w:rPr>
+        <w:t>cture (the precise interaction of most important components is presen</w:t>
+      </w:r>
+      <w:bookmarkStart w:id="30" w:name="_GoBack"/>
+      <w:bookmarkEnd w:id="30"/>
+      <w:r>
+        <w:rPr>
+          <w:rFonts w:asciiTheme="minorHAnsi" w:eastAsiaTheme="minorEastAsia" w:hAnsiTheme="minorHAnsi" w:cs="Book Antiqua"/>
+          <w:color w:val="auto"/>
+          <w:szCs w:val="20"/>
+        </w:rPr>
+        <w:t>ted in</w:t>
+      </w:r>
+      <w:r>
+        <w:rPr>
+          <w:rFonts w:asciiTheme="minorHAnsi" w:eastAsiaTheme="minorEastAsia" w:hAnsiTheme="minorHAnsi" w:cs="Book Antiqua"/>
+          <w:color w:val="auto"/>
+          <w:szCs w:val="20"/>
+        </w:rPr>
+        <w:t xml:space="preserve"> the RUNTIME VIEW section). </w:t>
+      </w:r>
+      <w:r>
+        <w:rPr>
+          <w:rFonts w:asciiTheme="minorHAnsi" w:eastAsiaTheme="minorEastAsia" w:hAnsiTheme="minorHAnsi" w:cs="Book Antiqua"/>
+          <w:color w:val="auto"/>
+          <w:szCs w:val="20"/>
+        </w:rPr>
+        <w:t>For more detailed view of how components are distributed in our system</w:t>
+      </w:r>
+      <w:r>
+        <w:rPr>
+          <w:rFonts w:asciiTheme="minorHAnsi" w:eastAsiaTheme="minorEastAsia" w:hAnsiTheme="minorHAnsi" w:cs="Book Antiqua"/>
+          <w:color w:val="auto"/>
+          <w:szCs w:val="20"/>
+        </w:rPr>
+        <w:t xml:space="preserve"> and how these components interact, see H</w:t>
+      </w:r>
+      <w:r>
+        <w:rPr>
+          <w:rFonts w:asciiTheme="minorHAnsi" w:eastAsiaTheme="minorEastAsia" w:hAnsiTheme="minorHAnsi" w:cs="Book Antiqua"/>
+          <w:color w:val="auto"/>
+          <w:szCs w:val="20"/>
+        </w:rPr>
+        <w:t>IGH LEVEL COMPONENTS section</w:t>
+      </w:r>
+      <w:r>
+        <w:rPr>
+          <w:rFonts w:asciiTheme="minorHAnsi" w:eastAsiaTheme="minorEastAsia" w:hAnsiTheme="minorHAnsi" w:cs="Book Antiqua"/>
+          <w:color w:val="auto"/>
+          <w:szCs w:val="20"/>
+        </w:rPr>
+        <w:t xml:space="preserve"> and COMPONENT INTERFACES sections respectively.</w:t>
+      </w:r>
+    </w:p>
+    <w:tbl>
+      <w:tblPr>
+        <w:tblStyle w:val="TableGrid0"/>
+        <w:tblW w:w="9271" w:type="dxa"/>
+        <w:jc w:val="center"/>
+        <w:tblLook w:val="04A0" w:firstRow="1" w:lastRow="0" w:firstColumn="1" w:lastColumn="0" w:noHBand="0" w:noVBand="1"/>
+      </w:tblPr>
+      <w:tblGrid>
+        <w:gridCol w:w="5086"/>
+        <w:gridCol w:w="4185"/>
+      </w:tblGrid>
+      <w:tr>
+        <w:trPr>
+          <w:jc w:val="center"/>
+        </w:trPr>
+        <w:tc>
+          <w:tcPr>
+            <w:tcW w:w="5086" w:type="dxa"/>
+          </w:tcPr>
+          <w:p>
+            <w:pPr>
+              <w:ind w:left="0" w:firstLine="0"/>
+              <w:jc w:val="center"/>
+              <w:rPr>
+                <w:rFonts w:asciiTheme="minorHAnsi" w:hAnsiTheme="minorHAnsi"/>
+                <w:b/>
+                <w:sz w:val="24"/>
+                <w:szCs w:val="20"/>
+              </w:rPr>
+            </w:pPr>
+            <w:r>
+              <w:rPr>
+                <w:rFonts w:asciiTheme="minorHAnsi" w:hAnsiTheme="minorHAnsi"/>
+                <w:b/>
+                <w:sz w:val="24"/>
+                <w:szCs w:val="20"/>
+              </w:rPr>
+              <w:t>Functional requirements</w:t>
+            </w:r>
+          </w:p>
+        </w:tc>
+        <w:tc>
+          <w:tcPr>
+            <w:tcW w:w="4185" w:type="dxa"/>
+          </w:tcPr>
+          <w:p>
+            <w:pPr>
+              <w:ind w:left="0" w:firstLine="0"/>
+              <w:jc w:val="center"/>
+              <w:rPr>
+                <w:rFonts w:asciiTheme="minorHAnsi" w:hAnsiTheme="minorHAnsi"/>
+                <w:b/>
+                <w:sz w:val="24"/>
+                <w:szCs w:val="20"/>
+              </w:rPr>
+            </w:pPr>
+            <w:r>
+              <w:rPr>
+                <w:rFonts w:asciiTheme="minorHAnsi" w:hAnsiTheme="minorHAnsi"/>
+                <w:b/>
+                <w:sz w:val="24"/>
+                <w:szCs w:val="20"/>
+              </w:rPr>
+              <w:t>Component</w:t>
+            </w:r>
+          </w:p>
+        </w:tc>
+      </w:tr>
+      <w:tr>
+        <w:trPr>
+          <w:jc w:val="center"/>
+        </w:trPr>
+        <w:tc>
+          <w:tcPr>
+            <w:tcW w:w="5086" w:type="dxa"/>
+          </w:tcPr>
+          <w:p>
+            <w:pPr>
+              <w:ind w:left="0" w:firstLine="0"/>
+              <w:jc w:val="left"/>
+              <w:rPr>
+                <w:rFonts w:asciiTheme="minorHAnsi" w:hAnsiTheme="minorHAnsi"/>
+                <w:szCs w:val="20"/>
+              </w:rPr>
+            </w:pPr>
+            <w:r>
+              <w:rPr>
+                <w:rFonts w:asciiTheme="minorHAnsi" w:hAnsiTheme="minorHAnsi"/>
+                <w:szCs w:val="20"/>
+              </w:rPr>
+              <w:t>1.</w:t>
+            </w:r>
+            <w:r>
+              <w:rPr>
+                <w:rFonts w:asciiTheme="minorHAnsi" w:hAnsiTheme="minorHAnsi"/>
+                <w:szCs w:val="20"/>
+              </w:rPr>
+              <w:t>-2.</w:t>
+            </w:r>
+            <w:r>
+              <w:rPr>
+                <w:rFonts w:asciiTheme="minorHAnsi" w:hAnsiTheme="minorHAnsi"/>
+                <w:szCs w:val="20"/>
+              </w:rPr>
+              <w:t>UseCase: Accessing the application- Sign Up and Sign In</w:t>
+            </w:r>
+          </w:p>
+        </w:tc>
+        <w:tc>
+          <w:tcPr>
+            <w:tcW w:w="4185" w:type="dxa"/>
+          </w:tcPr>
+          <w:p>
+            <w:pPr>
+              <w:ind w:left="0" w:firstLine="0"/>
+              <w:jc w:val="center"/>
+              <w:rPr>
+                <w:rFonts w:asciiTheme="minorHAnsi" w:hAnsiTheme="minorHAnsi"/>
+                <w:szCs w:val="20"/>
+              </w:rPr>
+            </w:pPr>
+            <w:r>
+              <w:rPr>
+                <w:rFonts w:asciiTheme="minorHAnsi" w:hAnsiTheme="minorHAnsi"/>
+                <w:szCs w:val="20"/>
+              </w:rPr>
+              <w:t>Guest Manager, Data Layer</w:t>
+            </w:r>
+          </w:p>
+        </w:tc>
+      </w:tr>
+      <w:tr>
+        <w:trPr>
+          <w:jc w:val="center"/>
+        </w:trPr>
+        <w:tc>
+          <w:tcPr>
+            <w:tcW w:w="5086" w:type="dxa"/>
+          </w:tcPr>
+          <w:p>
+            <w:pPr>
+              <w:ind w:left="0" w:firstLine="0"/>
+              <w:jc w:val="left"/>
+              <w:rPr>
+                <w:rFonts w:asciiTheme="minorHAnsi" w:hAnsiTheme="minorHAnsi"/>
+                <w:szCs w:val="20"/>
+              </w:rPr>
+            </w:pPr>
+            <w:r>
+              <w:rPr>
+                <w:rFonts w:asciiTheme="minorHAnsi" w:hAnsiTheme="minorHAnsi"/>
+                <w:szCs w:val="20"/>
+              </w:rPr>
+              <w:t>3</w:t>
+            </w:r>
+            <w:r>
+              <w:rPr>
+                <w:rFonts w:asciiTheme="minorHAnsi" w:hAnsiTheme="minorHAnsi"/>
+                <w:szCs w:val="20"/>
+              </w:rPr>
+              <w:t>.UseCase: Manage Profile for user and driver</w:t>
+            </w:r>
+          </w:p>
+        </w:tc>
+        <w:tc>
+          <w:tcPr>
+            <w:tcW w:w="4185" w:type="dxa"/>
+          </w:tcPr>
+          <w:p>
+            <w:pPr>
+              <w:ind w:left="0" w:firstLine="0"/>
+              <w:jc w:val="center"/>
+              <w:rPr>
+                <w:rFonts w:asciiTheme="minorHAnsi" w:hAnsiTheme="minorHAnsi"/>
+                <w:szCs w:val="20"/>
+              </w:rPr>
+            </w:pPr>
+            <w:r>
+              <w:rPr>
+                <w:rFonts w:asciiTheme="minorHAnsi" w:hAnsiTheme="minorHAnsi"/>
+                <w:szCs w:val="20"/>
+              </w:rPr>
+              <w:t>User Manager, Taxi Driver Manager, Data Layer</w:t>
+            </w:r>
+          </w:p>
+        </w:tc>
+      </w:tr>
+      <w:tr>
+        <w:trPr>
+          <w:jc w:val="center"/>
+        </w:trPr>
+        <w:tc>
+          <w:tcPr>
+            <w:tcW w:w="5086" w:type="dxa"/>
+          </w:tcPr>
+          <w:p>
+            <w:pPr>
+              <w:ind w:left="0" w:firstLine="0"/>
+              <w:jc w:val="left"/>
+              <w:rPr>
+                <w:rFonts w:asciiTheme="minorHAnsi" w:hAnsiTheme="minorHAnsi"/>
+                <w:szCs w:val="20"/>
+              </w:rPr>
+            </w:pPr>
+            <w:r>
+              <w:rPr>
+                <w:rFonts w:asciiTheme="minorHAnsi" w:hAnsiTheme="minorHAnsi"/>
+                <w:szCs w:val="20"/>
+              </w:rPr>
+              <w:t>4</w:t>
+            </w:r>
+            <w:r>
+              <w:rPr>
+                <w:rFonts w:asciiTheme="minorHAnsi" w:hAnsiTheme="minorHAnsi"/>
+                <w:szCs w:val="20"/>
+              </w:rPr>
+              <w:t>.UseCase: Requesting a taxi</w:t>
+            </w:r>
+          </w:p>
+        </w:tc>
+        <w:tc>
+          <w:tcPr>
+            <w:tcW w:w="4185" w:type="dxa"/>
+          </w:tcPr>
+          <w:p>
+            <w:pPr>
+              <w:ind w:left="0" w:firstLine="0"/>
+              <w:jc w:val="center"/>
+              <w:rPr>
+                <w:rFonts w:asciiTheme="minorHAnsi" w:hAnsiTheme="minorHAnsi"/>
+                <w:szCs w:val="20"/>
+              </w:rPr>
+            </w:pPr>
+            <w:r>
+              <w:rPr>
+                <w:rFonts w:asciiTheme="minorHAnsi" w:hAnsiTheme="minorHAnsi"/>
+                <w:szCs w:val="20"/>
+              </w:rPr>
+              <w:t xml:space="preserve">User Manager, Scheduler, Taxi Driver Manager, Data Layer, Google Maps API </w:t>
+            </w:r>
+          </w:p>
+        </w:tc>
+      </w:tr>
+      <w:tr>
+        <w:trPr>
+          <w:jc w:val="center"/>
+        </w:trPr>
+        <w:tc>
+          <w:tcPr>
+            <w:tcW w:w="5086" w:type="dxa"/>
+          </w:tcPr>
+          <w:p>
+            <w:pPr>
+              <w:ind w:left="0" w:firstLine="0"/>
+              <w:jc w:val="left"/>
+              <w:rPr>
+                <w:rFonts w:asciiTheme="minorHAnsi" w:hAnsiTheme="minorHAnsi"/>
+                <w:szCs w:val="20"/>
+              </w:rPr>
+            </w:pPr>
+            <w:r>
+              <w:rPr>
+                <w:rFonts w:asciiTheme="minorHAnsi" w:hAnsiTheme="minorHAnsi"/>
+                <w:szCs w:val="20"/>
+              </w:rPr>
+              <w:t>5</w:t>
+            </w:r>
+            <w:r>
+              <w:rPr>
+                <w:rFonts w:asciiTheme="minorHAnsi" w:hAnsiTheme="minorHAnsi"/>
+                <w:szCs w:val="20"/>
+              </w:rPr>
+              <w:t xml:space="preserve">.UseCase: </w:t>
+            </w:r>
+            <w:r>
+              <w:rPr>
+                <w:rFonts w:asciiTheme="minorHAnsi" w:hAnsiTheme="minorHAnsi"/>
+                <w:szCs w:val="20"/>
+              </w:rPr>
+              <w:t>Reserving</w:t>
+            </w:r>
+            <w:r>
+              <w:rPr>
+                <w:rFonts w:asciiTheme="minorHAnsi" w:hAnsiTheme="minorHAnsi"/>
+                <w:szCs w:val="20"/>
+              </w:rPr>
+              <w:t xml:space="preserve"> a taxi</w:t>
+            </w:r>
+          </w:p>
+        </w:tc>
+        <w:tc>
+          <w:tcPr>
+            <w:tcW w:w="4185" w:type="dxa"/>
+          </w:tcPr>
+          <w:p>
+            <w:pPr>
+              <w:ind w:left="0" w:firstLine="0"/>
+              <w:jc w:val="center"/>
+              <w:rPr>
+                <w:rFonts w:asciiTheme="minorHAnsi" w:hAnsiTheme="minorHAnsi"/>
+                <w:szCs w:val="20"/>
+              </w:rPr>
+            </w:pPr>
+            <w:r>
+              <w:rPr>
+                <w:rFonts w:asciiTheme="minorHAnsi" w:hAnsiTheme="minorHAnsi"/>
+                <w:szCs w:val="20"/>
+              </w:rPr>
+              <w:t>User Manager, Scheduler, Taxi Driver Manager, Data Layer</w:t>
+            </w:r>
+            <w:r>
+              <w:rPr>
+                <w:rFonts w:asciiTheme="minorHAnsi" w:hAnsiTheme="minorHAnsi"/>
+                <w:szCs w:val="20"/>
+              </w:rPr>
+              <w:t>, Google Places API</w:t>
+            </w:r>
+          </w:p>
+        </w:tc>
+      </w:tr>
+      <w:tr>
+        <w:trPr>
+          <w:jc w:val="center"/>
+        </w:trPr>
+        <w:tc>
+          <w:tcPr>
+            <w:tcW w:w="5086" w:type="dxa"/>
+          </w:tcPr>
+          <w:p>
+            <w:pPr>
+              <w:ind w:left="0" w:firstLine="0"/>
+              <w:jc w:val="left"/>
+              <w:rPr>
+                <w:rFonts w:asciiTheme="minorHAnsi" w:hAnsiTheme="minorHAnsi"/>
+                <w:szCs w:val="20"/>
+              </w:rPr>
+            </w:pPr>
+            <w:r>
+              <w:rPr>
+                <w:rFonts w:asciiTheme="minorHAnsi" w:hAnsiTheme="minorHAnsi"/>
+                <w:szCs w:val="20"/>
+              </w:rPr>
+              <w:t>6</w:t>
+            </w:r>
+            <w:r>
+              <w:rPr>
+                <w:rFonts w:asciiTheme="minorHAnsi" w:hAnsiTheme="minorHAnsi"/>
+                <w:szCs w:val="20"/>
+              </w:rPr>
+              <w:t>.UseCase: Canceling a ride</w:t>
+            </w:r>
+          </w:p>
+        </w:tc>
+        <w:tc>
+          <w:tcPr>
+            <w:tcW w:w="4185" w:type="dxa"/>
+          </w:tcPr>
+          <w:p>
+            <w:pPr>
+              <w:ind w:left="0" w:firstLine="0"/>
+              <w:jc w:val="center"/>
+              <w:rPr>
+                <w:rFonts w:asciiTheme="minorHAnsi" w:hAnsiTheme="minorHAnsi"/>
+                <w:szCs w:val="20"/>
+              </w:rPr>
+            </w:pPr>
+            <w:r>
+              <w:rPr>
+                <w:rFonts w:asciiTheme="minorHAnsi" w:hAnsiTheme="minorHAnsi"/>
+                <w:szCs w:val="20"/>
+              </w:rPr>
+              <w:t>User Manager, Data Layer, Taxi</w:t>
+            </w:r>
+            <w:r>
+              <w:rPr>
+                <w:rFonts w:asciiTheme="minorHAnsi" w:hAnsiTheme="minorHAnsi"/>
+                <w:szCs w:val="20"/>
+              </w:rPr>
+              <w:t xml:space="preserve"> </w:t>
+            </w:r>
+            <w:r>
+              <w:rPr>
+                <w:rFonts w:asciiTheme="minorHAnsi" w:hAnsiTheme="minorHAnsi"/>
+                <w:szCs w:val="20"/>
+              </w:rPr>
+              <w:t>Driver</w:t>
+            </w:r>
+            <w:r>
+              <w:rPr>
+                <w:rFonts w:asciiTheme="minorHAnsi" w:hAnsiTheme="minorHAnsi"/>
+                <w:szCs w:val="20"/>
+              </w:rPr>
+              <w:t xml:space="preserve"> </w:t>
+            </w:r>
+            <w:r>
+              <w:rPr>
+                <w:rFonts w:asciiTheme="minorHAnsi" w:hAnsiTheme="minorHAnsi"/>
+                <w:szCs w:val="20"/>
+              </w:rPr>
+              <w:t>Manager</w:t>
+            </w:r>
+            <w:r>
+              <w:rPr>
+                <w:rFonts w:asciiTheme="minorHAnsi" w:hAnsiTheme="minorHAnsi"/>
+                <w:szCs w:val="20"/>
+              </w:rPr>
+              <w:t>, Scheduler</w:t>
+            </w:r>
+            <w:r>
+              <w:rPr>
+                <w:rFonts w:asciiTheme="minorHAnsi" w:hAnsiTheme="minorHAnsi"/>
+                <w:szCs w:val="20"/>
+              </w:rPr>
+              <w:t xml:space="preserve">  </w:t>
+            </w:r>
+          </w:p>
+        </w:tc>
+      </w:tr>
+      <w:tr>
+        <w:trPr>
+          <w:jc w:val="center"/>
+        </w:trPr>
+        <w:tc>
+          <w:tcPr>
+            <w:tcW w:w="5086" w:type="dxa"/>
+          </w:tcPr>
+          <w:p>
+            <w:pPr>
+              <w:ind w:left="0" w:firstLine="0"/>
+              <w:jc w:val="left"/>
+              <w:rPr>
+                <w:rFonts w:asciiTheme="minorHAnsi" w:hAnsiTheme="minorHAnsi"/>
+                <w:szCs w:val="20"/>
+              </w:rPr>
+            </w:pPr>
+            <w:r>
+              <w:rPr>
+                <w:rFonts w:asciiTheme="minorHAnsi" w:hAnsiTheme="minorHAnsi"/>
+                <w:szCs w:val="20"/>
+              </w:rPr>
+              <w:t>7.UseCase: Confirm/Decline a ride</w:t>
+            </w:r>
+          </w:p>
+        </w:tc>
+        <w:tc>
+          <w:tcPr>
+            <w:tcW w:w="4185" w:type="dxa"/>
+          </w:tcPr>
+          <w:p>
+            <w:pPr>
+              <w:ind w:left="0" w:firstLine="0"/>
+              <w:jc w:val="center"/>
+              <w:rPr>
+                <w:rFonts w:asciiTheme="minorHAnsi" w:hAnsiTheme="minorHAnsi"/>
+                <w:szCs w:val="20"/>
+              </w:rPr>
+            </w:pPr>
+            <w:r>
+              <w:rPr>
+                <w:rFonts w:asciiTheme="minorHAnsi" w:hAnsiTheme="minorHAnsi"/>
+                <w:szCs w:val="20"/>
+              </w:rPr>
+              <w:t xml:space="preserve">Scheduler, Driver Manager </w:t>
+            </w:r>
+          </w:p>
+        </w:tc>
+      </w:tr>
+      <w:tr>
+        <w:trPr>
+          <w:jc w:val="center"/>
+        </w:trPr>
+        <w:tc>
+          <w:tcPr>
+            <w:tcW w:w="5086" w:type="dxa"/>
+          </w:tcPr>
+          <w:p>
+            <w:pPr>
+              <w:ind w:left="0" w:firstLine="0"/>
+              <w:jc w:val="left"/>
+              <w:rPr>
+                <w:rFonts w:asciiTheme="minorHAnsi" w:hAnsiTheme="minorHAnsi"/>
+                <w:szCs w:val="20"/>
+              </w:rPr>
+            </w:pPr>
+            <w:r>
+              <w:rPr>
+                <w:rFonts w:asciiTheme="minorHAnsi" w:hAnsiTheme="minorHAnsi"/>
+                <w:szCs w:val="20"/>
+              </w:rPr>
+              <w:t>8.UseCase: Check Taxis Available</w:t>
+            </w:r>
+          </w:p>
+        </w:tc>
+        <w:tc>
+          <w:tcPr>
+            <w:tcW w:w="4185" w:type="dxa"/>
+          </w:tcPr>
+          <w:p>
+            <w:pPr>
+              <w:ind w:left="0" w:firstLine="0"/>
+              <w:jc w:val="center"/>
+              <w:rPr>
+                <w:rFonts w:asciiTheme="minorHAnsi" w:hAnsiTheme="minorHAnsi"/>
+                <w:szCs w:val="20"/>
+              </w:rPr>
+            </w:pPr>
+            <w:r>
+              <w:rPr>
+                <w:rFonts w:asciiTheme="minorHAnsi" w:hAnsiTheme="minorHAnsi"/>
+                <w:szCs w:val="20"/>
+              </w:rPr>
+              <w:t>User Manager, Scheduler</w:t>
+            </w:r>
+          </w:p>
+        </w:tc>
+      </w:tr>
+      <w:tr>
+        <w:trPr>
+          <w:jc w:val="center"/>
+        </w:trPr>
+        <w:tc>
+          <w:tcPr>
+            <w:tcW w:w="5086" w:type="dxa"/>
+          </w:tcPr>
+          <w:p>
+            <w:pPr>
+              <w:ind w:left="0" w:firstLine="0"/>
+              <w:jc w:val="left"/>
+              <w:rPr>
+                <w:rFonts w:asciiTheme="minorHAnsi" w:hAnsiTheme="minorHAnsi"/>
+                <w:szCs w:val="20"/>
+              </w:rPr>
+            </w:pPr>
+            <w:r>
+              <w:rPr>
+                <w:rFonts w:asciiTheme="minorHAnsi" w:hAnsiTheme="minorHAnsi"/>
+                <w:szCs w:val="20"/>
+              </w:rPr>
+              <w:t>9.UseCase: Report user/driver</w:t>
+            </w:r>
+          </w:p>
+        </w:tc>
+        <w:tc>
+          <w:tcPr>
+            <w:tcW w:w="4185" w:type="dxa"/>
+          </w:tcPr>
+          <w:p>
+            <w:pPr>
+              <w:ind w:left="0" w:firstLine="0"/>
+              <w:jc w:val="center"/>
+              <w:rPr>
+                <w:rFonts w:asciiTheme="minorHAnsi" w:hAnsiTheme="minorHAnsi"/>
+                <w:szCs w:val="20"/>
+              </w:rPr>
+            </w:pPr>
+            <w:r>
+              <w:rPr>
+                <w:rFonts w:asciiTheme="minorHAnsi" w:hAnsiTheme="minorHAnsi"/>
+                <w:szCs w:val="20"/>
+              </w:rPr>
+              <w:t>User Manager or Driver Manager, Data Layer</w:t>
+            </w:r>
+          </w:p>
+        </w:tc>
+      </w:tr>
+    </w:tbl>
+    <w:p>
+      <w:pPr>
+        <w:ind w:left="0" w:firstLine="810"/>
+        <w:jc w:val="left"/>
+        <w:rPr>
+          <w:rFonts w:asciiTheme="minorHAnsi" w:hAnsiTheme="minorHAnsi"/>
+          <w:szCs w:val="20"/>
+        </w:rPr>
       </w:pPr>
     </w:p>
     <w:p>
@@ -6974,11 +7247,11 @@
         <w:pStyle w:val="Heading1"/>
         <w:ind w:left="426" w:hanging="426"/>
       </w:pPr>
-      <w:bookmarkStart w:id="30" w:name="_Toc436746389"/>
+      <w:bookmarkStart w:id="31" w:name="_Toc436746389"/>
       <w:r>
         <w:t>References</w:t>
       </w:r>
-      <w:bookmarkEnd w:id="30"/>
+      <w:bookmarkEnd w:id="31"/>
     </w:p>
     <w:p>
       <w:pPr>
@@ -7006,15 +7279,7 @@
         <w:t>MVC in a three-tier architecture</w:t>
       </w:r>
       <w:r>
-        <w:t xml:space="preserve">, Peter </w:t>
-      </w:r>
-      <w:proofErr w:type="spellStart"/>
-      <w:r>
-        <w:t>Rawsthorne</w:t>
-      </w:r>
-      <w:proofErr w:type="spellEnd"/>
-      <w:r>
-        <w:t xml:space="preserve"> </w:t>
+        <w:t xml:space="preserve">, Peter Rawsthorne </w:t>
       </w:r>
     </w:p>
     <w:p>
@@ -7046,21 +7311,8 @@
         <w:t>,</w:t>
       </w:r>
       <w:r>
-        <w:t xml:space="preserve"> </w:t>
-      </w:r>
-      <w:proofErr w:type="spellStart"/>
-      <w:r>
-        <w:t>Rudra</w:t>
-      </w:r>
-      <w:proofErr w:type="spellEnd"/>
-      <w:r>
-        <w:t xml:space="preserve"> Narayan </w:t>
-      </w:r>
-      <w:proofErr w:type="spellStart"/>
-      <w:r>
-        <w:t>Garnaik</w:t>
-      </w:r>
-      <w:proofErr w:type="spellEnd"/>
+        <w:t xml:space="preserve"> Rudra Narayan Garnaik</w:t>
+      </w:r>
     </w:p>
     <w:p>
       <w:pPr>
@@ -7072,24 +7324,7 @@
         <w:ind w:left="709"/>
       </w:pPr>
       <w:r>
-        <w:t>Software Design</w:t>
-      </w:r>
-      <w:r>
-        <w:t xml:space="preserve"> and </w:t>
-      </w:r>
-      <w:r>
-        <w:t>Software Architecture</w:t>
-      </w:r>
-      <w:r>
-        <w:t xml:space="preserve">, </w:t>
-      </w:r>
-      <w:proofErr w:type="spellStart"/>
-      <w:r>
-        <w:t>Politecnico</w:t>
-      </w:r>
-      <w:proofErr w:type="spellEnd"/>
-      <w:r>
-        <w:t xml:space="preserve"> di Milano</w:t>
+        <w:t>Software Design and Software Architecture, Politecnico di Milano</w:t>
       </w:r>
     </w:p>
     <w:p>
@@ -7102,20 +7337,13 @@
         <w:ind w:left="709"/>
       </w:pPr>
       <w:r>
-        <w:t xml:space="preserve">Advanced Software Design and architectures: Architecture styles, Damian A. </w:t>
-      </w:r>
-      <w:proofErr w:type="spellStart"/>
-      <w:r>
-        <w:t>Tamburri</w:t>
-      </w:r>
-      <w:bookmarkStart w:id="31" w:name="_GoBack"/>
-      <w:bookmarkEnd w:id="31"/>
-      <w:proofErr w:type="spellEnd"/>
+        <w:t>Advanced Software Design and architectures: Architecture styles, Damian A. Tamburri</w:t>
+      </w:r>
     </w:p>
     <w:sectPr>
-      <w:footerReference w:type="even" r:id="rId30"/>
-      <w:footerReference w:type="default" r:id="rId31"/>
-      <w:footerReference w:type="first" r:id="rId32"/>
+      <w:footerReference w:type="even" r:id="rId32"/>
+      <w:footerReference w:type="default" r:id="rId33"/>
+      <w:footerReference w:type="first" r:id="rId34"/>
       <w:pgSz w:w="12240" w:h="15840"/>
       <w:pgMar w:top="1440" w:right="1440" w:bottom="1440" w:left="1440" w:header="720" w:footer="1746" w:gutter="0"/>
       <w:cols w:space="720"/>
@@ -7126,7 +7354,7 @@
 </file>
 
 <file path=word/endnotes.xml><?xml version="1.0" encoding="utf-8"?>
-<w:endnotes xmlns:wpc="http://schemas.microsoft.com/office/word/2010/wordprocessingCanvas" xmlns:mc="http://schemas.openxmlformats.org/markup-compatibility/2006" xmlns:o="urn:schemas-microsoft-com:office:office" xmlns:r="http://schemas.openxmlformats.org/officeDocument/2006/relationships" xmlns:m="http://schemas.openxmlformats.org/officeDocument/2006/math" xmlns:v="urn:schemas-microsoft-com:vml" xmlns:wp14="http://schemas.microsoft.com/office/word/2010/wordprocessingDrawing" xmlns:wp="http://schemas.openxmlformats.org/drawingml/2006/wordprocessingDrawing" xmlns:w10="urn:schemas-microsoft-com:office:word" xmlns:w="http://schemas.openxmlformats.org/wordprocessingml/2006/main" xmlns:w14="http://schemas.microsoft.com/office/word/2010/wordml" xmlns:wpg="http://schemas.microsoft.com/office/word/2010/wordprocessingGroup" xmlns:wpi="http://schemas.microsoft.com/office/word/2010/wordprocessingInk" xmlns:wne="http://schemas.microsoft.com/office/word/2006/wordml" xmlns:wps="http://schemas.microsoft.com/office/word/2010/wordprocessingShape" mc:Ignorable="w14 wp14">
+<w:endnotes xmlns:wpc="http://schemas.microsoft.com/office/word/2010/wordprocessingCanvas" xmlns:mc="http://schemas.openxmlformats.org/markup-compatibility/2006" xmlns:o="urn:schemas-microsoft-com:office:office" xmlns:r="http://schemas.openxmlformats.org/officeDocument/2006/relationships" xmlns:m="http://schemas.openxmlformats.org/officeDocument/2006/math" xmlns:v="urn:schemas-microsoft-com:vml" xmlns:wp14="http://schemas.microsoft.com/office/word/2010/wordprocessingDrawing" xmlns:wp="http://schemas.openxmlformats.org/drawingml/2006/wordprocessingDrawing" xmlns:w10="urn:schemas-microsoft-com:office:word" xmlns:w="http://schemas.openxmlformats.org/wordprocessingml/2006/main" xmlns:w14="http://schemas.microsoft.com/office/word/2010/wordml" xmlns:w15="http://schemas.microsoft.com/office/word/2012/wordml" xmlns:wpg="http://schemas.microsoft.com/office/word/2010/wordprocessingGroup" xmlns:wpi="http://schemas.microsoft.com/office/word/2010/wordprocessingInk" xmlns:wne="http://schemas.microsoft.com/office/word/2006/wordml" xmlns:wps="http://schemas.microsoft.com/office/word/2010/wordprocessingShape" mc:Ignorable="w14 w15 wp14">
   <w:endnote w:type="separator" w:id="-1">
     <w:p>
       <w:pPr>
@@ -7151,7 +7379,7 @@
 </file>
 
 <file path=word/footer1.xml><?xml version="1.0" encoding="utf-8"?>
-<w:ftr xmlns:wpc="http://schemas.microsoft.com/office/word/2010/wordprocessingCanvas" xmlns:mc="http://schemas.openxmlformats.org/markup-compatibility/2006" xmlns:o="urn:schemas-microsoft-com:office:office" xmlns:r="http://schemas.openxmlformats.org/officeDocument/2006/relationships" xmlns:m="http://schemas.openxmlformats.org/officeDocument/2006/math" xmlns:v="urn:schemas-microsoft-com:vml" xmlns:wp14="http://schemas.microsoft.com/office/word/2010/wordprocessingDrawing" xmlns:wp="http://schemas.openxmlformats.org/drawingml/2006/wordprocessingDrawing" xmlns:w10="urn:schemas-microsoft-com:office:word" xmlns:w="http://schemas.openxmlformats.org/wordprocessingml/2006/main" xmlns:w14="http://schemas.microsoft.com/office/word/2010/wordml" xmlns:wpg="http://schemas.microsoft.com/office/word/2010/wordprocessingGroup" xmlns:wpi="http://schemas.microsoft.com/office/word/2010/wordprocessingInk" xmlns:wne="http://schemas.microsoft.com/office/word/2006/wordml" xmlns:wps="http://schemas.microsoft.com/office/word/2010/wordprocessingShape" mc:Ignorable="w14 wp14">
+<w:ftr xmlns:wpc="http://schemas.microsoft.com/office/word/2010/wordprocessingCanvas" xmlns:mc="http://schemas.openxmlformats.org/markup-compatibility/2006" xmlns:o="urn:schemas-microsoft-com:office:office" xmlns:r="http://schemas.openxmlformats.org/officeDocument/2006/relationships" xmlns:m="http://schemas.openxmlformats.org/officeDocument/2006/math" xmlns:v="urn:schemas-microsoft-com:vml" xmlns:wp14="http://schemas.microsoft.com/office/word/2010/wordprocessingDrawing" xmlns:wp="http://schemas.openxmlformats.org/drawingml/2006/wordprocessingDrawing" xmlns:w10="urn:schemas-microsoft-com:office:word" xmlns:w="http://schemas.openxmlformats.org/wordprocessingml/2006/main" xmlns:w14="http://schemas.microsoft.com/office/word/2010/wordml" xmlns:w15="http://schemas.microsoft.com/office/word/2012/wordml" xmlns:wpg="http://schemas.microsoft.com/office/word/2010/wordprocessingGroup" xmlns:wpi="http://schemas.microsoft.com/office/word/2010/wordprocessingInk" xmlns:wne="http://schemas.microsoft.com/office/word/2006/wordml" xmlns:wps="http://schemas.microsoft.com/office/word/2010/wordprocessingShape" mc:Ignorable="w14 w15 wp14">
   <w:p>
     <w:pPr>
       <w:spacing w:after="0" w:line="276" w:lineRule="auto"/>
@@ -7163,7 +7391,7 @@
 </file>
 
 <file path=word/footer2.xml><?xml version="1.0" encoding="utf-8"?>
-<w:ftr xmlns:wpc="http://schemas.microsoft.com/office/word/2010/wordprocessingCanvas" xmlns:mc="http://schemas.openxmlformats.org/markup-compatibility/2006" xmlns:o="urn:schemas-microsoft-com:office:office" xmlns:r="http://schemas.openxmlformats.org/officeDocument/2006/relationships" xmlns:m="http://schemas.openxmlformats.org/officeDocument/2006/math" xmlns:v="urn:schemas-microsoft-com:vml" xmlns:wp14="http://schemas.microsoft.com/office/word/2010/wordprocessingDrawing" xmlns:wp="http://schemas.openxmlformats.org/drawingml/2006/wordprocessingDrawing" xmlns:w10="urn:schemas-microsoft-com:office:word" xmlns:w="http://schemas.openxmlformats.org/wordprocessingml/2006/main" xmlns:w14="http://schemas.microsoft.com/office/word/2010/wordml" xmlns:wpg="http://schemas.microsoft.com/office/word/2010/wordprocessingGroup" xmlns:wpi="http://schemas.microsoft.com/office/word/2010/wordprocessingInk" xmlns:wne="http://schemas.microsoft.com/office/word/2006/wordml" xmlns:wps="http://schemas.microsoft.com/office/word/2010/wordprocessingShape" mc:Ignorable="w14 wp14">
+<w:ftr xmlns:wpc="http://schemas.microsoft.com/office/word/2010/wordprocessingCanvas" xmlns:mc="http://schemas.openxmlformats.org/markup-compatibility/2006" xmlns:o="urn:schemas-microsoft-com:office:office" xmlns:r="http://schemas.openxmlformats.org/officeDocument/2006/relationships" xmlns:m="http://schemas.openxmlformats.org/officeDocument/2006/math" xmlns:v="urn:schemas-microsoft-com:vml" xmlns:wp14="http://schemas.microsoft.com/office/word/2010/wordprocessingDrawing" xmlns:wp="http://schemas.openxmlformats.org/drawingml/2006/wordprocessingDrawing" xmlns:w10="urn:schemas-microsoft-com:office:word" xmlns:w="http://schemas.openxmlformats.org/wordprocessingml/2006/main" xmlns:w14="http://schemas.microsoft.com/office/word/2010/wordml" xmlns:w15="http://schemas.microsoft.com/office/word/2012/wordml" xmlns:wpg="http://schemas.microsoft.com/office/word/2010/wordprocessingGroup" xmlns:wpi="http://schemas.microsoft.com/office/word/2010/wordprocessingInk" xmlns:wne="http://schemas.microsoft.com/office/word/2006/wordml" xmlns:wps="http://schemas.microsoft.com/office/word/2010/wordprocessingShape" mc:Ignorable="w14 w15 wp14">
   <w:p>
     <w:pPr>
       <w:spacing w:after="0" w:line="240" w:lineRule="auto"/>
@@ -7193,7 +7421,7 @@
 </file>
 
 <file path=word/footer3.xml><?xml version="1.0" encoding="utf-8"?>
-<w:ftr xmlns:wpc="http://schemas.microsoft.com/office/word/2010/wordprocessingCanvas" xmlns:mc="http://schemas.openxmlformats.org/markup-compatibility/2006" xmlns:o="urn:schemas-microsoft-com:office:office" xmlns:r="http://schemas.openxmlformats.org/officeDocument/2006/relationships" xmlns:m="http://schemas.openxmlformats.org/officeDocument/2006/math" xmlns:v="urn:schemas-microsoft-com:vml" xmlns:wp14="http://schemas.microsoft.com/office/word/2010/wordprocessingDrawing" xmlns:wp="http://schemas.openxmlformats.org/drawingml/2006/wordprocessingDrawing" xmlns:w10="urn:schemas-microsoft-com:office:word" xmlns:w="http://schemas.openxmlformats.org/wordprocessingml/2006/main" xmlns:w14="http://schemas.microsoft.com/office/word/2010/wordml" xmlns:wpg="http://schemas.microsoft.com/office/word/2010/wordprocessingGroup" xmlns:wpi="http://schemas.microsoft.com/office/word/2010/wordprocessingInk" xmlns:wne="http://schemas.microsoft.com/office/word/2006/wordml" xmlns:wps="http://schemas.microsoft.com/office/word/2010/wordprocessingShape" mc:Ignorable="w14 wp14">
+<w:ftr xmlns:wpc="http://schemas.microsoft.com/office/word/2010/wordprocessingCanvas" xmlns:mc="http://schemas.openxmlformats.org/markup-compatibility/2006" xmlns:o="urn:schemas-microsoft-com:office:office" xmlns:r="http://schemas.openxmlformats.org/officeDocument/2006/relationships" xmlns:m="http://schemas.openxmlformats.org/officeDocument/2006/math" xmlns:v="urn:schemas-microsoft-com:vml" xmlns:wp14="http://schemas.microsoft.com/office/word/2010/wordprocessingDrawing" xmlns:wp="http://schemas.openxmlformats.org/drawingml/2006/wordprocessingDrawing" xmlns:w10="urn:schemas-microsoft-com:office:word" xmlns:w="http://schemas.openxmlformats.org/wordprocessingml/2006/main" xmlns:w14="http://schemas.microsoft.com/office/word/2010/wordml" xmlns:w15="http://schemas.microsoft.com/office/word/2012/wordml" xmlns:wpg="http://schemas.microsoft.com/office/word/2010/wordprocessingGroup" xmlns:wpi="http://schemas.microsoft.com/office/word/2010/wordprocessingInk" xmlns:wne="http://schemas.microsoft.com/office/word/2006/wordml" xmlns:wps="http://schemas.microsoft.com/office/word/2010/wordprocessingShape" mc:Ignorable="w14 w15 wp14">
   <w:p>
     <w:pPr>
       <w:spacing w:after="0" w:line="240" w:lineRule="auto"/>
@@ -7220,7 +7448,7 @@
 </file>
 
 <file path=word/footer4.xml><?xml version="1.0" encoding="utf-8"?>
-<w:ftr xmlns:wpc="http://schemas.microsoft.com/office/word/2010/wordprocessingCanvas" xmlns:mc="http://schemas.openxmlformats.org/markup-compatibility/2006" xmlns:o="urn:schemas-microsoft-com:office:office" xmlns:r="http://schemas.openxmlformats.org/officeDocument/2006/relationships" xmlns:m="http://schemas.openxmlformats.org/officeDocument/2006/math" xmlns:v="urn:schemas-microsoft-com:vml" xmlns:wp14="http://schemas.microsoft.com/office/word/2010/wordprocessingDrawing" xmlns:wp="http://schemas.openxmlformats.org/drawingml/2006/wordprocessingDrawing" xmlns:w10="urn:schemas-microsoft-com:office:word" xmlns:w="http://schemas.openxmlformats.org/wordprocessingml/2006/main" xmlns:w14="http://schemas.microsoft.com/office/word/2010/wordml" xmlns:wpg="http://schemas.microsoft.com/office/word/2010/wordprocessingGroup" xmlns:wpi="http://schemas.microsoft.com/office/word/2010/wordprocessingInk" xmlns:wne="http://schemas.microsoft.com/office/word/2006/wordml" xmlns:wps="http://schemas.microsoft.com/office/word/2010/wordprocessingShape" mc:Ignorable="w14 wp14">
+<w:ftr xmlns:wpc="http://schemas.microsoft.com/office/word/2010/wordprocessingCanvas" xmlns:mc="http://schemas.openxmlformats.org/markup-compatibility/2006" xmlns:o="urn:schemas-microsoft-com:office:office" xmlns:r="http://schemas.openxmlformats.org/officeDocument/2006/relationships" xmlns:m="http://schemas.openxmlformats.org/officeDocument/2006/math" xmlns:v="urn:schemas-microsoft-com:vml" xmlns:wp14="http://schemas.microsoft.com/office/word/2010/wordprocessingDrawing" xmlns:wp="http://schemas.openxmlformats.org/drawingml/2006/wordprocessingDrawing" xmlns:w10="urn:schemas-microsoft-com:office:word" xmlns:w="http://schemas.openxmlformats.org/wordprocessingml/2006/main" xmlns:w14="http://schemas.microsoft.com/office/word/2010/wordml" xmlns:w15="http://schemas.microsoft.com/office/word/2012/wordml" xmlns:wpg="http://schemas.microsoft.com/office/word/2010/wordprocessingGroup" xmlns:wpi="http://schemas.microsoft.com/office/word/2010/wordprocessingInk" xmlns:wne="http://schemas.microsoft.com/office/word/2006/wordml" xmlns:wps="http://schemas.microsoft.com/office/word/2010/wordprocessingShape" mc:Ignorable="w14 w15 wp14">
   <w:p>
     <w:pPr>
       <w:spacing w:after="0" w:line="240" w:lineRule="auto"/>
@@ -7250,7 +7478,7 @@
 </file>
 
 <file path=word/footer5.xml><?xml version="1.0" encoding="utf-8"?>
-<w:ftr xmlns:wpc="http://schemas.microsoft.com/office/word/2010/wordprocessingCanvas" xmlns:mc="http://schemas.openxmlformats.org/markup-compatibility/2006" xmlns:o="urn:schemas-microsoft-com:office:office" xmlns:r="http://schemas.openxmlformats.org/officeDocument/2006/relationships" xmlns:m="http://schemas.openxmlformats.org/officeDocument/2006/math" xmlns:v="urn:schemas-microsoft-com:vml" xmlns:wp14="http://schemas.microsoft.com/office/word/2010/wordprocessingDrawing" xmlns:wp="http://schemas.openxmlformats.org/drawingml/2006/wordprocessingDrawing" xmlns:w10="urn:schemas-microsoft-com:office:word" xmlns:w="http://schemas.openxmlformats.org/wordprocessingml/2006/main" xmlns:w14="http://schemas.microsoft.com/office/word/2010/wordml" xmlns:wpg="http://schemas.microsoft.com/office/word/2010/wordprocessingGroup" xmlns:wpi="http://schemas.microsoft.com/office/word/2010/wordprocessingInk" xmlns:wne="http://schemas.microsoft.com/office/word/2006/wordml" xmlns:wps="http://schemas.microsoft.com/office/word/2010/wordprocessingShape" mc:Ignorable="w14 wp14">
+<w:ftr xmlns:wpc="http://schemas.microsoft.com/office/word/2010/wordprocessingCanvas" xmlns:mc="http://schemas.openxmlformats.org/markup-compatibility/2006" xmlns:o="urn:schemas-microsoft-com:office:office" xmlns:r="http://schemas.openxmlformats.org/officeDocument/2006/relationships" xmlns:m="http://schemas.openxmlformats.org/officeDocument/2006/math" xmlns:v="urn:schemas-microsoft-com:vml" xmlns:wp14="http://schemas.microsoft.com/office/word/2010/wordprocessingDrawing" xmlns:wp="http://schemas.openxmlformats.org/drawingml/2006/wordprocessingDrawing" xmlns:w10="urn:schemas-microsoft-com:office:word" xmlns:w="http://schemas.openxmlformats.org/wordprocessingml/2006/main" xmlns:w14="http://schemas.microsoft.com/office/word/2010/wordml" xmlns:w15="http://schemas.microsoft.com/office/word/2012/wordml" xmlns:wpg="http://schemas.microsoft.com/office/word/2010/wordprocessingGroup" xmlns:wpi="http://schemas.microsoft.com/office/word/2010/wordprocessingInk" xmlns:wne="http://schemas.microsoft.com/office/word/2006/wordml" xmlns:wps="http://schemas.microsoft.com/office/word/2010/wordprocessingShape" mc:Ignorable="w14 w15 wp14">
   <w:p>
     <w:pPr>
       <w:spacing w:after="0" w:line="240" w:lineRule="auto"/>
@@ -7270,7 +7498,7 @@
       <w:rPr>
         <w:noProof/>
       </w:rPr>
-      <w:t>23</w:t>
+      <w:t>25</w:t>
     </w:r>
     <w:r>
       <w:fldChar w:fldCharType="end"/>
@@ -7280,7 +7508,7 @@
 </file>
 
 <file path=word/footer6.xml><?xml version="1.0" encoding="utf-8"?>
-<w:ftr xmlns:wpc="http://schemas.microsoft.com/office/word/2010/wordprocessingCanvas" xmlns:mc="http://schemas.openxmlformats.org/markup-compatibility/2006" xmlns:o="urn:schemas-microsoft-com:office:office" xmlns:r="http://schemas.openxmlformats.org/officeDocument/2006/relationships" xmlns:m="http://schemas.openxmlformats.org/officeDocument/2006/math" xmlns:v="urn:schemas-microsoft-com:vml" xmlns:wp14="http://schemas.microsoft.com/office/word/2010/wordprocessingDrawing" xmlns:wp="http://schemas.openxmlformats.org/drawingml/2006/wordprocessingDrawing" xmlns:w10="urn:schemas-microsoft-com:office:word" xmlns:w="http://schemas.openxmlformats.org/wordprocessingml/2006/main" xmlns:w14="http://schemas.microsoft.com/office/word/2010/wordml" xmlns:wpg="http://schemas.microsoft.com/office/word/2010/wordprocessingGroup" xmlns:wpi="http://schemas.microsoft.com/office/word/2010/wordprocessingInk" xmlns:wne="http://schemas.microsoft.com/office/word/2006/wordml" xmlns:wps="http://schemas.microsoft.com/office/word/2010/wordprocessingShape" mc:Ignorable="w14 wp14">
+<w:ftr xmlns:wpc="http://schemas.microsoft.com/office/word/2010/wordprocessingCanvas" xmlns:mc="http://schemas.openxmlformats.org/markup-compatibility/2006" xmlns:o="urn:schemas-microsoft-com:office:office" xmlns:r="http://schemas.openxmlformats.org/officeDocument/2006/relationships" xmlns:m="http://schemas.openxmlformats.org/officeDocument/2006/math" xmlns:v="urn:schemas-microsoft-com:vml" xmlns:wp14="http://schemas.microsoft.com/office/word/2010/wordprocessingDrawing" xmlns:wp="http://schemas.openxmlformats.org/drawingml/2006/wordprocessingDrawing" xmlns:w10="urn:schemas-microsoft-com:office:word" xmlns:w="http://schemas.openxmlformats.org/wordprocessingml/2006/main" xmlns:w14="http://schemas.microsoft.com/office/word/2010/wordml" xmlns:w15="http://schemas.microsoft.com/office/word/2012/wordml" xmlns:wpg="http://schemas.microsoft.com/office/word/2010/wordprocessingGroup" xmlns:wpi="http://schemas.microsoft.com/office/word/2010/wordprocessingInk" xmlns:wne="http://schemas.microsoft.com/office/word/2006/wordml" xmlns:wps="http://schemas.microsoft.com/office/word/2010/wordprocessingShape" mc:Ignorable="w14 w15 wp14">
   <w:p>
     <w:pPr>
       <w:spacing w:after="0" w:line="240" w:lineRule="auto"/>
@@ -7307,7 +7535,7 @@
 </file>
 
 <file path=word/footnotes.xml><?xml version="1.0" encoding="utf-8"?>
-<w:footnotes xmlns:wpc="http://schemas.microsoft.com/office/word/2010/wordprocessingCanvas" xmlns:mc="http://schemas.openxmlformats.org/markup-compatibility/2006" xmlns:o="urn:schemas-microsoft-com:office:office" xmlns:r="http://schemas.openxmlformats.org/officeDocument/2006/relationships" xmlns:m="http://schemas.openxmlformats.org/officeDocument/2006/math" xmlns:v="urn:schemas-microsoft-com:vml" xmlns:wp14="http://schemas.microsoft.com/office/word/2010/wordprocessingDrawing" xmlns:wp="http://schemas.openxmlformats.org/drawingml/2006/wordprocessingDrawing" xmlns:w10="urn:schemas-microsoft-com:office:word" xmlns:w="http://schemas.openxmlformats.org/wordprocessingml/2006/main" xmlns:w14="http://schemas.microsoft.com/office/word/2010/wordml" xmlns:wpg="http://schemas.microsoft.com/office/word/2010/wordprocessingGroup" xmlns:wpi="http://schemas.microsoft.com/office/word/2010/wordprocessingInk" xmlns:wne="http://schemas.microsoft.com/office/word/2006/wordml" xmlns:wps="http://schemas.microsoft.com/office/word/2010/wordprocessingShape" mc:Ignorable="w14 wp14">
+<w:footnotes xmlns:wpc="http://schemas.microsoft.com/office/word/2010/wordprocessingCanvas" xmlns:mc="http://schemas.openxmlformats.org/markup-compatibility/2006" xmlns:o="urn:schemas-microsoft-com:office:office" xmlns:r="http://schemas.openxmlformats.org/officeDocument/2006/relationships" xmlns:m="http://schemas.openxmlformats.org/officeDocument/2006/math" xmlns:v="urn:schemas-microsoft-com:vml" xmlns:wp14="http://schemas.microsoft.com/office/word/2010/wordprocessingDrawing" xmlns:wp="http://schemas.openxmlformats.org/drawingml/2006/wordprocessingDrawing" xmlns:w10="urn:schemas-microsoft-com:office:word" xmlns:w="http://schemas.openxmlformats.org/wordprocessingml/2006/main" xmlns:w14="http://schemas.microsoft.com/office/word/2010/wordml" xmlns:w15="http://schemas.microsoft.com/office/word/2012/wordml" xmlns:wpg="http://schemas.microsoft.com/office/word/2010/wordprocessingGroup" xmlns:wpi="http://schemas.microsoft.com/office/word/2010/wordprocessingInk" xmlns:wne="http://schemas.microsoft.com/office/word/2006/wordml" xmlns:wps="http://schemas.microsoft.com/office/word/2010/wordprocessingShape" mc:Ignorable="w14 w15 wp14">
   <w:footnote w:type="separator" w:id="-1">
     <w:p>
       <w:pPr>
@@ -7332,7 +7560,7 @@
 </file>
 
 <file path=word/numbering.xml><?xml version="1.0" encoding="utf-8"?>
-<w:numbering xmlns:wpc="http://schemas.microsoft.com/office/word/2010/wordprocessingCanvas" xmlns:mc="http://schemas.openxmlformats.org/markup-compatibility/2006" xmlns:o="urn:schemas-microsoft-com:office:office" xmlns:r="http://schemas.openxmlformats.org/officeDocument/2006/relationships" xmlns:m="http://schemas.openxmlformats.org/officeDocument/2006/math" xmlns:v="urn:schemas-microsoft-com:vml" xmlns:wp14="http://schemas.microsoft.com/office/word/2010/wordprocessingDrawing" xmlns:wp="http://schemas.openxmlformats.org/drawingml/2006/wordprocessingDrawing" xmlns:w10="urn:schemas-microsoft-com:office:word" xmlns:w="http://schemas.openxmlformats.org/wordprocessingml/2006/main" xmlns:w14="http://schemas.microsoft.com/office/word/2010/wordml" xmlns:wpg="http://schemas.microsoft.com/office/word/2010/wordprocessingGroup" xmlns:wpi="http://schemas.microsoft.com/office/word/2010/wordprocessingInk" xmlns:wne="http://schemas.microsoft.com/office/word/2006/wordml" xmlns:wps="http://schemas.microsoft.com/office/word/2010/wordprocessingShape" mc:Ignorable="w14 wp14">
+<w:numbering xmlns:wpc="http://schemas.microsoft.com/office/word/2010/wordprocessingCanvas" xmlns:mc="http://schemas.openxmlformats.org/markup-compatibility/2006" xmlns:o="urn:schemas-microsoft-com:office:office" xmlns:r="http://schemas.openxmlformats.org/officeDocument/2006/relationships" xmlns:m="http://schemas.openxmlformats.org/officeDocument/2006/math" xmlns:v="urn:schemas-microsoft-com:vml" xmlns:wp14="http://schemas.microsoft.com/office/word/2010/wordprocessingDrawing" xmlns:wp="http://schemas.openxmlformats.org/drawingml/2006/wordprocessingDrawing" xmlns:w10="urn:schemas-microsoft-com:office:word" xmlns:w="http://schemas.openxmlformats.org/wordprocessingml/2006/main" xmlns:w14="http://schemas.microsoft.com/office/word/2010/wordml" xmlns:w15="http://schemas.microsoft.com/office/word/2012/wordml" xmlns:wpg="http://schemas.microsoft.com/office/word/2010/wordprocessingGroup" xmlns:wpi="http://schemas.microsoft.com/office/word/2010/wordprocessingInk" xmlns:wne="http://schemas.microsoft.com/office/word/2006/wordml" xmlns:wps="http://schemas.microsoft.com/office/word/2010/wordprocessingShape" mc:Ignorable="w14 w15 wp14">
   <w:abstractNum w:abstractNumId="0">
     <w:nsid w:val="002E081B"/>
     <w:multiLevelType w:val="hybridMultilevel"/>
@@ -13480,7 +13708,7 @@
 </file>
 
 <file path=word/styles.xml><?xml version="1.0" encoding="utf-8"?>
-<w:styles xmlns:mc="http://schemas.openxmlformats.org/markup-compatibility/2006" xmlns:r="http://schemas.openxmlformats.org/officeDocument/2006/relationships" xmlns:w="http://schemas.openxmlformats.org/wordprocessingml/2006/main" xmlns:w14="http://schemas.microsoft.com/office/word/2010/wordml" mc:Ignorable="w14">
+<w:styles xmlns:mc="http://schemas.openxmlformats.org/markup-compatibility/2006" xmlns:r="http://schemas.openxmlformats.org/officeDocument/2006/relationships" xmlns:w="http://schemas.openxmlformats.org/wordprocessingml/2006/main" xmlns:w14="http://schemas.microsoft.com/office/word/2010/wordml" xmlns:w15="http://schemas.microsoft.com/office/word/2012/wordml" mc:Ignorable="w14 w15">
   <w:docDefaults>
     <w:rPrDefault>
       <w:rPr>
@@ -13496,144 +13724,378 @@
       </w:pPr>
     </w:pPrDefault>
   </w:docDefaults>
-  <w:latentStyles w:defLockedState="0" w:defUIPriority="99" w:defSemiHidden="1" w:defUnhideWhenUsed="1" w:defQFormat="0" w:count="267">
-    <w:lsdException w:name="Normal" w:semiHidden="0" w:uiPriority="0" w:unhideWhenUsed="0" w:qFormat="1"/>
-    <w:lsdException w:name="heading 1" w:semiHidden="0" w:uiPriority="9" w:unhideWhenUsed="0" w:qFormat="1"/>
-    <w:lsdException w:name="heading 2" w:uiPriority="9" w:qFormat="1"/>
-    <w:lsdException w:name="heading 3" w:uiPriority="9" w:qFormat="1"/>
-    <w:lsdException w:name="heading 4" w:uiPriority="9" w:qFormat="1"/>
-    <w:lsdException w:name="heading 5" w:uiPriority="9" w:qFormat="1"/>
-    <w:lsdException w:name="heading 6" w:uiPriority="9" w:qFormat="1"/>
-    <w:lsdException w:name="heading 7" w:uiPriority="9" w:qFormat="1"/>
-    <w:lsdException w:name="heading 8" w:uiPriority="9" w:qFormat="1"/>
-    <w:lsdException w:name="heading 9" w:uiPriority="9" w:qFormat="1"/>
-    <w:lsdException w:name="toc 1" w:uiPriority="39"/>
-    <w:lsdException w:name="toc 2" w:uiPriority="39"/>
-    <w:lsdException w:name="toc 3" w:uiPriority="39"/>
-    <w:lsdException w:name="toc 4" w:uiPriority="39"/>
-    <w:lsdException w:name="toc 5" w:uiPriority="39"/>
-    <w:lsdException w:name="toc 6" w:uiPriority="39"/>
-    <w:lsdException w:name="toc 7" w:uiPriority="39"/>
-    <w:lsdException w:name="toc 8" w:uiPriority="39"/>
-    <w:lsdException w:name="toc 9" w:uiPriority="39"/>
-    <w:lsdException w:name="caption" w:uiPriority="35" w:qFormat="1"/>
-    <w:lsdException w:name="Title" w:semiHidden="0" w:uiPriority="10" w:unhideWhenUsed="0" w:qFormat="1"/>
-    <w:lsdException w:name="Default Paragraph Font" w:uiPriority="1"/>
-    <w:lsdException w:name="Subtitle" w:semiHidden="0" w:uiPriority="11" w:unhideWhenUsed="0" w:qFormat="1"/>
-    <w:lsdException w:name="Strong" w:semiHidden="0" w:uiPriority="22" w:unhideWhenUsed="0" w:qFormat="1"/>
-    <w:lsdException w:name="Emphasis" w:semiHidden="0" w:uiPriority="20" w:unhideWhenUsed="0" w:qFormat="1"/>
-    <w:lsdException w:name="Table Grid" w:semiHidden="0" w:uiPriority="39" w:unhideWhenUsed="0"/>
-    <w:lsdException w:name="Placeholder Text" w:unhideWhenUsed="0"/>
-    <w:lsdException w:name="No Spacing" w:semiHidden="0" w:uiPriority="1" w:unhideWhenUsed="0" w:qFormat="1"/>
-    <w:lsdException w:name="Light Shading" w:semiHidden="0" w:uiPriority="60" w:unhideWhenUsed="0"/>
-    <w:lsdException w:name="Light List" w:semiHidden="0" w:uiPriority="61" w:unhideWhenUsed="0"/>
-    <w:lsdException w:name="Light Grid" w:semiHidden="0" w:uiPriority="62" w:unhideWhenUsed="0"/>
-    <w:lsdException w:name="Medium Shading 1" w:semiHidden="0" w:uiPriority="63" w:unhideWhenUsed="0"/>
-    <w:lsdException w:name="Medium Shading 2" w:semiHidden="0" w:uiPriority="64" w:unhideWhenUsed="0"/>
-    <w:lsdException w:name="Medium List 1" w:semiHidden="0" w:uiPriority="65" w:unhideWhenUsed="0"/>
-    <w:lsdException w:name="Medium List 2" w:semiHidden="0" w:uiPriority="66" w:unhideWhenUsed="0"/>
-    <w:lsdException w:name="Medium Grid 1" w:semiHidden="0" w:uiPriority="67" w:unhideWhenUsed="0"/>
-    <w:lsdException w:name="Medium Grid 2" w:semiHidden="0" w:uiPriority="68" w:unhideWhenUsed="0"/>
-    <w:lsdException w:name="Medium Grid 3" w:semiHidden="0" w:uiPriority="69" w:unhideWhenUsed="0"/>
-    <w:lsdException w:name="Dark List" w:semiHidden="0" w:uiPriority="70" w:unhideWhenUsed="0"/>
-    <w:lsdException w:name="Colorful Shading" w:semiHidden="0" w:uiPriority="71" w:unhideWhenUsed="0"/>
-    <w:lsdException w:name="Colorful List" w:semiHidden="0" w:uiPriority="72" w:unhideWhenUsed="0"/>
-    <w:lsdException w:name="Colorful Grid" w:semiHidden="0" w:uiPriority="73" w:unhideWhenUsed="0"/>
-    <w:lsdException w:name="Light Shading Accent 1" w:semiHidden="0" w:uiPriority="60" w:unhideWhenUsed="0"/>
-    <w:lsdException w:name="Light List Accent 1" w:semiHidden="0" w:uiPriority="61" w:unhideWhenUsed="0"/>
-    <w:lsdException w:name="Light Grid Accent 1" w:semiHidden="0" w:uiPriority="62" w:unhideWhenUsed="0"/>
-    <w:lsdException w:name="Medium Shading 1 Accent 1" w:semiHidden="0" w:uiPriority="63" w:unhideWhenUsed="0"/>
-    <w:lsdException w:name="Medium Shading 2 Accent 1" w:semiHidden="0" w:uiPriority="64" w:unhideWhenUsed="0"/>
-    <w:lsdException w:name="Medium List 1 Accent 1" w:semiHidden="0" w:uiPriority="65" w:unhideWhenUsed="0"/>
-    <w:lsdException w:name="Revision" w:unhideWhenUsed="0"/>
-    <w:lsdException w:name="List Paragraph" w:semiHidden="0" w:uiPriority="34" w:unhideWhenUsed="0" w:qFormat="1"/>
-    <w:lsdException w:name="Quote" w:semiHidden="0" w:uiPriority="29" w:unhideWhenUsed="0" w:qFormat="1"/>
-    <w:lsdException w:name="Intense Quote" w:semiHidden="0" w:uiPriority="30" w:unhideWhenUsed="0" w:qFormat="1"/>
-    <w:lsdException w:name="Medium List 2 Accent 1" w:semiHidden="0" w:uiPriority="66" w:unhideWhenUsed="0"/>
-    <w:lsdException w:name="Medium Grid 1 Accent 1" w:semiHidden="0" w:uiPriority="67" w:unhideWhenUsed="0"/>
-    <w:lsdException w:name="Medium Grid 2 Accent 1" w:semiHidden="0" w:uiPriority="68" w:unhideWhenUsed="0"/>
-    <w:lsdException w:name="Medium Grid 3 Accent 1" w:semiHidden="0" w:uiPriority="69" w:unhideWhenUsed="0"/>
-    <w:lsdException w:name="Dark List Accent 1" w:semiHidden="0" w:uiPriority="70" w:unhideWhenUsed="0"/>
-    <w:lsdException w:name="Colorful Shading Accent 1" w:semiHidden="0" w:uiPriority="71" w:unhideWhenUsed="0"/>
-    <w:lsdException w:name="Colorful List Accent 1" w:semiHidden="0" w:uiPriority="72" w:unhideWhenUsed="0"/>
-    <w:lsdException w:name="Colorful Grid Accent 1" w:semiHidden="0" w:uiPriority="73" w:unhideWhenUsed="0"/>
-    <w:lsdException w:name="Light Shading Accent 2" w:semiHidden="0" w:uiPriority="60" w:unhideWhenUsed="0"/>
-    <w:lsdException w:name="Light List Accent 2" w:semiHidden="0" w:uiPriority="61" w:unhideWhenUsed="0"/>
-    <w:lsdException w:name="Light Grid Accent 2" w:semiHidden="0" w:uiPriority="62" w:unhideWhenUsed="0"/>
-    <w:lsdException w:name="Medium Shading 1 Accent 2" w:semiHidden="0" w:uiPriority="63" w:unhideWhenUsed="0"/>
-    <w:lsdException w:name="Medium Shading 2 Accent 2" w:semiHidden="0" w:uiPriority="64" w:unhideWhenUsed="0"/>
-    <w:lsdException w:name="Medium List 1 Accent 2" w:semiHidden="0" w:uiPriority="65" w:unhideWhenUsed="0"/>
-    <w:lsdException w:name="Medium List 2 Accent 2" w:semiHidden="0" w:uiPriority="66" w:unhideWhenUsed="0"/>
-    <w:lsdException w:name="Medium Grid 1 Accent 2" w:semiHidden="0" w:uiPriority="67" w:unhideWhenUsed="0"/>
-    <w:lsdException w:name="Medium Grid 2 Accent 2" w:semiHidden="0" w:uiPriority="68" w:unhideWhenUsed="0"/>
-    <w:lsdException w:name="Medium Grid 3 Accent 2" w:semiHidden="0" w:uiPriority="69" w:unhideWhenUsed="0"/>
-    <w:lsdException w:name="Dark List Accent 2" w:semiHidden="0" w:uiPriority="70" w:unhideWhenUsed="0"/>
-    <w:lsdException w:name="Colorful Shading Accent 2" w:semiHidden="0" w:uiPriority="71" w:unhideWhenUsed="0"/>
-    <w:lsdException w:name="Colorful List Accent 2" w:semiHidden="0" w:uiPriority="72" w:unhideWhenUsed="0"/>
-    <w:lsdException w:name="Colorful Grid Accent 2" w:semiHidden="0" w:uiPriority="73" w:unhideWhenUsed="0"/>
-    <w:lsdException w:name="Light Shading Accent 3" w:semiHidden="0" w:uiPriority="60" w:unhideWhenUsed="0"/>
-    <w:lsdException w:name="Light List Accent 3" w:semiHidden="0" w:uiPriority="61" w:unhideWhenUsed="0"/>
-    <w:lsdException w:name="Light Grid Accent 3" w:semiHidden="0" w:uiPriority="62" w:unhideWhenUsed="0"/>
-    <w:lsdException w:name="Medium Shading 1 Accent 3" w:semiHidden="0" w:uiPriority="63" w:unhideWhenUsed="0"/>
-    <w:lsdException w:name="Medium Shading 2 Accent 3" w:semiHidden="0" w:uiPriority="64" w:unhideWhenUsed="0"/>
-    <w:lsdException w:name="Medium List 1 Accent 3" w:semiHidden="0" w:uiPriority="65" w:unhideWhenUsed="0"/>
-    <w:lsdException w:name="Medium List 2 Accent 3" w:semiHidden="0" w:uiPriority="66" w:unhideWhenUsed="0"/>
-    <w:lsdException w:name="Medium Grid 1 Accent 3" w:semiHidden="0" w:uiPriority="67" w:unhideWhenUsed="0"/>
-    <w:lsdException w:name="Medium Grid 2 Accent 3" w:semiHidden="0" w:uiPriority="68" w:unhideWhenUsed="0"/>
-    <w:lsdException w:name="Medium Grid 3 Accent 3" w:semiHidden="0" w:uiPriority="69" w:unhideWhenUsed="0"/>
-    <w:lsdException w:name="Dark List Accent 3" w:semiHidden="0" w:uiPriority="70" w:unhideWhenUsed="0"/>
-    <w:lsdException w:name="Colorful Shading Accent 3" w:semiHidden="0" w:uiPriority="71" w:unhideWhenUsed="0"/>
-    <w:lsdException w:name="Colorful List Accent 3" w:semiHidden="0" w:uiPriority="72" w:unhideWhenUsed="0"/>
-    <w:lsdException w:name="Colorful Grid Accent 3" w:semiHidden="0" w:uiPriority="73" w:unhideWhenUsed="0"/>
-    <w:lsdException w:name="Light Shading Accent 4" w:semiHidden="0" w:uiPriority="60" w:unhideWhenUsed="0"/>
-    <w:lsdException w:name="Light List Accent 4" w:semiHidden="0" w:uiPriority="61" w:unhideWhenUsed="0"/>
-    <w:lsdException w:name="Light Grid Accent 4" w:semiHidden="0" w:uiPriority="62" w:unhideWhenUsed="0"/>
-    <w:lsdException w:name="Medium Shading 1 Accent 4" w:semiHidden="0" w:uiPriority="63" w:unhideWhenUsed="0"/>
-    <w:lsdException w:name="Medium Shading 2 Accent 4" w:semiHidden="0" w:uiPriority="64" w:unhideWhenUsed="0"/>
-    <w:lsdException w:name="Medium List 1 Accent 4" w:semiHidden="0" w:uiPriority="65" w:unhideWhenUsed="0"/>
-    <w:lsdException w:name="Medium List 2 Accent 4" w:semiHidden="0" w:uiPriority="66" w:unhideWhenUsed="0"/>
-    <w:lsdException w:name="Medium Grid 1 Accent 4" w:semiHidden="0" w:uiPriority="67" w:unhideWhenUsed="0"/>
-    <w:lsdException w:name="Medium Grid 2 Accent 4" w:semiHidden="0" w:uiPriority="68" w:unhideWhenUsed="0"/>
-    <w:lsdException w:name="Medium Grid 3 Accent 4" w:semiHidden="0" w:uiPriority="69" w:unhideWhenUsed="0"/>
-    <w:lsdException w:name="Dark List Accent 4" w:semiHidden="0" w:uiPriority="70" w:unhideWhenUsed="0"/>
-    <w:lsdException w:name="Colorful Shading Accent 4" w:semiHidden="0" w:uiPriority="71" w:unhideWhenUsed="0"/>
-    <w:lsdException w:name="Colorful List Accent 4" w:semiHidden="0" w:uiPriority="72" w:unhideWhenUsed="0"/>
-    <w:lsdException w:name="Colorful Grid Accent 4" w:semiHidden="0" w:uiPriority="73" w:unhideWhenUsed="0"/>
-    <w:lsdException w:name="Light Shading Accent 5" w:semiHidden="0" w:uiPriority="60" w:unhideWhenUsed="0"/>
-    <w:lsdException w:name="Light List Accent 5" w:semiHidden="0" w:uiPriority="61" w:unhideWhenUsed="0"/>
-    <w:lsdException w:name="Light Grid Accent 5" w:semiHidden="0" w:uiPriority="62" w:unhideWhenUsed="0"/>
-    <w:lsdException w:name="Medium Shading 1 Accent 5" w:semiHidden="0" w:uiPriority="63" w:unhideWhenUsed="0"/>
-    <w:lsdException w:name="Medium Shading 2 Accent 5" w:semiHidden="0" w:uiPriority="64" w:unhideWhenUsed="0"/>
-    <w:lsdException w:name="Medium List 1 Accent 5" w:semiHidden="0" w:uiPriority="65" w:unhideWhenUsed="0"/>
-    <w:lsdException w:name="Medium List 2 Accent 5" w:semiHidden="0" w:uiPriority="66" w:unhideWhenUsed="0"/>
-    <w:lsdException w:name="Medium Grid 1 Accent 5" w:semiHidden="0" w:uiPriority="67" w:unhideWhenUsed="0"/>
-    <w:lsdException w:name="Medium Grid 2 Accent 5" w:semiHidden="0" w:uiPriority="68" w:unhideWhenUsed="0"/>
-    <w:lsdException w:name="Medium Grid 3 Accent 5" w:semiHidden="0" w:uiPriority="69" w:unhideWhenUsed="0"/>
-    <w:lsdException w:name="Dark List Accent 5" w:semiHidden="0" w:uiPriority="70" w:unhideWhenUsed="0"/>
-    <w:lsdException w:name="Colorful Shading Accent 5" w:semiHidden="0" w:uiPriority="71" w:unhideWhenUsed="0"/>
-    <w:lsdException w:name="Colorful List Accent 5" w:semiHidden="0" w:uiPriority="72" w:unhideWhenUsed="0"/>
-    <w:lsdException w:name="Colorful Grid Accent 5" w:semiHidden="0" w:uiPriority="73" w:unhideWhenUsed="0"/>
-    <w:lsdException w:name="Light Shading Accent 6" w:semiHidden="0" w:uiPriority="60" w:unhideWhenUsed="0"/>
-    <w:lsdException w:name="Light List Accent 6" w:semiHidden="0" w:uiPriority="61" w:unhideWhenUsed="0"/>
-    <w:lsdException w:name="Light Grid Accent 6" w:semiHidden="0" w:uiPriority="62" w:unhideWhenUsed="0"/>
-    <w:lsdException w:name="Medium Shading 1 Accent 6" w:semiHidden="0" w:uiPriority="63" w:unhideWhenUsed="0"/>
-    <w:lsdException w:name="Medium Shading 2 Accent 6" w:semiHidden="0" w:uiPriority="64" w:unhideWhenUsed="0"/>
-    <w:lsdException w:name="Medium List 1 Accent 6" w:semiHidden="0" w:uiPriority="65" w:unhideWhenUsed="0"/>
-    <w:lsdException w:name="Medium List 2 Accent 6" w:semiHidden="0" w:uiPriority="66" w:unhideWhenUsed="0"/>
-    <w:lsdException w:name="Medium Grid 1 Accent 6" w:semiHidden="0" w:uiPriority="67" w:unhideWhenUsed="0"/>
-    <w:lsdException w:name="Medium Grid 2 Accent 6" w:semiHidden="0" w:uiPriority="68" w:unhideWhenUsed="0"/>
-    <w:lsdException w:name="Medium Grid 3 Accent 6" w:semiHidden="0" w:uiPriority="69" w:unhideWhenUsed="0"/>
-    <w:lsdException w:name="Dark List Accent 6" w:semiHidden="0" w:uiPriority="70" w:unhideWhenUsed="0"/>
-    <w:lsdException w:name="Colorful Shading Accent 6" w:semiHidden="0" w:uiPriority="71" w:unhideWhenUsed="0"/>
-    <w:lsdException w:name="Colorful List Accent 6" w:semiHidden="0" w:uiPriority="72" w:unhideWhenUsed="0"/>
-    <w:lsdException w:name="Colorful Grid Accent 6" w:semiHidden="0" w:uiPriority="73" w:unhideWhenUsed="0"/>
-    <w:lsdException w:name="Subtle Emphasis" w:semiHidden="0" w:uiPriority="19" w:unhideWhenUsed="0" w:qFormat="1"/>
-    <w:lsdException w:name="Intense Emphasis" w:semiHidden="0" w:uiPriority="21" w:unhideWhenUsed="0" w:qFormat="1"/>
-    <w:lsdException w:name="Subtle Reference" w:semiHidden="0" w:uiPriority="31" w:unhideWhenUsed="0" w:qFormat="1"/>
-    <w:lsdException w:name="Intense Reference" w:semiHidden="0" w:uiPriority="32" w:unhideWhenUsed="0" w:qFormat="1"/>
-    <w:lsdException w:name="Book Title" w:semiHidden="0" w:uiPriority="33" w:unhideWhenUsed="0" w:qFormat="1"/>
-    <w:lsdException w:name="Bibliography" w:uiPriority="37"/>
-    <w:lsdException w:name="TOC Heading" w:uiPriority="39" w:qFormat="1"/>
+  <w:latentStyles w:defLockedState="0" w:defUIPriority="99" w:defSemiHidden="0" w:defUnhideWhenUsed="0" w:defQFormat="0" w:count="371">
+    <w:lsdException w:name="Normal" w:uiPriority="0" w:qFormat="1"/>
+    <w:lsdException w:name="heading 1" w:uiPriority="9" w:qFormat="1"/>
+    <w:lsdException w:name="heading 2" w:semiHidden="1" w:uiPriority="9" w:unhideWhenUsed="1" w:qFormat="1"/>
+    <w:lsdException w:name="heading 3" w:semiHidden="1" w:uiPriority="9" w:unhideWhenUsed="1" w:qFormat="1"/>
+    <w:lsdException w:name="heading 4" w:semiHidden="1" w:uiPriority="9" w:unhideWhenUsed="1" w:qFormat="1"/>
+    <w:lsdException w:name="heading 5" w:semiHidden="1" w:uiPriority="9" w:unhideWhenUsed="1" w:qFormat="1"/>
+    <w:lsdException w:name="heading 6" w:semiHidden="1" w:uiPriority="9" w:unhideWhenUsed="1" w:qFormat="1"/>
+    <w:lsdException w:name="heading 7" w:semiHidden="1" w:uiPriority="9" w:unhideWhenUsed="1" w:qFormat="1"/>
+    <w:lsdException w:name="heading 8" w:semiHidden="1" w:uiPriority="9" w:unhideWhenUsed="1" w:qFormat="1"/>
+    <w:lsdException w:name="heading 9" w:semiHidden="1" w:uiPriority="9" w:unhideWhenUsed="1" w:qFormat="1"/>
+    <w:lsdException w:name="index 1" w:semiHidden="1" w:unhideWhenUsed="1"/>
+    <w:lsdException w:name="index 2" w:semiHidden="1" w:unhideWhenUsed="1"/>
+    <w:lsdException w:name="index 3" w:semiHidden="1" w:unhideWhenUsed="1"/>
+    <w:lsdException w:name="index 4" w:semiHidden="1" w:unhideWhenUsed="1"/>
+    <w:lsdException w:name="index 5" w:semiHidden="1" w:unhideWhenUsed="1"/>
+    <w:lsdException w:name="index 6" w:semiHidden="1" w:unhideWhenUsed="1"/>
+    <w:lsdException w:name="index 7" w:semiHidden="1" w:unhideWhenUsed="1"/>
+    <w:lsdException w:name="index 8" w:semiHidden="1" w:unhideWhenUsed="1"/>
+    <w:lsdException w:name="index 9" w:semiHidden="1" w:unhideWhenUsed="1"/>
+    <w:lsdException w:name="toc 1" w:semiHidden="1" w:uiPriority="39" w:unhideWhenUsed="1"/>
+    <w:lsdException w:name="toc 2" w:semiHidden="1" w:uiPriority="39" w:unhideWhenUsed="1"/>
+    <w:lsdException w:name="toc 3" w:semiHidden="1" w:uiPriority="39" w:unhideWhenUsed="1"/>
+    <w:lsdException w:name="toc 4" w:semiHidden="1" w:uiPriority="39" w:unhideWhenUsed="1"/>
+    <w:lsdException w:name="toc 5" w:semiHidden="1" w:uiPriority="39" w:unhideWhenUsed="1"/>
+    <w:lsdException w:name="toc 6" w:semiHidden="1" w:uiPriority="39" w:unhideWhenUsed="1"/>
+    <w:lsdException w:name="toc 7" w:semiHidden="1" w:uiPriority="39" w:unhideWhenUsed="1"/>
+    <w:lsdException w:name="toc 8" w:semiHidden="1" w:uiPriority="39" w:unhideWhenUsed="1"/>
+    <w:lsdException w:name="toc 9" w:semiHidden="1" w:uiPriority="39" w:unhideWhenUsed="1"/>
+    <w:lsdException w:name="Normal Indent" w:semiHidden="1" w:unhideWhenUsed="1"/>
+    <w:lsdException w:name="footnote text" w:semiHidden="1" w:unhideWhenUsed="1"/>
+    <w:lsdException w:name="annotation text" w:semiHidden="1" w:unhideWhenUsed="1"/>
+    <w:lsdException w:name="header" w:semiHidden="1" w:unhideWhenUsed="1"/>
+    <w:lsdException w:name="footer" w:semiHidden="1" w:unhideWhenUsed="1"/>
+    <w:lsdException w:name="index heading" w:semiHidden="1" w:unhideWhenUsed="1"/>
+    <w:lsdException w:name="caption" w:semiHidden="1" w:uiPriority="35" w:unhideWhenUsed="1" w:qFormat="1"/>
+    <w:lsdException w:name="table of figures" w:semiHidden="1" w:unhideWhenUsed="1"/>
+    <w:lsdException w:name="envelope address" w:semiHidden="1" w:unhideWhenUsed="1"/>
+    <w:lsdException w:name="envelope return" w:semiHidden="1" w:unhideWhenUsed="1"/>
+    <w:lsdException w:name="footnote reference" w:semiHidden="1" w:unhideWhenUsed="1"/>
+    <w:lsdException w:name="annotation reference" w:semiHidden="1" w:unhideWhenUsed="1"/>
+    <w:lsdException w:name="line number" w:semiHidden="1" w:unhideWhenUsed="1"/>
+    <w:lsdException w:name="page number" w:semiHidden="1" w:unhideWhenUsed="1"/>
+    <w:lsdException w:name="endnote reference" w:semiHidden="1" w:unhideWhenUsed="1"/>
+    <w:lsdException w:name="endnote text" w:semiHidden="1" w:unhideWhenUsed="1"/>
+    <w:lsdException w:name="table of authorities" w:semiHidden="1" w:unhideWhenUsed="1"/>
+    <w:lsdException w:name="macro" w:semiHidden="1" w:unhideWhenUsed="1"/>
+    <w:lsdException w:name="toa heading" w:semiHidden="1" w:unhideWhenUsed="1"/>
+    <w:lsdException w:name="List" w:semiHidden="1" w:unhideWhenUsed="1"/>
+    <w:lsdException w:name="List Bullet" w:semiHidden="1" w:unhideWhenUsed="1"/>
+    <w:lsdException w:name="List Number" w:semiHidden="1" w:unhideWhenUsed="1"/>
+    <w:lsdException w:name="List 2" w:semiHidden="1" w:unhideWhenUsed="1"/>
+    <w:lsdException w:name="List 3" w:semiHidden="1" w:unhideWhenUsed="1"/>
+    <w:lsdException w:name="List 4" w:semiHidden="1" w:unhideWhenUsed="1"/>
+    <w:lsdException w:name="List 5" w:semiHidden="1" w:unhideWhenUsed="1"/>
+    <w:lsdException w:name="List Bullet 2" w:semiHidden="1" w:unhideWhenUsed="1"/>
+    <w:lsdException w:name="List Bullet 3" w:semiHidden="1" w:unhideWhenUsed="1"/>
+    <w:lsdException w:name="List Bullet 4" w:semiHidden="1" w:unhideWhenUsed="1"/>
+    <w:lsdException w:name="List Bullet 5" w:semiHidden="1" w:unhideWhenUsed="1"/>
+    <w:lsdException w:name="List Number 2" w:semiHidden="1" w:unhideWhenUsed="1"/>
+    <w:lsdException w:name="List Number 3" w:semiHidden="1" w:unhideWhenUsed="1"/>
+    <w:lsdException w:name="List Number 4" w:semiHidden="1" w:unhideWhenUsed="1"/>
+    <w:lsdException w:name="List Number 5" w:semiHidden="1" w:unhideWhenUsed="1"/>
+    <w:lsdException w:name="Title" w:uiPriority="10" w:qFormat="1"/>
+    <w:lsdException w:name="Closing" w:semiHidden="1" w:unhideWhenUsed="1"/>
+    <w:lsdException w:name="Signature" w:semiHidden="1" w:unhideWhenUsed="1"/>
+    <w:lsdException w:name="Default Paragraph Font" w:semiHidden="1" w:uiPriority="1" w:unhideWhenUsed="1"/>
+    <w:lsdException w:name="Body Text" w:semiHidden="1" w:unhideWhenUsed="1"/>
+    <w:lsdException w:name="Body Text Indent" w:semiHidden="1" w:unhideWhenUsed="1"/>
+    <w:lsdException w:name="List Continue" w:semiHidden="1" w:unhideWhenUsed="1"/>
+    <w:lsdException w:name="List Continue 2" w:semiHidden="1" w:unhideWhenUsed="1"/>
+    <w:lsdException w:name="List Continue 3" w:semiHidden="1" w:unhideWhenUsed="1"/>
+    <w:lsdException w:name="List Continue 4" w:semiHidden="1" w:unhideWhenUsed="1"/>
+    <w:lsdException w:name="List Continue 5" w:semiHidden="1" w:unhideWhenUsed="1"/>
+    <w:lsdException w:name="Message Header" w:semiHidden="1" w:unhideWhenUsed="1"/>
+    <w:lsdException w:name="Subtitle" w:uiPriority="11" w:qFormat="1"/>
+    <w:lsdException w:name="Salutation" w:semiHidden="1" w:unhideWhenUsed="1"/>
+    <w:lsdException w:name="Date" w:semiHidden="1" w:unhideWhenUsed="1"/>
+    <w:lsdException w:name="Body Text First Indent" w:semiHidden="1" w:unhideWhenUsed="1"/>
+    <w:lsdException w:name="Body Text First Indent 2" w:semiHidden="1" w:unhideWhenUsed="1"/>
+    <w:lsdException w:name="Note Heading" w:semiHidden="1" w:unhideWhenUsed="1"/>
+    <w:lsdException w:name="Body Text 2" w:semiHidden="1" w:unhideWhenUsed="1"/>
+    <w:lsdException w:name="Body Text 3" w:semiHidden="1" w:unhideWhenUsed="1"/>
+    <w:lsdException w:name="Body Text Indent 2" w:semiHidden="1" w:unhideWhenUsed="1"/>
+    <w:lsdException w:name="Body Text Indent 3" w:semiHidden="1" w:unhideWhenUsed="1"/>
+    <w:lsdException w:name="Block Text" w:semiHidden="1" w:unhideWhenUsed="1"/>
+    <w:lsdException w:name="Hyperlink" w:semiHidden="1" w:unhideWhenUsed="1"/>
+    <w:lsdException w:name="FollowedHyperlink" w:semiHidden="1" w:unhideWhenUsed="1"/>
+    <w:lsdException w:name="Strong" w:uiPriority="22" w:qFormat="1"/>
+    <w:lsdException w:name="Emphasis" w:uiPriority="20" w:qFormat="1"/>
+    <w:lsdException w:name="Document Map" w:semiHidden="1" w:unhideWhenUsed="1"/>
+    <w:lsdException w:name="Plain Text" w:semiHidden="1" w:unhideWhenUsed="1"/>
+    <w:lsdException w:name="E-mail Signature" w:semiHidden="1" w:unhideWhenUsed="1"/>
+    <w:lsdException w:name="HTML Top of Form" w:semiHidden="1" w:unhideWhenUsed="1"/>
+    <w:lsdException w:name="HTML Bottom of Form" w:semiHidden="1" w:unhideWhenUsed="1"/>
+    <w:lsdException w:name="Normal (Web)" w:semiHidden="1" w:unhideWhenUsed="1"/>
+    <w:lsdException w:name="HTML Acronym" w:semiHidden="1" w:unhideWhenUsed="1"/>
+    <w:lsdException w:name="HTML Address" w:semiHidden="1" w:unhideWhenUsed="1"/>
+    <w:lsdException w:name="HTML Cite" w:semiHidden="1" w:unhideWhenUsed="1"/>
+    <w:lsdException w:name="HTML Code" w:semiHidden="1" w:unhideWhenUsed="1"/>
+    <w:lsdException w:name="HTML Definition" w:semiHidden="1" w:unhideWhenUsed="1"/>
+    <w:lsdException w:name="HTML Keyboard" w:semiHidden="1" w:unhideWhenUsed="1"/>
+    <w:lsdException w:name="HTML Preformatted" w:semiHidden="1" w:unhideWhenUsed="1"/>
+    <w:lsdException w:name="HTML Sample" w:semiHidden="1" w:unhideWhenUsed="1"/>
+    <w:lsdException w:name="HTML Typewriter" w:semiHidden="1" w:unhideWhenUsed="1"/>
+    <w:lsdException w:name="HTML Variable" w:semiHidden="1" w:unhideWhenUsed="1"/>
+    <w:lsdException w:name="Normal Table" w:semiHidden="1" w:unhideWhenUsed="1"/>
+    <w:lsdException w:name="annotation subject" w:semiHidden="1" w:unhideWhenUsed="1"/>
+    <w:lsdException w:name="No List" w:semiHidden="1" w:unhideWhenUsed="1"/>
+    <w:lsdException w:name="Outline List 1" w:semiHidden="1" w:unhideWhenUsed="1"/>
+    <w:lsdException w:name="Outline List 2" w:semiHidden="1" w:unhideWhenUsed="1"/>
+    <w:lsdException w:name="Outline List 3" w:semiHidden="1" w:unhideWhenUsed="1"/>
+    <w:lsdException w:name="Table Simple 1" w:semiHidden="1" w:unhideWhenUsed="1"/>
+    <w:lsdException w:name="Table Simple 2" w:semiHidden="1" w:unhideWhenUsed="1"/>
+    <w:lsdException w:name="Table Simple 3" w:semiHidden="1" w:unhideWhenUsed="1"/>
+    <w:lsdException w:name="Table Classic 1" w:semiHidden="1" w:unhideWhenUsed="1"/>
+    <w:lsdException w:name="Table Classic 2" w:semiHidden="1" w:unhideWhenUsed="1"/>
+    <w:lsdException w:name="Table Classic 3" w:semiHidden="1" w:unhideWhenUsed="1"/>
+    <w:lsdException w:name="Table Classic 4" w:semiHidden="1" w:unhideWhenUsed="1"/>
+    <w:lsdException w:name="Table Colorful 1" w:semiHidden="1" w:unhideWhenUsed="1"/>
+    <w:lsdException w:name="Table Colorful 2" w:semiHidden="1" w:unhideWhenUsed="1"/>
+    <w:lsdException w:name="Table Colorful 3" w:semiHidden="1" w:unhideWhenUsed="1"/>
+    <w:lsdException w:name="Table Columns 1" w:semiHidden="1" w:unhideWhenUsed="1"/>
+    <w:lsdException w:name="Table Columns 2" w:semiHidden="1" w:unhideWhenUsed="1"/>
+    <w:lsdException w:name="Table Columns 3" w:semiHidden="1" w:unhideWhenUsed="1"/>
+    <w:lsdException w:name="Table Columns 4" w:semiHidden="1" w:unhideWhenUsed="1"/>
+    <w:lsdException w:name="Table Columns 5" w:semiHidden="1" w:unhideWhenUsed="1"/>
+    <w:lsdException w:name="Table Grid 1" w:semiHidden="1" w:unhideWhenUsed="1"/>
+    <w:lsdException w:name="Table Grid 2" w:semiHidden="1" w:unhideWhenUsed="1"/>
+    <w:lsdException w:name="Table Grid 3" w:semiHidden="1" w:unhideWhenUsed="1"/>
+    <w:lsdException w:name="Table Grid 4" w:semiHidden="1" w:unhideWhenUsed="1"/>
+    <w:lsdException w:name="Table Grid 5" w:semiHidden="1" w:unhideWhenUsed="1"/>
+    <w:lsdException w:name="Table Grid 6" w:semiHidden="1" w:unhideWhenUsed="1"/>
+    <w:lsdException w:name="Table Grid 7" w:semiHidden="1" w:unhideWhenUsed="1"/>
+    <w:lsdException w:name="Table Grid 8" w:semiHidden="1" w:unhideWhenUsed="1"/>
+    <w:lsdException w:name="Table List 1" w:semiHidden="1" w:unhideWhenUsed="1"/>
+    <w:lsdException w:name="Table List 2" w:semiHidden="1" w:unhideWhenUsed="1"/>
+    <w:lsdException w:name="Table List 3" w:semiHidden="1" w:unhideWhenUsed="1"/>
+    <w:lsdException w:name="Table List 4" w:semiHidden="1" w:unhideWhenUsed="1"/>
+    <w:lsdException w:name="Table List 5" w:semiHidden="1" w:unhideWhenUsed="1"/>
+    <w:lsdException w:name="Table List 6" w:semiHidden="1" w:unhideWhenUsed="1"/>
+    <w:lsdException w:name="Table List 7" w:semiHidden="1" w:unhideWhenUsed="1"/>
+    <w:lsdException w:name="Table List 8" w:semiHidden="1" w:unhideWhenUsed="1"/>
+    <w:lsdException w:name="Table 3D effects 1" w:semiHidden="1" w:unhideWhenUsed="1"/>
+    <w:lsdException w:name="Table 3D effects 2" w:semiHidden="1" w:unhideWhenUsed="1"/>
+    <w:lsdException w:name="Table 3D effects 3" w:semiHidden="1" w:unhideWhenUsed="1"/>
+    <w:lsdException w:name="Table Contemporary" w:semiHidden="1" w:unhideWhenUsed="1"/>
+    <w:lsdException w:name="Table Elegant" w:semiHidden="1" w:unhideWhenUsed="1"/>
+    <w:lsdException w:name="Table Professional" w:semiHidden="1" w:unhideWhenUsed="1"/>
+    <w:lsdException w:name="Table Subtle 1" w:semiHidden="1" w:unhideWhenUsed="1"/>
+    <w:lsdException w:name="Table Subtle 2" w:semiHidden="1" w:unhideWhenUsed="1"/>
+    <w:lsdException w:name="Table Web 1" w:semiHidden="1" w:unhideWhenUsed="1"/>
+    <w:lsdException w:name="Table Web 2" w:semiHidden="1" w:unhideWhenUsed="1"/>
+    <w:lsdException w:name="Table Web 3" w:semiHidden="1" w:unhideWhenUsed="1"/>
+    <w:lsdException w:name="Balloon Text" w:semiHidden="1" w:unhideWhenUsed="1"/>
+    <w:lsdException w:name="Table Grid" w:uiPriority="39"/>
+    <w:lsdException w:name="Table Theme" w:semiHidden="1" w:unhideWhenUsed="1"/>
+    <w:lsdException w:name="Placeholder Text" w:semiHidden="1"/>
+    <w:lsdException w:name="No Spacing" w:uiPriority="1" w:qFormat="1"/>
+    <w:lsdException w:name="Light Shading" w:uiPriority="60"/>
+    <w:lsdException w:name="Light List" w:uiPriority="61"/>
+    <w:lsdException w:name="Light Grid" w:uiPriority="62"/>
+    <w:lsdException w:name="Medium Shading 1" w:uiPriority="63"/>
+    <w:lsdException w:name="Medium Shading 2" w:uiPriority="64"/>
+    <w:lsdException w:name="Medium List 1" w:uiPriority="65"/>
+    <w:lsdException w:name="Medium List 2" w:uiPriority="66"/>
+    <w:lsdException w:name="Medium Grid 1" w:uiPriority="67"/>
+    <w:lsdException w:name="Medium Grid 2" w:uiPriority="68"/>
+    <w:lsdException w:name="Medium Grid 3" w:uiPriority="69"/>
+    <w:lsdException w:name="Dark List" w:uiPriority="70"/>
+    <w:lsdException w:name="Colorful Shading" w:uiPriority="71"/>
+    <w:lsdException w:name="Colorful List" w:uiPriority="72"/>
+    <w:lsdException w:name="Colorful Grid" w:uiPriority="73"/>
+    <w:lsdException w:name="Light Shading Accent 1" w:uiPriority="60"/>
+    <w:lsdException w:name="Light List Accent 1" w:uiPriority="61"/>
+    <w:lsdException w:name="Light Grid Accent 1" w:uiPriority="62"/>
+    <w:lsdException w:name="Medium Shading 1 Accent 1" w:uiPriority="63"/>
+    <w:lsdException w:name="Medium Shading 2 Accent 1" w:uiPriority="64"/>
+    <w:lsdException w:name="Medium List 1 Accent 1" w:uiPriority="65"/>
+    <w:lsdException w:name="Revision" w:semiHidden="1"/>
+    <w:lsdException w:name="List Paragraph" w:uiPriority="34" w:qFormat="1"/>
+    <w:lsdException w:name="Quote" w:uiPriority="29" w:qFormat="1"/>
+    <w:lsdException w:name="Intense Quote" w:uiPriority="30" w:qFormat="1"/>
+    <w:lsdException w:name="Medium List 2 Accent 1" w:uiPriority="66"/>
+    <w:lsdException w:name="Medium Grid 1 Accent 1" w:uiPriority="67"/>
+    <w:lsdException w:name="Medium Grid 2 Accent 1" w:uiPriority="68"/>
+    <w:lsdException w:name="Medium Grid 3 Accent 1" w:uiPriority="69"/>
+    <w:lsdException w:name="Dark List Accent 1" w:uiPriority="70"/>
+    <w:lsdException w:name="Colorful Shading Accent 1" w:uiPriority="71"/>
+    <w:lsdException w:name="Colorful List Accent 1" w:uiPriority="72"/>
+    <w:lsdException w:name="Colorful Grid Accent 1" w:uiPriority="73"/>
+    <w:lsdException w:name="Light Shading Accent 2" w:uiPriority="60"/>
+    <w:lsdException w:name="Light List Accent 2" w:uiPriority="61"/>
+    <w:lsdException w:name="Light Grid Accent 2" w:uiPriority="62"/>
+    <w:lsdException w:name="Medium Shading 1 Accent 2" w:uiPriority="63"/>
+    <w:lsdException w:name="Medium Shading 2 Accent 2" w:uiPriority="64"/>
+    <w:lsdException w:name="Medium List 1 Accent 2" w:uiPriority="65"/>
+    <w:lsdException w:name="Medium List 2 Accent 2" w:uiPriority="66"/>
+    <w:lsdException w:name="Medium Grid 1 Accent 2" w:uiPriority="67"/>
+    <w:lsdException w:name="Medium Grid 2 Accent 2" w:uiPriority="68"/>
+    <w:lsdException w:name="Medium Grid 3 Accent 2" w:uiPriority="69"/>
+    <w:lsdException w:name="Dark List Accent 2" w:uiPriority="70"/>
+    <w:lsdException w:name="Colorful Shading Accent 2" w:uiPriority="71"/>
+    <w:lsdException w:name="Colorful List Accent 2" w:uiPriority="72"/>
+    <w:lsdException w:name="Colorful Grid Accent 2" w:uiPriority="73"/>
+    <w:lsdException w:name="Light Shading Accent 3" w:uiPriority="60"/>
+    <w:lsdException w:name="Light List Accent 3" w:uiPriority="61"/>
+    <w:lsdException w:name="Light Grid Accent 3" w:uiPriority="62"/>
+    <w:lsdException w:name="Medium Shading 1 Accent 3" w:uiPriority="63"/>
+    <w:lsdException w:name="Medium Shading 2 Accent 3" w:uiPriority="64"/>
+    <w:lsdException w:name="Medium List 1 Accent 3" w:uiPriority="65"/>
+    <w:lsdException w:name="Medium List 2 Accent 3" w:uiPriority="66"/>
+    <w:lsdException w:name="Medium Grid 1 Accent 3" w:uiPriority="67"/>
+    <w:lsdException w:name="Medium Grid 2 Accent 3" w:uiPriority="68"/>
+    <w:lsdException w:name="Medium Grid 3 Accent 3" w:uiPriority="69"/>
+    <w:lsdException w:name="Dark List Accent 3" w:uiPriority="70"/>
+    <w:lsdException w:name="Colorful Shading Accent 3" w:uiPriority="71"/>
+    <w:lsdException w:name="Colorful List Accent 3" w:uiPriority="72"/>
+    <w:lsdException w:name="Colorful Grid Accent 3" w:uiPriority="73"/>
+    <w:lsdException w:name="Light Shading Accent 4" w:uiPriority="60"/>
+    <w:lsdException w:name="Light List Accent 4" w:uiPriority="61"/>
+    <w:lsdException w:name="Light Grid Accent 4" w:uiPriority="62"/>
+    <w:lsdException w:name="Medium Shading 1 Accent 4" w:uiPriority="63"/>
+    <w:lsdException w:name="Medium Shading 2 Accent 4" w:uiPriority="64"/>
+    <w:lsdException w:name="Medium List 1 Accent 4" w:uiPriority="65"/>
+    <w:lsdException w:name="Medium List 2 Accent 4" w:uiPriority="66"/>
+    <w:lsdException w:name="Medium Grid 1 Accent 4" w:uiPriority="67"/>
+    <w:lsdException w:name="Medium Grid 2 Accent 4" w:uiPriority="68"/>
+    <w:lsdException w:name="Medium Grid 3 Accent 4" w:uiPriority="69"/>
+    <w:lsdException w:name="Dark List Accent 4" w:uiPriority="70"/>
+    <w:lsdException w:name="Colorful Shading Accent 4" w:uiPriority="71"/>
+    <w:lsdException w:name="Colorful List Accent 4" w:uiPriority="72"/>
+    <w:lsdException w:name="Colorful Grid Accent 4" w:uiPriority="73"/>
+    <w:lsdException w:name="Light Shading Accent 5" w:uiPriority="60"/>
+    <w:lsdException w:name="Light List Accent 5" w:uiPriority="61"/>
+    <w:lsdException w:name="Light Grid Accent 5" w:uiPriority="62"/>
+    <w:lsdException w:name="Medium Shading 1 Accent 5" w:uiPriority="63"/>
+    <w:lsdException w:name="Medium Shading 2 Accent 5" w:uiPriority="64"/>
+    <w:lsdException w:name="Medium List 1 Accent 5" w:uiPriority="65"/>
+    <w:lsdException w:name="Medium List 2 Accent 5" w:uiPriority="66"/>
+    <w:lsdException w:name="Medium Grid 1 Accent 5" w:uiPriority="67"/>
+    <w:lsdException w:name="Medium Grid 2 Accent 5" w:uiPriority="68"/>
+    <w:lsdException w:name="Medium Grid 3 Accent 5" w:uiPriority="69"/>
+    <w:lsdException w:name="Dark List Accent 5" w:uiPriority="70"/>
+    <w:lsdException w:name="Colorful Shading Accent 5" w:uiPriority="71"/>
+    <w:lsdException w:name="Colorful List Accent 5" w:uiPriority="72"/>
+    <w:lsdException w:name="Colorful Grid Accent 5" w:uiPriority="73"/>
+    <w:lsdException w:name="Light Shading Accent 6" w:uiPriority="60"/>
+    <w:lsdException w:name="Light List Accent 6" w:uiPriority="61"/>
+    <w:lsdException w:name="Light Grid Accent 6" w:uiPriority="62"/>
+    <w:lsdException w:name="Medium Shading 1 Accent 6" w:uiPriority="63"/>
+    <w:lsdException w:name="Medium Shading 2 Accent 6" w:uiPriority="64"/>
+    <w:lsdException w:name="Medium List 1 Accent 6" w:uiPriority="65"/>
+    <w:lsdException w:name="Medium List 2 Accent 6" w:uiPriority="66"/>
+    <w:lsdException w:name="Medium Grid 1 Accent 6" w:uiPriority="67"/>
+    <w:lsdException w:name="Medium Grid 2 Accent 6" w:uiPriority="68"/>
+    <w:lsdException w:name="Medium Grid 3 Accent 6" w:uiPriority="69"/>
+    <w:lsdException w:name="Dark List Accent 6" w:uiPriority="70"/>
+    <w:lsdException w:name="Colorful Shading Accent 6" w:uiPriority="71"/>
+    <w:lsdException w:name="Colorful List Accent 6" w:uiPriority="72"/>
+    <w:lsdException w:name="Colorful Grid Accent 6" w:uiPriority="73"/>
+    <w:lsdException w:name="Subtle Emphasis" w:uiPriority="19" w:qFormat="1"/>
+    <w:lsdException w:name="Intense Emphasis" w:uiPriority="21" w:qFormat="1"/>
+    <w:lsdException w:name="Subtle Reference" w:uiPriority="31" w:qFormat="1"/>
+    <w:lsdException w:name="Intense Reference" w:uiPriority="32" w:qFormat="1"/>
+    <w:lsdException w:name="Book Title" w:uiPriority="33" w:qFormat="1"/>
+    <w:lsdException w:name="Bibliography" w:semiHidden="1" w:uiPriority="37" w:unhideWhenUsed="1"/>
+    <w:lsdException w:name="TOC Heading" w:semiHidden="1" w:uiPriority="39" w:unhideWhenUsed="1" w:qFormat="1"/>
+    <w:lsdException w:name="Plain Table 1" w:uiPriority="41"/>
+    <w:lsdException w:name="Plain Table 2" w:uiPriority="42"/>
+    <w:lsdException w:name="Plain Table 3" w:uiPriority="43"/>
+    <w:lsdException w:name="Plain Table 4" w:uiPriority="44"/>
+    <w:lsdException w:name="Plain Table 5" w:uiPriority="45"/>
+    <w:lsdException w:name="Grid Table Light" w:uiPriority="40"/>
+    <w:lsdException w:name="Grid Table 1 Light" w:uiPriority="46"/>
+    <w:lsdException w:name="Grid Table 2" w:uiPriority="47"/>
+    <w:lsdException w:name="Grid Table 3" w:uiPriority="48"/>
+    <w:lsdException w:name="Grid Table 4" w:uiPriority="49"/>
+    <w:lsdException w:name="Grid Table 5 Dark" w:uiPriority="50"/>
+    <w:lsdException w:name="Grid Table 6 Colorful" w:uiPriority="51"/>
+    <w:lsdException w:name="Grid Table 7 Colorful" w:uiPriority="52"/>
+    <w:lsdException w:name="Grid Table 1 Light Accent 1" w:uiPriority="46"/>
+    <w:lsdException w:name="Grid Table 2 Accent 1" w:uiPriority="47"/>
+    <w:lsdException w:name="Grid Table 3 Accent 1" w:uiPriority="48"/>
+    <w:lsdException w:name="Grid Table 4 Accent 1" w:uiPriority="49"/>
+    <w:lsdException w:name="Grid Table 5 Dark Accent 1" w:uiPriority="50"/>
+    <w:lsdException w:name="Grid Table 6 Colorful Accent 1" w:uiPriority="51"/>
+    <w:lsdException w:name="Grid Table 7 Colorful Accent 1" w:uiPriority="52"/>
+    <w:lsdException w:name="Grid Table 1 Light Accent 2" w:uiPriority="46"/>
+    <w:lsdException w:name="Grid Table 2 Accent 2" w:uiPriority="47"/>
+    <w:lsdException w:name="Grid Table 3 Accent 2" w:uiPriority="48"/>
+    <w:lsdException w:name="Grid Table 4 Accent 2" w:uiPriority="49"/>
+    <w:lsdException w:name="Grid Table 5 Dark Accent 2" w:uiPriority="50"/>
+    <w:lsdException w:name="Grid Table 6 Colorful Accent 2" w:uiPriority="51"/>
+    <w:lsdException w:name="Grid Table 7 Colorful Accent 2" w:uiPriority="52"/>
+    <w:lsdException w:name="Grid Table 1 Light Accent 3" w:uiPriority="46"/>
+    <w:lsdException w:name="Grid Table 2 Accent 3" w:uiPriority="47"/>
+    <w:lsdException w:name="Grid Table 3 Accent 3" w:uiPriority="48"/>
+    <w:lsdException w:name="Grid Table 4 Accent 3" w:uiPriority="49"/>
+    <w:lsdException w:name="Grid Table 5 Dark Accent 3" w:uiPriority="50"/>
+    <w:lsdException w:name="Grid Table 6 Colorful Accent 3" w:uiPriority="51"/>
+    <w:lsdException w:name="Grid Table 7 Colorful Accent 3" w:uiPriority="52"/>
+    <w:lsdException w:name="Grid Table 1 Light Accent 4" w:uiPriority="46"/>
+    <w:lsdException w:name="Grid Table 2 Accent 4" w:uiPriority="47"/>
+    <w:lsdException w:name="Grid Table 3 Accent 4" w:uiPriority="48"/>
+    <w:lsdException w:name="Grid Table 4 Accent 4" w:uiPriority="49"/>
+    <w:lsdException w:name="Grid Table 5 Dark Accent 4" w:uiPriority="50"/>
+    <w:lsdException w:name="Grid Table 6 Colorful Accent 4" w:uiPriority="51"/>
+    <w:lsdException w:name="Grid Table 7 Colorful Accent 4" w:uiPriority="52"/>
+    <w:lsdException w:name="Grid Table 1 Light Accent 5" w:uiPriority="46"/>
+    <w:lsdException w:name="Grid Table 2 Accent 5" w:uiPriority="47"/>
+    <w:lsdException w:name="Grid Table 3 Accent 5" w:uiPriority="48"/>
+    <w:lsdException w:name="Grid Table 4 Accent 5" w:uiPriority="49"/>
+    <w:lsdException w:name="Grid Table 5 Dark Accent 5" w:uiPriority="50"/>
+    <w:lsdException w:name="Grid Table 6 Colorful Accent 5" w:uiPriority="51"/>
+    <w:lsdException w:name="Grid Table 7 Colorful Accent 5" w:uiPriority="52"/>
+    <w:lsdException w:name="Grid Table 1 Light Accent 6" w:uiPriority="46"/>
+    <w:lsdException w:name="Grid Table 2 Accent 6" w:uiPriority="47"/>
+    <w:lsdException w:name="Grid Table 3 Accent 6" w:uiPriority="48"/>
+    <w:lsdException w:name="Grid Table 4 Accent 6" w:uiPriority="49"/>
+    <w:lsdException w:name="Grid Table 5 Dark Accent 6" w:uiPriority="50"/>
+    <w:lsdException w:name="Grid Table 6 Colorful Accent 6" w:uiPriority="51"/>
+    <w:lsdException w:name="Grid Table 7 Colorful Accent 6" w:uiPriority="52"/>
+    <w:lsdException w:name="List Table 1 Light" w:uiPriority="46"/>
+    <w:lsdException w:name="List Table 2" w:uiPriority="47"/>
+    <w:lsdException w:name="List Table 3" w:uiPriority="48"/>
+    <w:lsdException w:name="List Table 4" w:uiPriority="49"/>
+    <w:lsdException w:name="List Table 5 Dark" w:uiPriority="50"/>
+    <w:lsdException w:name="List Table 6 Colorful" w:uiPriority="51"/>
+    <w:lsdException w:name="List Table 7 Colorful" w:uiPriority="52"/>
+    <w:lsdException w:name="List Table 1 Light Accent 1" w:uiPriority="46"/>
+    <w:lsdException w:name="List Table 2 Accent 1" w:uiPriority="47"/>
+    <w:lsdException w:name="List Table 3 Accent 1" w:uiPriority="48"/>
+    <w:lsdException w:name="List Table 4 Accent 1" w:uiPriority="49"/>
+    <w:lsdException w:name="List Table 5 Dark Accent 1" w:uiPriority="50"/>
+    <w:lsdException w:name="List Table 6 Colorful Accent 1" w:uiPriority="51"/>
+    <w:lsdException w:name="List Table 7 Colorful Accent 1" w:uiPriority="52"/>
+    <w:lsdException w:name="List Table 1 Light Accent 2" w:uiPriority="46"/>
+    <w:lsdException w:name="List Table 2 Accent 2" w:uiPriority="47"/>
+    <w:lsdException w:name="List Table 3 Accent 2" w:uiPriority="48"/>
+    <w:lsdException w:name="List Table 4 Accent 2" w:uiPriority="49"/>
+    <w:lsdException w:name="List Table 5 Dark Accent 2" w:uiPriority="50"/>
+    <w:lsdException w:name="List Table 6 Colorful Accent 2" w:uiPriority="51"/>
+    <w:lsdException w:name="List Table 7 Colorful Accent 2" w:uiPriority="52"/>
+    <w:lsdException w:name="List Table 1 Light Accent 3" w:uiPriority="46"/>
+    <w:lsdException w:name="List Table 2 Accent 3" w:uiPriority="47"/>
+    <w:lsdException w:name="List Table 3 Accent 3" w:uiPriority="48"/>
+    <w:lsdException w:name="List Table 4 Accent 3" w:uiPriority="49"/>
+    <w:lsdException w:name="List Table 5 Dark Accent 3" w:uiPriority="50"/>
+    <w:lsdException w:name="List Table 6 Colorful Accent 3" w:uiPriority="51"/>
+    <w:lsdException w:name="List Table 7 Colorful Accent 3" w:uiPriority="52"/>
+    <w:lsdException w:name="List Table 1 Light Accent 4" w:uiPriority="46"/>
+    <w:lsdException w:name="List Table 2 Accent 4" w:uiPriority="47"/>
+    <w:lsdException w:name="List Table 3 Accent 4" w:uiPriority="48"/>
+    <w:lsdException w:name="List Table 4 Accent 4" w:uiPriority="49"/>
+    <w:lsdException w:name="List Table 5 Dark Accent 4" w:uiPriority="50"/>
+    <w:lsdException w:name="List Table 6 Colorful Accent 4" w:uiPriority="51"/>
+    <w:lsdException w:name="List Table 7 Colorful Accent 4" w:uiPriority="52"/>
+    <w:lsdException w:name="List Table 1 Light Accent 5" w:uiPriority="46"/>
+    <w:lsdException w:name="List Table 2 Accent 5" w:uiPriority="47"/>
+    <w:lsdException w:name="List Table 3 Accent 5" w:uiPriority="48"/>
+    <w:lsdException w:name="List Table 4 Accent 5" w:uiPriority="49"/>
+    <w:lsdException w:name="List Table 5 Dark Accent 5" w:uiPriority="50"/>
+    <w:lsdException w:name="List Table 6 Colorful Accent 5" w:uiPriority="51"/>
+    <w:lsdException w:name="List Table 7 Colorful Accent 5" w:uiPriority="52"/>
+    <w:lsdException w:name="List Table 1 Light Accent 6" w:uiPriority="46"/>
+    <w:lsdException w:name="List Table 2 Accent 6" w:uiPriority="47"/>
+    <w:lsdException w:name="List Table 3 Accent 6" w:uiPriority="48"/>
+    <w:lsdException w:name="List Table 4 Accent 6" w:uiPriority="49"/>
+    <w:lsdException w:name="List Table 5 Dark Accent 6" w:uiPriority="50"/>
+    <w:lsdException w:name="List Table 6 Colorful Accent 6" w:uiPriority="51"/>
+    <w:lsdException w:name="List Table 7 Colorful Accent 6" w:uiPriority="52"/>
   </w:latentStyles>
   <w:style w:type="paragraph" w:default="1" w:styleId="Normal">
     <w:name w:val="Normal"/>
@@ -13954,6 +14416,7 @@
       <w:spacing w:after="0" w:line="240" w:lineRule="auto"/>
     </w:pPr>
     <w:tblPr>
+      <w:tblInd w:w="0" w:type="dxa"/>
       <w:tblBorders>
         <w:top w:val="single" w:sz="4" w:space="0" w:color="auto"/>
         <w:left w:val="single" w:sz="4" w:space="0" w:color="auto"/>
@@ -13962,749 +14425,12 @@
         <w:insideH w:val="single" w:sz="4" w:space="0" w:color="auto"/>
         <w:insideV w:val="single" w:sz="4" w:space="0" w:color="auto"/>
       </w:tblBorders>
-    </w:tblPr>
-  </w:style>
-  <w:style w:type="paragraph" w:styleId="TOCHeading">
-    <w:name w:val="TOC Heading"/>
-    <w:basedOn w:val="Heading1"/>
-    <w:next w:val="Normal"/>
-    <w:uiPriority w:val="39"/>
-    <w:unhideWhenUsed/>
-    <w:qFormat/>
-    <w:rsid w:val="005115D1"/>
-    <w:pPr>
-      <w:numPr>
-        <w:numId w:val="0"/>
-      </w:numPr>
-      <w:spacing w:before="240" w:after="0" w:line="259" w:lineRule="auto"/>
-      <w:ind w:right="0"/>
-      <w:outlineLvl w:val="9"/>
-    </w:pPr>
-    <w:rPr>
-      <w:rFonts w:asciiTheme="majorHAnsi" w:eastAsiaTheme="majorEastAsia" w:hAnsiTheme="majorHAnsi" w:cstheme="majorBidi"/>
-      <w:color w:val="2E74B5" w:themeColor="accent1" w:themeShade="BF"/>
-      <w:sz w:val="32"/>
-      <w:szCs w:val="32"/>
-    </w:rPr>
-  </w:style>
-  <w:style w:type="paragraph" w:styleId="TOC1">
-    <w:name w:val="toc 1"/>
-    <w:basedOn w:val="Normal"/>
-    <w:next w:val="Normal"/>
-    <w:autoRedefine/>
-    <w:uiPriority w:val="39"/>
-    <w:unhideWhenUsed/>
-    <w:rsid w:val="005115D1"/>
-    <w:pPr>
-      <w:spacing w:after="100"/>
-      <w:ind w:left="0"/>
-    </w:pPr>
-  </w:style>
-  <w:style w:type="paragraph" w:styleId="TOC2">
-    <w:name w:val="toc 2"/>
-    <w:basedOn w:val="Normal"/>
-    <w:next w:val="Normal"/>
-    <w:autoRedefine/>
-    <w:uiPriority w:val="39"/>
-    <w:unhideWhenUsed/>
-    <w:rsid w:val="005115D1"/>
-    <w:pPr>
-      <w:spacing w:after="100"/>
-      <w:ind w:left="200"/>
-    </w:pPr>
-  </w:style>
-  <w:style w:type="character" w:styleId="Hyperlink">
-    <w:name w:val="Hyperlink"/>
-    <w:basedOn w:val="DefaultParagraphFont"/>
-    <w:uiPriority w:val="99"/>
-    <w:unhideWhenUsed/>
-    <w:rsid w:val="005115D1"/>
-    <w:rPr>
-      <w:color w:val="0563C1" w:themeColor="hyperlink"/>
-      <w:u w:val="single"/>
-    </w:rPr>
-  </w:style>
-  <w:style w:type="paragraph" w:styleId="NoSpacing">
-    <w:name w:val="No Spacing"/>
-    <w:uiPriority w:val="1"/>
-    <w:qFormat/>
-    <w:rsid w:val="005115D1"/>
-    <w:pPr>
-      <w:spacing w:after="0" w:line="240" w:lineRule="auto"/>
-      <w:ind w:left="1529" w:right="-15" w:hanging="10"/>
-      <w:jc w:val="both"/>
-    </w:pPr>
-    <w:rPr>
-      <w:rFonts w:ascii="Calibri" w:eastAsia="Calibri" w:hAnsi="Calibri" w:cs="Calibri"/>
-      <w:color w:val="000000"/>
-      <w:sz w:val="20"/>
-    </w:rPr>
-  </w:style>
-  <w:style w:type="character" w:customStyle="1" w:styleId="Heading3Char">
-    <w:name w:val="Heading 3 Char"/>
-    <w:basedOn w:val="DefaultParagraphFont"/>
-    <w:link w:val="Heading3"/>
-    <w:uiPriority w:val="9"/>
-    <w:rsid w:val="0074710B"/>
-    <w:rPr>
-      <w:rFonts w:asciiTheme="majorHAnsi" w:eastAsiaTheme="majorEastAsia" w:hAnsiTheme="majorHAnsi" w:cstheme="majorBidi"/>
-      <w:color w:val="1F4D78" w:themeColor="accent1" w:themeShade="7F"/>
-      <w:szCs w:val="24"/>
-    </w:rPr>
-  </w:style>
-  <w:style w:type="character" w:customStyle="1" w:styleId="Heading4Char">
-    <w:name w:val="Heading 4 Char"/>
-    <w:basedOn w:val="DefaultParagraphFont"/>
-    <w:link w:val="Heading4"/>
-    <w:uiPriority w:val="9"/>
-    <w:rsid w:val="00F64239"/>
-    <w:rPr>
-      <w:rFonts w:asciiTheme="majorHAnsi" w:eastAsiaTheme="majorEastAsia" w:hAnsiTheme="majorHAnsi" w:cstheme="majorBidi"/>
-      <w:i/>
-      <w:iCs/>
-      <w:color w:val="2E74B5" w:themeColor="accent1" w:themeShade="BF"/>
-      <w:sz w:val="20"/>
-    </w:rPr>
-  </w:style>
-  <w:style w:type="character" w:customStyle="1" w:styleId="Heading5Char">
-    <w:name w:val="Heading 5 Char"/>
-    <w:basedOn w:val="DefaultParagraphFont"/>
-    <w:link w:val="Heading5"/>
-    <w:uiPriority w:val="9"/>
-    <w:rsid w:val="00F64239"/>
-    <w:rPr>
-      <w:rFonts w:asciiTheme="majorHAnsi" w:eastAsiaTheme="majorEastAsia" w:hAnsiTheme="majorHAnsi" w:cstheme="majorBidi"/>
-      <w:color w:val="2E74B5" w:themeColor="accent1" w:themeShade="BF"/>
-      <w:sz w:val="20"/>
-    </w:rPr>
-  </w:style>
-  <w:style w:type="character" w:customStyle="1" w:styleId="Heading6Char">
-    <w:name w:val="Heading 6 Char"/>
-    <w:basedOn w:val="DefaultParagraphFont"/>
-    <w:link w:val="Heading6"/>
-    <w:uiPriority w:val="9"/>
-    <w:rsid w:val="00F64239"/>
-    <w:rPr>
-      <w:rFonts w:asciiTheme="majorHAnsi" w:eastAsiaTheme="majorEastAsia" w:hAnsiTheme="majorHAnsi" w:cstheme="majorBidi"/>
-      <w:color w:val="1F4D78" w:themeColor="accent1" w:themeShade="7F"/>
-      <w:sz w:val="20"/>
-    </w:rPr>
-  </w:style>
-  <w:style w:type="character" w:customStyle="1" w:styleId="Heading7Char">
-    <w:name w:val="Heading 7 Char"/>
-    <w:basedOn w:val="DefaultParagraphFont"/>
-    <w:link w:val="Heading7"/>
-    <w:uiPriority w:val="9"/>
-    <w:rsid w:val="00F64239"/>
-    <w:rPr>
-      <w:rFonts w:asciiTheme="majorHAnsi" w:eastAsiaTheme="majorEastAsia" w:hAnsiTheme="majorHAnsi" w:cstheme="majorBidi"/>
-      <w:i/>
-      <w:iCs/>
-      <w:color w:val="1F4D78" w:themeColor="accent1" w:themeShade="7F"/>
-      <w:sz w:val="20"/>
-    </w:rPr>
-  </w:style>
-  <w:style w:type="character" w:customStyle="1" w:styleId="Heading8Char">
-    <w:name w:val="Heading 8 Char"/>
-    <w:basedOn w:val="DefaultParagraphFont"/>
-    <w:link w:val="Heading8"/>
-    <w:uiPriority w:val="9"/>
-    <w:rsid w:val="00F64239"/>
-    <w:rPr>
-      <w:rFonts w:asciiTheme="majorHAnsi" w:eastAsiaTheme="majorEastAsia" w:hAnsiTheme="majorHAnsi" w:cstheme="majorBidi"/>
-      <w:color w:val="272727" w:themeColor="text1" w:themeTint="D8"/>
-      <w:sz w:val="21"/>
-      <w:szCs w:val="21"/>
-    </w:rPr>
-  </w:style>
-  <w:style w:type="character" w:customStyle="1" w:styleId="Heading9Char">
-    <w:name w:val="Heading 9 Char"/>
-    <w:basedOn w:val="DefaultParagraphFont"/>
-    <w:link w:val="Heading9"/>
-    <w:uiPriority w:val="9"/>
-    <w:rsid w:val="00F64239"/>
-    <w:rPr>
-      <w:rFonts w:asciiTheme="majorHAnsi" w:eastAsiaTheme="majorEastAsia" w:hAnsiTheme="majorHAnsi" w:cstheme="majorBidi"/>
-      <w:i/>
-      <w:iCs/>
-      <w:color w:val="272727" w:themeColor="text1" w:themeTint="D8"/>
-      <w:sz w:val="21"/>
-      <w:szCs w:val="21"/>
-    </w:rPr>
-  </w:style>
-  <w:style w:type="paragraph" w:styleId="TOC3">
-    <w:name w:val="toc 3"/>
-    <w:basedOn w:val="Normal"/>
-    <w:next w:val="Normal"/>
-    <w:autoRedefine/>
-    <w:uiPriority w:val="39"/>
-    <w:unhideWhenUsed/>
-    <w:rsid w:val="00386C32"/>
-    <w:pPr>
-      <w:spacing w:after="100"/>
-      <w:ind w:left="400"/>
-    </w:pPr>
-  </w:style>
-  <w:style w:type="paragraph" w:styleId="BalloonText">
-    <w:name w:val="Balloon Text"/>
-    <w:basedOn w:val="Normal"/>
-    <w:link w:val="BalloonTextChar"/>
-    <w:uiPriority w:val="99"/>
-    <w:semiHidden/>
-    <w:unhideWhenUsed/>
-    <w:rsid w:val="002D52D3"/>
-    <w:pPr>
-      <w:spacing w:after="0" w:line="240" w:lineRule="auto"/>
-    </w:pPr>
-    <w:rPr>
-      <w:rFonts w:ascii="Tahoma" w:hAnsi="Tahoma" w:cs="Tahoma"/>
-      <w:sz w:val="16"/>
-      <w:szCs w:val="16"/>
-    </w:rPr>
-  </w:style>
-  <w:style w:type="character" w:customStyle="1" w:styleId="BalloonTextChar">
-    <w:name w:val="Balloon Text Char"/>
-    <w:basedOn w:val="DefaultParagraphFont"/>
-    <w:link w:val="BalloonText"/>
-    <w:uiPriority w:val="99"/>
-    <w:semiHidden/>
-    <w:rsid w:val="002D52D3"/>
-    <w:rPr>
-      <w:rFonts w:ascii="Tahoma" w:eastAsia="Calibri" w:hAnsi="Tahoma" w:cs="Tahoma"/>
-      <w:color w:val="000000"/>
-      <w:sz w:val="16"/>
-      <w:szCs w:val="16"/>
-    </w:rPr>
-  </w:style>
-  <w:style w:type="paragraph" w:styleId="Header">
-    <w:name w:val="header"/>
-    <w:basedOn w:val="Normal"/>
-    <w:link w:val="HeaderChar"/>
-    <w:uiPriority w:val="99"/>
-    <w:unhideWhenUsed/>
-    <w:rsid w:val="006E1848"/>
-    <w:pPr>
-      <w:tabs>
-        <w:tab w:val="center" w:pos="4680"/>
-        <w:tab w:val="right" w:pos="9360"/>
-      </w:tabs>
-      <w:spacing w:after="0" w:line="240" w:lineRule="auto"/>
-    </w:pPr>
-  </w:style>
-  <w:style w:type="character" w:customStyle="1" w:styleId="HeaderChar">
-    <w:name w:val="Header Char"/>
-    <w:basedOn w:val="DefaultParagraphFont"/>
-    <w:link w:val="Header"/>
-    <w:uiPriority w:val="99"/>
-    <w:rsid w:val="006E1848"/>
-    <w:rPr>
-      <w:rFonts w:ascii="Calibri" w:eastAsia="Calibri" w:hAnsi="Calibri" w:cs="Calibri"/>
-      <w:color w:val="000000"/>
-      <w:sz w:val="20"/>
-    </w:rPr>
-  </w:style>
-  <w:style w:type="paragraph" w:customStyle="1" w:styleId="Default">
-    <w:name w:val="Default"/>
-    <w:rsid w:val="00661255"/>
-    <w:pPr>
-      <w:autoSpaceDE w:val="0"/>
-      <w:autoSpaceDN w:val="0"/>
-      <w:adjustRightInd w:val="0"/>
-      <w:spacing w:after="0" w:line="240" w:lineRule="auto"/>
-    </w:pPr>
-    <w:rPr>
-      <w:rFonts w:ascii="Cambria" w:hAnsi="Cambria" w:cs="Cambria"/>
-      <w:color w:val="000000"/>
-      <w:sz w:val="24"/>
-      <w:szCs w:val="24"/>
-    </w:rPr>
-  </w:style>
-</w:styles>
-</file>
-
-<file path=word/stylesWithEffects.xml><?xml version="1.0" encoding="utf-8"?>
-<w:styles xmlns:wpc="http://schemas.microsoft.com/office/word/2010/wordprocessingCanvas" xmlns:mc="http://schemas.openxmlformats.org/markup-compatibility/2006" xmlns:o="urn:schemas-microsoft-com:office:office" xmlns:r="http://schemas.openxmlformats.org/officeDocument/2006/relationships" xmlns:m="http://schemas.openxmlformats.org/officeDocument/2006/math" xmlns:v="urn:schemas-microsoft-com:vml" xmlns:wp14="http://schemas.microsoft.com/office/word/2010/wordprocessingDrawing" xmlns:wp="http://schemas.openxmlformats.org/drawingml/2006/wordprocessingDrawing" xmlns:w10="urn:schemas-microsoft-com:office:word" xmlns:w="http://schemas.openxmlformats.org/wordprocessingml/2006/main" xmlns:w14="http://schemas.microsoft.com/office/word/2010/wordml" xmlns:wpg="http://schemas.microsoft.com/office/word/2010/wordprocessingGroup" xmlns:wpi="http://schemas.microsoft.com/office/word/2010/wordprocessingInk" xmlns:wne="http://schemas.microsoft.com/office/word/2006/wordml" xmlns:wps="http://schemas.microsoft.com/office/word/2010/wordprocessingShape" mc:Ignorable="w14 wp14">
-  <w:docDefaults>
-    <w:rPrDefault>
-      <w:rPr>
-        <w:rFonts w:asciiTheme="minorHAnsi" w:eastAsiaTheme="minorEastAsia" w:hAnsiTheme="minorHAnsi" w:cstheme="minorBidi"/>
-        <w:sz w:val="22"/>
-        <w:szCs w:val="22"/>
-        <w:lang w:val="en-US" w:eastAsia="en-US" w:bidi="ar-SA"/>
-      </w:rPr>
-    </w:rPrDefault>
-    <w:pPrDefault>
-      <w:pPr>
-        <w:spacing w:after="160" w:line="259" w:lineRule="auto"/>
-      </w:pPr>
-    </w:pPrDefault>
-  </w:docDefaults>
-  <w:latentStyles w:defLockedState="0" w:defUIPriority="99" w:defSemiHidden="1" w:defUnhideWhenUsed="1" w:defQFormat="0" w:count="267">
-    <w:lsdException w:name="Normal" w:semiHidden="0" w:uiPriority="0" w:unhideWhenUsed="0" w:qFormat="1"/>
-    <w:lsdException w:name="heading 1" w:semiHidden="0" w:uiPriority="9" w:unhideWhenUsed="0" w:qFormat="1"/>
-    <w:lsdException w:name="heading 2" w:uiPriority="9" w:qFormat="1"/>
-    <w:lsdException w:name="heading 3" w:uiPriority="9" w:qFormat="1"/>
-    <w:lsdException w:name="heading 4" w:uiPriority="9" w:qFormat="1"/>
-    <w:lsdException w:name="heading 5" w:uiPriority="9" w:qFormat="1"/>
-    <w:lsdException w:name="heading 6" w:uiPriority="9" w:qFormat="1"/>
-    <w:lsdException w:name="heading 7" w:uiPriority="9" w:qFormat="1"/>
-    <w:lsdException w:name="heading 8" w:uiPriority="9" w:qFormat="1"/>
-    <w:lsdException w:name="heading 9" w:uiPriority="9" w:qFormat="1"/>
-    <w:lsdException w:name="toc 1" w:uiPriority="39"/>
-    <w:lsdException w:name="toc 2" w:uiPriority="39"/>
-    <w:lsdException w:name="toc 3" w:uiPriority="39"/>
-    <w:lsdException w:name="toc 4" w:uiPriority="39"/>
-    <w:lsdException w:name="toc 5" w:uiPriority="39"/>
-    <w:lsdException w:name="toc 6" w:uiPriority="39"/>
-    <w:lsdException w:name="toc 7" w:uiPriority="39"/>
-    <w:lsdException w:name="toc 8" w:uiPriority="39"/>
-    <w:lsdException w:name="toc 9" w:uiPriority="39"/>
-    <w:lsdException w:name="caption" w:uiPriority="35" w:qFormat="1"/>
-    <w:lsdException w:name="Title" w:semiHidden="0" w:uiPriority="10" w:unhideWhenUsed="0" w:qFormat="1"/>
-    <w:lsdException w:name="Default Paragraph Font" w:uiPriority="1"/>
-    <w:lsdException w:name="Subtitle" w:semiHidden="0" w:uiPriority="11" w:unhideWhenUsed="0" w:qFormat="1"/>
-    <w:lsdException w:name="Strong" w:semiHidden="0" w:uiPriority="22" w:unhideWhenUsed="0" w:qFormat="1"/>
-    <w:lsdException w:name="Emphasis" w:semiHidden="0" w:uiPriority="20" w:unhideWhenUsed="0" w:qFormat="1"/>
-    <w:lsdException w:name="Table Grid" w:semiHidden="0" w:uiPriority="39" w:unhideWhenUsed="0"/>
-    <w:lsdException w:name="Placeholder Text" w:unhideWhenUsed="0"/>
-    <w:lsdException w:name="No Spacing" w:semiHidden="0" w:uiPriority="1" w:unhideWhenUsed="0" w:qFormat="1"/>
-    <w:lsdException w:name="Light Shading" w:semiHidden="0" w:uiPriority="60" w:unhideWhenUsed="0"/>
-    <w:lsdException w:name="Light List" w:semiHidden="0" w:uiPriority="61" w:unhideWhenUsed="0"/>
-    <w:lsdException w:name="Light Grid" w:semiHidden="0" w:uiPriority="62" w:unhideWhenUsed="0"/>
-    <w:lsdException w:name="Medium Shading 1" w:semiHidden="0" w:uiPriority="63" w:unhideWhenUsed="0"/>
-    <w:lsdException w:name="Medium Shading 2" w:semiHidden="0" w:uiPriority="64" w:unhideWhenUsed="0"/>
-    <w:lsdException w:name="Medium List 1" w:semiHidden="0" w:uiPriority="65" w:unhideWhenUsed="0"/>
-    <w:lsdException w:name="Medium List 2" w:semiHidden="0" w:uiPriority="66" w:unhideWhenUsed="0"/>
-    <w:lsdException w:name="Medium Grid 1" w:semiHidden="0" w:uiPriority="67" w:unhideWhenUsed="0"/>
-    <w:lsdException w:name="Medium Grid 2" w:semiHidden="0" w:uiPriority="68" w:unhideWhenUsed="0"/>
-    <w:lsdException w:name="Medium Grid 3" w:semiHidden="0" w:uiPriority="69" w:unhideWhenUsed="0"/>
-    <w:lsdException w:name="Dark List" w:semiHidden="0" w:uiPriority="70" w:unhideWhenUsed="0"/>
-    <w:lsdException w:name="Colorful Shading" w:semiHidden="0" w:uiPriority="71" w:unhideWhenUsed="0"/>
-    <w:lsdException w:name="Colorful List" w:semiHidden="0" w:uiPriority="72" w:unhideWhenUsed="0"/>
-    <w:lsdException w:name="Colorful Grid" w:semiHidden="0" w:uiPriority="73" w:unhideWhenUsed="0"/>
-    <w:lsdException w:name="Light Shading Accent 1" w:semiHidden="0" w:uiPriority="60" w:unhideWhenUsed="0"/>
-    <w:lsdException w:name="Light List Accent 1" w:semiHidden="0" w:uiPriority="61" w:unhideWhenUsed="0"/>
-    <w:lsdException w:name="Light Grid Accent 1" w:semiHidden="0" w:uiPriority="62" w:unhideWhenUsed="0"/>
-    <w:lsdException w:name="Medium Shading 1 Accent 1" w:semiHidden="0" w:uiPriority="63" w:unhideWhenUsed="0"/>
-    <w:lsdException w:name="Medium Shading 2 Accent 1" w:semiHidden="0" w:uiPriority="64" w:unhideWhenUsed="0"/>
-    <w:lsdException w:name="Medium List 1 Accent 1" w:semiHidden="0" w:uiPriority="65" w:unhideWhenUsed="0"/>
-    <w:lsdException w:name="Revision" w:unhideWhenUsed="0"/>
-    <w:lsdException w:name="List Paragraph" w:semiHidden="0" w:uiPriority="34" w:unhideWhenUsed="0" w:qFormat="1"/>
-    <w:lsdException w:name="Quote" w:semiHidden="0" w:uiPriority="29" w:unhideWhenUsed="0" w:qFormat="1"/>
-    <w:lsdException w:name="Intense Quote" w:semiHidden="0" w:uiPriority="30" w:unhideWhenUsed="0" w:qFormat="1"/>
-    <w:lsdException w:name="Medium List 2 Accent 1" w:semiHidden="0" w:uiPriority="66" w:unhideWhenUsed="0"/>
-    <w:lsdException w:name="Medium Grid 1 Accent 1" w:semiHidden="0" w:uiPriority="67" w:unhideWhenUsed="0"/>
-    <w:lsdException w:name="Medium Grid 2 Accent 1" w:semiHidden="0" w:uiPriority="68" w:unhideWhenUsed="0"/>
-    <w:lsdException w:name="Medium Grid 3 Accent 1" w:semiHidden="0" w:uiPriority="69" w:unhideWhenUsed="0"/>
-    <w:lsdException w:name="Dark List Accent 1" w:semiHidden="0" w:uiPriority="70" w:unhideWhenUsed="0"/>
-    <w:lsdException w:name="Colorful Shading Accent 1" w:semiHidden="0" w:uiPriority="71" w:unhideWhenUsed="0"/>
-    <w:lsdException w:name="Colorful List Accent 1" w:semiHidden="0" w:uiPriority="72" w:unhideWhenUsed="0"/>
-    <w:lsdException w:name="Colorful Grid Accent 1" w:semiHidden="0" w:uiPriority="73" w:unhideWhenUsed="0"/>
-    <w:lsdException w:name="Light Shading Accent 2" w:semiHidden="0" w:uiPriority="60" w:unhideWhenUsed="0"/>
-    <w:lsdException w:name="Light List Accent 2" w:semiHidden="0" w:uiPriority="61" w:unhideWhenUsed="0"/>
-    <w:lsdException w:name="Light Grid Accent 2" w:semiHidden="0" w:uiPriority="62" w:unhideWhenUsed="0"/>
-    <w:lsdException w:name="Medium Shading 1 Accent 2" w:semiHidden="0" w:uiPriority="63" w:unhideWhenUsed="0"/>
-    <w:lsdException w:name="Medium Shading 2 Accent 2" w:semiHidden="0" w:uiPriority="64" w:unhideWhenUsed="0"/>
-    <w:lsdException w:name="Medium List 1 Accent 2" w:semiHidden="0" w:uiPriority="65" w:unhideWhenUsed="0"/>
-    <w:lsdException w:name="Medium List 2 Accent 2" w:semiHidden="0" w:uiPriority="66" w:unhideWhenUsed="0"/>
-    <w:lsdException w:name="Medium Grid 1 Accent 2" w:semiHidden="0" w:uiPriority="67" w:unhideWhenUsed="0"/>
-    <w:lsdException w:name="Medium Grid 2 Accent 2" w:semiHidden="0" w:uiPriority="68" w:unhideWhenUsed="0"/>
-    <w:lsdException w:name="Medium Grid 3 Accent 2" w:semiHidden="0" w:uiPriority="69" w:unhideWhenUsed="0"/>
-    <w:lsdException w:name="Dark List Accent 2" w:semiHidden="0" w:uiPriority="70" w:unhideWhenUsed="0"/>
-    <w:lsdException w:name="Colorful Shading Accent 2" w:semiHidden="0" w:uiPriority="71" w:unhideWhenUsed="0"/>
-    <w:lsdException w:name="Colorful List Accent 2" w:semiHidden="0" w:uiPriority="72" w:unhideWhenUsed="0"/>
-    <w:lsdException w:name="Colorful Grid Accent 2" w:semiHidden="0" w:uiPriority="73" w:unhideWhenUsed="0"/>
-    <w:lsdException w:name="Light Shading Accent 3" w:semiHidden="0" w:uiPriority="60" w:unhideWhenUsed="0"/>
-    <w:lsdException w:name="Light List Accent 3" w:semiHidden="0" w:uiPriority="61" w:unhideWhenUsed="0"/>
-    <w:lsdException w:name="Light Grid Accent 3" w:semiHidden="0" w:uiPriority="62" w:unhideWhenUsed="0"/>
-    <w:lsdException w:name="Medium Shading 1 Accent 3" w:semiHidden="0" w:uiPriority="63" w:unhideWhenUsed="0"/>
-    <w:lsdException w:name="Medium Shading 2 Accent 3" w:semiHidden="0" w:uiPriority="64" w:unhideWhenUsed="0"/>
-    <w:lsdException w:name="Medium List 1 Accent 3" w:semiHidden="0" w:uiPriority="65" w:unhideWhenUsed="0"/>
-    <w:lsdException w:name="Medium List 2 Accent 3" w:semiHidden="0" w:uiPriority="66" w:unhideWhenUsed="0"/>
-    <w:lsdException w:name="Medium Grid 1 Accent 3" w:semiHidden="0" w:uiPriority="67" w:unhideWhenUsed="0"/>
-    <w:lsdException w:name="Medium Grid 2 Accent 3" w:semiHidden="0" w:uiPriority="68" w:unhideWhenUsed="0"/>
-    <w:lsdException w:name="Medium Grid 3 Accent 3" w:semiHidden="0" w:uiPriority="69" w:unhideWhenUsed="0"/>
-    <w:lsdException w:name="Dark List Accent 3" w:semiHidden="0" w:uiPriority="70" w:unhideWhenUsed="0"/>
-    <w:lsdException w:name="Colorful Shading Accent 3" w:semiHidden="0" w:uiPriority="71" w:unhideWhenUsed="0"/>
-    <w:lsdException w:name="Colorful List Accent 3" w:semiHidden="0" w:uiPriority="72" w:unhideWhenUsed="0"/>
-    <w:lsdException w:name="Colorful Grid Accent 3" w:semiHidden="0" w:uiPriority="73" w:unhideWhenUsed="0"/>
-    <w:lsdException w:name="Light Shading Accent 4" w:semiHidden="0" w:uiPriority="60" w:unhideWhenUsed="0"/>
-    <w:lsdException w:name="Light List Accent 4" w:semiHidden="0" w:uiPriority="61" w:unhideWhenUsed="0"/>
-    <w:lsdException w:name="Light Grid Accent 4" w:semiHidden="0" w:uiPriority="62" w:unhideWhenUsed="0"/>
-    <w:lsdException w:name="Medium Shading 1 Accent 4" w:semiHidden="0" w:uiPriority="63" w:unhideWhenUsed="0"/>
-    <w:lsdException w:name="Medium Shading 2 Accent 4" w:semiHidden="0" w:uiPriority="64" w:unhideWhenUsed="0"/>
-    <w:lsdException w:name="Medium List 1 Accent 4" w:semiHidden="0" w:uiPriority="65" w:unhideWhenUsed="0"/>
-    <w:lsdException w:name="Medium List 2 Accent 4" w:semiHidden="0" w:uiPriority="66" w:unhideWhenUsed="0"/>
-    <w:lsdException w:name="Medium Grid 1 Accent 4" w:semiHidden="0" w:uiPriority="67" w:unhideWhenUsed="0"/>
-    <w:lsdException w:name="Medium Grid 2 Accent 4" w:semiHidden="0" w:uiPriority="68" w:unhideWhenUsed="0"/>
-    <w:lsdException w:name="Medium Grid 3 Accent 4" w:semiHidden="0" w:uiPriority="69" w:unhideWhenUsed="0"/>
-    <w:lsdException w:name="Dark List Accent 4" w:semiHidden="0" w:uiPriority="70" w:unhideWhenUsed="0"/>
-    <w:lsdException w:name="Colorful Shading Accent 4" w:semiHidden="0" w:uiPriority="71" w:unhideWhenUsed="0"/>
-    <w:lsdException w:name="Colorful List Accent 4" w:semiHidden="0" w:uiPriority="72" w:unhideWhenUsed="0"/>
-    <w:lsdException w:name="Colorful Grid Accent 4" w:semiHidden="0" w:uiPriority="73" w:unhideWhenUsed="0"/>
-    <w:lsdException w:name="Light Shading Accent 5" w:semiHidden="0" w:uiPriority="60" w:unhideWhenUsed="0"/>
-    <w:lsdException w:name="Light List Accent 5" w:semiHidden="0" w:uiPriority="61" w:unhideWhenUsed="0"/>
-    <w:lsdException w:name="Light Grid Accent 5" w:semiHidden="0" w:uiPriority="62" w:unhideWhenUsed="0"/>
-    <w:lsdException w:name="Medium Shading 1 Accent 5" w:semiHidden="0" w:uiPriority="63" w:unhideWhenUsed="0"/>
-    <w:lsdException w:name="Medium Shading 2 Accent 5" w:semiHidden="0" w:uiPriority="64" w:unhideWhenUsed="0"/>
-    <w:lsdException w:name="Medium List 1 Accent 5" w:semiHidden="0" w:uiPriority="65" w:unhideWhenUsed="0"/>
-    <w:lsdException w:name="Medium List 2 Accent 5" w:semiHidden="0" w:uiPriority="66" w:unhideWhenUsed="0"/>
-    <w:lsdException w:name="Medium Grid 1 Accent 5" w:semiHidden="0" w:uiPriority="67" w:unhideWhenUsed="0"/>
-    <w:lsdException w:name="Medium Grid 2 Accent 5" w:semiHidden="0" w:uiPriority="68" w:unhideWhenUsed="0"/>
-    <w:lsdException w:name="Medium Grid 3 Accent 5" w:semiHidden="0" w:uiPriority="69" w:unhideWhenUsed="0"/>
-    <w:lsdException w:name="Dark List Accent 5" w:semiHidden="0" w:uiPriority="70" w:unhideWhenUsed="0"/>
-    <w:lsdException w:name="Colorful Shading Accent 5" w:semiHidden="0" w:uiPriority="71" w:unhideWhenUsed="0"/>
-    <w:lsdException w:name="Colorful List Accent 5" w:semiHidden="0" w:uiPriority="72" w:unhideWhenUsed="0"/>
-    <w:lsdException w:name="Colorful Grid Accent 5" w:semiHidden="0" w:uiPriority="73" w:unhideWhenUsed="0"/>
-    <w:lsdException w:name="Light Shading Accent 6" w:semiHidden="0" w:uiPriority="60" w:unhideWhenUsed="0"/>
-    <w:lsdException w:name="Light List Accent 6" w:semiHidden="0" w:uiPriority="61" w:unhideWhenUsed="0"/>
-    <w:lsdException w:name="Light Grid Accent 6" w:semiHidden="0" w:uiPriority="62" w:unhideWhenUsed="0"/>
-    <w:lsdException w:name="Medium Shading 1 Accent 6" w:semiHidden="0" w:uiPriority="63" w:unhideWhenUsed="0"/>
-    <w:lsdException w:name="Medium Shading 2 Accent 6" w:semiHidden="0" w:uiPriority="64" w:unhideWhenUsed="0"/>
-    <w:lsdException w:name="Medium List 1 Accent 6" w:semiHidden="0" w:uiPriority="65" w:unhideWhenUsed="0"/>
-    <w:lsdException w:name="Medium List 2 Accent 6" w:semiHidden="0" w:uiPriority="66" w:unhideWhenUsed="0"/>
-    <w:lsdException w:name="Medium Grid 1 Accent 6" w:semiHidden="0" w:uiPriority="67" w:unhideWhenUsed="0"/>
-    <w:lsdException w:name="Medium Grid 2 Accent 6" w:semiHidden="0" w:uiPriority="68" w:unhideWhenUsed="0"/>
-    <w:lsdException w:name="Medium Grid 3 Accent 6" w:semiHidden="0" w:uiPriority="69" w:unhideWhenUsed="0"/>
-    <w:lsdException w:name="Dark List Accent 6" w:semiHidden="0" w:uiPriority="70" w:unhideWhenUsed="0"/>
-    <w:lsdException w:name="Colorful Shading Accent 6" w:semiHidden="0" w:uiPriority="71" w:unhideWhenUsed="0"/>
-    <w:lsdException w:name="Colorful List Accent 6" w:semiHidden="0" w:uiPriority="72" w:unhideWhenUsed="0"/>
-    <w:lsdException w:name="Colorful Grid Accent 6" w:semiHidden="0" w:uiPriority="73" w:unhideWhenUsed="0"/>
-    <w:lsdException w:name="Subtle Emphasis" w:semiHidden="0" w:uiPriority="19" w:unhideWhenUsed="0" w:qFormat="1"/>
-    <w:lsdException w:name="Intense Emphasis" w:semiHidden="0" w:uiPriority="21" w:unhideWhenUsed="0" w:qFormat="1"/>
-    <w:lsdException w:name="Subtle Reference" w:semiHidden="0" w:uiPriority="31" w:unhideWhenUsed="0" w:qFormat="1"/>
-    <w:lsdException w:name="Intense Reference" w:semiHidden="0" w:uiPriority="32" w:unhideWhenUsed="0" w:qFormat="1"/>
-    <w:lsdException w:name="Book Title" w:semiHidden="0" w:uiPriority="33" w:unhideWhenUsed="0" w:qFormat="1"/>
-    <w:lsdException w:name="Bibliography" w:uiPriority="37"/>
-    <w:lsdException w:name="TOC Heading" w:uiPriority="39" w:qFormat="1"/>
-  </w:latentStyles>
-  <w:style w:type="paragraph" w:default="1" w:styleId="Normal">
-    <w:name w:val="Normal"/>
-    <w:qFormat/>
-    <w:pPr>
-      <w:spacing w:after="216" w:line="246" w:lineRule="auto"/>
-      <w:ind w:left="1529" w:right="-15" w:hanging="10"/>
-      <w:jc w:val="both"/>
-    </w:pPr>
-    <w:rPr>
-      <w:rFonts w:ascii="Calibri" w:eastAsia="Calibri" w:hAnsi="Calibri" w:cs="Calibri"/>
-      <w:color w:val="000000"/>
-      <w:sz w:val="20"/>
-    </w:rPr>
-  </w:style>
-  <w:style w:type="paragraph" w:styleId="Heading1">
-    <w:name w:val="heading 1"/>
-    <w:next w:val="Normal"/>
-    <w:link w:val="Heading1Char"/>
-    <w:uiPriority w:val="9"/>
-    <w:unhideWhenUsed/>
-    <w:qFormat/>
-    <w:pPr>
-      <w:keepNext/>
-      <w:keepLines/>
-      <w:numPr>
-        <w:numId w:val="39"/>
-      </w:numPr>
-      <w:spacing w:after="237" w:line="246" w:lineRule="auto"/>
-      <w:ind w:right="-15"/>
-      <w:outlineLvl w:val="0"/>
-    </w:pPr>
-    <w:rPr>
-      <w:rFonts w:ascii="Calibri" w:eastAsia="Calibri" w:hAnsi="Calibri" w:cs="Calibri"/>
-      <w:color w:val="000000"/>
-      <w:sz w:val="29"/>
-    </w:rPr>
-  </w:style>
-  <w:style w:type="paragraph" w:styleId="Heading2">
-    <w:name w:val="heading 2"/>
-    <w:next w:val="Normal"/>
-    <w:link w:val="Heading2Char"/>
-    <w:uiPriority w:val="9"/>
-    <w:unhideWhenUsed/>
-    <w:qFormat/>
-    <w:pPr>
-      <w:keepNext/>
-      <w:keepLines/>
-      <w:numPr>
-        <w:ilvl w:val="1"/>
-        <w:numId w:val="39"/>
-      </w:numPr>
-      <w:spacing w:after="172" w:line="240" w:lineRule="auto"/>
-      <w:ind w:right="-15"/>
-      <w:outlineLvl w:val="1"/>
-    </w:pPr>
-    <w:rPr>
-      <w:rFonts w:ascii="Calibri" w:eastAsia="Calibri" w:hAnsi="Calibri" w:cs="Calibri"/>
-      <w:color w:val="000000"/>
-      <w:sz w:val="24"/>
-    </w:rPr>
-  </w:style>
-  <w:style w:type="paragraph" w:styleId="Heading3">
-    <w:name w:val="heading 3"/>
-    <w:basedOn w:val="Normal"/>
-    <w:next w:val="Normal"/>
-    <w:link w:val="Heading3Char"/>
-    <w:uiPriority w:val="9"/>
-    <w:unhideWhenUsed/>
-    <w:qFormat/>
-    <w:rsid w:val="0074710B"/>
-    <w:pPr>
-      <w:keepNext/>
-      <w:keepLines/>
-      <w:numPr>
-        <w:ilvl w:val="2"/>
-        <w:numId w:val="39"/>
-      </w:numPr>
-      <w:spacing w:before="40" w:after="0"/>
-      <w:outlineLvl w:val="2"/>
-    </w:pPr>
-    <w:rPr>
-      <w:rFonts w:asciiTheme="majorHAnsi" w:eastAsiaTheme="majorEastAsia" w:hAnsiTheme="majorHAnsi" w:cstheme="majorBidi"/>
-      <w:color w:val="1F4D78" w:themeColor="accent1" w:themeShade="7F"/>
-      <w:sz w:val="22"/>
-      <w:szCs w:val="24"/>
-    </w:rPr>
-  </w:style>
-  <w:style w:type="paragraph" w:styleId="Heading4">
-    <w:name w:val="heading 4"/>
-    <w:basedOn w:val="Normal"/>
-    <w:next w:val="Normal"/>
-    <w:link w:val="Heading4Char"/>
-    <w:uiPriority w:val="9"/>
-    <w:unhideWhenUsed/>
-    <w:qFormat/>
-    <w:rsid w:val="00E95A2E"/>
-    <w:pPr>
-      <w:keepNext/>
-      <w:keepLines/>
-      <w:spacing w:before="40" w:after="0"/>
-      <w:ind w:left="0" w:firstLine="0"/>
-      <w:outlineLvl w:val="3"/>
-    </w:pPr>
-    <w:rPr>
-      <w:rFonts w:asciiTheme="majorHAnsi" w:eastAsiaTheme="majorEastAsia" w:hAnsiTheme="majorHAnsi" w:cstheme="majorBidi"/>
-      <w:i/>
-      <w:iCs/>
-      <w:color w:val="2E74B5" w:themeColor="accent1" w:themeShade="BF"/>
-    </w:rPr>
-  </w:style>
-  <w:style w:type="paragraph" w:styleId="Heading5">
-    <w:name w:val="heading 5"/>
-    <w:basedOn w:val="Normal"/>
-    <w:next w:val="Normal"/>
-    <w:link w:val="Heading5Char"/>
-    <w:uiPriority w:val="9"/>
-    <w:unhideWhenUsed/>
-    <w:qFormat/>
-    <w:rsid w:val="00F64239"/>
-    <w:pPr>
-      <w:keepNext/>
-      <w:keepLines/>
-      <w:numPr>
-        <w:ilvl w:val="4"/>
-        <w:numId w:val="39"/>
-      </w:numPr>
-      <w:spacing w:before="40" w:after="0"/>
-      <w:outlineLvl w:val="4"/>
-    </w:pPr>
-    <w:rPr>
-      <w:rFonts w:asciiTheme="majorHAnsi" w:eastAsiaTheme="majorEastAsia" w:hAnsiTheme="majorHAnsi" w:cstheme="majorBidi"/>
-      <w:color w:val="2E74B5" w:themeColor="accent1" w:themeShade="BF"/>
-    </w:rPr>
-  </w:style>
-  <w:style w:type="paragraph" w:styleId="Heading6">
-    <w:name w:val="heading 6"/>
-    <w:basedOn w:val="Normal"/>
-    <w:next w:val="Normal"/>
-    <w:link w:val="Heading6Char"/>
-    <w:uiPriority w:val="9"/>
-    <w:unhideWhenUsed/>
-    <w:qFormat/>
-    <w:rsid w:val="00F64239"/>
-    <w:pPr>
-      <w:keepNext/>
-      <w:keepLines/>
-      <w:numPr>
-        <w:ilvl w:val="5"/>
-        <w:numId w:val="39"/>
-      </w:numPr>
-      <w:spacing w:before="40" w:after="0"/>
-      <w:outlineLvl w:val="5"/>
-    </w:pPr>
-    <w:rPr>
-      <w:rFonts w:asciiTheme="majorHAnsi" w:eastAsiaTheme="majorEastAsia" w:hAnsiTheme="majorHAnsi" w:cstheme="majorBidi"/>
-      <w:color w:val="1F4D78" w:themeColor="accent1" w:themeShade="7F"/>
-    </w:rPr>
-  </w:style>
-  <w:style w:type="paragraph" w:styleId="Heading7">
-    <w:name w:val="heading 7"/>
-    <w:basedOn w:val="Normal"/>
-    <w:next w:val="Normal"/>
-    <w:link w:val="Heading7Char"/>
-    <w:uiPriority w:val="9"/>
-    <w:unhideWhenUsed/>
-    <w:qFormat/>
-    <w:rsid w:val="00F64239"/>
-    <w:pPr>
-      <w:keepNext/>
-      <w:keepLines/>
-      <w:numPr>
-        <w:ilvl w:val="6"/>
-        <w:numId w:val="39"/>
-      </w:numPr>
-      <w:spacing w:before="40" w:after="0"/>
-      <w:outlineLvl w:val="6"/>
-    </w:pPr>
-    <w:rPr>
-      <w:rFonts w:asciiTheme="majorHAnsi" w:eastAsiaTheme="majorEastAsia" w:hAnsiTheme="majorHAnsi" w:cstheme="majorBidi"/>
-      <w:i/>
-      <w:iCs/>
-      <w:color w:val="1F4D78" w:themeColor="accent1" w:themeShade="7F"/>
-    </w:rPr>
-  </w:style>
-  <w:style w:type="paragraph" w:styleId="Heading8">
-    <w:name w:val="heading 8"/>
-    <w:basedOn w:val="Normal"/>
-    <w:next w:val="Normal"/>
-    <w:link w:val="Heading8Char"/>
-    <w:uiPriority w:val="9"/>
-    <w:unhideWhenUsed/>
-    <w:qFormat/>
-    <w:rsid w:val="00F64239"/>
-    <w:pPr>
-      <w:keepNext/>
-      <w:keepLines/>
-      <w:numPr>
-        <w:ilvl w:val="7"/>
-        <w:numId w:val="39"/>
-      </w:numPr>
-      <w:spacing w:before="40" w:after="0"/>
-      <w:outlineLvl w:val="7"/>
-    </w:pPr>
-    <w:rPr>
-      <w:rFonts w:asciiTheme="majorHAnsi" w:eastAsiaTheme="majorEastAsia" w:hAnsiTheme="majorHAnsi" w:cstheme="majorBidi"/>
-      <w:color w:val="272727" w:themeColor="text1" w:themeTint="D8"/>
-      <w:sz w:val="21"/>
-      <w:szCs w:val="21"/>
-    </w:rPr>
-  </w:style>
-  <w:style w:type="paragraph" w:styleId="Heading9">
-    <w:name w:val="heading 9"/>
-    <w:basedOn w:val="Normal"/>
-    <w:next w:val="Normal"/>
-    <w:link w:val="Heading9Char"/>
-    <w:uiPriority w:val="9"/>
-    <w:unhideWhenUsed/>
-    <w:qFormat/>
-    <w:rsid w:val="00F64239"/>
-    <w:pPr>
-      <w:keepNext/>
-      <w:keepLines/>
-      <w:numPr>
-        <w:ilvl w:val="8"/>
-        <w:numId w:val="39"/>
-      </w:numPr>
-      <w:spacing w:before="40" w:after="0"/>
-      <w:outlineLvl w:val="8"/>
-    </w:pPr>
-    <w:rPr>
-      <w:rFonts w:asciiTheme="majorHAnsi" w:eastAsiaTheme="majorEastAsia" w:hAnsiTheme="majorHAnsi" w:cstheme="majorBidi"/>
-      <w:i/>
-      <w:iCs/>
-      <w:color w:val="272727" w:themeColor="text1" w:themeTint="D8"/>
-      <w:sz w:val="21"/>
-      <w:szCs w:val="21"/>
-    </w:rPr>
-  </w:style>
-  <w:style w:type="character" w:default="1" w:styleId="DefaultParagraphFont">
-    <w:name w:val="Default Paragraph Font"/>
-    <w:uiPriority w:val="1"/>
-    <w:semiHidden/>
-    <w:unhideWhenUsed/>
-  </w:style>
-  <w:style w:type="table" w:default="1" w:styleId="TableNormal">
-    <w:name w:val="Normal Table"/>
-    <w:uiPriority w:val="99"/>
-    <w:semiHidden/>
-    <w:unhideWhenUsed/>
-    <w:tblPr>
-      <w:tblInd w:w="0" w:type="dxa"/>
       <w:tblCellMar>
         <w:top w:w="0" w:type="dxa"/>
         <w:left w:w="108" w:type="dxa"/>
         <w:bottom w:w="0" w:type="dxa"/>
         <w:right w:w="108" w:type="dxa"/>
       </w:tblCellMar>
-    </w:tblPr>
-  </w:style>
-  <w:style w:type="numbering" w:default="1" w:styleId="NoList">
-    <w:name w:val="No List"/>
-    <w:uiPriority w:val="99"/>
-    <w:semiHidden/>
-    <w:unhideWhenUsed/>
-  </w:style>
-  <w:style w:type="character" w:customStyle="1" w:styleId="Heading2Char">
-    <w:name w:val="Heading 2 Char"/>
-    <w:link w:val="Heading2"/>
-    <w:uiPriority w:val="9"/>
-    <w:rPr>
-      <w:rFonts w:ascii="Calibri" w:eastAsia="Calibri" w:hAnsi="Calibri" w:cs="Calibri"/>
-      <w:color w:val="000000"/>
-      <w:sz w:val="24"/>
-    </w:rPr>
-  </w:style>
-  <w:style w:type="character" w:customStyle="1" w:styleId="Heading1Char">
-    <w:name w:val="Heading 1 Char"/>
-    <w:link w:val="Heading1"/>
-    <w:uiPriority w:val="9"/>
-    <w:rPr>
-      <w:rFonts w:ascii="Calibri" w:eastAsia="Calibri" w:hAnsi="Calibri" w:cs="Calibri"/>
-      <w:color w:val="000000"/>
-      <w:sz w:val="29"/>
-    </w:rPr>
-  </w:style>
-  <w:style w:type="table" w:customStyle="1" w:styleId="TableGrid">
-    <w:name w:val="TableGrid"/>
-    <w:pPr>
-      <w:spacing w:after="0" w:line="240" w:lineRule="auto"/>
-    </w:pPr>
-    <w:tblPr>
-      <w:tblCellMar>
-        <w:top w:w="0" w:type="dxa"/>
-        <w:left w:w="0" w:type="dxa"/>
-        <w:bottom w:w="0" w:type="dxa"/>
-        <w:right w:w="0" w:type="dxa"/>
-      </w:tblCellMar>
-    </w:tblPr>
-  </w:style>
-  <w:style w:type="paragraph" w:styleId="ListParagraph">
-    <w:name w:val="List Paragraph"/>
-    <w:basedOn w:val="Normal"/>
-    <w:uiPriority w:val="34"/>
-    <w:qFormat/>
-    <w:rsid w:val="008B17A9"/>
-    <w:pPr>
-      <w:ind w:left="720"/>
-      <w:contextualSpacing/>
-    </w:pPr>
-  </w:style>
-  <w:style w:type="table" w:styleId="TableGrid0">
-    <w:name w:val="Table Grid"/>
-    <w:basedOn w:val="TableNormal"/>
-    <w:uiPriority w:val="39"/>
-    <w:rsid w:val="00CB4B5C"/>
-    <w:pPr>
-      <w:spacing w:after="0" w:line="240" w:lineRule="auto"/>
-    </w:pPr>
-    <w:tblPr>
-      <w:tblBorders>
-        <w:top w:val="single" w:sz="4" w:space="0" w:color="auto"/>
-        <w:left w:val="single" w:sz="4" w:space="0" w:color="auto"/>
-        <w:bottom w:val="single" w:sz="4" w:space="0" w:color="auto"/>
-        <w:right w:val="single" w:sz="4" w:space="0" w:color="auto"/>
-        <w:insideH w:val="single" w:sz="4" w:space="0" w:color="auto"/>
-        <w:insideV w:val="single" w:sz="4" w:space="0" w:color="auto"/>
-      </w:tblBorders>
     </w:tblPr>
   </w:style>
   <w:style w:type="paragraph" w:styleId="TOCHeading">
@@ -15220,7 +14946,7 @@
   <a:extraClrSchemeLst/>
   <a:extLst>
     <a:ext uri="{05A4C25C-085E-4340-85A3-A5531E510DB2}">
-      <thm15:themeFamily xmlns:thm15="http://schemas.microsoft.com/office/thememl/2012/main" xmlns="" name="Office Theme" id="{62F939B6-93AF-4DB8-9C6B-D6C7DFDC589F}" vid="{4A3C46E8-61CC-4603-A589-7422A47A8E4A}"/>
+      <thm15:themeFamily xmlns:thm15="http://schemas.microsoft.com/office/thememl/2012/main" name="Office Theme" id="{62F939B6-93AF-4DB8-9C6B-D6C7DFDC589F}" vid="{4A3C46E8-61CC-4603-A589-7422A47A8E4A}"/>
     </a:ext>
   </a:extLst>
 </a:theme>
@@ -15231,7 +14957,7 @@
 </file>
 
 <file path=customXml/itemProps1.xml><?xml version="1.0" encoding="utf-8"?>
-<ds:datastoreItem xmlns:ds="http://schemas.openxmlformats.org/officeDocument/2006/customXml" ds:itemID="{4B39960A-EBC6-4651-A1AD-F96A8CAC8768}">
+<ds:datastoreItem xmlns:ds="http://schemas.openxmlformats.org/officeDocument/2006/customXml" ds:itemID="{2DAEE3FA-4552-48F3-BCA6-6BBE622D7354}">
   <ds:schemaRefs>
     <ds:schemaRef ds:uri="http://schemas.openxmlformats.org/officeDocument/2006/bibliography"/>
   </ds:schemaRefs>

</xml_diff>

<commit_message>
DD final version added to Deliveries
</commit_message>
<xml_diff>
--- a/DD v0.2.docx
+++ b/DD v0.2.docx
@@ -1,6 +1,6 @@
 
 <file path=word/document.xml><?xml version="1.0" encoding="utf-8"?>
-<w:document xmlns:wpc="http://schemas.microsoft.com/office/word/2010/wordprocessingCanvas" xmlns:mc="http://schemas.openxmlformats.org/markup-compatibility/2006" xmlns:o="urn:schemas-microsoft-com:office:office" xmlns:r="http://schemas.openxmlformats.org/officeDocument/2006/relationships" xmlns:m="http://schemas.openxmlformats.org/officeDocument/2006/math" xmlns:v="urn:schemas-microsoft-com:vml" xmlns:wp14="http://schemas.microsoft.com/office/word/2010/wordprocessingDrawing" xmlns:wp="http://schemas.openxmlformats.org/drawingml/2006/wordprocessingDrawing" xmlns:w10="urn:schemas-microsoft-com:office:word" xmlns:w="http://schemas.openxmlformats.org/wordprocessingml/2006/main" xmlns:w14="http://schemas.microsoft.com/office/word/2010/wordml" xmlns:wpg="http://schemas.microsoft.com/office/word/2010/wordprocessingGroup" xmlns:wpi="http://schemas.microsoft.com/office/word/2010/wordprocessingInk" xmlns:wne="http://schemas.microsoft.com/office/word/2006/wordml" xmlns:wps="http://schemas.microsoft.com/office/word/2010/wordprocessingShape" mc:Ignorable="w14 wp14">
+<w:document xmlns:wpc="http://schemas.microsoft.com/office/word/2010/wordprocessingCanvas" xmlns:mc="http://schemas.openxmlformats.org/markup-compatibility/2006" xmlns:o="urn:schemas-microsoft-com:office:office" xmlns:r="http://schemas.openxmlformats.org/officeDocument/2006/relationships" xmlns:m="http://schemas.openxmlformats.org/officeDocument/2006/math" xmlns:v="urn:schemas-microsoft-com:vml" xmlns:wp14="http://schemas.microsoft.com/office/word/2010/wordprocessingDrawing" xmlns:wp="http://schemas.openxmlformats.org/drawingml/2006/wordprocessingDrawing" xmlns:w10="urn:schemas-microsoft-com:office:word" xmlns:w="http://schemas.openxmlformats.org/wordprocessingml/2006/main" xmlns:w14="http://schemas.microsoft.com/office/word/2010/wordml" xmlns:w15="http://schemas.microsoft.com/office/word/2012/wordml" xmlns:wpg="http://schemas.microsoft.com/office/word/2010/wordprocessingGroup" xmlns:wpi="http://schemas.microsoft.com/office/word/2010/wordprocessingInk" xmlns:wne="http://schemas.microsoft.com/office/word/2006/wordml" xmlns:wps="http://schemas.microsoft.com/office/word/2010/wordprocessingShape" mc:Ignorable="w14 w15 wp14">
   <w:body>
     <w:sdt>
       <w:sdtPr>
@@ -53,7 +53,7 @@
                         <pic:cNvPicPr/>
                       </pic:nvPicPr>
                       <pic:blipFill>
-                        <a:blip r:embed="rId10"/>
+                        <a:blip r:embed="rId9"/>
                         <a:stretch>
                           <a:fillRect/>
                         </a:stretch>
@@ -141,7 +141,7 @@
               </mc:Choice>
               <mc:Fallback>
                 <w:pict>
-                  <v:rect id="Rectangle 2" o:spid="_x0000_s1026" style="position:absolute;margin-left:0;margin-top:0;width:642.6pt;height:64.4pt;z-index:251659264;visibility:visible;mso-wrap-style:square;mso-width-percent:1050;mso-height-percent:900;mso-wrap-distance-left:9pt;mso-wrap-distance-top:0;mso-wrap-distance-right:9pt;mso-wrap-distance-bottom:0;mso-position-horizontal:center;mso-position-horizontal-relative:page;mso-position-vertical:bottom;mso-position-vertical-relative:page;mso-width-percent:1050;mso-height-percent:900;mso-width-relative:page;mso-height-relative:top-margin-area;v-text-anchor:top" o:gfxdata="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" o:allowincell="f" fillcolor="#9cc2e5 [1940]" strokecolor="#5b9bd5 [3204]">
+                  <v:rect w14:anchorId="4AFBF267" id="Rectangle 2" o:spid="_x0000_s1026" style="position:absolute;margin-left:0;margin-top:0;width:642.6pt;height:64.4pt;z-index:251659264;visibility:visible;mso-wrap-style:square;mso-width-percent:1050;mso-height-percent:900;mso-wrap-distance-left:9pt;mso-wrap-distance-top:0;mso-wrap-distance-right:9pt;mso-wrap-distance-bottom:0;mso-position-horizontal:center;mso-position-horizontal-relative:page;mso-position-vertical:bottom;mso-position-vertical-relative:page;mso-width-percent:1050;mso-height-percent:900;mso-width-relative:page;mso-height-relative:top-margin-area;v-text-anchor:top" o:gfxdata="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" o:allowincell="f" fillcolor="#9cc2e5 [1940]" strokecolor="#5b9bd5 [3204]">
                     <w10:wrap anchorx="page" anchory="page"/>
                   </v:rect>
                 </w:pict>
@@ -213,7 +213,7 @@
               </mc:Choice>
               <mc:Fallback>
                 <w:pict>
-                  <v:rect id="Rectangle 5" o:spid="_x0000_s1026" style="position:absolute;margin-left:0;margin-top:0;width:7.15pt;height:831.2pt;z-index:251662336;visibility:visible;mso-wrap-style:square;mso-width-percent:0;mso-height-percent:1050;mso-wrap-distance-left:9pt;mso-wrap-distance-top:0;mso-wrap-distance-right:9pt;mso-wrap-distance-bottom:0;mso-position-horizontal:center;mso-position-horizontal-relative:left-margin-area;mso-position-vertical:center;mso-position-vertical-relative:page;mso-width-percent:0;mso-height-percent:1050;mso-width-relative:page;mso-height-relative:page;v-text-anchor:top" o:gfxdata="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" o:allowincell="f" strokecolor="#5b9bd5 [3204]">
+                  <v:rect w14:anchorId="44698397" id="Rectangle 5" o:spid="_x0000_s1026" style="position:absolute;margin-left:0;margin-top:0;width:7.15pt;height:831.2pt;z-index:251662336;visibility:visible;mso-wrap-style:square;mso-width-percent:0;mso-height-percent:1050;mso-wrap-distance-left:9pt;mso-wrap-distance-top:0;mso-wrap-distance-right:9pt;mso-wrap-distance-bottom:0;mso-position-horizontal:center;mso-position-horizontal-relative:left-margin-area;mso-position-vertical:center;mso-position-vertical-relative:page;mso-width-percent:0;mso-height-percent:1050;mso-width-relative:page;mso-height-relative:page;v-text-anchor:top" o:gfxdata="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" o:allowincell="f" strokecolor="#5b9bd5 [3204]">
                     <w10:wrap anchorx="margin" anchory="page"/>
                   </v:rect>
                 </w:pict>
@@ -285,7 +285,7 @@
               </mc:Choice>
               <mc:Fallback>
                 <w:pict>
-                  <v:rect id="Rectangle 4" o:spid="_x0000_s1026" style="position:absolute;margin-left:0;margin-top:0;width:7.15pt;height:831.2pt;z-index:251661312;visibility:visible;mso-wrap-style:square;mso-width-percent:0;mso-height-percent:1050;mso-wrap-distance-left:9pt;mso-wrap-distance-top:0;mso-wrap-distance-right:9pt;mso-wrap-distance-bottom:0;mso-position-horizontal:center;mso-position-horizontal-relative:right-margin-area;mso-position-vertical:center;mso-position-vertical-relative:page;mso-width-percent:0;mso-height-percent:1050;mso-width-relative:page;mso-height-relative:page;v-text-anchor:top" o:gfxdata="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" o:allowincell="f" strokecolor="#5b9bd5 [3204]">
+                  <v:rect w14:anchorId="08E3F779" id="Rectangle 4" o:spid="_x0000_s1026" style="position:absolute;margin-left:0;margin-top:0;width:7.15pt;height:831.2pt;z-index:251661312;visibility:visible;mso-wrap-style:square;mso-width-percent:0;mso-height-percent:1050;mso-wrap-distance-left:9pt;mso-wrap-distance-top:0;mso-wrap-distance-right:9pt;mso-wrap-distance-bottom:0;mso-position-horizontal:center;mso-position-horizontal-relative:right-margin-area;mso-position-vertical:center;mso-position-vertical-relative:page;mso-width-percent:0;mso-height-percent:1050;mso-width-relative:page;mso-height-relative:page;v-text-anchor:top" o:gfxdata="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" o:allowincell="f" strokecolor="#5b9bd5 [3204]">
                     <w10:wrap anchorx="margin" anchory="page"/>
                   </v:rect>
                 </w:pict>
@@ -360,7 +360,7 @@
               </mc:Choice>
               <mc:Fallback>
                 <w:pict>
-                  <v:rect id="Rectangle 3" o:spid="_x0000_s1026" style="position:absolute;margin-left:0;margin-top:0;width:642.6pt;height:64.8pt;z-index:251660288;visibility:visible;mso-wrap-style:square;mso-width-percent:1050;mso-height-percent:900;mso-wrap-distance-left:9pt;mso-wrap-distance-top:0;mso-wrap-distance-right:9pt;mso-wrap-distance-bottom:0;mso-position-horizontal:center;mso-position-horizontal-relative:page;mso-position-vertical:top;mso-position-vertical-relative:top-margin-area;mso-width-percent:1050;mso-height-percent:900;mso-width-relative:page;mso-height-relative:top-margin-area;v-text-anchor:top" o:gfxdata="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" o:allowincell="f" fillcolor="#9cc2e5 [1940]" strokecolor="#5b9bd5 [3204]">
+                  <v:rect w14:anchorId="6858BF0F" id="Rectangle 3" o:spid="_x0000_s1026" style="position:absolute;margin-left:0;margin-top:0;width:642.6pt;height:64.8pt;z-index:251660288;visibility:visible;mso-wrap-style:square;mso-width-percent:1050;mso-height-percent:900;mso-wrap-distance-left:9pt;mso-wrap-distance-top:0;mso-wrap-distance-right:9pt;mso-wrap-distance-bottom:0;mso-position-horizontal:center;mso-position-horizontal-relative:page;mso-position-vertical:top;mso-position-vertical-relative:top-margin-area;mso-width-percent:1050;mso-height-percent:900;mso-width-relative:page;mso-height-relative:top-margin-area;v-text-anchor:top" o:gfxdata="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" o:allowincell="f" fillcolor="#9cc2e5 [1940]" strokecolor="#5b9bd5 [3204]">
                     <w10:wrap anchorx="page" anchory="margin"/>
                   </v:rect>
                 </w:pict>
@@ -382,6 +382,7 @@
             <w:dataBinding w:prefixMappings="xmlns:ns0='http://schemas.openxmlformats.org/package/2006/metadata/core-properties' xmlns:ns1='http://purl.org/dc/elements/1.1/'" w:xpath="/ns0:coreProperties[1]/ns1:title[1]" w:storeItemID="{6C3C8BC8-F283-45AE-878A-BAB7291924A1}"/>
             <w:text/>
           </w:sdtPr>
+          <w:sdtEndPr/>
           <w:sdtContent>
             <w:p>
               <w:pPr>
@@ -452,6 +453,7 @@
               <w:dataBinding w:prefixMappings="xmlns:ns0='http://schemas.openxmlformats.org/package/2006/metadata/core-properties' xmlns:ns1='http://purl.org/dc/elements/1.1/'" w:xpath="/ns0:coreProperties[1]/ns1:subject[1]" w:storeItemID="{6C3C8BC8-F283-45AE-878A-BAB7291924A1}"/>
               <w:text/>
             </w:sdtPr>
+            <w:sdtEndPr/>
             <w:sdtContent>
               <w:r>
                 <w:rPr>
@@ -489,6 +491,7 @@
               <w:calendar w:val="gregorian"/>
             </w:date>
           </w:sdtPr>
+          <w:sdtEndPr/>
           <w:sdtContent>
             <w:p>
               <w:pPr>
@@ -525,6 +528,7 @@
             <w:dataBinding w:prefixMappings="xmlns:ns0='http://schemas.openxmlformats.org/officeDocument/2006/extended-properties'" w:xpath="/ns0:Properties[1]/ns0:Company[1]" w:storeItemID="{6668398D-A668-4E3E-A5EB-62B293D839F1}"/>
             <w:text/>
           </w:sdtPr>
+          <w:sdtEndPr/>
           <w:sdtContent>
             <w:p>
               <w:pPr>
@@ -568,6 +572,7 @@
             <w:dataBinding w:prefixMappings="xmlns:ns0='http://schemas.openxmlformats.org/package/2006/metadata/core-properties' xmlns:ns1='http://purl.org/dc/elements/1.1/'" w:xpath="/ns0:coreProperties[1]/ns1:creator[1]" w:storeItemID="{6C3C8BC8-F283-45AE-878A-BAB7291924A1}"/>
             <w:text/>
           </w:sdtPr>
+          <w:sdtEndPr/>
           <w:sdtContent>
             <w:p>
               <w:pPr>
@@ -578,20 +583,27 @@
                   <w:szCs w:val="28"/>
                 </w:rPr>
               </w:pPr>
+              <w:proofErr w:type="spellStart"/>
               <w:r>
                 <w:rPr>
                   <w:sz w:val="28"/>
                   <w:szCs w:val="28"/>
-                  <w:lang w:val="en-GB"/>
                 </w:rPr>
-                <w:t xml:space="preserve">Milica </w:t>
+                <w:t>Milica</w:t>
+              </w:r>
+              <w:proofErr w:type="spellEnd"/>
+              <w:r>
+                <w:rPr>
+                  <w:sz w:val="28"/>
+                  <w:szCs w:val="28"/>
+                </w:rPr>
+                <w:t xml:space="preserve"> </w:t>
               </w:r>
               <w:proofErr w:type="spellStart"/>
               <w:r>
                 <w:rPr>
                   <w:sz w:val="28"/>
                   <w:szCs w:val="28"/>
-                  <w:lang w:val="en-GB"/>
                 </w:rPr>
                 <w:t>Jovanovic</w:t>
               </w:r>
@@ -600,45 +612,24 @@
                 <w:rPr>
                   <w:sz w:val="28"/>
                   <w:szCs w:val="28"/>
-                  <w:lang w:val="en-GB"/>
                 </w:rPr>
-                <w:t xml:space="preserve"> (mat. 835953); </w:t>
+                <w:t xml:space="preserve"> (mat. 835953)</w:t>
               </w:r>
-              <w:proofErr w:type="spellStart"/>
+              <w:proofErr w:type="gramStart"/>
               <w:r>
                 <w:rPr>
                   <w:sz w:val="28"/>
                   <w:szCs w:val="28"/>
-                  <w:lang w:val="en-GB"/>
                 </w:rPr>
-                <w:t>Pavle</w:t>
+                <w:t>;Pavle</w:t>
               </w:r>
-              <w:proofErr w:type="spellEnd"/>
+              <w:proofErr w:type="gramEnd"/>
               <w:r>
                 <w:rPr>
                   <w:sz w:val="28"/>
                   <w:szCs w:val="28"/>
-                  <w:lang w:val="en-GB"/>
                 </w:rPr>
-                <w:t xml:space="preserve"> </w:t>
-              </w:r>
-              <w:proofErr w:type="spellStart"/>
-              <w:r>
-                <w:rPr>
-                  <w:sz w:val="28"/>
-                  <w:szCs w:val="28"/>
-                  <w:lang w:val="en-GB"/>
-                </w:rPr>
-                <w:t>Vidanovic</w:t>
-              </w:r>
-              <w:proofErr w:type="spellEnd"/>
-              <w:r>
-                <w:rPr>
-                  <w:sz w:val="28"/>
-                  <w:szCs w:val="28"/>
-                  <w:lang w:val="en-GB"/>
-                </w:rPr>
-                <w:t xml:space="preserve"> (mat. 854472)</w:t>
+                <w:t xml:space="preserve"> Vidanovic (mat. 854472)</w:t>
               </w:r>
             </w:p>
           </w:sdtContent>
@@ -3822,9 +3813,9 @@
     <w:p>
       <w:pPr>
         <w:sectPr>
-          <w:footerReference w:type="even" r:id="rId11"/>
-          <w:footerReference w:type="default" r:id="rId12"/>
-          <w:footerReference w:type="first" r:id="rId13"/>
+          <w:footerReference w:type="even" r:id="rId10"/>
+          <w:footerReference w:type="default" r:id="rId11"/>
+          <w:footerReference w:type="first" r:id="rId12"/>
           <w:pgSz w:w="12240" w:h="15840"/>
           <w:pgMar w:top="2497" w:right="2370" w:bottom="2705" w:left="2675" w:header="720" w:footer="720" w:gutter="0"/>
           <w:pgNumType w:start="0"/>
@@ -3833,30 +3824,28 @@
           <w:docGrid w:linePitch="272"/>
         </w:sectPr>
       </w:pPr>
-      <w:bookmarkStart w:id="0" w:name="_GoBack"/>
-      <w:bookmarkEnd w:id="0"/>
     </w:p>
     <w:p>
       <w:pPr>
         <w:pStyle w:val="Heading1"/>
       </w:pPr>
-      <w:bookmarkStart w:id="1" w:name="_Toc436927636"/>
+      <w:bookmarkStart w:id="0" w:name="_Toc436927636"/>
       <w:r>
         <w:lastRenderedPageBreak/>
         <w:t>Introduction</w:t>
       </w:r>
-      <w:bookmarkEnd w:id="1"/>
+      <w:bookmarkEnd w:id="0"/>
     </w:p>
     <w:p>
       <w:pPr>
         <w:pStyle w:val="Heading2"/>
         <w:ind w:left="709"/>
       </w:pPr>
-      <w:bookmarkStart w:id="2" w:name="_Toc436927637"/>
+      <w:bookmarkStart w:id="1" w:name="_Toc436927637"/>
       <w:r>
         <w:t>Purpose</w:t>
       </w:r>
-      <w:bookmarkEnd w:id="2"/>
+      <w:bookmarkEnd w:id="1"/>
       <w:r>
         <w:t xml:space="preserve"> </w:t>
       </w:r>
@@ -3882,11 +3871,11 @@
         <w:pStyle w:val="Heading2"/>
         <w:ind w:left="709" w:hanging="567"/>
       </w:pPr>
-      <w:bookmarkStart w:id="3" w:name="_Toc436927638"/>
+      <w:bookmarkStart w:id="2" w:name="_Toc436927638"/>
       <w:r>
         <w:t>Scope</w:t>
       </w:r>
-      <w:bookmarkEnd w:id="3"/>
+      <w:bookmarkEnd w:id="2"/>
     </w:p>
     <w:p>
       <w:pPr>
@@ -4335,12 +4324,12 @@
         <w:pStyle w:val="Heading2"/>
         <w:ind w:left="709"/>
       </w:pPr>
-      <w:bookmarkStart w:id="4" w:name="_Toc436927639"/>
+      <w:bookmarkStart w:id="3" w:name="_Toc436927639"/>
       <w:r>
         <w:lastRenderedPageBreak/>
         <w:t>Glossary</w:t>
       </w:r>
-      <w:bookmarkEnd w:id="4"/>
+      <w:bookmarkEnd w:id="3"/>
     </w:p>
     <w:p>
       <w:pPr>
@@ -4779,11 +4768,11 @@
         <w:spacing w:before="240"/>
         <w:ind w:left="709"/>
       </w:pPr>
-      <w:bookmarkStart w:id="5" w:name="_Toc436927640"/>
+      <w:bookmarkStart w:id="4" w:name="_Toc436927640"/>
       <w:r>
         <w:t>Reference Documents</w:t>
       </w:r>
-      <w:bookmarkEnd w:id="5"/>
+      <w:bookmarkEnd w:id="4"/>
     </w:p>
     <w:p>
       <w:pPr>
@@ -4845,14 +4834,14 @@
         <w:pStyle w:val="Heading2"/>
         <w:ind w:left="709"/>
       </w:pPr>
-      <w:bookmarkStart w:id="6" w:name="_Toc436927641"/>
+      <w:bookmarkStart w:id="5" w:name="_Toc436927641"/>
       <w:r>
         <w:t>Document</w:t>
       </w:r>
       <w:r>
         <w:t xml:space="preserve"> Overview</w:t>
       </w:r>
-      <w:bookmarkEnd w:id="6"/>
+      <w:bookmarkEnd w:id="5"/>
     </w:p>
     <w:p>
       <w:pPr>
@@ -4993,23 +4982,23 @@
       <w:pPr>
         <w:pStyle w:val="Heading1"/>
       </w:pPr>
-      <w:bookmarkStart w:id="7" w:name="_Toc436927642"/>
+      <w:bookmarkStart w:id="6" w:name="_Toc436927642"/>
       <w:r>
         <w:lastRenderedPageBreak/>
         <w:t>Architectural design</w:t>
       </w:r>
-      <w:bookmarkEnd w:id="7"/>
+      <w:bookmarkEnd w:id="6"/>
     </w:p>
     <w:p>
       <w:pPr>
         <w:pStyle w:val="Heading2"/>
         <w:ind w:left="567"/>
       </w:pPr>
-      <w:bookmarkStart w:id="8" w:name="_Toc436927643"/>
+      <w:bookmarkStart w:id="7" w:name="_Toc436927643"/>
       <w:r>
         <w:t>Overview</w:t>
       </w:r>
-      <w:bookmarkEnd w:id="8"/>
+      <w:bookmarkEnd w:id="7"/>
     </w:p>
     <w:p>
       <w:pPr>
@@ -5035,14 +5024,14 @@
       <w:pPr>
         <w:pStyle w:val="Heading2"/>
       </w:pPr>
-      <w:bookmarkStart w:id="9" w:name="_Toc436927644"/>
+      <w:bookmarkStart w:id="8" w:name="_Toc436927644"/>
       <w:r>
         <w:t>High level components</w:t>
       </w:r>
       <w:r>
         <w:t xml:space="preserve"> and their interaction</w:t>
       </w:r>
-      <w:bookmarkEnd w:id="9"/>
+      <w:bookmarkEnd w:id="8"/>
       <w:r>
         <w:t xml:space="preserve"> </w:t>
       </w:r>
@@ -5073,8 +5062,8 @@
             <v:path o:extrusionok="f" gradientshapeok="t" o:connecttype="rect"/>
             <o:lock v:ext="edit" aspectratio="t"/>
           </v:shapetype>
-          <v:shape id="_x0000_i1025" type="#_x0000_t75" style="width:385.8pt;height:404.85pt;mso-position-horizontal-relative:text;mso-position-vertical-relative:text" o:allowoverlap="f">
-            <v:imagedata r:id="rId14" o:title="HighLevelArchitectureNew"/>
+          <v:shape id="_x0000_i1025" type="#_x0000_t75" style="width:386.25pt;height:404.25pt;mso-position-horizontal-relative:text;mso-position-vertical-relative:text" o:allowoverlap="f">
+            <v:imagedata r:id="rId13" o:title="HighLevelArchitectureNew"/>
           </v:shape>
         </w:pict>
       </w:r>
@@ -5345,11 +5334,11 @@
         <w:pStyle w:val="Heading2"/>
         <w:ind w:left="709"/>
       </w:pPr>
-      <w:bookmarkStart w:id="10" w:name="_Toc436927645"/>
+      <w:bookmarkStart w:id="9" w:name="_Toc436927645"/>
       <w:r>
         <w:t>Component view</w:t>
       </w:r>
-      <w:bookmarkEnd w:id="10"/>
+      <w:bookmarkEnd w:id="9"/>
     </w:p>
     <w:p>
       <w:pPr>
@@ -5360,8 +5349,8 @@
           <w:noProof/>
         </w:rPr>
         <w:pict>
-          <v:shape id="_x0000_i1026" type="#_x0000_t75" style="width:525.05pt;height:272.4pt">
-            <v:imagedata r:id="rId15" o:title="ComponentDiagram3"/>
+          <v:shape id="_x0000_i1026" type="#_x0000_t75" style="width:525pt;height:272.25pt">
+            <v:imagedata r:id="rId14" o:title="ComponentDiagram3"/>
           </v:shape>
         </w:pict>
       </w:r>
@@ -5383,12 +5372,12 @@
         <w:pStyle w:val="Heading2"/>
         <w:ind w:left="709"/>
       </w:pPr>
-      <w:bookmarkStart w:id="11" w:name="_Toc436927646"/>
+      <w:bookmarkStart w:id="10" w:name="_Toc436927646"/>
       <w:r>
         <w:lastRenderedPageBreak/>
         <w:t>Deployment view</w:t>
       </w:r>
-      <w:bookmarkEnd w:id="11"/>
+      <w:bookmarkEnd w:id="10"/>
     </w:p>
     <w:p>
       <w:pPr>
@@ -5400,8 +5389,8 @@
           <w:noProof/>
         </w:rPr>
         <w:pict>
-          <v:shape id="_x0000_i1027" type="#_x0000_t75" style="width:436.75pt;height:516.25pt">
-            <v:imagedata r:id="rId16" o:title="Deployment3"/>
+          <v:shape id="_x0000_i1027" type="#_x0000_t75" style="width:436.5pt;height:516.75pt">
+            <v:imagedata r:id="rId15" o:title="Deployment3"/>
           </v:shape>
         </w:pict>
       </w:r>
@@ -5423,12 +5412,12 @@
         <w:pStyle w:val="Heading2"/>
         <w:ind w:left="709"/>
       </w:pPr>
-      <w:bookmarkStart w:id="12" w:name="_Toc436927647"/>
+      <w:bookmarkStart w:id="11" w:name="_Toc436927647"/>
       <w:r>
         <w:lastRenderedPageBreak/>
         <w:t>Runtime view</w:t>
       </w:r>
-      <w:bookmarkEnd w:id="12"/>
+      <w:bookmarkEnd w:id="11"/>
     </w:p>
     <w:p>
       <w:pPr>
@@ -5436,12 +5425,12 @@
         <w:spacing w:after="240"/>
         <w:ind w:firstLine="0"/>
       </w:pPr>
-      <w:bookmarkStart w:id="13" w:name="_Toc436927648"/>
+      <w:bookmarkStart w:id="12" w:name="_Toc436927648"/>
       <w:proofErr w:type="spellStart"/>
       <w:r>
         <w:t>SignUp</w:t>
       </w:r>
-      <w:bookmarkEnd w:id="13"/>
+      <w:bookmarkEnd w:id="12"/>
       <w:proofErr w:type="spellEnd"/>
     </w:p>
     <w:p>
@@ -5450,8 +5439,8 @@
       </w:pPr>
       <w:r>
         <w:pict>
-          <v:shape id="_x0000_i1028" type="#_x0000_t75" style="width:468pt;height:427.9pt;mso-position-horizontal:center;mso-position-horizontal-relative:text;mso-position-vertical:absolute;mso-position-vertical-relative:text" o:allowoverlap="f">
-            <v:imagedata r:id="rId17" o:title="SignUpRuntimeSequenceDiag"/>
+          <v:shape id="_x0000_i1028" type="#_x0000_t75" style="width:468pt;height:427.5pt;mso-position-horizontal:center;mso-position-horizontal-relative:text;mso-position-vertical:absolute;mso-position-vertical-relative:text" o:allowoverlap="f">
+            <v:imagedata r:id="rId16" o:title="SignUpRuntimeSequenceDiag"/>
           </v:shape>
         </w:pict>
       </w:r>
@@ -5482,12 +5471,12 @@
         <w:spacing w:after="240"/>
         <w:ind w:firstLine="0"/>
       </w:pPr>
-      <w:bookmarkStart w:id="14" w:name="_Toc436927649"/>
+      <w:bookmarkStart w:id="13" w:name="_Toc436927649"/>
       <w:r>
         <w:lastRenderedPageBreak/>
         <w:t>Request</w:t>
       </w:r>
-      <w:bookmarkEnd w:id="14"/>
+      <w:bookmarkEnd w:id="13"/>
     </w:p>
     <w:p>
       <w:pPr>
@@ -5497,7 +5486,7 @@
       <w:r>
         <w:pict>
           <v:shape id="_x0000_i1029" type="#_x0000_t75" style="width:468pt;height:266.25pt">
-            <v:imagedata r:id="rId18" o:title="SignUpRuntimeSequenceDiag2"/>
+            <v:imagedata r:id="rId17" o:title="SignUpRuntimeSequenceDiag2"/>
           </v:shape>
         </w:pict>
       </w:r>
@@ -5519,11 +5508,11 @@
         <w:pStyle w:val="Heading3"/>
         <w:spacing w:after="240"/>
       </w:pPr>
-      <w:bookmarkStart w:id="15" w:name="_Toc436927650"/>
+      <w:bookmarkStart w:id="14" w:name="_Toc436927650"/>
       <w:r>
         <w:t>Reservation</w:t>
       </w:r>
-      <w:bookmarkEnd w:id="15"/>
+      <w:bookmarkEnd w:id="14"/>
     </w:p>
     <w:p>
       <w:pPr>
@@ -5532,8 +5521,8 @@
       </w:pPr>
       <w:r>
         <w:pict>
-          <v:shape id="_x0000_i1030" type="#_x0000_t75" style="width:475.45pt;height:260.85pt">
-            <v:imagedata r:id="rId19" o:title="ReservationSequenceDiag1"/>
+          <v:shape id="_x0000_i1030" type="#_x0000_t75" style="width:475.5pt;height:261pt">
+            <v:imagedata r:id="rId18" o:title="ReservationSequenceDiag1"/>
           </v:shape>
         </w:pict>
       </w:r>
@@ -5555,12 +5544,12 @@
         <w:pStyle w:val="Heading3"/>
         <w:spacing w:after="240"/>
       </w:pPr>
-      <w:bookmarkStart w:id="16" w:name="_Toc436927651"/>
+      <w:bookmarkStart w:id="15" w:name="_Toc436927651"/>
       <w:r>
         <w:lastRenderedPageBreak/>
         <w:t>Confirm/Decline a ride</w:t>
       </w:r>
-      <w:bookmarkEnd w:id="16"/>
+      <w:bookmarkEnd w:id="15"/>
     </w:p>
     <w:p>
       <w:pPr>
@@ -5569,8 +5558,8 @@
       </w:pPr>
       <w:r>
         <w:pict>
-          <v:shape id="_x0000_i1036" type="#_x0000_t75" style="width:455.1pt;height:291.4pt;mso-position-horizontal:center;mso-position-horizontal-relative:text;mso-position-vertical:absolute;mso-position-vertical-relative:text" o:allowoverlap="f">
-            <v:imagedata r:id="rId20" o:title="ConfirmDeclineRide"/>
+          <v:shape id="_x0000_i1031" type="#_x0000_t75" style="width:455.25pt;height:291pt;mso-position-horizontal:center;mso-position-horizontal-relative:text;mso-position-vertical:absolute;mso-position-vertical-relative:text" o:allowoverlap="f">
+            <v:imagedata r:id="rId19" o:title="ConfirmDeclineRide"/>
           </v:shape>
         </w:pict>
       </w:r>
@@ -5584,15 +5573,7 @@
         <w:t>Figure 2.7</w:t>
       </w:r>
       <w:r>
-        <w:t xml:space="preserve"> Runtime view for Confirm/Decline </w:t>
-      </w:r>
-      <w:proofErr w:type="gramStart"/>
-      <w:r>
-        <w:t>a ride</w:t>
-      </w:r>
-      <w:proofErr w:type="gramEnd"/>
-      <w:r>
-        <w:t xml:space="preserve"> functionality</w:t>
+        <w:t xml:space="preserve"> Runtime view for Confirm/Decline a ride functionality</w:t>
       </w:r>
     </w:p>
     <w:p>
@@ -5600,7 +5581,7 @@
         <w:pStyle w:val="Heading3"/>
         <w:spacing w:after="240"/>
       </w:pPr>
-      <w:bookmarkStart w:id="17" w:name="_Toc436927652"/>
+      <w:bookmarkStart w:id="16" w:name="_Toc436927652"/>
       <w:r>
         <w:t>Ban</w:t>
       </w:r>
@@ -5610,7 +5591,7 @@
       <w:r>
         <w:t>User</w:t>
       </w:r>
-      <w:bookmarkEnd w:id="17"/>
+      <w:bookmarkEnd w:id="16"/>
     </w:p>
     <w:p>
       <w:pPr>
@@ -5619,8 +5600,8 @@
       </w:pPr>
       <w:r>
         <w:pict>
-          <v:shape id="_x0000_i1037" type="#_x0000_t75" style="width:457.15pt;height:253.35pt">
-            <v:imagedata r:id="rId21" o:title="BanUser"/>
+          <v:shape id="_x0000_i1032" type="#_x0000_t75" style="width:457.5pt;height:253.5pt">
+            <v:imagedata r:id="rId20" o:title="BanUser"/>
           </v:shape>
         </w:pict>
       </w:r>
@@ -5645,23 +5626,23 @@
         <w:pStyle w:val="Heading2"/>
         <w:ind w:left="709" w:hanging="709"/>
       </w:pPr>
-      <w:bookmarkStart w:id="18" w:name="_Toc436927653"/>
+      <w:bookmarkStart w:id="17" w:name="_Toc436927653"/>
       <w:r>
         <w:lastRenderedPageBreak/>
         <w:t>Component interfaces</w:t>
       </w:r>
-      <w:bookmarkEnd w:id="18"/>
+      <w:bookmarkEnd w:id="17"/>
     </w:p>
     <w:p>
       <w:pPr>
         <w:pStyle w:val="Heading3"/>
         <w:spacing w:after="240"/>
       </w:pPr>
-      <w:bookmarkStart w:id="19" w:name="_Toc436927654"/>
+      <w:bookmarkStart w:id="18" w:name="_Toc436927654"/>
       <w:r>
         <w:t>Guest Manager</w:t>
       </w:r>
-      <w:bookmarkEnd w:id="19"/>
+      <w:bookmarkEnd w:id="18"/>
     </w:p>
     <w:p>
       <w:pPr>
@@ -5777,11 +5758,11 @@
         <w:pStyle w:val="Heading3"/>
         <w:spacing w:after="240"/>
       </w:pPr>
-      <w:bookmarkStart w:id="20" w:name="_Toc436927655"/>
+      <w:bookmarkStart w:id="19" w:name="_Toc436927655"/>
       <w:r>
         <w:t>User Manager</w:t>
       </w:r>
-      <w:bookmarkEnd w:id="20"/>
+      <w:bookmarkEnd w:id="19"/>
     </w:p>
     <w:p>
       <w:pPr>
@@ -6156,7 +6137,7 @@
         <w:pStyle w:val="Heading3"/>
         <w:spacing w:after="240"/>
       </w:pPr>
-      <w:bookmarkStart w:id="21" w:name="_Toc436927656"/>
+      <w:bookmarkStart w:id="20" w:name="_Toc436927656"/>
       <w:proofErr w:type="spellStart"/>
       <w:r>
         <w:t>TaxiDriver</w:t>
@@ -6165,7 +6146,7 @@
       <w:r>
         <w:t xml:space="preserve"> Manager</w:t>
       </w:r>
-      <w:bookmarkEnd w:id="21"/>
+      <w:bookmarkEnd w:id="20"/>
     </w:p>
     <w:p>
       <w:pPr>
@@ -6336,11 +6317,11 @@
         <w:pStyle w:val="Heading3"/>
         <w:spacing w:after="240"/>
       </w:pPr>
-      <w:bookmarkStart w:id="22" w:name="_Toc436927657"/>
+      <w:bookmarkStart w:id="21" w:name="_Toc436927657"/>
       <w:r>
         <w:t>Admin Manager</w:t>
       </w:r>
-      <w:bookmarkEnd w:id="22"/>
+      <w:bookmarkEnd w:id="21"/>
     </w:p>
     <w:p>
       <w:pPr>
@@ -6456,23 +6437,23 @@
         <w:pStyle w:val="Heading2"/>
         <w:ind w:left="709" w:hanging="709"/>
       </w:pPr>
-      <w:bookmarkStart w:id="23" w:name="_Toc436927658"/>
+      <w:bookmarkStart w:id="22" w:name="_Toc436927658"/>
       <w:r>
         <w:lastRenderedPageBreak/>
         <w:t>Selected architectural styles and patterns</w:t>
       </w:r>
-      <w:bookmarkEnd w:id="23"/>
+      <w:bookmarkEnd w:id="22"/>
     </w:p>
     <w:p>
       <w:pPr>
         <w:pStyle w:val="Heading3"/>
         <w:spacing w:after="240"/>
       </w:pPr>
-      <w:bookmarkStart w:id="24" w:name="_Toc436927659"/>
+      <w:bookmarkStart w:id="23" w:name="_Toc436927659"/>
       <w:r>
         <w:t>Architectural styles</w:t>
       </w:r>
-      <w:bookmarkEnd w:id="24"/>
+      <w:bookmarkEnd w:id="23"/>
     </w:p>
     <w:p>
       <w:pPr>
@@ -6484,8 +6465,8 @@
           <w:noProof/>
         </w:rPr>
         <w:pict>
-          <v:shape id="_x0000_i1031" type="#_x0000_t75" style="width:351.85pt;height:364.75pt">
-            <v:imagedata r:id="rId22" o:title="high level arch2"/>
+          <v:shape id="_x0000_i1033" type="#_x0000_t75" style="width:351.75pt;height:365.25pt">
+            <v:imagedata r:id="rId21" o:title="high level arch2"/>
           </v:shape>
         </w:pict>
       </w:r>
@@ -6783,7 +6764,7 @@
                     </pic:cNvPicPr>
                   </pic:nvPicPr>
                   <pic:blipFill>
-                    <a:blip r:embed="rId23">
+                    <a:blip r:embed="rId22">
                       <a:extLst>
                         <a:ext uri="{28A0092B-C50C-407E-A947-70E740481C1C}">
                           <a14:useLocalDpi xmlns:a14="http://schemas.microsoft.com/office/drawing/2010/main" val="0"/>
@@ -6996,7 +6977,7 @@
                     </pic:cNvPicPr>
                   </pic:nvPicPr>
                   <pic:blipFill>
-                    <a:blip r:embed="rId24">
+                    <a:blip r:embed="rId23">
                       <a:extLst>
                         <a:ext uri="{28A0092B-C50C-407E-A947-70E740481C1C}">
                           <a14:useLocalDpi xmlns:a14="http://schemas.microsoft.com/office/drawing/2010/main" val="0"/>
@@ -7146,7 +7127,7 @@
                     </pic:cNvPicPr>
                   </pic:nvPicPr>
                   <pic:blipFill>
-                    <a:blip r:embed="rId25">
+                    <a:blip r:embed="rId24">
                       <a:extLst>
                         <a:ext uri="{28A0092B-C50C-407E-A947-70E740481C1C}">
                           <a14:useLocalDpi xmlns:a14="http://schemas.microsoft.com/office/drawing/2010/main" val="0"/>
@@ -7195,11 +7176,11 @@
         <w:pStyle w:val="Heading3"/>
         <w:spacing w:after="240"/>
       </w:pPr>
-      <w:bookmarkStart w:id="25" w:name="_Toc436927660"/>
+      <w:bookmarkStart w:id="24" w:name="_Toc436927660"/>
       <w:r>
         <w:t>Patterns</w:t>
       </w:r>
-      <w:bookmarkEnd w:id="25"/>
+      <w:bookmarkEnd w:id="24"/>
     </w:p>
     <w:p>
       <w:pPr>
@@ -7253,7 +7234,7 @@
                     </pic:cNvPicPr>
                   </pic:nvPicPr>
                   <pic:blipFill>
-                    <a:blip r:embed="rId26">
+                    <a:blip r:embed="rId25">
                       <a:extLst>
                         <a:ext uri="{28A0092B-C50C-407E-A947-70E740481C1C}">
                           <a14:useLocalDpi xmlns:a14="http://schemas.microsoft.com/office/drawing/2010/main" val="0"/>
@@ -7433,7 +7414,7 @@
                     </pic:cNvPicPr>
                   </pic:nvPicPr>
                   <pic:blipFill>
-                    <a:blip r:embed="rId27">
+                    <a:blip r:embed="rId26">
                       <a:extLst>
                         <a:ext uri="{28A0092B-C50C-407E-A947-70E740481C1C}">
                           <a14:useLocalDpi xmlns:a14="http://schemas.microsoft.com/office/drawing/2010/main" val="0"/>
@@ -7500,7 +7481,7 @@
             <wp:extent cx="2607945" cy="3045460"/>
             <wp:effectExtent l="0" t="0" r="1905" b="2540"/>
             <wp:docPr id="11" name="Picture 11" descr="http://1.bp.blogspot.com/-YbwFniURtpE/Tna9TcC35TI/AAAAAAAAAKY/WQZcUQ1rL0w/s320/mvcNtier.jpg">
-              <a:hlinkClick xmlns:a="http://schemas.openxmlformats.org/drawingml/2006/main" r:id="rId28"/>
+              <a:hlinkClick xmlns:a="http://schemas.openxmlformats.org/drawingml/2006/main" r:id="rId27"/>
             </wp:docPr>
             <wp:cNvGraphicFramePr>
               <a:graphicFrameLocks xmlns:a="http://schemas.openxmlformats.org/drawingml/2006/main" noChangeAspect="1"/>
@@ -7510,14 +7491,14 @@
                 <pic:pic xmlns:pic="http://schemas.openxmlformats.org/drawingml/2006/picture">
                   <pic:nvPicPr>
                     <pic:cNvPr id="0" name="Picture 10" descr="http://1.bp.blogspot.com/-YbwFniURtpE/Tna9TcC35TI/AAAAAAAAAKY/WQZcUQ1rL0w/s320/mvcNtier.jpg">
-                      <a:hlinkClick r:id="rId28"/>
+                      <a:hlinkClick r:id="rId27"/>
                     </pic:cNvPr>
                     <pic:cNvPicPr>
                       <a:picLocks noChangeAspect="1" noChangeArrowheads="1"/>
                     </pic:cNvPicPr>
                   </pic:nvPicPr>
                   <pic:blipFill>
-                    <a:blip r:embed="rId29">
+                    <a:blip r:embed="rId28">
                       <a:extLst>
                         <a:ext uri="{28A0092B-C50C-407E-A947-70E740481C1C}">
                           <a14:useLocalDpi xmlns:a14="http://schemas.microsoft.com/office/drawing/2010/main" val="0"/>
@@ -7604,215 +7585,224 @@
         <w:pStyle w:val="Heading2"/>
         <w:ind w:left="709"/>
       </w:pPr>
-      <w:bookmarkStart w:id="26" w:name="_Toc436927661"/>
+      <w:bookmarkStart w:id="25" w:name="_Toc436927661"/>
       <w:r>
         <w:t>Other design decisions</w:t>
       </w:r>
+      <w:bookmarkEnd w:id="25"/>
+    </w:p>
+    <w:p>
+      <w:pPr>
+        <w:spacing w:after="160" w:line="259" w:lineRule="auto"/>
+        <w:ind w:left="0" w:right="0" w:firstLine="133"/>
+      </w:pPr>
+      <w:r>
+        <w:t xml:space="preserve">We choose cross-platform mobile development because in the business world, a growing trend called BYOD (Bring Your Own Device) is rising. BYOD refers to employees bringing their own personal mobile device into the workplace to be used in place of traditional desktop computers or company-provided mobile devices for accessing company applications and data. Because of BYOD, it has become necessary for businesses to develop their corporate mobile apps and be able to send them </w:t>
+      </w:r>
+      <w:proofErr w:type="gramStart"/>
+      <w:r>
+        <w:t>to</w:t>
+      </w:r>
+      <w:proofErr w:type="gramEnd"/>
+      <w:r>
+        <w:t xml:space="preserve"> many different mobile devices that operate on various networks and use different operating systems. Cross-platform mobile development can either involve a company developing the original app on a native platform (which could be </w:t>
+      </w:r>
+      <w:proofErr w:type="spellStart"/>
+      <w:r>
+        <w:t>iOS</w:t>
+      </w:r>
+      <w:proofErr w:type="spellEnd"/>
+      <w:r>
+        <w:t>, Android, Windows Mobile, BlackBerry/RIM, etc.) or developing the original app in a singular environment for development that will then allow the app to be sent to many different native platforms</w:t>
+      </w:r>
+    </w:p>
+    <w:p>
+      <w:pPr>
+        <w:spacing w:after="160" w:line="259" w:lineRule="auto"/>
+        <w:ind w:left="0" w:right="0" w:firstLine="0"/>
+        <w:rPr>
+          <w:sz w:val="24"/>
+        </w:rPr>
+      </w:pPr>
+      <w:r>
+        <w:t>One of the big advantage of cross platform mobile development is the fact that they decrease cost and increase speed of application development. In addition, cross-platform mobile development tools are generally quite simple to use as they are based off of the common languages for scripting, including CSS, HTML, and JavaScript.</w:t>
+      </w:r>
+      <w:r>
+        <w:br w:type="page"/>
+      </w:r>
+    </w:p>
+    <w:p>
+      <w:pPr>
+        <w:pStyle w:val="Heading1"/>
+      </w:pPr>
+      <w:bookmarkStart w:id="26" w:name="_Toc436927662"/>
+      <w:r>
+        <w:lastRenderedPageBreak/>
+        <w:t>Algorithm design</w:t>
+      </w:r>
       <w:bookmarkEnd w:id="26"/>
+    </w:p>
+    <w:p>
+      <w:pPr>
+        <w:pStyle w:val="Heading2"/>
+      </w:pPr>
+      <w:bookmarkStart w:id="27" w:name="_Toc436927663"/>
+      <w:r>
+        <w:t>Request Algorithm</w:t>
+      </w:r>
+      <w:bookmarkEnd w:id="27"/>
+    </w:p>
+    <w:p>
+      <w:pPr>
+        <w:ind w:left="0" w:firstLine="0"/>
+        <w:jc w:val="center"/>
+      </w:pPr>
+      <w:r>
+        <w:pict>
+          <v:shape id="_x0000_i1034" type="#_x0000_t75" style="width:219pt;height:522.75pt;mso-position-horizontal:absolute" o:allowoverlap="f">
+            <v:imagedata r:id="rId29" o:title="Request ride"/>
+          </v:shape>
+        </w:pict>
+      </w:r>
+    </w:p>
+    <w:p>
+      <w:pPr>
+        <w:ind w:left="0" w:firstLine="0"/>
+        <w:jc w:val="center"/>
+      </w:pPr>
+      <w:r>
+        <w:t>Figure 3.1</w:t>
+      </w:r>
+      <w:r>
+        <w:t xml:space="preserve"> Algorithm Request a taxi</w:t>
+      </w:r>
+    </w:p>
+    <w:p>
+      <w:pPr>
+        <w:pStyle w:val="Heading2"/>
+      </w:pPr>
+      <w:bookmarkStart w:id="28" w:name="_Toc436927664"/>
+      <w:r>
+        <w:lastRenderedPageBreak/>
+        <w:t>Reserve Algorithm</w:t>
+      </w:r>
+      <w:bookmarkEnd w:id="28"/>
+    </w:p>
+    <w:p>
+      <w:pPr>
+        <w:ind w:left="0" w:firstLine="0"/>
+        <w:jc w:val="center"/>
+      </w:pPr>
+      <w:r>
+        <w:pict>
+          <v:shape id="_x0000_i1035" type="#_x0000_t75" style="width:127.5pt;height:552.75pt">
+            <v:imagedata r:id="rId30" o:title="Reserve ride"/>
+          </v:shape>
+        </w:pict>
+      </w:r>
+    </w:p>
+    <w:p>
+      <w:pPr>
+        <w:ind w:left="0" w:firstLine="0"/>
+        <w:jc w:val="center"/>
+      </w:pPr>
+      <w:r>
+        <w:t>Figure 3.2</w:t>
+      </w:r>
+      <w:r>
+        <w:t xml:space="preserve"> Algorithm Reserve a taxi</w:t>
+      </w:r>
+    </w:p>
+    <w:p>
+      <w:pPr>
+        <w:pStyle w:val="Heading2"/>
+      </w:pPr>
+      <w:bookmarkStart w:id="29" w:name="_Toc436927665"/>
+      <w:proofErr w:type="spellStart"/>
+      <w:r>
+        <w:lastRenderedPageBreak/>
+        <w:t>ConfirmDecline</w:t>
+      </w:r>
+      <w:proofErr w:type="spellEnd"/>
+      <w:r>
+        <w:t xml:space="preserve"> Algorithm</w:t>
+      </w:r>
+      <w:bookmarkEnd w:id="29"/>
+    </w:p>
+    <w:p>
+      <w:pPr>
+        <w:ind w:left="0" w:firstLine="0"/>
+        <w:jc w:val="center"/>
+      </w:pPr>
+      <w:r>
+        <w:pict>
+          <v:shape id="_x0000_i1036" type="#_x0000_t75" style="width:276pt;height:408.75pt">
+            <v:imagedata r:id="rId31" o:title="Confirm Decline ride"/>
+          </v:shape>
+        </w:pict>
+      </w:r>
+    </w:p>
+    <w:p>
+      <w:pPr>
+        <w:ind w:left="0" w:firstLine="0"/>
+        <w:jc w:val="center"/>
+      </w:pPr>
+      <w:r>
+        <w:t>Figure 3.3</w:t>
+      </w:r>
+      <w:r>
+        <w:t xml:space="preserve"> </w:t>
+      </w:r>
+      <w:r>
+        <w:t>Algorithm Confirm/Decline a ride</w:t>
+      </w:r>
+    </w:p>
+    <w:p>
+      <w:pPr>
+        <w:pStyle w:val="Heading2"/>
+      </w:pPr>
+      <w:bookmarkStart w:id="30" w:name="_Toc436927666"/>
+      <w:proofErr w:type="spellStart"/>
+      <w:r>
+        <w:lastRenderedPageBreak/>
+        <w:t>SetAvailability</w:t>
+      </w:r>
+      <w:proofErr w:type="spellEnd"/>
+      <w:r>
+        <w:t xml:space="preserve"> Algorithm</w:t>
+      </w:r>
+      <w:bookmarkEnd w:id="30"/>
+    </w:p>
+    <w:p>
+      <w:pPr>
+        <w:ind w:left="0" w:firstLine="0"/>
+        <w:jc w:val="center"/>
+      </w:pPr>
+      <w:r>
+        <w:pict>
+          <v:shape id="_x0000_i1037" type="#_x0000_t75" style="width:372pt;height:454.5pt">
+            <v:imagedata r:id="rId32" o:title="setAvailablity"/>
+          </v:shape>
+        </w:pict>
+      </w:r>
+    </w:p>
+    <w:p>
+      <w:pPr>
+        <w:ind w:left="0" w:firstLine="0"/>
+        <w:jc w:val="center"/>
+      </w:pPr>
+      <w:r>
+        <w:t>Figure 3.4</w:t>
+      </w:r>
+      <w:r>
+        <w:t xml:space="preserve"> Algorithm for setting taxi availability</w:t>
+      </w:r>
     </w:p>
     <w:p>
       <w:pPr>
         <w:spacing w:after="160" w:line="259" w:lineRule="auto"/>
         <w:ind w:left="0" w:right="0" w:firstLine="0"/>
         <w:jc w:val="left"/>
-        <w:rPr>
-          <w:sz w:val="24"/>
-        </w:rPr>
-      </w:pPr>
-      <w:r>
-        <w:br w:type="page"/>
-      </w:r>
-    </w:p>
-    <w:p>
-      <w:pPr>
-        <w:pStyle w:val="Heading1"/>
-      </w:pPr>
-      <w:bookmarkStart w:id="27" w:name="_Toc436927662"/>
-      <w:r>
-        <w:lastRenderedPageBreak/>
-        <w:t>Algorithm design</w:t>
-      </w:r>
-      <w:bookmarkEnd w:id="27"/>
-    </w:p>
-    <w:p>
-      <w:pPr>
-        <w:pStyle w:val="Heading2"/>
-      </w:pPr>
-      <w:bookmarkStart w:id="28" w:name="_Toc436927663"/>
-      <w:r>
-        <w:t>Request Algorithm</w:t>
-      </w:r>
-      <w:bookmarkEnd w:id="28"/>
-    </w:p>
-    <w:p>
-      <w:pPr>
-        <w:ind w:left="0" w:firstLine="0"/>
-        <w:jc w:val="center"/>
-      </w:pPr>
-      <w:r>
-        <w:pict>
-          <v:shape id="_x0000_i1032" type="#_x0000_t75" style="width:218.7pt;height:522.35pt;mso-position-horizontal:absolute" o:allowoverlap="f">
-            <v:imagedata r:id="rId30" o:title="Request ride"/>
-          </v:shape>
-        </w:pict>
-      </w:r>
-    </w:p>
-    <w:p>
-      <w:pPr>
-        <w:ind w:left="0" w:firstLine="0"/>
-        <w:jc w:val="center"/>
-      </w:pPr>
-      <w:r>
-        <w:t>Figure 3.1</w:t>
-      </w:r>
-      <w:r>
-        <w:t xml:space="preserve"> Algorithm Request a taxi</w:t>
-      </w:r>
-    </w:p>
-    <w:p>
-      <w:pPr>
-        <w:pStyle w:val="Heading2"/>
-      </w:pPr>
-      <w:bookmarkStart w:id="29" w:name="_Toc436927664"/>
-      <w:r>
-        <w:lastRenderedPageBreak/>
-        <w:t>Reserve Algorithm</w:t>
-      </w:r>
-      <w:bookmarkEnd w:id="29"/>
-    </w:p>
-    <w:p>
-      <w:pPr>
-        <w:ind w:left="0" w:firstLine="0"/>
-        <w:jc w:val="center"/>
-      </w:pPr>
-      <w:r>
-        <w:pict>
-          <v:shape id="_x0000_i1033" type="#_x0000_t75" style="width:127.7pt;height:552.9pt">
-            <v:imagedata r:id="rId31" o:title="Reserve ride"/>
-          </v:shape>
-        </w:pict>
-      </w:r>
-    </w:p>
-    <w:p>
-      <w:pPr>
-        <w:ind w:left="0" w:firstLine="0"/>
-        <w:jc w:val="center"/>
-      </w:pPr>
-      <w:r>
-        <w:t>Figure 3.2</w:t>
-      </w:r>
-      <w:r>
-        <w:t xml:space="preserve"> A</w:t>
-      </w:r>
-      <w:r>
-        <w:t xml:space="preserve">lgorithm </w:t>
-      </w:r>
-      <w:r>
-        <w:t>Reserve</w:t>
-      </w:r>
-      <w:r>
-        <w:t xml:space="preserve"> a taxi</w:t>
-      </w:r>
-    </w:p>
-    <w:p>
-      <w:pPr>
-        <w:pStyle w:val="Heading2"/>
-      </w:pPr>
-      <w:bookmarkStart w:id="30" w:name="_Toc436927665"/>
-      <w:proofErr w:type="spellStart"/>
-      <w:r>
-        <w:lastRenderedPageBreak/>
-        <w:t>ConfirmDecline</w:t>
-      </w:r>
-      <w:proofErr w:type="spellEnd"/>
-      <w:r>
-        <w:t xml:space="preserve"> Algorithm</w:t>
-      </w:r>
-      <w:bookmarkEnd w:id="30"/>
-    </w:p>
-    <w:p>
-      <w:pPr>
-        <w:ind w:left="0" w:firstLine="0"/>
-        <w:jc w:val="center"/>
-      </w:pPr>
-      <w:r>
-        <w:pict>
-          <v:shape id="_x0000_i1034" type="#_x0000_t75" style="width:275.75pt;height:408.25pt">
-            <v:imagedata r:id="rId32" o:title="Confirm Decline ride"/>
-          </v:shape>
-        </w:pict>
-      </w:r>
-    </w:p>
-    <w:p>
-      <w:pPr>
-        <w:ind w:left="0" w:firstLine="0"/>
-        <w:jc w:val="center"/>
-      </w:pPr>
-      <w:r>
-        <w:t>Figure 3.3</w:t>
-      </w:r>
-      <w:r>
-        <w:t xml:space="preserve"> </w:t>
-      </w:r>
-      <w:r>
-        <w:t xml:space="preserve">Algorithm </w:t>
-      </w:r>
-      <w:r>
-        <w:t>Confirm/Decline a ride</w:t>
-      </w:r>
-    </w:p>
-    <w:p>
-      <w:pPr>
-        <w:pStyle w:val="Heading2"/>
-      </w:pPr>
-      <w:bookmarkStart w:id="31" w:name="_Toc436927666"/>
-      <w:proofErr w:type="spellStart"/>
-      <w:r>
-        <w:lastRenderedPageBreak/>
-        <w:t>SetAvailability</w:t>
-      </w:r>
-      <w:proofErr w:type="spellEnd"/>
-      <w:r>
-        <w:t xml:space="preserve"> Algorithm</w:t>
-      </w:r>
-      <w:bookmarkEnd w:id="31"/>
-    </w:p>
-    <w:p>
-      <w:pPr>
-        <w:ind w:left="0" w:firstLine="0"/>
-        <w:jc w:val="center"/>
-      </w:pPr>
-      <w:r>
-        <w:pict>
-          <v:shape id="_x0000_i1035" type="#_x0000_t75" style="width:372.25pt;height:454.4pt">
-            <v:imagedata r:id="rId33" o:title="setAvailablity"/>
-          </v:shape>
-        </w:pict>
-      </w:r>
-    </w:p>
-    <w:p>
-      <w:pPr>
-        <w:ind w:left="0" w:firstLine="0"/>
-        <w:jc w:val="center"/>
-      </w:pPr>
-      <w:r>
-        <w:t>Figure 3.4</w:t>
-      </w:r>
-      <w:r>
-        <w:t xml:space="preserve"> </w:t>
-      </w:r>
-      <w:r>
-        <w:t xml:space="preserve">Algorithm </w:t>
-      </w:r>
-      <w:r>
-        <w:t>for setting taxi availability</w:t>
-      </w:r>
-    </w:p>
-    <w:p>
-      <w:pPr>
-        <w:spacing w:after="160" w:line="259" w:lineRule="auto"/>
-        <w:ind w:left="0" w:right="0" w:firstLine="0"/>
-        <w:jc w:val="left"/>
       </w:pPr>
       <w:r>
         <w:br w:type="page"/>
@@ -7823,12 +7813,12 @@
         <w:pStyle w:val="Heading1"/>
         <w:ind w:left="426" w:hanging="426"/>
       </w:pPr>
-      <w:bookmarkStart w:id="32" w:name="_Toc436927667"/>
+      <w:bookmarkStart w:id="31" w:name="_Toc436927667"/>
       <w:r>
         <w:lastRenderedPageBreak/>
         <w:t>User interface design</w:t>
       </w:r>
-      <w:bookmarkEnd w:id="32"/>
+      <w:bookmarkEnd w:id="31"/>
     </w:p>
     <w:p>
       <w:pPr>
@@ -7851,11 +7841,11 @@
         <w:pStyle w:val="Heading1"/>
         <w:ind w:left="426" w:hanging="426"/>
       </w:pPr>
-      <w:bookmarkStart w:id="33" w:name="_Toc436927668"/>
+      <w:bookmarkStart w:id="32" w:name="_Toc436927668"/>
       <w:r>
         <w:t>Requirement traceability</w:t>
       </w:r>
-      <w:bookmarkEnd w:id="33"/>
+      <w:bookmarkEnd w:id="32"/>
     </w:p>
     <w:p>
       <w:pPr>
@@ -8613,14 +8603,16 @@
               <w:jc w:val="left"/>
               <w:rPr>
                 <w:rFonts w:asciiTheme="minorHAnsi" w:hAnsiTheme="minorHAnsi"/>
-                <w:color w:val="FF0000"/>
+                <w:b w:val="0"/>
+                <w:color w:val="000000" w:themeColor="text1"/>
                 <w:szCs w:val="20"/>
               </w:rPr>
             </w:pPr>
             <w:r>
               <w:rPr>
                 <w:rFonts w:asciiTheme="minorHAnsi" w:hAnsiTheme="minorHAnsi"/>
-                <w:color w:val="FF0000"/>
+                <w:b w:val="0"/>
+                <w:color w:val="000000" w:themeColor="text1"/>
                 <w:szCs w:val="20"/>
               </w:rPr>
               <w:t>10.UseCase: Ban user/driver</w:t>
@@ -8638,13 +8630,14 @@
               <w:cnfStyle w:val="000000100000" w:firstRow="0" w:lastRow="0" w:firstColumn="0" w:lastColumn="0" w:oddVBand="0" w:evenVBand="0" w:oddHBand="1" w:evenHBand="0" w:firstRowFirstColumn="0" w:firstRowLastColumn="0" w:lastRowFirstColumn="0" w:lastRowLastColumn="0"/>
               <w:rPr>
                 <w:rFonts w:asciiTheme="minorHAnsi" w:hAnsiTheme="minorHAnsi"/>
+                <w:color w:val="000000" w:themeColor="text1"/>
                 <w:szCs w:val="20"/>
               </w:rPr>
             </w:pPr>
             <w:r>
               <w:rPr>
                 <w:rFonts w:asciiTheme="minorHAnsi" w:hAnsiTheme="minorHAnsi"/>
-                <w:color w:val="FF0000"/>
+                <w:color w:val="000000" w:themeColor="text1"/>
                 <w:szCs w:val="20"/>
               </w:rPr>
               <w:t xml:space="preserve">Admin Manager, </w:t>
@@ -8653,7 +8646,7 @@
             <w:r>
               <w:rPr>
                 <w:rFonts w:asciiTheme="minorHAnsi" w:hAnsiTheme="minorHAnsi"/>
-                <w:color w:val="FF0000"/>
+                <w:color w:val="000000" w:themeColor="text1"/>
                 <w:szCs w:val="20"/>
               </w:rPr>
               <w:t>DataLayer</w:t>
@@ -8680,23 +8673,7 @@
           <w:color w:val="auto"/>
           <w:szCs w:val="20"/>
         </w:rPr>
-        <w:t xml:space="preserve">Table 5.1 Mapping functional requirements into </w:t>
-      </w:r>
-      <w:r>
-        <w:rPr>
-          <w:rFonts w:asciiTheme="minorHAnsi" w:hAnsiTheme="minorHAnsi"/>
-          <w:color w:val="auto"/>
-          <w:szCs w:val="20"/>
-        </w:rPr>
-        <w:t>architecture</w:t>
-      </w:r>
-      <w:r>
-        <w:rPr>
-          <w:rFonts w:asciiTheme="minorHAnsi" w:hAnsiTheme="minorHAnsi"/>
-          <w:color w:val="auto"/>
-          <w:szCs w:val="20"/>
-        </w:rPr>
-        <w:t xml:space="preserve"> components of </w:t>
+        <w:t xml:space="preserve">Table 5.1 Mapping functional requirements into architecture components of </w:t>
       </w:r>
       <w:proofErr w:type="spellStart"/>
       <w:r>
@@ -8722,10 +8699,12 @@
         <w:pStyle w:val="Heading1"/>
         <w:ind w:left="426" w:hanging="426"/>
       </w:pPr>
-      <w:bookmarkStart w:id="34" w:name="_Toc436927669"/>
+      <w:bookmarkStart w:id="33" w:name="_Toc436927669"/>
       <w:r>
         <w:t>References</w:t>
       </w:r>
+      <w:bookmarkStart w:id="34" w:name="_GoBack"/>
+      <w:bookmarkEnd w:id="33"/>
       <w:bookmarkEnd w:id="34"/>
     </w:p>
     <w:p>
@@ -8772,10 +8751,10 @@
           <w:ilvl w:val="0"/>
           <w:numId w:val="42"/>
         </w:numPr>
-        <w:ind w:left="709"/>
-      </w:pPr>
-      <w:r>
-        <w:t>https://msdn.microsoft.com/en-us/library/ee658117.aspx</w:t>
+        <w:ind w:left="720"/>
+      </w:pPr>
+      <w:r>
+        <w:t>http://www.kony.com/resources/glossary/cross-platform-mobile-development</w:t>
       </w:r>
     </w:p>
     <w:p>
@@ -8788,27 +8767,8 @@
         <w:ind w:left="709"/>
       </w:pPr>
       <w:r>
-        <w:t>Singleton Design Pattern- Java Tech Guy must read!</w:t>
-      </w:r>
-      <w:r>
-        <w:t>,</w:t>
-      </w:r>
-      <w:r>
-        <w:t xml:space="preserve"> </w:t>
-      </w:r>
-      <w:proofErr w:type="spellStart"/>
-      <w:r>
-        <w:t>Rudra</w:t>
-      </w:r>
-      <w:proofErr w:type="spellEnd"/>
-      <w:r>
-        <w:t xml:space="preserve"> Narayan </w:t>
-      </w:r>
-      <w:proofErr w:type="spellStart"/>
-      <w:r>
-        <w:t>Garnaik</w:t>
-      </w:r>
-      <w:proofErr w:type="spellEnd"/>
+        <w:t>https://msdn.microsoft.com/en-us/library/ee658117.aspx</w:t>
+      </w:r>
     </w:p>
     <w:p>
       <w:pPr>
@@ -8820,16 +8780,27 @@
         <w:ind w:left="709"/>
       </w:pPr>
       <w:r>
-        <w:t xml:space="preserve">Software Design and Software Architecture, </w:t>
+        <w:t>Singleton Design Pattern- Java Tech Guy must read!</w:t>
+      </w:r>
+      <w:r>
+        <w:t>,</w:t>
+      </w:r>
+      <w:r>
+        <w:t xml:space="preserve"> </w:t>
       </w:r>
       <w:proofErr w:type="spellStart"/>
       <w:r>
-        <w:t>Politecnico</w:t>
+        <w:t>Rudra</w:t>
       </w:r>
       <w:proofErr w:type="spellEnd"/>
       <w:r>
-        <w:t xml:space="preserve"> di Milano</w:t>
-      </w:r>
+        <w:t xml:space="preserve"> Narayan </w:t>
+      </w:r>
+      <w:proofErr w:type="spellStart"/>
+      <w:r>
+        <w:t>Garnaik</w:t>
+      </w:r>
+      <w:proofErr w:type="spellEnd"/>
     </w:p>
     <w:p>
       <w:pPr>
@@ -8841,6 +8812,27 @@
         <w:ind w:left="709"/>
       </w:pPr>
       <w:r>
+        <w:t xml:space="preserve">Software Design and Software Architecture, </w:t>
+      </w:r>
+      <w:proofErr w:type="spellStart"/>
+      <w:r>
+        <w:t>Politecnico</w:t>
+      </w:r>
+      <w:proofErr w:type="spellEnd"/>
+      <w:r>
+        <w:t xml:space="preserve"> di Milano</w:t>
+      </w:r>
+    </w:p>
+    <w:p>
+      <w:pPr>
+        <w:pStyle w:val="ListParagraph"/>
+        <w:numPr>
+          <w:ilvl w:val="0"/>
+          <w:numId w:val="42"/>
+        </w:numPr>
+        <w:ind w:left="709"/>
+      </w:pPr>
+      <w:r>
         <w:t xml:space="preserve">Advanced Software Design and architectures: Architecture styles, Damian A. </w:t>
       </w:r>
       <w:proofErr w:type="spellStart"/>
@@ -8850,9 +8842,9 @@
       <w:proofErr w:type="spellEnd"/>
     </w:p>
     <w:sectPr>
-      <w:footerReference w:type="even" r:id="rId34"/>
-      <w:footerReference w:type="default" r:id="rId35"/>
-      <w:footerReference w:type="first" r:id="rId36"/>
+      <w:footerReference w:type="even" r:id="rId33"/>
+      <w:footerReference w:type="default" r:id="rId34"/>
+      <w:footerReference w:type="first" r:id="rId35"/>
       <w:pgSz w:w="12240" w:h="15840"/>
       <w:pgMar w:top="1134" w:right="1797" w:bottom="1134" w:left="1797" w:header="720" w:footer="1134" w:gutter="0"/>
       <w:cols w:space="720"/>
@@ -8863,7 +8855,7 @@
 </file>
 
 <file path=word/endnotes.xml><?xml version="1.0" encoding="utf-8"?>
-<w:endnotes xmlns:wpc="http://schemas.microsoft.com/office/word/2010/wordprocessingCanvas" xmlns:mc="http://schemas.openxmlformats.org/markup-compatibility/2006" xmlns:o="urn:schemas-microsoft-com:office:office" xmlns:r="http://schemas.openxmlformats.org/officeDocument/2006/relationships" xmlns:m="http://schemas.openxmlformats.org/officeDocument/2006/math" xmlns:v="urn:schemas-microsoft-com:vml" xmlns:wp14="http://schemas.microsoft.com/office/word/2010/wordprocessingDrawing" xmlns:wp="http://schemas.openxmlformats.org/drawingml/2006/wordprocessingDrawing" xmlns:w10="urn:schemas-microsoft-com:office:word" xmlns:w="http://schemas.openxmlformats.org/wordprocessingml/2006/main" xmlns:w14="http://schemas.microsoft.com/office/word/2010/wordml" xmlns:wpg="http://schemas.microsoft.com/office/word/2010/wordprocessingGroup" xmlns:wpi="http://schemas.microsoft.com/office/word/2010/wordprocessingInk" xmlns:wne="http://schemas.microsoft.com/office/word/2006/wordml" xmlns:wps="http://schemas.microsoft.com/office/word/2010/wordprocessingShape" mc:Ignorable="w14 wp14">
+<w:endnotes xmlns:wpc="http://schemas.microsoft.com/office/word/2010/wordprocessingCanvas" xmlns:mc="http://schemas.openxmlformats.org/markup-compatibility/2006" xmlns:o="urn:schemas-microsoft-com:office:office" xmlns:r="http://schemas.openxmlformats.org/officeDocument/2006/relationships" xmlns:m="http://schemas.openxmlformats.org/officeDocument/2006/math" xmlns:v="urn:schemas-microsoft-com:vml" xmlns:wp14="http://schemas.microsoft.com/office/word/2010/wordprocessingDrawing" xmlns:wp="http://schemas.openxmlformats.org/drawingml/2006/wordprocessingDrawing" xmlns:w10="urn:schemas-microsoft-com:office:word" xmlns:w="http://schemas.openxmlformats.org/wordprocessingml/2006/main" xmlns:w14="http://schemas.microsoft.com/office/word/2010/wordml" xmlns:w15="http://schemas.microsoft.com/office/word/2012/wordml" xmlns:wpg="http://schemas.microsoft.com/office/word/2010/wordprocessingGroup" xmlns:wpi="http://schemas.microsoft.com/office/word/2010/wordprocessingInk" xmlns:wne="http://schemas.microsoft.com/office/word/2006/wordml" xmlns:wps="http://schemas.microsoft.com/office/word/2010/wordprocessingShape" mc:Ignorable="w14 w15 wp14">
   <w:endnote w:type="separator" w:id="-1">
     <w:p>
       <w:pPr>
@@ -8888,7 +8880,7 @@
 </file>
 
 <file path=word/footer1.xml><?xml version="1.0" encoding="utf-8"?>
-<w:ftr xmlns:wpc="http://schemas.microsoft.com/office/word/2010/wordprocessingCanvas" xmlns:mc="http://schemas.openxmlformats.org/markup-compatibility/2006" xmlns:o="urn:schemas-microsoft-com:office:office" xmlns:r="http://schemas.openxmlformats.org/officeDocument/2006/relationships" xmlns:m="http://schemas.openxmlformats.org/officeDocument/2006/math" xmlns:v="urn:schemas-microsoft-com:vml" xmlns:wp14="http://schemas.microsoft.com/office/word/2010/wordprocessingDrawing" xmlns:wp="http://schemas.openxmlformats.org/drawingml/2006/wordprocessingDrawing" xmlns:w10="urn:schemas-microsoft-com:office:word" xmlns:w="http://schemas.openxmlformats.org/wordprocessingml/2006/main" xmlns:w14="http://schemas.microsoft.com/office/word/2010/wordml" xmlns:wpg="http://schemas.microsoft.com/office/word/2010/wordprocessingGroup" xmlns:wpi="http://schemas.microsoft.com/office/word/2010/wordprocessingInk" xmlns:wne="http://schemas.microsoft.com/office/word/2006/wordml" xmlns:wps="http://schemas.microsoft.com/office/word/2010/wordprocessingShape" mc:Ignorable="w14 wp14">
+<w:ftr xmlns:wpc="http://schemas.microsoft.com/office/word/2010/wordprocessingCanvas" xmlns:mc="http://schemas.openxmlformats.org/markup-compatibility/2006" xmlns:o="urn:schemas-microsoft-com:office:office" xmlns:r="http://schemas.openxmlformats.org/officeDocument/2006/relationships" xmlns:m="http://schemas.openxmlformats.org/officeDocument/2006/math" xmlns:v="urn:schemas-microsoft-com:vml" xmlns:wp14="http://schemas.microsoft.com/office/word/2010/wordprocessingDrawing" xmlns:wp="http://schemas.openxmlformats.org/drawingml/2006/wordprocessingDrawing" xmlns:w10="urn:schemas-microsoft-com:office:word" xmlns:w="http://schemas.openxmlformats.org/wordprocessingml/2006/main" xmlns:w14="http://schemas.microsoft.com/office/word/2010/wordml" xmlns:w15="http://schemas.microsoft.com/office/word/2012/wordml" xmlns:wpg="http://schemas.microsoft.com/office/word/2010/wordprocessingGroup" xmlns:wpi="http://schemas.microsoft.com/office/word/2010/wordprocessingInk" xmlns:wne="http://schemas.microsoft.com/office/word/2006/wordml" xmlns:wps="http://schemas.microsoft.com/office/word/2010/wordprocessingShape" mc:Ignorable="w14 w15 wp14">
   <w:p>
     <w:pPr>
       <w:spacing w:after="0" w:line="276" w:lineRule="auto"/>
@@ -8900,7 +8892,7 @@
 </file>
 
 <file path=word/footer2.xml><?xml version="1.0" encoding="utf-8"?>
-<w:ftr xmlns:wpc="http://schemas.microsoft.com/office/word/2010/wordprocessingCanvas" xmlns:mc="http://schemas.openxmlformats.org/markup-compatibility/2006" xmlns:o="urn:schemas-microsoft-com:office:office" xmlns:r="http://schemas.openxmlformats.org/officeDocument/2006/relationships" xmlns:m="http://schemas.openxmlformats.org/officeDocument/2006/math" xmlns:v="urn:schemas-microsoft-com:vml" xmlns:wp14="http://schemas.microsoft.com/office/word/2010/wordprocessingDrawing" xmlns:wp="http://schemas.openxmlformats.org/drawingml/2006/wordprocessingDrawing" xmlns:w10="urn:schemas-microsoft-com:office:word" xmlns:w="http://schemas.openxmlformats.org/wordprocessingml/2006/main" xmlns:w14="http://schemas.microsoft.com/office/word/2010/wordml" xmlns:wpg="http://schemas.microsoft.com/office/word/2010/wordprocessingGroup" xmlns:wpi="http://schemas.microsoft.com/office/word/2010/wordprocessingInk" xmlns:wne="http://schemas.microsoft.com/office/word/2006/wordml" xmlns:wps="http://schemas.microsoft.com/office/word/2010/wordprocessingShape" mc:Ignorable="w14 wp14">
+<w:ftr xmlns:wpc="http://schemas.microsoft.com/office/word/2010/wordprocessingCanvas" xmlns:mc="http://schemas.openxmlformats.org/markup-compatibility/2006" xmlns:o="urn:schemas-microsoft-com:office:office" xmlns:r="http://schemas.openxmlformats.org/officeDocument/2006/relationships" xmlns:m="http://schemas.openxmlformats.org/officeDocument/2006/math" xmlns:v="urn:schemas-microsoft-com:vml" xmlns:wp14="http://schemas.microsoft.com/office/word/2010/wordprocessingDrawing" xmlns:wp="http://schemas.openxmlformats.org/drawingml/2006/wordprocessingDrawing" xmlns:w10="urn:schemas-microsoft-com:office:word" xmlns:w="http://schemas.openxmlformats.org/wordprocessingml/2006/main" xmlns:w14="http://schemas.microsoft.com/office/word/2010/wordml" xmlns:w15="http://schemas.microsoft.com/office/word/2012/wordml" xmlns:wpg="http://schemas.microsoft.com/office/word/2010/wordprocessingGroup" xmlns:wpi="http://schemas.microsoft.com/office/word/2010/wordprocessingInk" xmlns:wne="http://schemas.microsoft.com/office/word/2006/wordml" xmlns:wps="http://schemas.microsoft.com/office/word/2010/wordprocessingShape" mc:Ignorable="w14 w15 wp14">
   <w:p>
     <w:pPr>
       <w:spacing w:after="0" w:line="240" w:lineRule="auto"/>
@@ -8930,7 +8922,7 @@
 </file>
 
 <file path=word/footer3.xml><?xml version="1.0" encoding="utf-8"?>
-<w:ftr xmlns:wpc="http://schemas.microsoft.com/office/word/2010/wordprocessingCanvas" xmlns:mc="http://schemas.openxmlformats.org/markup-compatibility/2006" xmlns:o="urn:schemas-microsoft-com:office:office" xmlns:r="http://schemas.openxmlformats.org/officeDocument/2006/relationships" xmlns:m="http://schemas.openxmlformats.org/officeDocument/2006/math" xmlns:v="urn:schemas-microsoft-com:vml" xmlns:wp14="http://schemas.microsoft.com/office/word/2010/wordprocessingDrawing" xmlns:wp="http://schemas.openxmlformats.org/drawingml/2006/wordprocessingDrawing" xmlns:w10="urn:schemas-microsoft-com:office:word" xmlns:w="http://schemas.openxmlformats.org/wordprocessingml/2006/main" xmlns:w14="http://schemas.microsoft.com/office/word/2010/wordml" xmlns:wpg="http://schemas.microsoft.com/office/word/2010/wordprocessingGroup" xmlns:wpi="http://schemas.microsoft.com/office/word/2010/wordprocessingInk" xmlns:wne="http://schemas.microsoft.com/office/word/2006/wordml" xmlns:wps="http://schemas.microsoft.com/office/word/2010/wordprocessingShape" mc:Ignorable="w14 wp14">
+<w:ftr xmlns:wpc="http://schemas.microsoft.com/office/word/2010/wordprocessingCanvas" xmlns:mc="http://schemas.openxmlformats.org/markup-compatibility/2006" xmlns:o="urn:schemas-microsoft-com:office:office" xmlns:r="http://schemas.openxmlformats.org/officeDocument/2006/relationships" xmlns:m="http://schemas.openxmlformats.org/officeDocument/2006/math" xmlns:v="urn:schemas-microsoft-com:vml" xmlns:wp14="http://schemas.microsoft.com/office/word/2010/wordprocessingDrawing" xmlns:wp="http://schemas.openxmlformats.org/drawingml/2006/wordprocessingDrawing" xmlns:w10="urn:schemas-microsoft-com:office:word" xmlns:w="http://schemas.openxmlformats.org/wordprocessingml/2006/main" xmlns:w14="http://schemas.microsoft.com/office/word/2010/wordml" xmlns:w15="http://schemas.microsoft.com/office/word/2012/wordml" xmlns:wpg="http://schemas.microsoft.com/office/word/2010/wordprocessingGroup" xmlns:wpi="http://schemas.microsoft.com/office/word/2010/wordprocessingInk" xmlns:wne="http://schemas.microsoft.com/office/word/2006/wordml" xmlns:wps="http://schemas.microsoft.com/office/word/2010/wordprocessingShape" mc:Ignorable="w14 w15 wp14">
   <w:p>
     <w:pPr>
       <w:spacing w:after="0" w:line="240" w:lineRule="auto"/>
@@ -8960,7 +8952,7 @@
 </file>
 
 <file path=word/footer4.xml><?xml version="1.0" encoding="utf-8"?>
-<w:ftr xmlns:wpc="http://schemas.microsoft.com/office/word/2010/wordprocessingCanvas" xmlns:mc="http://schemas.openxmlformats.org/markup-compatibility/2006" xmlns:o="urn:schemas-microsoft-com:office:office" xmlns:r="http://schemas.openxmlformats.org/officeDocument/2006/relationships" xmlns:m="http://schemas.openxmlformats.org/officeDocument/2006/math" xmlns:v="urn:schemas-microsoft-com:vml" xmlns:wp14="http://schemas.microsoft.com/office/word/2010/wordprocessingDrawing" xmlns:wp="http://schemas.openxmlformats.org/drawingml/2006/wordprocessingDrawing" xmlns:w10="urn:schemas-microsoft-com:office:word" xmlns:w="http://schemas.openxmlformats.org/wordprocessingml/2006/main" xmlns:w14="http://schemas.microsoft.com/office/word/2010/wordml" xmlns:wpg="http://schemas.microsoft.com/office/word/2010/wordprocessingGroup" xmlns:wpi="http://schemas.microsoft.com/office/word/2010/wordprocessingInk" xmlns:wne="http://schemas.microsoft.com/office/word/2006/wordml" xmlns:wps="http://schemas.microsoft.com/office/word/2010/wordprocessingShape" mc:Ignorable="w14 wp14">
+<w:ftr xmlns:wpc="http://schemas.microsoft.com/office/word/2010/wordprocessingCanvas" xmlns:mc="http://schemas.openxmlformats.org/markup-compatibility/2006" xmlns:o="urn:schemas-microsoft-com:office:office" xmlns:r="http://schemas.openxmlformats.org/officeDocument/2006/relationships" xmlns:m="http://schemas.openxmlformats.org/officeDocument/2006/math" xmlns:v="urn:schemas-microsoft-com:vml" xmlns:wp14="http://schemas.microsoft.com/office/word/2010/wordprocessingDrawing" xmlns:wp="http://schemas.openxmlformats.org/drawingml/2006/wordprocessingDrawing" xmlns:w10="urn:schemas-microsoft-com:office:word" xmlns:w="http://schemas.openxmlformats.org/wordprocessingml/2006/main" xmlns:w14="http://schemas.microsoft.com/office/word/2010/wordml" xmlns:w15="http://schemas.microsoft.com/office/word/2012/wordml" xmlns:wpg="http://schemas.microsoft.com/office/word/2010/wordprocessingGroup" xmlns:wpi="http://schemas.microsoft.com/office/word/2010/wordprocessingInk" xmlns:wne="http://schemas.microsoft.com/office/word/2006/wordml" xmlns:wps="http://schemas.microsoft.com/office/word/2010/wordprocessingShape" mc:Ignorable="w14 w15 wp14">
   <w:p>
     <w:pPr>
       <w:spacing w:after="0" w:line="240" w:lineRule="auto"/>
@@ -8980,7 +8972,7 @@
       <w:rPr>
         <w:noProof/>
       </w:rPr>
-      <w:t>24</w:t>
+      <w:t>20</w:t>
     </w:r>
     <w:r>
       <w:fldChar w:fldCharType="end"/>
@@ -8990,7 +8982,7 @@
 </file>
 
 <file path=word/footer5.xml><?xml version="1.0" encoding="utf-8"?>
-<w:ftr xmlns:wpc="http://schemas.microsoft.com/office/word/2010/wordprocessingCanvas" xmlns:mc="http://schemas.openxmlformats.org/markup-compatibility/2006" xmlns:o="urn:schemas-microsoft-com:office:office" xmlns:r="http://schemas.openxmlformats.org/officeDocument/2006/relationships" xmlns:m="http://schemas.openxmlformats.org/officeDocument/2006/math" xmlns:v="urn:schemas-microsoft-com:vml" xmlns:wp14="http://schemas.microsoft.com/office/word/2010/wordprocessingDrawing" xmlns:wp="http://schemas.openxmlformats.org/drawingml/2006/wordprocessingDrawing" xmlns:w10="urn:schemas-microsoft-com:office:word" xmlns:w="http://schemas.openxmlformats.org/wordprocessingml/2006/main" xmlns:w14="http://schemas.microsoft.com/office/word/2010/wordml" xmlns:wpg="http://schemas.microsoft.com/office/word/2010/wordprocessingGroup" xmlns:wpi="http://schemas.microsoft.com/office/word/2010/wordprocessingInk" xmlns:wne="http://schemas.microsoft.com/office/word/2006/wordml" xmlns:wps="http://schemas.microsoft.com/office/word/2010/wordprocessingShape" mc:Ignorable="w14 wp14">
+<w:ftr xmlns:wpc="http://schemas.microsoft.com/office/word/2010/wordprocessingCanvas" xmlns:mc="http://schemas.openxmlformats.org/markup-compatibility/2006" xmlns:o="urn:schemas-microsoft-com:office:office" xmlns:r="http://schemas.openxmlformats.org/officeDocument/2006/relationships" xmlns:m="http://schemas.openxmlformats.org/officeDocument/2006/math" xmlns:v="urn:schemas-microsoft-com:vml" xmlns:wp14="http://schemas.microsoft.com/office/word/2010/wordprocessingDrawing" xmlns:wp="http://schemas.openxmlformats.org/drawingml/2006/wordprocessingDrawing" xmlns:w10="urn:schemas-microsoft-com:office:word" xmlns:w="http://schemas.openxmlformats.org/wordprocessingml/2006/main" xmlns:w14="http://schemas.microsoft.com/office/word/2010/wordml" xmlns:w15="http://schemas.microsoft.com/office/word/2012/wordml" xmlns:wpg="http://schemas.microsoft.com/office/word/2010/wordprocessingGroup" xmlns:wpi="http://schemas.microsoft.com/office/word/2010/wordprocessingInk" xmlns:wne="http://schemas.microsoft.com/office/word/2006/wordml" xmlns:wps="http://schemas.microsoft.com/office/word/2010/wordprocessingShape" mc:Ignorable="w14 w15 wp14">
   <w:p>
     <w:pPr>
       <w:spacing w:after="0" w:line="240" w:lineRule="auto"/>
@@ -9010,7 +9002,7 @@
       <w:rPr>
         <w:noProof/>
       </w:rPr>
-      <w:t>23</w:t>
+      <w:t>19</w:t>
     </w:r>
     <w:r>
       <w:fldChar w:fldCharType="end"/>
@@ -9020,7 +9012,7 @@
 </file>
 
 <file path=word/footer6.xml><?xml version="1.0" encoding="utf-8"?>
-<w:ftr xmlns:wpc="http://schemas.microsoft.com/office/word/2010/wordprocessingCanvas" xmlns:mc="http://schemas.openxmlformats.org/markup-compatibility/2006" xmlns:o="urn:schemas-microsoft-com:office:office" xmlns:r="http://schemas.openxmlformats.org/officeDocument/2006/relationships" xmlns:m="http://schemas.openxmlformats.org/officeDocument/2006/math" xmlns:v="urn:schemas-microsoft-com:vml" xmlns:wp14="http://schemas.microsoft.com/office/word/2010/wordprocessingDrawing" xmlns:wp="http://schemas.openxmlformats.org/drawingml/2006/wordprocessingDrawing" xmlns:w10="urn:schemas-microsoft-com:office:word" xmlns:w="http://schemas.openxmlformats.org/wordprocessingml/2006/main" xmlns:w14="http://schemas.microsoft.com/office/word/2010/wordml" xmlns:wpg="http://schemas.microsoft.com/office/word/2010/wordprocessingGroup" xmlns:wpi="http://schemas.microsoft.com/office/word/2010/wordprocessingInk" xmlns:wne="http://schemas.microsoft.com/office/word/2006/wordml" xmlns:wps="http://schemas.microsoft.com/office/word/2010/wordprocessingShape" mc:Ignorable="w14 wp14">
+<w:ftr xmlns:wpc="http://schemas.microsoft.com/office/word/2010/wordprocessingCanvas" xmlns:mc="http://schemas.openxmlformats.org/markup-compatibility/2006" xmlns:o="urn:schemas-microsoft-com:office:office" xmlns:r="http://schemas.openxmlformats.org/officeDocument/2006/relationships" xmlns:m="http://schemas.openxmlformats.org/officeDocument/2006/math" xmlns:v="urn:schemas-microsoft-com:vml" xmlns:wp14="http://schemas.microsoft.com/office/word/2010/wordprocessingDrawing" xmlns:wp="http://schemas.openxmlformats.org/drawingml/2006/wordprocessingDrawing" xmlns:w10="urn:schemas-microsoft-com:office:word" xmlns:w="http://schemas.openxmlformats.org/wordprocessingml/2006/main" xmlns:w14="http://schemas.microsoft.com/office/word/2010/wordml" xmlns:w15="http://schemas.microsoft.com/office/word/2012/wordml" xmlns:wpg="http://schemas.microsoft.com/office/word/2010/wordprocessingGroup" xmlns:wpi="http://schemas.microsoft.com/office/word/2010/wordprocessingInk" xmlns:wne="http://schemas.microsoft.com/office/word/2006/wordml" xmlns:wps="http://schemas.microsoft.com/office/word/2010/wordprocessingShape" mc:Ignorable="w14 w15 wp14">
   <w:p>
     <w:pPr>
       <w:spacing w:after="0" w:line="240" w:lineRule="auto"/>
@@ -9047,7 +9039,7 @@
 </file>
 
 <file path=word/footnotes.xml><?xml version="1.0" encoding="utf-8"?>
-<w:footnotes xmlns:wpc="http://schemas.microsoft.com/office/word/2010/wordprocessingCanvas" xmlns:mc="http://schemas.openxmlformats.org/markup-compatibility/2006" xmlns:o="urn:schemas-microsoft-com:office:office" xmlns:r="http://schemas.openxmlformats.org/officeDocument/2006/relationships" xmlns:m="http://schemas.openxmlformats.org/officeDocument/2006/math" xmlns:v="urn:schemas-microsoft-com:vml" xmlns:wp14="http://schemas.microsoft.com/office/word/2010/wordprocessingDrawing" xmlns:wp="http://schemas.openxmlformats.org/drawingml/2006/wordprocessingDrawing" xmlns:w10="urn:schemas-microsoft-com:office:word" xmlns:w="http://schemas.openxmlformats.org/wordprocessingml/2006/main" xmlns:w14="http://schemas.microsoft.com/office/word/2010/wordml" xmlns:wpg="http://schemas.microsoft.com/office/word/2010/wordprocessingGroup" xmlns:wpi="http://schemas.microsoft.com/office/word/2010/wordprocessingInk" xmlns:wne="http://schemas.microsoft.com/office/word/2006/wordml" xmlns:wps="http://schemas.microsoft.com/office/word/2010/wordprocessingShape" mc:Ignorable="w14 wp14">
+<w:footnotes xmlns:wpc="http://schemas.microsoft.com/office/word/2010/wordprocessingCanvas" xmlns:mc="http://schemas.openxmlformats.org/markup-compatibility/2006" xmlns:o="urn:schemas-microsoft-com:office:office" xmlns:r="http://schemas.openxmlformats.org/officeDocument/2006/relationships" xmlns:m="http://schemas.openxmlformats.org/officeDocument/2006/math" xmlns:v="urn:schemas-microsoft-com:vml" xmlns:wp14="http://schemas.microsoft.com/office/word/2010/wordprocessingDrawing" xmlns:wp="http://schemas.openxmlformats.org/drawingml/2006/wordprocessingDrawing" xmlns:w10="urn:schemas-microsoft-com:office:word" xmlns:w="http://schemas.openxmlformats.org/wordprocessingml/2006/main" xmlns:w14="http://schemas.microsoft.com/office/word/2010/wordml" xmlns:w15="http://schemas.microsoft.com/office/word/2012/wordml" xmlns:wpg="http://schemas.microsoft.com/office/word/2010/wordprocessingGroup" xmlns:wpi="http://schemas.microsoft.com/office/word/2010/wordprocessingInk" xmlns:wne="http://schemas.microsoft.com/office/word/2006/wordml" xmlns:wps="http://schemas.microsoft.com/office/word/2010/wordprocessingShape" mc:Ignorable="w14 w15 wp14">
   <w:footnote w:type="separator" w:id="-1">
     <w:p>
       <w:pPr>
@@ -9072,7 +9064,7 @@
 </file>
 
 <file path=word/numbering.xml><?xml version="1.0" encoding="utf-8"?>
-<w:numbering xmlns:wpc="http://schemas.microsoft.com/office/word/2010/wordprocessingCanvas" xmlns:mc="http://schemas.openxmlformats.org/markup-compatibility/2006" xmlns:o="urn:schemas-microsoft-com:office:office" xmlns:r="http://schemas.openxmlformats.org/officeDocument/2006/relationships" xmlns:m="http://schemas.openxmlformats.org/officeDocument/2006/math" xmlns:v="urn:schemas-microsoft-com:vml" xmlns:wp14="http://schemas.microsoft.com/office/word/2010/wordprocessingDrawing" xmlns:wp="http://schemas.openxmlformats.org/drawingml/2006/wordprocessingDrawing" xmlns:w10="urn:schemas-microsoft-com:office:word" xmlns:w="http://schemas.openxmlformats.org/wordprocessingml/2006/main" xmlns:w14="http://schemas.microsoft.com/office/word/2010/wordml" xmlns:wpg="http://schemas.microsoft.com/office/word/2010/wordprocessingGroup" xmlns:wpi="http://schemas.microsoft.com/office/word/2010/wordprocessingInk" xmlns:wne="http://schemas.microsoft.com/office/word/2006/wordml" xmlns:wps="http://schemas.microsoft.com/office/word/2010/wordprocessingShape" mc:Ignorable="w14 wp14">
+<w:numbering xmlns:wpc="http://schemas.microsoft.com/office/word/2010/wordprocessingCanvas" xmlns:mc="http://schemas.openxmlformats.org/markup-compatibility/2006" xmlns:o="urn:schemas-microsoft-com:office:office" xmlns:r="http://schemas.openxmlformats.org/officeDocument/2006/relationships" xmlns:m="http://schemas.openxmlformats.org/officeDocument/2006/math" xmlns:v="urn:schemas-microsoft-com:vml" xmlns:wp14="http://schemas.microsoft.com/office/word/2010/wordprocessingDrawing" xmlns:wp="http://schemas.openxmlformats.org/drawingml/2006/wordprocessingDrawing" xmlns:w10="urn:schemas-microsoft-com:office:word" xmlns:w="http://schemas.openxmlformats.org/wordprocessingml/2006/main" xmlns:w14="http://schemas.microsoft.com/office/word/2010/wordml" xmlns:w15="http://schemas.microsoft.com/office/word/2012/wordml" xmlns:wpg="http://schemas.microsoft.com/office/word/2010/wordprocessingGroup" xmlns:wpi="http://schemas.microsoft.com/office/word/2010/wordprocessingInk" xmlns:wne="http://schemas.microsoft.com/office/word/2006/wordml" xmlns:wps="http://schemas.microsoft.com/office/word/2010/wordprocessingShape" mc:Ignorable="w14 w15 wp14">
   <w:abstractNum w:abstractNumId="0">
     <w:nsid w:val="002E081B"/>
     <w:multiLevelType w:val="hybridMultilevel"/>
@@ -15220,7 +15212,7 @@
 </file>
 
 <file path=word/styles.xml><?xml version="1.0" encoding="utf-8"?>
-<w:styles xmlns:mc="http://schemas.openxmlformats.org/markup-compatibility/2006" xmlns:r="http://schemas.openxmlformats.org/officeDocument/2006/relationships" xmlns:w="http://schemas.openxmlformats.org/wordprocessingml/2006/main" xmlns:w14="http://schemas.microsoft.com/office/word/2010/wordml" mc:Ignorable="w14">
+<w:styles xmlns:mc="http://schemas.openxmlformats.org/markup-compatibility/2006" xmlns:r="http://schemas.openxmlformats.org/officeDocument/2006/relationships" xmlns:w="http://schemas.openxmlformats.org/wordprocessingml/2006/main" xmlns:w14="http://schemas.microsoft.com/office/word/2010/wordml" xmlns:w15="http://schemas.microsoft.com/office/word/2012/wordml" mc:Ignorable="w14 w15">
   <w:docDefaults>
     <w:rPrDefault>
       <w:rPr>
@@ -15236,144 +15228,378 @@
       </w:pPr>
     </w:pPrDefault>
   </w:docDefaults>
-  <w:latentStyles w:defLockedState="0" w:defUIPriority="99" w:defSemiHidden="1" w:defUnhideWhenUsed="1" w:defQFormat="0" w:count="267">
-    <w:lsdException w:name="Normal" w:semiHidden="0" w:uiPriority="0" w:unhideWhenUsed="0" w:qFormat="1"/>
-    <w:lsdException w:name="heading 1" w:semiHidden="0" w:uiPriority="9" w:unhideWhenUsed="0" w:qFormat="1"/>
-    <w:lsdException w:name="heading 2" w:uiPriority="9" w:qFormat="1"/>
-    <w:lsdException w:name="heading 3" w:uiPriority="9" w:qFormat="1"/>
-    <w:lsdException w:name="heading 4" w:uiPriority="9" w:qFormat="1"/>
-    <w:lsdException w:name="heading 5" w:uiPriority="9" w:qFormat="1"/>
-    <w:lsdException w:name="heading 6" w:uiPriority="9" w:qFormat="1"/>
-    <w:lsdException w:name="heading 7" w:uiPriority="9" w:qFormat="1"/>
-    <w:lsdException w:name="heading 8" w:uiPriority="9" w:qFormat="1"/>
-    <w:lsdException w:name="heading 9" w:uiPriority="9" w:qFormat="1"/>
-    <w:lsdException w:name="toc 1" w:uiPriority="39"/>
-    <w:lsdException w:name="toc 2" w:uiPriority="39"/>
-    <w:lsdException w:name="toc 3" w:uiPriority="39"/>
-    <w:lsdException w:name="toc 4" w:uiPriority="39"/>
-    <w:lsdException w:name="toc 5" w:uiPriority="39"/>
-    <w:lsdException w:name="toc 6" w:uiPriority="39"/>
-    <w:lsdException w:name="toc 7" w:uiPriority="39"/>
-    <w:lsdException w:name="toc 8" w:uiPriority="39"/>
-    <w:lsdException w:name="toc 9" w:uiPriority="39"/>
-    <w:lsdException w:name="caption" w:uiPriority="35" w:qFormat="1"/>
-    <w:lsdException w:name="Title" w:semiHidden="0" w:uiPriority="10" w:unhideWhenUsed="0" w:qFormat="1"/>
-    <w:lsdException w:name="Default Paragraph Font" w:uiPriority="1"/>
-    <w:lsdException w:name="Subtitle" w:semiHidden="0" w:uiPriority="11" w:unhideWhenUsed="0" w:qFormat="1"/>
-    <w:lsdException w:name="Strong" w:semiHidden="0" w:uiPriority="22" w:unhideWhenUsed="0" w:qFormat="1"/>
-    <w:lsdException w:name="Emphasis" w:semiHidden="0" w:uiPriority="20" w:unhideWhenUsed="0" w:qFormat="1"/>
-    <w:lsdException w:name="Table Grid" w:semiHidden="0" w:uiPriority="39" w:unhideWhenUsed="0"/>
-    <w:lsdException w:name="Placeholder Text" w:unhideWhenUsed="0"/>
-    <w:lsdException w:name="No Spacing" w:semiHidden="0" w:uiPriority="1" w:unhideWhenUsed="0" w:qFormat="1"/>
-    <w:lsdException w:name="Light Shading" w:semiHidden="0" w:uiPriority="60" w:unhideWhenUsed="0"/>
-    <w:lsdException w:name="Light List" w:semiHidden="0" w:uiPriority="61" w:unhideWhenUsed="0"/>
-    <w:lsdException w:name="Light Grid" w:semiHidden="0" w:uiPriority="62" w:unhideWhenUsed="0"/>
-    <w:lsdException w:name="Medium Shading 1" w:semiHidden="0" w:uiPriority="63" w:unhideWhenUsed="0"/>
-    <w:lsdException w:name="Medium Shading 2" w:semiHidden="0" w:uiPriority="64" w:unhideWhenUsed="0"/>
-    <w:lsdException w:name="Medium List 1" w:semiHidden="0" w:uiPriority="65" w:unhideWhenUsed="0"/>
-    <w:lsdException w:name="Medium List 2" w:semiHidden="0" w:uiPriority="66" w:unhideWhenUsed="0"/>
-    <w:lsdException w:name="Medium Grid 1" w:semiHidden="0" w:uiPriority="67" w:unhideWhenUsed="0"/>
-    <w:lsdException w:name="Medium Grid 2" w:semiHidden="0" w:uiPriority="68" w:unhideWhenUsed="0"/>
-    <w:lsdException w:name="Medium Grid 3" w:semiHidden="0" w:uiPriority="69" w:unhideWhenUsed="0"/>
-    <w:lsdException w:name="Dark List" w:semiHidden="0" w:uiPriority="70" w:unhideWhenUsed="0"/>
-    <w:lsdException w:name="Colorful Shading" w:semiHidden="0" w:uiPriority="71" w:unhideWhenUsed="0"/>
-    <w:lsdException w:name="Colorful List" w:semiHidden="0" w:uiPriority="72" w:unhideWhenUsed="0"/>
-    <w:lsdException w:name="Colorful Grid" w:semiHidden="0" w:uiPriority="73" w:unhideWhenUsed="0"/>
-    <w:lsdException w:name="Light Shading Accent 1" w:semiHidden="0" w:uiPriority="60" w:unhideWhenUsed="0"/>
-    <w:lsdException w:name="Light List Accent 1" w:semiHidden="0" w:uiPriority="61" w:unhideWhenUsed="0"/>
-    <w:lsdException w:name="Light Grid Accent 1" w:semiHidden="0" w:uiPriority="62" w:unhideWhenUsed="0"/>
-    <w:lsdException w:name="Medium Shading 1 Accent 1" w:semiHidden="0" w:uiPriority="63" w:unhideWhenUsed="0"/>
-    <w:lsdException w:name="Medium Shading 2 Accent 1" w:semiHidden="0" w:uiPriority="64" w:unhideWhenUsed="0"/>
-    <w:lsdException w:name="Medium List 1 Accent 1" w:semiHidden="0" w:uiPriority="65" w:unhideWhenUsed="0"/>
-    <w:lsdException w:name="Revision" w:unhideWhenUsed="0"/>
-    <w:lsdException w:name="List Paragraph" w:semiHidden="0" w:uiPriority="34" w:unhideWhenUsed="0" w:qFormat="1"/>
-    <w:lsdException w:name="Quote" w:semiHidden="0" w:uiPriority="29" w:unhideWhenUsed="0" w:qFormat="1"/>
-    <w:lsdException w:name="Intense Quote" w:semiHidden="0" w:uiPriority="30" w:unhideWhenUsed="0" w:qFormat="1"/>
-    <w:lsdException w:name="Medium List 2 Accent 1" w:semiHidden="0" w:uiPriority="66" w:unhideWhenUsed="0"/>
-    <w:lsdException w:name="Medium Grid 1 Accent 1" w:semiHidden="0" w:uiPriority="67" w:unhideWhenUsed="0"/>
-    <w:lsdException w:name="Medium Grid 2 Accent 1" w:semiHidden="0" w:uiPriority="68" w:unhideWhenUsed="0"/>
-    <w:lsdException w:name="Medium Grid 3 Accent 1" w:semiHidden="0" w:uiPriority="69" w:unhideWhenUsed="0"/>
-    <w:lsdException w:name="Dark List Accent 1" w:semiHidden="0" w:uiPriority="70" w:unhideWhenUsed="0"/>
-    <w:lsdException w:name="Colorful Shading Accent 1" w:semiHidden="0" w:uiPriority="71" w:unhideWhenUsed="0"/>
-    <w:lsdException w:name="Colorful List Accent 1" w:semiHidden="0" w:uiPriority="72" w:unhideWhenUsed="0"/>
-    <w:lsdException w:name="Colorful Grid Accent 1" w:semiHidden="0" w:uiPriority="73" w:unhideWhenUsed="0"/>
-    <w:lsdException w:name="Light Shading Accent 2" w:semiHidden="0" w:uiPriority="60" w:unhideWhenUsed="0"/>
-    <w:lsdException w:name="Light List Accent 2" w:semiHidden="0" w:uiPriority="61" w:unhideWhenUsed="0"/>
-    <w:lsdException w:name="Light Grid Accent 2" w:semiHidden="0" w:uiPriority="62" w:unhideWhenUsed="0"/>
-    <w:lsdException w:name="Medium Shading 1 Accent 2" w:semiHidden="0" w:uiPriority="63" w:unhideWhenUsed="0"/>
-    <w:lsdException w:name="Medium Shading 2 Accent 2" w:semiHidden="0" w:uiPriority="64" w:unhideWhenUsed="0"/>
-    <w:lsdException w:name="Medium List 1 Accent 2" w:semiHidden="0" w:uiPriority="65" w:unhideWhenUsed="0"/>
-    <w:lsdException w:name="Medium List 2 Accent 2" w:semiHidden="0" w:uiPriority="66" w:unhideWhenUsed="0"/>
-    <w:lsdException w:name="Medium Grid 1 Accent 2" w:semiHidden="0" w:uiPriority="67" w:unhideWhenUsed="0"/>
-    <w:lsdException w:name="Medium Grid 2 Accent 2" w:semiHidden="0" w:uiPriority="68" w:unhideWhenUsed="0"/>
-    <w:lsdException w:name="Medium Grid 3 Accent 2" w:semiHidden="0" w:uiPriority="69" w:unhideWhenUsed="0"/>
-    <w:lsdException w:name="Dark List Accent 2" w:semiHidden="0" w:uiPriority="70" w:unhideWhenUsed="0"/>
-    <w:lsdException w:name="Colorful Shading Accent 2" w:semiHidden="0" w:uiPriority="71" w:unhideWhenUsed="0"/>
-    <w:lsdException w:name="Colorful List Accent 2" w:semiHidden="0" w:uiPriority="72" w:unhideWhenUsed="0"/>
-    <w:lsdException w:name="Colorful Grid Accent 2" w:semiHidden="0" w:uiPriority="73" w:unhideWhenUsed="0"/>
-    <w:lsdException w:name="Light Shading Accent 3" w:semiHidden="0" w:uiPriority="60" w:unhideWhenUsed="0"/>
-    <w:lsdException w:name="Light List Accent 3" w:semiHidden="0" w:uiPriority="61" w:unhideWhenUsed="0"/>
-    <w:lsdException w:name="Light Grid Accent 3" w:semiHidden="0" w:uiPriority="62" w:unhideWhenUsed="0"/>
-    <w:lsdException w:name="Medium Shading 1 Accent 3" w:semiHidden="0" w:uiPriority="63" w:unhideWhenUsed="0"/>
-    <w:lsdException w:name="Medium Shading 2 Accent 3" w:semiHidden="0" w:uiPriority="64" w:unhideWhenUsed="0"/>
-    <w:lsdException w:name="Medium List 1 Accent 3" w:semiHidden="0" w:uiPriority="65" w:unhideWhenUsed="0"/>
-    <w:lsdException w:name="Medium List 2 Accent 3" w:semiHidden="0" w:uiPriority="66" w:unhideWhenUsed="0"/>
-    <w:lsdException w:name="Medium Grid 1 Accent 3" w:semiHidden="0" w:uiPriority="67" w:unhideWhenUsed="0"/>
-    <w:lsdException w:name="Medium Grid 2 Accent 3" w:semiHidden="0" w:uiPriority="68" w:unhideWhenUsed="0"/>
-    <w:lsdException w:name="Medium Grid 3 Accent 3" w:semiHidden="0" w:uiPriority="69" w:unhideWhenUsed="0"/>
-    <w:lsdException w:name="Dark List Accent 3" w:semiHidden="0" w:uiPriority="70" w:unhideWhenUsed="0"/>
-    <w:lsdException w:name="Colorful Shading Accent 3" w:semiHidden="0" w:uiPriority="71" w:unhideWhenUsed="0"/>
-    <w:lsdException w:name="Colorful List Accent 3" w:semiHidden="0" w:uiPriority="72" w:unhideWhenUsed="0"/>
-    <w:lsdException w:name="Colorful Grid Accent 3" w:semiHidden="0" w:uiPriority="73" w:unhideWhenUsed="0"/>
-    <w:lsdException w:name="Light Shading Accent 4" w:semiHidden="0" w:uiPriority="60" w:unhideWhenUsed="0"/>
-    <w:lsdException w:name="Light List Accent 4" w:semiHidden="0" w:uiPriority="61" w:unhideWhenUsed="0"/>
-    <w:lsdException w:name="Light Grid Accent 4" w:semiHidden="0" w:uiPriority="62" w:unhideWhenUsed="0"/>
-    <w:lsdException w:name="Medium Shading 1 Accent 4" w:semiHidden="0" w:uiPriority="63" w:unhideWhenUsed="0"/>
-    <w:lsdException w:name="Medium Shading 2 Accent 4" w:semiHidden="0" w:uiPriority="64" w:unhideWhenUsed="0"/>
-    <w:lsdException w:name="Medium List 1 Accent 4" w:semiHidden="0" w:uiPriority="65" w:unhideWhenUsed="0"/>
-    <w:lsdException w:name="Medium List 2 Accent 4" w:semiHidden="0" w:uiPriority="66" w:unhideWhenUsed="0"/>
-    <w:lsdException w:name="Medium Grid 1 Accent 4" w:semiHidden="0" w:uiPriority="67" w:unhideWhenUsed="0"/>
-    <w:lsdException w:name="Medium Grid 2 Accent 4" w:semiHidden="0" w:uiPriority="68" w:unhideWhenUsed="0"/>
-    <w:lsdException w:name="Medium Grid 3 Accent 4" w:semiHidden="0" w:uiPriority="69" w:unhideWhenUsed="0"/>
-    <w:lsdException w:name="Dark List Accent 4" w:semiHidden="0" w:uiPriority="70" w:unhideWhenUsed="0"/>
-    <w:lsdException w:name="Colorful Shading Accent 4" w:semiHidden="0" w:uiPriority="71" w:unhideWhenUsed="0"/>
-    <w:lsdException w:name="Colorful List Accent 4" w:semiHidden="0" w:uiPriority="72" w:unhideWhenUsed="0"/>
-    <w:lsdException w:name="Colorful Grid Accent 4" w:semiHidden="0" w:uiPriority="73" w:unhideWhenUsed="0"/>
-    <w:lsdException w:name="Light Shading Accent 5" w:semiHidden="0" w:uiPriority="60" w:unhideWhenUsed="0"/>
-    <w:lsdException w:name="Light List Accent 5" w:semiHidden="0" w:uiPriority="61" w:unhideWhenUsed="0"/>
-    <w:lsdException w:name="Light Grid Accent 5" w:semiHidden="0" w:uiPriority="62" w:unhideWhenUsed="0"/>
-    <w:lsdException w:name="Medium Shading 1 Accent 5" w:semiHidden="0" w:uiPriority="63" w:unhideWhenUsed="0"/>
-    <w:lsdException w:name="Medium Shading 2 Accent 5" w:semiHidden="0" w:uiPriority="64" w:unhideWhenUsed="0"/>
-    <w:lsdException w:name="Medium List 1 Accent 5" w:semiHidden="0" w:uiPriority="65" w:unhideWhenUsed="0"/>
-    <w:lsdException w:name="Medium List 2 Accent 5" w:semiHidden="0" w:uiPriority="66" w:unhideWhenUsed="0"/>
-    <w:lsdException w:name="Medium Grid 1 Accent 5" w:semiHidden="0" w:uiPriority="67" w:unhideWhenUsed="0"/>
-    <w:lsdException w:name="Medium Grid 2 Accent 5" w:semiHidden="0" w:uiPriority="68" w:unhideWhenUsed="0"/>
-    <w:lsdException w:name="Medium Grid 3 Accent 5" w:semiHidden="0" w:uiPriority="69" w:unhideWhenUsed="0"/>
-    <w:lsdException w:name="Dark List Accent 5" w:semiHidden="0" w:uiPriority="70" w:unhideWhenUsed="0"/>
-    <w:lsdException w:name="Colorful Shading Accent 5" w:semiHidden="0" w:uiPriority="71" w:unhideWhenUsed="0"/>
-    <w:lsdException w:name="Colorful List Accent 5" w:semiHidden="0" w:uiPriority="72" w:unhideWhenUsed="0"/>
-    <w:lsdException w:name="Colorful Grid Accent 5" w:semiHidden="0" w:uiPriority="73" w:unhideWhenUsed="0"/>
-    <w:lsdException w:name="Light Shading Accent 6" w:semiHidden="0" w:uiPriority="60" w:unhideWhenUsed="0"/>
-    <w:lsdException w:name="Light List Accent 6" w:semiHidden="0" w:uiPriority="61" w:unhideWhenUsed="0"/>
-    <w:lsdException w:name="Light Grid Accent 6" w:semiHidden="0" w:uiPriority="62" w:unhideWhenUsed="0"/>
-    <w:lsdException w:name="Medium Shading 1 Accent 6" w:semiHidden="0" w:uiPriority="63" w:unhideWhenUsed="0"/>
-    <w:lsdException w:name="Medium Shading 2 Accent 6" w:semiHidden="0" w:uiPriority="64" w:unhideWhenUsed="0"/>
-    <w:lsdException w:name="Medium List 1 Accent 6" w:semiHidden="0" w:uiPriority="65" w:unhideWhenUsed="0"/>
-    <w:lsdException w:name="Medium List 2 Accent 6" w:semiHidden="0" w:uiPriority="66" w:unhideWhenUsed="0"/>
-    <w:lsdException w:name="Medium Grid 1 Accent 6" w:semiHidden="0" w:uiPriority="67" w:unhideWhenUsed="0"/>
-    <w:lsdException w:name="Medium Grid 2 Accent 6" w:semiHidden="0" w:uiPriority="68" w:unhideWhenUsed="0"/>
-    <w:lsdException w:name="Medium Grid 3 Accent 6" w:semiHidden="0" w:uiPriority="69" w:unhideWhenUsed="0"/>
-    <w:lsdException w:name="Dark List Accent 6" w:semiHidden="0" w:uiPriority="70" w:unhideWhenUsed="0"/>
-    <w:lsdException w:name="Colorful Shading Accent 6" w:semiHidden="0" w:uiPriority="71" w:unhideWhenUsed="0"/>
-    <w:lsdException w:name="Colorful List Accent 6" w:semiHidden="0" w:uiPriority="72" w:unhideWhenUsed="0"/>
-    <w:lsdException w:name="Colorful Grid Accent 6" w:semiHidden="0" w:uiPriority="73" w:unhideWhenUsed="0"/>
-    <w:lsdException w:name="Subtle Emphasis" w:semiHidden="0" w:uiPriority="19" w:unhideWhenUsed="0" w:qFormat="1"/>
-    <w:lsdException w:name="Intense Emphasis" w:semiHidden="0" w:uiPriority="21" w:unhideWhenUsed="0" w:qFormat="1"/>
-    <w:lsdException w:name="Subtle Reference" w:semiHidden="0" w:uiPriority="31" w:unhideWhenUsed="0" w:qFormat="1"/>
-    <w:lsdException w:name="Intense Reference" w:semiHidden="0" w:uiPriority="32" w:unhideWhenUsed="0" w:qFormat="1"/>
-    <w:lsdException w:name="Book Title" w:semiHidden="0" w:uiPriority="33" w:unhideWhenUsed="0" w:qFormat="1"/>
-    <w:lsdException w:name="Bibliography" w:uiPriority="37"/>
-    <w:lsdException w:name="TOC Heading" w:uiPriority="39" w:qFormat="1"/>
+  <w:latentStyles w:defLockedState="0" w:defUIPriority="99" w:defSemiHidden="0" w:defUnhideWhenUsed="0" w:defQFormat="0" w:count="371">
+    <w:lsdException w:name="Normal" w:uiPriority="0" w:qFormat="1"/>
+    <w:lsdException w:name="heading 1" w:uiPriority="9" w:qFormat="1"/>
+    <w:lsdException w:name="heading 2" w:semiHidden="1" w:uiPriority="9" w:unhideWhenUsed="1" w:qFormat="1"/>
+    <w:lsdException w:name="heading 3" w:semiHidden="1" w:uiPriority="9" w:unhideWhenUsed="1" w:qFormat="1"/>
+    <w:lsdException w:name="heading 4" w:semiHidden="1" w:uiPriority="9" w:unhideWhenUsed="1" w:qFormat="1"/>
+    <w:lsdException w:name="heading 5" w:semiHidden="1" w:uiPriority="9" w:unhideWhenUsed="1" w:qFormat="1"/>
+    <w:lsdException w:name="heading 6" w:semiHidden="1" w:uiPriority="9" w:unhideWhenUsed="1" w:qFormat="1"/>
+    <w:lsdException w:name="heading 7" w:semiHidden="1" w:uiPriority="9" w:unhideWhenUsed="1" w:qFormat="1"/>
+    <w:lsdException w:name="heading 8" w:semiHidden="1" w:uiPriority="9" w:unhideWhenUsed="1" w:qFormat="1"/>
+    <w:lsdException w:name="heading 9" w:semiHidden="1" w:uiPriority="9" w:unhideWhenUsed="1" w:qFormat="1"/>
+    <w:lsdException w:name="index 1" w:semiHidden="1" w:unhideWhenUsed="1"/>
+    <w:lsdException w:name="index 2" w:semiHidden="1" w:unhideWhenUsed="1"/>
+    <w:lsdException w:name="index 3" w:semiHidden="1" w:unhideWhenUsed="1"/>
+    <w:lsdException w:name="index 4" w:semiHidden="1" w:unhideWhenUsed="1"/>
+    <w:lsdException w:name="index 5" w:semiHidden="1" w:unhideWhenUsed="1"/>
+    <w:lsdException w:name="index 6" w:semiHidden="1" w:unhideWhenUsed="1"/>
+    <w:lsdException w:name="index 7" w:semiHidden="1" w:unhideWhenUsed="1"/>
+    <w:lsdException w:name="index 8" w:semiHidden="1" w:unhideWhenUsed="1"/>
+    <w:lsdException w:name="index 9" w:semiHidden="1" w:unhideWhenUsed="1"/>
+    <w:lsdException w:name="toc 1" w:semiHidden="1" w:uiPriority="39" w:unhideWhenUsed="1"/>
+    <w:lsdException w:name="toc 2" w:semiHidden="1" w:uiPriority="39" w:unhideWhenUsed="1"/>
+    <w:lsdException w:name="toc 3" w:semiHidden="1" w:uiPriority="39" w:unhideWhenUsed="1"/>
+    <w:lsdException w:name="toc 4" w:semiHidden="1" w:uiPriority="39" w:unhideWhenUsed="1"/>
+    <w:lsdException w:name="toc 5" w:semiHidden="1" w:uiPriority="39" w:unhideWhenUsed="1"/>
+    <w:lsdException w:name="toc 6" w:semiHidden="1" w:uiPriority="39" w:unhideWhenUsed="1"/>
+    <w:lsdException w:name="toc 7" w:semiHidden="1" w:uiPriority="39" w:unhideWhenUsed="1"/>
+    <w:lsdException w:name="toc 8" w:semiHidden="1" w:uiPriority="39" w:unhideWhenUsed="1"/>
+    <w:lsdException w:name="toc 9" w:semiHidden="1" w:uiPriority="39" w:unhideWhenUsed="1"/>
+    <w:lsdException w:name="Normal Indent" w:semiHidden="1" w:unhideWhenUsed="1"/>
+    <w:lsdException w:name="footnote text" w:semiHidden="1" w:unhideWhenUsed="1"/>
+    <w:lsdException w:name="annotation text" w:semiHidden="1" w:unhideWhenUsed="1"/>
+    <w:lsdException w:name="header" w:semiHidden="1" w:unhideWhenUsed="1"/>
+    <w:lsdException w:name="footer" w:semiHidden="1" w:unhideWhenUsed="1"/>
+    <w:lsdException w:name="index heading" w:semiHidden="1" w:unhideWhenUsed="1"/>
+    <w:lsdException w:name="caption" w:semiHidden="1" w:uiPriority="35" w:unhideWhenUsed="1" w:qFormat="1"/>
+    <w:lsdException w:name="table of figures" w:semiHidden="1" w:unhideWhenUsed="1"/>
+    <w:lsdException w:name="envelope address" w:semiHidden="1" w:unhideWhenUsed="1"/>
+    <w:lsdException w:name="envelope return" w:semiHidden="1" w:unhideWhenUsed="1"/>
+    <w:lsdException w:name="footnote reference" w:semiHidden="1" w:unhideWhenUsed="1"/>
+    <w:lsdException w:name="annotation reference" w:semiHidden="1" w:unhideWhenUsed="1"/>
+    <w:lsdException w:name="line number" w:semiHidden="1" w:unhideWhenUsed="1"/>
+    <w:lsdException w:name="page number" w:semiHidden="1" w:unhideWhenUsed="1"/>
+    <w:lsdException w:name="endnote reference" w:semiHidden="1" w:unhideWhenUsed="1"/>
+    <w:lsdException w:name="endnote text" w:semiHidden="1" w:unhideWhenUsed="1"/>
+    <w:lsdException w:name="table of authorities" w:semiHidden="1" w:unhideWhenUsed="1"/>
+    <w:lsdException w:name="macro" w:semiHidden="1" w:unhideWhenUsed="1"/>
+    <w:lsdException w:name="toa heading" w:semiHidden="1" w:unhideWhenUsed="1"/>
+    <w:lsdException w:name="List" w:semiHidden="1" w:unhideWhenUsed="1"/>
+    <w:lsdException w:name="List Bullet" w:semiHidden="1" w:unhideWhenUsed="1"/>
+    <w:lsdException w:name="List Number" w:semiHidden="1" w:unhideWhenUsed="1"/>
+    <w:lsdException w:name="List 2" w:semiHidden="1" w:unhideWhenUsed="1"/>
+    <w:lsdException w:name="List 3" w:semiHidden="1" w:unhideWhenUsed="1"/>
+    <w:lsdException w:name="List 4" w:semiHidden="1" w:unhideWhenUsed="1"/>
+    <w:lsdException w:name="List 5" w:semiHidden="1" w:unhideWhenUsed="1"/>
+    <w:lsdException w:name="List Bullet 2" w:semiHidden="1" w:unhideWhenUsed="1"/>
+    <w:lsdException w:name="List Bullet 3" w:semiHidden="1" w:unhideWhenUsed="1"/>
+    <w:lsdException w:name="List Bullet 4" w:semiHidden="1" w:unhideWhenUsed="1"/>
+    <w:lsdException w:name="List Bullet 5" w:semiHidden="1" w:unhideWhenUsed="1"/>
+    <w:lsdException w:name="List Number 2" w:semiHidden="1" w:unhideWhenUsed="1"/>
+    <w:lsdException w:name="List Number 3" w:semiHidden="1" w:unhideWhenUsed="1"/>
+    <w:lsdException w:name="List Number 4" w:semiHidden="1" w:unhideWhenUsed="1"/>
+    <w:lsdException w:name="List Number 5" w:semiHidden="1" w:unhideWhenUsed="1"/>
+    <w:lsdException w:name="Title" w:uiPriority="10" w:qFormat="1"/>
+    <w:lsdException w:name="Closing" w:semiHidden="1" w:unhideWhenUsed="1"/>
+    <w:lsdException w:name="Signature" w:semiHidden="1" w:unhideWhenUsed="1"/>
+    <w:lsdException w:name="Default Paragraph Font" w:semiHidden="1" w:uiPriority="1" w:unhideWhenUsed="1"/>
+    <w:lsdException w:name="Body Text" w:semiHidden="1" w:unhideWhenUsed="1"/>
+    <w:lsdException w:name="Body Text Indent" w:semiHidden="1" w:unhideWhenUsed="1"/>
+    <w:lsdException w:name="List Continue" w:semiHidden="1" w:unhideWhenUsed="1"/>
+    <w:lsdException w:name="List Continue 2" w:semiHidden="1" w:unhideWhenUsed="1"/>
+    <w:lsdException w:name="List Continue 3" w:semiHidden="1" w:unhideWhenUsed="1"/>
+    <w:lsdException w:name="List Continue 4" w:semiHidden="1" w:unhideWhenUsed="1"/>
+    <w:lsdException w:name="List Continue 5" w:semiHidden="1" w:unhideWhenUsed="1"/>
+    <w:lsdException w:name="Message Header" w:semiHidden="1" w:unhideWhenUsed="1"/>
+    <w:lsdException w:name="Subtitle" w:uiPriority="11" w:qFormat="1"/>
+    <w:lsdException w:name="Salutation" w:semiHidden="1" w:unhideWhenUsed="1"/>
+    <w:lsdException w:name="Date" w:semiHidden="1" w:unhideWhenUsed="1"/>
+    <w:lsdException w:name="Body Text First Indent" w:semiHidden="1" w:unhideWhenUsed="1"/>
+    <w:lsdException w:name="Body Text First Indent 2" w:semiHidden="1" w:unhideWhenUsed="1"/>
+    <w:lsdException w:name="Note Heading" w:semiHidden="1" w:unhideWhenUsed="1"/>
+    <w:lsdException w:name="Body Text 2" w:semiHidden="1" w:unhideWhenUsed="1"/>
+    <w:lsdException w:name="Body Text 3" w:semiHidden="1" w:unhideWhenUsed="1"/>
+    <w:lsdException w:name="Body Text Indent 2" w:semiHidden="1" w:unhideWhenUsed="1"/>
+    <w:lsdException w:name="Body Text Indent 3" w:semiHidden="1" w:unhideWhenUsed="1"/>
+    <w:lsdException w:name="Block Text" w:semiHidden="1" w:unhideWhenUsed="1"/>
+    <w:lsdException w:name="Hyperlink" w:semiHidden="1" w:unhideWhenUsed="1"/>
+    <w:lsdException w:name="FollowedHyperlink" w:semiHidden="1" w:unhideWhenUsed="1"/>
+    <w:lsdException w:name="Strong" w:uiPriority="22" w:qFormat="1"/>
+    <w:lsdException w:name="Emphasis" w:uiPriority="20" w:qFormat="1"/>
+    <w:lsdException w:name="Document Map" w:semiHidden="1" w:unhideWhenUsed="1"/>
+    <w:lsdException w:name="Plain Text" w:semiHidden="1" w:unhideWhenUsed="1"/>
+    <w:lsdException w:name="E-mail Signature" w:semiHidden="1" w:unhideWhenUsed="1"/>
+    <w:lsdException w:name="HTML Top of Form" w:semiHidden="1" w:unhideWhenUsed="1"/>
+    <w:lsdException w:name="HTML Bottom of Form" w:semiHidden="1" w:unhideWhenUsed="1"/>
+    <w:lsdException w:name="Normal (Web)" w:semiHidden="1" w:unhideWhenUsed="1"/>
+    <w:lsdException w:name="HTML Acronym" w:semiHidden="1" w:unhideWhenUsed="1"/>
+    <w:lsdException w:name="HTML Address" w:semiHidden="1" w:unhideWhenUsed="1"/>
+    <w:lsdException w:name="HTML Cite" w:semiHidden="1" w:unhideWhenUsed="1"/>
+    <w:lsdException w:name="HTML Code" w:semiHidden="1" w:unhideWhenUsed="1"/>
+    <w:lsdException w:name="HTML Definition" w:semiHidden="1" w:unhideWhenUsed="1"/>
+    <w:lsdException w:name="HTML Keyboard" w:semiHidden="1" w:unhideWhenUsed="1"/>
+    <w:lsdException w:name="HTML Preformatted" w:semiHidden="1" w:unhideWhenUsed="1"/>
+    <w:lsdException w:name="HTML Sample" w:semiHidden="1" w:unhideWhenUsed="1"/>
+    <w:lsdException w:name="HTML Typewriter" w:semiHidden="1" w:unhideWhenUsed="1"/>
+    <w:lsdException w:name="HTML Variable" w:semiHidden="1" w:unhideWhenUsed="1"/>
+    <w:lsdException w:name="Normal Table" w:semiHidden="1" w:unhideWhenUsed="1"/>
+    <w:lsdException w:name="annotation subject" w:semiHidden="1" w:unhideWhenUsed="1"/>
+    <w:lsdException w:name="No List" w:semiHidden="1" w:unhideWhenUsed="1"/>
+    <w:lsdException w:name="Outline List 1" w:semiHidden="1" w:unhideWhenUsed="1"/>
+    <w:lsdException w:name="Outline List 2" w:semiHidden="1" w:unhideWhenUsed="1"/>
+    <w:lsdException w:name="Outline List 3" w:semiHidden="1" w:unhideWhenUsed="1"/>
+    <w:lsdException w:name="Table Simple 1" w:semiHidden="1" w:unhideWhenUsed="1"/>
+    <w:lsdException w:name="Table Simple 2" w:semiHidden="1" w:unhideWhenUsed="1"/>
+    <w:lsdException w:name="Table Simple 3" w:semiHidden="1" w:unhideWhenUsed="1"/>
+    <w:lsdException w:name="Table Classic 1" w:semiHidden="1" w:unhideWhenUsed="1"/>
+    <w:lsdException w:name="Table Classic 2" w:semiHidden="1" w:unhideWhenUsed="1"/>
+    <w:lsdException w:name="Table Classic 3" w:semiHidden="1" w:unhideWhenUsed="1"/>
+    <w:lsdException w:name="Table Classic 4" w:semiHidden="1" w:unhideWhenUsed="1"/>
+    <w:lsdException w:name="Table Colorful 1" w:semiHidden="1" w:unhideWhenUsed="1"/>
+    <w:lsdException w:name="Table Colorful 2" w:semiHidden="1" w:unhideWhenUsed="1"/>
+    <w:lsdException w:name="Table Colorful 3" w:semiHidden="1" w:unhideWhenUsed="1"/>
+    <w:lsdException w:name="Table Columns 1" w:semiHidden="1" w:unhideWhenUsed="1"/>
+    <w:lsdException w:name="Table Columns 2" w:semiHidden="1" w:unhideWhenUsed="1"/>
+    <w:lsdException w:name="Table Columns 3" w:semiHidden="1" w:unhideWhenUsed="1"/>
+    <w:lsdException w:name="Table Columns 4" w:semiHidden="1" w:unhideWhenUsed="1"/>
+    <w:lsdException w:name="Table Columns 5" w:semiHidden="1" w:unhideWhenUsed="1"/>
+    <w:lsdException w:name="Table Grid 1" w:semiHidden="1" w:unhideWhenUsed="1"/>
+    <w:lsdException w:name="Table Grid 2" w:semiHidden="1" w:unhideWhenUsed="1"/>
+    <w:lsdException w:name="Table Grid 3" w:semiHidden="1" w:unhideWhenUsed="1"/>
+    <w:lsdException w:name="Table Grid 4" w:semiHidden="1" w:unhideWhenUsed="1"/>
+    <w:lsdException w:name="Table Grid 5" w:semiHidden="1" w:unhideWhenUsed="1"/>
+    <w:lsdException w:name="Table Grid 6" w:semiHidden="1" w:unhideWhenUsed="1"/>
+    <w:lsdException w:name="Table Grid 7" w:semiHidden="1" w:unhideWhenUsed="1"/>
+    <w:lsdException w:name="Table Grid 8" w:semiHidden="1" w:unhideWhenUsed="1"/>
+    <w:lsdException w:name="Table List 1" w:semiHidden="1" w:unhideWhenUsed="1"/>
+    <w:lsdException w:name="Table List 2" w:semiHidden="1" w:unhideWhenUsed="1"/>
+    <w:lsdException w:name="Table List 3" w:semiHidden="1" w:unhideWhenUsed="1"/>
+    <w:lsdException w:name="Table List 4" w:semiHidden="1" w:unhideWhenUsed="1"/>
+    <w:lsdException w:name="Table List 5" w:semiHidden="1" w:unhideWhenUsed="1"/>
+    <w:lsdException w:name="Table List 6" w:semiHidden="1" w:unhideWhenUsed="1"/>
+    <w:lsdException w:name="Table List 7" w:semiHidden="1" w:unhideWhenUsed="1"/>
+    <w:lsdException w:name="Table List 8" w:semiHidden="1" w:unhideWhenUsed="1"/>
+    <w:lsdException w:name="Table 3D effects 1" w:semiHidden="1" w:unhideWhenUsed="1"/>
+    <w:lsdException w:name="Table 3D effects 2" w:semiHidden="1" w:unhideWhenUsed="1"/>
+    <w:lsdException w:name="Table 3D effects 3" w:semiHidden="1" w:unhideWhenUsed="1"/>
+    <w:lsdException w:name="Table Contemporary" w:semiHidden="1" w:unhideWhenUsed="1"/>
+    <w:lsdException w:name="Table Elegant" w:semiHidden="1" w:unhideWhenUsed="1"/>
+    <w:lsdException w:name="Table Professional" w:semiHidden="1" w:unhideWhenUsed="1"/>
+    <w:lsdException w:name="Table Subtle 1" w:semiHidden="1" w:unhideWhenUsed="1"/>
+    <w:lsdException w:name="Table Subtle 2" w:semiHidden="1" w:unhideWhenUsed="1"/>
+    <w:lsdException w:name="Table Web 1" w:semiHidden="1" w:unhideWhenUsed="1"/>
+    <w:lsdException w:name="Table Web 2" w:semiHidden="1" w:unhideWhenUsed="1"/>
+    <w:lsdException w:name="Table Web 3" w:semiHidden="1" w:unhideWhenUsed="1"/>
+    <w:lsdException w:name="Balloon Text" w:semiHidden="1" w:unhideWhenUsed="1"/>
+    <w:lsdException w:name="Table Grid" w:uiPriority="39"/>
+    <w:lsdException w:name="Table Theme" w:semiHidden="1" w:unhideWhenUsed="1"/>
+    <w:lsdException w:name="Placeholder Text" w:semiHidden="1"/>
+    <w:lsdException w:name="No Spacing" w:uiPriority="1" w:qFormat="1"/>
+    <w:lsdException w:name="Light Shading" w:uiPriority="60"/>
+    <w:lsdException w:name="Light List" w:uiPriority="61"/>
+    <w:lsdException w:name="Light Grid" w:uiPriority="62"/>
+    <w:lsdException w:name="Medium Shading 1" w:uiPriority="63"/>
+    <w:lsdException w:name="Medium Shading 2" w:uiPriority="64"/>
+    <w:lsdException w:name="Medium List 1" w:uiPriority="65"/>
+    <w:lsdException w:name="Medium List 2" w:uiPriority="66"/>
+    <w:lsdException w:name="Medium Grid 1" w:uiPriority="67"/>
+    <w:lsdException w:name="Medium Grid 2" w:uiPriority="68"/>
+    <w:lsdException w:name="Medium Grid 3" w:uiPriority="69"/>
+    <w:lsdException w:name="Dark List" w:uiPriority="70"/>
+    <w:lsdException w:name="Colorful Shading" w:uiPriority="71"/>
+    <w:lsdException w:name="Colorful List" w:uiPriority="72"/>
+    <w:lsdException w:name="Colorful Grid" w:uiPriority="73"/>
+    <w:lsdException w:name="Light Shading Accent 1" w:uiPriority="60"/>
+    <w:lsdException w:name="Light List Accent 1" w:uiPriority="61"/>
+    <w:lsdException w:name="Light Grid Accent 1" w:uiPriority="62"/>
+    <w:lsdException w:name="Medium Shading 1 Accent 1" w:uiPriority="63"/>
+    <w:lsdException w:name="Medium Shading 2 Accent 1" w:uiPriority="64"/>
+    <w:lsdException w:name="Medium List 1 Accent 1" w:uiPriority="65"/>
+    <w:lsdException w:name="Revision" w:semiHidden="1"/>
+    <w:lsdException w:name="List Paragraph" w:uiPriority="34" w:qFormat="1"/>
+    <w:lsdException w:name="Quote" w:uiPriority="29" w:qFormat="1"/>
+    <w:lsdException w:name="Intense Quote" w:uiPriority="30" w:qFormat="1"/>
+    <w:lsdException w:name="Medium List 2 Accent 1" w:uiPriority="66"/>
+    <w:lsdException w:name="Medium Grid 1 Accent 1" w:uiPriority="67"/>
+    <w:lsdException w:name="Medium Grid 2 Accent 1" w:uiPriority="68"/>
+    <w:lsdException w:name="Medium Grid 3 Accent 1" w:uiPriority="69"/>
+    <w:lsdException w:name="Dark List Accent 1" w:uiPriority="70"/>
+    <w:lsdException w:name="Colorful Shading Accent 1" w:uiPriority="71"/>
+    <w:lsdException w:name="Colorful List Accent 1" w:uiPriority="72"/>
+    <w:lsdException w:name="Colorful Grid Accent 1" w:uiPriority="73"/>
+    <w:lsdException w:name="Light Shading Accent 2" w:uiPriority="60"/>
+    <w:lsdException w:name="Light List Accent 2" w:uiPriority="61"/>
+    <w:lsdException w:name="Light Grid Accent 2" w:uiPriority="62"/>
+    <w:lsdException w:name="Medium Shading 1 Accent 2" w:uiPriority="63"/>
+    <w:lsdException w:name="Medium Shading 2 Accent 2" w:uiPriority="64"/>
+    <w:lsdException w:name="Medium List 1 Accent 2" w:uiPriority="65"/>
+    <w:lsdException w:name="Medium List 2 Accent 2" w:uiPriority="66"/>
+    <w:lsdException w:name="Medium Grid 1 Accent 2" w:uiPriority="67"/>
+    <w:lsdException w:name="Medium Grid 2 Accent 2" w:uiPriority="68"/>
+    <w:lsdException w:name="Medium Grid 3 Accent 2" w:uiPriority="69"/>
+    <w:lsdException w:name="Dark List Accent 2" w:uiPriority="70"/>
+    <w:lsdException w:name="Colorful Shading Accent 2" w:uiPriority="71"/>
+    <w:lsdException w:name="Colorful List Accent 2" w:uiPriority="72"/>
+    <w:lsdException w:name="Colorful Grid Accent 2" w:uiPriority="73"/>
+    <w:lsdException w:name="Light Shading Accent 3" w:uiPriority="60"/>
+    <w:lsdException w:name="Light List Accent 3" w:uiPriority="61"/>
+    <w:lsdException w:name="Light Grid Accent 3" w:uiPriority="62"/>
+    <w:lsdException w:name="Medium Shading 1 Accent 3" w:uiPriority="63"/>
+    <w:lsdException w:name="Medium Shading 2 Accent 3" w:uiPriority="64"/>
+    <w:lsdException w:name="Medium List 1 Accent 3" w:uiPriority="65"/>
+    <w:lsdException w:name="Medium List 2 Accent 3" w:uiPriority="66"/>
+    <w:lsdException w:name="Medium Grid 1 Accent 3" w:uiPriority="67"/>
+    <w:lsdException w:name="Medium Grid 2 Accent 3" w:uiPriority="68"/>
+    <w:lsdException w:name="Medium Grid 3 Accent 3" w:uiPriority="69"/>
+    <w:lsdException w:name="Dark List Accent 3" w:uiPriority="70"/>
+    <w:lsdException w:name="Colorful Shading Accent 3" w:uiPriority="71"/>
+    <w:lsdException w:name="Colorful List Accent 3" w:uiPriority="72"/>
+    <w:lsdException w:name="Colorful Grid Accent 3" w:uiPriority="73"/>
+    <w:lsdException w:name="Light Shading Accent 4" w:uiPriority="60"/>
+    <w:lsdException w:name="Light List Accent 4" w:uiPriority="61"/>
+    <w:lsdException w:name="Light Grid Accent 4" w:uiPriority="62"/>
+    <w:lsdException w:name="Medium Shading 1 Accent 4" w:uiPriority="63"/>
+    <w:lsdException w:name="Medium Shading 2 Accent 4" w:uiPriority="64"/>
+    <w:lsdException w:name="Medium List 1 Accent 4" w:uiPriority="65"/>
+    <w:lsdException w:name="Medium List 2 Accent 4" w:uiPriority="66"/>
+    <w:lsdException w:name="Medium Grid 1 Accent 4" w:uiPriority="67"/>
+    <w:lsdException w:name="Medium Grid 2 Accent 4" w:uiPriority="68"/>
+    <w:lsdException w:name="Medium Grid 3 Accent 4" w:uiPriority="69"/>
+    <w:lsdException w:name="Dark List Accent 4" w:uiPriority="70"/>
+    <w:lsdException w:name="Colorful Shading Accent 4" w:uiPriority="71"/>
+    <w:lsdException w:name="Colorful List Accent 4" w:uiPriority="72"/>
+    <w:lsdException w:name="Colorful Grid Accent 4" w:uiPriority="73"/>
+    <w:lsdException w:name="Light Shading Accent 5" w:uiPriority="60"/>
+    <w:lsdException w:name="Light List Accent 5" w:uiPriority="61"/>
+    <w:lsdException w:name="Light Grid Accent 5" w:uiPriority="62"/>
+    <w:lsdException w:name="Medium Shading 1 Accent 5" w:uiPriority="63"/>
+    <w:lsdException w:name="Medium Shading 2 Accent 5" w:uiPriority="64"/>
+    <w:lsdException w:name="Medium List 1 Accent 5" w:uiPriority="65"/>
+    <w:lsdException w:name="Medium List 2 Accent 5" w:uiPriority="66"/>
+    <w:lsdException w:name="Medium Grid 1 Accent 5" w:uiPriority="67"/>
+    <w:lsdException w:name="Medium Grid 2 Accent 5" w:uiPriority="68"/>
+    <w:lsdException w:name="Medium Grid 3 Accent 5" w:uiPriority="69"/>
+    <w:lsdException w:name="Dark List Accent 5" w:uiPriority="70"/>
+    <w:lsdException w:name="Colorful Shading Accent 5" w:uiPriority="71"/>
+    <w:lsdException w:name="Colorful List Accent 5" w:uiPriority="72"/>
+    <w:lsdException w:name="Colorful Grid Accent 5" w:uiPriority="73"/>
+    <w:lsdException w:name="Light Shading Accent 6" w:uiPriority="60"/>
+    <w:lsdException w:name="Light List Accent 6" w:uiPriority="61"/>
+    <w:lsdException w:name="Light Grid Accent 6" w:uiPriority="62"/>
+    <w:lsdException w:name="Medium Shading 1 Accent 6" w:uiPriority="63"/>
+    <w:lsdException w:name="Medium Shading 2 Accent 6" w:uiPriority="64"/>
+    <w:lsdException w:name="Medium List 1 Accent 6" w:uiPriority="65"/>
+    <w:lsdException w:name="Medium List 2 Accent 6" w:uiPriority="66"/>
+    <w:lsdException w:name="Medium Grid 1 Accent 6" w:uiPriority="67"/>
+    <w:lsdException w:name="Medium Grid 2 Accent 6" w:uiPriority="68"/>
+    <w:lsdException w:name="Medium Grid 3 Accent 6" w:uiPriority="69"/>
+    <w:lsdException w:name="Dark List Accent 6" w:uiPriority="70"/>
+    <w:lsdException w:name="Colorful Shading Accent 6" w:uiPriority="71"/>
+    <w:lsdException w:name="Colorful List Accent 6" w:uiPriority="72"/>
+    <w:lsdException w:name="Colorful Grid Accent 6" w:uiPriority="73"/>
+    <w:lsdException w:name="Subtle Emphasis" w:uiPriority="19" w:qFormat="1"/>
+    <w:lsdException w:name="Intense Emphasis" w:uiPriority="21" w:qFormat="1"/>
+    <w:lsdException w:name="Subtle Reference" w:uiPriority="31" w:qFormat="1"/>
+    <w:lsdException w:name="Intense Reference" w:uiPriority="32" w:qFormat="1"/>
+    <w:lsdException w:name="Book Title" w:uiPriority="33" w:qFormat="1"/>
+    <w:lsdException w:name="Bibliography" w:semiHidden="1" w:uiPriority="37" w:unhideWhenUsed="1"/>
+    <w:lsdException w:name="TOC Heading" w:semiHidden="1" w:uiPriority="39" w:unhideWhenUsed="1" w:qFormat="1"/>
+    <w:lsdException w:name="Plain Table 1" w:uiPriority="41"/>
+    <w:lsdException w:name="Plain Table 2" w:uiPriority="42"/>
+    <w:lsdException w:name="Plain Table 3" w:uiPriority="43"/>
+    <w:lsdException w:name="Plain Table 4" w:uiPriority="44"/>
+    <w:lsdException w:name="Plain Table 5" w:uiPriority="45"/>
+    <w:lsdException w:name="Grid Table Light" w:uiPriority="40"/>
+    <w:lsdException w:name="Grid Table 1 Light" w:uiPriority="46"/>
+    <w:lsdException w:name="Grid Table 2" w:uiPriority="47"/>
+    <w:lsdException w:name="Grid Table 3" w:uiPriority="48"/>
+    <w:lsdException w:name="Grid Table 4" w:uiPriority="49"/>
+    <w:lsdException w:name="Grid Table 5 Dark" w:uiPriority="50"/>
+    <w:lsdException w:name="Grid Table 6 Colorful" w:uiPriority="51"/>
+    <w:lsdException w:name="Grid Table 7 Colorful" w:uiPriority="52"/>
+    <w:lsdException w:name="Grid Table 1 Light Accent 1" w:uiPriority="46"/>
+    <w:lsdException w:name="Grid Table 2 Accent 1" w:uiPriority="47"/>
+    <w:lsdException w:name="Grid Table 3 Accent 1" w:uiPriority="48"/>
+    <w:lsdException w:name="Grid Table 4 Accent 1" w:uiPriority="49"/>
+    <w:lsdException w:name="Grid Table 5 Dark Accent 1" w:uiPriority="50"/>
+    <w:lsdException w:name="Grid Table 6 Colorful Accent 1" w:uiPriority="51"/>
+    <w:lsdException w:name="Grid Table 7 Colorful Accent 1" w:uiPriority="52"/>
+    <w:lsdException w:name="Grid Table 1 Light Accent 2" w:uiPriority="46"/>
+    <w:lsdException w:name="Grid Table 2 Accent 2" w:uiPriority="47"/>
+    <w:lsdException w:name="Grid Table 3 Accent 2" w:uiPriority="48"/>
+    <w:lsdException w:name="Grid Table 4 Accent 2" w:uiPriority="49"/>
+    <w:lsdException w:name="Grid Table 5 Dark Accent 2" w:uiPriority="50"/>
+    <w:lsdException w:name="Grid Table 6 Colorful Accent 2" w:uiPriority="51"/>
+    <w:lsdException w:name="Grid Table 7 Colorful Accent 2" w:uiPriority="52"/>
+    <w:lsdException w:name="Grid Table 1 Light Accent 3" w:uiPriority="46"/>
+    <w:lsdException w:name="Grid Table 2 Accent 3" w:uiPriority="47"/>
+    <w:lsdException w:name="Grid Table 3 Accent 3" w:uiPriority="48"/>
+    <w:lsdException w:name="Grid Table 4 Accent 3" w:uiPriority="49"/>
+    <w:lsdException w:name="Grid Table 5 Dark Accent 3" w:uiPriority="50"/>
+    <w:lsdException w:name="Grid Table 6 Colorful Accent 3" w:uiPriority="51"/>
+    <w:lsdException w:name="Grid Table 7 Colorful Accent 3" w:uiPriority="52"/>
+    <w:lsdException w:name="Grid Table 1 Light Accent 4" w:uiPriority="46"/>
+    <w:lsdException w:name="Grid Table 2 Accent 4" w:uiPriority="47"/>
+    <w:lsdException w:name="Grid Table 3 Accent 4" w:uiPriority="48"/>
+    <w:lsdException w:name="Grid Table 4 Accent 4" w:uiPriority="49"/>
+    <w:lsdException w:name="Grid Table 5 Dark Accent 4" w:uiPriority="50"/>
+    <w:lsdException w:name="Grid Table 6 Colorful Accent 4" w:uiPriority="51"/>
+    <w:lsdException w:name="Grid Table 7 Colorful Accent 4" w:uiPriority="52"/>
+    <w:lsdException w:name="Grid Table 1 Light Accent 5" w:uiPriority="46"/>
+    <w:lsdException w:name="Grid Table 2 Accent 5" w:uiPriority="47"/>
+    <w:lsdException w:name="Grid Table 3 Accent 5" w:uiPriority="48"/>
+    <w:lsdException w:name="Grid Table 4 Accent 5" w:uiPriority="49"/>
+    <w:lsdException w:name="Grid Table 5 Dark Accent 5" w:uiPriority="50"/>
+    <w:lsdException w:name="Grid Table 6 Colorful Accent 5" w:uiPriority="51"/>
+    <w:lsdException w:name="Grid Table 7 Colorful Accent 5" w:uiPriority="52"/>
+    <w:lsdException w:name="Grid Table 1 Light Accent 6" w:uiPriority="46"/>
+    <w:lsdException w:name="Grid Table 2 Accent 6" w:uiPriority="47"/>
+    <w:lsdException w:name="Grid Table 3 Accent 6" w:uiPriority="48"/>
+    <w:lsdException w:name="Grid Table 4 Accent 6" w:uiPriority="49"/>
+    <w:lsdException w:name="Grid Table 5 Dark Accent 6" w:uiPriority="50"/>
+    <w:lsdException w:name="Grid Table 6 Colorful Accent 6" w:uiPriority="51"/>
+    <w:lsdException w:name="Grid Table 7 Colorful Accent 6" w:uiPriority="52"/>
+    <w:lsdException w:name="List Table 1 Light" w:uiPriority="46"/>
+    <w:lsdException w:name="List Table 2" w:uiPriority="47"/>
+    <w:lsdException w:name="List Table 3" w:uiPriority="48"/>
+    <w:lsdException w:name="List Table 4" w:uiPriority="49"/>
+    <w:lsdException w:name="List Table 5 Dark" w:uiPriority="50"/>
+    <w:lsdException w:name="List Table 6 Colorful" w:uiPriority="51"/>
+    <w:lsdException w:name="List Table 7 Colorful" w:uiPriority="52"/>
+    <w:lsdException w:name="List Table 1 Light Accent 1" w:uiPriority="46"/>
+    <w:lsdException w:name="List Table 2 Accent 1" w:uiPriority="47"/>
+    <w:lsdException w:name="List Table 3 Accent 1" w:uiPriority="48"/>
+    <w:lsdException w:name="List Table 4 Accent 1" w:uiPriority="49"/>
+    <w:lsdException w:name="List Table 5 Dark Accent 1" w:uiPriority="50"/>
+    <w:lsdException w:name="List Table 6 Colorful Accent 1" w:uiPriority="51"/>
+    <w:lsdException w:name="List Table 7 Colorful Accent 1" w:uiPriority="52"/>
+    <w:lsdException w:name="List Table 1 Light Accent 2" w:uiPriority="46"/>
+    <w:lsdException w:name="List Table 2 Accent 2" w:uiPriority="47"/>
+    <w:lsdException w:name="List Table 3 Accent 2" w:uiPriority="48"/>
+    <w:lsdException w:name="List Table 4 Accent 2" w:uiPriority="49"/>
+    <w:lsdException w:name="List Table 5 Dark Accent 2" w:uiPriority="50"/>
+    <w:lsdException w:name="List Table 6 Colorful Accent 2" w:uiPriority="51"/>
+    <w:lsdException w:name="List Table 7 Colorful Accent 2" w:uiPriority="52"/>
+    <w:lsdException w:name="List Table 1 Light Accent 3" w:uiPriority="46"/>
+    <w:lsdException w:name="List Table 2 Accent 3" w:uiPriority="47"/>
+    <w:lsdException w:name="List Table 3 Accent 3" w:uiPriority="48"/>
+    <w:lsdException w:name="List Table 4 Accent 3" w:uiPriority="49"/>
+    <w:lsdException w:name="List Table 5 Dark Accent 3" w:uiPriority="50"/>
+    <w:lsdException w:name="List Table 6 Colorful Accent 3" w:uiPriority="51"/>
+    <w:lsdException w:name="List Table 7 Colorful Accent 3" w:uiPriority="52"/>
+    <w:lsdException w:name="List Table 1 Light Accent 4" w:uiPriority="46"/>
+    <w:lsdException w:name="List Table 2 Accent 4" w:uiPriority="47"/>
+    <w:lsdException w:name="List Table 3 Accent 4" w:uiPriority="48"/>
+    <w:lsdException w:name="List Table 4 Accent 4" w:uiPriority="49"/>
+    <w:lsdException w:name="List Table 5 Dark Accent 4" w:uiPriority="50"/>
+    <w:lsdException w:name="List Table 6 Colorful Accent 4" w:uiPriority="51"/>
+    <w:lsdException w:name="List Table 7 Colorful Accent 4" w:uiPriority="52"/>
+    <w:lsdException w:name="List Table 1 Light Accent 5" w:uiPriority="46"/>
+    <w:lsdException w:name="List Table 2 Accent 5" w:uiPriority="47"/>
+    <w:lsdException w:name="List Table 3 Accent 5" w:uiPriority="48"/>
+    <w:lsdException w:name="List Table 4 Accent 5" w:uiPriority="49"/>
+    <w:lsdException w:name="List Table 5 Dark Accent 5" w:uiPriority="50"/>
+    <w:lsdException w:name="List Table 6 Colorful Accent 5" w:uiPriority="51"/>
+    <w:lsdException w:name="List Table 7 Colorful Accent 5" w:uiPriority="52"/>
+    <w:lsdException w:name="List Table 1 Light Accent 6" w:uiPriority="46"/>
+    <w:lsdException w:name="List Table 2 Accent 6" w:uiPriority="47"/>
+    <w:lsdException w:name="List Table 3 Accent 6" w:uiPriority="48"/>
+    <w:lsdException w:name="List Table 4 Accent 6" w:uiPriority="49"/>
+    <w:lsdException w:name="List Table 5 Dark Accent 6" w:uiPriority="50"/>
+    <w:lsdException w:name="List Table 6 Colorful Accent 6" w:uiPriority="51"/>
+    <w:lsdException w:name="List Table 7 Colorful Accent 6" w:uiPriority="52"/>
   </w:latentStyles>
   <w:style w:type="paragraph" w:default="1" w:styleId="Normal">
     <w:name w:val="Normal"/>
@@ -15616,6 +15842,7 @@
   <w:style w:type="character" w:default="1" w:styleId="DefaultParagraphFont">
     <w:name w:val="Default Paragraph Font"/>
     <w:uiPriority w:val="1"/>
+    <w:semiHidden/>
     <w:unhideWhenUsed/>
   </w:style>
   <w:style w:type="table" w:default="1" w:styleId="TableNormal">
@@ -15693,6 +15920,7 @@
       <w:spacing w:after="0" w:line="240" w:lineRule="auto"/>
     </w:pPr>
     <w:tblPr>
+      <w:tblInd w:w="0" w:type="dxa"/>
       <w:tblBorders>
         <w:top w:val="single" w:sz="4" w:space="0" w:color="auto"/>
         <w:left w:val="single" w:sz="4" w:space="0" w:color="auto"/>
@@ -15701,6 +15929,12 @@
         <w:insideH w:val="single" w:sz="4" w:space="0" w:color="auto"/>
         <w:insideV w:val="single" w:sz="4" w:space="0" w:color="auto"/>
       </w:tblBorders>
+      <w:tblCellMar>
+        <w:top w:w="0" w:type="dxa"/>
+        <w:left w:w="108" w:type="dxa"/>
+        <w:bottom w:w="0" w:type="dxa"/>
+        <w:right w:w="108" w:type="dxa"/>
+      </w:tblCellMar>
     </w:tblPr>
   </w:style>
   <w:style w:type="paragraph" w:styleId="TOCHeading">
@@ -15970,12 +16204,19 @@
     <w:tblPr>
       <w:tblStyleRowBandSize w:val="1"/>
       <w:tblStyleColBandSize w:val="1"/>
+      <w:tblInd w:w="0" w:type="dxa"/>
       <w:tblBorders>
         <w:top w:val="single" w:sz="8" w:space="0" w:color="5B9BD5" w:themeColor="accent1"/>
         <w:left w:val="single" w:sz="8" w:space="0" w:color="5B9BD5" w:themeColor="accent1"/>
         <w:bottom w:val="single" w:sz="8" w:space="0" w:color="5B9BD5" w:themeColor="accent1"/>
         <w:right w:val="single" w:sz="8" w:space="0" w:color="5B9BD5" w:themeColor="accent1"/>
       </w:tblBorders>
+      <w:tblCellMar>
+        <w:top w:w="0" w:type="dxa"/>
+        <w:left w:w="108" w:type="dxa"/>
+        <w:bottom w:w="0" w:type="dxa"/>
+        <w:right w:w="108" w:type="dxa"/>
+      </w:tblCellMar>
     </w:tblPr>
     <w:tblStylePr w:type="firstRow">
       <w:pPr>
@@ -16058,10 +16299,17 @@
     <w:tblPr>
       <w:tblStyleRowBandSize w:val="1"/>
       <w:tblStyleColBandSize w:val="1"/>
+      <w:tblInd w:w="0" w:type="dxa"/>
       <w:tblBorders>
         <w:top w:val="single" w:sz="8" w:space="0" w:color="4472C4" w:themeColor="accent5"/>
         <w:bottom w:val="single" w:sz="8" w:space="0" w:color="4472C4" w:themeColor="accent5"/>
       </w:tblBorders>
+      <w:tblCellMar>
+        <w:top w:w="0" w:type="dxa"/>
+        <w:left w:w="108" w:type="dxa"/>
+        <w:bottom w:w="0" w:type="dxa"/>
+        <w:right w:w="108" w:type="dxa"/>
+      </w:tblCellMar>
     </w:tblPr>
     <w:tblStylePr w:type="firstRow">
       <w:pPr>
@@ -16151,6 +16399,7 @@
     <w:tblPr>
       <w:tblStyleRowBandSize w:val="1"/>
       <w:tblStyleColBandSize w:val="1"/>
+      <w:tblInd w:w="0" w:type="dxa"/>
       <w:tblBorders>
         <w:top w:val="single" w:sz="8" w:space="0" w:color="FFFFFF" w:themeColor="background1"/>
         <w:left w:val="single" w:sz="8" w:space="0" w:color="FFFFFF" w:themeColor="background1"/>
@@ -16159,6 +16408,12 @@
         <w:insideH w:val="single" w:sz="6" w:space="0" w:color="FFFFFF" w:themeColor="background1"/>
         <w:insideV w:val="single" w:sz="6" w:space="0" w:color="FFFFFF" w:themeColor="background1"/>
       </w:tblBorders>
+      <w:tblCellMar>
+        <w:top w:w="0" w:type="dxa"/>
+        <w:left w:w="108" w:type="dxa"/>
+        <w:bottom w:w="0" w:type="dxa"/>
+        <w:right w:w="108" w:type="dxa"/>
+      </w:tblCellMar>
     </w:tblPr>
     <w:tcPr>
       <w:shd w:val="clear" w:color="auto" w:fill="D6E6F4" w:themeFill="accent1" w:themeFillTint="3F"/>
@@ -16285,6 +16540,7 @@
     <w:tblPr>
       <w:tblStyleRowBandSize w:val="1"/>
       <w:tblStyleColBandSize w:val="1"/>
+      <w:tblInd w:w="0" w:type="dxa"/>
       <w:tblBorders>
         <w:top w:val="single" w:sz="8" w:space="0" w:color="7295D2" w:themeColor="accent5" w:themeTint="BF"/>
         <w:left w:val="single" w:sz="8" w:space="0" w:color="7295D2" w:themeColor="accent5" w:themeTint="BF"/>
@@ -16293,6 +16549,12 @@
         <w:insideH w:val="single" w:sz="8" w:space="0" w:color="7295D2" w:themeColor="accent5" w:themeTint="BF"/>
         <w:insideV w:val="single" w:sz="8" w:space="0" w:color="7295D2" w:themeColor="accent5" w:themeTint="BF"/>
       </w:tblBorders>
+      <w:tblCellMar>
+        <w:top w:w="0" w:type="dxa"/>
+        <w:left w:w="108" w:type="dxa"/>
+        <w:bottom w:w="0" w:type="dxa"/>
+        <w:right w:w="108" w:type="dxa"/>
+      </w:tblCellMar>
     </w:tblPr>
     <w:tcPr>
       <w:shd w:val="clear" w:color="auto" w:fill="D0DBF0" w:themeFill="accent5" w:themeFillTint="3F"/>
@@ -16354,1223 +16616,17 @@
     <w:tblPr>
       <w:tblStyleRowBandSize w:val="1"/>
       <w:tblStyleColBandSize w:val="1"/>
+      <w:tblInd w:w="0" w:type="dxa"/>
       <w:tblBorders>
         <w:top w:val="single" w:sz="8" w:space="0" w:color="4472C4" w:themeColor="accent5"/>
         <w:bottom w:val="single" w:sz="8" w:space="0" w:color="4472C4" w:themeColor="accent5"/>
       </w:tblBorders>
-    </w:tblPr>
-    <w:tblStylePr w:type="firstRow">
-      <w:rPr>
-        <w:rFonts w:asciiTheme="majorHAnsi" w:eastAsiaTheme="majorEastAsia" w:hAnsiTheme="majorHAnsi" w:cstheme="majorBidi"/>
-      </w:rPr>
-      <w:tblPr/>
-      <w:tcPr>
-        <w:tcBorders>
-          <w:top w:val="nil"/>
-          <w:bottom w:val="single" w:sz="8" w:space="0" w:color="4472C4" w:themeColor="accent5"/>
-        </w:tcBorders>
-      </w:tcPr>
-    </w:tblStylePr>
-    <w:tblStylePr w:type="lastRow">
-      <w:rPr>
-        <w:b/>
-        <w:bCs/>
-        <w:color w:val="44546A" w:themeColor="text2"/>
-      </w:rPr>
-      <w:tblPr/>
-      <w:tcPr>
-        <w:tcBorders>
-          <w:top w:val="single" w:sz="8" w:space="0" w:color="4472C4" w:themeColor="accent5"/>
-          <w:bottom w:val="single" w:sz="8" w:space="0" w:color="4472C4" w:themeColor="accent5"/>
-        </w:tcBorders>
-      </w:tcPr>
-    </w:tblStylePr>
-    <w:tblStylePr w:type="firstCol">
-      <w:rPr>
-        <w:b/>
-        <w:bCs/>
-      </w:rPr>
-    </w:tblStylePr>
-    <w:tblStylePr w:type="lastCol">
-      <w:rPr>
-        <w:b/>
-        <w:bCs/>
-      </w:rPr>
-      <w:tblPr/>
-      <w:tcPr>
-        <w:tcBorders>
-          <w:top w:val="single" w:sz="8" w:space="0" w:color="4472C4" w:themeColor="accent5"/>
-          <w:bottom w:val="single" w:sz="8" w:space="0" w:color="4472C4" w:themeColor="accent5"/>
-        </w:tcBorders>
-      </w:tcPr>
-    </w:tblStylePr>
-    <w:tblStylePr w:type="band1Vert">
-      <w:tblPr/>
-      <w:tcPr>
-        <w:shd w:val="clear" w:color="auto" w:fill="D0DBF0" w:themeFill="accent5" w:themeFillTint="3F"/>
-      </w:tcPr>
-    </w:tblStylePr>
-    <w:tblStylePr w:type="band1Horz">
-      <w:tblPr/>
-      <w:tcPr>
-        <w:shd w:val="clear" w:color="auto" w:fill="D0DBF0" w:themeFill="accent5" w:themeFillTint="3F"/>
-      </w:tcPr>
-    </w:tblStylePr>
-  </w:style>
-  <w:style w:type="character" w:customStyle="1" w:styleId="NoSpacingChar">
-    <w:name w:val="No Spacing Char"/>
-    <w:basedOn w:val="DefaultParagraphFont"/>
-    <w:link w:val="NoSpacing"/>
-    <w:uiPriority w:val="1"/>
-    <w:rsid w:val="000730D7"/>
-    <w:rPr>
-      <w:rFonts w:ascii="Calibri" w:eastAsia="Calibri" w:hAnsi="Calibri" w:cs="Calibri"/>
-      <w:color w:val="000000"/>
-      <w:sz w:val="20"/>
-    </w:rPr>
-  </w:style>
-</w:styles>
-</file>
-
-<file path=word/stylesWithEffects.xml><?xml version="1.0" encoding="utf-8"?>
-<w:styles xmlns:wpc="http://schemas.microsoft.com/office/word/2010/wordprocessingCanvas" xmlns:mc="http://schemas.openxmlformats.org/markup-compatibility/2006" xmlns:o="urn:schemas-microsoft-com:office:office" xmlns:r="http://schemas.openxmlformats.org/officeDocument/2006/relationships" xmlns:m="http://schemas.openxmlformats.org/officeDocument/2006/math" xmlns:v="urn:schemas-microsoft-com:vml" xmlns:wp14="http://schemas.microsoft.com/office/word/2010/wordprocessingDrawing" xmlns:wp="http://schemas.openxmlformats.org/drawingml/2006/wordprocessingDrawing" xmlns:w10="urn:schemas-microsoft-com:office:word" xmlns:w="http://schemas.openxmlformats.org/wordprocessingml/2006/main" xmlns:w14="http://schemas.microsoft.com/office/word/2010/wordml" xmlns:wpg="http://schemas.microsoft.com/office/word/2010/wordprocessingGroup" xmlns:wpi="http://schemas.microsoft.com/office/word/2010/wordprocessingInk" xmlns:wne="http://schemas.microsoft.com/office/word/2006/wordml" xmlns:wps="http://schemas.microsoft.com/office/word/2010/wordprocessingShape" mc:Ignorable="w14 wp14">
-  <w:docDefaults>
-    <w:rPrDefault>
-      <w:rPr>
-        <w:rFonts w:asciiTheme="minorHAnsi" w:eastAsiaTheme="minorEastAsia" w:hAnsiTheme="minorHAnsi" w:cstheme="minorBidi"/>
-        <w:sz w:val="22"/>
-        <w:szCs w:val="22"/>
-        <w:lang w:val="en-US" w:eastAsia="en-US" w:bidi="ar-SA"/>
-      </w:rPr>
-    </w:rPrDefault>
-    <w:pPrDefault>
-      <w:pPr>
-        <w:spacing w:after="160" w:line="259" w:lineRule="auto"/>
-      </w:pPr>
-    </w:pPrDefault>
-  </w:docDefaults>
-  <w:latentStyles w:defLockedState="0" w:defUIPriority="99" w:defSemiHidden="1" w:defUnhideWhenUsed="1" w:defQFormat="0" w:count="267">
-    <w:lsdException w:name="Normal" w:semiHidden="0" w:uiPriority="0" w:unhideWhenUsed="0" w:qFormat="1"/>
-    <w:lsdException w:name="heading 1" w:semiHidden="0" w:uiPriority="9" w:unhideWhenUsed="0" w:qFormat="1"/>
-    <w:lsdException w:name="heading 2" w:uiPriority="9" w:qFormat="1"/>
-    <w:lsdException w:name="heading 3" w:uiPriority="9" w:qFormat="1"/>
-    <w:lsdException w:name="heading 4" w:uiPriority="9" w:qFormat="1"/>
-    <w:lsdException w:name="heading 5" w:uiPriority="9" w:qFormat="1"/>
-    <w:lsdException w:name="heading 6" w:uiPriority="9" w:qFormat="1"/>
-    <w:lsdException w:name="heading 7" w:uiPriority="9" w:qFormat="1"/>
-    <w:lsdException w:name="heading 8" w:uiPriority="9" w:qFormat="1"/>
-    <w:lsdException w:name="heading 9" w:uiPriority="9" w:qFormat="1"/>
-    <w:lsdException w:name="toc 1" w:uiPriority="39"/>
-    <w:lsdException w:name="toc 2" w:uiPriority="39"/>
-    <w:lsdException w:name="toc 3" w:uiPriority="39"/>
-    <w:lsdException w:name="toc 4" w:uiPriority="39"/>
-    <w:lsdException w:name="toc 5" w:uiPriority="39"/>
-    <w:lsdException w:name="toc 6" w:uiPriority="39"/>
-    <w:lsdException w:name="toc 7" w:uiPriority="39"/>
-    <w:lsdException w:name="toc 8" w:uiPriority="39"/>
-    <w:lsdException w:name="toc 9" w:uiPriority="39"/>
-    <w:lsdException w:name="caption" w:uiPriority="35" w:qFormat="1"/>
-    <w:lsdException w:name="Title" w:semiHidden="0" w:uiPriority="10" w:unhideWhenUsed="0" w:qFormat="1"/>
-    <w:lsdException w:name="Default Paragraph Font" w:uiPriority="1"/>
-    <w:lsdException w:name="Subtitle" w:semiHidden="0" w:uiPriority="11" w:unhideWhenUsed="0" w:qFormat="1"/>
-    <w:lsdException w:name="Strong" w:semiHidden="0" w:uiPriority="22" w:unhideWhenUsed="0" w:qFormat="1"/>
-    <w:lsdException w:name="Emphasis" w:semiHidden="0" w:uiPriority="20" w:unhideWhenUsed="0" w:qFormat="1"/>
-    <w:lsdException w:name="Table Grid" w:semiHidden="0" w:uiPriority="39" w:unhideWhenUsed="0"/>
-    <w:lsdException w:name="Placeholder Text" w:unhideWhenUsed="0"/>
-    <w:lsdException w:name="No Spacing" w:semiHidden="0" w:uiPriority="1" w:unhideWhenUsed="0" w:qFormat="1"/>
-    <w:lsdException w:name="Light Shading" w:semiHidden="0" w:uiPriority="60" w:unhideWhenUsed="0"/>
-    <w:lsdException w:name="Light List" w:semiHidden="0" w:uiPriority="61" w:unhideWhenUsed="0"/>
-    <w:lsdException w:name="Light Grid" w:semiHidden="0" w:uiPriority="62" w:unhideWhenUsed="0"/>
-    <w:lsdException w:name="Medium Shading 1" w:semiHidden="0" w:uiPriority="63" w:unhideWhenUsed="0"/>
-    <w:lsdException w:name="Medium Shading 2" w:semiHidden="0" w:uiPriority="64" w:unhideWhenUsed="0"/>
-    <w:lsdException w:name="Medium List 1" w:semiHidden="0" w:uiPriority="65" w:unhideWhenUsed="0"/>
-    <w:lsdException w:name="Medium List 2" w:semiHidden="0" w:uiPriority="66" w:unhideWhenUsed="0"/>
-    <w:lsdException w:name="Medium Grid 1" w:semiHidden="0" w:uiPriority="67" w:unhideWhenUsed="0"/>
-    <w:lsdException w:name="Medium Grid 2" w:semiHidden="0" w:uiPriority="68" w:unhideWhenUsed="0"/>
-    <w:lsdException w:name="Medium Grid 3" w:semiHidden="0" w:uiPriority="69" w:unhideWhenUsed="0"/>
-    <w:lsdException w:name="Dark List" w:semiHidden="0" w:uiPriority="70" w:unhideWhenUsed="0"/>
-    <w:lsdException w:name="Colorful Shading" w:semiHidden="0" w:uiPriority="71" w:unhideWhenUsed="0"/>
-    <w:lsdException w:name="Colorful List" w:semiHidden="0" w:uiPriority="72" w:unhideWhenUsed="0"/>
-    <w:lsdException w:name="Colorful Grid" w:semiHidden="0" w:uiPriority="73" w:unhideWhenUsed="0"/>
-    <w:lsdException w:name="Light Shading Accent 1" w:semiHidden="0" w:uiPriority="60" w:unhideWhenUsed="0"/>
-    <w:lsdException w:name="Light List Accent 1" w:semiHidden="0" w:uiPriority="61" w:unhideWhenUsed="0"/>
-    <w:lsdException w:name="Light Grid Accent 1" w:semiHidden="0" w:uiPriority="62" w:unhideWhenUsed="0"/>
-    <w:lsdException w:name="Medium Shading 1 Accent 1" w:semiHidden="0" w:uiPriority="63" w:unhideWhenUsed="0"/>
-    <w:lsdException w:name="Medium Shading 2 Accent 1" w:semiHidden="0" w:uiPriority="64" w:unhideWhenUsed="0"/>
-    <w:lsdException w:name="Medium List 1 Accent 1" w:semiHidden="0" w:uiPriority="65" w:unhideWhenUsed="0"/>
-    <w:lsdException w:name="Revision" w:unhideWhenUsed="0"/>
-    <w:lsdException w:name="List Paragraph" w:semiHidden="0" w:uiPriority="34" w:unhideWhenUsed="0" w:qFormat="1"/>
-    <w:lsdException w:name="Quote" w:semiHidden="0" w:uiPriority="29" w:unhideWhenUsed="0" w:qFormat="1"/>
-    <w:lsdException w:name="Intense Quote" w:semiHidden="0" w:uiPriority="30" w:unhideWhenUsed="0" w:qFormat="1"/>
-    <w:lsdException w:name="Medium List 2 Accent 1" w:semiHidden="0" w:uiPriority="66" w:unhideWhenUsed="0"/>
-    <w:lsdException w:name="Medium Grid 1 Accent 1" w:semiHidden="0" w:uiPriority="67" w:unhideWhenUsed="0"/>
-    <w:lsdException w:name="Medium Grid 2 Accent 1" w:semiHidden="0" w:uiPriority="68" w:unhideWhenUsed="0"/>
-    <w:lsdException w:name="Medium Grid 3 Accent 1" w:semiHidden="0" w:uiPriority="69" w:unhideWhenUsed="0"/>
-    <w:lsdException w:name="Dark List Accent 1" w:semiHidden="0" w:uiPriority="70" w:unhideWhenUsed="0"/>
-    <w:lsdException w:name="Colorful Shading Accent 1" w:semiHidden="0" w:uiPriority="71" w:unhideWhenUsed="0"/>
-    <w:lsdException w:name="Colorful List Accent 1" w:semiHidden="0" w:uiPriority="72" w:unhideWhenUsed="0"/>
-    <w:lsdException w:name="Colorful Grid Accent 1" w:semiHidden="0" w:uiPriority="73" w:unhideWhenUsed="0"/>
-    <w:lsdException w:name="Light Shading Accent 2" w:semiHidden="0" w:uiPriority="60" w:unhideWhenUsed="0"/>
-    <w:lsdException w:name="Light List Accent 2" w:semiHidden="0" w:uiPriority="61" w:unhideWhenUsed="0"/>
-    <w:lsdException w:name="Light Grid Accent 2" w:semiHidden="0" w:uiPriority="62" w:unhideWhenUsed="0"/>
-    <w:lsdException w:name="Medium Shading 1 Accent 2" w:semiHidden="0" w:uiPriority="63" w:unhideWhenUsed="0"/>
-    <w:lsdException w:name="Medium Shading 2 Accent 2" w:semiHidden="0" w:uiPriority="64" w:unhideWhenUsed="0"/>
-    <w:lsdException w:name="Medium List 1 Accent 2" w:semiHidden="0" w:uiPriority="65" w:unhideWhenUsed="0"/>
-    <w:lsdException w:name="Medium List 2 Accent 2" w:semiHidden="0" w:uiPriority="66" w:unhideWhenUsed="0"/>
-    <w:lsdException w:name="Medium Grid 1 Accent 2" w:semiHidden="0" w:uiPriority="67" w:unhideWhenUsed="0"/>
-    <w:lsdException w:name="Medium Grid 2 Accent 2" w:semiHidden="0" w:uiPriority="68" w:unhideWhenUsed="0"/>
-    <w:lsdException w:name="Medium Grid 3 Accent 2" w:semiHidden="0" w:uiPriority="69" w:unhideWhenUsed="0"/>
-    <w:lsdException w:name="Dark List Accent 2" w:semiHidden="0" w:uiPriority="70" w:unhideWhenUsed="0"/>
-    <w:lsdException w:name="Colorful Shading Accent 2" w:semiHidden="0" w:uiPriority="71" w:unhideWhenUsed="0"/>
-    <w:lsdException w:name="Colorful List Accent 2" w:semiHidden="0" w:uiPriority="72" w:unhideWhenUsed="0"/>
-    <w:lsdException w:name="Colorful Grid Accent 2" w:semiHidden="0" w:uiPriority="73" w:unhideWhenUsed="0"/>
-    <w:lsdException w:name="Light Shading Accent 3" w:semiHidden="0" w:uiPriority="60" w:unhideWhenUsed="0"/>
-    <w:lsdException w:name="Light List Accent 3" w:semiHidden="0" w:uiPriority="61" w:unhideWhenUsed="0"/>
-    <w:lsdException w:name="Light Grid Accent 3" w:semiHidden="0" w:uiPriority="62" w:unhideWhenUsed="0"/>
-    <w:lsdException w:name="Medium Shading 1 Accent 3" w:semiHidden="0" w:uiPriority="63" w:unhideWhenUsed="0"/>
-    <w:lsdException w:name="Medium Shading 2 Accent 3" w:semiHidden="0" w:uiPriority="64" w:unhideWhenUsed="0"/>
-    <w:lsdException w:name="Medium List 1 Accent 3" w:semiHidden="0" w:uiPriority="65" w:unhideWhenUsed="0"/>
-    <w:lsdException w:name="Medium List 2 Accent 3" w:semiHidden="0" w:uiPriority="66" w:unhideWhenUsed="0"/>
-    <w:lsdException w:name="Medium Grid 1 Accent 3" w:semiHidden="0" w:uiPriority="67" w:unhideWhenUsed="0"/>
-    <w:lsdException w:name="Medium Grid 2 Accent 3" w:semiHidden="0" w:uiPriority="68" w:unhideWhenUsed="0"/>
-    <w:lsdException w:name="Medium Grid 3 Accent 3" w:semiHidden="0" w:uiPriority="69" w:unhideWhenUsed="0"/>
-    <w:lsdException w:name="Dark List Accent 3" w:semiHidden="0" w:uiPriority="70" w:unhideWhenUsed="0"/>
-    <w:lsdException w:name="Colorful Shading Accent 3" w:semiHidden="0" w:uiPriority="71" w:unhideWhenUsed="0"/>
-    <w:lsdException w:name="Colorful List Accent 3" w:semiHidden="0" w:uiPriority="72" w:unhideWhenUsed="0"/>
-    <w:lsdException w:name="Colorful Grid Accent 3" w:semiHidden="0" w:uiPriority="73" w:unhideWhenUsed="0"/>
-    <w:lsdException w:name="Light Shading Accent 4" w:semiHidden="0" w:uiPriority="60" w:unhideWhenUsed="0"/>
-    <w:lsdException w:name="Light List Accent 4" w:semiHidden="0" w:uiPriority="61" w:unhideWhenUsed="0"/>
-    <w:lsdException w:name="Light Grid Accent 4" w:semiHidden="0" w:uiPriority="62" w:unhideWhenUsed="0"/>
-    <w:lsdException w:name="Medium Shading 1 Accent 4" w:semiHidden="0" w:uiPriority="63" w:unhideWhenUsed="0"/>
-    <w:lsdException w:name="Medium Shading 2 Accent 4" w:semiHidden="0" w:uiPriority="64" w:unhideWhenUsed="0"/>
-    <w:lsdException w:name="Medium List 1 Accent 4" w:semiHidden="0" w:uiPriority="65" w:unhideWhenUsed="0"/>
-    <w:lsdException w:name="Medium List 2 Accent 4" w:semiHidden="0" w:uiPriority="66" w:unhideWhenUsed="0"/>
-    <w:lsdException w:name="Medium Grid 1 Accent 4" w:semiHidden="0" w:uiPriority="67" w:unhideWhenUsed="0"/>
-    <w:lsdException w:name="Medium Grid 2 Accent 4" w:semiHidden="0" w:uiPriority="68" w:unhideWhenUsed="0"/>
-    <w:lsdException w:name="Medium Grid 3 Accent 4" w:semiHidden="0" w:uiPriority="69" w:unhideWhenUsed="0"/>
-    <w:lsdException w:name="Dark List Accent 4" w:semiHidden="0" w:uiPriority="70" w:unhideWhenUsed="0"/>
-    <w:lsdException w:name="Colorful Shading Accent 4" w:semiHidden="0" w:uiPriority="71" w:unhideWhenUsed="0"/>
-    <w:lsdException w:name="Colorful List Accent 4" w:semiHidden="0" w:uiPriority="72" w:unhideWhenUsed="0"/>
-    <w:lsdException w:name="Colorful Grid Accent 4" w:semiHidden="0" w:uiPriority="73" w:unhideWhenUsed="0"/>
-    <w:lsdException w:name="Light Shading Accent 5" w:semiHidden="0" w:uiPriority="60" w:unhideWhenUsed="0"/>
-    <w:lsdException w:name="Light List Accent 5" w:semiHidden="0" w:uiPriority="61" w:unhideWhenUsed="0"/>
-    <w:lsdException w:name="Light Grid Accent 5" w:semiHidden="0" w:uiPriority="62" w:unhideWhenUsed="0"/>
-    <w:lsdException w:name="Medium Shading 1 Accent 5" w:semiHidden="0" w:uiPriority="63" w:unhideWhenUsed="0"/>
-    <w:lsdException w:name="Medium Shading 2 Accent 5" w:semiHidden="0" w:uiPriority="64" w:unhideWhenUsed="0"/>
-    <w:lsdException w:name="Medium List 1 Accent 5" w:semiHidden="0" w:uiPriority="65" w:unhideWhenUsed="0"/>
-    <w:lsdException w:name="Medium List 2 Accent 5" w:semiHidden="0" w:uiPriority="66" w:unhideWhenUsed="0"/>
-    <w:lsdException w:name="Medium Grid 1 Accent 5" w:semiHidden="0" w:uiPriority="67" w:unhideWhenUsed="0"/>
-    <w:lsdException w:name="Medium Grid 2 Accent 5" w:semiHidden="0" w:uiPriority="68" w:unhideWhenUsed="0"/>
-    <w:lsdException w:name="Medium Grid 3 Accent 5" w:semiHidden="0" w:uiPriority="69" w:unhideWhenUsed="0"/>
-    <w:lsdException w:name="Dark List Accent 5" w:semiHidden="0" w:uiPriority="70" w:unhideWhenUsed="0"/>
-    <w:lsdException w:name="Colorful Shading Accent 5" w:semiHidden="0" w:uiPriority="71" w:unhideWhenUsed="0"/>
-    <w:lsdException w:name="Colorful List Accent 5" w:semiHidden="0" w:uiPriority="72" w:unhideWhenUsed="0"/>
-    <w:lsdException w:name="Colorful Grid Accent 5" w:semiHidden="0" w:uiPriority="73" w:unhideWhenUsed="0"/>
-    <w:lsdException w:name="Light Shading Accent 6" w:semiHidden="0" w:uiPriority="60" w:unhideWhenUsed="0"/>
-    <w:lsdException w:name="Light List Accent 6" w:semiHidden="0" w:uiPriority="61" w:unhideWhenUsed="0"/>
-    <w:lsdException w:name="Light Grid Accent 6" w:semiHidden="0" w:uiPriority="62" w:unhideWhenUsed="0"/>
-    <w:lsdException w:name="Medium Shading 1 Accent 6" w:semiHidden="0" w:uiPriority="63" w:unhideWhenUsed="0"/>
-    <w:lsdException w:name="Medium Shading 2 Accent 6" w:semiHidden="0" w:uiPriority="64" w:unhideWhenUsed="0"/>
-    <w:lsdException w:name="Medium List 1 Accent 6" w:semiHidden="0" w:uiPriority="65" w:unhideWhenUsed="0"/>
-    <w:lsdException w:name="Medium List 2 Accent 6" w:semiHidden="0" w:uiPriority="66" w:unhideWhenUsed="0"/>
-    <w:lsdException w:name="Medium Grid 1 Accent 6" w:semiHidden="0" w:uiPriority="67" w:unhideWhenUsed="0"/>
-    <w:lsdException w:name="Medium Grid 2 Accent 6" w:semiHidden="0" w:uiPriority="68" w:unhideWhenUsed="0"/>
-    <w:lsdException w:name="Medium Grid 3 Accent 6" w:semiHidden="0" w:uiPriority="69" w:unhideWhenUsed="0"/>
-    <w:lsdException w:name="Dark List Accent 6" w:semiHidden="0" w:uiPriority="70" w:unhideWhenUsed="0"/>
-    <w:lsdException w:name="Colorful Shading Accent 6" w:semiHidden="0" w:uiPriority="71" w:unhideWhenUsed="0"/>
-    <w:lsdException w:name="Colorful List Accent 6" w:semiHidden="0" w:uiPriority="72" w:unhideWhenUsed="0"/>
-    <w:lsdException w:name="Colorful Grid Accent 6" w:semiHidden="0" w:uiPriority="73" w:unhideWhenUsed="0"/>
-    <w:lsdException w:name="Subtle Emphasis" w:semiHidden="0" w:uiPriority="19" w:unhideWhenUsed="0" w:qFormat="1"/>
-    <w:lsdException w:name="Intense Emphasis" w:semiHidden="0" w:uiPriority="21" w:unhideWhenUsed="0" w:qFormat="1"/>
-    <w:lsdException w:name="Subtle Reference" w:semiHidden="0" w:uiPriority="31" w:unhideWhenUsed="0" w:qFormat="1"/>
-    <w:lsdException w:name="Intense Reference" w:semiHidden="0" w:uiPriority="32" w:unhideWhenUsed="0" w:qFormat="1"/>
-    <w:lsdException w:name="Book Title" w:semiHidden="0" w:uiPriority="33" w:unhideWhenUsed="0" w:qFormat="1"/>
-    <w:lsdException w:name="Bibliography" w:uiPriority="37"/>
-    <w:lsdException w:name="TOC Heading" w:uiPriority="39" w:qFormat="1"/>
-  </w:latentStyles>
-  <w:style w:type="paragraph" w:default="1" w:styleId="Normal">
-    <w:name w:val="Normal"/>
-    <w:qFormat/>
-    <w:pPr>
-      <w:spacing w:after="216" w:line="246" w:lineRule="auto"/>
-      <w:ind w:left="1529" w:right="-15" w:hanging="10"/>
-      <w:jc w:val="both"/>
-    </w:pPr>
-    <w:rPr>
-      <w:rFonts w:ascii="Calibri" w:eastAsia="Calibri" w:hAnsi="Calibri" w:cs="Calibri"/>
-      <w:color w:val="000000"/>
-      <w:sz w:val="20"/>
-    </w:rPr>
-  </w:style>
-  <w:style w:type="paragraph" w:styleId="Heading1">
-    <w:name w:val="heading 1"/>
-    <w:next w:val="Normal"/>
-    <w:link w:val="Heading1Char"/>
-    <w:uiPriority w:val="9"/>
-    <w:unhideWhenUsed/>
-    <w:qFormat/>
-    <w:pPr>
-      <w:keepNext/>
-      <w:keepLines/>
-      <w:numPr>
-        <w:numId w:val="39"/>
-      </w:numPr>
-      <w:spacing w:after="237" w:line="246" w:lineRule="auto"/>
-      <w:ind w:right="-15"/>
-      <w:outlineLvl w:val="0"/>
-    </w:pPr>
-    <w:rPr>
-      <w:rFonts w:ascii="Calibri" w:eastAsia="Calibri" w:hAnsi="Calibri" w:cs="Calibri"/>
-      <w:color w:val="000000"/>
-      <w:sz w:val="29"/>
-    </w:rPr>
-  </w:style>
-  <w:style w:type="paragraph" w:styleId="Heading2">
-    <w:name w:val="heading 2"/>
-    <w:next w:val="Normal"/>
-    <w:link w:val="Heading2Char"/>
-    <w:uiPriority w:val="9"/>
-    <w:unhideWhenUsed/>
-    <w:qFormat/>
-    <w:pPr>
-      <w:keepNext/>
-      <w:keepLines/>
-      <w:numPr>
-        <w:ilvl w:val="1"/>
-        <w:numId w:val="39"/>
-      </w:numPr>
-      <w:spacing w:after="172" w:line="240" w:lineRule="auto"/>
-      <w:ind w:right="-15"/>
-      <w:outlineLvl w:val="1"/>
-    </w:pPr>
-    <w:rPr>
-      <w:rFonts w:ascii="Calibri" w:eastAsia="Calibri" w:hAnsi="Calibri" w:cs="Calibri"/>
-      <w:color w:val="000000"/>
-      <w:sz w:val="24"/>
-    </w:rPr>
-  </w:style>
-  <w:style w:type="paragraph" w:styleId="Heading3">
-    <w:name w:val="heading 3"/>
-    <w:basedOn w:val="Normal"/>
-    <w:next w:val="Normal"/>
-    <w:link w:val="Heading3Char"/>
-    <w:uiPriority w:val="9"/>
-    <w:unhideWhenUsed/>
-    <w:qFormat/>
-    <w:rsid w:val="0074710B"/>
-    <w:pPr>
-      <w:keepNext/>
-      <w:keepLines/>
-      <w:numPr>
-        <w:ilvl w:val="2"/>
-        <w:numId w:val="39"/>
-      </w:numPr>
-      <w:spacing w:before="40" w:after="0"/>
-      <w:outlineLvl w:val="2"/>
-    </w:pPr>
-    <w:rPr>
-      <w:rFonts w:asciiTheme="majorHAnsi" w:eastAsiaTheme="majorEastAsia" w:hAnsiTheme="majorHAnsi" w:cstheme="majorBidi"/>
-      <w:color w:val="1F4D78" w:themeColor="accent1" w:themeShade="7F"/>
-      <w:sz w:val="22"/>
-      <w:szCs w:val="24"/>
-    </w:rPr>
-  </w:style>
-  <w:style w:type="paragraph" w:styleId="Heading4">
-    <w:name w:val="heading 4"/>
-    <w:basedOn w:val="Normal"/>
-    <w:next w:val="Normal"/>
-    <w:link w:val="Heading4Char"/>
-    <w:uiPriority w:val="9"/>
-    <w:unhideWhenUsed/>
-    <w:qFormat/>
-    <w:rsid w:val="00E95A2E"/>
-    <w:pPr>
-      <w:keepNext/>
-      <w:keepLines/>
-      <w:spacing w:before="40" w:after="0"/>
-      <w:ind w:left="0" w:firstLine="0"/>
-      <w:outlineLvl w:val="3"/>
-    </w:pPr>
-    <w:rPr>
-      <w:rFonts w:asciiTheme="majorHAnsi" w:eastAsiaTheme="majorEastAsia" w:hAnsiTheme="majorHAnsi" w:cstheme="majorBidi"/>
-      <w:i/>
-      <w:iCs/>
-      <w:color w:val="2E74B5" w:themeColor="accent1" w:themeShade="BF"/>
-    </w:rPr>
-  </w:style>
-  <w:style w:type="paragraph" w:styleId="Heading5">
-    <w:name w:val="heading 5"/>
-    <w:basedOn w:val="Normal"/>
-    <w:next w:val="Normal"/>
-    <w:link w:val="Heading5Char"/>
-    <w:uiPriority w:val="9"/>
-    <w:unhideWhenUsed/>
-    <w:qFormat/>
-    <w:rsid w:val="00F64239"/>
-    <w:pPr>
-      <w:keepNext/>
-      <w:keepLines/>
-      <w:numPr>
-        <w:ilvl w:val="4"/>
-        <w:numId w:val="39"/>
-      </w:numPr>
-      <w:spacing w:before="40" w:after="0"/>
-      <w:outlineLvl w:val="4"/>
-    </w:pPr>
-    <w:rPr>
-      <w:rFonts w:asciiTheme="majorHAnsi" w:eastAsiaTheme="majorEastAsia" w:hAnsiTheme="majorHAnsi" w:cstheme="majorBidi"/>
-      <w:color w:val="2E74B5" w:themeColor="accent1" w:themeShade="BF"/>
-    </w:rPr>
-  </w:style>
-  <w:style w:type="paragraph" w:styleId="Heading6">
-    <w:name w:val="heading 6"/>
-    <w:basedOn w:val="Normal"/>
-    <w:next w:val="Normal"/>
-    <w:link w:val="Heading6Char"/>
-    <w:uiPriority w:val="9"/>
-    <w:unhideWhenUsed/>
-    <w:qFormat/>
-    <w:rsid w:val="00F64239"/>
-    <w:pPr>
-      <w:keepNext/>
-      <w:keepLines/>
-      <w:numPr>
-        <w:ilvl w:val="5"/>
-        <w:numId w:val="39"/>
-      </w:numPr>
-      <w:spacing w:before="40" w:after="0"/>
-      <w:outlineLvl w:val="5"/>
-    </w:pPr>
-    <w:rPr>
-      <w:rFonts w:asciiTheme="majorHAnsi" w:eastAsiaTheme="majorEastAsia" w:hAnsiTheme="majorHAnsi" w:cstheme="majorBidi"/>
-      <w:color w:val="1F4D78" w:themeColor="accent1" w:themeShade="7F"/>
-    </w:rPr>
-  </w:style>
-  <w:style w:type="paragraph" w:styleId="Heading7">
-    <w:name w:val="heading 7"/>
-    <w:basedOn w:val="Normal"/>
-    <w:next w:val="Normal"/>
-    <w:link w:val="Heading7Char"/>
-    <w:uiPriority w:val="9"/>
-    <w:unhideWhenUsed/>
-    <w:qFormat/>
-    <w:rsid w:val="00F64239"/>
-    <w:pPr>
-      <w:keepNext/>
-      <w:keepLines/>
-      <w:numPr>
-        <w:ilvl w:val="6"/>
-        <w:numId w:val="39"/>
-      </w:numPr>
-      <w:spacing w:before="40" w:after="0"/>
-      <w:outlineLvl w:val="6"/>
-    </w:pPr>
-    <w:rPr>
-      <w:rFonts w:asciiTheme="majorHAnsi" w:eastAsiaTheme="majorEastAsia" w:hAnsiTheme="majorHAnsi" w:cstheme="majorBidi"/>
-      <w:i/>
-      <w:iCs/>
-      <w:color w:val="1F4D78" w:themeColor="accent1" w:themeShade="7F"/>
-    </w:rPr>
-  </w:style>
-  <w:style w:type="paragraph" w:styleId="Heading8">
-    <w:name w:val="heading 8"/>
-    <w:basedOn w:val="Normal"/>
-    <w:next w:val="Normal"/>
-    <w:link w:val="Heading8Char"/>
-    <w:uiPriority w:val="9"/>
-    <w:unhideWhenUsed/>
-    <w:qFormat/>
-    <w:rsid w:val="00F64239"/>
-    <w:pPr>
-      <w:keepNext/>
-      <w:keepLines/>
-      <w:numPr>
-        <w:ilvl w:val="7"/>
-        <w:numId w:val="39"/>
-      </w:numPr>
-      <w:spacing w:before="40" w:after="0"/>
-      <w:outlineLvl w:val="7"/>
-    </w:pPr>
-    <w:rPr>
-      <w:rFonts w:asciiTheme="majorHAnsi" w:eastAsiaTheme="majorEastAsia" w:hAnsiTheme="majorHAnsi" w:cstheme="majorBidi"/>
-      <w:color w:val="272727" w:themeColor="text1" w:themeTint="D8"/>
-      <w:sz w:val="21"/>
-      <w:szCs w:val="21"/>
-    </w:rPr>
-  </w:style>
-  <w:style w:type="paragraph" w:styleId="Heading9">
-    <w:name w:val="heading 9"/>
-    <w:basedOn w:val="Normal"/>
-    <w:next w:val="Normal"/>
-    <w:link w:val="Heading9Char"/>
-    <w:uiPriority w:val="9"/>
-    <w:unhideWhenUsed/>
-    <w:qFormat/>
-    <w:rsid w:val="00F64239"/>
-    <w:pPr>
-      <w:keepNext/>
-      <w:keepLines/>
-      <w:numPr>
-        <w:ilvl w:val="8"/>
-        <w:numId w:val="39"/>
-      </w:numPr>
-      <w:spacing w:before="40" w:after="0"/>
-      <w:outlineLvl w:val="8"/>
-    </w:pPr>
-    <w:rPr>
-      <w:rFonts w:asciiTheme="majorHAnsi" w:eastAsiaTheme="majorEastAsia" w:hAnsiTheme="majorHAnsi" w:cstheme="majorBidi"/>
-      <w:i/>
-      <w:iCs/>
-      <w:color w:val="272727" w:themeColor="text1" w:themeTint="D8"/>
-      <w:sz w:val="21"/>
-      <w:szCs w:val="21"/>
-    </w:rPr>
-  </w:style>
-  <w:style w:type="character" w:default="1" w:styleId="DefaultParagraphFont">
-    <w:name w:val="Default Paragraph Font"/>
-    <w:uiPriority w:val="1"/>
-    <w:unhideWhenUsed/>
-  </w:style>
-  <w:style w:type="table" w:default="1" w:styleId="TableNormal">
-    <w:name w:val="Normal Table"/>
-    <w:uiPriority w:val="99"/>
-    <w:semiHidden/>
-    <w:unhideWhenUsed/>
-    <w:tblPr>
-      <w:tblInd w:w="0" w:type="dxa"/>
       <w:tblCellMar>
         <w:top w:w="0" w:type="dxa"/>
         <w:left w:w="108" w:type="dxa"/>
         <w:bottom w:w="0" w:type="dxa"/>
         <w:right w:w="108" w:type="dxa"/>
       </w:tblCellMar>
-    </w:tblPr>
-  </w:style>
-  <w:style w:type="numbering" w:default="1" w:styleId="NoList">
-    <w:name w:val="No List"/>
-    <w:uiPriority w:val="99"/>
-    <w:semiHidden/>
-    <w:unhideWhenUsed/>
-  </w:style>
-  <w:style w:type="character" w:customStyle="1" w:styleId="Heading2Char">
-    <w:name w:val="Heading 2 Char"/>
-    <w:link w:val="Heading2"/>
-    <w:uiPriority w:val="9"/>
-    <w:rPr>
-      <w:rFonts w:ascii="Calibri" w:eastAsia="Calibri" w:hAnsi="Calibri" w:cs="Calibri"/>
-      <w:color w:val="000000"/>
-      <w:sz w:val="24"/>
-    </w:rPr>
-  </w:style>
-  <w:style w:type="character" w:customStyle="1" w:styleId="Heading1Char">
-    <w:name w:val="Heading 1 Char"/>
-    <w:link w:val="Heading1"/>
-    <w:uiPriority w:val="9"/>
-    <w:rPr>
-      <w:rFonts w:ascii="Calibri" w:eastAsia="Calibri" w:hAnsi="Calibri" w:cs="Calibri"/>
-      <w:color w:val="000000"/>
-      <w:sz w:val="29"/>
-    </w:rPr>
-  </w:style>
-  <w:style w:type="table" w:customStyle="1" w:styleId="TableGrid">
-    <w:name w:val="TableGrid"/>
-    <w:pPr>
-      <w:spacing w:after="0" w:line="240" w:lineRule="auto"/>
-    </w:pPr>
-    <w:tblPr>
-      <w:tblCellMar>
-        <w:top w:w="0" w:type="dxa"/>
-        <w:left w:w="0" w:type="dxa"/>
-        <w:bottom w:w="0" w:type="dxa"/>
-        <w:right w:w="0" w:type="dxa"/>
-      </w:tblCellMar>
-    </w:tblPr>
-  </w:style>
-  <w:style w:type="paragraph" w:styleId="ListParagraph">
-    <w:name w:val="List Paragraph"/>
-    <w:basedOn w:val="Normal"/>
-    <w:uiPriority w:val="34"/>
-    <w:qFormat/>
-    <w:rsid w:val="008B17A9"/>
-    <w:pPr>
-      <w:ind w:left="720"/>
-      <w:contextualSpacing/>
-    </w:pPr>
-  </w:style>
-  <w:style w:type="table" w:styleId="TableGrid0">
-    <w:name w:val="Table Grid"/>
-    <w:basedOn w:val="TableNormal"/>
-    <w:uiPriority w:val="39"/>
-    <w:rsid w:val="00CB4B5C"/>
-    <w:pPr>
-      <w:spacing w:after="0" w:line="240" w:lineRule="auto"/>
-    </w:pPr>
-    <w:tblPr>
-      <w:tblBorders>
-        <w:top w:val="single" w:sz="4" w:space="0" w:color="auto"/>
-        <w:left w:val="single" w:sz="4" w:space="0" w:color="auto"/>
-        <w:bottom w:val="single" w:sz="4" w:space="0" w:color="auto"/>
-        <w:right w:val="single" w:sz="4" w:space="0" w:color="auto"/>
-        <w:insideH w:val="single" w:sz="4" w:space="0" w:color="auto"/>
-        <w:insideV w:val="single" w:sz="4" w:space="0" w:color="auto"/>
-      </w:tblBorders>
-    </w:tblPr>
-  </w:style>
-  <w:style w:type="paragraph" w:styleId="TOCHeading">
-    <w:name w:val="TOC Heading"/>
-    <w:basedOn w:val="Heading1"/>
-    <w:next w:val="Normal"/>
-    <w:uiPriority w:val="39"/>
-    <w:unhideWhenUsed/>
-    <w:qFormat/>
-    <w:rsid w:val="005115D1"/>
-    <w:pPr>
-      <w:numPr>
-        <w:numId w:val="0"/>
-      </w:numPr>
-      <w:spacing w:before="240" w:after="0" w:line="259" w:lineRule="auto"/>
-      <w:ind w:right="0"/>
-      <w:outlineLvl w:val="9"/>
-    </w:pPr>
-    <w:rPr>
-      <w:rFonts w:asciiTheme="majorHAnsi" w:eastAsiaTheme="majorEastAsia" w:hAnsiTheme="majorHAnsi" w:cstheme="majorBidi"/>
-      <w:color w:val="2E74B5" w:themeColor="accent1" w:themeShade="BF"/>
-      <w:sz w:val="32"/>
-      <w:szCs w:val="32"/>
-    </w:rPr>
-  </w:style>
-  <w:style w:type="paragraph" w:styleId="TOC1">
-    <w:name w:val="toc 1"/>
-    <w:basedOn w:val="Normal"/>
-    <w:next w:val="Normal"/>
-    <w:autoRedefine/>
-    <w:uiPriority w:val="39"/>
-    <w:unhideWhenUsed/>
-    <w:rsid w:val="005115D1"/>
-    <w:pPr>
-      <w:spacing w:after="100"/>
-      <w:ind w:left="0"/>
-    </w:pPr>
-  </w:style>
-  <w:style w:type="paragraph" w:styleId="TOC2">
-    <w:name w:val="toc 2"/>
-    <w:basedOn w:val="Normal"/>
-    <w:next w:val="Normal"/>
-    <w:autoRedefine/>
-    <w:uiPriority w:val="39"/>
-    <w:unhideWhenUsed/>
-    <w:rsid w:val="005115D1"/>
-    <w:pPr>
-      <w:spacing w:after="100"/>
-      <w:ind w:left="200"/>
-    </w:pPr>
-  </w:style>
-  <w:style w:type="character" w:styleId="Hyperlink">
-    <w:name w:val="Hyperlink"/>
-    <w:basedOn w:val="DefaultParagraphFont"/>
-    <w:uiPriority w:val="99"/>
-    <w:unhideWhenUsed/>
-    <w:rsid w:val="005115D1"/>
-    <w:rPr>
-      <w:color w:val="0563C1" w:themeColor="hyperlink"/>
-      <w:u w:val="single"/>
-    </w:rPr>
-  </w:style>
-  <w:style w:type="paragraph" w:styleId="NoSpacing">
-    <w:name w:val="No Spacing"/>
-    <w:link w:val="NoSpacingChar"/>
-    <w:uiPriority w:val="1"/>
-    <w:qFormat/>
-    <w:rsid w:val="005115D1"/>
-    <w:pPr>
-      <w:spacing w:after="0" w:line="240" w:lineRule="auto"/>
-      <w:ind w:left="1529" w:right="-15" w:hanging="10"/>
-      <w:jc w:val="both"/>
-    </w:pPr>
-    <w:rPr>
-      <w:rFonts w:ascii="Calibri" w:eastAsia="Calibri" w:hAnsi="Calibri" w:cs="Calibri"/>
-      <w:color w:val="000000"/>
-      <w:sz w:val="20"/>
-    </w:rPr>
-  </w:style>
-  <w:style w:type="character" w:customStyle="1" w:styleId="Heading3Char">
-    <w:name w:val="Heading 3 Char"/>
-    <w:basedOn w:val="DefaultParagraphFont"/>
-    <w:link w:val="Heading3"/>
-    <w:uiPriority w:val="9"/>
-    <w:rsid w:val="0074710B"/>
-    <w:rPr>
-      <w:rFonts w:asciiTheme="majorHAnsi" w:eastAsiaTheme="majorEastAsia" w:hAnsiTheme="majorHAnsi" w:cstheme="majorBidi"/>
-      <w:color w:val="1F4D78" w:themeColor="accent1" w:themeShade="7F"/>
-      <w:szCs w:val="24"/>
-    </w:rPr>
-  </w:style>
-  <w:style w:type="character" w:customStyle="1" w:styleId="Heading4Char">
-    <w:name w:val="Heading 4 Char"/>
-    <w:basedOn w:val="DefaultParagraphFont"/>
-    <w:link w:val="Heading4"/>
-    <w:uiPriority w:val="9"/>
-    <w:rsid w:val="00F64239"/>
-    <w:rPr>
-      <w:rFonts w:asciiTheme="majorHAnsi" w:eastAsiaTheme="majorEastAsia" w:hAnsiTheme="majorHAnsi" w:cstheme="majorBidi"/>
-      <w:i/>
-      <w:iCs/>
-      <w:color w:val="2E74B5" w:themeColor="accent1" w:themeShade="BF"/>
-      <w:sz w:val="20"/>
-    </w:rPr>
-  </w:style>
-  <w:style w:type="character" w:customStyle="1" w:styleId="Heading5Char">
-    <w:name w:val="Heading 5 Char"/>
-    <w:basedOn w:val="DefaultParagraphFont"/>
-    <w:link w:val="Heading5"/>
-    <w:uiPriority w:val="9"/>
-    <w:rsid w:val="00F64239"/>
-    <w:rPr>
-      <w:rFonts w:asciiTheme="majorHAnsi" w:eastAsiaTheme="majorEastAsia" w:hAnsiTheme="majorHAnsi" w:cstheme="majorBidi"/>
-      <w:color w:val="2E74B5" w:themeColor="accent1" w:themeShade="BF"/>
-      <w:sz w:val="20"/>
-    </w:rPr>
-  </w:style>
-  <w:style w:type="character" w:customStyle="1" w:styleId="Heading6Char">
-    <w:name w:val="Heading 6 Char"/>
-    <w:basedOn w:val="DefaultParagraphFont"/>
-    <w:link w:val="Heading6"/>
-    <w:uiPriority w:val="9"/>
-    <w:rsid w:val="00F64239"/>
-    <w:rPr>
-      <w:rFonts w:asciiTheme="majorHAnsi" w:eastAsiaTheme="majorEastAsia" w:hAnsiTheme="majorHAnsi" w:cstheme="majorBidi"/>
-      <w:color w:val="1F4D78" w:themeColor="accent1" w:themeShade="7F"/>
-      <w:sz w:val="20"/>
-    </w:rPr>
-  </w:style>
-  <w:style w:type="character" w:customStyle="1" w:styleId="Heading7Char">
-    <w:name w:val="Heading 7 Char"/>
-    <w:basedOn w:val="DefaultParagraphFont"/>
-    <w:link w:val="Heading7"/>
-    <w:uiPriority w:val="9"/>
-    <w:rsid w:val="00F64239"/>
-    <w:rPr>
-      <w:rFonts w:asciiTheme="majorHAnsi" w:eastAsiaTheme="majorEastAsia" w:hAnsiTheme="majorHAnsi" w:cstheme="majorBidi"/>
-      <w:i/>
-      <w:iCs/>
-      <w:color w:val="1F4D78" w:themeColor="accent1" w:themeShade="7F"/>
-      <w:sz w:val="20"/>
-    </w:rPr>
-  </w:style>
-  <w:style w:type="character" w:customStyle="1" w:styleId="Heading8Char">
-    <w:name w:val="Heading 8 Char"/>
-    <w:basedOn w:val="DefaultParagraphFont"/>
-    <w:link w:val="Heading8"/>
-    <w:uiPriority w:val="9"/>
-    <w:rsid w:val="00F64239"/>
-    <w:rPr>
-      <w:rFonts w:asciiTheme="majorHAnsi" w:eastAsiaTheme="majorEastAsia" w:hAnsiTheme="majorHAnsi" w:cstheme="majorBidi"/>
-      <w:color w:val="272727" w:themeColor="text1" w:themeTint="D8"/>
-      <w:sz w:val="21"/>
-      <w:szCs w:val="21"/>
-    </w:rPr>
-  </w:style>
-  <w:style w:type="character" w:customStyle="1" w:styleId="Heading9Char">
-    <w:name w:val="Heading 9 Char"/>
-    <w:basedOn w:val="DefaultParagraphFont"/>
-    <w:link w:val="Heading9"/>
-    <w:uiPriority w:val="9"/>
-    <w:rsid w:val="00F64239"/>
-    <w:rPr>
-      <w:rFonts w:asciiTheme="majorHAnsi" w:eastAsiaTheme="majorEastAsia" w:hAnsiTheme="majorHAnsi" w:cstheme="majorBidi"/>
-      <w:i/>
-      <w:iCs/>
-      <w:color w:val="272727" w:themeColor="text1" w:themeTint="D8"/>
-      <w:sz w:val="21"/>
-      <w:szCs w:val="21"/>
-    </w:rPr>
-  </w:style>
-  <w:style w:type="paragraph" w:styleId="TOC3">
-    <w:name w:val="toc 3"/>
-    <w:basedOn w:val="Normal"/>
-    <w:next w:val="Normal"/>
-    <w:autoRedefine/>
-    <w:uiPriority w:val="39"/>
-    <w:unhideWhenUsed/>
-    <w:rsid w:val="00386C32"/>
-    <w:pPr>
-      <w:spacing w:after="100"/>
-      <w:ind w:left="400"/>
-    </w:pPr>
-  </w:style>
-  <w:style w:type="paragraph" w:styleId="BalloonText">
-    <w:name w:val="Balloon Text"/>
-    <w:basedOn w:val="Normal"/>
-    <w:link w:val="BalloonTextChar"/>
-    <w:uiPriority w:val="99"/>
-    <w:semiHidden/>
-    <w:unhideWhenUsed/>
-    <w:rsid w:val="002D52D3"/>
-    <w:pPr>
-      <w:spacing w:after="0" w:line="240" w:lineRule="auto"/>
-    </w:pPr>
-    <w:rPr>
-      <w:rFonts w:ascii="Tahoma" w:hAnsi="Tahoma" w:cs="Tahoma"/>
-      <w:sz w:val="16"/>
-      <w:szCs w:val="16"/>
-    </w:rPr>
-  </w:style>
-  <w:style w:type="character" w:customStyle="1" w:styleId="BalloonTextChar">
-    <w:name w:val="Balloon Text Char"/>
-    <w:basedOn w:val="DefaultParagraphFont"/>
-    <w:link w:val="BalloonText"/>
-    <w:uiPriority w:val="99"/>
-    <w:semiHidden/>
-    <w:rsid w:val="002D52D3"/>
-    <w:rPr>
-      <w:rFonts w:ascii="Tahoma" w:eastAsia="Calibri" w:hAnsi="Tahoma" w:cs="Tahoma"/>
-      <w:color w:val="000000"/>
-      <w:sz w:val="16"/>
-      <w:szCs w:val="16"/>
-    </w:rPr>
-  </w:style>
-  <w:style w:type="paragraph" w:styleId="Header">
-    <w:name w:val="header"/>
-    <w:basedOn w:val="Normal"/>
-    <w:link w:val="HeaderChar"/>
-    <w:uiPriority w:val="99"/>
-    <w:unhideWhenUsed/>
-    <w:rsid w:val="006E1848"/>
-    <w:pPr>
-      <w:tabs>
-        <w:tab w:val="center" w:pos="4680"/>
-        <w:tab w:val="right" w:pos="9360"/>
-      </w:tabs>
-      <w:spacing w:after="0" w:line="240" w:lineRule="auto"/>
-    </w:pPr>
-  </w:style>
-  <w:style w:type="character" w:customStyle="1" w:styleId="HeaderChar">
-    <w:name w:val="Header Char"/>
-    <w:basedOn w:val="DefaultParagraphFont"/>
-    <w:link w:val="Header"/>
-    <w:uiPriority w:val="99"/>
-    <w:rsid w:val="006E1848"/>
-    <w:rPr>
-      <w:rFonts w:ascii="Calibri" w:eastAsia="Calibri" w:hAnsi="Calibri" w:cs="Calibri"/>
-      <w:color w:val="000000"/>
-      <w:sz w:val="20"/>
-    </w:rPr>
-  </w:style>
-  <w:style w:type="paragraph" w:customStyle="1" w:styleId="Default">
-    <w:name w:val="Default"/>
-    <w:rsid w:val="00661255"/>
-    <w:pPr>
-      <w:autoSpaceDE w:val="0"/>
-      <w:autoSpaceDN w:val="0"/>
-      <w:adjustRightInd w:val="0"/>
-      <w:spacing w:after="0" w:line="240" w:lineRule="auto"/>
-    </w:pPr>
-    <w:rPr>
-      <w:rFonts w:ascii="Cambria" w:hAnsi="Cambria" w:cs="Cambria"/>
-      <w:color w:val="000000"/>
-      <w:sz w:val="24"/>
-      <w:szCs w:val="24"/>
-    </w:rPr>
-  </w:style>
-  <w:style w:type="table" w:styleId="LightList-Accent1">
-    <w:name w:val="Light List Accent 1"/>
-    <w:basedOn w:val="TableNormal"/>
-    <w:uiPriority w:val="61"/>
-    <w:rsid w:val="00A15A53"/>
-    <w:pPr>
-      <w:spacing w:after="0" w:line="240" w:lineRule="auto"/>
-    </w:pPr>
-    <w:tblPr>
-      <w:tblStyleRowBandSize w:val="1"/>
-      <w:tblStyleColBandSize w:val="1"/>
-      <w:tblBorders>
-        <w:top w:val="single" w:sz="8" w:space="0" w:color="5B9BD5" w:themeColor="accent1"/>
-        <w:left w:val="single" w:sz="8" w:space="0" w:color="5B9BD5" w:themeColor="accent1"/>
-        <w:bottom w:val="single" w:sz="8" w:space="0" w:color="5B9BD5" w:themeColor="accent1"/>
-        <w:right w:val="single" w:sz="8" w:space="0" w:color="5B9BD5" w:themeColor="accent1"/>
-      </w:tblBorders>
-    </w:tblPr>
-    <w:tblStylePr w:type="firstRow">
-      <w:pPr>
-        <w:spacing w:before="0" w:after="0" w:line="240" w:lineRule="auto"/>
-      </w:pPr>
-      <w:rPr>
-        <w:b/>
-        <w:bCs/>
-        <w:color w:val="FFFFFF" w:themeColor="background1"/>
-      </w:rPr>
-      <w:tblPr/>
-      <w:tcPr>
-        <w:shd w:val="clear" w:color="auto" w:fill="5B9BD5" w:themeFill="accent1"/>
-      </w:tcPr>
-    </w:tblStylePr>
-    <w:tblStylePr w:type="lastRow">
-      <w:pPr>
-        <w:spacing w:before="0" w:after="0" w:line="240" w:lineRule="auto"/>
-      </w:pPr>
-      <w:rPr>
-        <w:b/>
-        <w:bCs/>
-      </w:rPr>
-      <w:tblPr/>
-      <w:tcPr>
-        <w:tcBorders>
-          <w:top w:val="double" w:sz="6" w:space="0" w:color="5B9BD5" w:themeColor="accent1"/>
-          <w:left w:val="single" w:sz="8" w:space="0" w:color="5B9BD5" w:themeColor="accent1"/>
-          <w:bottom w:val="single" w:sz="8" w:space="0" w:color="5B9BD5" w:themeColor="accent1"/>
-          <w:right w:val="single" w:sz="8" w:space="0" w:color="5B9BD5" w:themeColor="accent1"/>
-        </w:tcBorders>
-      </w:tcPr>
-    </w:tblStylePr>
-    <w:tblStylePr w:type="firstCol">
-      <w:rPr>
-        <w:b/>
-        <w:bCs/>
-      </w:rPr>
-    </w:tblStylePr>
-    <w:tblStylePr w:type="lastCol">
-      <w:rPr>
-        <w:b/>
-        <w:bCs/>
-      </w:rPr>
-    </w:tblStylePr>
-    <w:tblStylePr w:type="band1Vert">
-      <w:tblPr/>
-      <w:tcPr>
-        <w:tcBorders>
-          <w:top w:val="single" w:sz="8" w:space="0" w:color="5B9BD5" w:themeColor="accent1"/>
-          <w:left w:val="single" w:sz="8" w:space="0" w:color="5B9BD5" w:themeColor="accent1"/>
-          <w:bottom w:val="single" w:sz="8" w:space="0" w:color="5B9BD5" w:themeColor="accent1"/>
-          <w:right w:val="single" w:sz="8" w:space="0" w:color="5B9BD5" w:themeColor="accent1"/>
-        </w:tcBorders>
-      </w:tcPr>
-    </w:tblStylePr>
-    <w:tblStylePr w:type="band1Horz">
-      <w:tblPr/>
-      <w:tcPr>
-        <w:tcBorders>
-          <w:top w:val="single" w:sz="8" w:space="0" w:color="5B9BD5" w:themeColor="accent1"/>
-          <w:left w:val="single" w:sz="8" w:space="0" w:color="5B9BD5" w:themeColor="accent1"/>
-          <w:bottom w:val="single" w:sz="8" w:space="0" w:color="5B9BD5" w:themeColor="accent1"/>
-          <w:right w:val="single" w:sz="8" w:space="0" w:color="5B9BD5" w:themeColor="accent1"/>
-        </w:tcBorders>
-      </w:tcPr>
-    </w:tblStylePr>
-  </w:style>
-  <w:style w:type="table" w:styleId="LightShading-Accent5">
-    <w:name w:val="Light Shading Accent 5"/>
-    <w:basedOn w:val="TableNormal"/>
-    <w:uiPriority w:val="60"/>
-    <w:rsid w:val="00A15A53"/>
-    <w:pPr>
-      <w:spacing w:after="0" w:line="240" w:lineRule="auto"/>
-    </w:pPr>
-    <w:rPr>
-      <w:color w:val="2F5496" w:themeColor="accent5" w:themeShade="BF"/>
-    </w:rPr>
-    <w:tblPr>
-      <w:tblStyleRowBandSize w:val="1"/>
-      <w:tblStyleColBandSize w:val="1"/>
-      <w:tblBorders>
-        <w:top w:val="single" w:sz="8" w:space="0" w:color="4472C4" w:themeColor="accent5"/>
-        <w:bottom w:val="single" w:sz="8" w:space="0" w:color="4472C4" w:themeColor="accent5"/>
-      </w:tblBorders>
-    </w:tblPr>
-    <w:tblStylePr w:type="firstRow">
-      <w:pPr>
-        <w:spacing w:before="0" w:after="0" w:line="240" w:lineRule="auto"/>
-      </w:pPr>
-      <w:rPr>
-        <w:b/>
-        <w:bCs/>
-      </w:rPr>
-      <w:tblPr/>
-      <w:tcPr>
-        <w:tcBorders>
-          <w:top w:val="single" w:sz="8" w:space="0" w:color="4472C4" w:themeColor="accent5"/>
-          <w:left w:val="nil"/>
-          <w:bottom w:val="single" w:sz="8" w:space="0" w:color="4472C4" w:themeColor="accent5"/>
-          <w:right w:val="nil"/>
-          <w:insideH w:val="nil"/>
-          <w:insideV w:val="nil"/>
-        </w:tcBorders>
-      </w:tcPr>
-    </w:tblStylePr>
-    <w:tblStylePr w:type="lastRow">
-      <w:pPr>
-        <w:spacing w:before="0" w:after="0" w:line="240" w:lineRule="auto"/>
-      </w:pPr>
-      <w:rPr>
-        <w:b/>
-        <w:bCs/>
-      </w:rPr>
-      <w:tblPr/>
-      <w:tcPr>
-        <w:tcBorders>
-          <w:top w:val="single" w:sz="8" w:space="0" w:color="4472C4" w:themeColor="accent5"/>
-          <w:left w:val="nil"/>
-          <w:bottom w:val="single" w:sz="8" w:space="0" w:color="4472C4" w:themeColor="accent5"/>
-          <w:right w:val="nil"/>
-          <w:insideH w:val="nil"/>
-          <w:insideV w:val="nil"/>
-        </w:tcBorders>
-      </w:tcPr>
-    </w:tblStylePr>
-    <w:tblStylePr w:type="firstCol">
-      <w:rPr>
-        <w:b/>
-        <w:bCs/>
-      </w:rPr>
-    </w:tblStylePr>
-    <w:tblStylePr w:type="lastCol">
-      <w:rPr>
-        <w:b/>
-        <w:bCs/>
-      </w:rPr>
-    </w:tblStylePr>
-    <w:tblStylePr w:type="band1Vert">
-      <w:tblPr/>
-      <w:tcPr>
-        <w:tcBorders>
-          <w:left w:val="nil"/>
-          <w:right w:val="nil"/>
-          <w:insideH w:val="nil"/>
-          <w:insideV w:val="nil"/>
-        </w:tcBorders>
-        <w:shd w:val="clear" w:color="auto" w:fill="D0DBF0" w:themeFill="accent5" w:themeFillTint="3F"/>
-      </w:tcPr>
-    </w:tblStylePr>
-    <w:tblStylePr w:type="band1Horz">
-      <w:tblPr/>
-      <w:tcPr>
-        <w:tcBorders>
-          <w:left w:val="nil"/>
-          <w:right w:val="nil"/>
-          <w:insideH w:val="nil"/>
-          <w:insideV w:val="nil"/>
-        </w:tcBorders>
-        <w:shd w:val="clear" w:color="auto" w:fill="D0DBF0" w:themeFill="accent5" w:themeFillTint="3F"/>
-      </w:tcPr>
-    </w:tblStylePr>
-  </w:style>
-  <w:style w:type="table" w:styleId="MediumGrid3-Accent1">
-    <w:name w:val="Medium Grid 3 Accent 1"/>
-    <w:basedOn w:val="TableNormal"/>
-    <w:uiPriority w:val="69"/>
-    <w:rsid w:val="00A15A53"/>
-    <w:pPr>
-      <w:spacing w:after="0" w:line="240" w:lineRule="auto"/>
-    </w:pPr>
-    <w:tblPr>
-      <w:tblStyleRowBandSize w:val="1"/>
-      <w:tblStyleColBandSize w:val="1"/>
-      <w:tblBorders>
-        <w:top w:val="single" w:sz="8" w:space="0" w:color="FFFFFF" w:themeColor="background1"/>
-        <w:left w:val="single" w:sz="8" w:space="0" w:color="FFFFFF" w:themeColor="background1"/>
-        <w:bottom w:val="single" w:sz="8" w:space="0" w:color="FFFFFF" w:themeColor="background1"/>
-        <w:right w:val="single" w:sz="8" w:space="0" w:color="FFFFFF" w:themeColor="background1"/>
-        <w:insideH w:val="single" w:sz="6" w:space="0" w:color="FFFFFF" w:themeColor="background1"/>
-        <w:insideV w:val="single" w:sz="6" w:space="0" w:color="FFFFFF" w:themeColor="background1"/>
-      </w:tblBorders>
-    </w:tblPr>
-    <w:tcPr>
-      <w:shd w:val="clear" w:color="auto" w:fill="D6E6F4" w:themeFill="accent1" w:themeFillTint="3F"/>
-    </w:tcPr>
-    <w:tblStylePr w:type="firstRow">
-      <w:rPr>
-        <w:b/>
-        <w:bCs/>
-        <w:i w:val="0"/>
-        <w:iCs w:val="0"/>
-        <w:color w:val="FFFFFF" w:themeColor="background1"/>
-      </w:rPr>
-      <w:tblPr/>
-      <w:tcPr>
-        <w:tcBorders>
-          <w:top w:val="single" w:sz="8" w:space="0" w:color="FFFFFF" w:themeColor="background1"/>
-          <w:left w:val="single" w:sz="8" w:space="0" w:color="FFFFFF" w:themeColor="background1"/>
-          <w:bottom w:val="single" w:sz="24" w:space="0" w:color="FFFFFF" w:themeColor="background1"/>
-          <w:right w:val="single" w:sz="8" w:space="0" w:color="FFFFFF" w:themeColor="background1"/>
-          <w:insideH w:val="nil"/>
-          <w:insideV w:val="single" w:sz="8" w:space="0" w:color="FFFFFF" w:themeColor="background1"/>
-        </w:tcBorders>
-        <w:shd w:val="clear" w:color="auto" w:fill="5B9BD5" w:themeFill="accent1"/>
-      </w:tcPr>
-    </w:tblStylePr>
-    <w:tblStylePr w:type="lastRow">
-      <w:rPr>
-        <w:b/>
-        <w:bCs/>
-        <w:i w:val="0"/>
-        <w:iCs w:val="0"/>
-        <w:color w:val="FFFFFF" w:themeColor="background1"/>
-      </w:rPr>
-      <w:tblPr/>
-      <w:tcPr>
-        <w:tcBorders>
-          <w:top w:val="single" w:sz="24" w:space="0" w:color="FFFFFF" w:themeColor="background1"/>
-          <w:left w:val="single" w:sz="8" w:space="0" w:color="FFFFFF" w:themeColor="background1"/>
-          <w:bottom w:val="single" w:sz="8" w:space="0" w:color="FFFFFF" w:themeColor="background1"/>
-          <w:right w:val="single" w:sz="8" w:space="0" w:color="FFFFFF" w:themeColor="background1"/>
-          <w:insideH w:val="nil"/>
-          <w:insideV w:val="single" w:sz="8" w:space="0" w:color="FFFFFF" w:themeColor="background1"/>
-        </w:tcBorders>
-        <w:shd w:val="clear" w:color="auto" w:fill="5B9BD5" w:themeFill="accent1"/>
-      </w:tcPr>
-    </w:tblStylePr>
-    <w:tblStylePr w:type="firstCol">
-      <w:rPr>
-        <w:b/>
-        <w:bCs/>
-        <w:i w:val="0"/>
-        <w:iCs w:val="0"/>
-        <w:color w:val="FFFFFF" w:themeColor="background1"/>
-      </w:rPr>
-      <w:tblPr/>
-      <w:tcPr>
-        <w:tcBorders>
-          <w:left w:val="single" w:sz="8" w:space="0" w:color="FFFFFF" w:themeColor="background1"/>
-          <w:right w:val="single" w:sz="24" w:space="0" w:color="FFFFFF" w:themeColor="background1"/>
-          <w:insideH w:val="nil"/>
-          <w:insideV w:val="nil"/>
-        </w:tcBorders>
-        <w:shd w:val="clear" w:color="auto" w:fill="5B9BD5" w:themeFill="accent1"/>
-      </w:tcPr>
-    </w:tblStylePr>
-    <w:tblStylePr w:type="lastCol">
-      <w:rPr>
-        <w:b/>
-        <w:bCs/>
-        <w:i w:val="0"/>
-        <w:iCs w:val="0"/>
-        <w:color w:val="FFFFFF" w:themeColor="background1"/>
-      </w:rPr>
-      <w:tblPr/>
-      <w:tcPr>
-        <w:tcBorders>
-          <w:top w:val="nil"/>
-          <w:left w:val="single" w:sz="24" w:space="0" w:color="FFFFFF" w:themeColor="background1"/>
-          <w:bottom w:val="nil"/>
-          <w:right w:val="nil"/>
-          <w:insideH w:val="nil"/>
-          <w:insideV w:val="nil"/>
-        </w:tcBorders>
-        <w:shd w:val="clear" w:color="auto" w:fill="5B9BD5" w:themeFill="accent1"/>
-      </w:tcPr>
-    </w:tblStylePr>
-    <w:tblStylePr w:type="band1Vert">
-      <w:tblPr/>
-      <w:tcPr>
-        <w:tcBorders>
-          <w:top w:val="single" w:sz="8" w:space="0" w:color="FFFFFF" w:themeColor="background1"/>
-          <w:left w:val="single" w:sz="8" w:space="0" w:color="FFFFFF" w:themeColor="background1"/>
-          <w:bottom w:val="single" w:sz="8" w:space="0" w:color="FFFFFF" w:themeColor="background1"/>
-          <w:right w:val="single" w:sz="8" w:space="0" w:color="FFFFFF" w:themeColor="background1"/>
-          <w:insideH w:val="nil"/>
-          <w:insideV w:val="nil"/>
-        </w:tcBorders>
-        <w:shd w:val="clear" w:color="auto" w:fill="ADCCEA" w:themeFill="accent1" w:themeFillTint="7F"/>
-      </w:tcPr>
-    </w:tblStylePr>
-    <w:tblStylePr w:type="band1Horz">
-      <w:tblPr/>
-      <w:tcPr>
-        <w:tcBorders>
-          <w:top w:val="single" w:sz="8" w:space="0" w:color="FFFFFF" w:themeColor="background1"/>
-          <w:left w:val="single" w:sz="8" w:space="0" w:color="FFFFFF" w:themeColor="background1"/>
-          <w:bottom w:val="single" w:sz="8" w:space="0" w:color="FFFFFF" w:themeColor="background1"/>
-          <w:right w:val="single" w:sz="8" w:space="0" w:color="FFFFFF" w:themeColor="background1"/>
-          <w:insideH w:val="single" w:sz="8" w:space="0" w:color="FFFFFF" w:themeColor="background1"/>
-          <w:insideV w:val="single" w:sz="8" w:space="0" w:color="FFFFFF" w:themeColor="background1"/>
-        </w:tcBorders>
-        <w:shd w:val="clear" w:color="auto" w:fill="ADCCEA" w:themeFill="accent1" w:themeFillTint="7F"/>
-      </w:tcPr>
-    </w:tblStylePr>
-  </w:style>
-  <w:style w:type="table" w:styleId="MediumGrid1-Accent5">
-    <w:name w:val="Medium Grid 1 Accent 5"/>
-    <w:basedOn w:val="TableNormal"/>
-    <w:uiPriority w:val="67"/>
-    <w:rsid w:val="00A15A53"/>
-    <w:pPr>
-      <w:spacing w:after="0" w:line="240" w:lineRule="auto"/>
-    </w:pPr>
-    <w:tblPr>
-      <w:tblStyleRowBandSize w:val="1"/>
-      <w:tblStyleColBandSize w:val="1"/>
-      <w:tblBorders>
-        <w:top w:val="single" w:sz="8" w:space="0" w:color="7295D2" w:themeColor="accent5" w:themeTint="BF"/>
-        <w:left w:val="single" w:sz="8" w:space="0" w:color="7295D2" w:themeColor="accent5" w:themeTint="BF"/>
-        <w:bottom w:val="single" w:sz="8" w:space="0" w:color="7295D2" w:themeColor="accent5" w:themeTint="BF"/>
-        <w:right w:val="single" w:sz="8" w:space="0" w:color="7295D2" w:themeColor="accent5" w:themeTint="BF"/>
-        <w:insideH w:val="single" w:sz="8" w:space="0" w:color="7295D2" w:themeColor="accent5" w:themeTint="BF"/>
-        <w:insideV w:val="single" w:sz="8" w:space="0" w:color="7295D2" w:themeColor="accent5" w:themeTint="BF"/>
-      </w:tblBorders>
-    </w:tblPr>
-    <w:tcPr>
-      <w:shd w:val="clear" w:color="auto" w:fill="D0DBF0" w:themeFill="accent5" w:themeFillTint="3F"/>
-    </w:tcPr>
-    <w:tblStylePr w:type="firstRow">
-      <w:rPr>
-        <w:b/>
-        <w:bCs/>
-      </w:rPr>
-    </w:tblStylePr>
-    <w:tblStylePr w:type="lastRow">
-      <w:rPr>
-        <w:b/>
-        <w:bCs/>
-      </w:rPr>
-      <w:tblPr/>
-      <w:tcPr>
-        <w:tcBorders>
-          <w:top w:val="single" w:sz="18" w:space="0" w:color="7295D2" w:themeColor="accent5" w:themeTint="BF"/>
-        </w:tcBorders>
-      </w:tcPr>
-    </w:tblStylePr>
-    <w:tblStylePr w:type="firstCol">
-      <w:rPr>
-        <w:b/>
-        <w:bCs/>
-      </w:rPr>
-    </w:tblStylePr>
-    <w:tblStylePr w:type="lastCol">
-      <w:rPr>
-        <w:b/>
-        <w:bCs/>
-      </w:rPr>
-    </w:tblStylePr>
-    <w:tblStylePr w:type="band1Vert">
-      <w:tblPr/>
-      <w:tcPr>
-        <w:shd w:val="clear" w:color="auto" w:fill="A1B8E1" w:themeFill="accent5" w:themeFillTint="7F"/>
-      </w:tcPr>
-    </w:tblStylePr>
-    <w:tblStylePr w:type="band1Horz">
-      <w:tblPr/>
-      <w:tcPr>
-        <w:shd w:val="clear" w:color="auto" w:fill="A1B8E1" w:themeFill="accent5" w:themeFillTint="7F"/>
-      </w:tcPr>
-    </w:tblStylePr>
-  </w:style>
-  <w:style w:type="table" w:styleId="MediumList1-Accent5">
-    <w:name w:val="Medium List 1 Accent 5"/>
-    <w:basedOn w:val="TableNormal"/>
-    <w:uiPriority w:val="65"/>
-    <w:rsid w:val="00A15A53"/>
-    <w:pPr>
-      <w:spacing w:after="0" w:line="240" w:lineRule="auto"/>
-    </w:pPr>
-    <w:rPr>
-      <w:color w:val="000000" w:themeColor="text1"/>
-    </w:rPr>
-    <w:tblPr>
-      <w:tblStyleRowBandSize w:val="1"/>
-      <w:tblStyleColBandSize w:val="1"/>
-      <w:tblBorders>
-        <w:top w:val="single" w:sz="8" w:space="0" w:color="4472C4" w:themeColor="accent5"/>
-        <w:bottom w:val="single" w:sz="8" w:space="0" w:color="4472C4" w:themeColor="accent5"/>
-      </w:tblBorders>
     </w:tblPr>
     <w:tblStylePr w:type="firstRow">
       <w:rPr>
@@ -17646,7 +16702,7 @@
 </file>
 
 <file path=word/glossary/document.xml><?xml version="1.0" encoding="utf-8"?>
-<w:glossaryDocument xmlns:wpc="http://schemas.microsoft.com/office/word/2010/wordprocessingCanvas" xmlns:mc="http://schemas.openxmlformats.org/markup-compatibility/2006" xmlns:o="urn:schemas-microsoft-com:office:office" xmlns:r="http://schemas.openxmlformats.org/officeDocument/2006/relationships" xmlns:m="http://schemas.openxmlformats.org/officeDocument/2006/math" xmlns:v="urn:schemas-microsoft-com:vml" xmlns:wp14="http://schemas.microsoft.com/office/word/2010/wordprocessingDrawing" xmlns:wp="http://schemas.openxmlformats.org/drawingml/2006/wordprocessingDrawing" xmlns:w10="urn:schemas-microsoft-com:office:word" xmlns:w="http://schemas.openxmlformats.org/wordprocessingml/2006/main" xmlns:w14="http://schemas.microsoft.com/office/word/2010/wordml" xmlns:wpg="http://schemas.microsoft.com/office/word/2010/wordprocessingGroup" xmlns:wpi="http://schemas.microsoft.com/office/word/2010/wordprocessingInk" xmlns:wne="http://schemas.microsoft.com/office/word/2006/wordml" xmlns:wps="http://schemas.microsoft.com/office/word/2010/wordprocessingShape" mc:Ignorable="w14 wp14">
+<w:glossaryDocument xmlns:wpc="http://schemas.microsoft.com/office/word/2010/wordprocessingCanvas" xmlns:mc="http://schemas.openxmlformats.org/markup-compatibility/2006" xmlns:o="urn:schemas-microsoft-com:office:office" xmlns:r="http://schemas.openxmlformats.org/officeDocument/2006/relationships" xmlns:m="http://schemas.openxmlformats.org/officeDocument/2006/math" xmlns:v="urn:schemas-microsoft-com:vml" xmlns:wp14="http://schemas.microsoft.com/office/word/2010/wordprocessingDrawing" xmlns:wp="http://schemas.openxmlformats.org/drawingml/2006/wordprocessingDrawing" xmlns:w10="urn:schemas-microsoft-com:office:word" xmlns:w="http://schemas.openxmlformats.org/wordprocessingml/2006/main" xmlns:w14="http://schemas.microsoft.com/office/word/2010/wordml" xmlns:w15="http://schemas.microsoft.com/office/word/2012/wordml" xmlns:wpg="http://schemas.microsoft.com/office/word/2010/wordprocessingGroup" xmlns:wpi="http://schemas.microsoft.com/office/word/2010/wordprocessingInk" xmlns:wne="http://schemas.microsoft.com/office/word/2006/wordml" xmlns:wps="http://schemas.microsoft.com/office/word/2010/wordprocessingShape" mc:Ignorable="w14 w15 wp14">
   <w:docParts>
     <w:docPart>
       <w:docPartPr>
@@ -17793,7 +16849,7 @@
 </file>
 
 <file path=word/glossary/fontTable.xml><?xml version="1.0" encoding="utf-8"?>
-<w:fonts xmlns:mc="http://schemas.openxmlformats.org/markup-compatibility/2006" xmlns:r="http://schemas.openxmlformats.org/officeDocument/2006/relationships" xmlns:w="http://schemas.openxmlformats.org/wordprocessingml/2006/main" xmlns:w14="http://schemas.microsoft.com/office/word/2010/wordml" mc:Ignorable="w14">
+<w:fonts xmlns:mc="http://schemas.openxmlformats.org/markup-compatibility/2006" xmlns:r="http://schemas.openxmlformats.org/officeDocument/2006/relationships" xmlns:w="http://schemas.openxmlformats.org/wordprocessingml/2006/main" xmlns:w14="http://schemas.microsoft.com/office/word/2010/wordml" xmlns:w15="http://schemas.microsoft.com/office/word/2012/wordml" mc:Ignorable="w14 w15">
   <w:font w:name="Symbol">
     <w:panose1 w:val="05050102010706020507"/>
     <w:charset w:val="02"/>
@@ -17868,7 +16924,7 @@
 </file>
 
 <file path=word/glossary/settings.xml><?xml version="1.0" encoding="utf-8"?>
-<w:settings xmlns:mc="http://schemas.openxmlformats.org/markup-compatibility/2006" xmlns:o="urn:schemas-microsoft-com:office:office" xmlns:r="http://schemas.openxmlformats.org/officeDocument/2006/relationships" xmlns:m="http://schemas.openxmlformats.org/officeDocument/2006/math" xmlns:v="urn:schemas-microsoft-com:vml" xmlns:w10="urn:schemas-microsoft-com:office:word" xmlns:w="http://schemas.openxmlformats.org/wordprocessingml/2006/main" xmlns:w14="http://schemas.microsoft.com/office/word/2010/wordml" xmlns:sl="http://schemas.openxmlformats.org/schemaLibrary/2006/main" mc:Ignorable="w14">
+<w:settings xmlns:mc="http://schemas.openxmlformats.org/markup-compatibility/2006" xmlns:o="urn:schemas-microsoft-com:office:office" xmlns:r="http://schemas.openxmlformats.org/officeDocument/2006/relationships" xmlns:m="http://schemas.openxmlformats.org/officeDocument/2006/math" xmlns:v="urn:schemas-microsoft-com:vml" xmlns:w10="urn:schemas-microsoft-com:office:word" xmlns:w="http://schemas.openxmlformats.org/wordprocessingml/2006/main" xmlns:w14="http://schemas.microsoft.com/office/word/2010/wordml" xmlns:w15="http://schemas.microsoft.com/office/word/2012/wordml" xmlns:sl="http://schemas.openxmlformats.org/schemaLibrary/2006/main" mc:Ignorable="w14 w15">
   <w:view w:val="normal"/>
   <w:defaultTabStop w:val="720"/>
   <w:characterSpacingControl w:val="doNotCompress"/>
@@ -17881,7 +16937,9 @@
   </w:compat>
   <w:rsids>
     <w:rsidRoot w:val="00F33B66"/>
+    <w:rsid w:val="00146D04"/>
     <w:rsid w:val="00306C89"/>
+    <w:rsid w:val="00BF26BC"/>
     <w:rsid w:val="00F33B66"/>
   </w:rsids>
   <m:mathPr>
@@ -17905,7 +16963,7 @@
 </file>
 
 <file path=word/glossary/styles.xml><?xml version="1.0" encoding="utf-8"?>
-<w:styles xmlns:mc="http://schemas.openxmlformats.org/markup-compatibility/2006" xmlns:r="http://schemas.openxmlformats.org/officeDocument/2006/relationships" xmlns:w="http://schemas.openxmlformats.org/wordprocessingml/2006/main" xmlns:w14="http://schemas.microsoft.com/office/word/2010/wordml" mc:Ignorable="w14">
+<w:styles xmlns:mc="http://schemas.openxmlformats.org/markup-compatibility/2006" xmlns:r="http://schemas.openxmlformats.org/officeDocument/2006/relationships" xmlns:w="http://schemas.openxmlformats.org/wordprocessingml/2006/main" xmlns:w14="http://schemas.microsoft.com/office/word/2010/wordml" xmlns:w15="http://schemas.microsoft.com/office/word/2012/wordml" mc:Ignorable="w14 w15">
   <w:docDefaults>
     <w:rPrDefault>
       <w:rPr>
@@ -17921,358 +16979,378 @@
       </w:pPr>
     </w:pPrDefault>
   </w:docDefaults>
-  <w:latentStyles w:defLockedState="0" w:defUIPriority="99" w:defSemiHidden="1" w:defUnhideWhenUsed="1" w:defQFormat="0" w:count="267">
-    <w:lsdException w:name="Normal" w:semiHidden="0" w:uiPriority="0" w:unhideWhenUsed="0" w:qFormat="1"/>
-    <w:lsdException w:name="heading 1" w:semiHidden="0" w:uiPriority="9" w:unhideWhenUsed="0" w:qFormat="1"/>
-    <w:lsdException w:name="heading 2" w:uiPriority="9" w:qFormat="1"/>
-    <w:lsdException w:name="heading 3" w:uiPriority="9" w:qFormat="1"/>
-    <w:lsdException w:name="heading 4" w:uiPriority="9" w:qFormat="1"/>
-    <w:lsdException w:name="heading 5" w:uiPriority="9" w:qFormat="1"/>
-    <w:lsdException w:name="heading 6" w:uiPriority="9" w:qFormat="1"/>
-    <w:lsdException w:name="heading 7" w:uiPriority="9" w:qFormat="1"/>
-    <w:lsdException w:name="heading 8" w:uiPriority="9" w:qFormat="1"/>
-    <w:lsdException w:name="heading 9" w:uiPriority="9" w:qFormat="1"/>
-    <w:lsdException w:name="toc 1" w:uiPriority="39"/>
-    <w:lsdException w:name="toc 2" w:uiPriority="39"/>
-    <w:lsdException w:name="toc 3" w:uiPriority="39"/>
-    <w:lsdException w:name="toc 4" w:uiPriority="39"/>
-    <w:lsdException w:name="toc 5" w:uiPriority="39"/>
-    <w:lsdException w:name="toc 6" w:uiPriority="39"/>
-    <w:lsdException w:name="toc 7" w:uiPriority="39"/>
-    <w:lsdException w:name="toc 8" w:uiPriority="39"/>
-    <w:lsdException w:name="toc 9" w:uiPriority="39"/>
-    <w:lsdException w:name="caption" w:uiPriority="35" w:qFormat="1"/>
-    <w:lsdException w:name="Title" w:semiHidden="0" w:uiPriority="10" w:unhideWhenUsed="0" w:qFormat="1"/>
-    <w:lsdException w:name="Default Paragraph Font" w:uiPriority="1"/>
-    <w:lsdException w:name="Subtitle" w:semiHidden="0" w:uiPriority="11" w:unhideWhenUsed="0" w:qFormat="1"/>
-    <w:lsdException w:name="Strong" w:semiHidden="0" w:uiPriority="22" w:unhideWhenUsed="0" w:qFormat="1"/>
-    <w:lsdException w:name="Emphasis" w:semiHidden="0" w:uiPriority="20" w:unhideWhenUsed="0" w:qFormat="1"/>
-    <w:lsdException w:name="Table Grid" w:semiHidden="0" w:uiPriority="59" w:unhideWhenUsed="0"/>
-    <w:lsdException w:name="Placeholder Text" w:unhideWhenUsed="0"/>
-    <w:lsdException w:name="No Spacing" w:semiHidden="0" w:uiPriority="1" w:unhideWhenUsed="0" w:qFormat="1"/>
-    <w:lsdException w:name="Light Shading" w:semiHidden="0" w:uiPriority="60" w:unhideWhenUsed="0"/>
-    <w:lsdException w:name="Light List" w:semiHidden="0" w:uiPriority="61" w:unhideWhenUsed="0"/>
-    <w:lsdException w:name="Light Grid" w:semiHidden="0" w:uiPriority="62" w:unhideWhenUsed="0"/>
-    <w:lsdException w:name="Medium Shading 1" w:semiHidden="0" w:uiPriority="63" w:unhideWhenUsed="0"/>
-    <w:lsdException w:name="Medium Shading 2" w:semiHidden="0" w:uiPriority="64" w:unhideWhenUsed="0"/>
-    <w:lsdException w:name="Medium List 1" w:semiHidden="0" w:uiPriority="65" w:unhideWhenUsed="0"/>
-    <w:lsdException w:name="Medium List 2" w:semiHidden="0" w:uiPriority="66" w:unhideWhenUsed="0"/>
-    <w:lsdException w:name="Medium Grid 1" w:semiHidden="0" w:uiPriority="67" w:unhideWhenUsed="0"/>
-    <w:lsdException w:name="Medium Grid 2" w:semiHidden="0" w:uiPriority="68" w:unhideWhenUsed="0"/>
-    <w:lsdException w:name="Medium Grid 3" w:semiHidden="0" w:uiPriority="69" w:unhideWhenUsed="0"/>
-    <w:lsdException w:name="Dark List" w:semiHidden="0" w:uiPriority="70" w:unhideWhenUsed="0"/>
-    <w:lsdException w:name="Colorful Shading" w:semiHidden="0" w:uiPriority="71" w:unhideWhenUsed="0"/>
-    <w:lsdException w:name="Colorful List" w:semiHidden="0" w:uiPriority="72" w:unhideWhenUsed="0"/>
-    <w:lsdException w:name="Colorful Grid" w:semiHidden="0" w:uiPriority="73" w:unhideWhenUsed="0"/>
-    <w:lsdException w:name="Light Shading Accent 1" w:semiHidden="0" w:uiPriority="60" w:unhideWhenUsed="0"/>
-    <w:lsdException w:name="Light List Accent 1" w:semiHidden="0" w:uiPriority="61" w:unhideWhenUsed="0"/>
-    <w:lsdException w:name="Light Grid Accent 1" w:semiHidden="0" w:uiPriority="62" w:unhideWhenUsed="0"/>
-    <w:lsdException w:name="Medium Shading 1 Accent 1" w:semiHidden="0" w:uiPriority="63" w:unhideWhenUsed="0"/>
-    <w:lsdException w:name="Medium Shading 2 Accent 1" w:semiHidden="0" w:uiPriority="64" w:unhideWhenUsed="0"/>
-    <w:lsdException w:name="Medium List 1 Accent 1" w:semiHidden="0" w:uiPriority="65" w:unhideWhenUsed="0"/>
-    <w:lsdException w:name="Revision" w:unhideWhenUsed="0"/>
-    <w:lsdException w:name="List Paragraph" w:semiHidden="0" w:uiPriority="34" w:unhideWhenUsed="0" w:qFormat="1"/>
-    <w:lsdException w:name="Quote" w:semiHidden="0" w:uiPriority="29" w:unhideWhenUsed="0" w:qFormat="1"/>
-    <w:lsdException w:name="Intense Quote" w:semiHidden="0" w:uiPriority="30" w:unhideWhenUsed="0" w:qFormat="1"/>
-    <w:lsdException w:name="Medium List 2 Accent 1" w:semiHidden="0" w:uiPriority="66" w:unhideWhenUsed="0"/>
-    <w:lsdException w:name="Medium Grid 1 Accent 1" w:semiHidden="0" w:uiPriority="67" w:unhideWhenUsed="0"/>
-    <w:lsdException w:name="Medium Grid 2 Accent 1" w:semiHidden="0" w:uiPriority="68" w:unhideWhenUsed="0"/>
-    <w:lsdException w:name="Medium Grid 3 Accent 1" w:semiHidden="0" w:uiPriority="69" w:unhideWhenUsed="0"/>
-    <w:lsdException w:name="Dark List Accent 1" w:semiHidden="0" w:uiPriority="70" w:unhideWhenUsed="0"/>
-    <w:lsdException w:name="Colorful Shading Accent 1" w:semiHidden="0" w:uiPriority="71" w:unhideWhenUsed="0"/>
-    <w:lsdException w:name="Colorful List Accent 1" w:semiHidden="0" w:uiPriority="72" w:unhideWhenUsed="0"/>
-    <w:lsdException w:name="Colorful Grid Accent 1" w:semiHidden="0" w:uiPriority="73" w:unhideWhenUsed="0"/>
-    <w:lsdException w:name="Light Shading Accent 2" w:semiHidden="0" w:uiPriority="60" w:unhideWhenUsed="0"/>
-    <w:lsdException w:name="Light List Accent 2" w:semiHidden="0" w:uiPriority="61" w:unhideWhenUsed="0"/>
-    <w:lsdException w:name="Light Grid Accent 2" w:semiHidden="0" w:uiPriority="62" w:unhideWhenUsed="0"/>
-    <w:lsdException w:name="Medium Shading 1 Accent 2" w:semiHidden="0" w:uiPriority="63" w:unhideWhenUsed="0"/>
-    <w:lsdException w:name="Medium Shading 2 Accent 2" w:semiHidden="0" w:uiPriority="64" w:unhideWhenUsed="0"/>
-    <w:lsdException w:name="Medium List 1 Accent 2" w:semiHidden="0" w:uiPriority="65" w:unhideWhenUsed="0"/>
-    <w:lsdException w:name="Medium List 2 Accent 2" w:semiHidden="0" w:uiPriority="66" w:unhideWhenUsed="0"/>
-    <w:lsdException w:name="Medium Grid 1 Accent 2" w:semiHidden="0" w:uiPriority="67" w:unhideWhenUsed="0"/>
-    <w:lsdException w:name="Medium Grid 2 Accent 2" w:semiHidden="0" w:uiPriority="68" w:unhideWhenUsed="0"/>
-    <w:lsdException w:name="Medium Grid 3 Accent 2" w:semiHidden="0" w:uiPriority="69" w:unhideWhenUsed="0"/>
-    <w:lsdException w:name="Dark List Accent 2" w:semiHidden="0" w:uiPriority="70" w:unhideWhenUsed="0"/>
-    <w:lsdException w:name="Colorful Shading Accent 2" w:semiHidden="0" w:uiPriority="71" w:unhideWhenUsed="0"/>
-    <w:lsdException w:name="Colorful List Accent 2" w:semiHidden="0" w:uiPriority="72" w:unhideWhenUsed="0"/>
-    <w:lsdException w:name="Colorful Grid Accent 2" w:semiHidden="0" w:uiPriority="73" w:unhideWhenUsed="0"/>
-    <w:lsdException w:name="Light Shading Accent 3" w:semiHidden="0" w:uiPriority="60" w:unhideWhenUsed="0"/>
-    <w:lsdException w:name="Light List Accent 3" w:semiHidden="0" w:uiPriority="61" w:unhideWhenUsed="0"/>
-    <w:lsdException w:name="Light Grid Accent 3" w:semiHidden="0" w:uiPriority="62" w:unhideWhenUsed="0"/>
-    <w:lsdException w:name="Medium Shading 1 Accent 3" w:semiHidden="0" w:uiPriority="63" w:unhideWhenUsed="0"/>
-    <w:lsdException w:name="Medium Shading 2 Accent 3" w:semiHidden="0" w:uiPriority="64" w:unhideWhenUsed="0"/>
-    <w:lsdException w:name="Medium List 1 Accent 3" w:semiHidden="0" w:uiPriority="65" w:unhideWhenUsed="0"/>
-    <w:lsdException w:name="Medium List 2 Accent 3" w:semiHidden="0" w:uiPriority="66" w:unhideWhenUsed="0"/>
-    <w:lsdException w:name="Medium Grid 1 Accent 3" w:semiHidden="0" w:uiPriority="67" w:unhideWhenUsed="0"/>
-    <w:lsdException w:name="Medium Grid 2 Accent 3" w:semiHidden="0" w:uiPriority="68" w:unhideWhenUsed="0"/>
-    <w:lsdException w:name="Medium Grid 3 Accent 3" w:semiHidden="0" w:uiPriority="69" w:unhideWhenUsed="0"/>
-    <w:lsdException w:name="Dark List Accent 3" w:semiHidden="0" w:uiPriority="70" w:unhideWhenUsed="0"/>
-    <w:lsdException w:name="Colorful Shading Accent 3" w:semiHidden="0" w:uiPriority="71" w:unhideWhenUsed="0"/>
-    <w:lsdException w:name="Colorful List Accent 3" w:semiHidden="0" w:uiPriority="72" w:unhideWhenUsed="0"/>
-    <w:lsdException w:name="Colorful Grid Accent 3" w:semiHidden="0" w:uiPriority="73" w:unhideWhenUsed="0"/>
-    <w:lsdException w:name="Light Shading Accent 4" w:semiHidden="0" w:uiPriority="60" w:unhideWhenUsed="0"/>
-    <w:lsdException w:name="Light List Accent 4" w:semiHidden="0" w:uiPriority="61" w:unhideWhenUsed="0"/>
-    <w:lsdException w:name="Light Grid Accent 4" w:semiHidden="0" w:uiPriority="62" w:unhideWhenUsed="0"/>
-    <w:lsdException w:name="Medium Shading 1 Accent 4" w:semiHidden="0" w:uiPriority="63" w:unhideWhenUsed="0"/>
-    <w:lsdException w:name="Medium Shading 2 Accent 4" w:semiHidden="0" w:uiPriority="64" w:unhideWhenUsed="0"/>
-    <w:lsdException w:name="Medium List 1 Accent 4" w:semiHidden="0" w:uiPriority="65" w:unhideWhenUsed="0"/>
-    <w:lsdException w:name="Medium List 2 Accent 4" w:semiHidden="0" w:uiPriority="66" w:unhideWhenUsed="0"/>
-    <w:lsdException w:name="Medium Grid 1 Accent 4" w:semiHidden="0" w:uiPriority="67" w:unhideWhenUsed="0"/>
-    <w:lsdException w:name="Medium Grid 2 Accent 4" w:semiHidden="0" w:uiPriority="68" w:unhideWhenUsed="0"/>
-    <w:lsdException w:name="Medium Grid 3 Accent 4" w:semiHidden="0" w:uiPriority="69" w:unhideWhenUsed="0"/>
-    <w:lsdException w:name="Dark List Accent 4" w:semiHidden="0" w:uiPriority="70" w:unhideWhenUsed="0"/>
-    <w:lsdException w:name="Colorful Shading Accent 4" w:semiHidden="0" w:uiPriority="71" w:unhideWhenUsed="0"/>
-    <w:lsdException w:name="Colorful List Accent 4" w:semiHidden="0" w:uiPriority="72" w:unhideWhenUsed="0"/>
-    <w:lsdException w:name="Colorful Grid Accent 4" w:semiHidden="0" w:uiPriority="73" w:unhideWhenUsed="0"/>
-    <w:lsdException w:name="Light Shading Accent 5" w:semiHidden="0" w:uiPriority="60" w:unhideWhenUsed="0"/>
-    <w:lsdException w:name="Light List Accent 5" w:semiHidden="0" w:uiPriority="61" w:unhideWhenUsed="0"/>
-    <w:lsdException w:name="Light Grid Accent 5" w:semiHidden="0" w:uiPriority="62" w:unhideWhenUsed="0"/>
-    <w:lsdException w:name="Medium Shading 1 Accent 5" w:semiHidden="0" w:uiPriority="63" w:unhideWhenUsed="0"/>
-    <w:lsdException w:name="Medium Shading 2 Accent 5" w:semiHidden="0" w:uiPriority="64" w:unhideWhenUsed="0"/>
-    <w:lsdException w:name="Medium List 1 Accent 5" w:semiHidden="0" w:uiPriority="65" w:unhideWhenUsed="0"/>
-    <w:lsdException w:name="Medium List 2 Accent 5" w:semiHidden="0" w:uiPriority="66" w:unhideWhenUsed="0"/>
-    <w:lsdException w:name="Medium Grid 1 Accent 5" w:semiHidden="0" w:uiPriority="67" w:unhideWhenUsed="0"/>
-    <w:lsdException w:name="Medium Grid 2 Accent 5" w:semiHidden="0" w:uiPriority="68" w:unhideWhenUsed="0"/>
-    <w:lsdException w:name="Medium Grid 3 Accent 5" w:semiHidden="0" w:uiPriority="69" w:unhideWhenUsed="0"/>
-    <w:lsdException w:name="Dark List Accent 5" w:semiHidden="0" w:uiPriority="70" w:unhideWhenUsed="0"/>
-    <w:lsdException w:name="Colorful Shading Accent 5" w:semiHidden="0" w:uiPriority="71" w:unhideWhenUsed="0"/>
-    <w:lsdException w:name="Colorful List Accent 5" w:semiHidden="0" w:uiPriority="72" w:unhideWhenUsed="0"/>
-    <w:lsdException w:name="Colorful Grid Accent 5" w:semiHidden="0" w:uiPriority="73" w:unhideWhenUsed="0"/>
-    <w:lsdException w:name="Light Shading Accent 6" w:semiHidden="0" w:uiPriority="60" w:unhideWhenUsed="0"/>
-    <w:lsdException w:name="Light List Accent 6" w:semiHidden="0" w:uiPriority="61" w:unhideWhenUsed="0"/>
-    <w:lsdException w:name="Light Grid Accent 6" w:semiHidden="0" w:uiPriority="62" w:unhideWhenUsed="0"/>
-    <w:lsdException w:name="Medium Shading 1 Accent 6" w:semiHidden="0" w:uiPriority="63" w:unhideWhenUsed="0"/>
-    <w:lsdException w:name="Medium Shading 2 Accent 6" w:semiHidden="0" w:uiPriority="64" w:unhideWhenUsed="0"/>
-    <w:lsdException w:name="Medium List 1 Accent 6" w:semiHidden="0" w:uiPriority="65" w:unhideWhenUsed="0"/>
-    <w:lsdException w:name="Medium List 2 Accent 6" w:semiHidden="0" w:uiPriority="66" w:unhideWhenUsed="0"/>
-    <w:lsdException w:name="Medium Grid 1 Accent 6" w:semiHidden="0" w:uiPriority="67" w:unhideWhenUsed="0"/>
-    <w:lsdException w:name="Medium Grid 2 Accent 6" w:semiHidden="0" w:uiPriority="68" w:unhideWhenUsed="0"/>
-    <w:lsdException w:name="Medium Grid 3 Accent 6" w:semiHidden="0" w:uiPriority="69" w:unhideWhenUsed="0"/>
-    <w:lsdException w:name="Dark List Accent 6" w:semiHidden="0" w:uiPriority="70" w:unhideWhenUsed="0"/>
-    <w:lsdException w:name="Colorful Shading Accent 6" w:semiHidden="0" w:uiPriority="71" w:unhideWhenUsed="0"/>
-    <w:lsdException w:name="Colorful List Accent 6" w:semiHidden="0" w:uiPriority="72" w:unhideWhenUsed="0"/>
-    <w:lsdException w:name="Colorful Grid Accent 6" w:semiHidden="0" w:uiPriority="73" w:unhideWhenUsed="0"/>
-    <w:lsdException w:name="Subtle Emphasis" w:semiHidden="0" w:uiPriority="19" w:unhideWhenUsed="0" w:qFormat="1"/>
-    <w:lsdException w:name="Intense Emphasis" w:semiHidden="0" w:uiPriority="21" w:unhideWhenUsed="0" w:qFormat="1"/>
-    <w:lsdException w:name="Subtle Reference" w:semiHidden="0" w:uiPriority="31" w:unhideWhenUsed="0" w:qFormat="1"/>
-    <w:lsdException w:name="Intense Reference" w:semiHidden="0" w:uiPriority="32" w:unhideWhenUsed="0" w:qFormat="1"/>
-    <w:lsdException w:name="Book Title" w:semiHidden="0" w:uiPriority="33" w:unhideWhenUsed="0" w:qFormat="1"/>
-    <w:lsdException w:name="Bibliography" w:uiPriority="37"/>
-    <w:lsdException w:name="TOC Heading" w:uiPriority="39" w:qFormat="1"/>
-  </w:latentStyles>
-  <w:style w:type="paragraph" w:default="1" w:styleId="Normal">
-    <w:name w:val="Normal"/>
-    <w:qFormat/>
-  </w:style>
-  <w:style w:type="character" w:default="1" w:styleId="DefaultParagraphFont">
-    <w:name w:val="Default Paragraph Font"/>
-    <w:uiPriority w:val="1"/>
-    <w:semiHidden/>
-    <w:unhideWhenUsed/>
-  </w:style>
-  <w:style w:type="table" w:default="1" w:styleId="TableNormal">
-    <w:name w:val="Normal Table"/>
-    <w:uiPriority w:val="99"/>
-    <w:semiHidden/>
-    <w:unhideWhenUsed/>
-    <w:tblPr>
-      <w:tblInd w:w="0" w:type="dxa"/>
-      <w:tblCellMar>
-        <w:top w:w="0" w:type="dxa"/>
-        <w:left w:w="108" w:type="dxa"/>
-        <w:bottom w:w="0" w:type="dxa"/>
-        <w:right w:w="108" w:type="dxa"/>
-      </w:tblCellMar>
-    </w:tblPr>
-  </w:style>
-  <w:style w:type="numbering" w:default="1" w:styleId="NoList">
-    <w:name w:val="No List"/>
-    <w:uiPriority w:val="99"/>
-    <w:semiHidden/>
-    <w:unhideWhenUsed/>
-  </w:style>
-  <w:style w:type="paragraph" w:customStyle="1" w:styleId="15FE0C7C23F44B59B97E3EE731F42710">
-    <w:name w:val="15FE0C7C23F44B59B97E3EE731F42710"/>
-    <w:rsid w:val="00F33B66"/>
-  </w:style>
-  <w:style w:type="paragraph" w:customStyle="1" w:styleId="D82D6BAD1A8B4D98BAADA824D03006CA">
-    <w:name w:val="D82D6BAD1A8B4D98BAADA824D03006CA"/>
-    <w:rsid w:val="00F33B66"/>
-  </w:style>
-  <w:style w:type="paragraph" w:customStyle="1" w:styleId="AB9B700E5A3A474EB1116CEFF63350CF">
-    <w:name w:val="AB9B700E5A3A474EB1116CEFF63350CF"/>
-    <w:rsid w:val="00F33B66"/>
-  </w:style>
-  <w:style w:type="paragraph" w:customStyle="1" w:styleId="008F9269EAAF429DBDBDD539BCA2790C">
-    <w:name w:val="008F9269EAAF429DBDBDD539BCA2790C"/>
-    <w:rsid w:val="00F33B66"/>
-  </w:style>
-  <w:style w:type="paragraph" w:customStyle="1" w:styleId="0932F866F6BE435DAF26E2853488F380">
-    <w:name w:val="0932F866F6BE435DAF26E2853488F380"/>
-    <w:rsid w:val="00F33B66"/>
-  </w:style>
-  <w:style w:type="paragraph" w:customStyle="1" w:styleId="0A6CD3CA1F7142D2816FFF116FD8E470">
-    <w:name w:val="0A6CD3CA1F7142D2816FFF116FD8E470"/>
-    <w:rsid w:val="00F33B66"/>
-  </w:style>
-</w:styles>
-</file>
-
-<file path=word/glossary/stylesWithEffects.xml><?xml version="1.0" encoding="utf-8"?>
-<w:styles xmlns:wpc="http://schemas.microsoft.com/office/word/2010/wordprocessingCanvas" xmlns:mc="http://schemas.openxmlformats.org/markup-compatibility/2006" xmlns:o="urn:schemas-microsoft-com:office:office" xmlns:r="http://schemas.openxmlformats.org/officeDocument/2006/relationships" xmlns:m="http://schemas.openxmlformats.org/officeDocument/2006/math" xmlns:v="urn:schemas-microsoft-com:vml" xmlns:wp14="http://schemas.microsoft.com/office/word/2010/wordprocessingDrawing" xmlns:wp="http://schemas.openxmlformats.org/drawingml/2006/wordprocessingDrawing" xmlns:w10="urn:schemas-microsoft-com:office:word" xmlns:w="http://schemas.openxmlformats.org/wordprocessingml/2006/main" xmlns:w14="http://schemas.microsoft.com/office/word/2010/wordml" xmlns:wpg="http://schemas.microsoft.com/office/word/2010/wordprocessingGroup" xmlns:wpi="http://schemas.microsoft.com/office/word/2010/wordprocessingInk" xmlns:wne="http://schemas.microsoft.com/office/word/2006/wordml" xmlns:wps="http://schemas.microsoft.com/office/word/2010/wordprocessingShape" mc:Ignorable="w14 wp14">
-  <w:docDefaults>
-    <w:rPrDefault>
-      <w:rPr>
-        <w:rFonts w:asciiTheme="minorHAnsi" w:eastAsiaTheme="minorEastAsia" w:hAnsiTheme="minorHAnsi" w:cstheme="minorBidi"/>
-        <w:sz w:val="22"/>
-        <w:szCs w:val="22"/>
-        <w:lang w:val="en-US" w:eastAsia="en-US" w:bidi="ar-SA"/>
-      </w:rPr>
-    </w:rPrDefault>
-    <w:pPrDefault>
-      <w:pPr>
-        <w:spacing w:after="200" w:line="276" w:lineRule="auto"/>
-      </w:pPr>
-    </w:pPrDefault>
-  </w:docDefaults>
-  <w:latentStyles w:defLockedState="0" w:defUIPriority="99" w:defSemiHidden="1" w:defUnhideWhenUsed="1" w:defQFormat="0" w:count="267">
-    <w:lsdException w:name="Normal" w:semiHidden="0" w:uiPriority="0" w:unhideWhenUsed="0" w:qFormat="1"/>
-    <w:lsdException w:name="heading 1" w:semiHidden="0" w:uiPriority="9" w:unhideWhenUsed="0" w:qFormat="1"/>
-    <w:lsdException w:name="heading 2" w:uiPriority="9" w:qFormat="1"/>
-    <w:lsdException w:name="heading 3" w:uiPriority="9" w:qFormat="1"/>
-    <w:lsdException w:name="heading 4" w:uiPriority="9" w:qFormat="1"/>
-    <w:lsdException w:name="heading 5" w:uiPriority="9" w:qFormat="1"/>
-    <w:lsdException w:name="heading 6" w:uiPriority="9" w:qFormat="1"/>
-    <w:lsdException w:name="heading 7" w:uiPriority="9" w:qFormat="1"/>
-    <w:lsdException w:name="heading 8" w:uiPriority="9" w:qFormat="1"/>
-    <w:lsdException w:name="heading 9" w:uiPriority="9" w:qFormat="1"/>
-    <w:lsdException w:name="toc 1" w:uiPriority="39"/>
-    <w:lsdException w:name="toc 2" w:uiPriority="39"/>
-    <w:lsdException w:name="toc 3" w:uiPriority="39"/>
-    <w:lsdException w:name="toc 4" w:uiPriority="39"/>
-    <w:lsdException w:name="toc 5" w:uiPriority="39"/>
-    <w:lsdException w:name="toc 6" w:uiPriority="39"/>
-    <w:lsdException w:name="toc 7" w:uiPriority="39"/>
-    <w:lsdException w:name="toc 8" w:uiPriority="39"/>
-    <w:lsdException w:name="toc 9" w:uiPriority="39"/>
-    <w:lsdException w:name="caption" w:uiPriority="35" w:qFormat="1"/>
-    <w:lsdException w:name="Title" w:semiHidden="0" w:uiPriority="10" w:unhideWhenUsed="0" w:qFormat="1"/>
-    <w:lsdException w:name="Default Paragraph Font" w:uiPriority="1"/>
-    <w:lsdException w:name="Subtitle" w:semiHidden="0" w:uiPriority="11" w:unhideWhenUsed="0" w:qFormat="1"/>
-    <w:lsdException w:name="Strong" w:semiHidden="0" w:uiPriority="22" w:unhideWhenUsed="0" w:qFormat="1"/>
-    <w:lsdException w:name="Emphasis" w:semiHidden="0" w:uiPriority="20" w:unhideWhenUsed="0" w:qFormat="1"/>
-    <w:lsdException w:name="Table Grid" w:semiHidden="0" w:uiPriority="59" w:unhideWhenUsed="0"/>
-    <w:lsdException w:name="Placeholder Text" w:unhideWhenUsed="0"/>
-    <w:lsdException w:name="No Spacing" w:semiHidden="0" w:uiPriority="1" w:unhideWhenUsed="0" w:qFormat="1"/>
-    <w:lsdException w:name="Light Shading" w:semiHidden="0" w:uiPriority="60" w:unhideWhenUsed="0"/>
-    <w:lsdException w:name="Light List" w:semiHidden="0" w:uiPriority="61" w:unhideWhenUsed="0"/>
-    <w:lsdException w:name="Light Grid" w:semiHidden="0" w:uiPriority="62" w:unhideWhenUsed="0"/>
-    <w:lsdException w:name="Medium Shading 1" w:semiHidden="0" w:uiPriority="63" w:unhideWhenUsed="0"/>
-    <w:lsdException w:name="Medium Shading 2" w:semiHidden="0" w:uiPriority="64" w:unhideWhenUsed="0"/>
-    <w:lsdException w:name="Medium List 1" w:semiHidden="0" w:uiPriority="65" w:unhideWhenUsed="0"/>
-    <w:lsdException w:name="Medium List 2" w:semiHidden="0" w:uiPriority="66" w:unhideWhenUsed="0"/>
-    <w:lsdException w:name="Medium Grid 1" w:semiHidden="0" w:uiPriority="67" w:unhideWhenUsed="0"/>
-    <w:lsdException w:name="Medium Grid 2" w:semiHidden="0" w:uiPriority="68" w:unhideWhenUsed="0"/>
-    <w:lsdException w:name="Medium Grid 3" w:semiHidden="0" w:uiPriority="69" w:unhideWhenUsed="0"/>
-    <w:lsdException w:name="Dark List" w:semiHidden="0" w:uiPriority="70" w:unhideWhenUsed="0"/>
-    <w:lsdException w:name="Colorful Shading" w:semiHidden="0" w:uiPriority="71" w:unhideWhenUsed="0"/>
-    <w:lsdException w:name="Colorful List" w:semiHidden="0" w:uiPriority="72" w:unhideWhenUsed="0"/>
-    <w:lsdException w:name="Colorful Grid" w:semiHidden="0" w:uiPriority="73" w:unhideWhenUsed="0"/>
-    <w:lsdException w:name="Light Shading Accent 1" w:semiHidden="0" w:uiPriority="60" w:unhideWhenUsed="0"/>
-    <w:lsdException w:name="Light List Accent 1" w:semiHidden="0" w:uiPriority="61" w:unhideWhenUsed="0"/>
-    <w:lsdException w:name="Light Grid Accent 1" w:semiHidden="0" w:uiPriority="62" w:unhideWhenUsed="0"/>
-    <w:lsdException w:name="Medium Shading 1 Accent 1" w:semiHidden="0" w:uiPriority="63" w:unhideWhenUsed="0"/>
-    <w:lsdException w:name="Medium Shading 2 Accent 1" w:semiHidden="0" w:uiPriority="64" w:unhideWhenUsed="0"/>
-    <w:lsdException w:name="Medium List 1 Accent 1" w:semiHidden="0" w:uiPriority="65" w:unhideWhenUsed="0"/>
-    <w:lsdException w:name="Revision" w:unhideWhenUsed="0"/>
-    <w:lsdException w:name="List Paragraph" w:semiHidden="0" w:uiPriority="34" w:unhideWhenUsed="0" w:qFormat="1"/>
-    <w:lsdException w:name="Quote" w:semiHidden="0" w:uiPriority="29" w:unhideWhenUsed="0" w:qFormat="1"/>
-    <w:lsdException w:name="Intense Quote" w:semiHidden="0" w:uiPriority="30" w:unhideWhenUsed="0" w:qFormat="1"/>
-    <w:lsdException w:name="Medium List 2 Accent 1" w:semiHidden="0" w:uiPriority="66" w:unhideWhenUsed="0"/>
-    <w:lsdException w:name="Medium Grid 1 Accent 1" w:semiHidden="0" w:uiPriority="67" w:unhideWhenUsed="0"/>
-    <w:lsdException w:name="Medium Grid 2 Accent 1" w:semiHidden="0" w:uiPriority="68" w:unhideWhenUsed="0"/>
-    <w:lsdException w:name="Medium Grid 3 Accent 1" w:semiHidden="0" w:uiPriority="69" w:unhideWhenUsed="0"/>
-    <w:lsdException w:name="Dark List Accent 1" w:semiHidden="0" w:uiPriority="70" w:unhideWhenUsed="0"/>
-    <w:lsdException w:name="Colorful Shading Accent 1" w:semiHidden="0" w:uiPriority="71" w:unhideWhenUsed="0"/>
-    <w:lsdException w:name="Colorful List Accent 1" w:semiHidden="0" w:uiPriority="72" w:unhideWhenUsed="0"/>
-    <w:lsdException w:name="Colorful Grid Accent 1" w:semiHidden="0" w:uiPriority="73" w:unhideWhenUsed="0"/>
-    <w:lsdException w:name="Light Shading Accent 2" w:semiHidden="0" w:uiPriority="60" w:unhideWhenUsed="0"/>
-    <w:lsdException w:name="Light List Accent 2" w:semiHidden="0" w:uiPriority="61" w:unhideWhenUsed="0"/>
-    <w:lsdException w:name="Light Grid Accent 2" w:semiHidden="0" w:uiPriority="62" w:unhideWhenUsed="0"/>
-    <w:lsdException w:name="Medium Shading 1 Accent 2" w:semiHidden="0" w:uiPriority="63" w:unhideWhenUsed="0"/>
-    <w:lsdException w:name="Medium Shading 2 Accent 2" w:semiHidden="0" w:uiPriority="64" w:unhideWhenUsed="0"/>
-    <w:lsdException w:name="Medium List 1 Accent 2" w:semiHidden="0" w:uiPriority="65" w:unhideWhenUsed="0"/>
-    <w:lsdException w:name="Medium List 2 Accent 2" w:semiHidden="0" w:uiPriority="66" w:unhideWhenUsed="0"/>
-    <w:lsdException w:name="Medium Grid 1 Accent 2" w:semiHidden="0" w:uiPriority="67" w:unhideWhenUsed="0"/>
-    <w:lsdException w:name="Medium Grid 2 Accent 2" w:semiHidden="0" w:uiPriority="68" w:unhideWhenUsed="0"/>
-    <w:lsdException w:name="Medium Grid 3 Accent 2" w:semiHidden="0" w:uiPriority="69" w:unhideWhenUsed="0"/>
-    <w:lsdException w:name="Dark List Accent 2" w:semiHidden="0" w:uiPriority="70" w:unhideWhenUsed="0"/>
-    <w:lsdException w:name="Colorful Shading Accent 2" w:semiHidden="0" w:uiPriority="71" w:unhideWhenUsed="0"/>
-    <w:lsdException w:name="Colorful List Accent 2" w:semiHidden="0" w:uiPriority="72" w:unhideWhenUsed="0"/>
-    <w:lsdException w:name="Colorful Grid Accent 2" w:semiHidden="0" w:uiPriority="73" w:unhideWhenUsed="0"/>
-    <w:lsdException w:name="Light Shading Accent 3" w:semiHidden="0" w:uiPriority="60" w:unhideWhenUsed="0"/>
-    <w:lsdException w:name="Light List Accent 3" w:semiHidden="0" w:uiPriority="61" w:unhideWhenUsed="0"/>
-    <w:lsdException w:name="Light Grid Accent 3" w:semiHidden="0" w:uiPriority="62" w:unhideWhenUsed="0"/>
-    <w:lsdException w:name="Medium Shading 1 Accent 3" w:semiHidden="0" w:uiPriority="63" w:unhideWhenUsed="0"/>
-    <w:lsdException w:name="Medium Shading 2 Accent 3" w:semiHidden="0" w:uiPriority="64" w:unhideWhenUsed="0"/>
-    <w:lsdException w:name="Medium List 1 Accent 3" w:semiHidden="0" w:uiPriority="65" w:unhideWhenUsed="0"/>
-    <w:lsdException w:name="Medium List 2 Accent 3" w:semiHidden="0" w:uiPriority="66" w:unhideWhenUsed="0"/>
-    <w:lsdException w:name="Medium Grid 1 Accent 3" w:semiHidden="0" w:uiPriority="67" w:unhideWhenUsed="0"/>
-    <w:lsdException w:name="Medium Grid 2 Accent 3" w:semiHidden="0" w:uiPriority="68" w:unhideWhenUsed="0"/>
-    <w:lsdException w:name="Medium Grid 3 Accent 3" w:semiHidden="0" w:uiPriority="69" w:unhideWhenUsed="0"/>
-    <w:lsdException w:name="Dark List Accent 3" w:semiHidden="0" w:uiPriority="70" w:unhideWhenUsed="0"/>
-    <w:lsdException w:name="Colorful Shading Accent 3" w:semiHidden="0" w:uiPriority="71" w:unhideWhenUsed="0"/>
-    <w:lsdException w:name="Colorful List Accent 3" w:semiHidden="0" w:uiPriority="72" w:unhideWhenUsed="0"/>
-    <w:lsdException w:name="Colorful Grid Accent 3" w:semiHidden="0" w:uiPriority="73" w:unhideWhenUsed="0"/>
-    <w:lsdException w:name="Light Shading Accent 4" w:semiHidden="0" w:uiPriority="60" w:unhideWhenUsed="0"/>
-    <w:lsdException w:name="Light List Accent 4" w:semiHidden="0" w:uiPriority="61" w:unhideWhenUsed="0"/>
-    <w:lsdException w:name="Light Grid Accent 4" w:semiHidden="0" w:uiPriority="62" w:unhideWhenUsed="0"/>
-    <w:lsdException w:name="Medium Shading 1 Accent 4" w:semiHidden="0" w:uiPriority="63" w:unhideWhenUsed="0"/>
-    <w:lsdException w:name="Medium Shading 2 Accent 4" w:semiHidden="0" w:uiPriority="64" w:unhideWhenUsed="0"/>
-    <w:lsdException w:name="Medium List 1 Accent 4" w:semiHidden="0" w:uiPriority="65" w:unhideWhenUsed="0"/>
-    <w:lsdException w:name="Medium List 2 Accent 4" w:semiHidden="0" w:uiPriority="66" w:unhideWhenUsed="0"/>
-    <w:lsdException w:name="Medium Grid 1 Accent 4" w:semiHidden="0" w:uiPriority="67" w:unhideWhenUsed="0"/>
-    <w:lsdException w:name="Medium Grid 2 Accent 4" w:semiHidden="0" w:uiPriority="68" w:unhideWhenUsed="0"/>
-    <w:lsdException w:name="Medium Grid 3 Accent 4" w:semiHidden="0" w:uiPriority="69" w:unhideWhenUsed="0"/>
-    <w:lsdException w:name="Dark List Accent 4" w:semiHidden="0" w:uiPriority="70" w:unhideWhenUsed="0"/>
-    <w:lsdException w:name="Colorful Shading Accent 4" w:semiHidden="0" w:uiPriority="71" w:unhideWhenUsed="0"/>
-    <w:lsdException w:name="Colorful List Accent 4" w:semiHidden="0" w:uiPriority="72" w:unhideWhenUsed="0"/>
-    <w:lsdException w:name="Colorful Grid Accent 4" w:semiHidden="0" w:uiPriority="73" w:unhideWhenUsed="0"/>
-    <w:lsdException w:name="Light Shading Accent 5" w:semiHidden="0" w:uiPriority="60" w:unhideWhenUsed="0"/>
-    <w:lsdException w:name="Light List Accent 5" w:semiHidden="0" w:uiPriority="61" w:unhideWhenUsed="0"/>
-    <w:lsdException w:name="Light Grid Accent 5" w:semiHidden="0" w:uiPriority="62" w:unhideWhenUsed="0"/>
-    <w:lsdException w:name="Medium Shading 1 Accent 5" w:semiHidden="0" w:uiPriority="63" w:unhideWhenUsed="0"/>
-    <w:lsdException w:name="Medium Shading 2 Accent 5" w:semiHidden="0" w:uiPriority="64" w:unhideWhenUsed="0"/>
-    <w:lsdException w:name="Medium List 1 Accent 5" w:semiHidden="0" w:uiPriority="65" w:unhideWhenUsed="0"/>
-    <w:lsdException w:name="Medium List 2 Accent 5" w:semiHidden="0" w:uiPriority="66" w:unhideWhenUsed="0"/>
-    <w:lsdException w:name="Medium Grid 1 Accent 5" w:semiHidden="0" w:uiPriority="67" w:unhideWhenUsed="0"/>
-    <w:lsdException w:name="Medium Grid 2 Accent 5" w:semiHidden="0" w:uiPriority="68" w:unhideWhenUsed="0"/>
-    <w:lsdException w:name="Medium Grid 3 Accent 5" w:semiHidden="0" w:uiPriority="69" w:unhideWhenUsed="0"/>
-    <w:lsdException w:name="Dark List Accent 5" w:semiHidden="0" w:uiPriority="70" w:unhideWhenUsed="0"/>
-    <w:lsdException w:name="Colorful Shading Accent 5" w:semiHidden="0" w:uiPriority="71" w:unhideWhenUsed="0"/>
-    <w:lsdException w:name="Colorful List Accent 5" w:semiHidden="0" w:uiPriority="72" w:unhideWhenUsed="0"/>
-    <w:lsdException w:name="Colorful Grid Accent 5" w:semiHidden="0" w:uiPriority="73" w:unhideWhenUsed="0"/>
-    <w:lsdException w:name="Light Shading Accent 6" w:semiHidden="0" w:uiPriority="60" w:unhideWhenUsed="0"/>
-    <w:lsdException w:name="Light List Accent 6" w:semiHidden="0" w:uiPriority="61" w:unhideWhenUsed="0"/>
-    <w:lsdException w:name="Light Grid Accent 6" w:semiHidden="0" w:uiPriority="62" w:unhideWhenUsed="0"/>
-    <w:lsdException w:name="Medium Shading 1 Accent 6" w:semiHidden="0" w:uiPriority="63" w:unhideWhenUsed="0"/>
-    <w:lsdException w:name="Medium Shading 2 Accent 6" w:semiHidden="0" w:uiPriority="64" w:unhideWhenUsed="0"/>
-    <w:lsdException w:name="Medium List 1 Accent 6" w:semiHidden="0" w:uiPriority="65" w:unhideWhenUsed="0"/>
-    <w:lsdException w:name="Medium List 2 Accent 6" w:semiHidden="0" w:uiPriority="66" w:unhideWhenUsed="0"/>
-    <w:lsdException w:name="Medium Grid 1 Accent 6" w:semiHidden="0" w:uiPriority="67" w:unhideWhenUsed="0"/>
-    <w:lsdException w:name="Medium Grid 2 Accent 6" w:semiHidden="0" w:uiPriority="68" w:unhideWhenUsed="0"/>
-    <w:lsdException w:name="Medium Grid 3 Accent 6" w:semiHidden="0" w:uiPriority="69" w:unhideWhenUsed="0"/>
-    <w:lsdException w:name="Dark List Accent 6" w:semiHidden="0" w:uiPriority="70" w:unhideWhenUsed="0"/>
-    <w:lsdException w:name="Colorful Shading Accent 6" w:semiHidden="0" w:uiPriority="71" w:unhideWhenUsed="0"/>
-    <w:lsdException w:name="Colorful List Accent 6" w:semiHidden="0" w:uiPriority="72" w:unhideWhenUsed="0"/>
-    <w:lsdException w:name="Colorful Grid Accent 6" w:semiHidden="0" w:uiPriority="73" w:unhideWhenUsed="0"/>
-    <w:lsdException w:name="Subtle Emphasis" w:semiHidden="0" w:uiPriority="19" w:unhideWhenUsed="0" w:qFormat="1"/>
-    <w:lsdException w:name="Intense Emphasis" w:semiHidden="0" w:uiPriority="21" w:unhideWhenUsed="0" w:qFormat="1"/>
-    <w:lsdException w:name="Subtle Reference" w:semiHidden="0" w:uiPriority="31" w:unhideWhenUsed="0" w:qFormat="1"/>
-    <w:lsdException w:name="Intense Reference" w:semiHidden="0" w:uiPriority="32" w:unhideWhenUsed="0" w:qFormat="1"/>
-    <w:lsdException w:name="Book Title" w:semiHidden="0" w:uiPriority="33" w:unhideWhenUsed="0" w:qFormat="1"/>
-    <w:lsdException w:name="Bibliography" w:uiPriority="37"/>
-    <w:lsdException w:name="TOC Heading" w:uiPriority="39" w:qFormat="1"/>
+  <w:latentStyles w:defLockedState="0" w:defUIPriority="99" w:defSemiHidden="0" w:defUnhideWhenUsed="0" w:defQFormat="0" w:count="371">
+    <w:lsdException w:name="Normal" w:uiPriority="0" w:qFormat="1"/>
+    <w:lsdException w:name="heading 1" w:uiPriority="9" w:qFormat="1"/>
+    <w:lsdException w:name="heading 2" w:semiHidden="1" w:uiPriority="9" w:unhideWhenUsed="1" w:qFormat="1"/>
+    <w:lsdException w:name="heading 3" w:semiHidden="1" w:uiPriority="9" w:unhideWhenUsed="1" w:qFormat="1"/>
+    <w:lsdException w:name="heading 4" w:semiHidden="1" w:uiPriority="9" w:unhideWhenUsed="1" w:qFormat="1"/>
+    <w:lsdException w:name="heading 5" w:semiHidden="1" w:uiPriority="9" w:unhideWhenUsed="1" w:qFormat="1"/>
+    <w:lsdException w:name="heading 6" w:semiHidden="1" w:uiPriority="9" w:unhideWhenUsed="1" w:qFormat="1"/>
+    <w:lsdException w:name="heading 7" w:semiHidden="1" w:uiPriority="9" w:unhideWhenUsed="1" w:qFormat="1"/>
+    <w:lsdException w:name="heading 8" w:semiHidden="1" w:uiPriority="9" w:unhideWhenUsed="1" w:qFormat="1"/>
+    <w:lsdException w:name="heading 9" w:semiHidden="1" w:uiPriority="9" w:unhideWhenUsed="1" w:qFormat="1"/>
+    <w:lsdException w:name="index 1" w:semiHidden="1" w:unhideWhenUsed="1"/>
+    <w:lsdException w:name="index 2" w:semiHidden="1" w:unhideWhenUsed="1"/>
+    <w:lsdException w:name="index 3" w:semiHidden="1" w:unhideWhenUsed="1"/>
+    <w:lsdException w:name="index 4" w:semiHidden="1" w:unhideWhenUsed="1"/>
+    <w:lsdException w:name="index 5" w:semiHidden="1" w:unhideWhenUsed="1"/>
+    <w:lsdException w:name="index 6" w:semiHidden="1" w:unhideWhenUsed="1"/>
+    <w:lsdException w:name="index 7" w:semiHidden="1" w:unhideWhenUsed="1"/>
+    <w:lsdException w:name="index 8" w:semiHidden="1" w:unhideWhenUsed="1"/>
+    <w:lsdException w:name="index 9" w:semiHidden="1" w:unhideWhenUsed="1"/>
+    <w:lsdException w:name="toc 1" w:semiHidden="1" w:uiPriority="39" w:unhideWhenUsed="1"/>
+    <w:lsdException w:name="toc 2" w:semiHidden="1" w:uiPriority="39" w:unhideWhenUsed="1"/>
+    <w:lsdException w:name="toc 3" w:semiHidden="1" w:uiPriority="39" w:unhideWhenUsed="1"/>
+    <w:lsdException w:name="toc 4" w:semiHidden="1" w:uiPriority="39" w:unhideWhenUsed="1"/>
+    <w:lsdException w:name="toc 5" w:semiHidden="1" w:uiPriority="39" w:unhideWhenUsed="1"/>
+    <w:lsdException w:name="toc 6" w:semiHidden="1" w:uiPriority="39" w:unhideWhenUsed="1"/>
+    <w:lsdException w:name="toc 7" w:semiHidden="1" w:uiPriority="39" w:unhideWhenUsed="1"/>
+    <w:lsdException w:name="toc 8" w:semiHidden="1" w:uiPriority="39" w:unhideWhenUsed="1"/>
+    <w:lsdException w:name="toc 9" w:semiHidden="1" w:uiPriority="39" w:unhideWhenUsed="1"/>
+    <w:lsdException w:name="Normal Indent" w:semiHidden="1" w:unhideWhenUsed="1"/>
+    <w:lsdException w:name="footnote text" w:semiHidden="1" w:unhideWhenUsed="1"/>
+    <w:lsdException w:name="annotation text" w:semiHidden="1" w:unhideWhenUsed="1"/>
+    <w:lsdException w:name="header" w:semiHidden="1" w:unhideWhenUsed="1"/>
+    <w:lsdException w:name="footer" w:semiHidden="1" w:unhideWhenUsed="1"/>
+    <w:lsdException w:name="index heading" w:semiHidden="1" w:unhideWhenUsed="1"/>
+    <w:lsdException w:name="caption" w:semiHidden="1" w:uiPriority="35" w:unhideWhenUsed="1" w:qFormat="1"/>
+    <w:lsdException w:name="table of figures" w:semiHidden="1" w:unhideWhenUsed="1"/>
+    <w:lsdException w:name="envelope address" w:semiHidden="1" w:unhideWhenUsed="1"/>
+    <w:lsdException w:name="envelope return" w:semiHidden="1" w:unhideWhenUsed="1"/>
+    <w:lsdException w:name="footnote reference" w:semiHidden="1" w:unhideWhenUsed="1"/>
+    <w:lsdException w:name="annotation reference" w:semiHidden="1" w:unhideWhenUsed="1"/>
+    <w:lsdException w:name="line number" w:semiHidden="1" w:unhideWhenUsed="1"/>
+    <w:lsdException w:name="page number" w:semiHidden="1" w:unhideWhenUsed="1"/>
+    <w:lsdException w:name="endnote reference" w:semiHidden="1" w:unhideWhenUsed="1"/>
+    <w:lsdException w:name="endnote text" w:semiHidden="1" w:unhideWhenUsed="1"/>
+    <w:lsdException w:name="table of authorities" w:semiHidden="1" w:unhideWhenUsed="1"/>
+    <w:lsdException w:name="macro" w:semiHidden="1" w:unhideWhenUsed="1"/>
+    <w:lsdException w:name="toa heading" w:semiHidden="1" w:unhideWhenUsed="1"/>
+    <w:lsdException w:name="List" w:semiHidden="1" w:unhideWhenUsed="1"/>
+    <w:lsdException w:name="List Bullet" w:semiHidden="1" w:unhideWhenUsed="1"/>
+    <w:lsdException w:name="List Number" w:semiHidden="1" w:unhideWhenUsed="1"/>
+    <w:lsdException w:name="List 2" w:semiHidden="1" w:unhideWhenUsed="1"/>
+    <w:lsdException w:name="List 3" w:semiHidden="1" w:unhideWhenUsed="1"/>
+    <w:lsdException w:name="List 4" w:semiHidden="1" w:unhideWhenUsed="1"/>
+    <w:lsdException w:name="List 5" w:semiHidden="1" w:unhideWhenUsed="1"/>
+    <w:lsdException w:name="List Bullet 2" w:semiHidden="1" w:unhideWhenUsed="1"/>
+    <w:lsdException w:name="List Bullet 3" w:semiHidden="1" w:unhideWhenUsed="1"/>
+    <w:lsdException w:name="List Bullet 4" w:semiHidden="1" w:unhideWhenUsed="1"/>
+    <w:lsdException w:name="List Bullet 5" w:semiHidden="1" w:unhideWhenUsed="1"/>
+    <w:lsdException w:name="List Number 2" w:semiHidden="1" w:unhideWhenUsed="1"/>
+    <w:lsdException w:name="List Number 3" w:semiHidden="1" w:unhideWhenUsed="1"/>
+    <w:lsdException w:name="List Number 4" w:semiHidden="1" w:unhideWhenUsed="1"/>
+    <w:lsdException w:name="List Number 5" w:semiHidden="1" w:unhideWhenUsed="1"/>
+    <w:lsdException w:name="Title" w:uiPriority="10" w:qFormat="1"/>
+    <w:lsdException w:name="Closing" w:semiHidden="1" w:unhideWhenUsed="1"/>
+    <w:lsdException w:name="Signature" w:semiHidden="1" w:unhideWhenUsed="1"/>
+    <w:lsdException w:name="Default Paragraph Font" w:semiHidden="1" w:uiPriority="1" w:unhideWhenUsed="1"/>
+    <w:lsdException w:name="Body Text" w:semiHidden="1" w:unhideWhenUsed="1"/>
+    <w:lsdException w:name="Body Text Indent" w:semiHidden="1" w:unhideWhenUsed="1"/>
+    <w:lsdException w:name="List Continue" w:semiHidden="1" w:unhideWhenUsed="1"/>
+    <w:lsdException w:name="List Continue 2" w:semiHidden="1" w:unhideWhenUsed="1"/>
+    <w:lsdException w:name="List Continue 3" w:semiHidden="1" w:unhideWhenUsed="1"/>
+    <w:lsdException w:name="List Continue 4" w:semiHidden="1" w:unhideWhenUsed="1"/>
+    <w:lsdException w:name="List Continue 5" w:semiHidden="1" w:unhideWhenUsed="1"/>
+    <w:lsdException w:name="Message Header" w:semiHidden="1" w:unhideWhenUsed="1"/>
+    <w:lsdException w:name="Subtitle" w:uiPriority="11" w:qFormat="1"/>
+    <w:lsdException w:name="Salutation" w:semiHidden="1" w:unhideWhenUsed="1"/>
+    <w:lsdException w:name="Date" w:semiHidden="1" w:unhideWhenUsed="1"/>
+    <w:lsdException w:name="Body Text First Indent" w:semiHidden="1" w:unhideWhenUsed="1"/>
+    <w:lsdException w:name="Body Text First Indent 2" w:semiHidden="1" w:unhideWhenUsed="1"/>
+    <w:lsdException w:name="Note Heading" w:semiHidden="1" w:unhideWhenUsed="1"/>
+    <w:lsdException w:name="Body Text 2" w:semiHidden="1" w:unhideWhenUsed="1"/>
+    <w:lsdException w:name="Body Text 3" w:semiHidden="1" w:unhideWhenUsed="1"/>
+    <w:lsdException w:name="Body Text Indent 2" w:semiHidden="1" w:unhideWhenUsed="1"/>
+    <w:lsdException w:name="Body Text Indent 3" w:semiHidden="1" w:unhideWhenUsed="1"/>
+    <w:lsdException w:name="Block Text" w:semiHidden="1" w:unhideWhenUsed="1"/>
+    <w:lsdException w:name="Hyperlink" w:semiHidden="1" w:unhideWhenUsed="1"/>
+    <w:lsdException w:name="FollowedHyperlink" w:semiHidden="1" w:unhideWhenUsed="1"/>
+    <w:lsdException w:name="Strong" w:uiPriority="22" w:qFormat="1"/>
+    <w:lsdException w:name="Emphasis" w:uiPriority="20" w:qFormat="1"/>
+    <w:lsdException w:name="Document Map" w:semiHidden="1" w:unhideWhenUsed="1"/>
+    <w:lsdException w:name="Plain Text" w:semiHidden="1" w:unhideWhenUsed="1"/>
+    <w:lsdException w:name="E-mail Signature" w:semiHidden="1" w:unhideWhenUsed="1"/>
+    <w:lsdException w:name="HTML Top of Form" w:semiHidden="1" w:unhideWhenUsed="1"/>
+    <w:lsdException w:name="HTML Bottom of Form" w:semiHidden="1" w:unhideWhenUsed="1"/>
+    <w:lsdException w:name="Normal (Web)" w:semiHidden="1" w:unhideWhenUsed="1"/>
+    <w:lsdException w:name="HTML Acronym" w:semiHidden="1" w:unhideWhenUsed="1"/>
+    <w:lsdException w:name="HTML Address" w:semiHidden="1" w:unhideWhenUsed="1"/>
+    <w:lsdException w:name="HTML Cite" w:semiHidden="1" w:unhideWhenUsed="1"/>
+    <w:lsdException w:name="HTML Code" w:semiHidden="1" w:unhideWhenUsed="1"/>
+    <w:lsdException w:name="HTML Definition" w:semiHidden="1" w:unhideWhenUsed="1"/>
+    <w:lsdException w:name="HTML Keyboard" w:semiHidden="1" w:unhideWhenUsed="1"/>
+    <w:lsdException w:name="HTML Preformatted" w:semiHidden="1" w:unhideWhenUsed="1"/>
+    <w:lsdException w:name="HTML Sample" w:semiHidden="1" w:unhideWhenUsed="1"/>
+    <w:lsdException w:name="HTML Typewriter" w:semiHidden="1" w:unhideWhenUsed="1"/>
+    <w:lsdException w:name="HTML Variable" w:semiHidden="1" w:unhideWhenUsed="1"/>
+    <w:lsdException w:name="Normal Table" w:semiHidden="1" w:unhideWhenUsed="1"/>
+    <w:lsdException w:name="annotation subject" w:semiHidden="1" w:unhideWhenUsed="1"/>
+    <w:lsdException w:name="No List" w:semiHidden="1" w:unhideWhenUsed="1"/>
+    <w:lsdException w:name="Outline List 1" w:semiHidden="1" w:unhideWhenUsed="1"/>
+    <w:lsdException w:name="Outline List 2" w:semiHidden="1" w:unhideWhenUsed="1"/>
+    <w:lsdException w:name="Outline List 3" w:semiHidden="1" w:unhideWhenUsed="1"/>
+    <w:lsdException w:name="Table Simple 1" w:semiHidden="1" w:unhideWhenUsed="1"/>
+    <w:lsdException w:name="Table Simple 2" w:semiHidden="1" w:unhideWhenUsed="1"/>
+    <w:lsdException w:name="Table Simple 3" w:semiHidden="1" w:unhideWhenUsed="1"/>
+    <w:lsdException w:name="Table Classic 1" w:semiHidden="1" w:unhideWhenUsed="1"/>
+    <w:lsdException w:name="Table Classic 2" w:semiHidden="1" w:unhideWhenUsed="1"/>
+    <w:lsdException w:name="Table Classic 3" w:semiHidden="1" w:unhideWhenUsed="1"/>
+    <w:lsdException w:name="Table Classic 4" w:semiHidden="1" w:unhideWhenUsed="1"/>
+    <w:lsdException w:name="Table Colorful 1" w:semiHidden="1" w:unhideWhenUsed="1"/>
+    <w:lsdException w:name="Table Colorful 2" w:semiHidden="1" w:unhideWhenUsed="1"/>
+    <w:lsdException w:name="Table Colorful 3" w:semiHidden="1" w:unhideWhenUsed="1"/>
+    <w:lsdException w:name="Table Columns 1" w:semiHidden="1" w:unhideWhenUsed="1"/>
+    <w:lsdException w:name="Table Columns 2" w:semiHidden="1" w:unhideWhenUsed="1"/>
+    <w:lsdException w:name="Table Columns 3" w:semiHidden="1" w:unhideWhenUsed="1"/>
+    <w:lsdException w:name="Table Columns 4" w:semiHidden="1" w:unhideWhenUsed="1"/>
+    <w:lsdException w:name="Table Columns 5" w:semiHidden="1" w:unhideWhenUsed="1"/>
+    <w:lsdException w:name="Table Grid 1" w:semiHidden="1" w:unhideWhenUsed="1"/>
+    <w:lsdException w:name="Table Grid 2" w:semiHidden="1" w:unhideWhenUsed="1"/>
+    <w:lsdException w:name="Table Grid 3" w:semiHidden="1" w:unhideWhenUsed="1"/>
+    <w:lsdException w:name="Table Grid 4" w:semiHidden="1" w:unhideWhenUsed="1"/>
+    <w:lsdException w:name="Table Grid 5" w:semiHidden="1" w:unhideWhenUsed="1"/>
+    <w:lsdException w:name="Table Grid 6" w:semiHidden="1" w:unhideWhenUsed="1"/>
+    <w:lsdException w:name="Table Grid 7" w:semiHidden="1" w:unhideWhenUsed="1"/>
+    <w:lsdException w:name="Table Grid 8" w:semiHidden="1" w:unhideWhenUsed="1"/>
+    <w:lsdException w:name="Table List 1" w:semiHidden="1" w:unhideWhenUsed="1"/>
+    <w:lsdException w:name="Table List 2" w:semiHidden="1" w:unhideWhenUsed="1"/>
+    <w:lsdException w:name="Table List 3" w:semiHidden="1" w:unhideWhenUsed="1"/>
+    <w:lsdException w:name="Table List 4" w:semiHidden="1" w:unhideWhenUsed="1"/>
+    <w:lsdException w:name="Table List 5" w:semiHidden="1" w:unhideWhenUsed="1"/>
+    <w:lsdException w:name="Table List 6" w:semiHidden="1" w:unhideWhenUsed="1"/>
+    <w:lsdException w:name="Table List 7" w:semiHidden="1" w:unhideWhenUsed="1"/>
+    <w:lsdException w:name="Table List 8" w:semiHidden="1" w:unhideWhenUsed="1"/>
+    <w:lsdException w:name="Table 3D effects 1" w:semiHidden="1" w:unhideWhenUsed="1"/>
+    <w:lsdException w:name="Table 3D effects 2" w:semiHidden="1" w:unhideWhenUsed="1"/>
+    <w:lsdException w:name="Table 3D effects 3" w:semiHidden="1" w:unhideWhenUsed="1"/>
+    <w:lsdException w:name="Table Contemporary" w:semiHidden="1" w:unhideWhenUsed="1"/>
+    <w:lsdException w:name="Table Elegant" w:semiHidden="1" w:unhideWhenUsed="1"/>
+    <w:lsdException w:name="Table Professional" w:semiHidden="1" w:unhideWhenUsed="1"/>
+    <w:lsdException w:name="Table Subtle 1" w:semiHidden="1" w:unhideWhenUsed="1"/>
+    <w:lsdException w:name="Table Subtle 2" w:semiHidden="1" w:unhideWhenUsed="1"/>
+    <w:lsdException w:name="Table Web 1" w:semiHidden="1" w:unhideWhenUsed="1"/>
+    <w:lsdException w:name="Table Web 2" w:semiHidden="1" w:unhideWhenUsed="1"/>
+    <w:lsdException w:name="Table Web 3" w:semiHidden="1" w:unhideWhenUsed="1"/>
+    <w:lsdException w:name="Balloon Text" w:semiHidden="1" w:unhideWhenUsed="1"/>
+    <w:lsdException w:name="Table Grid" w:uiPriority="59"/>
+    <w:lsdException w:name="Table Theme" w:semiHidden="1" w:unhideWhenUsed="1"/>
+    <w:lsdException w:name="Placeholder Text" w:semiHidden="1"/>
+    <w:lsdException w:name="No Spacing" w:uiPriority="1" w:qFormat="1"/>
+    <w:lsdException w:name="Light Shading" w:uiPriority="60"/>
+    <w:lsdException w:name="Light List" w:uiPriority="61"/>
+    <w:lsdException w:name="Light Grid" w:uiPriority="62"/>
+    <w:lsdException w:name="Medium Shading 1" w:uiPriority="63"/>
+    <w:lsdException w:name="Medium Shading 2" w:uiPriority="64"/>
+    <w:lsdException w:name="Medium List 1" w:uiPriority="65"/>
+    <w:lsdException w:name="Medium List 2" w:uiPriority="66"/>
+    <w:lsdException w:name="Medium Grid 1" w:uiPriority="67"/>
+    <w:lsdException w:name="Medium Grid 2" w:uiPriority="68"/>
+    <w:lsdException w:name="Medium Grid 3" w:uiPriority="69"/>
+    <w:lsdException w:name="Dark List" w:uiPriority="70"/>
+    <w:lsdException w:name="Colorful Shading" w:uiPriority="71"/>
+    <w:lsdException w:name="Colorful List" w:uiPriority="72"/>
+    <w:lsdException w:name="Colorful Grid" w:uiPriority="73"/>
+    <w:lsdException w:name="Light Shading Accent 1" w:uiPriority="60"/>
+    <w:lsdException w:name="Light List Accent 1" w:uiPriority="61"/>
+    <w:lsdException w:name="Light Grid Accent 1" w:uiPriority="62"/>
+    <w:lsdException w:name="Medium Shading 1 Accent 1" w:uiPriority="63"/>
+    <w:lsdException w:name="Medium Shading 2 Accent 1" w:uiPriority="64"/>
+    <w:lsdException w:name="Medium List 1 Accent 1" w:uiPriority="65"/>
+    <w:lsdException w:name="Revision" w:semiHidden="1"/>
+    <w:lsdException w:name="List Paragraph" w:uiPriority="34" w:qFormat="1"/>
+    <w:lsdException w:name="Quote" w:uiPriority="29" w:qFormat="1"/>
+    <w:lsdException w:name="Intense Quote" w:uiPriority="30" w:qFormat="1"/>
+    <w:lsdException w:name="Medium List 2 Accent 1" w:uiPriority="66"/>
+    <w:lsdException w:name="Medium Grid 1 Accent 1" w:uiPriority="67"/>
+    <w:lsdException w:name="Medium Grid 2 Accent 1" w:uiPriority="68"/>
+    <w:lsdException w:name="Medium Grid 3 Accent 1" w:uiPriority="69"/>
+    <w:lsdException w:name="Dark List Accent 1" w:uiPriority="70"/>
+    <w:lsdException w:name="Colorful Shading Accent 1" w:uiPriority="71"/>
+    <w:lsdException w:name="Colorful List Accent 1" w:uiPriority="72"/>
+    <w:lsdException w:name="Colorful Grid Accent 1" w:uiPriority="73"/>
+    <w:lsdException w:name="Light Shading Accent 2" w:uiPriority="60"/>
+    <w:lsdException w:name="Light List Accent 2" w:uiPriority="61"/>
+    <w:lsdException w:name="Light Grid Accent 2" w:uiPriority="62"/>
+    <w:lsdException w:name="Medium Shading 1 Accent 2" w:uiPriority="63"/>
+    <w:lsdException w:name="Medium Shading 2 Accent 2" w:uiPriority="64"/>
+    <w:lsdException w:name="Medium List 1 Accent 2" w:uiPriority="65"/>
+    <w:lsdException w:name="Medium List 2 Accent 2" w:uiPriority="66"/>
+    <w:lsdException w:name="Medium Grid 1 Accent 2" w:uiPriority="67"/>
+    <w:lsdException w:name="Medium Grid 2 Accent 2" w:uiPriority="68"/>
+    <w:lsdException w:name="Medium Grid 3 Accent 2" w:uiPriority="69"/>
+    <w:lsdException w:name="Dark List Accent 2" w:uiPriority="70"/>
+    <w:lsdException w:name="Colorful Shading Accent 2" w:uiPriority="71"/>
+    <w:lsdException w:name="Colorful List Accent 2" w:uiPriority="72"/>
+    <w:lsdException w:name="Colorful Grid Accent 2" w:uiPriority="73"/>
+    <w:lsdException w:name="Light Shading Accent 3" w:uiPriority="60"/>
+    <w:lsdException w:name="Light List Accent 3" w:uiPriority="61"/>
+    <w:lsdException w:name="Light Grid Accent 3" w:uiPriority="62"/>
+    <w:lsdException w:name="Medium Shading 1 Accent 3" w:uiPriority="63"/>
+    <w:lsdException w:name="Medium Shading 2 Accent 3" w:uiPriority="64"/>
+    <w:lsdException w:name="Medium List 1 Accent 3" w:uiPriority="65"/>
+    <w:lsdException w:name="Medium List 2 Accent 3" w:uiPriority="66"/>
+    <w:lsdException w:name="Medium Grid 1 Accent 3" w:uiPriority="67"/>
+    <w:lsdException w:name="Medium Grid 2 Accent 3" w:uiPriority="68"/>
+    <w:lsdException w:name="Medium Grid 3 Accent 3" w:uiPriority="69"/>
+    <w:lsdException w:name="Dark List Accent 3" w:uiPriority="70"/>
+    <w:lsdException w:name="Colorful Shading Accent 3" w:uiPriority="71"/>
+    <w:lsdException w:name="Colorful List Accent 3" w:uiPriority="72"/>
+    <w:lsdException w:name="Colorful Grid Accent 3" w:uiPriority="73"/>
+    <w:lsdException w:name="Light Shading Accent 4" w:uiPriority="60"/>
+    <w:lsdException w:name="Light List Accent 4" w:uiPriority="61"/>
+    <w:lsdException w:name="Light Grid Accent 4" w:uiPriority="62"/>
+    <w:lsdException w:name="Medium Shading 1 Accent 4" w:uiPriority="63"/>
+    <w:lsdException w:name="Medium Shading 2 Accent 4" w:uiPriority="64"/>
+    <w:lsdException w:name="Medium List 1 Accent 4" w:uiPriority="65"/>
+    <w:lsdException w:name="Medium List 2 Accent 4" w:uiPriority="66"/>
+    <w:lsdException w:name="Medium Grid 1 Accent 4" w:uiPriority="67"/>
+    <w:lsdException w:name="Medium Grid 2 Accent 4" w:uiPriority="68"/>
+    <w:lsdException w:name="Medium Grid 3 Accent 4" w:uiPriority="69"/>
+    <w:lsdException w:name="Dark List Accent 4" w:uiPriority="70"/>
+    <w:lsdException w:name="Colorful Shading Accent 4" w:uiPriority="71"/>
+    <w:lsdException w:name="Colorful List Accent 4" w:uiPriority="72"/>
+    <w:lsdException w:name="Colorful Grid Accent 4" w:uiPriority="73"/>
+    <w:lsdException w:name="Light Shading Accent 5" w:uiPriority="60"/>
+    <w:lsdException w:name="Light List Accent 5" w:uiPriority="61"/>
+    <w:lsdException w:name="Light Grid Accent 5" w:uiPriority="62"/>
+    <w:lsdException w:name="Medium Shading 1 Accent 5" w:uiPriority="63"/>
+    <w:lsdException w:name="Medium Shading 2 Accent 5" w:uiPriority="64"/>
+    <w:lsdException w:name="Medium List 1 Accent 5" w:uiPriority="65"/>
+    <w:lsdException w:name="Medium List 2 Accent 5" w:uiPriority="66"/>
+    <w:lsdException w:name="Medium Grid 1 Accent 5" w:uiPriority="67"/>
+    <w:lsdException w:name="Medium Grid 2 Accent 5" w:uiPriority="68"/>
+    <w:lsdException w:name="Medium Grid 3 Accent 5" w:uiPriority="69"/>
+    <w:lsdException w:name="Dark List Accent 5" w:uiPriority="70"/>
+    <w:lsdException w:name="Colorful Shading Accent 5" w:uiPriority="71"/>
+    <w:lsdException w:name="Colorful List Accent 5" w:uiPriority="72"/>
+    <w:lsdException w:name="Colorful Grid Accent 5" w:uiPriority="73"/>
+    <w:lsdException w:name="Light Shading Accent 6" w:uiPriority="60"/>
+    <w:lsdException w:name="Light List Accent 6" w:uiPriority="61"/>
+    <w:lsdException w:name="Light Grid Accent 6" w:uiPriority="62"/>
+    <w:lsdException w:name="Medium Shading 1 Accent 6" w:uiPriority="63"/>
+    <w:lsdException w:name="Medium Shading 2 Accent 6" w:uiPriority="64"/>
+    <w:lsdException w:name="Medium List 1 Accent 6" w:uiPriority="65"/>
+    <w:lsdException w:name="Medium List 2 Accent 6" w:uiPriority="66"/>
+    <w:lsdException w:name="Medium Grid 1 Accent 6" w:uiPriority="67"/>
+    <w:lsdException w:name="Medium Grid 2 Accent 6" w:uiPriority="68"/>
+    <w:lsdException w:name="Medium Grid 3 Accent 6" w:uiPriority="69"/>
+    <w:lsdException w:name="Dark List Accent 6" w:uiPriority="70"/>
+    <w:lsdException w:name="Colorful Shading Accent 6" w:uiPriority="71"/>
+    <w:lsdException w:name="Colorful List Accent 6" w:uiPriority="72"/>
+    <w:lsdException w:name="Colorful Grid Accent 6" w:uiPriority="73"/>
+    <w:lsdException w:name="Subtle Emphasis" w:uiPriority="19" w:qFormat="1"/>
+    <w:lsdException w:name="Intense Emphasis" w:uiPriority="21" w:qFormat="1"/>
+    <w:lsdException w:name="Subtle Reference" w:uiPriority="31" w:qFormat="1"/>
+    <w:lsdException w:name="Intense Reference" w:uiPriority="32" w:qFormat="1"/>
+    <w:lsdException w:name="Book Title" w:uiPriority="33" w:qFormat="1"/>
+    <w:lsdException w:name="Bibliography" w:semiHidden="1" w:uiPriority="37" w:unhideWhenUsed="1"/>
+    <w:lsdException w:name="TOC Heading" w:semiHidden="1" w:uiPriority="39" w:unhideWhenUsed="1" w:qFormat="1"/>
+    <w:lsdException w:name="Plain Table 1" w:uiPriority="41"/>
+    <w:lsdException w:name="Plain Table 2" w:uiPriority="42"/>
+    <w:lsdException w:name="Plain Table 3" w:uiPriority="43"/>
+    <w:lsdException w:name="Plain Table 4" w:uiPriority="44"/>
+    <w:lsdException w:name="Plain Table 5" w:uiPriority="45"/>
+    <w:lsdException w:name="Grid Table Light" w:uiPriority="40"/>
+    <w:lsdException w:name="Grid Table 1 Light" w:uiPriority="46"/>
+    <w:lsdException w:name="Grid Table 2" w:uiPriority="47"/>
+    <w:lsdException w:name="Grid Table 3" w:uiPriority="48"/>
+    <w:lsdException w:name="Grid Table 4" w:uiPriority="49"/>
+    <w:lsdException w:name="Grid Table 5 Dark" w:uiPriority="50"/>
+    <w:lsdException w:name="Grid Table 6 Colorful" w:uiPriority="51"/>
+    <w:lsdException w:name="Grid Table 7 Colorful" w:uiPriority="52"/>
+    <w:lsdException w:name="Grid Table 1 Light Accent 1" w:uiPriority="46"/>
+    <w:lsdException w:name="Grid Table 2 Accent 1" w:uiPriority="47"/>
+    <w:lsdException w:name="Grid Table 3 Accent 1" w:uiPriority="48"/>
+    <w:lsdException w:name="Grid Table 4 Accent 1" w:uiPriority="49"/>
+    <w:lsdException w:name="Grid Table 5 Dark Accent 1" w:uiPriority="50"/>
+    <w:lsdException w:name="Grid Table 6 Colorful Accent 1" w:uiPriority="51"/>
+    <w:lsdException w:name="Grid Table 7 Colorful Accent 1" w:uiPriority="52"/>
+    <w:lsdException w:name="Grid Table 1 Light Accent 2" w:uiPriority="46"/>
+    <w:lsdException w:name="Grid Table 2 Accent 2" w:uiPriority="47"/>
+    <w:lsdException w:name="Grid Table 3 Accent 2" w:uiPriority="48"/>
+    <w:lsdException w:name="Grid Table 4 Accent 2" w:uiPriority="49"/>
+    <w:lsdException w:name="Grid Table 5 Dark Accent 2" w:uiPriority="50"/>
+    <w:lsdException w:name="Grid Table 6 Colorful Accent 2" w:uiPriority="51"/>
+    <w:lsdException w:name="Grid Table 7 Colorful Accent 2" w:uiPriority="52"/>
+    <w:lsdException w:name="Grid Table 1 Light Accent 3" w:uiPriority="46"/>
+    <w:lsdException w:name="Grid Table 2 Accent 3" w:uiPriority="47"/>
+    <w:lsdException w:name="Grid Table 3 Accent 3" w:uiPriority="48"/>
+    <w:lsdException w:name="Grid Table 4 Accent 3" w:uiPriority="49"/>
+    <w:lsdException w:name="Grid Table 5 Dark Accent 3" w:uiPriority="50"/>
+    <w:lsdException w:name="Grid Table 6 Colorful Accent 3" w:uiPriority="51"/>
+    <w:lsdException w:name="Grid Table 7 Colorful Accent 3" w:uiPriority="52"/>
+    <w:lsdException w:name="Grid Table 1 Light Accent 4" w:uiPriority="46"/>
+    <w:lsdException w:name="Grid Table 2 Accent 4" w:uiPriority="47"/>
+    <w:lsdException w:name="Grid Table 3 Accent 4" w:uiPriority="48"/>
+    <w:lsdException w:name="Grid Table 4 Accent 4" w:uiPriority="49"/>
+    <w:lsdException w:name="Grid Table 5 Dark Accent 4" w:uiPriority="50"/>
+    <w:lsdException w:name="Grid Table 6 Colorful Accent 4" w:uiPriority="51"/>
+    <w:lsdException w:name="Grid Table 7 Colorful Accent 4" w:uiPriority="52"/>
+    <w:lsdException w:name="Grid Table 1 Light Accent 5" w:uiPriority="46"/>
+    <w:lsdException w:name="Grid Table 2 Accent 5" w:uiPriority="47"/>
+    <w:lsdException w:name="Grid Table 3 Accent 5" w:uiPriority="48"/>
+    <w:lsdException w:name="Grid Table 4 Accent 5" w:uiPriority="49"/>
+    <w:lsdException w:name="Grid Table 5 Dark Accent 5" w:uiPriority="50"/>
+    <w:lsdException w:name="Grid Table 6 Colorful Accent 5" w:uiPriority="51"/>
+    <w:lsdException w:name="Grid Table 7 Colorful Accent 5" w:uiPriority="52"/>
+    <w:lsdException w:name="Grid Table 1 Light Accent 6" w:uiPriority="46"/>
+    <w:lsdException w:name="Grid Table 2 Accent 6" w:uiPriority="47"/>
+    <w:lsdException w:name="Grid Table 3 Accent 6" w:uiPriority="48"/>
+    <w:lsdException w:name="Grid Table 4 Accent 6" w:uiPriority="49"/>
+    <w:lsdException w:name="Grid Table 5 Dark Accent 6" w:uiPriority="50"/>
+    <w:lsdException w:name="Grid Table 6 Colorful Accent 6" w:uiPriority="51"/>
+    <w:lsdException w:name="Grid Table 7 Colorful Accent 6" w:uiPriority="52"/>
+    <w:lsdException w:name="List Table 1 Light" w:uiPriority="46"/>
+    <w:lsdException w:name="List Table 2" w:uiPriority="47"/>
+    <w:lsdException w:name="List Table 3" w:uiPriority="48"/>
+    <w:lsdException w:name="List Table 4" w:uiPriority="49"/>
+    <w:lsdException w:name="List Table 5 Dark" w:uiPriority="50"/>
+    <w:lsdException w:name="List Table 6 Colorful" w:uiPriority="51"/>
+    <w:lsdException w:name="List Table 7 Colorful" w:uiPriority="52"/>
+    <w:lsdException w:name="List Table 1 Light Accent 1" w:uiPriority="46"/>
+    <w:lsdException w:name="List Table 2 Accent 1" w:uiPriority="47"/>
+    <w:lsdException w:name="List Table 3 Accent 1" w:uiPriority="48"/>
+    <w:lsdException w:name="List Table 4 Accent 1" w:uiPriority="49"/>
+    <w:lsdException w:name="List Table 5 Dark Accent 1" w:uiPriority="50"/>
+    <w:lsdException w:name="List Table 6 Colorful Accent 1" w:uiPriority="51"/>
+    <w:lsdException w:name="List Table 7 Colorful Accent 1" w:uiPriority="52"/>
+    <w:lsdException w:name="List Table 1 Light Accent 2" w:uiPriority="46"/>
+    <w:lsdException w:name="List Table 2 Accent 2" w:uiPriority="47"/>
+    <w:lsdException w:name="List Table 3 Accent 2" w:uiPriority="48"/>
+    <w:lsdException w:name="List Table 4 Accent 2" w:uiPriority="49"/>
+    <w:lsdException w:name="List Table 5 Dark Accent 2" w:uiPriority="50"/>
+    <w:lsdException w:name="List Table 6 Colorful Accent 2" w:uiPriority="51"/>
+    <w:lsdException w:name="List Table 7 Colorful Accent 2" w:uiPriority="52"/>
+    <w:lsdException w:name="List Table 1 Light Accent 3" w:uiPriority="46"/>
+    <w:lsdException w:name="List Table 2 Accent 3" w:uiPriority="47"/>
+    <w:lsdException w:name="List Table 3 Accent 3" w:uiPriority="48"/>
+    <w:lsdException w:name="List Table 4 Accent 3" w:uiPriority="49"/>
+    <w:lsdException w:name="List Table 5 Dark Accent 3" w:uiPriority="50"/>
+    <w:lsdException w:name="List Table 6 Colorful Accent 3" w:uiPriority="51"/>
+    <w:lsdException w:name="List Table 7 Colorful Accent 3" w:uiPriority="52"/>
+    <w:lsdException w:name="List Table 1 Light Accent 4" w:uiPriority="46"/>
+    <w:lsdException w:name="List Table 2 Accent 4" w:uiPriority="47"/>
+    <w:lsdException w:name="List Table 3 Accent 4" w:uiPriority="48"/>
+    <w:lsdException w:name="List Table 4 Accent 4" w:uiPriority="49"/>
+    <w:lsdException w:name="List Table 5 Dark Accent 4" w:uiPriority="50"/>
+    <w:lsdException w:name="List Table 6 Colorful Accent 4" w:uiPriority="51"/>
+    <w:lsdException w:name="List Table 7 Colorful Accent 4" w:uiPriority="52"/>
+    <w:lsdException w:name="List Table 1 Light Accent 5" w:uiPriority="46"/>
+    <w:lsdException w:name="List Table 2 Accent 5" w:uiPriority="47"/>
+    <w:lsdException w:name="List Table 3 Accent 5" w:uiPriority="48"/>
+    <w:lsdException w:name="List Table 4 Accent 5" w:uiPriority="49"/>
+    <w:lsdException w:name="List Table 5 Dark Accent 5" w:uiPriority="50"/>
+    <w:lsdException w:name="List Table 6 Colorful Accent 5" w:uiPriority="51"/>
+    <w:lsdException w:name="List Table 7 Colorful Accent 5" w:uiPriority="52"/>
+    <w:lsdException w:name="List Table 1 Light Accent 6" w:uiPriority="46"/>
+    <w:lsdException w:name="List Table 2 Accent 6" w:uiPriority="47"/>
+    <w:lsdException w:name="List Table 3 Accent 6" w:uiPriority="48"/>
+    <w:lsdException w:name="List Table 4 Accent 6" w:uiPriority="49"/>
+    <w:lsdException w:name="List Table 5 Dark Accent 6" w:uiPriority="50"/>
+    <w:lsdException w:name="List Table 6 Colorful Accent 6" w:uiPriority="51"/>
+    <w:lsdException w:name="List Table 7 Colorful Accent 6" w:uiPriority="52"/>
   </w:latentStyles>
   <w:style w:type="paragraph" w:default="1" w:styleId="Normal">
     <w:name w:val="Normal"/>
@@ -18333,7 +17411,7 @@
 </file>
 
 <file path=word/glossary/webSettings.xml><?xml version="1.0" encoding="utf-8"?>
-<w:webSettings xmlns:mc="http://schemas.openxmlformats.org/markup-compatibility/2006" xmlns:r="http://schemas.openxmlformats.org/officeDocument/2006/relationships" xmlns:w="http://schemas.openxmlformats.org/wordprocessingml/2006/main" xmlns:w14="http://schemas.microsoft.com/office/word/2010/wordml" mc:Ignorable="w14">
+<w:webSettings xmlns:mc="http://schemas.openxmlformats.org/markup-compatibility/2006" xmlns:r="http://schemas.openxmlformats.org/officeDocument/2006/relationships" xmlns:w="http://schemas.openxmlformats.org/wordprocessingml/2006/main" xmlns:w14="http://schemas.microsoft.com/office/word/2010/wordml" xmlns:w15="http://schemas.microsoft.com/office/word/2012/wordml" mc:Ignorable="w14 w15">
   <w:optimizeForBrowser/>
   <w:allowPNG/>
 </w:webSettings>
@@ -18594,7 +17672,7 @@
   <a:extraClrSchemeLst/>
   <a:extLst>
     <a:ext uri="{05A4C25C-085E-4340-85A3-A5531E510DB2}">
-      <thm15:themeFamily xmlns:thm15="http://schemas.microsoft.com/office/thememl/2012/main" xmlns="" name="Office Theme" id="{62F939B6-93AF-4DB8-9C6B-D6C7DFDC589F}" vid="{4A3C46E8-61CC-4603-A589-7422A47A8E4A}"/>
+      <thm15:themeFamily xmlns:thm15="http://schemas.microsoft.com/office/thememl/2012/main" name="Office Theme" id="{62F939B6-93AF-4DB8-9C6B-D6C7DFDC589F}" vid="{4A3C46E8-61CC-4603-A589-7422A47A8E4A}"/>
     </a:ext>
   </a:extLst>
 </a:theme>
@@ -18624,7 +17702,7 @@
 </file>
 
 <file path=customXml/itemProps2.xml><?xml version="1.0" encoding="utf-8"?>
-<ds:datastoreItem xmlns:ds="http://schemas.openxmlformats.org/officeDocument/2006/customXml" ds:itemID="{2DD5F3A1-3E38-4669-A721-0AF36A5A36D4}">
+<ds:datastoreItem xmlns:ds="http://schemas.openxmlformats.org/officeDocument/2006/customXml" ds:itemID="{D59810F8-3DC3-4F40-BB8C-64170D058B37}">
   <ds:schemaRefs>
     <ds:schemaRef ds:uri="http://schemas.openxmlformats.org/officeDocument/2006/bibliography"/>
   </ds:schemaRefs>

</xml_diff>